<commit_message>
manage attribution for residences
</commit_message>
<xml_diff>
--- a/documents/Residence-template.docx
+++ b/documents/Residence-template.docx
@@ -459,13 +459,7 @@
         <w:rPr>
           <w:color w:val="000000"/>
         </w:rPr>
-        <w:t>Vu l'objet de la résidence sociale tel que défini à l'annexe II</w:t>
-      </w:r>
-      <w:r>
-        <w:rPr>
-          <w:color w:val="000000"/>
-        </w:rPr>
-        <w:t xml:space="preserve"> </w:t>
+        <w:t xml:space="preserve">Vu l'objet de la résidence sociale tel que défini à l'annexe II </w:t>
       </w:r>
       <w:r>
         <w:t>;</w:t>
@@ -760,69 +754,51 @@
         <w:rPr>
           <w:color w:val="000000"/>
         </w:rPr>
-        <w:t>La signature de la présente convention conditionne pendant sa durée l'ouverture du droit à l'aide personnalisée au logement (APL) dans les conditions définies au livre VIII du code de la construction et de l'habitation et de ses textes d'application</w:t>
-      </w:r>
-      <w:r>
-        <w:rPr>
-          <w:color w:val="000000"/>
-        </w:rPr>
-        <w:t>.</w:t>
-      </w:r>
-    </w:p>
-    <w:p>
-      <w:pPr>
-        <w:jc w:val="both"/>
-        <w:rPr>
-          <w:color w:val="000000"/>
-        </w:rPr>
-      </w:pPr>
-    </w:p>
-    <w:p>
-      <w:pPr>
-        <w:jc w:val="both"/>
-        <w:rPr>
-          <w:color w:val="000000"/>
-        </w:rPr>
-      </w:pPr>
-      <w:r>
-        <w:rPr>
-          <w:color w:val="000000"/>
-        </w:rPr>
-        <w:t>Si la présente convention est signée par un établissement public de coopération intercommunale ou un département signataire d'une convention mentionnée aux articles L. 301-5-1 et L. 301-5-2 du code de la construction et de l'habitation, le président de l'établissement public de coopération intercommunale ou le président du conseil général adresse au préfet une copie de la convention ouvrant droit à l'APL</w:t>
-      </w:r>
-      <w:r>
-        <w:rPr>
-          <w:color w:val="000000"/>
-        </w:rPr>
-        <w:t>.</w:t>
-      </w:r>
-    </w:p>
-    <w:p>
-      <w:pPr>
-        <w:jc w:val="both"/>
-        <w:rPr>
-          <w:color w:val="000000"/>
-        </w:rPr>
-      </w:pPr>
-    </w:p>
-    <w:p>
-      <w:pPr>
-        <w:jc w:val="both"/>
-        <w:rPr>
-          <w:color w:val="000000"/>
-        </w:rPr>
-      </w:pPr>
-      <w:r>
-        <w:rPr>
-          <w:color w:val="000000"/>
-        </w:rPr>
-        <w:t>Les personnes accueillies dans la résidence sociale sont dénommées résidents et entrent dans le champ d'application des articles L. 633-1 à L. 633-5 du code de la construction et de l'habitation</w:t>
-      </w:r>
-      <w:r>
-        <w:rPr>
-          <w:color w:val="000000"/>
-        </w:rPr>
-        <w:t>.</w:t>
+        <w:t>La signature de la présente convention conditionne pendant sa durée l'ouverture du droit à l'aide personnalisée au logement (APL) dans les conditions définies au livre VIII du code de la construction et de l'habitation et de ses textes d'application.</w:t>
+      </w:r>
+    </w:p>
+    <w:p>
+      <w:pPr>
+        <w:jc w:val="both"/>
+        <w:rPr>
+          <w:color w:val="000000"/>
+        </w:rPr>
+      </w:pPr>
+    </w:p>
+    <w:p>
+      <w:pPr>
+        <w:jc w:val="both"/>
+        <w:rPr>
+          <w:color w:val="000000"/>
+        </w:rPr>
+      </w:pPr>
+      <w:r>
+        <w:rPr>
+          <w:color w:val="000000"/>
+        </w:rPr>
+        <w:t>Si la présente convention est signée par un établissement public de coopération intercommunale ou un département signataire d'une convention mentionnée aux articles L. 301-5-1 et L. 301-5-2 du code de la construction et de l'habitation, le président de l'établissement public de coopération intercommunale ou le président du conseil général adresse au préfet une copie de la convention ouvrant droit à l'APL.</w:t>
+      </w:r>
+    </w:p>
+    <w:p>
+      <w:pPr>
+        <w:jc w:val="both"/>
+        <w:rPr>
+          <w:color w:val="000000"/>
+        </w:rPr>
+      </w:pPr>
+    </w:p>
+    <w:p>
+      <w:pPr>
+        <w:jc w:val="both"/>
+        <w:rPr>
+          <w:color w:val="000000"/>
+        </w:rPr>
+      </w:pPr>
+      <w:r>
+        <w:rPr>
+          <w:color w:val="000000"/>
+        </w:rPr>
+        <w:t>Les personnes accueillies dans la résidence sociale sont dénommées résidents et entrent dans le champ d'application des articles L. 633-1 à L. 633-5 du code de la construction et de l'habitation.</w:t>
       </w:r>
     </w:p>
     <w:p>
@@ -950,13 +926,7 @@
         <w:rPr>
           <w:color w:val="000000"/>
         </w:rPr>
-        <w:t xml:space="preserve"> ans dans les limites fixées aux articles R. 353-159 et R. 353160 du code de la construction et de l'habitation</w:t>
-      </w:r>
-      <w:r>
-        <w:rPr>
-          <w:color w:val="000000"/>
-        </w:rPr>
-        <w:t xml:space="preserve">. </w:t>
+        <w:t xml:space="preserve"> ans dans les limites fixées aux articles R. 353-159 et R. 353160 du code de la construction et de l'habitation. </w:t>
       </w:r>
       <w:r>
         <w:t xml:space="preserve">Elle expire le </w:t>
@@ -1206,13 +1176,7 @@
         <w:rPr>
           <w:color w:val="000000"/>
         </w:rPr>
-        <w:t>Le gestionnaire s'engage à réserver la résidence sociale aux personnes seules ou en ménage dans l'établissement suivant</w:t>
-      </w:r>
-      <w:r>
-        <w:rPr>
-          <w:color w:val="000000"/>
-        </w:rPr>
-        <w:t xml:space="preserve"> </w:t>
+        <w:t xml:space="preserve">Le gestionnaire s'engage à réserver la résidence sociale aux personnes seules ou en ménage dans l'établissement suivant </w:t>
       </w:r>
       <w:r>
         <w:t>:</w:t>
@@ -1252,8 +1216,16 @@
         <w:t xml:space="preserve">{% if </w:t>
       </w:r>
       <w:proofErr w:type="spellStart"/>
-      <w:r>
-        <w:t>True</w:t>
+      <w:proofErr w:type="gramStart"/>
+      <w:r>
+        <w:t>convention.</w:t>
+      </w:r>
+      <w:r>
+        <w:t>attribution</w:t>
+      </w:r>
+      <w:proofErr w:type="gramEnd"/>
+      <w:r>
+        <w:t>_residence_sociale_ordinaire</w:t>
       </w:r>
       <w:proofErr w:type="spellEnd"/>
       <w:r>
@@ -1343,7 +1315,14 @@
         <w:rPr>
           <w:color w:val="000000"/>
         </w:rPr>
-        <w:t>Résidence sociale ordinaire [accueil de jeunes travailleurs ; de travailleurs migrants ; de personnes éprouvant des difficultés sociale et économique particulières au sens de l'article 1er de la loi n° 90-449 du 31 mai 1990 visant à la mise en œuvre du droit au logement ainsi que les étudiants en situation de rupture sociale et familiale qui peuvent, à titre exceptionnel, avoir accès à un nombre de places très minoritaires].</w:t>
+        <w:t xml:space="preserve">Résidence sociale ordinaire [accueil de jeunes travailleurs ; de travailleurs migrants ; de personnes éprouvant des difficultés sociale et économique particulières au sens de l'article 1er de la loi n° 90-449 du 31 mai 1990 visant à la mise en œuvre du droit au </w:t>
+      </w:r>
+      <w:r>
+        <w:rPr>
+          <w:color w:val="000000"/>
+        </w:rPr>
+        <w:lastRenderedPageBreak/>
+        <w:t>logement ainsi que les étudiants en situation de rupture sociale et familiale qui peuvent, à titre exceptionnel, avoir accès à un nombre de places très minoritaires].</w:t>
       </w:r>
     </w:p>
     <w:p>
@@ -1362,8 +1341,16 @@
         <w:t xml:space="preserve">{% if </w:t>
       </w:r>
       <w:proofErr w:type="spellStart"/>
-      <w:r>
-        <w:t>True</w:t>
+      <w:proofErr w:type="gramStart"/>
+      <w:r>
+        <w:t>convention.</w:t>
+      </w:r>
+      <w:r>
+        <w:t>attribution</w:t>
+      </w:r>
+      <w:proofErr w:type="gramEnd"/>
+      <w:r>
+        <w:t>_pension_de_famille</w:t>
       </w:r>
       <w:proofErr w:type="spellEnd"/>
       <w:r>
@@ -1466,11 +1453,12 @@
       <w:r>
         <w:t xml:space="preserve">{% if </w:t>
       </w:r>
-      <w:proofErr w:type="spellStart"/>
-      <w:r>
-        <w:t>True</w:t>
-      </w:r>
-      <w:proofErr w:type="spellEnd"/>
+      <w:r>
+        <w:t>convention.</w:t>
+      </w:r>
+      <w:r>
+        <w:t>attribution_residence_accueil</w:t>
+      </w:r>
       <w:r>
         <w:t xml:space="preserve"> %}</w:t>
       </w:r>
@@ -1825,28 +1813,23 @@
         <w:rPr>
           <w:color w:val="000000"/>
         </w:rPr>
-        <w:t>Ce contrat ne peut être accessoire à un contrat de travail</w:t>
-      </w:r>
-      <w:r>
-        <w:rPr>
-          <w:color w:val="000000"/>
-        </w:rPr>
-        <w:t>.</w:t>
-      </w:r>
-    </w:p>
-    <w:p>
-      <w:pPr>
-        <w:jc w:val="both"/>
-      </w:pPr>
-    </w:p>
-    <w:p>
-      <w:pPr>
-        <w:jc w:val="both"/>
-      </w:pPr>
-      <w:r>
-        <w:rPr>
-          <w:color w:val="000000"/>
-        </w:rPr>
+        <w:t>Ce contrat ne peut être accessoire à un contrat de travail.</w:t>
+      </w:r>
+    </w:p>
+    <w:p>
+      <w:pPr>
+        <w:jc w:val="both"/>
+      </w:pPr>
+    </w:p>
+    <w:p>
+      <w:pPr>
+        <w:jc w:val="both"/>
+      </w:pPr>
+      <w:r>
+        <w:rPr>
+          <w:color w:val="000000"/>
+        </w:rPr>
+        <w:lastRenderedPageBreak/>
         <w:t>En cas de changement de gestionnaire, de résiliation ou de dénonciation de ladite convention, le contrat est opposable de plein droit à tout nouveau gestionnaire.</w:t>
       </w:r>
     </w:p>
@@ -2357,14 +2340,8 @@
         <w:rPr>
           <w:color w:val="000000"/>
         </w:rPr>
-        <w:t xml:space="preserve">Le gestionnaire s'engage à poursuivre par tous les moyens le recouvrement de sa créance, dès lors qu'un impayé est constitué au sens de l'article R. 824-31 cité ci-dessus, en lui notifiant, par lettre recommandée avec accusé de réception, le montant de cette </w:t>
-      </w:r>
-      <w:r>
-        <w:rPr>
-          <w:color w:val="000000"/>
-        </w:rPr>
         <w:lastRenderedPageBreak/>
-        <w:t>créance ainsi que les conditions de résiliation du contrat d'occupation et le risque de suspension du versement de l'APL ; cette suspension ne peut intervenir que sur décision de l'organisme mentionné à l'article L. 824-2 du code de la construction et de l'habitation et après avis de la commission spécialisée de coordination précitée</w:t>
+        <w:t>Le gestionnaire s'engage à poursuivre par tous les moyens le recouvrement de sa créance, dès lors qu'un impayé est constitué au sens de l'article R. 824-31 cité ci-dessus, en lui notifiant, par lettre recommandée avec accusé de réception, le montant de cette créance ainsi que les conditions de résiliation du contrat d'occupation et le risque de suspension du versement de l'APL ; cette suspension ne peut intervenir que sur décision de l'organisme mentionné à l'article L. 824-2 du code de la construction et de l'habitation et après avis de la commission spécialisée de coordination précitée</w:t>
       </w:r>
       <w:r>
         <w:rPr>
@@ -2584,14 +2561,7 @@
         <w:rPr>
           <w:color w:val="000000"/>
         </w:rPr>
-        <w:t xml:space="preserve">Ce maximum applicable à la part de la redevance assimilable au loyer et aux charges locatives récupérables est révisé, en application de l'article L. 353-9-2 du code de la </w:t>
-      </w:r>
-      <w:r>
-        <w:rPr>
-          <w:color w:val="000000"/>
-        </w:rPr>
-        <w:lastRenderedPageBreak/>
-        <w:t>construction et de l'habitation, au 1er janvier de chaque année en fonction de l'indice de référence des loyers (IRL) prévu au I de l'article 17-1 de la loi n° 89-462 du 6 juillet 1989 modifiée. La date de l'IRL prise en compte pour cette révision est celle du deuxième trimestre de l'année précédente</w:t>
+        <w:t>Ce maximum applicable à la part de la redevance assimilable au loyer et aux charges locatives récupérables est révisé, en application de l'article L. 353-9-2 du code de la construction et de l'habitation, au 1er janvier de chaque année en fonction de l'indice de référence des loyers (IRL) prévu au I de l'article 17-1 de la loi n° 89-462 du 6 juillet 1989 modifiée. La date de l'IRL prise en compte pour cette révision est celle du deuxième trimestre de l'année précédente</w:t>
       </w:r>
       <w:r>
         <w:rPr>
@@ -2719,7 +2689,215 @@
         <w:rPr>
           <w:color w:val="000000"/>
         </w:rPr>
-        <w:t>La part de redevance assimilable au loyer et aux charges locatives et seule prise en compte pour le calcul de l'aide personnalisée au logement est calculée sur la base de deux éléments, dont l'un est équivalent au loyer, et l'autre équivalent aux charges locatives récupérables</w:t>
+        <w:t>La part de redevance assimilable au loyer et aux charges locatives et seule prise en compte pour le calcul de l'aide personnalisée au logement est calculée sur la base de deux éléments, dont l'un est équivalent au loyer, et l'autre équivalent aux charges locatives récupérables.</w:t>
+      </w:r>
+    </w:p>
+    <w:p>
+      <w:pPr>
+        <w:jc w:val="both"/>
+      </w:pPr>
+    </w:p>
+    <w:p>
+      <w:pPr>
+        <w:jc w:val="both"/>
+      </w:pPr>
+      <w:r>
+        <w:rPr>
+          <w:color w:val="000000"/>
+        </w:rPr>
+        <w:t>I. En ce qui concerne l'équivalence du loyer, la participation du résident aux charges financières annuelles afférentes à l'immeuble recouvre :</w:t>
+      </w:r>
+    </w:p>
+    <w:p>
+      <w:pPr>
+        <w:jc w:val="both"/>
+      </w:pPr>
+    </w:p>
+    <w:p>
+      <w:pPr>
+        <w:jc w:val="both"/>
+      </w:pPr>
+      <w:r>
+        <w:rPr>
+          <w:color w:val="000000"/>
+        </w:rPr>
+        <w:t>a) Le remboursement :</w:t>
+      </w:r>
+    </w:p>
+    <w:p>
+      <w:pPr>
+        <w:jc w:val="both"/>
+      </w:pPr>
+    </w:p>
+    <w:p>
+      <w:pPr>
+        <w:jc w:val="both"/>
+      </w:pPr>
+      <w:r>
+        <w:rPr>
+          <w:color w:val="000000"/>
+        </w:rPr>
+        <w:t>- des charges afférentes à l'ensemble des dépenses effectuées pour la construction, l'amélioration ou l'acquisition-amélioration du logement-foyer ;</w:t>
+      </w:r>
+    </w:p>
+    <w:p>
+      <w:pPr>
+        <w:jc w:val="both"/>
+      </w:pPr>
+    </w:p>
+    <w:p>
+      <w:pPr>
+        <w:jc w:val="both"/>
+      </w:pPr>
+      <w:r>
+        <w:rPr>
+          <w:color w:val="000000"/>
+        </w:rPr>
+        <w:t>- des frais généraux du propriétaire ;</w:t>
+      </w:r>
+    </w:p>
+    <w:p>
+      <w:pPr>
+        <w:jc w:val="both"/>
+      </w:pPr>
+    </w:p>
+    <w:p>
+      <w:pPr>
+        <w:jc w:val="both"/>
+      </w:pPr>
+      <w:r>
+        <w:rPr>
+          <w:color w:val="000000"/>
+        </w:rPr>
+        <w:t>- des charges de renouvellement des composants immobilisés ;</w:t>
+      </w:r>
+    </w:p>
+    <w:p>
+      <w:pPr>
+        <w:jc w:val="both"/>
+      </w:pPr>
+    </w:p>
+    <w:p>
+      <w:pPr>
+        <w:jc w:val="both"/>
+      </w:pPr>
+      <w:r>
+        <w:rPr>
+          <w:color w:val="000000"/>
+        </w:rPr>
+        <w:t>- du montant de la prime d'assurance de l'immeuble ;</w:t>
+      </w:r>
+    </w:p>
+    <w:p>
+      <w:pPr>
+        <w:jc w:val="both"/>
+      </w:pPr>
+    </w:p>
+    <w:p>
+      <w:pPr>
+        <w:jc w:val="both"/>
+      </w:pPr>
+      <w:r>
+        <w:rPr>
+          <w:color w:val="000000"/>
+        </w:rPr>
+        <w:t>- de la taxe foncière sur les propriétés bâties ;</w:t>
+      </w:r>
+    </w:p>
+    <w:p>
+      <w:pPr>
+        <w:jc w:val="both"/>
+      </w:pPr>
+    </w:p>
+    <w:p>
+      <w:pPr>
+        <w:jc w:val="both"/>
+      </w:pPr>
+      <w:r>
+        <w:rPr>
+          <w:color w:val="000000"/>
+        </w:rPr>
+        <w:t>b) Les frais de fonctionnement relatifs au foyer, à savoir :</w:t>
+      </w:r>
+    </w:p>
+    <w:p>
+      <w:pPr>
+        <w:jc w:val="both"/>
+      </w:pPr>
+    </w:p>
+    <w:p>
+      <w:pPr>
+        <w:jc w:val="both"/>
+      </w:pPr>
+      <w:r>
+        <w:rPr>
+          <w:color w:val="000000"/>
+        </w:rPr>
+        <w:t>- les frais de siège du gestionnaire ;</w:t>
+      </w:r>
+    </w:p>
+    <w:p>
+      <w:pPr>
+        <w:jc w:val="both"/>
+      </w:pPr>
+    </w:p>
+    <w:p>
+      <w:pPr>
+        <w:jc w:val="both"/>
+      </w:pPr>
+      <w:r>
+        <w:rPr>
+          <w:color w:val="000000"/>
+        </w:rPr>
+        <w:t>- les frais fixes de personnel administratif ;</w:t>
+      </w:r>
+    </w:p>
+    <w:p>
+      <w:pPr>
+        <w:jc w:val="both"/>
+      </w:pPr>
+    </w:p>
+    <w:p>
+      <w:pPr>
+        <w:jc w:val="both"/>
+      </w:pPr>
+      <w:r>
+        <w:rPr>
+          <w:color w:val="000000"/>
+        </w:rPr>
+        <w:t>- toutes dépenses de menu entretien au sens des articles 1754 et 1755 du code civil ;</w:t>
+      </w:r>
+    </w:p>
+    <w:p>
+      <w:pPr>
+        <w:jc w:val="both"/>
+      </w:pPr>
+    </w:p>
+    <w:p>
+      <w:pPr>
+        <w:jc w:val="both"/>
+      </w:pPr>
+      <w:r>
+        <w:rPr>
+          <w:color w:val="000000"/>
+        </w:rPr>
+        <w:t>- les charges de gros entretien et frais de personnel et fournitures afférents à ces travaux.</w:t>
+      </w:r>
+    </w:p>
+    <w:p>
+      <w:pPr>
+        <w:jc w:val="both"/>
+      </w:pPr>
+    </w:p>
+    <w:p>
+      <w:pPr>
+        <w:jc w:val="both"/>
+      </w:pPr>
+      <w:r>
+        <w:rPr>
+          <w:color w:val="000000"/>
+        </w:rPr>
+        <w:t>II. L’élément équivalent aux charges locatives récupérables, sommes accessoires au loyer principal, et pris en compte forfaitairement, est exigible en contrepartie des charges dont la liste est énumérée par le décret n° 87-713 du 26 août 1987 pris en application de l'article 18 de la loi n° 86-1290 du 23 décembre 1986 tendant à favoriser l'investissement locatif, l'accession à la propriété de logements sociaux et le développement de l'offre foncière et fixant la liste des charges récupérables modifiée</w:t>
       </w:r>
       <w:r>
         <w:rPr>
@@ -2741,206 +2919,7 @@
         <w:rPr>
           <w:color w:val="000000"/>
         </w:rPr>
-        <w:t>I. En ce qui concerne l'équivalence du loyer, la participation du résident aux charges financières annuelles afférentes à l'immeuble recouvre :</w:t>
-      </w:r>
-    </w:p>
-    <w:p>
-      <w:pPr>
-        <w:jc w:val="both"/>
-      </w:pPr>
-    </w:p>
-    <w:p>
-      <w:pPr>
-        <w:jc w:val="both"/>
-      </w:pPr>
-      <w:r>
-        <w:rPr>
-          <w:color w:val="000000"/>
-        </w:rPr>
-        <w:t>a) Le remboursement :</w:t>
-      </w:r>
-    </w:p>
-    <w:p>
-      <w:pPr>
-        <w:jc w:val="both"/>
-      </w:pPr>
-    </w:p>
-    <w:p>
-      <w:pPr>
-        <w:jc w:val="both"/>
-      </w:pPr>
-      <w:r>
-        <w:rPr>
-          <w:color w:val="000000"/>
-        </w:rPr>
-        <w:t>- des charges afférentes à l'ensemble des dépenses effectuées pour la construction, l'amélioration ou l'acquisition-amélioration du logement-foyer ;</w:t>
-      </w:r>
-    </w:p>
-    <w:p>
-      <w:pPr>
-        <w:jc w:val="both"/>
-      </w:pPr>
-    </w:p>
-    <w:p>
-      <w:pPr>
-        <w:jc w:val="both"/>
-      </w:pPr>
-      <w:r>
-        <w:rPr>
-          <w:color w:val="000000"/>
-        </w:rPr>
-        <w:t>- des frais généraux du propriétaire ;</w:t>
-      </w:r>
-    </w:p>
-    <w:p>
-      <w:pPr>
-        <w:jc w:val="both"/>
-      </w:pPr>
-    </w:p>
-    <w:p>
-      <w:pPr>
-        <w:jc w:val="both"/>
-      </w:pPr>
-      <w:r>
-        <w:rPr>
-          <w:color w:val="000000"/>
-        </w:rPr>
-        <w:t>- des charges de renouvellement des composants immobilisés ;</w:t>
-      </w:r>
-    </w:p>
-    <w:p>
-      <w:pPr>
-        <w:jc w:val="both"/>
-      </w:pPr>
-    </w:p>
-    <w:p>
-      <w:pPr>
-        <w:jc w:val="both"/>
-      </w:pPr>
-      <w:r>
-        <w:rPr>
-          <w:color w:val="000000"/>
-        </w:rPr>
-        <w:t>- du montant de la prime d'assurance de l'immeuble ;</w:t>
-      </w:r>
-    </w:p>
-    <w:p>
-      <w:pPr>
-        <w:jc w:val="both"/>
-      </w:pPr>
-    </w:p>
-    <w:p>
-      <w:pPr>
-        <w:jc w:val="both"/>
-      </w:pPr>
-      <w:r>
-        <w:rPr>
-          <w:color w:val="000000"/>
-        </w:rPr>
-        <w:t>- de la taxe foncière sur les propriétés bâties ;</w:t>
-      </w:r>
-    </w:p>
-    <w:p>
-      <w:pPr>
-        <w:jc w:val="both"/>
-      </w:pPr>
-    </w:p>
-    <w:p>
-      <w:pPr>
-        <w:jc w:val="both"/>
-      </w:pPr>
-      <w:r>
-        <w:rPr>
-          <w:color w:val="000000"/>
-        </w:rPr>
-        <w:t>b) Les frais de fonctionnement relatifs au foyer, à savoir :</w:t>
-      </w:r>
-    </w:p>
-    <w:p>
-      <w:pPr>
-        <w:jc w:val="both"/>
-      </w:pPr>
-    </w:p>
-    <w:p>
-      <w:pPr>
-        <w:jc w:val="both"/>
-      </w:pPr>
-      <w:r>
-        <w:rPr>
-          <w:color w:val="000000"/>
-        </w:rPr>
-        <w:t>- les frais de siège du gestionnaire ;</w:t>
-      </w:r>
-    </w:p>
-    <w:p>
-      <w:pPr>
-        <w:jc w:val="both"/>
-      </w:pPr>
-    </w:p>
-    <w:p>
-      <w:pPr>
-        <w:jc w:val="both"/>
-      </w:pPr>
-      <w:r>
-        <w:rPr>
-          <w:color w:val="000000"/>
-        </w:rPr>
-        <w:t>- les frais fixes de personnel administratif ;</w:t>
-      </w:r>
-    </w:p>
-    <w:p>
-      <w:pPr>
-        <w:jc w:val="both"/>
-      </w:pPr>
-    </w:p>
-    <w:p>
-      <w:pPr>
-        <w:jc w:val="both"/>
-      </w:pPr>
-      <w:r>
-        <w:rPr>
-          <w:color w:val="000000"/>
-        </w:rPr>
-        <w:t>- toutes dépenses de menu entretien au sens des articles 1754 et 1755 du code civil ;</w:t>
-      </w:r>
-    </w:p>
-    <w:p>
-      <w:pPr>
-        <w:jc w:val="both"/>
-      </w:pPr>
-    </w:p>
-    <w:p>
-      <w:pPr>
-        <w:jc w:val="both"/>
-      </w:pPr>
-      <w:r>
-        <w:rPr>
-          <w:color w:val="000000"/>
-        </w:rPr>
-        <w:lastRenderedPageBreak/>
-        <w:t>- les charges de gros entretien et frais de personnel et fournitures afférents à ces travaux.</w:t>
-      </w:r>
-    </w:p>
-    <w:p>
-      <w:pPr>
-        <w:jc w:val="both"/>
-      </w:pPr>
-    </w:p>
-    <w:p>
-      <w:pPr>
-        <w:jc w:val="both"/>
-      </w:pPr>
-      <w:r>
-        <w:rPr>
-          <w:color w:val="000000"/>
-        </w:rPr>
-        <w:t>II. L’élément équivalent aux charges locatives récupérables, sommes accessoires au loyer principal, et pris en compte forfaitairement, est exigible en contrepartie des charges dont la liste est énumérée par le décret n° 87-713 du 26 août 1987 pris en application de l'article 18 de la loi n° 86-1290 du 23 décembre 1986 tendant à favoriser l'investissement locatif, l'accession à la propriété de logements sociaux et le développement de l'offre foncière et fixant la liste des charges récupérables modifié</w:t>
-      </w:r>
-      <w:r>
-        <w:rPr>
-          <w:color w:val="000000"/>
-        </w:rPr>
-        <w:t>e</w:t>
+        <w:t>Lorsque les logements sont équipés de compteur individuel, eau chaude et eau froide, dont les consommations sont relevables de l'extérieur, les consommations d'eau peuvent n'être prises en charge forfaitairement au titre de l'élément équivalent aux charges locatives récupérables qu'à hauteur de 165 litres par jour et par personne. Au-delà de ce maximum, les consommations réelles supplémentaires sont facturées au résident au titre des prestations par facturation séparée, au prix pratiqué par le fournisseur</w:t>
       </w:r>
       <w:r>
         <w:rPr>
@@ -2957,28 +2936,6 @@
     <w:p>
       <w:pPr>
         <w:jc w:val="both"/>
-      </w:pPr>
-      <w:r>
-        <w:rPr>
-          <w:color w:val="000000"/>
-        </w:rPr>
-        <w:t>Lorsque les logements sont équipés de compteur individuel, eau chaude et eau froide, dont les consommations sont relevables de l'extérieur, les consommations d'eau peuvent n'être prises en charge forfaitairement au titre de l'élément équivalent aux charges locatives récupérables qu'à hauteur de 165 litres par jour et par personne. Au-delà de ce maximum, les consommations réelles supplémentaires sont facturées au résident au titre des prestations par facturation séparée, au prix pratiqué par le fournisseur</w:t>
-      </w:r>
-      <w:r>
-        <w:rPr>
-          <w:color w:val="000000"/>
-        </w:rPr>
-        <w:t>.</w:t>
-      </w:r>
-    </w:p>
-    <w:p>
-      <w:pPr>
-        <w:jc w:val="both"/>
-      </w:pPr>
-    </w:p>
-    <w:p>
-      <w:pPr>
-        <w:jc w:val="both"/>
         <w:rPr>
           <w:color w:val="000000"/>
         </w:rPr>
@@ -3006,13 +2963,7 @@
         <w:rPr>
           <w:color w:val="000000"/>
         </w:rPr>
-        <w:t>Lorsque ces modalités de facturation des consommations d'eau sont mises en application, la participation aux charges supplémentaires mentionnée à l'article R. 633-9 ne peut être demandée au résident au titre de cette consommation</w:t>
-      </w:r>
-      <w:r>
-        <w:rPr>
-          <w:color w:val="000000"/>
-        </w:rPr>
-        <w:t>.</w:t>
+        <w:t>Lorsque ces modalités de facturation des consommations d'eau sont mises en application, la participation aux charges supplémentaires mentionnée à l'article R. 633-9 ne peut être demandée au résident au titre de cette consommation.</w:t>
       </w:r>
     </w:p>
     <w:p>
@@ -3061,35 +3012,23 @@
         <w:rPr>
           <w:color w:val="000000"/>
         </w:rPr>
-        <w:t>En application des dispositions de l'article L. 112-1 du code de la consommation, les prix des différentes prestations offertes aux résidents doivent être affichés dans l'établissement</w:t>
-      </w:r>
-      <w:r>
-        <w:rPr>
-          <w:color w:val="000000"/>
-        </w:rPr>
-        <w:t>.</w:t>
-      </w:r>
-    </w:p>
-    <w:p>
-      <w:pPr>
-        <w:jc w:val="both"/>
-      </w:pPr>
-    </w:p>
-    <w:p>
-      <w:pPr>
-        <w:jc w:val="both"/>
-      </w:pPr>
-      <w:r>
-        <w:rPr>
-          <w:color w:val="000000"/>
-        </w:rPr>
-        <w:t>Les prestations obligatoirement intégrées dans la redevance et non prises en compte pour le calcul de l'APL, et de ce fait non prises en compte au titre des charges récupérables, sont les suivantes</w:t>
-      </w:r>
-      <w:r>
-        <w:rPr>
-          <w:color w:val="000000"/>
-        </w:rPr>
-        <w:t> </w:t>
+        <w:t>En application des dispositions de l'article L. 112-1 du code de la consommation, les prix des différentes prestations offertes aux résidents doivent être affichés dans l'établissement.</w:t>
+      </w:r>
+    </w:p>
+    <w:p>
+      <w:pPr>
+        <w:jc w:val="both"/>
+      </w:pPr>
+    </w:p>
+    <w:p>
+      <w:pPr>
+        <w:jc w:val="both"/>
+      </w:pPr>
+      <w:r>
+        <w:rPr>
+          <w:color w:val="000000"/>
+        </w:rPr>
+        <w:t>Les prestations obligatoirement intégrées dans la redevance et non prises en compte pour le calcul de l'APL, et de ce fait non prises en compte au titre des charges récupérables, sont les suivantes </w:t>
       </w:r>
       <w:r>
         <w:rPr>
@@ -3248,13 +3187,7 @@
         <w:rPr>
           <w:color w:val="000000"/>
         </w:rPr>
-        <w:t>Les prestations facultatives à la demande du résident facturées séparément sont les suivantes</w:t>
-      </w:r>
-      <w:r>
-        <w:rPr>
-          <w:color w:val="000000"/>
-        </w:rPr>
-        <w:t> </w:t>
+        <w:t>Les prestations facultatives à la demande du résident facturées séparément sont les suivantes </w:t>
       </w:r>
       <w:r>
         <w:rPr>
@@ -3408,6 +3341,7 @@
           <w:iCs/>
           <w:color w:val="000000"/>
         </w:rPr>
+        <w:lastRenderedPageBreak/>
         <w:t>Modalités de paiement de la redevance et des prestations</w:t>
       </w:r>
     </w:p>
@@ -3424,7 +3358,6 @@
         <w:rPr>
           <w:color w:val="000000"/>
         </w:rPr>
-        <w:lastRenderedPageBreak/>
         <w:t>La redevance est payée mensuellement à terme échu. Le gestionnaire remet au résident un avis d'échéance faisant clairement apparaître le montant de la redevance, le montant de l'équivalence de loyer et de charges locatives récupérables pris en compte pour le calcul de l'APL ainsi que le montant de cette aide</w:t>
       </w:r>
       <w:r>
@@ -3689,14 +3622,14 @@
         <w:rPr>
           <w:color w:val="000000"/>
         </w:rPr>
-        <w:t xml:space="preserve">Chaque année, au 15 novembre, le gestionnaire adresse au préfet ou, lorsqu'un établissement public de coopération intercommunale ou un département a signé la convention mentionnée aux articles L. 301-5-1 et L. 301-5-2 du code de la construction et de l'habitation, au président de l'établissement public de coopération intercommunale ou au conseil général, un bilan d'occupation et d'action sociales, le tableau des </w:t>
+        <w:t xml:space="preserve">Chaque année, au 15 novembre, le gestionnaire adresse au préfet ou, lorsqu'un établissement public de coopération intercommunale ou un département a signé la convention mentionnée aux articles L. 301-5-1 et L. 301-5-2 du code de la construction </w:t>
       </w:r>
       <w:r>
         <w:rPr>
           <w:color w:val="000000"/>
         </w:rPr>
         <w:lastRenderedPageBreak/>
-        <w:t>redevances pratiquées mentionné à l'article 11 ainsi que la liste et le prix des prestations prévues à l'article 12 de la présente convention, la comptabilité relative à la résidence sociale pour l'année précédente, un budget prévisionnel de fonctionnement pour l'année en cours et les éventuels avenants à la convention de location signée entre le propriétaire et le gestionnaire. Le gestionnaire doit être en mesure de justifier au préfet le montant de la redevance et des prestations au vu de ces documents. Il en adresse copie au propriétaire</w:t>
+        <w:t>et de l'habitation, au président de l'établissement public de coopération intercommunale ou au conseil général, un bilan d'occupation et d'action sociales, le tableau des redevances pratiquées mentionné à l'article 11 ainsi que la liste et le prix des prestations prévues à l'article 12 de la présente convention, la comptabilité relative à la résidence sociale pour l'année précédente, un budget prévisionnel de fonctionnement pour l'année en cours et les éventuels avenants à la convention de location signée entre le propriétaire et le gestionnaire. Le gestionnaire doit être en mesure de justifier au préfet le montant de la redevance et des prestations au vu de ces documents. Il en adresse copie au propriétaire</w:t>
       </w:r>
       <w:r>
         <w:rPr>
@@ -3746,13 +3679,7 @@
         <w:rPr>
           <w:color w:val="000000"/>
         </w:rPr>
-        <w:t>En cas de non-respect de ces engagements, les sanctions prévues à l'article 18 sont mises en œuvre</w:t>
-      </w:r>
-      <w:r>
-        <w:rPr>
-          <w:color w:val="000000"/>
-        </w:rPr>
-        <w:t>.</w:t>
+        <w:t>En cas de non-respect de ces engagements, les sanctions prévues à l'article 18 sont mises en œuvre.</w:t>
       </w:r>
     </w:p>
     <w:p/>
@@ -3852,7 +3779,23 @@
         <w:rPr>
           <w:color w:val="000000"/>
         </w:rPr>
-        <w:t>Il s'engage à prendre toutes les dispositions nécessaires pour assurer la liaison avec les organismes payeurs afin de faciliter l'établissement et le dépôt des dossiers de demande d'APL. Il s'engage à signaler immédiatement tout départ du résident bénéficiant de l'APL à l'organisme payeur concerné</w:t>
+        <w:t>Il s'engage à prendre toutes les dispositions nécessaires pour assurer la liaison avec les organismes payeurs afin de faciliter l'établissement et le dépôt des dossiers de demande d'APL. Il s'engage à signaler immédiatement tout départ du résident bénéficiant de l'APL à l'organisme payeur concerné.</w:t>
+      </w:r>
+    </w:p>
+    <w:p>
+      <w:pPr>
+        <w:jc w:val="both"/>
+      </w:pPr>
+    </w:p>
+    <w:p>
+      <w:pPr>
+        <w:jc w:val="both"/>
+      </w:pPr>
+      <w:r>
+        <w:rPr>
+          <w:color w:val="000000"/>
+        </w:rPr>
+        <w:t>Le gestionnaire s'engage à fournir à l'organisme payeur concerné toutes justifications concernant le paiement de la redevance. En cas d'impayé constitué au sens de l'article 7, il en avise immédiatement l'organisme payeur, l'organisme mentionné à l'article L. 824-2 du code de la construction et de l'habitation et, le cas échéant, la commission spécialisée de coordination des actions de prévention des expulsions locatives en indiquant les démarches entreprises auprès du résident défaillant</w:t>
       </w:r>
       <w:r>
         <w:rPr>
@@ -3874,36 +3817,14 @@
         <w:rPr>
           <w:color w:val="000000"/>
         </w:rPr>
-        <w:t>Le gestionnaire s'engage à fournir à l'organisme payeur concerné toutes justifications concernant le paiement de la redevance. En cas d'impayé constitué au sens de l'article 7, il en avise immédiatement l'organisme payeur, l'organisme mentionné à l'article L. 824-2 du code de la construction et de l'habitation et, le cas échéant, la commission spécialisée de coordination des actions de prévention des expulsions locatives en indiquant les démarches entreprises auprès du résident défaillant</w:t>
-      </w:r>
-      <w:r>
-        <w:rPr>
-          <w:color w:val="000000"/>
-        </w:rPr>
-        <w:t>.</w:t>
-      </w:r>
-    </w:p>
-    <w:p>
-      <w:pPr>
-        <w:jc w:val="both"/>
-      </w:pPr>
-    </w:p>
-    <w:p>
-      <w:pPr>
-        <w:jc w:val="both"/>
-      </w:pPr>
-      <w:r>
-        <w:rPr>
-          <w:color w:val="000000"/>
-        </w:rPr>
-        <w:t xml:space="preserve">Avant le 15 novembre de chaque année, le gestionnaire s'engage à fournir aux organismes liquidateurs la liste des bénéficiaires non à jour de leurs obligations, en indiquant la date à laquelle l'organisme mentionné à l'article L. 824-2 du code de la construction et de l'habitation et la commission spécialisée de coordination des actions </w:t>
+        <w:t xml:space="preserve">Avant le 15 novembre de chaque année, le gestionnaire s'engage à fournir aux organismes liquidateurs la liste des bénéficiaires non à jour de leurs obligations, en </w:t>
       </w:r>
       <w:r>
         <w:rPr>
           <w:color w:val="000000"/>
         </w:rPr>
         <w:lastRenderedPageBreak/>
-        <w:t>de prévention des expulsions locatives ont été saisis et en certifiant que la liste fournie est exhaustive ou que, le cas échéant, tous les bénéficiaires sont à jour</w:t>
+        <w:t>indiquant la date à laquelle l'organisme mentionné à l'article L. 824-2 du code de la construction et de l'habitation et la commission spécialisée de coordination des actions de prévention des expulsions locatives ont été saisis et en certifiant que la liste fournie est exhaustive ou que, le cas échéant, tous les bénéficiaires sont à jour</w:t>
       </w:r>
       <w:r>
         <w:rPr>
@@ -4007,19 +3928,7 @@
         <w:rPr>
           <w:color w:val="000000"/>
         </w:rPr>
-        <w:t>La résiliation par l'</w:t>
-      </w:r>
-      <w:r>
-        <w:rPr>
-          <w:color w:val="000000"/>
-        </w:rPr>
-        <w:t>État</w:t>
-      </w:r>
-      <w:r>
-        <w:rPr>
-          <w:color w:val="000000"/>
-        </w:rPr>
-        <w:t>, dans les conditions prévues à l'article L. 353-6, de la convention ouvrant le droit à l'aide personnalisée au logement est, sous réserve du respect par l'occupant des obligations prévues par le contrat de location, sans incidence sur les stipulations de ce contrat. Toutefois, à compter de la date à laquelle la résiliation est devenue définitive, l'aide personnalisée au logement n'est plus versée et la redevance exigible déterminée dans les conditions fixées par la convention est diminuée du montant de l'aide qui aurait été due au contrat des logements, prise en charge par le bailleur</w:t>
+        <w:t>La résiliation par l'État, dans les conditions prévues à l'article L. 353-6, de la convention ouvrant le droit à l'aide personnalisée au logement est, sous réserve du respect par l'occupant des obligations prévues par le contrat de location, sans incidence sur les stipulations de ce contrat. Toutefois, à compter de la date à laquelle la résiliation est devenue définitive, l'aide personnalisée au logement n'est plus versée et la redevance exigible déterminée dans les conditions fixées par la convention est diminuée du montant de l'aide qui aurait été due au contrat des logements, prise en charge par le bailleur</w:t>
       </w:r>
       <w:r>
         <w:rPr>
@@ -4180,6 +4089,7 @@
         <w:rPr>
           <w:color w:val="000000"/>
         </w:rPr>
+        <w:lastRenderedPageBreak/>
         <w:t xml:space="preserve">En outre, en cas d'inexécution par le gestionnaire ou le propriétaire des engagements prévus par la convention, et après mise en demeure du gestionnaire ou </w:t>
       </w:r>
       <w:proofErr w:type="gramStart"/>
@@ -4194,45 +4104,26 @@
         <w:rPr>
           <w:color w:val="000000"/>
         </w:rPr>
-        <w:t xml:space="preserve"> sans effet après un délai de deux mois, l'autorité administrative prononce une </w:t>
-      </w:r>
-      <w:r>
-        <w:rPr>
-          <w:color w:val="000000"/>
-        </w:rPr>
-        <w:lastRenderedPageBreak/>
-        <w:t>pénalité pour chaque logement pour lequel ces engagements contractuels n'ont pas été respectés</w:t>
-      </w:r>
-      <w:r>
-        <w:rPr>
-          <w:color w:val="000000"/>
-        </w:rPr>
-        <w:t>.</w:t>
-      </w:r>
-    </w:p>
-    <w:p>
-      <w:pPr>
-        <w:jc w:val="both"/>
-        <w:rPr>
-          <w:color w:val="000000"/>
-        </w:rPr>
-      </w:pPr>
-    </w:p>
-    <w:p>
-      <w:pPr>
-        <w:jc w:val="both"/>
-      </w:pPr>
-      <w:r>
-        <w:rPr>
-          <w:color w:val="000000"/>
-        </w:rPr>
-        <w:t>Le montant de cette pénalité est égal au maximum à neuf mois de redevance maximum prévue par la convention pour le logement considéré lorsque le gestionnaire ne respecte pas l'une de ses obligations contractuelles. Cette somme peut être doublée dans le cas où plusieurs obligations contractuelles n'ont pas été respectées pour un même logement</w:t>
-      </w:r>
-      <w:r>
-        <w:rPr>
-          <w:color w:val="000000"/>
-        </w:rPr>
-        <w:t>.</w:t>
+        <w:t xml:space="preserve"> sans effet après un délai de deux mois, l'autorité administrative prononce une pénalité pour chaque logement pour lequel ces engagements contractuels n'ont pas été respectés.</w:t>
+      </w:r>
+    </w:p>
+    <w:p>
+      <w:pPr>
+        <w:jc w:val="both"/>
+        <w:rPr>
+          <w:color w:val="000000"/>
+        </w:rPr>
+      </w:pPr>
+    </w:p>
+    <w:p>
+      <w:pPr>
+        <w:jc w:val="both"/>
+      </w:pPr>
+      <w:r>
+        <w:rPr>
+          <w:color w:val="000000"/>
+        </w:rPr>
+        <w:t>Le montant de cette pénalité est égal au maximum à neuf mois de redevance maximum prévue par la convention pour le logement considéré lorsque le gestionnaire ne respecte pas l'une de ses obligations contractuelles. Cette somme peut être doublée dans le cas où plusieurs obligations contractuelles n'ont pas été respectées pour un même logement.</w:t>
       </w:r>
     </w:p>
     <w:p>
@@ -4468,35 +4359,7 @@
                               <w:rPr>
                                 <w:rFonts w:ascii="TimesNewRomanPSMT" w:hAnsi="TimesNewRomanPSMT" w:cs="TimesNewRomanPSMT"/>
                               </w:rPr>
-                              <w:t>Fait à {{</w:t>
-                            </w:r>
-                            <w:proofErr w:type="spellStart"/>
-                            <w:r>
-                              <w:rPr>
-                                <w:rFonts w:ascii="TimesNewRomanPSMT" w:hAnsi="TimesNewRomanPSMT" w:cs="TimesNewRomanPSMT"/>
-                              </w:rPr>
-                              <w:t>administration.get_ville_signature_or_</w:t>
-                            </w:r>
-                            <w:proofErr w:type="gramStart"/>
-                            <w:r>
-                              <w:rPr>
-                                <w:rFonts w:ascii="TimesNewRomanPSMT" w:hAnsi="TimesNewRomanPSMT" w:cs="TimesNewRomanPSMT"/>
-                              </w:rPr>
-                              <w:t>empty</w:t>
-                            </w:r>
-                            <w:proofErr w:type="spellEnd"/>
-                            <w:r>
-                              <w:rPr>
-                                <w:rFonts w:ascii="TimesNewRomanPSMT" w:hAnsi="TimesNewRomanPSMT" w:cs="TimesNewRomanPSMT"/>
-                              </w:rPr>
-                              <w:t>(</w:t>
-                            </w:r>
-                            <w:proofErr w:type="gramEnd"/>
-                            <w:r>
-                              <w:rPr>
-                                <w:rFonts w:ascii="TimesNewRomanPSMT" w:hAnsi="TimesNewRomanPSMT" w:cs="TimesNewRomanPSMT"/>
-                              </w:rPr>
-                              <w:t>) }}, le</w:t>
+                              <w:t>Fait à {{administration.get_ville_signature_or_empty() }}, le</w:t>
                             </w:r>
                           </w:p>
                           <w:p>
@@ -6076,116 +5939,88 @@
         <w:jc w:val="both"/>
         <w:rPr>
           <w:shd w:val="clear" w:color="auto" w:fill="FFFFFF"/>
+          <w:lang w:val="en-US"/>
         </w:rPr>
       </w:pPr>
       <w:proofErr w:type="gramStart"/>
       <w:r>
-        <w:rPr>
-          <w:shd w:val="clear" w:color="auto" w:fill="FFFFFF"/>
-        </w:rPr>
-        <w:t xml:space="preserve">{{ </w:t>
-      </w:r>
-      <w:proofErr w:type="spellStart"/>
-      <w:r>
-        <w:rPr>
-          <w:shd w:val="clear" w:color="auto" w:fill="FFFFFF"/>
-        </w:rPr>
-        <w:t>programme</w:t>
-      </w:r>
-      <w:proofErr w:type="gramEnd"/>
-      <w:r>
-        <w:rPr>
-          <w:shd w:val="clear" w:color="auto" w:fill="FFFFFF"/>
-        </w:rPr>
-        <w:t>.mention_publication_edd_volumetrique</w:t>
-      </w:r>
-      <w:proofErr w:type="spellEnd"/>
-      <w:r>
-        <w:rPr>
-          <w:shd w:val="clear" w:color="auto" w:fill="FFFFFF"/>
-        </w:rPr>
-        <w:t xml:space="preserve"> }}</w:t>
-      </w:r>
-    </w:p>
-    <w:p>
-      <w:pPr>
-        <w:jc w:val="both"/>
         <w:rPr>
           <w:shd w:val="clear" w:color="auto" w:fill="FFFFFF"/>
           <w:lang w:val="en-US"/>
         </w:rPr>
-      </w:pPr>
+        <w:t xml:space="preserve">{{ </w:t>
+      </w:r>
+      <w:proofErr w:type="spellStart"/>
       <w:r>
         <w:rPr>
           <w:shd w:val="clear" w:color="auto" w:fill="FFFFFF"/>
           <w:lang w:val="en-US"/>
         </w:rPr>
-        <w:t xml:space="preserve">{% endif </w:t>
-      </w:r>
-      <w:proofErr w:type="gramStart"/>
+        <w:t>programme</w:t>
+      </w:r>
+      <w:proofErr w:type="gramEnd"/>
       <w:r>
         <w:rPr>
           <w:shd w:val="clear" w:color="auto" w:fill="FFFFFF"/>
           <w:lang w:val="en-US"/>
         </w:rPr>
-        <w:t>%}{</w:t>
-      </w:r>
-      <w:proofErr w:type="gramEnd"/>
+        <w:t>.mention_publication_edd_volumetrique</w:t>
+      </w:r>
+      <w:proofErr w:type="spellEnd"/>
       <w:r>
         <w:rPr>
           <w:shd w:val="clear" w:color="auto" w:fill="FFFFFF"/>
           <w:lang w:val="en-US"/>
         </w:rPr>
-        <w:t xml:space="preserve">% if </w:t>
-      </w:r>
-      <w:proofErr w:type="spellStart"/>
-      <w:r>
+        <w:t xml:space="preserve"> }}</w:t>
+      </w:r>
+    </w:p>
+    <w:p>
+      <w:pPr>
+        <w:jc w:val="both"/>
         <w:rPr>
           <w:shd w:val="clear" w:color="auto" w:fill="FFFFFF"/>
           <w:lang w:val="en-US"/>
         </w:rPr>
-        <w:t>lot.edd_classique_text</w:t>
-      </w:r>
-      <w:proofErr w:type="spellEnd"/>
+      </w:pPr>
       <w:r>
         <w:rPr>
           <w:shd w:val="clear" w:color="auto" w:fill="FFFFFF"/>
           <w:lang w:val="en-US"/>
         </w:rPr>
-        <w:t>()|</w:t>
-      </w:r>
-      <w:proofErr w:type="spellStart"/>
+        <w:t xml:space="preserve">{% endif </w:t>
+      </w:r>
+      <w:proofErr w:type="gramStart"/>
       <w:r>
         <w:rPr>
           <w:shd w:val="clear" w:color="auto" w:fill="FFFFFF"/>
           <w:lang w:val="en-US"/>
         </w:rPr>
-        <w:t>len</w:t>
-      </w:r>
-      <w:proofErr w:type="spellEnd"/>
+        <w:t>%}{</w:t>
+      </w:r>
+      <w:proofErr w:type="gramEnd"/>
       <w:r>
         <w:rPr>
           <w:shd w:val="clear" w:color="auto" w:fill="FFFFFF"/>
           <w:lang w:val="en-US"/>
         </w:rPr>
-        <w:t xml:space="preserve"> %}</w:t>
-      </w:r>
-    </w:p>
-    <w:p>
-      <w:pPr>
-        <w:jc w:val="both"/>
+        <w:t xml:space="preserve">% if </w:t>
+      </w:r>
+      <w:proofErr w:type="spellStart"/>
+      <w:r>
         <w:rPr>
           <w:shd w:val="clear" w:color="auto" w:fill="FFFFFF"/>
           <w:lang w:val="en-US"/>
         </w:rPr>
-      </w:pPr>
-      <w:proofErr w:type="gramStart"/>
+        <w:t>lot.edd_classique_text</w:t>
+      </w:r>
+      <w:proofErr w:type="spellEnd"/>
       <w:r>
         <w:rPr>
           <w:shd w:val="clear" w:color="auto" w:fill="FFFFFF"/>
           <w:lang w:val="en-US"/>
         </w:rPr>
-        <w:t xml:space="preserve">{{ </w:t>
+        <w:t>()|</w:t>
       </w:r>
       <w:proofErr w:type="spellStart"/>
       <w:r>
@@ -6193,21 +6028,49 @@
           <w:shd w:val="clear" w:color="auto" w:fill="FFFFFF"/>
           <w:lang w:val="en-US"/>
         </w:rPr>
-        <w:t>lot.edd</w:t>
-      </w:r>
-      <w:proofErr w:type="gramEnd"/>
+        <w:t>len</w:t>
+      </w:r>
+      <w:proofErr w:type="spellEnd"/>
       <w:r>
         <w:rPr>
           <w:shd w:val="clear" w:color="auto" w:fill="FFFFFF"/>
           <w:lang w:val="en-US"/>
         </w:rPr>
+        <w:t xml:space="preserve"> %}</w:t>
+      </w:r>
+    </w:p>
+    <w:p>
+      <w:pPr>
+        <w:jc w:val="both"/>
+        <w:rPr>
+          <w:shd w:val="clear" w:color="auto" w:fill="FFFFFF"/>
+        </w:rPr>
+      </w:pPr>
+      <w:proofErr w:type="gramStart"/>
+      <w:r>
+        <w:rPr>
+          <w:shd w:val="clear" w:color="auto" w:fill="FFFFFF"/>
+        </w:rPr>
+        <w:t xml:space="preserve">{{ </w:t>
+      </w:r>
+      <w:proofErr w:type="spellStart"/>
+      <w:r>
+        <w:rPr>
+          <w:shd w:val="clear" w:color="auto" w:fill="FFFFFF"/>
+        </w:rPr>
+        <w:t>lot.edd</w:t>
+      </w:r>
+      <w:proofErr w:type="gramEnd"/>
+      <w:r>
+        <w:rPr>
+          <w:shd w:val="clear" w:color="auto" w:fill="FFFFFF"/>
+        </w:rPr>
         <w:t>_classique_text</w:t>
       </w:r>
       <w:proofErr w:type="spellEnd"/>
       <w:r>
         <w:rPr>
           <w:shd w:val="clear" w:color="auto" w:fill="FFFFFF"/>
-          <w:lang w:val="en-US"/>
         </w:rPr>
         <w:t>() }}</w:t>
       </w:r>
@@ -6217,21 +6080,32 @@
         <w:jc w:val="both"/>
         <w:rPr>
           <w:shd w:val="clear" w:color="auto" w:fill="FFFFFF"/>
-          <w:lang w:val="en-US"/>
         </w:rPr>
       </w:pPr>
       <w:r>
         <w:rPr>
           <w:shd w:val="clear" w:color="auto" w:fill="FFFFFF"/>
-          <w:lang w:val="en-US"/>
-        </w:rPr>
-        <w:t xml:space="preserve">{% endif </w:t>
+        </w:rPr>
+        <w:t xml:space="preserve">{% </w:t>
+      </w:r>
+      <w:proofErr w:type="spellStart"/>
+      <w:r>
+        <w:rPr>
+          <w:shd w:val="clear" w:color="auto" w:fill="FFFFFF"/>
+        </w:rPr>
+        <w:t>endif</w:t>
+      </w:r>
+      <w:proofErr w:type="spellEnd"/>
+      <w:r>
+        <w:rPr>
+          <w:shd w:val="clear" w:color="auto" w:fill="FFFFFF"/>
+        </w:rPr>
+        <w:t xml:space="preserve"> </w:t>
       </w:r>
       <w:proofErr w:type="gramStart"/>
       <w:r>
         <w:rPr>
           <w:shd w:val="clear" w:color="auto" w:fill="FFFFFF"/>
-          <w:lang w:val="en-US"/>
         </w:rPr>
         <w:t>%}{</w:t>
       </w:r>
@@ -6239,7 +6113,6 @@
       <w:r>
         <w:rPr>
           <w:shd w:val="clear" w:color="auto" w:fill="FFFFFF"/>
-          <w:lang w:val="en-US"/>
         </w:rPr>
         <w:t xml:space="preserve">% for image in </w:t>
       </w:r>
@@ -6247,7 +6120,6 @@
       <w:r>
         <w:rPr>
           <w:shd w:val="clear" w:color="auto" w:fill="FFFFFF"/>
-          <w:lang w:val="en-US"/>
         </w:rPr>
         <w:t>edd_classique_images</w:t>
       </w:r>
@@ -6255,7 +6127,6 @@
       <w:r>
         <w:rPr>
           <w:shd w:val="clear" w:color="auto" w:fill="FFFFFF"/>
-          <w:lang w:val="en-US"/>
         </w:rPr>
         <w:t xml:space="preserve"> %}</w:t>
       </w:r>
@@ -6265,13 +6136,11 @@
         <w:jc w:val="both"/>
         <w:rPr>
           <w:shd w:val="clear" w:color="auto" w:fill="FFFFFF"/>
-          <w:lang w:val="en-US"/>
         </w:rPr>
       </w:pPr>
       <w:r>
         <w:rPr>
           <w:shd w:val="clear" w:color="auto" w:fill="FFFFFF"/>
-          <w:lang w:val="en-US"/>
         </w:rPr>
         <w:t>{{image}}</w:t>
       </w:r>
@@ -6281,13 +6150,11 @@
         <w:jc w:val="both"/>
         <w:rPr>
           <w:shd w:val="clear" w:color="auto" w:fill="FFFFFF"/>
-          <w:lang w:val="en-US"/>
         </w:rPr>
       </w:pPr>
       <w:r>
         <w:rPr>
           <w:shd w:val="clear" w:color="auto" w:fill="FFFFFF"/>
-          <w:lang w:val="en-US"/>
         </w:rPr>
         <w:t xml:space="preserve">{% </w:t>
       </w:r>
@@ -6295,7 +6162,6 @@
       <w:r>
         <w:rPr>
           <w:shd w:val="clear" w:color="auto" w:fill="FFFFFF"/>
-          <w:lang w:val="en-US"/>
         </w:rPr>
         <w:t>endfor</w:t>
       </w:r>
@@ -6303,7 +6169,6 @@
       <w:r>
         <w:rPr>
           <w:shd w:val="clear" w:color="auto" w:fill="FFFFFF"/>
-          <w:lang w:val="en-US"/>
         </w:rPr>
         <w:t xml:space="preserve"> </w:t>
       </w:r>
@@ -6311,7 +6176,6 @@
       <w:r>
         <w:rPr>
           <w:shd w:val="clear" w:color="auto" w:fill="FFFFFF"/>
-          <w:lang w:val="en-US"/>
         </w:rPr>
         <w:t>%}{</w:t>
       </w:r>
@@ -6319,7 +6183,6 @@
       <w:r>
         <w:rPr>
           <w:shd w:val="clear" w:color="auto" w:fill="FFFFFF"/>
-          <w:lang w:val="en-US"/>
         </w:rPr>
         <w:t xml:space="preserve">% if </w:t>
       </w:r>
@@ -6327,7 +6190,6 @@
       <w:r>
         <w:rPr>
           <w:shd w:val="clear" w:color="auto" w:fill="FFFFFF"/>
-          <w:lang w:val="en-US"/>
         </w:rPr>
         <w:t>programme.mention_publication_edd_classique</w:t>
       </w:r>
@@ -6335,7 +6197,6 @@
       <w:r>
         <w:rPr>
           <w:shd w:val="clear" w:color="auto" w:fill="FFFFFF"/>
-          <w:lang w:val="en-US"/>
         </w:rPr>
         <w:t xml:space="preserve"> %}</w:t>
       </w:r>
@@ -6345,14 +6206,12 @@
         <w:jc w:val="both"/>
         <w:rPr>
           <w:shd w:val="clear" w:color="auto" w:fill="FFFFFF"/>
-          <w:lang w:val="en-US"/>
         </w:rPr>
       </w:pPr>
       <w:proofErr w:type="gramStart"/>
       <w:r>
         <w:rPr>
           <w:shd w:val="clear" w:color="auto" w:fill="FFFFFF"/>
-          <w:lang w:val="en-US"/>
         </w:rPr>
         <w:t xml:space="preserve">{{ </w:t>
       </w:r>
@@ -6360,7 +6219,6 @@
       <w:r>
         <w:rPr>
           <w:shd w:val="clear" w:color="auto" w:fill="FFFFFF"/>
-          <w:lang w:val="en-US"/>
         </w:rPr>
         <w:t>programme</w:t>
       </w:r>
@@ -6368,7 +6226,6 @@
       <w:r>
         <w:rPr>
           <w:shd w:val="clear" w:color="auto" w:fill="FFFFFF"/>
-          <w:lang w:val="en-US"/>
         </w:rPr>
         <w:t>.mention_publication_edd_classique</w:t>
       </w:r>
@@ -6376,7 +6233,6 @@
       <w:r>
         <w:rPr>
           <w:shd w:val="clear" w:color="auto" w:fill="FFFFFF"/>
-          <w:lang w:val="en-US"/>
         </w:rPr>
         <w:t xml:space="preserve"> }}</w:t>
       </w:r>
@@ -6386,21 +6242,32 @@
         <w:jc w:val="both"/>
         <w:rPr>
           <w:shd w:val="clear" w:color="auto" w:fill="FFFFFF"/>
-          <w:lang w:val="en-US"/>
         </w:rPr>
       </w:pPr>
       <w:r>
         <w:rPr>
           <w:shd w:val="clear" w:color="auto" w:fill="FFFFFF"/>
-          <w:lang w:val="en-US"/>
-        </w:rPr>
-        <w:t xml:space="preserve">{% endif </w:t>
+        </w:rPr>
+        <w:t xml:space="preserve">{% </w:t>
+      </w:r>
+      <w:proofErr w:type="spellStart"/>
+      <w:r>
+        <w:rPr>
+          <w:shd w:val="clear" w:color="auto" w:fill="FFFFFF"/>
+        </w:rPr>
+        <w:t>endif</w:t>
+      </w:r>
+      <w:proofErr w:type="spellEnd"/>
+      <w:r>
+        <w:rPr>
+          <w:shd w:val="clear" w:color="auto" w:fill="FFFFFF"/>
+        </w:rPr>
+        <w:t xml:space="preserve"> </w:t>
       </w:r>
       <w:proofErr w:type="gramStart"/>
       <w:r>
         <w:rPr>
           <w:shd w:val="clear" w:color="auto" w:fill="FFFFFF"/>
-          <w:lang w:val="en-US"/>
         </w:rPr>
         <w:t>%}{</w:t>
       </w:r>
@@ -6408,7 +6275,6 @@
       <w:r>
         <w:rPr>
           <w:shd w:val="clear" w:color="auto" w:fill="FFFFFF"/>
-          <w:lang w:val="en-US"/>
         </w:rPr>
         <w:t xml:space="preserve">% if </w:t>
       </w:r>
@@ -6416,7 +6282,6 @@
       <w:r>
         <w:rPr>
           <w:shd w:val="clear" w:color="auto" w:fill="FFFFFF"/>
-          <w:lang w:val="en-US"/>
         </w:rPr>
         <w:t>logement_edds|len</w:t>
       </w:r>
@@ -6424,7 +6289,6 @@
       <w:r>
         <w:rPr>
           <w:shd w:val="clear" w:color="auto" w:fill="FFFFFF"/>
-          <w:lang w:val="en-US"/>
         </w:rPr>
         <w:t xml:space="preserve"> %}</w:t>
       </w:r>
@@ -7703,19 +7567,7 @@
         <w:rPr>
           <w:color w:val="000000"/>
         </w:rPr>
-        <w:t>B. </w:t>
-      </w:r>
-      <w:r>
-        <w:rPr>
-          <w:color w:val="000000"/>
-        </w:rPr>
-        <w:t xml:space="preserve">Locaux auxquels s'applique la présente convention </w:t>
-      </w:r>
-      <w:r>
-        <w:rPr>
-          <w:color w:val="000000"/>
-        </w:rPr>
-        <w:t>:</w:t>
+        <w:t>B. Locaux auxquels s'applique la présente convention :</w:t>
       </w:r>
     </w:p>
     <w:p>
@@ -9868,16 +9720,38 @@
     <w:p>
       <w:pPr>
         <w:jc w:val="both"/>
-      </w:pPr>
-      <w:r>
-        <w:t xml:space="preserve">Notaire : </w:t>
+        <w:rPr>
+          <w:lang w:val="en-US"/>
+        </w:rPr>
+      </w:pPr>
+      <w:proofErr w:type="spellStart"/>
+      <w:proofErr w:type="gramStart"/>
+      <w:r>
+        <w:rPr>
+          <w:lang w:val="en-US"/>
+        </w:rPr>
+        <w:t>Notaire</w:t>
+      </w:r>
+      <w:proofErr w:type="spellEnd"/>
+      <w:r>
+        <w:rPr>
+          <w:lang w:val="en-US"/>
+        </w:rPr>
+        <w:t> :</w:t>
+      </w:r>
+      <w:proofErr w:type="gramEnd"/>
+      <w:r>
+        <w:rPr>
+          <w:lang w:val="en-US"/>
+        </w:rPr>
+        <w:t xml:space="preserve"> </w:t>
       </w:r>
       <w:bookmarkStart w:id="3" w:name="Notaire"/>
       <w:bookmarkEnd w:id="3"/>
-      <w:proofErr w:type="gramStart"/>
-      <w:r>
-        <w:rPr>
-          <w:rFonts w:ascii="TimesNewRomanPSMT" w:hAnsi="TimesNewRomanPSMT" w:cs="TimesNewRomanPSMT"/>
+      <w:r>
+        <w:rPr>
+          <w:rFonts w:ascii="TimesNewRomanPSMT" w:hAnsi="TimesNewRomanPSMT" w:cs="TimesNewRomanPSMT"/>
+          <w:lang w:val="en-US"/>
         </w:rPr>
         <w:t xml:space="preserve">{{ </w:t>
       </w:r>
@@ -9885,20 +9759,15 @@
       <w:r>
         <w:rPr>
           <w:rFonts w:ascii="TimesNewRomanPSMT" w:hAnsi="TimesNewRomanPSMT" w:cs="TimesNewRomanPSMT"/>
-        </w:rPr>
-        <w:t>programme</w:t>
-      </w:r>
-      <w:proofErr w:type="gramEnd"/>
-      <w:r>
-        <w:rPr>
-          <w:rFonts w:ascii="TimesNewRomanPSMT" w:hAnsi="TimesNewRomanPSMT" w:cs="TimesNewRomanPSMT"/>
-        </w:rPr>
-        <w:t>.reference_notaire_text</w:t>
+          <w:lang w:val="en-US"/>
+        </w:rPr>
+        <w:t>programme.reference_notaire_text</w:t>
       </w:r>
       <w:proofErr w:type="spellEnd"/>
       <w:r>
         <w:rPr>
           <w:rFonts w:ascii="TimesNewRomanPSMT" w:hAnsi="TimesNewRomanPSMT" w:cs="TimesNewRomanPSMT"/>
+          <w:lang w:val="en-US"/>
         </w:rPr>
         <w:t>()  }}</w:t>
       </w:r>
@@ -9908,11 +9777,13 @@
         <w:jc w:val="both"/>
         <w:rPr>
           <w:rFonts w:ascii="TimesNewRomanPSMT" w:hAnsi="TimesNewRomanPSMT" w:cs="TimesNewRomanPSMT"/>
-        </w:rPr>
-      </w:pPr>
-      <w:r>
-        <w:rPr>
-          <w:rFonts w:ascii="TimesNewRomanPSMT" w:hAnsi="TimesNewRomanPSMT" w:cs="TimesNewRomanPSMT"/>
+          <w:lang w:val="en-US"/>
+        </w:rPr>
+      </w:pPr>
+      <w:r>
+        <w:rPr>
+          <w:rFonts w:ascii="TimesNewRomanPSMT" w:hAnsi="TimesNewRomanPSMT" w:cs="TimesNewRomanPSMT"/>
+          <w:lang w:val="en-US"/>
         </w:rPr>
         <w:t xml:space="preserve">{% for image in </w:t>
       </w:r>
@@ -9920,6 +9791,7 @@
       <w:r>
         <w:rPr>
           <w:rFonts w:ascii="TimesNewRomanPSMT" w:hAnsi="TimesNewRomanPSMT" w:cs="TimesNewRomanPSMT"/>
+          <w:lang w:val="en-US"/>
         </w:rPr>
         <w:t>reference_notaire_images</w:t>
       </w:r>
@@ -9927,6 +9799,7 @@
       <w:r>
         <w:rPr>
           <w:rFonts w:ascii="TimesNewRomanPSMT" w:hAnsi="TimesNewRomanPSMT" w:cs="TimesNewRomanPSMT"/>
+          <w:lang w:val="en-US"/>
         </w:rPr>
         <w:t xml:space="preserve"> %}</w:t>
       </w:r>
@@ -9936,11 +9809,13 @@
         <w:jc w:val="both"/>
         <w:rPr>
           <w:rFonts w:ascii="TimesNewRomanPSMT" w:hAnsi="TimesNewRomanPSMT" w:cs="TimesNewRomanPSMT"/>
-        </w:rPr>
-      </w:pPr>
-      <w:r>
-        <w:rPr>
-          <w:rFonts w:ascii="TimesNewRomanPSMT" w:hAnsi="TimesNewRomanPSMT" w:cs="TimesNewRomanPSMT"/>
+          <w:lang w:val="en-US"/>
+        </w:rPr>
+      </w:pPr>
+      <w:r>
+        <w:rPr>
+          <w:rFonts w:ascii="TimesNewRomanPSMT" w:hAnsi="TimesNewRomanPSMT" w:cs="TimesNewRomanPSMT"/>
+          <w:lang w:val="en-US"/>
         </w:rPr>
         <w:t>{{image}}</w:t>
       </w:r>
@@ -9950,19 +9825,22 @@
         <w:jc w:val="both"/>
         <w:rPr>
           <w:rFonts w:ascii="TimesNewRomanPSMT" w:hAnsi="TimesNewRomanPSMT" w:cs="TimesNewRomanPSMT"/>
-        </w:rPr>
-      </w:pPr>
-    </w:p>
-    <w:p>
-      <w:pPr>
-        <w:jc w:val="both"/>
-        <w:rPr>
-          <w:rFonts w:ascii="TimesNewRomanPSMT" w:hAnsi="TimesNewRomanPSMT" w:cs="TimesNewRomanPSMT"/>
-        </w:rPr>
-      </w:pPr>
-      <w:r>
-        <w:rPr>
-          <w:rFonts w:ascii="TimesNewRomanPSMT" w:hAnsi="TimesNewRomanPSMT" w:cs="TimesNewRomanPSMT"/>
+          <w:lang w:val="en-US"/>
+        </w:rPr>
+      </w:pPr>
+    </w:p>
+    <w:p>
+      <w:pPr>
+        <w:jc w:val="both"/>
+        <w:rPr>
+          <w:rFonts w:ascii="TimesNewRomanPSMT" w:hAnsi="TimesNewRomanPSMT" w:cs="TimesNewRomanPSMT"/>
+          <w:lang w:val="en-US"/>
+        </w:rPr>
+      </w:pPr>
+      <w:r>
+        <w:rPr>
+          <w:rFonts w:ascii="TimesNewRomanPSMT" w:hAnsi="TimesNewRomanPSMT" w:cs="TimesNewRomanPSMT"/>
+          <w:lang w:val="en-US"/>
         </w:rPr>
         <w:t xml:space="preserve">{% </w:t>
       </w:r>
@@ -9970,6 +9848,7 @@
       <w:r>
         <w:rPr>
           <w:rFonts w:ascii="TimesNewRomanPSMT" w:hAnsi="TimesNewRomanPSMT" w:cs="TimesNewRomanPSMT"/>
+          <w:lang w:val="en-US"/>
         </w:rPr>
         <w:t>endfor</w:t>
       </w:r>
@@ -9977,6 +9856,7 @@
       <w:r>
         <w:rPr>
           <w:rFonts w:ascii="TimesNewRomanPSMT" w:hAnsi="TimesNewRomanPSMT" w:cs="TimesNewRomanPSMT"/>
+          <w:lang w:val="en-US"/>
         </w:rPr>
         <w:t xml:space="preserve"> %}</w:t>
       </w:r>
@@ -11461,33 +11341,17 @@
                               </w:rPr>
                               <w:t>Fait à {{</w:t>
                             </w:r>
-                            <w:proofErr w:type="spellStart"/>
                             <w:r>
                               <w:rPr>
                                 <w:rFonts w:ascii="TimesNewRomanPSMT" w:hAnsi="TimesNewRomanPSMT" w:cs="TimesNewRomanPSMT"/>
                               </w:rPr>
                               <w:t>administration.get_ville_signature_or_</w:t>
                             </w:r>
-                            <w:proofErr w:type="gramStart"/>
                             <w:r>
                               <w:rPr>
                                 <w:rFonts w:ascii="TimesNewRomanPSMT" w:hAnsi="TimesNewRomanPSMT" w:cs="TimesNewRomanPSMT"/>
                               </w:rPr>
-                              <w:t>empty</w:t>
-                            </w:r>
-                            <w:proofErr w:type="spellEnd"/>
-                            <w:r>
-                              <w:rPr>
-                                <w:rFonts w:ascii="TimesNewRomanPSMT" w:hAnsi="TimesNewRomanPSMT" w:cs="TimesNewRomanPSMT"/>
-                              </w:rPr>
-                              <w:t>(</w:t>
-                            </w:r>
-                            <w:proofErr w:type="gramEnd"/>
-                            <w:r>
-                              <w:rPr>
-                                <w:rFonts w:ascii="TimesNewRomanPSMT" w:hAnsi="TimesNewRomanPSMT" w:cs="TimesNewRomanPSMT"/>
-                              </w:rPr>
-                              <w:t>) }}, le</w:t>
+                              <w:t>empty() }}, le</w:t>
                             </w:r>
                           </w:p>
                           <w:p>
@@ -11591,25 +11455,21 @@
                               </w:rPr>
                               <w:t xml:space="preserve"> </w:t>
                             </w:r>
-                            <w:proofErr w:type="gramStart"/>
                             <w:r>
                               <w:t xml:space="preserve">{{ </w:t>
                             </w:r>
-                            <w:proofErr w:type="spellStart"/>
                             <w:r>
                               <w:rPr>
                                 <w:rFonts w:ascii="TimesNewRomanPSMT" w:hAnsi="TimesNewRomanPSMT" w:cs="TimesNewRomanPSMT"/>
                               </w:rPr>
                               <w:t>administration</w:t>
                             </w:r>
-                            <w:proofErr w:type="gramEnd"/>
                             <w:r>
                               <w:t>.signature_label</w:t>
                             </w:r>
                             <w:r>
                               <w:t>_extra</w:t>
                             </w:r>
-                            <w:proofErr w:type="spellEnd"/>
                             <w:r>
                               <w:t xml:space="preserve"> }}</w:t>
                             </w:r>
@@ -11918,13 +11778,7 @@
         <w:rPr>
           <w:color w:val="000000"/>
         </w:rPr>
-        <w:t xml:space="preserve"> des difficultés particulières d'accès au logement au sens de l'article 1er de la loi n° 90-449 du 31 mai 1990, les personnes ou familles qui seront accueillies dans la résidence sociale objet de la présente convention ainsi que les situations particulières auxquelles la résidence a vocation à répondre</w:t>
-      </w:r>
-      <w:r>
-        <w:rPr>
-          <w:color w:val="000000"/>
-        </w:rPr>
-        <w:t> </w:t>
+        <w:t xml:space="preserve"> des difficultés particulières d'accès au logement au sens de l'article 1er de la loi n° 90-449 du 31 mai 1990, les personnes ou familles qui seront accueillies dans la résidence sociale objet de la présente convention ainsi que les situations particulières auxquelles la résidence a vocation à répondre </w:t>
       </w:r>
       <w:r>
         <w:rPr>
@@ -11950,13 +11804,7 @@
         <w:rPr>
           <w:color w:val="000000"/>
         </w:rPr>
-        <w:t>Préciser si des actions spécifiques sont prévues pour le relogement et l'accompagnement social, notamment si la résidence sociale a pour vocation d'accueillir les populations prioritaires au sens de l'article 4 de la loi du 31 mai 1990</w:t>
-      </w:r>
-      <w:r>
-        <w:rPr>
-          <w:color w:val="000000"/>
-        </w:rPr>
-        <w:t> :</w:t>
+        <w:t>Préciser si des actions spécifiques sont prévues pour le relogement et l'accompagnement social, notamment si la résidence sociale a pour vocation d'accueillir les populations prioritaires au sens de l'article 4 de la loi du 31 mai 1990 :</w:t>
       </w:r>
     </w:p>
     <w:p>
@@ -12218,13 +12066,7 @@
         <w:rPr>
           <w:color w:val="000000"/>
         </w:rPr>
-        <w:t xml:space="preserve">Durée maximale de l'accueil et conditions de son renouvellement </w:t>
-      </w:r>
-      <w:r>
-        <w:rPr>
-          <w:color w:val="000000"/>
-        </w:rPr>
-        <w:t>:</w:t>
+        <w:t>Durée maximale de l'accueil et conditions de son renouvellement :</w:t>
       </w:r>
     </w:p>
     <w:p>
@@ -12394,39 +12236,27 @@
         <w:rPr>
           <w:color w:val="000000"/>
         </w:rPr>
-        <w:t>Actions à caractère social</w:t>
-      </w:r>
-      <w:r>
-        <w:rPr>
-          <w:color w:val="000000"/>
-        </w:rPr>
-        <w:t> :</w:t>
-      </w:r>
-    </w:p>
-    <w:p>
-      <w:pPr>
-        <w:rPr>
-          <w:color w:val="000000"/>
-        </w:rPr>
-      </w:pPr>
-    </w:p>
-    <w:p>
-      <w:pPr>
-        <w:rPr>
-          <w:color w:val="000000"/>
-        </w:rPr>
-      </w:pPr>
-      <w:r>
-        <w:rPr>
-          <w:color w:val="000000"/>
-        </w:rPr>
-        <w:t>Action spécifique pour l'insertion par le logement</w:t>
-      </w:r>
-      <w:r>
-        <w:rPr>
-          <w:color w:val="000000"/>
-        </w:rPr>
-        <w:t> :</w:t>
+        <w:t>Actions à caractère social :</w:t>
+      </w:r>
+    </w:p>
+    <w:p>
+      <w:pPr>
+        <w:rPr>
+          <w:color w:val="000000"/>
+        </w:rPr>
+      </w:pPr>
+    </w:p>
+    <w:p>
+      <w:pPr>
+        <w:rPr>
+          <w:color w:val="000000"/>
+        </w:rPr>
+      </w:pPr>
+      <w:r>
+        <w:rPr>
+          <w:color w:val="000000"/>
+        </w:rPr>
+        <w:t>Action spécifique pour l'insertion par le logement :</w:t>
       </w:r>
     </w:p>
     <w:p>
@@ -12502,33 +12332,17 @@
                               </w:rPr>
                               <w:t>Fait à {{</w:t>
                             </w:r>
-                            <w:proofErr w:type="spellStart"/>
                             <w:r>
                               <w:rPr>
                                 <w:rFonts w:ascii="TimesNewRomanPSMT" w:hAnsi="TimesNewRomanPSMT" w:cs="TimesNewRomanPSMT"/>
                               </w:rPr>
                               <w:t>administration.get_ville_signature_or_</w:t>
                             </w:r>
-                            <w:proofErr w:type="gramStart"/>
                             <w:r>
                               <w:rPr>
                                 <w:rFonts w:ascii="TimesNewRomanPSMT" w:hAnsi="TimesNewRomanPSMT" w:cs="TimesNewRomanPSMT"/>
                               </w:rPr>
-                              <w:t>empty</w:t>
-                            </w:r>
-                            <w:proofErr w:type="spellEnd"/>
-                            <w:r>
-                              <w:rPr>
-                                <w:rFonts w:ascii="TimesNewRomanPSMT" w:hAnsi="TimesNewRomanPSMT" w:cs="TimesNewRomanPSMT"/>
-                              </w:rPr>
-                              <w:t>(</w:t>
-                            </w:r>
-                            <w:proofErr w:type="gramEnd"/>
-                            <w:r>
-                              <w:rPr>
-                                <w:rFonts w:ascii="TimesNewRomanPSMT" w:hAnsi="TimesNewRomanPSMT" w:cs="TimesNewRomanPSMT"/>
-                              </w:rPr>
-                              <w:t>) }}, le</w:t>
+                              <w:t>empty() }}, le</w:t>
                             </w:r>
                           </w:p>
                           <w:p>
@@ -12632,25 +12446,21 @@
                               </w:rPr>
                               <w:t xml:space="preserve"> </w:t>
                             </w:r>
-                            <w:proofErr w:type="gramStart"/>
                             <w:r>
                               <w:t xml:space="preserve">{{ </w:t>
                             </w:r>
-                            <w:proofErr w:type="spellStart"/>
                             <w:r>
                               <w:rPr>
                                 <w:rFonts w:ascii="TimesNewRomanPSMT" w:hAnsi="TimesNewRomanPSMT" w:cs="TimesNewRomanPSMT"/>
                               </w:rPr>
                               <w:t>administration</w:t>
                             </w:r>
-                            <w:proofErr w:type="gramEnd"/>
                             <w:r>
                               <w:t>.signature_label</w:t>
                             </w:r>
                             <w:r>
                               <w:t>_extra</w:t>
                             </w:r>
-                            <w:proofErr w:type="spellEnd"/>
                             <w:r>
                               <w:t xml:space="preserve"> }}</w:t>
                             </w:r>
@@ -14680,7 +14490,7 @@
                             <w:rPr>
                               <w:noProof/>
                             </w:rPr>
-                            <w:object w:dxaOrig="756" w:dyaOrig="540" w14:anchorId="06B324A2">
+                            <w:object w:dxaOrig="760" w:dyaOrig="540" w14:anchorId="06B324A2">
                               <v:shapetype id="_x0000_t75" coordsize="21600,21600" o:spt="75" o:preferrelative="t" path="m@4@5l@4@11@9@11@9@5xe" filled="f" stroked="f">
                                 <v:stroke joinstyle="miter"/>
                                 <v:formulas>
@@ -14700,11 +14510,11 @@
                                 <v:path o:extrusionok="f" gradientshapeok="t" o:connecttype="rect"/>
                                 <o:lock v:ext="edit" aspectratio="t"/>
                               </v:shapetype>
-                              <v:shape id="_x0000_i1025" type="#_x0000_t75" alt="" style="width:38pt;height:27pt;mso-width-percent:0;mso-height-percent:0;mso-width-percent:0;mso-height-percent:0" filled="t">
+                              <v:shape id="_x0000_i1025" type="#_x0000_t75" alt="" style="width:38pt;height:27.35pt;mso-width-percent:0;mso-height-percent:0;mso-width-percent:0;mso-height-percent:0" filled="t">
                                 <v:fill color2="black"/>
                                 <v:imagedata r:id="rId2" o:title="" croptop="-22f" cropbottom="-22f" cropleft="-25f" cropright="-25f"/>
                               </v:shape>
-                              <o:OLEObject Type="Embed" ProgID="Word.Picture.8" ShapeID="_x0000_i1025" DrawAspect="Content" ObjectID="_1735715970" r:id="rId3"/>
+                              <o:OLEObject Type="Embed" ProgID="Word.Picture.8" ShapeID="_x0000_i1025" DrawAspect="Content" ObjectID="_1736625440" r:id="rId3"/>
                             </w:object>
                           </w:r>
                         </w:p>
@@ -14750,7 +14560,11 @@
         </mc:Choice>
         <mc:Fallback>
           <w:pict>
-            <v:shape w14:anchorId="20DB70F0" id="Text Box 17" o:spid="_x0000_s1032" type="#_x0000_t202" style="position:absolute;left:0;text-align:left;margin-left:37.35pt;margin-top:21.2pt;width:78.5pt;height:49.7pt;z-index:251663360;visibility:visible;mso-wrap-style:square;mso-width-percent:0;mso-height-percent:0;mso-wrap-distance-left:9.05pt;mso-wrap-distance-top:0;mso-wrap-distance-right:9.05pt;mso-wrap-distance-bottom:0;mso-position-horizontal:absolute;mso-position-horizontal-relative:page;mso-position-vertical:absolute;mso-position-vertical-relative:page;mso-width-percent:0;mso-height-percent:0;mso-width-relative:page;mso-height-relative:page;v-text-anchor:top" o:gfxdata="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" stroked="f">
+            <v:shapetype w14:anchorId="20DB70F0" id="_x0000_t202" coordsize="21600,21600" o:spt="202" path="m,l,21600r21600,l21600,xe">
+              <v:stroke joinstyle="miter"/>
+              <v:path gradientshapeok="t" o:connecttype="rect"/>
+            </v:shapetype>
+            <v:shape id="Text Box 17" o:spid="_x0000_s1032" type="#_x0000_t202" style="position:absolute;left:0;text-align:left;margin-left:37.35pt;margin-top:21.2pt;width:78.5pt;height:49.7pt;z-index:251663360;visibility:visible;mso-wrap-style:square;mso-width-percent:0;mso-height-percent:0;mso-wrap-distance-left:9.05pt;mso-wrap-distance-top:0;mso-wrap-distance-right:9.05pt;mso-wrap-distance-bottom:0;mso-position-horizontal:absolute;mso-position-horizontal-relative:page;mso-position-vertical:absolute;mso-position-vertical-relative:page;mso-width-percent:0;mso-height-percent:0;mso-width-relative:page;mso-height-relative:page;v-text-anchor:top" o:gfxdata="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" stroked="f">
               <v:fill opacity="0"/>
               <v:path arrowok="t"/>
               <v:textbox inset=".45pt,.45pt,.45pt,.45pt">
@@ -14775,12 +14589,12 @@
                       <w:rPr>
                         <w:noProof/>
                       </w:rPr>
-                      <w:object w:dxaOrig="756" w:dyaOrig="540" w14:anchorId="06B324A2">
-                        <v:shape id="_x0000_i1025" type="#_x0000_t75" alt="" style="width:38pt;height:27pt;mso-width-percent:0;mso-height-percent:0;mso-width-percent:0;mso-height-percent:0" filled="t">
+                      <w:object w:dxaOrig="760" w:dyaOrig="540" w14:anchorId="06B324A2">
+                        <v:shape id="_x0000_i1025" type="#_x0000_t75" alt="" style="width:38pt;height:27.35pt;mso-width-percent:0;mso-height-percent:0;mso-width-percent:0;mso-height-percent:0" filled="t">
                           <v:fill color2="black"/>
                           <v:imagedata r:id="rId2" o:title="" croptop="-22f" cropbottom="-22f" cropleft="-25f" cropright="-25f"/>
                         </v:shape>
-                        <o:OLEObject Type="Embed" ProgID="Word.Picture.8" ShapeID="_x0000_i1025" DrawAspect="Content" ObjectID="_1735715970" r:id="rId4"/>
+                        <o:OLEObject Type="Embed" ProgID="Word.Picture.8" ShapeID="_x0000_i1025" DrawAspect="Content" ObjectID="_1736625440" r:id="rId4"/>
                       </w:object>
                     </w:r>
                   </w:p>
@@ -16649,6 +16463,7 @@
   <w:style w:type="character" w:default="1" w:styleId="DefaultParagraphFont">
     <w:name w:val="Default Paragraph Font"/>
     <w:uiPriority w:val="1"/>
+    <w:semiHidden/>
     <w:unhideWhenUsed/>
   </w:style>
   <w:style w:type="table" w:default="1" w:styleId="TableNormal">

</xml_diff>

<commit_message>
add date/departement/ville specific for Résidences
</commit_message>
<xml_diff>
--- a/documents/Residence-template.docx
+++ b/documents/Residence-template.docx
@@ -483,25 +483,590 @@
       </w:r>
       <w:r>
         <w:rPr>
+          <w:rFonts w:eastAsia="Arial Unicode MS"/>
+        </w:rPr>
+        <w:t xml:space="preserve">{{ </w:t>
+      </w:r>
+      <w:r>
+        <w:t>programme</w:t>
+      </w:r>
+      <w:r>
+        <w:rPr>
+          <w:rFonts w:eastAsia="Arial Unicode MS"/>
+        </w:rPr>
+        <w:t>.</w:t>
+      </w:r>
+      <w:r>
+        <w:rPr>
+          <w:rFonts w:eastAsia="Arial Unicode MS"/>
+        </w:rPr>
+        <w:t>departement_residence_argement_gestionnaire_intermediation</w:t>
+      </w:r>
+      <w:r>
+        <w:rPr>
+          <w:rFonts w:eastAsia="Arial Unicode MS"/>
+        </w:rPr>
+        <w:t>|</w:t>
+      </w:r>
+      <w:r>
+        <w:rPr>
+          <w:rFonts w:eastAsia="Arial Unicode MS"/>
+        </w:rPr>
+        <w:t>default_str_if_none</w:t>
+      </w:r>
+      <w:r>
+        <w:rPr>
+          <w:rFonts w:eastAsia="Arial Unicode MS"/>
+        </w:rPr>
+        <w:t xml:space="preserve"> }} </w:t>
+      </w:r>
+      <w:r>
+        <w:rPr>
+          <w:color w:val="000000"/>
+        </w:rPr>
+        <w:t xml:space="preserve">en date du </w:t>
+      </w:r>
+      <w:r>
+        <w:rPr>
+          <w:rFonts w:eastAsia="Arial Unicode MS"/>
+        </w:rPr>
+        <w:t xml:space="preserve">{{ </w:t>
+      </w:r>
+      <w:r>
+        <w:t>programme</w:t>
+      </w:r>
+      <w:r>
+        <w:rPr>
+          <w:rFonts w:eastAsia="Arial Unicode MS"/>
+        </w:rPr>
+        <w:t>.</w:t>
+      </w:r>
+      <w:r>
+        <w:rPr>
+          <w:rFonts w:eastAsia="Arial Unicode MS"/>
+        </w:rPr>
+        <w:t>date_residence_argement_gestionnaire_intermediation</w:t>
+      </w:r>
+      <w:r>
+        <w:rPr>
+          <w:rFonts w:eastAsia="Arial Unicode MS"/>
+        </w:rPr>
+        <w:t>|</w:t>
+      </w:r>
+      <w:r>
+        <w:rPr>
+          <w:rFonts w:eastAsia="Arial Unicode MS"/>
+        </w:rPr>
+        <w:t>dd</w:t>
+      </w:r>
+      <w:r>
+        <w:rPr>
+          <w:rFonts w:eastAsia="Arial Unicode MS"/>
+        </w:rPr>
+        <w:t xml:space="preserve"> }}</w:t>
+      </w:r>
+      <w:r>
+        <w:rPr>
+          <w:color w:val="000000"/>
+        </w:rPr>
+        <w:t xml:space="preserve"> à </w:t>
+      </w:r>
+      <w:r>
+        <w:rPr>
+          <w:rFonts w:eastAsia="Arial Unicode MS"/>
+        </w:rPr>
+        <w:t xml:space="preserve">{{ </w:t>
+      </w:r>
+      <w:r>
+        <w:t>programme</w:t>
+      </w:r>
+      <w:r>
+        <w:rPr>
+          <w:rFonts w:eastAsia="Arial Unicode MS"/>
+        </w:rPr>
+        <w:t>.</w:t>
+      </w:r>
+      <w:r>
+        <w:rPr>
+          <w:rFonts w:eastAsia="Arial Unicode MS"/>
+        </w:rPr>
+        <w:t>ville_signature</w:t>
+      </w:r>
+      <w:r>
+        <w:rPr>
+          <w:rFonts w:eastAsia="Arial Unicode MS"/>
+        </w:rPr>
+        <w:t>_residence_argement_gestionnaire_intermediation</w:t>
+      </w:r>
+      <w:r>
+        <w:rPr>
+          <w:rFonts w:eastAsia="Arial Unicode MS"/>
+        </w:rPr>
+        <w:t>|</w:t>
+      </w:r>
+      <w:r>
+        <w:rPr>
+          <w:rFonts w:eastAsia="Arial Unicode MS"/>
+        </w:rPr>
+        <w:t>default_str_if_none</w:t>
+      </w:r>
+      <w:r>
+        <w:rPr>
+          <w:rFonts w:eastAsia="Arial Unicode MS"/>
+        </w:rPr>
+        <w:t xml:space="preserve"> }} </w:t>
+      </w:r>
+      <w:r>
+        <w:rPr>
+          <w:color w:val="000000"/>
+        </w:rPr>
+        <w:t xml:space="preserve">au gestionnaire pour assurer la gestion de résidences sociales </w:t>
+      </w:r>
+      <w:r>
+        <w:t>;</w:t>
+      </w:r>
+    </w:p>
+    <w:p>
+      <w:pPr>
+        <w:jc w:val="both"/>
+      </w:pPr>
+    </w:p>
+    <w:p>
+      <w:pPr>
+        <w:jc w:val="both"/>
+      </w:pPr>
+      <w:r>
+        <w:t xml:space="preserve">[Le cas échéant] Vu la convention de location, jointe à la présente convention, en date du </w:t>
+      </w:r>
+      <w:proofErr w:type="gramStart"/>
+      <w:r>
+        <w:t>{{</w:t>
+      </w:r>
+      <w:r>
+        <w:t xml:space="preserve"> </w:t>
+      </w:r>
+      <w:proofErr w:type="spellStart"/>
+      <w:r>
+        <w:t>programme</w:t>
+      </w:r>
+      <w:proofErr w:type="gramEnd"/>
+      <w:r>
+        <w:t>.date_convention_location</w:t>
+      </w:r>
+      <w:r>
+        <w:t>|dd</w:t>
+      </w:r>
+      <w:proofErr w:type="spellEnd"/>
+      <w:r>
+        <w:t xml:space="preserve"> </w:t>
+      </w:r>
+      <w:r>
+        <w:t>}} conclue entre le propriétaire et le gestionnaire</w:t>
+      </w:r>
+    </w:p>
+    <w:p>
+      <w:pPr>
+        <w:jc w:val="both"/>
+      </w:pPr>
+    </w:p>
+    <w:p>
+      <w:pPr>
+        <w:jc w:val="both"/>
+      </w:pPr>
+      <w:r>
+        <w:t>[Le cas échéant] Vu la description du programme et des travaux prévus annexée à la présente convention</w:t>
+      </w:r>
+      <w:r>
+        <w:softHyphen/>
+      </w:r>
+      <w:r>
+        <w:softHyphen/>
+      </w:r>
+      <w:r>
+        <w:rPr>
+          <w:color w:val="000000"/>
+        </w:rPr>
+        <w:t> (annexe I) ;</w:t>
+      </w:r>
+    </w:p>
+    <w:p>
+      <w:pPr>
+        <w:jc w:val="both"/>
+      </w:pPr>
+    </w:p>
+    <w:p>
+      <w:pPr>
+        <w:jc w:val="both"/>
+      </w:pPr>
+      <w:r>
+        <w:t>[Le cas échéant] Vu l'échéancier du programme des travaux joint à la présente convention,</w:t>
+      </w:r>
+    </w:p>
+    <w:p>
+      <w:pPr>
+        <w:jc w:val="both"/>
+      </w:pPr>
+    </w:p>
+    <w:p>
+      <w:pPr>
+        <w:jc w:val="both"/>
+      </w:pPr>
+      <w:r>
+        <w:t>Il a été convenu de ce qui suit :</w:t>
+      </w:r>
+    </w:p>
+    <w:p>
+      <w:pPr>
+        <w:jc w:val="center"/>
+      </w:pPr>
+    </w:p>
+    <w:p>
+      <w:pPr>
+        <w:jc w:val="center"/>
+      </w:pPr>
+    </w:p>
+    <w:p>
+      <w:pPr>
+        <w:pageBreakBefore/>
+        <w:jc w:val="center"/>
+      </w:pPr>
+      <w:r>
+        <w:lastRenderedPageBreak/>
+        <w:t>Article 1er.</w:t>
+      </w:r>
+    </w:p>
+    <w:p>
+      <w:pPr>
+        <w:jc w:val="center"/>
+      </w:pPr>
+    </w:p>
+    <w:p>
+      <w:pPr>
+        <w:jc w:val="center"/>
+      </w:pPr>
+      <w:r>
+        <w:rPr>
+          <w:i/>
+          <w:iCs/>
+        </w:rPr>
+        <w:t>Objet de la convention</w:t>
+      </w:r>
+    </w:p>
+    <w:p>
+      <w:pPr>
+        <w:jc w:val="both"/>
+      </w:pPr>
+    </w:p>
+    <w:p>
+      <w:pPr>
+        <w:jc w:val="both"/>
+      </w:pPr>
+      <w:r>
+        <w:t xml:space="preserve">La présente convention a pour objet de fixer les droits et les obligations des parties prévus par les articles L. 353-154 à L. 353-165 du code de la construction et de </w:t>
+      </w:r>
+      <w:proofErr w:type="gramStart"/>
+      <w:r>
+        <w:t xml:space="preserve">l'habitation, </w:t>
+      </w:r>
+      <w:r>
+        <w:rPr>
+          <w:color w:val="000000"/>
+        </w:rPr>
+        <w:t> pour</w:t>
+      </w:r>
+      <w:proofErr w:type="gramEnd"/>
+      <w:r>
+        <w:rPr>
+          <w:color w:val="000000"/>
+        </w:rPr>
+        <w:t xml:space="preserve"> le logement-foyer de [nom et adresse de l'établissement] </w:t>
+      </w:r>
+      <w:r>
+        <w:t xml:space="preserve">{{ </w:t>
+      </w:r>
+      <w:proofErr w:type="spellStart"/>
+      <w:r>
+        <w:t>programme.nom</w:t>
+      </w:r>
+      <w:proofErr w:type="spellEnd"/>
+      <w:r>
+        <w:t xml:space="preserve"> }} à {{ </w:t>
+      </w:r>
+      <w:proofErr w:type="spellStart"/>
+      <w:r>
+        <w:t>programme.adresse|inline_text_multiline</w:t>
+      </w:r>
+      <w:proofErr w:type="spellEnd"/>
+      <w:r>
+        <w:t xml:space="preserve"> }} à {{ </w:t>
+      </w:r>
+      <w:proofErr w:type="spellStart"/>
+      <w:r>
+        <w:t>programme.code_postal</w:t>
+      </w:r>
+      <w:proofErr w:type="spellEnd"/>
+      <w:r>
+        <w:t xml:space="preserve"> }}, {{ </w:t>
+      </w:r>
+      <w:proofErr w:type="spellStart"/>
+      <w:r>
+        <w:t>programme.ville</w:t>
+      </w:r>
+      <w:proofErr w:type="spellEnd"/>
+      <w:r>
+        <w:t xml:space="preserve"> }} </w:t>
+      </w:r>
+      <w:r>
+        <w:rPr>
+          <w:color w:val="000000"/>
+        </w:rPr>
+        <w:t xml:space="preserve">dont le programme est annexé à la </w:t>
+      </w:r>
+      <w:r>
+        <w:t>présente convention.</w:t>
+      </w:r>
+    </w:p>
+    <w:p>
+      <w:pPr>
+        <w:jc w:val="both"/>
+      </w:pPr>
+    </w:p>
+    <w:p>
+      <w:pPr>
+        <w:jc w:val="both"/>
+        <w:rPr>
+          <w:color w:val="000000"/>
+        </w:rPr>
+      </w:pPr>
+      <w:r>
+        <w:rPr>
+          <w:color w:val="000000"/>
+        </w:rPr>
+        <w:t>La signature de la présente convention conditionne pendant sa durée l'ouverture du droit à l'aide personnalisée au logement (APL) dans les conditions définies au livre VIII du code de la construction et de l'habitation et de ses textes d'application.</w:t>
+      </w:r>
+    </w:p>
+    <w:p>
+      <w:pPr>
+        <w:jc w:val="both"/>
+        <w:rPr>
+          <w:color w:val="000000"/>
+        </w:rPr>
+      </w:pPr>
+    </w:p>
+    <w:p>
+      <w:pPr>
+        <w:jc w:val="both"/>
+        <w:rPr>
+          <w:color w:val="000000"/>
+        </w:rPr>
+      </w:pPr>
+      <w:r>
+        <w:rPr>
+          <w:color w:val="000000"/>
+        </w:rPr>
+        <w:t>Si la présente convention est signée par un établissement public de coopération intercommunale ou un département signataire d'une convention mentionnée aux articles L. 301-5-1 et L. 301-5-2 du code de la construction et de l'habitation, le président de l'établissement public de coopération intercommunale ou le président du conseil général adresse au préfet une copie de la convention ouvrant droit à l'APL.</w:t>
+      </w:r>
+    </w:p>
+    <w:p>
+      <w:pPr>
+        <w:jc w:val="both"/>
+        <w:rPr>
+          <w:color w:val="000000"/>
+        </w:rPr>
+      </w:pPr>
+    </w:p>
+    <w:p>
+      <w:pPr>
+        <w:jc w:val="both"/>
+        <w:rPr>
+          <w:color w:val="000000"/>
+        </w:rPr>
+      </w:pPr>
+      <w:r>
+        <w:rPr>
+          <w:color w:val="000000"/>
+        </w:rPr>
+        <w:t>Les personnes accueillies dans la résidence sociale sont dénommées résidents et entrent dans le champ d'application des articles L. 633-1 à L. 633-5 du code de la construction et de l'habitation.</w:t>
+      </w:r>
+    </w:p>
+    <w:p>
+      <w:pPr>
+        <w:jc w:val="both"/>
+        <w:rPr>
+          <w:color w:val="000000"/>
+        </w:rPr>
+      </w:pPr>
+    </w:p>
+    <w:p>
+      <w:pPr>
+        <w:jc w:val="both"/>
+      </w:pPr>
+      <w:r>
+        <w:rPr>
+          <w:color w:val="000000"/>
+        </w:rPr>
+        <w:t xml:space="preserve">L'agrément prévu à l'article R. 353-156 du code de la construction et de l'habitation a été délivré par le préfet du département de </w:t>
+      </w:r>
+      <w:proofErr w:type="gramStart"/>
+      <w:r>
+        <w:rPr>
+          <w:rFonts w:eastAsia="Arial Unicode MS"/>
+        </w:rPr>
+        <w:t xml:space="preserve">{{ </w:t>
+      </w:r>
+      <w:proofErr w:type="spellStart"/>
+      <w:r>
+        <w:t>programme</w:t>
+      </w:r>
+      <w:proofErr w:type="gramEnd"/>
+      <w:r>
+        <w:rPr>
+          <w:rFonts w:eastAsia="Arial Unicode MS"/>
+        </w:rPr>
+        <w:t>.</w:t>
+      </w:r>
+      <w:r>
+        <w:rPr>
+          <w:rFonts w:eastAsia="Arial Unicode MS"/>
+        </w:rPr>
+        <w:t>departement_residence_agrement</w:t>
+      </w:r>
+      <w:r>
+        <w:rPr>
+          <w:rFonts w:eastAsia="Arial Unicode MS"/>
+        </w:rPr>
+        <w:t>|</w:t>
+      </w:r>
+      <w:r>
+        <w:rPr>
+          <w:rFonts w:eastAsia="Arial Unicode MS"/>
+        </w:rPr>
+        <w:t>default_str_if_none</w:t>
+      </w:r>
+      <w:proofErr w:type="spellEnd"/>
+      <w:r>
+        <w:rPr>
+          <w:rFonts w:eastAsia="Arial Unicode MS"/>
+        </w:rPr>
+        <w:t xml:space="preserve"> }} </w:t>
+      </w:r>
+      <w:r>
+        <w:rPr>
+          <w:color w:val="000000"/>
+        </w:rPr>
+        <w:t>en date du</w:t>
+      </w:r>
+      <w:r>
+        <w:rPr>
           <w:rFonts w:ascii="Arial" w:hAnsi="Arial" w:cs="Arial"/>
           <w:color w:val="0000FF"/>
           <w:sz w:val="22"/>
           <w:szCs w:val="22"/>
         </w:rPr>
-        <w:t>nom du département</w:t>
-      </w:r>
-      <w:r>
-        <w:rPr>
-          <w:color w:val="000000"/>
-        </w:rPr>
-        <w:t xml:space="preserve"> en date </w:t>
-      </w:r>
-      <w:proofErr w:type="gramStart"/>
-      <w:r>
-        <w:rPr>
-          <w:color w:val="000000"/>
-        </w:rPr>
-        <w:t xml:space="preserve">du </w:t>
+        <w:t xml:space="preserve"> </w:t>
+      </w:r>
+      <w:r>
+        <w:rPr>
+          <w:rFonts w:eastAsia="Arial Unicode MS"/>
+        </w:rPr>
+        <w:t xml:space="preserve">{{ </w:t>
+      </w:r>
+      <w:proofErr w:type="spellStart"/>
+      <w:r>
+        <w:t>programme</w:t>
+      </w:r>
+      <w:r>
+        <w:rPr>
+          <w:rFonts w:eastAsia="Arial Unicode MS"/>
+        </w:rPr>
+        <w:t>.</w:t>
+      </w:r>
+      <w:r>
+        <w:rPr>
+          <w:rFonts w:eastAsia="Arial Unicode MS"/>
+        </w:rPr>
+        <w:t>date_residence_agrement</w:t>
+      </w:r>
+      <w:r>
+        <w:rPr>
+          <w:rFonts w:eastAsia="Arial Unicode MS"/>
+        </w:rPr>
+        <w:t>|</w:t>
+      </w:r>
+      <w:r>
+        <w:rPr>
+          <w:rFonts w:eastAsia="Arial Unicode MS"/>
+        </w:rPr>
+        <w:t>dd</w:t>
+      </w:r>
+      <w:proofErr w:type="spellEnd"/>
+      <w:r>
+        <w:rPr>
+          <w:rFonts w:eastAsia="Arial Unicode MS"/>
+        </w:rPr>
+        <w:t xml:space="preserve"> }}</w:t>
+      </w:r>
+      <w:r>
+        <w:t>.</w:t>
+      </w:r>
+    </w:p>
+    <w:p>
+      <w:pPr>
+        <w:jc w:val="both"/>
+      </w:pPr>
+    </w:p>
+    <w:p>
+      <w:pPr>
+        <w:jc w:val="center"/>
+      </w:pPr>
+      <w:r>
+        <w:t>Article 2.</w:t>
+      </w:r>
+    </w:p>
+    <w:p>
+      <w:pPr>
+        <w:jc w:val="center"/>
+      </w:pPr>
+    </w:p>
+    <w:p>
+      <w:pPr>
+        <w:jc w:val="center"/>
+      </w:pPr>
+      <w:r>
+        <w:rPr>
+          <w:i/>
+          <w:iCs/>
+        </w:rPr>
+        <w:t>Durée de la convention</w:t>
+      </w:r>
+    </w:p>
+    <w:p>
+      <w:pPr>
+        <w:jc w:val="both"/>
+      </w:pPr>
+    </w:p>
+    <w:p>
+      <w:pPr>
+        <w:jc w:val="both"/>
+      </w:pPr>
+      <w:r>
+        <w:t>La présente convention prend effet à compter de sa date de signature.</w:t>
+      </w:r>
+    </w:p>
+    <w:p>
+      <w:pPr>
+        <w:jc w:val="both"/>
+      </w:pPr>
+    </w:p>
+    <w:p>
+      <w:pPr>
+        <w:jc w:val="both"/>
+      </w:pPr>
+      <w:r>
+        <w:rPr>
+          <w:color w:val="000000"/>
+        </w:rPr>
+        <w:t xml:space="preserve">Elle est conclue pour une durée de </w:t>
       </w:r>
       <w:r>
         <w:rPr>
@@ -510,347 +1075,72 @@
           <w:sz w:val="22"/>
           <w:szCs w:val="22"/>
         </w:rPr>
-        <w:t>date</w:t>
+        <w:t>nombre d’année</w:t>
+      </w:r>
+      <w:r>
+        <w:rPr>
+          <w:color w:val="000000"/>
+        </w:rPr>
+        <w:t xml:space="preserve"> ans dans les limites fixées aux articles R. 353-159 et R. 353160 du code de la construction et de l'habitation. </w:t>
+      </w:r>
+      <w:r>
+        <w:t xml:space="preserve">Elle expire le </w:t>
+      </w:r>
+      <w:proofErr w:type="gramStart"/>
+      <w:r>
+        <w:t xml:space="preserve">{{ </w:t>
+      </w:r>
+      <w:proofErr w:type="spellStart"/>
+      <w:r>
+        <w:t>convention</w:t>
       </w:r>
       <w:proofErr w:type="gramEnd"/>
       <w:r>
-        <w:rPr>
-          <w:color w:val="000000"/>
-        </w:rPr>
-        <w:t xml:space="preserve"> à </w:t>
-      </w:r>
-      <w:r>
-        <w:rPr>
-          <w:rFonts w:ascii="Arial" w:hAnsi="Arial" w:cs="Arial"/>
-          <w:color w:val="0000FF"/>
-          <w:sz w:val="22"/>
-          <w:szCs w:val="22"/>
-        </w:rPr>
-        <w:t>lieu</w:t>
-      </w:r>
-      <w:r>
-        <w:rPr>
-          <w:color w:val="000000"/>
-        </w:rPr>
-        <w:t xml:space="preserve"> au gestionnaire pour assurer la gestion de résidences sociales </w:t>
-      </w:r>
-      <w:r>
-        <w:t>;</w:t>
-      </w:r>
-    </w:p>
-    <w:p>
-      <w:pPr>
-        <w:jc w:val="both"/>
-      </w:pPr>
-    </w:p>
-    <w:p>
-      <w:pPr>
-        <w:jc w:val="both"/>
-      </w:pPr>
-      <w:r>
-        <w:t xml:space="preserve">[Le cas échéant] Vu la convention de location, jointe à la présente convention, en date du </w:t>
-      </w:r>
-      <w:proofErr w:type="gramStart"/>
-      <w:r>
-        <w:t>{{</w:t>
-      </w:r>
-      <w:r>
-        <w:t xml:space="preserve"> </w:t>
-      </w:r>
-      <w:proofErr w:type="spellStart"/>
-      <w:r>
-        <w:t>programme</w:t>
-      </w:r>
-      <w:proofErr w:type="gramEnd"/>
-      <w:r>
-        <w:t>.date_convention_location</w:t>
-      </w:r>
-      <w:r>
-        <w:t>|dd</w:t>
+        <w:t>.date_fin_conventionnement|d</w:t>
       </w:r>
       <w:proofErr w:type="spellEnd"/>
       <w:r>
-        <w:t xml:space="preserve"> </w:t>
-      </w:r>
-      <w:r>
-        <w:t>}} conclue entre le propriétaire et le gestionnaire</w:t>
-      </w:r>
-    </w:p>
-    <w:p>
-      <w:pPr>
-        <w:jc w:val="both"/>
-      </w:pPr>
-    </w:p>
-    <w:p>
-      <w:pPr>
-        <w:jc w:val="both"/>
-      </w:pPr>
-      <w:r>
-        <w:t>[Le cas échéant] Vu la description du programme et des travaux prévus annexée à la présente convention</w:t>
-      </w:r>
-      <w:r>
-        <w:softHyphen/>
-      </w:r>
-      <w:r>
-        <w:softHyphen/>
-      </w:r>
-      <w:r>
-        <w:rPr>
-          <w:color w:val="000000"/>
-        </w:rPr>
-        <w:t> (annexe I) ;</w:t>
-      </w:r>
-    </w:p>
-    <w:p>
-      <w:pPr>
-        <w:jc w:val="both"/>
-      </w:pPr>
-    </w:p>
-    <w:p>
-      <w:pPr>
-        <w:jc w:val="both"/>
-      </w:pPr>
-      <w:r>
-        <w:t>[Le cas échéant] Vu l'échéancier du programme des travaux joint à la présente convention,</w:t>
-      </w:r>
-    </w:p>
-    <w:p>
-      <w:pPr>
-        <w:jc w:val="both"/>
-      </w:pPr>
-    </w:p>
-    <w:p>
-      <w:pPr>
-        <w:jc w:val="both"/>
-      </w:pPr>
-      <w:r>
-        <w:t>Il a été convenu de ce qui suit :</w:t>
-      </w:r>
-    </w:p>
-    <w:p>
-      <w:pPr>
-        <w:jc w:val="center"/>
-      </w:pPr>
-    </w:p>
-    <w:p>
-      <w:pPr>
-        <w:jc w:val="center"/>
-      </w:pPr>
-    </w:p>
-    <w:p>
-      <w:pPr>
-        <w:pageBreakBefore/>
-        <w:jc w:val="center"/>
-      </w:pPr>
-      <w:r>
+        <w:t xml:space="preserve"> }}</w:t>
+      </w:r>
+    </w:p>
+    <w:p>
+      <w:pPr>
+        <w:jc w:val="both"/>
+      </w:pPr>
+    </w:p>
+    <w:p>
+      <w:pPr>
+        <w:jc w:val="both"/>
+      </w:pPr>
+      <w:r>
+        <w:t>A</w:t>
+      </w:r>
+      <w:r>
+        <w:t xml:space="preserve"> défaut de dénonciation expresse notifiée au moins six mois avant cette date, la convention est renouvelée par tacite reconduction par périodes triennales prenant effet à compter de sa date d'expiration.</w:t>
+      </w:r>
+    </w:p>
+    <w:p>
+      <w:pPr>
+        <w:jc w:val="both"/>
+      </w:pPr>
+    </w:p>
+    <w:p>
+      <w:pPr>
+        <w:jc w:val="both"/>
+      </w:pPr>
+      <w:r>
+        <w:rPr>
+          <w:color w:val="000000"/>
+        </w:rPr>
+        <w:t xml:space="preserve">Aucune dénonciation décidée par le propriétaire et, s'il y a lieu et d'un commun accord, par le propriétaire et le gestionnaire ne peut prendre effet avant la date d'expiration de la convention. La résiliation doit être notifiée au moins six mois avant cette date par acte notarié ou par acte d'huissier de justice et notifiée au préfet ou, lorsqu'un établissement public de coopération intercommunale ou un département a signé une </w:t>
+      </w:r>
+      <w:r>
+        <w:rPr>
+          <w:color w:val="000000"/>
+        </w:rPr>
         <w:lastRenderedPageBreak/>
-        <w:t>Article 1er.</w:t>
-      </w:r>
-    </w:p>
-    <w:p>
-      <w:pPr>
-        <w:jc w:val="center"/>
-      </w:pPr>
-    </w:p>
-    <w:p>
-      <w:pPr>
-        <w:jc w:val="center"/>
-      </w:pPr>
-      <w:r>
-        <w:rPr>
-          <w:i/>
-          <w:iCs/>
-        </w:rPr>
-        <w:t>Objet de la convention</w:t>
-      </w:r>
-    </w:p>
-    <w:p>
-      <w:pPr>
-        <w:jc w:val="both"/>
-      </w:pPr>
-    </w:p>
-    <w:p>
-      <w:pPr>
-        <w:jc w:val="both"/>
-      </w:pPr>
-      <w:r>
-        <w:t xml:space="preserve">La présente convention a pour objet de fixer les droits et les obligations des parties prévus par les articles L. 353-154 à L. 353-165 du code de la construction et de </w:t>
-      </w:r>
-      <w:proofErr w:type="gramStart"/>
-      <w:r>
-        <w:t xml:space="preserve">l'habitation, </w:t>
-      </w:r>
-      <w:r>
-        <w:rPr>
-          <w:color w:val="000000"/>
-        </w:rPr>
-        <w:t> pour</w:t>
-      </w:r>
-      <w:proofErr w:type="gramEnd"/>
-      <w:r>
-        <w:rPr>
-          <w:color w:val="000000"/>
-        </w:rPr>
-        <w:t xml:space="preserve"> le logement-foyer de [nom et adresse de l'établissement] </w:t>
-      </w:r>
-      <w:r>
-        <w:t xml:space="preserve">{{ </w:t>
-      </w:r>
-      <w:proofErr w:type="spellStart"/>
-      <w:r>
-        <w:t>programme.nom</w:t>
-      </w:r>
-      <w:proofErr w:type="spellEnd"/>
-      <w:r>
-        <w:t xml:space="preserve"> }} à {{ </w:t>
-      </w:r>
-      <w:proofErr w:type="spellStart"/>
-      <w:r>
-        <w:t>programme.adresse|inline_text_multiline</w:t>
-      </w:r>
-      <w:proofErr w:type="spellEnd"/>
-      <w:r>
-        <w:t xml:space="preserve"> }} à {{ </w:t>
-      </w:r>
-      <w:proofErr w:type="spellStart"/>
-      <w:r>
-        <w:t>programme.code_postal</w:t>
-      </w:r>
-      <w:proofErr w:type="spellEnd"/>
-      <w:r>
-        <w:t xml:space="preserve"> }}, {{ </w:t>
-      </w:r>
-      <w:proofErr w:type="spellStart"/>
-      <w:r>
-        <w:t>programme.ville</w:t>
-      </w:r>
-      <w:proofErr w:type="spellEnd"/>
-      <w:r>
-        <w:t xml:space="preserve"> }} </w:t>
-      </w:r>
-      <w:r>
-        <w:rPr>
-          <w:color w:val="000000"/>
-        </w:rPr>
-        <w:t xml:space="preserve">dont le programme est annexé à la </w:t>
-      </w:r>
-      <w:r>
-        <w:t>présente convention.</w:t>
-      </w:r>
-    </w:p>
-    <w:p>
-      <w:pPr>
-        <w:jc w:val="both"/>
-      </w:pPr>
-    </w:p>
-    <w:p>
-      <w:pPr>
-        <w:jc w:val="both"/>
-        <w:rPr>
-          <w:color w:val="000000"/>
-        </w:rPr>
-      </w:pPr>
-      <w:r>
-        <w:rPr>
-          <w:color w:val="000000"/>
-        </w:rPr>
-        <w:t>La signature de la présente convention conditionne pendant sa durée l'ouverture du droit à l'aide personnalisée au logement (APL) dans les conditions définies au livre VIII du code de la construction et de l'habitation et de ses textes d'application.</w:t>
-      </w:r>
-    </w:p>
-    <w:p>
-      <w:pPr>
-        <w:jc w:val="both"/>
-        <w:rPr>
-          <w:color w:val="000000"/>
-        </w:rPr>
-      </w:pPr>
-    </w:p>
-    <w:p>
-      <w:pPr>
-        <w:jc w:val="both"/>
-        <w:rPr>
-          <w:color w:val="000000"/>
-        </w:rPr>
-      </w:pPr>
-      <w:r>
-        <w:rPr>
-          <w:color w:val="000000"/>
-        </w:rPr>
-        <w:t>Si la présente convention est signée par un établissement public de coopération intercommunale ou un département signataire d'une convention mentionnée aux articles L. 301-5-1 et L. 301-5-2 du code de la construction et de l'habitation, le président de l'établissement public de coopération intercommunale ou le président du conseil général adresse au préfet une copie de la convention ouvrant droit à l'APL.</w:t>
-      </w:r>
-    </w:p>
-    <w:p>
-      <w:pPr>
-        <w:jc w:val="both"/>
-        <w:rPr>
-          <w:color w:val="000000"/>
-        </w:rPr>
-      </w:pPr>
-    </w:p>
-    <w:p>
-      <w:pPr>
-        <w:jc w:val="both"/>
-        <w:rPr>
-          <w:color w:val="000000"/>
-        </w:rPr>
-      </w:pPr>
-      <w:r>
-        <w:rPr>
-          <w:color w:val="000000"/>
-        </w:rPr>
-        <w:t>Les personnes accueillies dans la résidence sociale sont dénommées résidents et entrent dans le champ d'application des articles L. 633-1 à L. 633-5 du code de la construction et de l'habitation.</w:t>
-      </w:r>
-    </w:p>
-    <w:p>
-      <w:pPr>
-        <w:jc w:val="both"/>
-        <w:rPr>
-          <w:color w:val="000000"/>
-        </w:rPr>
-      </w:pPr>
-    </w:p>
-    <w:p>
-      <w:pPr>
-        <w:jc w:val="both"/>
-      </w:pPr>
-      <w:r>
-        <w:rPr>
-          <w:color w:val="000000"/>
-        </w:rPr>
-        <w:t xml:space="preserve">L'agrément prévu à l'article R. 353-156 du code de la construction et de l'habitation a été délivré par le préfet du département de </w:t>
-      </w:r>
-      <w:r>
-        <w:rPr>
-          <w:rFonts w:ascii="Arial" w:hAnsi="Arial" w:cs="Arial"/>
-          <w:color w:val="0000FF"/>
-          <w:sz w:val="22"/>
-          <w:szCs w:val="22"/>
-        </w:rPr>
-        <w:t>nom du département</w:t>
-      </w:r>
-      <w:r>
-        <w:rPr>
-          <w:color w:val="000000"/>
-        </w:rPr>
-        <w:t xml:space="preserve"> en date </w:t>
-      </w:r>
-      <w:proofErr w:type="gramStart"/>
-      <w:r>
-        <w:rPr>
-          <w:color w:val="000000"/>
-        </w:rPr>
-        <w:t>du</w:t>
-      </w:r>
-      <w:r>
-        <w:rPr>
-          <w:rFonts w:ascii="Arial" w:hAnsi="Arial" w:cs="Arial"/>
-          <w:color w:val="0000FF"/>
-          <w:sz w:val="22"/>
-          <w:szCs w:val="22"/>
-        </w:rPr>
-        <w:t xml:space="preserve"> date</w:t>
-      </w:r>
-      <w:proofErr w:type="gramEnd"/>
+        <w:t>convention mentionnée aux articles L. 301-5-1 et L. 301-5-2, au président de l'établissement public de coopération intercommunale ou du conseil général</w:t>
+      </w:r>
       <w:r>
         <w:t>.</w:t>
       </w:r>
@@ -862,138 +1152,9 @@
     </w:p>
     <w:p>
       <w:pPr>
-        <w:jc w:val="center"/>
-      </w:pPr>
-      <w:r>
-        <w:t>Article 2.</w:t>
-      </w:r>
-    </w:p>
-    <w:p>
-      <w:pPr>
-        <w:jc w:val="center"/>
-      </w:pPr>
-    </w:p>
-    <w:p>
-      <w:pPr>
-        <w:jc w:val="center"/>
-      </w:pPr>
-      <w:r>
-        <w:rPr>
-          <w:i/>
-          <w:iCs/>
-        </w:rPr>
-        <w:t>Durée de la convention</w:t>
-      </w:r>
-    </w:p>
-    <w:p>
-      <w:pPr>
-        <w:jc w:val="both"/>
-      </w:pPr>
-    </w:p>
-    <w:p>
-      <w:pPr>
-        <w:jc w:val="both"/>
-      </w:pPr>
-      <w:r>
-        <w:t>La présente convention prend effet à compter de sa date de signature.</w:t>
-      </w:r>
-    </w:p>
-    <w:p>
-      <w:pPr>
-        <w:jc w:val="both"/>
-      </w:pPr>
-    </w:p>
-    <w:p>
-      <w:pPr>
-        <w:jc w:val="both"/>
-      </w:pPr>
-      <w:r>
-        <w:rPr>
-          <w:color w:val="000000"/>
-        </w:rPr>
-        <w:t xml:space="preserve">Elle est conclue pour une durée de </w:t>
-      </w:r>
-      <w:r>
-        <w:rPr>
-          <w:rFonts w:ascii="Arial" w:hAnsi="Arial" w:cs="Arial"/>
-          <w:color w:val="0000FF"/>
-          <w:sz w:val="22"/>
-          <w:szCs w:val="22"/>
-        </w:rPr>
-        <w:t>nombre d’année</w:t>
-      </w:r>
-      <w:r>
-        <w:rPr>
-          <w:color w:val="000000"/>
-        </w:rPr>
-        <w:t xml:space="preserve"> ans dans les limites fixées aux articles R. 353-159 et R. 353160 du code de la construction et de l'habitation. </w:t>
-      </w:r>
-      <w:r>
-        <w:t xml:space="preserve">Elle expire le </w:t>
-      </w:r>
-      <w:proofErr w:type="gramStart"/>
-      <w:r>
-        <w:t xml:space="preserve">{{ </w:t>
-      </w:r>
-      <w:proofErr w:type="spellStart"/>
-      <w:r>
-        <w:t>convention</w:t>
-      </w:r>
-      <w:proofErr w:type="gramEnd"/>
-      <w:r>
-        <w:t>.date_fin_conventionnement|d</w:t>
-      </w:r>
-      <w:proofErr w:type="spellEnd"/>
-      <w:r>
-        <w:t xml:space="preserve"> }}</w:t>
-      </w:r>
-    </w:p>
-    <w:p>
-      <w:pPr>
-        <w:jc w:val="both"/>
-      </w:pPr>
-    </w:p>
-    <w:p>
-      <w:pPr>
-        <w:jc w:val="both"/>
-      </w:pPr>
-      <w:r>
-        <w:t>A</w:t>
-      </w:r>
-      <w:r>
-        <w:t xml:space="preserve"> défaut de dénonciation expresse notifiée au moins six mois avant cette date, la convention est renouvelée par tacite reconduction par périodes triennales prenant effet à compter de sa date d'expiration.</w:t>
-      </w:r>
-    </w:p>
-    <w:p>
-      <w:pPr>
-        <w:jc w:val="both"/>
-      </w:pPr>
-    </w:p>
-    <w:p>
-      <w:pPr>
-        <w:jc w:val="both"/>
-      </w:pPr>
-      <w:r>
-        <w:rPr>
-          <w:color w:val="000000"/>
-        </w:rPr>
-        <w:t>Aucune dénonciation décidée par le propriétaire et, s'il y a lieu et d'un commun accord, par le propriétaire et le gestionnaire ne peut prendre effet avant la date d'expiration de la convention. La résiliation doit être notifiée au moins six mois avant cette date par acte notarié ou par acte d'huissier de justice et notifiée au préfet ou, lorsqu'un établissement public de coopération intercommunale ou un département a signé une convention mentionnée aux articles L. 301-5-1 et L. 301-5-2, au président de l'établissement public de coopération intercommunale ou du conseil général</w:t>
-      </w:r>
-      <w:r>
-        <w:t>.</w:t>
-      </w:r>
-    </w:p>
-    <w:p>
-      <w:pPr>
-        <w:jc w:val="both"/>
-      </w:pPr>
-    </w:p>
-    <w:p>
-      <w:pPr>
-        <w:jc w:val="both"/>
-      </w:pPr>
-      <w:r>
-        <w:lastRenderedPageBreak/>
+        <w:jc w:val="both"/>
+      </w:pPr>
+      <w:r>
         <w:t>Le remboursement, anticipé ou non, d'un des prêts utilisés pour financer l'opération, d'une subvention ou le reversement du complément d'impôt en application de l'article 284 du code général des impôts sont sans effet sur la durée de la convention.</w:t>
       </w:r>
     </w:p>
@@ -1315,14 +1476,8 @@
         <w:rPr>
           <w:color w:val="000000"/>
         </w:rPr>
-        <w:t xml:space="preserve">Résidence sociale ordinaire [accueil de jeunes travailleurs ; de travailleurs migrants ; de personnes éprouvant des difficultés sociale et économique particulières au sens de l'article 1er de la loi n° 90-449 du 31 mai 1990 visant à la mise en œuvre du droit au </w:t>
-      </w:r>
-      <w:r>
-        <w:rPr>
-          <w:color w:val="000000"/>
-        </w:rPr>
         <w:lastRenderedPageBreak/>
-        <w:t>logement ainsi que les étudiants en situation de rupture sociale et familiale qui peuvent, à titre exceptionnel, avoir accès à un nombre de places très minoritaires].</w:t>
+        <w:t>Résidence sociale ordinaire [accueil de jeunes travailleurs ; de travailleurs migrants ; de personnes éprouvant des difficultés sociale et économique particulières au sens de l'article 1er de la loi n° 90-449 du 31 mai 1990 visant à la mise en œuvre du droit au logement ainsi que les étudiants en situation de rupture sociale et familiale qui peuvent, à titre exceptionnel, avoir accès à un nombre de places très minoritaires].</w:t>
       </w:r>
     </w:p>
     <w:p>
@@ -1453,12 +1608,14 @@
       <w:r>
         <w:t xml:space="preserve">{% if </w:t>
       </w:r>
+      <w:proofErr w:type="spellStart"/>
       <w:r>
         <w:t>convention.</w:t>
       </w:r>
       <w:r>
         <w:t>attribution_residence_accueil</w:t>
       </w:r>
+      <w:proofErr w:type="spellEnd"/>
       <w:r>
         <w:t xml:space="preserve"> %}</w:t>
       </w:r>
@@ -1829,290 +1986,296 @@
         <w:rPr>
           <w:color w:val="000000"/>
         </w:rPr>
+        <w:t>En cas de changement de gestionnaire, de résiliation ou de dénonciation de ladite convention, le contrat est opposable de plein droit à tout nouveau gestionnaire.</w:t>
+      </w:r>
+    </w:p>
+    <w:p>
+      <w:pPr>
+        <w:jc w:val="both"/>
+      </w:pPr>
+    </w:p>
+    <w:p>
+      <w:pPr>
+        <w:jc w:val="both"/>
+      </w:pPr>
+      <w:r>
+        <w:rPr>
+          <w:color w:val="000000"/>
+        </w:rPr>
+        <w:t>Ce contrat est conclu pour une durée d'un mois renouvelable par tacite reconduction à la seule volonté du résident ou, à défaut, de son représentant légal, pour des périodes de même durée.</w:t>
+      </w:r>
+    </w:p>
+    <w:p>
+      <w:pPr>
+        <w:jc w:val="both"/>
+      </w:pPr>
+    </w:p>
+    <w:p>
+      <w:pPr>
+        <w:jc w:val="both"/>
+      </w:pPr>
+      <w:r>
+        <w:rPr>
+          <w:color w:val="000000"/>
+        </w:rPr>
+        <w:t>Il précise notamment, en application de l'article L. 633-2 du code de la construction et de l'habitation :</w:t>
+      </w:r>
+    </w:p>
+    <w:p>
+      <w:pPr>
+        <w:jc w:val="both"/>
+      </w:pPr>
+    </w:p>
+    <w:p>
+      <w:pPr>
+        <w:jc w:val="both"/>
+      </w:pPr>
+      <w:r>
+        <w:rPr>
+          <w:color w:val="000000"/>
+        </w:rPr>
+        <w:t>- sa date de prise d'effet et sa durée ;</w:t>
+      </w:r>
+    </w:p>
+    <w:p>
+      <w:pPr>
+        <w:jc w:val="both"/>
+      </w:pPr>
+    </w:p>
+    <w:p>
+      <w:pPr>
+        <w:jc w:val="both"/>
+      </w:pPr>
+      <w:r>
+        <w:rPr>
+          <w:color w:val="000000"/>
+        </w:rPr>
+        <w:t xml:space="preserve">- la désignation des locaux et, le cas échéant, des meubles et des équipements à usage privatif dont la personne logée </w:t>
+      </w:r>
+      <w:proofErr w:type="spellStart"/>
+      <w:r>
+        <w:rPr>
+          <w:color w:val="000000"/>
+        </w:rPr>
+        <w:t>a</w:t>
+      </w:r>
+      <w:proofErr w:type="spellEnd"/>
+      <w:r>
+        <w:rPr>
+          <w:color w:val="000000"/>
+        </w:rPr>
+        <w:t xml:space="preserve"> la jouissance ainsi que les espaces collectifs mis à disposition ;</w:t>
+      </w:r>
+    </w:p>
+    <w:p>
+      <w:pPr>
+        <w:jc w:val="both"/>
+      </w:pPr>
+    </w:p>
+    <w:p>
+      <w:pPr>
+        <w:jc w:val="both"/>
+      </w:pPr>
+      <w:r>
+        <w:rPr>
+          <w:color w:val="000000"/>
+        </w:rPr>
+        <w:t>- le montant de la redevance et des prestations telles que définies aux articles 1</w:t>
+      </w:r>
+      <w:r>
+        <w:rPr>
+          <w:color w:val="000000"/>
+        </w:rPr>
+        <w:t>2</w:t>
+      </w:r>
+      <w:r>
+        <w:rPr>
+          <w:color w:val="000000"/>
+        </w:rPr>
+        <w:t xml:space="preserve"> et 1</w:t>
+      </w:r>
+      <w:r>
+        <w:rPr>
+          <w:color w:val="000000"/>
+        </w:rPr>
+        <w:t>3</w:t>
+      </w:r>
+      <w:r>
+        <w:rPr>
+          <w:color w:val="000000"/>
+        </w:rPr>
+        <w:t xml:space="preserve"> de la présente convention, leurs modalités de calcul et de révision ;</w:t>
+      </w:r>
+    </w:p>
+    <w:p>
+      <w:pPr>
+        <w:jc w:val="both"/>
+      </w:pPr>
+    </w:p>
+    <w:p>
+      <w:pPr>
+        <w:jc w:val="both"/>
+      </w:pPr>
+      <w:r>
+        <w:rPr>
+          <w:color w:val="000000"/>
+        </w:rPr>
+        <w:t>- le cas échéant, le montant du dépôt de garantie tel que défini à l'article 8 de la présente convention</w:t>
+      </w:r>
+      <w:r>
+        <w:rPr>
+          <w:color w:val="000000"/>
+        </w:rPr>
+        <w:t> </w:t>
+      </w:r>
+      <w:r>
+        <w:rPr>
+          <w:color w:val="000000"/>
+        </w:rPr>
+        <w:t>;</w:t>
+      </w:r>
+    </w:p>
+    <w:p>
+      <w:pPr>
+        <w:jc w:val="both"/>
+      </w:pPr>
+    </w:p>
+    <w:p>
+      <w:pPr>
+        <w:jc w:val="both"/>
+      </w:pPr>
+      <w:r>
+        <w:rPr>
+          <w:color w:val="000000"/>
+        </w:rPr>
+        <w:t xml:space="preserve">- </w:t>
+      </w:r>
+      <w:r>
+        <w:rPr>
+          <w:color w:val="000000"/>
+        </w:rPr>
+        <w:t>le rappel des conditions spécifiques d'admission de la résidence sociale prévues à l'article 4 de la présente convention et du projet social annexé à la présente convention</w:t>
+      </w:r>
+      <w:r>
+        <w:rPr>
+          <w:color w:val="000000"/>
+        </w:rPr>
+        <w:t> </w:t>
+      </w:r>
+      <w:r>
+        <w:rPr>
+          <w:color w:val="000000"/>
+        </w:rPr>
+        <w:t>;</w:t>
+      </w:r>
+    </w:p>
+    <w:p>
+      <w:pPr>
+        <w:jc w:val="both"/>
+      </w:pPr>
+    </w:p>
+    <w:p>
+      <w:pPr>
+        <w:jc w:val="both"/>
+      </w:pPr>
+      <w:r>
+        <w:rPr>
+          <w:color w:val="000000"/>
+        </w:rPr>
+        <w:t>- les obligations prévues à l'article 1728 du code civil (les locaux loués à usage privatif sont considérés comme le domicile du résident) ;</w:t>
+      </w:r>
+    </w:p>
+    <w:p>
+      <w:pPr>
+        <w:jc w:val="both"/>
+      </w:pPr>
+    </w:p>
+    <w:p>
+      <w:pPr>
+        <w:jc w:val="both"/>
+      </w:pPr>
+      <w:r>
+        <w:rPr>
+          <w:color w:val="000000"/>
+        </w:rPr>
+        <w:t>- ses modalités et conditions de résiliation telles que définies à l'article 6 de la présente convention ;</w:t>
+      </w:r>
+    </w:p>
+    <w:p>
+      <w:pPr>
+        <w:jc w:val="both"/>
+      </w:pPr>
+    </w:p>
+    <w:p>
+      <w:pPr>
+        <w:jc w:val="both"/>
+      </w:pPr>
+      <w:r>
+        <w:rPr>
+          <w:color w:val="000000"/>
+        </w:rPr>
+        <w:t>- les obligations réciproques en cas d'absence prolongée.</w:t>
+      </w:r>
+    </w:p>
+    <w:p>
+      <w:pPr>
+        <w:jc w:val="both"/>
+      </w:pPr>
+    </w:p>
+    <w:p>
+      <w:pPr>
+        <w:jc w:val="both"/>
+      </w:pPr>
+      <w:r>
+        <w:rPr>
+          <w:color w:val="000000"/>
+        </w:rPr>
+        <w:t>La signature du contrat par la ou les personnes cocontractantes logées vaut acceptation du règlement intérieur de l'établissement. Le règlement intérieur est annexé au contrat et paraphé par ces mêmes personnes.</w:t>
+      </w:r>
+    </w:p>
+    <w:p>
+      <w:pPr>
+        <w:jc w:val="both"/>
+      </w:pPr>
+    </w:p>
+    <w:p>
+      <w:pPr>
+        <w:jc w:val="both"/>
+      </w:pPr>
+      <w:r>
+        <w:rPr>
+          <w:color w:val="000000"/>
+        </w:rPr>
+        <w:t>Le résident déjà dans les lieux ou son représentant légal dispose d'un délai d'un mois à compter de la présentation du contrat pour l'accepter ; au terme de ce délai, les dispositions de la présente convention s'appliquent de plein droit, sous réserve des contrats en cours et des dispositions prévues à l'article L. 353-8 du code de la construction et de l'habitation</w:t>
+      </w:r>
+      <w:r>
+        <w:rPr>
+          <w:color w:val="000000"/>
+        </w:rPr>
+        <w:t>.</w:t>
+      </w:r>
+    </w:p>
+    <w:p>
+      <w:pPr>
+        <w:jc w:val="both"/>
+      </w:pPr>
+    </w:p>
+    <w:p>
+      <w:pPr>
+        <w:jc w:val="both"/>
+      </w:pPr>
+      <w:r>
+        <w:rPr>
+          <w:color w:val="000000"/>
+        </w:rPr>
+        <w:t xml:space="preserve">Au cours de chaque période mensuelle, le résident ou son représentant légal peut mettre fin à tout moment à son contrat sous réserve d'un préavis d'un mois donné par écrit, par dérogation à l'article R. 633-3 du code précité. Toutefois, en cas d'obtention d'un </w:t>
+      </w:r>
+      <w:r>
+        <w:rPr>
+          <w:color w:val="000000"/>
+        </w:rPr>
         <w:lastRenderedPageBreak/>
-        <w:t>En cas de changement de gestionnaire, de résiliation ou de dénonciation de ladite convention, le contrat est opposable de plein droit à tout nouveau gestionnaire.</w:t>
-      </w:r>
-    </w:p>
-    <w:p>
-      <w:pPr>
-        <w:jc w:val="both"/>
-      </w:pPr>
-    </w:p>
-    <w:p>
-      <w:pPr>
-        <w:jc w:val="both"/>
-      </w:pPr>
-      <w:r>
-        <w:rPr>
-          <w:color w:val="000000"/>
-        </w:rPr>
-        <w:t>Ce contrat est conclu pour une durée d'un mois renouvelable par tacite reconduction à la seule volonté du résident ou, à défaut, de son représentant légal, pour des périodes de même durée.</w:t>
-      </w:r>
-    </w:p>
-    <w:p>
-      <w:pPr>
-        <w:jc w:val="both"/>
-      </w:pPr>
-    </w:p>
-    <w:p>
-      <w:pPr>
-        <w:jc w:val="both"/>
-      </w:pPr>
-      <w:r>
-        <w:rPr>
-          <w:color w:val="000000"/>
-        </w:rPr>
-        <w:t>Il précise notamment, en application de l'article L. 633-2 du code de la construction et de l'habitation :</w:t>
-      </w:r>
-    </w:p>
-    <w:p>
-      <w:pPr>
-        <w:jc w:val="both"/>
-      </w:pPr>
-    </w:p>
-    <w:p>
-      <w:pPr>
-        <w:jc w:val="both"/>
-      </w:pPr>
-      <w:r>
-        <w:rPr>
-          <w:color w:val="000000"/>
-        </w:rPr>
-        <w:t>- sa date de prise d'effet et sa durée ;</w:t>
-      </w:r>
-    </w:p>
-    <w:p>
-      <w:pPr>
-        <w:jc w:val="both"/>
-      </w:pPr>
-    </w:p>
-    <w:p>
-      <w:pPr>
-        <w:jc w:val="both"/>
-      </w:pPr>
-      <w:r>
-        <w:rPr>
-          <w:color w:val="000000"/>
-        </w:rPr>
-        <w:t xml:space="preserve">- la désignation des locaux et, le cas échéant, des meubles et des équipements à usage privatif dont la personne logée </w:t>
-      </w:r>
-      <w:proofErr w:type="spellStart"/>
-      <w:r>
-        <w:rPr>
-          <w:color w:val="000000"/>
-        </w:rPr>
-        <w:t>a</w:t>
-      </w:r>
-      <w:proofErr w:type="spellEnd"/>
-      <w:r>
-        <w:rPr>
-          <w:color w:val="000000"/>
-        </w:rPr>
-        <w:t xml:space="preserve"> la jouissance ainsi que les espaces collectifs mis à disposition ;</w:t>
-      </w:r>
-    </w:p>
-    <w:p>
-      <w:pPr>
-        <w:jc w:val="both"/>
-      </w:pPr>
-    </w:p>
-    <w:p>
-      <w:pPr>
-        <w:jc w:val="both"/>
-      </w:pPr>
-      <w:r>
-        <w:rPr>
-          <w:color w:val="000000"/>
-        </w:rPr>
-        <w:t>- le montant de la redevance et des prestations telles que définies aux articles 1</w:t>
-      </w:r>
-      <w:r>
-        <w:rPr>
-          <w:color w:val="000000"/>
-        </w:rPr>
-        <w:t>2</w:t>
-      </w:r>
-      <w:r>
-        <w:rPr>
-          <w:color w:val="000000"/>
-        </w:rPr>
-        <w:t xml:space="preserve"> et 1</w:t>
-      </w:r>
-      <w:r>
-        <w:rPr>
-          <w:color w:val="000000"/>
-        </w:rPr>
-        <w:t>3</w:t>
-      </w:r>
-      <w:r>
-        <w:rPr>
-          <w:color w:val="000000"/>
-        </w:rPr>
-        <w:t xml:space="preserve"> de la présente convention, leurs modalités de calcul et de révision ;</w:t>
-      </w:r>
-    </w:p>
-    <w:p>
-      <w:pPr>
-        <w:jc w:val="both"/>
-      </w:pPr>
-    </w:p>
-    <w:p>
-      <w:pPr>
-        <w:jc w:val="both"/>
-      </w:pPr>
-      <w:r>
-        <w:rPr>
-          <w:color w:val="000000"/>
-        </w:rPr>
-        <w:t>- le cas échéant, le montant du dépôt de garantie tel que défini à l'article 8 de la présente convention</w:t>
-      </w:r>
-      <w:r>
-        <w:rPr>
-          <w:color w:val="000000"/>
-        </w:rPr>
-        <w:t> </w:t>
-      </w:r>
-      <w:r>
-        <w:rPr>
-          <w:color w:val="000000"/>
-        </w:rPr>
-        <w:t>;</w:t>
-      </w:r>
-    </w:p>
-    <w:p>
-      <w:pPr>
-        <w:jc w:val="both"/>
-      </w:pPr>
-    </w:p>
-    <w:p>
-      <w:pPr>
-        <w:jc w:val="both"/>
-      </w:pPr>
-      <w:r>
-        <w:rPr>
-          <w:color w:val="000000"/>
-        </w:rPr>
-        <w:t xml:space="preserve">- </w:t>
-      </w:r>
-      <w:r>
-        <w:rPr>
-          <w:color w:val="000000"/>
-        </w:rPr>
-        <w:t>le rappel des conditions spécifiques d'admission de la résidence sociale prévues à l'article 4 de la présente convention et du projet social annexé à la présente convention</w:t>
-      </w:r>
-      <w:r>
-        <w:rPr>
-          <w:color w:val="000000"/>
-        </w:rPr>
-        <w:t> </w:t>
-      </w:r>
-      <w:r>
-        <w:rPr>
-          <w:color w:val="000000"/>
-        </w:rPr>
-        <w:t>;</w:t>
-      </w:r>
-    </w:p>
-    <w:p>
-      <w:pPr>
-        <w:jc w:val="both"/>
-      </w:pPr>
-    </w:p>
-    <w:p>
-      <w:pPr>
-        <w:jc w:val="both"/>
-      </w:pPr>
-      <w:r>
-        <w:rPr>
-          <w:color w:val="000000"/>
-        </w:rPr>
-        <w:t>- les obligations prévues à l'article 1728 du code civil (les locaux loués à usage privatif sont considérés comme le domicile du résident) ;</w:t>
-      </w:r>
-    </w:p>
-    <w:p>
-      <w:pPr>
-        <w:jc w:val="both"/>
-      </w:pPr>
-    </w:p>
-    <w:p>
-      <w:pPr>
-        <w:jc w:val="both"/>
-      </w:pPr>
-      <w:r>
-        <w:rPr>
-          <w:color w:val="000000"/>
-        </w:rPr>
-        <w:t>- ses modalités et conditions de résiliation telles que définies à l'article 6 de la présente convention ;</w:t>
-      </w:r>
-    </w:p>
-    <w:p>
-      <w:pPr>
-        <w:jc w:val="both"/>
-      </w:pPr>
-    </w:p>
-    <w:p>
-      <w:pPr>
-        <w:jc w:val="both"/>
-      </w:pPr>
-      <w:r>
-        <w:rPr>
-          <w:color w:val="000000"/>
-        </w:rPr>
-        <w:t>- les obligations réciproques en cas d'absence prolongée.</w:t>
-      </w:r>
-    </w:p>
-    <w:p>
-      <w:pPr>
-        <w:jc w:val="both"/>
-      </w:pPr>
-    </w:p>
-    <w:p>
-      <w:pPr>
-        <w:jc w:val="both"/>
-      </w:pPr>
-      <w:r>
-        <w:rPr>
-          <w:color w:val="000000"/>
-        </w:rPr>
-        <w:t>La signature du contrat par la ou les personnes cocontractantes logées vaut acceptation du règlement intérieur de l'établissement. Le règlement intérieur est annexé au contrat et paraphé par ces mêmes personnes.</w:t>
-      </w:r>
-    </w:p>
-    <w:p>
-      <w:pPr>
-        <w:jc w:val="both"/>
-      </w:pPr>
-    </w:p>
-    <w:p>
-      <w:pPr>
-        <w:jc w:val="both"/>
-      </w:pPr>
-      <w:r>
-        <w:rPr>
-          <w:color w:val="000000"/>
-        </w:rPr>
-        <w:t>Le résident déjà dans les lieux ou son représentant légal dispose d'un délai d'un mois à compter de la présentation du contrat pour l'accepter ; au terme de ce délai, les dispositions de la présente convention s'appliquent de plein droit, sous réserve des contrats en cours et des dispositions prévues à l'article L. 353-8 du code de la construction et de l'habitation</w:t>
-      </w:r>
-      <w:r>
-        <w:rPr>
-          <w:color w:val="000000"/>
-        </w:rPr>
-        <w:t>.</w:t>
-      </w:r>
-    </w:p>
-    <w:p>
-      <w:pPr>
-        <w:jc w:val="both"/>
-      </w:pPr>
-    </w:p>
-    <w:p>
-      <w:pPr>
-        <w:jc w:val="both"/>
-      </w:pPr>
-      <w:r>
-        <w:rPr>
-          <w:color w:val="000000"/>
-        </w:rPr>
-        <w:t>Au cours de chaque période mensuelle, le résident ou son représentant légal peut mettre fin à tout moment à son contrat sous réserve d'un préavis d'un mois donné par écrit, par dérogation à l'article R. 633-3 du code précité. Toutefois, en cas d'obtention d'un emploi, de mutation, de perte d'emploi ou d'offre d'accès à un logement, ce délai est ramené à huit jours sous réserve de production de justificatifs</w:t>
+        <w:t>emploi, de mutation, de perte d'emploi ou d'offre d'accès à un logement, ce délai est ramené à huit jours sous réserve de production de justificatifs</w:t>
       </w:r>
       <w:r>
         <w:rPr>
@@ -2318,7 +2481,14 @@
         <w:rPr>
           <w:color w:val="000000"/>
         </w:rPr>
-        <w:t>En application de l'article R. 824-31 du code de la construction et de l'habitation, lorsque le bénéficiaire ne règle pas la part de dépense de logement restant à sa charge, son cas est soumis à l'organisme mentionné à l'article L. 824-2 du code de la construction et de l'habitation et, le cas échéant, à la commission spécialisée de coordination des actions de prévention des expulsions locatives par le gestionnaire percevant l'APL pour son compte</w:t>
+        <w:t xml:space="preserve">En application de l'article R. 824-31 du code de la construction et de l'habitation, lorsque le bénéficiaire ne règle pas la part de dépense de logement restant à sa charge, son cas est soumis à l'organisme mentionné à l'article L. 824-2 du code de la construction et de l'habitation et, le cas échéant, à la commission spécialisée de </w:t>
+      </w:r>
+      <w:r>
+        <w:rPr>
+          <w:color w:val="000000"/>
+        </w:rPr>
+        <w:lastRenderedPageBreak/>
+        <w:t>coordination des actions de prévention des expulsions locatives par le gestionnaire percevant l'APL pour son compte</w:t>
       </w:r>
       <w:r>
         <w:rPr>
@@ -2340,7 +2510,6 @@
         <w:rPr>
           <w:color w:val="000000"/>
         </w:rPr>
-        <w:lastRenderedPageBreak/>
         <w:t>Le gestionnaire s'engage à poursuivre par tous les moyens le recouvrement de sa créance, dès lors qu'un impayé est constitué au sens de l'article R. 824-31 cité ci-dessus, en lui notifiant, par lettre recommandée avec accusé de réception, le montant de cette créance ainsi que les conditions de résiliation du contrat d'occupation et le risque de suspension du versement de l'APL ; cette suspension ne peut intervenir que sur décision de l'organisme mentionné à l'article L. 824-2 du code de la construction et de l'habitation et après avis de la commission spécialisée de coordination précitée</w:t>
       </w:r>
       <w:r>
@@ -2539,7 +2708,14 @@
         <w:rPr>
           <w:color w:val="000000"/>
         </w:rPr>
-        <w:t>La part de la redevance mensuelle prise en compte pour le calcul de l'aide personnalisée au logement, assimilable au loyer et aux charges locatives récupérables, acquittée par le résident, hors dépenses liées aux prestations définies à l'article 12 ne doit pas excéder un maximum qui est fixé en euros par type de logement et dont le montant est inscrit dans le tableau du III de l'annexe à la présente convention</w:t>
+        <w:t xml:space="preserve">La part de la redevance mensuelle prise en compte pour le calcul de l'aide personnalisée au logement, assimilable au loyer et aux charges locatives récupérables, acquittée par </w:t>
+      </w:r>
+      <w:r>
+        <w:rPr>
+          <w:color w:val="000000"/>
+        </w:rPr>
+        <w:lastRenderedPageBreak/>
+        <w:t>le résident, hors dépenses liées aux prestations définies à l'article 12 ne doit pas excéder un maximum qui est fixé en euros par type de logement et dont le montant est inscrit dans le tableau du III de l'annexe à la présente convention</w:t>
       </w:r>
       <w:r>
         <w:rPr>
@@ -2833,6 +3009,7 @@
         <w:rPr>
           <w:color w:val="000000"/>
         </w:rPr>
+        <w:lastRenderedPageBreak/>
         <w:t>- les frais de siège du gestionnaire ;</w:t>
       </w:r>
     </w:p>
@@ -3341,7 +3518,6 @@
           <w:iCs/>
           <w:color w:val="000000"/>
         </w:rPr>
-        <w:lastRenderedPageBreak/>
         <w:t>Modalités de paiement de la redevance et des prestations</w:t>
       </w:r>
     </w:p>
@@ -3622,14 +3798,8 @@
         <w:rPr>
           <w:color w:val="000000"/>
         </w:rPr>
-        <w:t xml:space="preserve">Chaque année, au 15 novembre, le gestionnaire adresse au préfet ou, lorsqu'un établissement public de coopération intercommunale ou un département a signé la convention mentionnée aux articles L. 301-5-1 et L. 301-5-2 du code de la construction </w:t>
-      </w:r>
-      <w:r>
-        <w:rPr>
-          <w:color w:val="000000"/>
-        </w:rPr>
         <w:lastRenderedPageBreak/>
-        <w:t>et de l'habitation, au président de l'établissement public de coopération intercommunale ou au conseil général, un bilan d'occupation et d'action sociales, le tableau des redevances pratiquées mentionné à l'article 11 ainsi que la liste et le prix des prestations prévues à l'article 12 de la présente convention, la comptabilité relative à la résidence sociale pour l'année précédente, un budget prévisionnel de fonctionnement pour l'année en cours et les éventuels avenants à la convention de location signée entre le propriétaire et le gestionnaire. Le gestionnaire doit être en mesure de justifier au préfet le montant de la redevance et des prestations au vu de ces documents. Il en adresse copie au propriétaire</w:t>
+        <w:t>Chaque année, au 15 novembre, le gestionnaire adresse au préfet ou, lorsqu'un établissement public de coopération intercommunale ou un département a signé la convention mentionnée aux articles L. 301-5-1 et L. 301-5-2 du code de la construction et de l'habitation, au président de l'établissement public de coopération intercommunale ou au conseil général, un bilan d'occupation et d'action sociales, le tableau des redevances pratiquées mentionné à l'article 11 ainsi que la liste et le prix des prestations prévues à l'article 12 de la présente convention, la comptabilité relative à la résidence sociale pour l'année précédente, un budget prévisionnel de fonctionnement pour l'année en cours et les éventuels avenants à la convention de location signée entre le propriétaire et le gestionnaire. Le gestionnaire doit être en mesure de justifier au préfet le montant de la redevance et des prestations au vu de ces documents. Il en adresse copie au propriétaire</w:t>
       </w:r>
       <w:r>
         <w:rPr>
@@ -3817,14 +3987,7 @@
         <w:rPr>
           <w:color w:val="000000"/>
         </w:rPr>
-        <w:t xml:space="preserve">Avant le 15 novembre de chaque année, le gestionnaire s'engage à fournir aux organismes liquidateurs la liste des bénéficiaires non à jour de leurs obligations, en </w:t>
-      </w:r>
-      <w:r>
-        <w:rPr>
-          <w:color w:val="000000"/>
-        </w:rPr>
-        <w:lastRenderedPageBreak/>
-        <w:t>indiquant la date à laquelle l'organisme mentionné à l'article L. 824-2 du code de la construction et de l'habitation et la commission spécialisée de coordination des actions de prévention des expulsions locatives ont été saisis et en certifiant que la liste fournie est exhaustive ou que, le cas échéant, tous les bénéficiaires sont à jour</w:t>
+        <w:t>Avant le 15 novembre de chaque année, le gestionnaire s'engage à fournir aux organismes liquidateurs la liste des bénéficiaires non à jour de leurs obligations, en indiquant la date à laquelle l'organisme mentionné à l'article L. 824-2 du code de la construction et de l'habitation et la commission spécialisée de coordination des actions de prévention des expulsions locatives ont été saisis et en certifiant que la liste fournie est exhaustive ou que, le cas échéant, tous les bénéficiaires sont à jour</w:t>
       </w:r>
       <w:r>
         <w:rPr>
@@ -4061,6 +4224,7 @@
         <w:rPr>
           <w:color w:val="000000"/>
         </w:rPr>
+        <w:lastRenderedPageBreak/>
         <w:t>Entre la notification de la décision de retrait d'agrément et la date d'effet de cette décision, un avenant à la présente convention est signé avec un nouveau gestionnaire bénéficiant d'un agrément</w:t>
       </w:r>
       <w:r>
@@ -4089,7 +4253,6 @@
         <w:rPr>
           <w:color w:val="000000"/>
         </w:rPr>
-        <w:lastRenderedPageBreak/>
         <w:t xml:space="preserve">En outre, en cas d'inexécution par le gestionnaire ou le propriétaire des engagements prévus par la convention, et après mise en demeure du gestionnaire ou </w:t>
       </w:r>
       <w:proofErr w:type="gramStart"/>
@@ -11339,19 +11502,7 @@
                               <w:rPr>
                                 <w:rFonts w:ascii="TimesNewRomanPSMT" w:hAnsi="TimesNewRomanPSMT" w:cs="TimesNewRomanPSMT"/>
                               </w:rPr>
-                              <w:t>Fait à {{</w:t>
-                            </w:r>
-                            <w:r>
-                              <w:rPr>
-                                <w:rFonts w:ascii="TimesNewRomanPSMT" w:hAnsi="TimesNewRomanPSMT" w:cs="TimesNewRomanPSMT"/>
-                              </w:rPr>
-                              <w:t>administration.get_ville_signature_or_</w:t>
-                            </w:r>
-                            <w:r>
-                              <w:rPr>
-                                <w:rFonts w:ascii="TimesNewRomanPSMT" w:hAnsi="TimesNewRomanPSMT" w:cs="TimesNewRomanPSMT"/>
-                              </w:rPr>
-                              <w:t>empty() }}, le</w:t>
+                              <w:t>Fait à {{administration.get_ville_signature_or_empty() }}, le</w:t>
                             </w:r>
                           </w:p>
                           <w:p>
@@ -12330,19 +12481,7 @@
                               <w:rPr>
                                 <w:rFonts w:ascii="TimesNewRomanPSMT" w:hAnsi="TimesNewRomanPSMT" w:cs="TimesNewRomanPSMT"/>
                               </w:rPr>
-                              <w:t>Fait à {{</w:t>
-                            </w:r>
-                            <w:r>
-                              <w:rPr>
-                                <w:rFonts w:ascii="TimesNewRomanPSMT" w:hAnsi="TimesNewRomanPSMT" w:cs="TimesNewRomanPSMT"/>
-                              </w:rPr>
-                              <w:t>administration.get_ville_signature_or_</w:t>
-                            </w:r>
-                            <w:r>
-                              <w:rPr>
-                                <w:rFonts w:ascii="TimesNewRomanPSMT" w:hAnsi="TimesNewRomanPSMT" w:cs="TimesNewRomanPSMT"/>
-                              </w:rPr>
-                              <w:t>empty() }}, le</w:t>
+                              <w:t>Fait à {{administration.get_ville_signature_or_empty() }}, le</w:t>
                             </w:r>
                           </w:p>
                           <w:p>
@@ -14490,7 +14629,7 @@
                             <w:rPr>
                               <w:noProof/>
                             </w:rPr>
-                            <w:object w:dxaOrig="760" w:dyaOrig="540" w14:anchorId="06B324A2">
+                            <w:object w:dxaOrig="760" w:dyaOrig="547" w14:anchorId="06B324A2">
                               <v:shapetype id="_x0000_t75" coordsize="21600,21600" o:spt="75" o:preferrelative="t" path="m@4@5l@4@11@9@11@9@5xe" filled="f" stroked="f">
                                 <v:stroke joinstyle="miter"/>
                                 <v:formulas>
@@ -14514,7 +14653,7 @@
                                 <v:fill color2="black"/>
                                 <v:imagedata r:id="rId2" o:title="" croptop="-22f" cropbottom="-22f" cropleft="-25f" cropright="-25f"/>
                               </v:shape>
-                              <o:OLEObject Type="Embed" ProgID="Word.Picture.8" ShapeID="_x0000_i1025" DrawAspect="Content" ObjectID="_1736625440" r:id="rId3"/>
+                              <o:OLEObject Type="Embed" ProgID="Word.Picture.8" ShapeID="_x0000_i1025" DrawAspect="Content" ObjectID="_1736668359" r:id="rId3"/>
                             </w:object>
                           </w:r>
                         </w:p>
@@ -14589,12 +14728,12 @@
                       <w:rPr>
                         <w:noProof/>
                       </w:rPr>
-                      <w:object w:dxaOrig="760" w:dyaOrig="540" w14:anchorId="06B324A2">
+                      <w:object w:dxaOrig="760" w:dyaOrig="547" w14:anchorId="06B324A2">
                         <v:shape id="_x0000_i1025" type="#_x0000_t75" alt="" style="width:38pt;height:27.35pt;mso-width-percent:0;mso-height-percent:0;mso-width-percent:0;mso-height-percent:0" filled="t">
                           <v:fill color2="black"/>
                           <v:imagedata r:id="rId2" o:title="" croptop="-22f" cropbottom="-22f" cropleft="-25f" cropright="-25f"/>
                         </v:shape>
-                        <o:OLEObject Type="Embed" ProgID="Word.Picture.8" ShapeID="_x0000_i1025" DrawAspect="Content" ObjectID="_1736625440" r:id="rId4"/>
+                        <o:OLEObject Type="Embed" ProgID="Word.Picture.8" ShapeID="_x0000_i1025" DrawAspect="Content" ObjectID="_1736668359" r:id="rId4"/>
                       </w:object>
                     </w:r>
                   </w:p>

</xml_diff>

<commit_message>
add nb tranches and annees
</commit_message>
<xml_diff>
--- a/documents/Residence-template.docx
+++ b/documents/Residence-template.docx
@@ -1066,22 +1066,65 @@
         <w:rPr>
           <w:color w:val="000000"/>
         </w:rPr>
-        <w:t xml:space="preserve">Elle est conclue pour une durée de </w:t>
-      </w:r>
-      <w:r>
-        <w:rPr>
-          <w:rFonts w:ascii="Arial" w:hAnsi="Arial" w:cs="Arial"/>
-          <w:color w:val="0000FF"/>
-          <w:sz w:val="22"/>
-          <w:szCs w:val="22"/>
-        </w:rPr>
-        <w:t>nombre d’année</w:t>
-      </w:r>
-      <w:r>
-        <w:rPr>
-          <w:color w:val="000000"/>
-        </w:rPr>
-        <w:t xml:space="preserve"> ans dans les limites fixées aux articles R. 353-159 et R. 353160 du code de la construction et de l'habitation. </w:t>
+        <w:t>Elle est conclue pour une durée d</w:t>
+      </w:r>
+      <w:r>
+        <w:rPr>
+          <w:color w:val="000000"/>
+        </w:rPr>
+        <w:t xml:space="preserve">e </w:t>
+      </w:r>
+      <w:proofErr w:type="gramStart"/>
+      <w:r>
+        <w:rPr>
+          <w:color w:val="000000"/>
+        </w:rPr>
+        <w:t>{{</w:t>
+      </w:r>
+      <w:r>
+        <w:rPr>
+          <w:color w:val="000000"/>
+        </w:rPr>
+        <w:t xml:space="preserve"> </w:t>
+      </w:r>
+      <w:proofErr w:type="spellStart"/>
+      <w:r>
+        <w:rPr>
+          <w:color w:val="000000"/>
+        </w:rPr>
+        <w:t>nombre</w:t>
+      </w:r>
+      <w:proofErr w:type="gramEnd"/>
+      <w:r>
+        <w:rPr>
+          <w:color w:val="000000"/>
+        </w:rPr>
+        <w:t>_annee</w:t>
+      </w:r>
+      <w:r>
+        <w:rPr>
+          <w:color w:val="000000"/>
+        </w:rPr>
+        <w:t>s</w:t>
+      </w:r>
+      <w:r>
+        <w:rPr>
+          <w:color w:val="000000"/>
+        </w:rPr>
+        <w:t>_conventionnement</w:t>
+      </w:r>
+      <w:proofErr w:type="spellEnd"/>
+      <w:r>
+        <w:rPr>
+          <w:color w:val="000000"/>
+        </w:rPr>
+        <w:t xml:space="preserve"> }} </w:t>
+      </w:r>
+      <w:r>
+        <w:rPr>
+          <w:color w:val="000000"/>
+        </w:rPr>
+        <w:t xml:space="preserve">ans dans les limites fixées aux articles R. 353-159 et R. 353160 du code de la construction et de l'habitation. </w:t>
       </w:r>
       <w:r>
         <w:t xml:space="preserve">Elle expire le </w:t>
@@ -3602,33 +3645,125 @@
       </w:r>
       <w:r>
         <w:rPr>
+          <w:color w:val="000000"/>
+        </w:rPr>
+        <w:t xml:space="preserve"> </w:t>
+      </w:r>
+      <w:proofErr w:type="gramStart"/>
+      <w:r>
+        <w:rPr>
+          <w:color w:val="000000"/>
+        </w:rPr>
+        <w:t>{{</w:t>
+      </w:r>
+      <w:r>
+        <w:t xml:space="preserve"> </w:t>
+      </w:r>
+      <w:r>
+        <w:t>convention</w:t>
+      </w:r>
+      <w:proofErr w:type="gramEnd"/>
+      <w:r>
+        <w:t>.</w:t>
+      </w:r>
+      <w:r>
+        <w:rPr>
+          <w:color w:val="000000"/>
+        </w:rPr>
+        <w:t>foyer_residence_variante_2_nb_tranches</w:t>
+      </w:r>
+      <w:r>
+        <w:rPr>
+          <w:rFonts w:eastAsia="Arial Unicode MS"/>
+        </w:rPr>
+        <w:t>|</w:t>
+      </w:r>
+      <w:r>
+        <w:rPr>
+          <w:rFonts w:eastAsia="Arial Unicode MS"/>
+        </w:rPr>
+        <w:t>default_str_if_none</w:t>
+      </w:r>
+      <w:r>
+        <w:rPr>
+          <w:color w:val="000000"/>
+        </w:rPr>
+        <w:t xml:space="preserve"> </w:t>
+      </w:r>
+      <w:r>
+        <w:rPr>
+          <w:color w:val="000000"/>
+        </w:rPr>
+        <w:t>}}</w:t>
+      </w:r>
+      <w:r>
+        <w:rPr>
           <w:rFonts w:ascii="Arial" w:hAnsi="Arial" w:cs="Arial"/>
           <w:color w:val="0000FF"/>
           <w:sz w:val="22"/>
           <w:szCs w:val="22"/>
         </w:rPr>
-        <w:t xml:space="preserve"> nb </w:t>
-      </w:r>
-      <w:r>
-        <w:rPr>
-          <w:color w:val="000000"/>
-        </w:rPr>
-        <w:t xml:space="preserve">tranches annuelles pendant </w:t>
-      </w:r>
-      <w:r>
-        <w:rPr>
-          <w:rFonts w:ascii="Arial" w:hAnsi="Arial" w:cs="Arial"/>
-          <w:color w:val="0000FF"/>
-          <w:sz w:val="22"/>
-          <w:szCs w:val="22"/>
-        </w:rPr>
-        <w:t xml:space="preserve">nb </w:t>
-      </w:r>
-      <w:r>
-        <w:rPr>
-          <w:color w:val="000000"/>
-        </w:rPr>
-        <w:t>mois ou années dont l'échéancier est joint à la présente convention</w:t>
+        <w:t xml:space="preserve"> </w:t>
+      </w:r>
+      <w:r>
+        <w:rPr>
+          <w:color w:val="000000"/>
+        </w:rPr>
+        <w:t>tranches annuelles pendant</w:t>
+      </w:r>
+      <w:r>
+        <w:rPr>
+          <w:color w:val="000000"/>
+        </w:rPr>
+        <w:t xml:space="preserve"> {{</w:t>
+      </w:r>
+      <w:r>
+        <w:t xml:space="preserve"> </w:t>
+      </w:r>
+      <w:r>
+        <w:t>convention.</w:t>
+      </w:r>
+      <w:r>
+        <w:rPr>
+          <w:color w:val="000000"/>
+        </w:rPr>
+        <w:t>foyer_residence_variante_2_nb_</w:t>
+      </w:r>
+      <w:r>
+        <w:rPr>
+          <w:color w:val="000000"/>
+        </w:rPr>
+        <w:t>annees</w:t>
+      </w:r>
+      <w:r>
+        <w:rPr>
+          <w:rFonts w:eastAsia="Arial Unicode MS"/>
+        </w:rPr>
+        <w:t>|</w:t>
+      </w:r>
+      <w:r>
+        <w:rPr>
+          <w:rFonts w:eastAsia="Arial Unicode MS"/>
+        </w:rPr>
+        <w:t>default_str_if_none</w:t>
+      </w:r>
+      <w:r>
+        <w:rPr>
+          <w:rFonts w:eastAsia="Arial Unicode MS"/>
+        </w:rPr>
+        <w:t xml:space="preserve"> </w:t>
+      </w:r>
+      <w:r>
+        <w:rPr>
+          <w:color w:val="000000"/>
+        </w:rPr>
+        <w:t>}} </w:t>
+      </w:r>
+      <w:r>
+        <w:rPr>
+          <w:color w:val="000000"/>
+        </w:rPr>
+        <w:t>années dont l'échéancier est joint à la présente convention</w:t>
       </w:r>
       <w:r>
         <w:rPr>
@@ -3798,7 +3933,6 @@
         <w:rPr>
           <w:color w:val="000000"/>
         </w:rPr>
-        <w:lastRenderedPageBreak/>
         <w:t>Chaque année, au 15 novembre, le gestionnaire adresse au préfet ou, lorsqu'un établissement public de coopération intercommunale ou un département a signé la convention mentionnée aux articles L. 301-5-1 et L. 301-5-2 du code de la construction et de l'habitation, au président de l'établissement public de coopération intercommunale ou au conseil général, un bilan d'occupation et d'action sociales, le tableau des redevances pratiquées mentionné à l'article 11 ainsi que la liste et le prix des prestations prévues à l'article 12 de la présente convention, la comptabilité relative à la résidence sociale pour l'année précédente, un budget prévisionnel de fonctionnement pour l'année en cours et les éventuels avenants à la convention de location signée entre le propriétaire et le gestionnaire. Le gestionnaire doit être en mesure de justifier au préfet le montant de la redevance et des prestations au vu de ces documents. Il en adresse copie au propriétaire</w:t>
       </w:r>
       <w:r>
@@ -3965,7 +4099,14 @@
         <w:rPr>
           <w:color w:val="000000"/>
         </w:rPr>
-        <w:t>Le gestionnaire s'engage à fournir à l'organisme payeur concerné toutes justifications concernant le paiement de la redevance. En cas d'impayé constitué au sens de l'article 7, il en avise immédiatement l'organisme payeur, l'organisme mentionné à l'article L. 824-2 du code de la construction et de l'habitation et, le cas échéant, la commission spécialisée de coordination des actions de prévention des expulsions locatives en indiquant les démarches entreprises auprès du résident défaillant</w:t>
+        <w:t xml:space="preserve">Le gestionnaire s'engage à fournir à l'organisme payeur concerné toutes justifications concernant le paiement de la redevance. En cas d'impayé constitué au sens de l'article 7, il en avise immédiatement l'organisme payeur, l'organisme mentionné à l'article L. </w:t>
+      </w:r>
+      <w:r>
+        <w:rPr>
+          <w:color w:val="000000"/>
+        </w:rPr>
+        <w:lastRenderedPageBreak/>
+        <w:t>824-2 du code de la construction et de l'habitation et, le cas échéant, la commission spécialisée de coordination des actions de prévention des expulsions locatives en indiquant les démarches entreprises auprès du résident défaillant</w:t>
       </w:r>
       <w:r>
         <w:rPr>
@@ -4224,7 +4365,6 @@
         <w:rPr>
           <w:color w:val="000000"/>
         </w:rPr>
-        <w:lastRenderedPageBreak/>
         <w:t>Entre la notification de la décision de retrait d'agrément et la date d'effet de cette décision, un avenant à la présente convention est signé avec un nouveau gestionnaire bénéficiant d'un agrément</w:t>
       </w:r>
       <w:r>
@@ -13598,7 +13738,7 @@
       <w:rPr>
         <w:noProof/>
       </w:rPr>
-      <w:pict w14:anchorId="05BDB920">
+      <w:pict w14:anchorId="2255A1BB">
         <v:shapetype id="_x0000_t136" coordsize="21600,21600" o:spt="136" adj="10800" path="m@7,l@8,m@5,21600l@6,21600e">
           <v:formulas>
             <v:f eqn="sum #0 0 10800"/>
@@ -13644,7 +13784,7 @@
       <w:rPr>
         <w:noProof/>
       </w:rPr>
-      <w:pict w14:anchorId="30FC3057">
+      <w:pict w14:anchorId="554843D5">
         <v:shapetype id="_x0000_t136" coordsize="21600,21600" o:spt="136" adj="10800" path="m@7,l@8,m@5,21600l@6,21600e">
           <v:formulas>
             <v:f eqn="sum #0 0 10800"/>
@@ -14519,7 +14659,7 @@
       <w:rPr>
         <w:noProof/>
       </w:rPr>
-      <w:pict w14:anchorId="68F4E50F">
+      <w:pict w14:anchorId="3F7DC4D5">
         <v:shapetype id="_x0000_t136" coordsize="21600,21600" o:spt="136" adj="10800" path="m@7,l@8,m@5,21600l@6,21600e">
           <v:formulas>
             <v:f eqn="sum #0 0 10800"/>
@@ -14629,7 +14769,7 @@
                             <w:rPr>
                               <w:noProof/>
                             </w:rPr>
-                            <w:object w:dxaOrig="760" w:dyaOrig="547" w14:anchorId="06B324A2">
+                            <w:object w:dxaOrig="760" w:dyaOrig="547" w14:anchorId="11EDA911">
                               <v:shapetype id="_x0000_t75" coordsize="21600,21600" o:spt="75" o:preferrelative="t" path="m@4@5l@4@11@9@11@9@5xe" filled="f" stroked="f">
                                 <v:stroke joinstyle="miter"/>
                                 <v:formulas>
@@ -14653,7 +14793,7 @@
                                 <v:fill color2="black"/>
                                 <v:imagedata r:id="rId2" o:title="" croptop="-22f" cropbottom="-22f" cropleft="-25f" cropright="-25f"/>
                               </v:shape>
-                              <o:OLEObject Type="Embed" ProgID="Word.Picture.8" ShapeID="_x0000_i1025" DrawAspect="Content" ObjectID="_1736668359" r:id="rId3"/>
+                              <o:OLEObject Type="Embed" ProgID="Word.Picture.8" ShapeID="_x0000_i1025" DrawAspect="Content" ObjectID="_1736674139" r:id="rId3"/>
                             </w:object>
                           </w:r>
                         </w:p>
@@ -14728,12 +14868,12 @@
                       <w:rPr>
                         <w:noProof/>
                       </w:rPr>
-                      <w:object w:dxaOrig="760" w:dyaOrig="547" w14:anchorId="06B324A2">
+                      <w:object w:dxaOrig="760" w:dyaOrig="547" w14:anchorId="11EDA911">
                         <v:shape id="_x0000_i1025" type="#_x0000_t75" alt="" style="width:38pt;height:27.35pt;mso-width-percent:0;mso-height-percent:0;mso-width-percent:0;mso-height-percent:0" filled="t">
                           <v:fill color2="black"/>
                           <v:imagedata r:id="rId2" o:title="" croptop="-22f" cropbottom="-22f" cropleft="-25f" cropright="-25f"/>
                         </v:shape>
-                        <o:OLEObject Type="Embed" ProgID="Word.Picture.8" ShapeID="_x0000_i1025" DrawAspect="Content" ObjectID="_1736668359" r:id="rId4"/>
+                        <o:OLEObject Type="Embed" ProgID="Word.Picture.8" ShapeID="_x0000_i1025" DrawAspect="Content" ObjectID="_1736674139" r:id="rId4"/>
                       </w:object>
                     </w:r>
                   </w:p>

</xml_diff>

<commit_message>
ajout du bloc de signature administration au certificat de conformité
</commit_message>
<xml_diff>
--- a/documents/Residence-template.docx
+++ b/documents/Residence-template.docx
@@ -1303,7 +1303,6 @@
       <w:r>
         <w:rPr>
           <w:color w:val="000000"/>
-          <w:lang/>
         </w:rPr>
         <w:t>Pension de famille [accueil sans condition de durée de personnes dont la situation sociale et psychologique ne permet pas leur accès à un logement ordinaire].</w:t>
       </w:r>
@@ -1313,16 +1312,14 @@
         <w:jc w:val="both"/>
         <w:rPr>
           <w:color w:val="000000"/>
-          <w:lang/>
-        </w:rPr>
-      </w:pPr>
-    </w:p>
-    <w:p>
-      <w:pPr>
-        <w:jc w:val="both"/>
-        <w:rPr>
-          <w:color w:val="000000"/>
-          <w:lang/>
+        </w:rPr>
+      </w:pPr>
+    </w:p>
+    <w:p>
+      <w:pPr>
+        <w:jc w:val="both"/>
+        <w:rPr>
+          <w:color w:val="000000"/>
         </w:rPr>
       </w:pPr>
       <w:r>
@@ -3966,7 +3963,6 @@
         <w:rPr>
           <w:b/>
           <w:bCs/>
-          <w:lang/>
         </w:rPr>
       </w:pPr>
     </w:p>
@@ -9957,12 +9953,16 @@
         </w:tabs>
         <w:ind w:right="283"/>
         <w:jc w:val="both"/>
-      </w:pPr>
-      <w:r>
         <w:rPr>
           <w:color w:val="000000"/>
           <w:szCs w:val="22"/>
         </w:rPr>
+      </w:pPr>
+      <w:r>
+        <w:rPr>
+          <w:color w:val="000000"/>
+          <w:szCs w:val="22"/>
+        </w:rPr>
         <w:t xml:space="preserve">A </w:t>
       </w:r>
       <w:r>
@@ -9993,6 +9993,68 @@
         </w:rPr>
         <w:t>, le</w:t>
       </w:r>
+    </w:p>
+    <w:p>
+      <w:pPr>
+        <w:keepLines/>
+        <w:tabs>
+          <w:tab w:val="left" w:pos="9069"/>
+        </w:tabs>
+        <w:ind w:right="283"/>
+        <w:jc w:val="both"/>
+        <w:rPr>
+          <w:color w:val="000000"/>
+          <w:szCs w:val="22"/>
+        </w:rPr>
+      </w:pPr>
+    </w:p>
+    <w:p>
+      <w:pPr>
+        <w:jc w:val="both"/>
+        <w:rPr>
+          <w:rFonts w:ascii="TimesNewRomanPSMT" w:hAnsi="TimesNewRomanPSMT" w:cs="TimesNewRomanPSMT"/>
+        </w:rPr>
+      </w:pPr>
+      <w:r>
+        <w:rPr>
+          <w:rFonts w:ascii="TimesNewRomanPSMT" w:hAnsi="TimesNewRomanPSMT" w:cs="TimesNewRomanPSMT"/>
+        </w:rPr>
+        <w:t>Le préfet, le président de l'établissement public de coopération intercommunale, du conseil départemental, de la métropole de Lyon ou du conseil exécutif de Corse,</w:t>
+      </w:r>
+      <w:r>
+        <w:rPr>
+          <w:rFonts w:ascii="TimesNewRomanPSMT" w:hAnsi="TimesNewRomanPSMT" w:cs="TimesNewRomanPSMT"/>
+        </w:rPr>
+        <w:t xml:space="preserve"> </w:t>
+      </w:r>
+      <w:r>
+        <w:t xml:space="preserve">{{ </w:t>
+      </w:r>
+      <w:r>
+        <w:rPr>
+          <w:rFonts w:ascii="TimesNewRomanPSMT" w:hAnsi="TimesNewRomanPSMT" w:cs="TimesNewRomanPSMT"/>
+        </w:rPr>
+        <w:t>administration</w:t>
+      </w:r>
+      <w:r>
+        <w:t>.signature_label</w:t>
+      </w:r>
+      <w:r>
+        <w:t>_extra</w:t>
+      </w:r>
+      <w:r>
+        <w:t xml:space="preserve"> }}</w:t>
+      </w:r>
+    </w:p>
+    <w:p>
+      <w:pPr>
+        <w:keepLines/>
+        <w:tabs>
+          <w:tab w:val="left" w:pos="9069"/>
+        </w:tabs>
+        <w:ind w:right="283"/>
+        <w:jc w:val="both"/>
+      </w:pPr>
     </w:p>
     <w:sectPr>
       <w:headerReference w:type="even" r:id="rId8"/>
@@ -11408,7 +11470,7 @@
                             <w:rPr>
                               <w:noProof/>
                             </w:rPr>
-                            <w:object w:dxaOrig="760" w:dyaOrig="547" w14:anchorId="11EDA911">
+                            <w:object w:dxaOrig="765" w:dyaOrig="540" w14:anchorId="11EDA911">
                               <v:shapetype id="_x0000_t75" coordsize="21600,21600" o:spt="75" o:preferrelative="t" path="m@4@5l@4@11@9@11@9@5xe" filled="f" stroked="f">
                                 <v:stroke joinstyle="miter"/>
                                 <v:formulas>
@@ -11432,7 +11494,7 @@
                                 <v:fill color2="black"/>
                                 <v:imagedata r:id="rId2" o:title="" croptop="-22f" cropbottom="-22f" cropleft="-25f" cropright="-25f"/>
                               </v:shape>
-                              <o:OLEObject Type="Embed" ProgID="Word.Picture.8" ShapeID="_x0000_i1026" DrawAspect="Content" ObjectID="_1737300979" r:id="rId3"/>
+                              <o:OLEObject Type="Embed" ProgID="Word.Picture.8" ShapeID="_x0000_i1026" DrawAspect="Content" ObjectID="_1737358738" r:id="rId3"/>
                             </w:object>
                           </w:r>
                         </w:p>

</xml_diff>

<commit_message>
fix: variante name in template
</commit_message>
<xml_diff>
--- a/documents/Residence-template.docx
+++ b/documents/Residence-template.docx
@@ -4409,7 +4409,7 @@
                 <v:stroke joinstyle="miter"/>
                 <v:path gradientshapeok="t" o:connecttype="rect"/>
               </v:shapetype>
-              <v:shape id="Text Box 9" o:spid="_x0000_s1026" type="#_x0000_t202" style="width:411.95pt;height:318.1pt;visibility:visible;mso-wrap-style:square;mso-left-percent:-10001;mso-top-percent:-10001;mso-position-horizontal:absolute;mso-position-horizontal-relative:char;mso-position-vertical:absolute;mso-position-vertical-relative:line;mso-left-percent:-10001;mso-top-percent:-10001;v-text-anchor:top" o:gfxdata="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" fillcolor="white [3201]" stroked="f" strokeweight=".5pt">
+              <v:shape id="Text Box 9" o:spid="_x0000_s1026" type="#_x0000_t202" style="width:411.95pt;height:318.1pt;visibility:visible;mso-wrap-style:square;mso-left-percent:-10001;mso-top-percent:-10001;mso-position-horizontal:absolute;mso-position-horizontal-relative:char;mso-position-vertical:absolute;mso-position-vertical-relative:line;mso-left-percent:-10001;mso-top-percent:-10001;v-text-anchor:top" o:gfxdata="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" fillcolor="white [3201]" stroked="f" strokeweight=".5pt">
                 <v:textbox inset="0,0,0,0">
                   <w:txbxContent>
                     <w:p>
@@ -6028,7 +6028,19 @@
           <w:color w:val="000000"/>
         </w:rPr>
         <w:lastRenderedPageBreak/>
-        <w:t>{% if convention.foyer_variante_1 %}</w:t>
+        <w:t xml:space="preserve">{% if </w:t>
+      </w:r>
+      <w:r>
+        <w:rPr>
+          <w:color w:val="000000"/>
+        </w:rPr>
+        <w:t>convention.foyer_residence_variante</w:t>
+      </w:r>
+      <w:r>
+        <w:rPr>
+          <w:color w:val="000000"/>
+        </w:rPr>
+        <w:t>_1 %}</w:t>
       </w:r>
       <w:r>
         <w:rPr>
@@ -6073,7 +6085,19 @@
         <w:rPr>
           <w:color w:val="000000"/>
         </w:rPr>
-        <w:t>{% if convention.foyer_variante_2 %}</w:t>
+        <w:t xml:space="preserve">{% if </w:t>
+      </w:r>
+      <w:r>
+        <w:rPr>
+          <w:color w:val="000000"/>
+        </w:rPr>
+        <w:t>convention.foyer_residence_variante</w:t>
+      </w:r>
+      <w:r>
+        <w:rPr>
+          <w:color w:val="000000"/>
+        </w:rPr>
+        <w:t>_2 %}</w:t>
       </w:r>
       <w:r>
         <w:rPr>
@@ -6117,7 +6141,19 @@
         <w:rPr>
           <w:color w:val="000000"/>
         </w:rPr>
-        <w:t>{% if convention.foyer_variante_2_travaux %}</w:t>
+        <w:t xml:space="preserve">{% if </w:t>
+      </w:r>
+      <w:r>
+        <w:rPr>
+          <w:color w:val="000000"/>
+        </w:rPr>
+        <w:t>convention.foyer_residence_variante</w:t>
+      </w:r>
+      <w:r>
+        <w:rPr>
+          <w:color w:val="000000"/>
+        </w:rPr>
+        <w:t>_2_travaux %}</w:t>
       </w:r>
     </w:p>
     <w:p>
@@ -6161,7 +6197,13 @@
         <w:rPr>
           <w:color w:val="000000"/>
         </w:rPr>
-        <w:t>convention.foyer_variante_2_travaux }}</w:t>
+        <w:t>convention.foyer_residence_variante</w:t>
+      </w:r>
+      <w:r>
+        <w:rPr>
+          <w:color w:val="000000"/>
+        </w:rPr>
+        <w:t>_2_travaux }}</w:t>
       </w:r>
     </w:p>
     <w:p>
@@ -6187,7 +6229,19 @@
         <w:rPr>
           <w:color w:val="000000"/>
         </w:rPr>
-        <w:t>{% if convention.foyer_variante_3 %}</w:t>
+        <w:t xml:space="preserve">{% if </w:t>
+      </w:r>
+      <w:r>
+        <w:rPr>
+          <w:color w:val="000000"/>
+        </w:rPr>
+        <w:t>convention.foyer_residence_variante</w:t>
+      </w:r>
+      <w:r>
+        <w:rPr>
+          <w:color w:val="000000"/>
+        </w:rPr>
+        <w:t>_3 %}</w:t>
       </w:r>
       <w:r>
         <w:rPr>
@@ -6327,7 +6381,7 @@
     </w:p>
     <w:p>
       <w:pPr>
-        <w:pStyle w:val="ListParagraph"/>
+        <w:pStyle w:val="Paragraphedeliste"/>
         <w:numPr>
           <w:ilvl w:val="0"/>
           <w:numId w:val="7"/>
@@ -6388,7 +6442,7 @@
     </w:p>
     <w:p>
       <w:pPr>
-        <w:pStyle w:val="ListParagraph"/>
+        <w:pStyle w:val="Paragraphedeliste"/>
         <w:numPr>
           <w:ilvl w:val="0"/>
           <w:numId w:val="7"/>
@@ -7413,7 +7467,7 @@
     </w:p>
     <w:p>
       <w:pPr>
-        <w:pStyle w:val="ListParagraph"/>
+        <w:pStyle w:val="Paragraphedeliste"/>
         <w:numPr>
           <w:ilvl w:val="0"/>
           <w:numId w:val="8"/>
@@ -7476,7 +7530,7 @@
     </w:p>
     <w:p>
       <w:pPr>
-        <w:pStyle w:val="ListParagraph"/>
+        <w:pStyle w:val="Paragraphedeliste"/>
         <w:numPr>
           <w:ilvl w:val="0"/>
           <w:numId w:val="8"/>
@@ -8054,7 +8108,7 @@
     </w:p>
     <w:p>
       <w:pPr>
-        <w:pStyle w:val="ListParagraph"/>
+        <w:pStyle w:val="Paragraphedeliste"/>
         <w:numPr>
           <w:ilvl w:val="0"/>
           <w:numId w:val="3"/>
@@ -8073,7 +8127,7 @@
     </w:p>
     <w:p>
       <w:pPr>
-        <w:pStyle w:val="ListParagraph"/>
+        <w:pStyle w:val="Paragraphedeliste"/>
         <w:numPr>
           <w:ilvl w:val="0"/>
           <w:numId w:val="3"/>
@@ -8092,7 +8146,7 @@
     </w:p>
     <w:p>
       <w:pPr>
-        <w:pStyle w:val="ListParagraph"/>
+        <w:pStyle w:val="Paragraphedeliste"/>
         <w:numPr>
           <w:ilvl w:val="0"/>
           <w:numId w:val="3"/>
@@ -8111,7 +8165,7 @@
     </w:p>
     <w:p>
       <w:pPr>
-        <w:pStyle w:val="ListParagraph"/>
+        <w:pStyle w:val="Paragraphedeliste"/>
         <w:numPr>
           <w:ilvl w:val="0"/>
           <w:numId w:val="3"/>
@@ -8130,7 +8184,7 @@
     </w:p>
     <w:p>
       <w:pPr>
-        <w:pStyle w:val="ListParagraph"/>
+        <w:pStyle w:val="Paragraphedeliste"/>
         <w:numPr>
           <w:ilvl w:val="0"/>
           <w:numId w:val="3"/>
@@ -8237,7 +8291,7 @@
     </w:p>
     <w:p>
       <w:pPr>
-        <w:pStyle w:val="ListParagraph"/>
+        <w:pStyle w:val="Paragraphedeliste"/>
         <w:numPr>
           <w:ilvl w:val="0"/>
           <w:numId w:val="3"/>
@@ -8285,7 +8339,7 @@
     </w:p>
     <w:p>
       <w:pPr>
-        <w:pStyle w:val="ListParagraph"/>
+        <w:pStyle w:val="Paragraphedeliste"/>
         <w:numPr>
           <w:ilvl w:val="0"/>
           <w:numId w:val="3"/>
@@ -8333,7 +8387,7 @@
     </w:p>
     <w:p>
       <w:pPr>
-        <w:pStyle w:val="ListParagraph"/>
+        <w:pStyle w:val="Paragraphedeliste"/>
         <w:numPr>
           <w:ilvl w:val="0"/>
           <w:numId w:val="3"/>
@@ -8381,7 +8435,7 @@
     </w:p>
     <w:p>
       <w:pPr>
-        <w:pStyle w:val="ListParagraph"/>
+        <w:pStyle w:val="Paragraphedeliste"/>
         <w:numPr>
           <w:ilvl w:val="0"/>
           <w:numId w:val="3"/>
@@ -8436,7 +8490,7 @@
     </w:p>
     <w:p>
       <w:pPr>
-        <w:pStyle w:val="ListParagraph"/>
+        <w:pStyle w:val="Paragraphedeliste"/>
         <w:numPr>
           <w:ilvl w:val="0"/>
           <w:numId w:val="3"/>
@@ -8880,7 +8934,7 @@
           </mc:Choice>
           <mc:Fallback>
             <w:pict>
-              <v:shape w14:anchorId="2F152AD3" id="Text Box 68" o:spid="_x0000_s1027" type="#_x0000_t202" style="width:411.95pt;height:318.1pt;visibility:visible;mso-wrap-style:square;mso-left-percent:-10001;mso-top-percent:-10001;mso-position-horizontal:absolute;mso-position-horizontal-relative:char;mso-position-vertical:absolute;mso-position-vertical-relative:line;mso-left-percent:-10001;mso-top-percent:-10001;v-text-anchor:top" o:gfxdata="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" fillcolor="white [3201]" stroked="f" strokeweight=".5pt">
+              <v:shape w14:anchorId="2F152AD3" id="Text Box 68" o:spid="_x0000_s1027" type="#_x0000_t202" style="width:411.95pt;height:318.1pt;visibility:visible;mso-wrap-style:square;mso-left-percent:-10001;mso-top-percent:-10001;mso-position-horizontal:absolute;mso-position-horizontal-relative:char;mso-position-vertical:absolute;mso-position-vertical-relative:line;mso-left-percent:-10001;mso-top-percent:-10001;v-text-anchor:top" o:gfxdata="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" fillcolor="white [3201]" stroked="f" strokeweight=".5pt">
                 <v:textbox inset="0,0,0,0">
                   <w:txbxContent>
                     <w:p>
@@ -9814,7 +9868,7 @@
           </mc:Choice>
           <mc:Fallback>
             <w:pict>
-              <v:shape w14:anchorId="146E7DB9" id="Text Box 51" o:spid="_x0000_s1028" type="#_x0000_t202" style="width:411.95pt;height:318.1pt;visibility:visible;mso-wrap-style:square;mso-left-percent:-10001;mso-top-percent:-10001;mso-position-horizontal:absolute;mso-position-horizontal-relative:char;mso-position-vertical:absolute;mso-position-vertical-relative:line;mso-left-percent:-10001;mso-top-percent:-10001;v-text-anchor:top" o:gfxdata="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" fillcolor="white [3201]" stroked="f" strokeweight=".5pt">
+              <v:shape w14:anchorId="146E7DB9" id="Text Box 51" o:spid="_x0000_s1028" type="#_x0000_t202" style="width:411.95pt;height:318.1pt;visibility:visible;mso-wrap-style:square;mso-left-percent:-10001;mso-top-percent:-10001;mso-position-horizontal:absolute;mso-position-horizontal-relative:char;mso-position-vertical:absolute;mso-position-vertical-relative:line;mso-left-percent:-10001;mso-top-percent:-10001;v-text-anchor:top" o:gfxdata="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" fillcolor="white [3201]" stroked="f" strokeweight=".5pt">
                 <v:textbox inset="0,0,0,0">
                   <w:txbxContent>
                     <w:p>
@@ -10499,7 +10553,7 @@
 <w:ftr xmlns:wpc="http://schemas.microsoft.com/office/word/2010/wordprocessingCanvas" xmlns:cx="http://schemas.microsoft.com/office/drawing/2014/chartex" xmlns:cx1="http://schemas.microsoft.com/office/drawing/2015/9/8/chartex" xmlns:cx2="http://schemas.microsoft.com/office/drawing/2015/10/21/chartex" xmlns:cx3="http://schemas.microsoft.com/office/drawing/2016/5/9/chartex" xmlns:cx4="http://schemas.microsoft.com/office/drawing/2016/5/10/chartex" xmlns:cx5="http://schemas.microsoft.com/office/drawing/2016/5/11/chartex" xmlns:cx6="http://schemas.microsoft.com/office/drawing/2016/5/12/chartex" xmlns:cx7="http://schemas.microsoft.com/office/drawing/2016/5/13/chartex" xmlns:cx8="http://schemas.microsoft.com/office/drawing/2016/5/14/chartex" xmlns:mc="http://schemas.openxmlformats.org/markup-compatibility/2006" xmlns:aink="http://schemas.microsoft.com/office/drawing/2016/ink" xmlns:am3d="http://schemas.microsoft.com/office/drawing/2017/model3d" xmlns:o="urn:schemas-microsoft-com:office:office" xmlns:oel="http://schemas.microsoft.com/office/2019/extlst" xmlns:r="http://schemas.openxmlformats.org/officeDocument/2006/relationships" xmlns:m="http://schemas.openxmlformats.org/officeDocument/2006/math" xmlns:v="urn:schemas-microsoft-com:vml" xmlns:wp14="http://schemas.microsoft.com/office/word/2010/wordprocessingDrawing" xmlns:wp="http://schemas.openxmlformats.org/drawingml/2006/wordprocessingDrawing" xmlns:w10="urn:schemas-microsoft-com:office:word" xmlns:w="http://schemas.openxmlformats.org/wordprocessingml/2006/main" xmlns:w14="http://schemas.microsoft.com/office/word/2010/wordml" xmlns:w15="http://schemas.microsoft.com/office/word/2012/wordml" xmlns:w16cex="http://schemas.microsoft.com/office/word/2018/wordml/cex" xmlns:w16cid="http://schemas.microsoft.com/office/word/2016/wordml/cid" xmlns:w16="http://schemas.microsoft.com/office/word/2018/wordml" xmlns:w16sdtdh="http://schemas.microsoft.com/office/word/2020/wordml/sdtdatahash" xmlns:w16se="http://schemas.microsoft.com/office/word/2015/wordml/symex" xmlns:wpg="http://schemas.microsoft.com/office/word/2010/wordprocessingGroup" xmlns:wpi="http://schemas.microsoft.com/office/word/2010/wordprocessingInk" xmlns:wne="http://schemas.microsoft.com/office/word/2006/wordml" xmlns:wps="http://schemas.microsoft.com/office/word/2010/wordprocessingShape" mc:Ignorable="w14 w15 w16se w16cid w16 w16cex w16sdtdh wp14">
   <w:p>
     <w:pPr>
-      <w:pStyle w:val="Footer"/>
+      <w:pStyle w:val="Pieddepage"/>
     </w:pPr>
     <w:r>
       <w:t xml:space="preserve"> </w:t>
@@ -10512,7 +10566,7 @@
 <w:ftr xmlns:wpc="http://schemas.microsoft.com/office/word/2010/wordprocessingCanvas" xmlns:cx="http://schemas.microsoft.com/office/drawing/2014/chartex" xmlns:cx1="http://schemas.microsoft.com/office/drawing/2015/9/8/chartex" xmlns:cx2="http://schemas.microsoft.com/office/drawing/2015/10/21/chartex" xmlns:cx3="http://schemas.microsoft.com/office/drawing/2016/5/9/chartex" xmlns:cx4="http://schemas.microsoft.com/office/drawing/2016/5/10/chartex" xmlns:cx5="http://schemas.microsoft.com/office/drawing/2016/5/11/chartex" xmlns:cx6="http://schemas.microsoft.com/office/drawing/2016/5/12/chartex" xmlns:cx7="http://schemas.microsoft.com/office/drawing/2016/5/13/chartex" xmlns:cx8="http://schemas.microsoft.com/office/drawing/2016/5/14/chartex" xmlns:mc="http://schemas.openxmlformats.org/markup-compatibility/2006" xmlns:aink="http://schemas.microsoft.com/office/drawing/2016/ink" xmlns:am3d="http://schemas.microsoft.com/office/drawing/2017/model3d" xmlns:o="urn:schemas-microsoft-com:office:office" xmlns:oel="http://schemas.microsoft.com/office/2019/extlst" xmlns:r="http://schemas.openxmlformats.org/officeDocument/2006/relationships" xmlns:m="http://schemas.openxmlformats.org/officeDocument/2006/math" xmlns:v="urn:schemas-microsoft-com:vml" xmlns:wp14="http://schemas.microsoft.com/office/word/2010/wordprocessingDrawing" xmlns:wp="http://schemas.openxmlformats.org/drawingml/2006/wordprocessingDrawing" xmlns:w10="urn:schemas-microsoft-com:office:word" xmlns:w="http://schemas.openxmlformats.org/wordprocessingml/2006/main" xmlns:w14="http://schemas.microsoft.com/office/word/2010/wordml" xmlns:w15="http://schemas.microsoft.com/office/word/2012/wordml" xmlns:w16cex="http://schemas.microsoft.com/office/word/2018/wordml/cex" xmlns:w16cid="http://schemas.microsoft.com/office/word/2016/wordml/cid" xmlns:w16="http://schemas.microsoft.com/office/word/2018/wordml" xmlns:w16sdtdh="http://schemas.microsoft.com/office/word/2020/wordml/sdtdatahash" xmlns:w16se="http://schemas.microsoft.com/office/word/2015/wordml/symex" xmlns:wpg="http://schemas.microsoft.com/office/word/2010/wordprocessingGroup" xmlns:wpi="http://schemas.microsoft.com/office/word/2010/wordprocessingInk" xmlns:wne="http://schemas.microsoft.com/office/word/2006/wordml" xmlns:wps="http://schemas.microsoft.com/office/word/2010/wordprocessingShape" mc:Ignorable="w14 w15 w16se w16cid w16 w16cex w16sdtdh wp14">
   <w:p>
     <w:pPr>
-      <w:pStyle w:val="Footer"/>
+      <w:pStyle w:val="Pieddepage"/>
     </w:pPr>
     <w:r>
       <w:t xml:space="preserve"> </w:t>
@@ -10525,7 +10579,7 @@
 <w:ftr xmlns:wpc="http://schemas.microsoft.com/office/word/2010/wordprocessingCanvas" xmlns:cx="http://schemas.microsoft.com/office/drawing/2014/chartex" xmlns:cx1="http://schemas.microsoft.com/office/drawing/2015/9/8/chartex" xmlns:cx2="http://schemas.microsoft.com/office/drawing/2015/10/21/chartex" xmlns:cx3="http://schemas.microsoft.com/office/drawing/2016/5/9/chartex" xmlns:cx4="http://schemas.microsoft.com/office/drawing/2016/5/10/chartex" xmlns:cx5="http://schemas.microsoft.com/office/drawing/2016/5/11/chartex" xmlns:cx6="http://schemas.microsoft.com/office/drawing/2016/5/12/chartex" xmlns:cx7="http://schemas.microsoft.com/office/drawing/2016/5/13/chartex" xmlns:cx8="http://schemas.microsoft.com/office/drawing/2016/5/14/chartex" xmlns:mc="http://schemas.openxmlformats.org/markup-compatibility/2006" xmlns:aink="http://schemas.microsoft.com/office/drawing/2016/ink" xmlns:am3d="http://schemas.microsoft.com/office/drawing/2017/model3d" xmlns:o="urn:schemas-microsoft-com:office:office" xmlns:oel="http://schemas.microsoft.com/office/2019/extlst" xmlns:r="http://schemas.openxmlformats.org/officeDocument/2006/relationships" xmlns:m="http://schemas.openxmlformats.org/officeDocument/2006/math" xmlns:v="urn:schemas-microsoft-com:vml" xmlns:wp14="http://schemas.microsoft.com/office/word/2010/wordprocessingDrawing" xmlns:wp="http://schemas.openxmlformats.org/drawingml/2006/wordprocessingDrawing" xmlns:w10="urn:schemas-microsoft-com:office:word" xmlns:w="http://schemas.openxmlformats.org/wordprocessingml/2006/main" xmlns:w14="http://schemas.microsoft.com/office/word/2010/wordml" xmlns:w15="http://schemas.microsoft.com/office/word/2012/wordml" xmlns:w16cex="http://schemas.microsoft.com/office/word/2018/wordml/cex" xmlns:w16cid="http://schemas.microsoft.com/office/word/2016/wordml/cid" xmlns:w16="http://schemas.microsoft.com/office/word/2018/wordml" xmlns:w16sdtdh="http://schemas.microsoft.com/office/word/2020/wordml/sdtdatahash" xmlns:w16se="http://schemas.microsoft.com/office/word/2015/wordml/symex" xmlns:wpg="http://schemas.microsoft.com/office/word/2010/wordprocessingGroup" xmlns:wpi="http://schemas.microsoft.com/office/word/2010/wordprocessingInk" xmlns:wne="http://schemas.microsoft.com/office/word/2006/wordml" xmlns:wps="http://schemas.microsoft.com/office/word/2010/wordprocessingShape" mc:Ignorable="w14 w15 w16se w16cid w16 w16cex w16sdtdh wp14">
   <w:p>
     <w:pPr>
-      <w:pStyle w:val="Footer"/>
+      <w:pStyle w:val="Pieddepage"/>
     </w:pPr>
     <w:r>
       <w:t xml:space="preserve"> </w:t>
@@ -10557,7 +10611,7 @@
 <w:hdr xmlns:wpc="http://schemas.microsoft.com/office/word/2010/wordprocessingCanvas" xmlns:cx="http://schemas.microsoft.com/office/drawing/2014/chartex" xmlns:cx1="http://schemas.microsoft.com/office/drawing/2015/9/8/chartex" xmlns:cx2="http://schemas.microsoft.com/office/drawing/2015/10/21/chartex" xmlns:cx3="http://schemas.microsoft.com/office/drawing/2016/5/9/chartex" xmlns:cx4="http://schemas.microsoft.com/office/drawing/2016/5/10/chartex" xmlns:cx5="http://schemas.microsoft.com/office/drawing/2016/5/11/chartex" xmlns:cx6="http://schemas.microsoft.com/office/drawing/2016/5/12/chartex" xmlns:cx7="http://schemas.microsoft.com/office/drawing/2016/5/13/chartex" xmlns:cx8="http://schemas.microsoft.com/office/drawing/2016/5/14/chartex" xmlns:mc="http://schemas.openxmlformats.org/markup-compatibility/2006" xmlns:aink="http://schemas.microsoft.com/office/drawing/2016/ink" xmlns:am3d="http://schemas.microsoft.com/office/drawing/2017/model3d" xmlns:o="urn:schemas-microsoft-com:office:office" xmlns:oel="http://schemas.microsoft.com/office/2019/extlst" xmlns:r="http://schemas.openxmlformats.org/officeDocument/2006/relationships" xmlns:m="http://schemas.openxmlformats.org/officeDocument/2006/math" xmlns:v="urn:schemas-microsoft-com:vml" xmlns:wp14="http://schemas.microsoft.com/office/word/2010/wordprocessingDrawing" xmlns:wp="http://schemas.openxmlformats.org/drawingml/2006/wordprocessingDrawing" xmlns:w10="urn:schemas-microsoft-com:office:word" xmlns:w="http://schemas.openxmlformats.org/wordprocessingml/2006/main" xmlns:w14="http://schemas.microsoft.com/office/word/2010/wordml" xmlns:w15="http://schemas.microsoft.com/office/word/2012/wordml" xmlns:w16cex="http://schemas.microsoft.com/office/word/2018/wordml/cex" xmlns:w16cid="http://schemas.microsoft.com/office/word/2016/wordml/cid" xmlns:w16="http://schemas.microsoft.com/office/word/2018/wordml" xmlns:w16sdtdh="http://schemas.microsoft.com/office/word/2020/wordml/sdtdatahash" xmlns:w16se="http://schemas.microsoft.com/office/word/2015/wordml/symex" xmlns:wpg="http://schemas.microsoft.com/office/word/2010/wordprocessingGroup" xmlns:wpi="http://schemas.microsoft.com/office/word/2010/wordprocessingInk" xmlns:wne="http://schemas.microsoft.com/office/word/2006/wordml" xmlns:wps="http://schemas.microsoft.com/office/word/2010/wordprocessingShape" mc:Ignorable="w14 w15 w16se w16cid w16 w16cex w16sdtdh wp14">
   <w:p>
     <w:pPr>
-      <w:pStyle w:val="Header"/>
+      <w:pStyle w:val="En-tte"/>
     </w:pPr>
     <w:r>
       <w:rPr>
@@ -10621,7 +10675,7 @@
                         <w:p>
                           <w:r>
                             <w:rPr>
-                              <w:rStyle w:val="PageNumber"/>
+                              <w:rStyle w:val="Numrodepage"/>
                               <w:sz w:val="22"/>
                               <w:szCs w:val="22"/>
                             </w:rPr>
@@ -10629,7 +10683,7 @@
                           </w:r>
                           <w:r>
                             <w:rPr>
-                              <w:rStyle w:val="PageNumber"/>
+                              <w:rStyle w:val="Numrodepage"/>
                               <w:sz w:val="22"/>
                               <w:szCs w:val="22"/>
                             </w:rPr>
@@ -10637,7 +10691,7 @@
                           </w:r>
                           <w:r>
                             <w:rPr>
-                              <w:rStyle w:val="PageNumber"/>
+                              <w:rStyle w:val="Numrodepage"/>
                               <w:sz w:val="22"/>
                               <w:szCs w:val="22"/>
                             </w:rPr>
@@ -10645,7 +10699,7 @@
                           </w:r>
                           <w:r>
                             <w:rPr>
-                              <w:rStyle w:val="PageNumber"/>
+                              <w:rStyle w:val="Numrodepage"/>
                               <w:sz w:val="22"/>
                               <w:szCs w:val="22"/>
                             </w:rPr>
@@ -10653,7 +10707,7 @@
                           </w:r>
                           <w:r>
                             <w:rPr>
-                              <w:rStyle w:val="PageNumber"/>
+                              <w:rStyle w:val="Numrodepage"/>
                               <w:noProof/>
                               <w:sz w:val="22"/>
                               <w:szCs w:val="22"/>
@@ -10662,7 +10716,7 @@
                           </w:r>
                           <w:r>
                             <w:rPr>
-                              <w:rStyle w:val="PageNumber"/>
+                              <w:rStyle w:val="Numrodepage"/>
                               <w:sz w:val="22"/>
                               <w:szCs w:val="22"/>
                             </w:rPr>
@@ -10670,45 +10724,45 @@
                           </w:r>
                           <w:r>
                             <w:rPr>
-                              <w:rStyle w:val="PageNumber"/>
+                              <w:rStyle w:val="Numrodepage"/>
                             </w:rPr>
                             <w:tab/>
                             <w:t xml:space="preserve">- </w:t>
                           </w:r>
                           <w:r>
                             <w:rPr>
-                              <w:rStyle w:val="PageNumber"/>
+                              <w:rStyle w:val="Numrodepage"/>
                             </w:rPr>
                             <w:fldChar w:fldCharType="begin"/>
                           </w:r>
                           <w:r>
                             <w:rPr>
-                              <w:rStyle w:val="PageNumber"/>
+                              <w:rStyle w:val="Numrodepage"/>
                             </w:rPr>
                             <w:instrText xml:space="preserve"> PAGE </w:instrText>
                           </w:r>
                           <w:r>
                             <w:rPr>
-                              <w:rStyle w:val="PageNumber"/>
+                              <w:rStyle w:val="Numrodepage"/>
                             </w:rPr>
                             <w:fldChar w:fldCharType="separate"/>
                           </w:r>
                           <w:r>
                             <w:rPr>
-                              <w:rStyle w:val="PageNumber"/>
+                              <w:rStyle w:val="Numrodepage"/>
                               <w:noProof/>
                             </w:rPr>
                             <w:t>16</w:t>
                           </w:r>
                           <w:r>
                             <w:rPr>
-                              <w:rStyle w:val="PageNumber"/>
+                              <w:rStyle w:val="Numrodepage"/>
                             </w:rPr>
                             <w:fldChar w:fldCharType="end"/>
                           </w:r>
                           <w:r>
                             <w:rPr>
-                              <w:rStyle w:val="PageNumber"/>
+                              <w:rStyle w:val="Numrodepage"/>
                             </w:rPr>
                             <w:t xml:space="preserve"> -101010 878</w:t>
                           </w:r>
@@ -10887,7 +10941,7 @@
 <w:hdr xmlns:wpc="http://schemas.microsoft.com/office/word/2010/wordprocessingCanvas" xmlns:cx="http://schemas.microsoft.com/office/drawing/2014/chartex" xmlns:cx1="http://schemas.microsoft.com/office/drawing/2015/9/8/chartex" xmlns:cx2="http://schemas.microsoft.com/office/drawing/2015/10/21/chartex" xmlns:cx3="http://schemas.microsoft.com/office/drawing/2016/5/9/chartex" xmlns:cx4="http://schemas.microsoft.com/office/drawing/2016/5/10/chartex" xmlns:cx5="http://schemas.microsoft.com/office/drawing/2016/5/11/chartex" xmlns:cx6="http://schemas.microsoft.com/office/drawing/2016/5/12/chartex" xmlns:cx7="http://schemas.microsoft.com/office/drawing/2016/5/13/chartex" xmlns:cx8="http://schemas.microsoft.com/office/drawing/2016/5/14/chartex" xmlns:mc="http://schemas.openxmlformats.org/markup-compatibility/2006" xmlns:aink="http://schemas.microsoft.com/office/drawing/2016/ink" xmlns:am3d="http://schemas.microsoft.com/office/drawing/2017/model3d" xmlns:o="urn:schemas-microsoft-com:office:office" xmlns:oel="http://schemas.microsoft.com/office/2019/extlst" xmlns:r="http://schemas.openxmlformats.org/officeDocument/2006/relationships" xmlns:m="http://schemas.openxmlformats.org/officeDocument/2006/math" xmlns:v="urn:schemas-microsoft-com:vml" xmlns:wp14="http://schemas.microsoft.com/office/word/2010/wordprocessingDrawing" xmlns:wp="http://schemas.openxmlformats.org/drawingml/2006/wordprocessingDrawing" xmlns:w10="urn:schemas-microsoft-com:office:word" xmlns:w="http://schemas.openxmlformats.org/wordprocessingml/2006/main" xmlns:w14="http://schemas.microsoft.com/office/word/2010/wordml" xmlns:w15="http://schemas.microsoft.com/office/word/2012/wordml" xmlns:w16cex="http://schemas.microsoft.com/office/word/2018/wordml/cex" xmlns:w16cid="http://schemas.microsoft.com/office/word/2016/wordml/cid" xmlns:w16="http://schemas.microsoft.com/office/word/2018/wordml" xmlns:w16sdtdh="http://schemas.microsoft.com/office/word/2020/wordml/sdtdatahash" xmlns:w16se="http://schemas.microsoft.com/office/word/2015/wordml/symex" xmlns:wpg="http://schemas.microsoft.com/office/word/2010/wordprocessingGroup" xmlns:wpi="http://schemas.microsoft.com/office/word/2010/wordprocessingInk" xmlns:wne="http://schemas.microsoft.com/office/word/2006/wordml" xmlns:wps="http://schemas.microsoft.com/office/word/2010/wordprocessingShape" mc:Ignorable="w14 w15 w16se w16cid w16 w16cex w16sdtdh wp14">
   <w:p>
     <w:pPr>
-      <w:pStyle w:val="Header"/>
+      <w:pStyle w:val="En-tte"/>
       <w:ind w:right="360"/>
     </w:pPr>
     <w:r>
@@ -10987,7 +11041,7 @@
                         <w:p>
                           <w:r>
                             <w:rPr>
-                              <w:rStyle w:val="PageNumber"/>
+                              <w:rStyle w:val="Numrodepage"/>
                               <w:sz w:val="22"/>
                               <w:szCs w:val="22"/>
                             </w:rPr>
@@ -10995,7 +11049,7 @@
                           </w:r>
                           <w:r>
                             <w:rPr>
-                              <w:rStyle w:val="PageNumber"/>
+                              <w:rStyle w:val="Numrodepage"/>
                               <w:sz w:val="22"/>
                               <w:szCs w:val="22"/>
                             </w:rPr>
@@ -11003,7 +11057,7 @@
                           </w:r>
                           <w:r>
                             <w:rPr>
-                              <w:rStyle w:val="PageNumber"/>
+                              <w:rStyle w:val="Numrodepage"/>
                               <w:sz w:val="22"/>
                               <w:szCs w:val="22"/>
                             </w:rPr>
@@ -11011,7 +11065,7 @@
                           </w:r>
                           <w:r>
                             <w:rPr>
-                              <w:rStyle w:val="PageNumber"/>
+                              <w:rStyle w:val="Numrodepage"/>
                               <w:sz w:val="22"/>
                               <w:szCs w:val="22"/>
                             </w:rPr>
@@ -11019,7 +11073,7 @@
                           </w:r>
                           <w:r>
                             <w:rPr>
-                              <w:rStyle w:val="PageNumber"/>
+                              <w:rStyle w:val="Numrodepage"/>
                               <w:noProof/>
                               <w:sz w:val="22"/>
                               <w:szCs w:val="22"/>
@@ -11028,7 +11082,7 @@
                           </w:r>
                           <w:r>
                             <w:rPr>
-                              <w:rStyle w:val="PageNumber"/>
+                              <w:rStyle w:val="Numrodepage"/>
                               <w:sz w:val="22"/>
                               <w:szCs w:val="22"/>
                             </w:rPr>
@@ -11036,45 +11090,45 @@
                           </w:r>
                           <w:r>
                             <w:rPr>
-                              <w:rStyle w:val="PageNumber"/>
+                              <w:rStyle w:val="Numrodepage"/>
                             </w:rPr>
                             <w:tab/>
                             <w:t xml:space="preserve">- </w:t>
                           </w:r>
                           <w:r>
                             <w:rPr>
-                              <w:rStyle w:val="PageNumber"/>
+                              <w:rStyle w:val="Numrodepage"/>
                             </w:rPr>
                             <w:fldChar w:fldCharType="begin"/>
                           </w:r>
                           <w:r>
                             <w:rPr>
-                              <w:rStyle w:val="PageNumber"/>
+                              <w:rStyle w:val="Numrodepage"/>
                             </w:rPr>
                             <w:instrText xml:space="preserve"> PAGE </w:instrText>
                           </w:r>
                           <w:r>
                             <w:rPr>
-                              <w:rStyle w:val="PageNumber"/>
+                              <w:rStyle w:val="Numrodepage"/>
                             </w:rPr>
                             <w:fldChar w:fldCharType="separate"/>
                           </w:r>
                           <w:r>
                             <w:rPr>
-                              <w:rStyle w:val="PageNumber"/>
+                              <w:rStyle w:val="Numrodepage"/>
                               <w:noProof/>
                             </w:rPr>
                             <w:t>16</w:t>
                           </w:r>
                           <w:r>
                             <w:rPr>
-                              <w:rStyle w:val="PageNumber"/>
+                              <w:rStyle w:val="Numrodepage"/>
                             </w:rPr>
                             <w:fldChar w:fldCharType="end"/>
                           </w:r>
                           <w:r>
                             <w:rPr>
-                              <w:rStyle w:val="PageNumber"/>
+                              <w:rStyle w:val="Numrodepage"/>
                             </w:rPr>
                             <w:t xml:space="preserve"> -101010 878</w:t>
                           </w:r>
@@ -11212,25 +11266,25 @@
     </w:r>
     <w:r>
       <w:rPr>
-        <w:rStyle w:val="PageNumber"/>
+        <w:rStyle w:val="Numrodepage"/>
       </w:rPr>
       <w:t xml:space="preserve"> </w:t>
     </w:r>
     <w:r>
       <w:rPr>
-        <w:rStyle w:val="PageNumber"/>
+        <w:rStyle w:val="Numrodepage"/>
       </w:rPr>
       <w:tab/>
     </w:r>
     <w:r>
       <w:rPr>
-        <w:rStyle w:val="PageNumber"/>
+        <w:rStyle w:val="Numrodepage"/>
       </w:rPr>
       <w:tab/>
     </w:r>
     <w:r>
       <w:rPr>
-        <w:rStyle w:val="PageNumber"/>
+        <w:rStyle w:val="Numrodepage"/>
       </w:rPr>
       <w:tab/>
     </w:r>
@@ -11242,7 +11296,7 @@
 <w:hdr xmlns:wpc="http://schemas.microsoft.com/office/word/2010/wordprocessingCanvas" xmlns:cx="http://schemas.microsoft.com/office/drawing/2014/chartex" xmlns:cx1="http://schemas.microsoft.com/office/drawing/2015/9/8/chartex" xmlns:cx2="http://schemas.microsoft.com/office/drawing/2015/10/21/chartex" xmlns:cx3="http://schemas.microsoft.com/office/drawing/2016/5/9/chartex" xmlns:cx4="http://schemas.microsoft.com/office/drawing/2016/5/10/chartex" xmlns:cx5="http://schemas.microsoft.com/office/drawing/2016/5/11/chartex" xmlns:cx6="http://schemas.microsoft.com/office/drawing/2016/5/12/chartex" xmlns:cx7="http://schemas.microsoft.com/office/drawing/2016/5/13/chartex" xmlns:cx8="http://schemas.microsoft.com/office/drawing/2016/5/14/chartex" xmlns:mc="http://schemas.openxmlformats.org/markup-compatibility/2006" xmlns:aink="http://schemas.microsoft.com/office/drawing/2016/ink" xmlns:am3d="http://schemas.microsoft.com/office/drawing/2017/model3d" xmlns:o="urn:schemas-microsoft-com:office:office" xmlns:oel="http://schemas.microsoft.com/office/2019/extlst" xmlns:r="http://schemas.openxmlformats.org/officeDocument/2006/relationships" xmlns:m="http://schemas.openxmlformats.org/officeDocument/2006/math" xmlns:v="urn:schemas-microsoft-com:vml" xmlns:wp14="http://schemas.microsoft.com/office/word/2010/wordprocessingDrawing" xmlns:wp="http://schemas.openxmlformats.org/drawingml/2006/wordprocessingDrawing" xmlns:w10="urn:schemas-microsoft-com:office:word" xmlns:w="http://schemas.openxmlformats.org/wordprocessingml/2006/main" xmlns:w14="http://schemas.microsoft.com/office/word/2010/wordml" xmlns:w15="http://schemas.microsoft.com/office/word/2012/wordml" xmlns:w16cex="http://schemas.microsoft.com/office/word/2018/wordml/cex" xmlns:w16cid="http://schemas.microsoft.com/office/word/2016/wordml/cid" xmlns:w16="http://schemas.microsoft.com/office/word/2018/wordml" xmlns:w16sdtdh="http://schemas.microsoft.com/office/word/2020/wordml/sdtdatahash" xmlns:w16se="http://schemas.microsoft.com/office/word/2015/wordml/symex" xmlns:wpg="http://schemas.microsoft.com/office/word/2010/wordprocessingGroup" xmlns:wpi="http://schemas.microsoft.com/office/word/2010/wordprocessingInk" xmlns:wne="http://schemas.microsoft.com/office/word/2006/wordml" xmlns:wps="http://schemas.microsoft.com/office/word/2010/wordprocessingShape" mc:Ignorable="w14 w15 w16se w16cid w16 w16cex w16sdtdh wp14">
   <w:tbl>
     <w:tblPr>
-      <w:tblStyle w:val="TableGrid"/>
+      <w:tblStyle w:val="Grilledutableau"/>
       <w:tblW w:w="8460" w:type="dxa"/>
       <w:jc w:val="center"/>
       <w:tblBorders>
@@ -11747,7 +11801,7 @@
   </w:tbl>
   <w:p>
     <w:pPr>
-      <w:pStyle w:val="Header"/>
+      <w:pStyle w:val="En-tte"/>
       <w:tabs>
         <w:tab w:val="clear" w:pos="4536"/>
         <w:tab w:val="clear" w:pos="9072"/>
@@ -11887,11 +11941,11 @@
                                 <v:path o:extrusionok="f" gradientshapeok="t" o:connecttype="rect"/>
                                 <o:lock v:ext="edit" aspectratio="t"/>
                               </v:shapetype>
-                              <v:shape id="_x0000_i1025" type="#_x0000_t75" alt="" style="width:38pt;height:27.35pt;mso-width-percent:0;mso-height-percent:0;mso-width-percent:0;mso-height-percent:0" filled="t">
+                              <v:shape id="_x0000_i1026" type="#_x0000_t75" alt="" style="width:38.25pt;height:27pt;mso-width-percent:0;mso-height-percent:0;mso-width-percent:0;mso-height-percent:0" filled="t">
                                 <v:fill color2="black"/>
                                 <v:imagedata r:id="rId2" o:title="" croptop="-22f" cropbottom="-22f" cropleft="-25f" cropright="-25f"/>
                               </v:shape>
-                              <o:OLEObject Type="Embed" ProgID="Word.Picture.8" ShapeID="_x0000_i1025" DrawAspect="Content" ObjectID="_1737612835" r:id="rId3"/>
+                              <o:OLEObject Type="Embed" ProgID="Word.Picture.8" ShapeID="_x0000_i1026" DrawAspect="Content" ObjectID="_1739259005" r:id="rId3"/>
                             </w:object>
                           </w:r>
                         </w:p>
@@ -11941,7 +11995,7 @@
               <v:stroke joinstyle="miter"/>
               <v:path gradientshapeok="t" o:connecttype="rect"/>
             </v:shapetype>
-            <v:shape id="Text Box 17" o:spid="_x0000_s1032" type="#_x0000_t202" style="position:absolute;left:0;text-align:left;margin-left:37.35pt;margin-top:21.2pt;width:78.5pt;height:49.7pt;z-index:251663360;visibility:visible;mso-wrap-style:square;mso-width-percent:0;mso-height-percent:0;mso-wrap-distance-left:9.05pt;mso-wrap-distance-top:0;mso-wrap-distance-right:9.05pt;mso-wrap-distance-bottom:0;mso-position-horizontal:absolute;mso-position-horizontal-relative:page;mso-position-vertical:absolute;mso-position-vertical-relative:page;mso-width-percent:0;mso-height-percent:0;mso-width-relative:page;mso-height-relative:page;v-text-anchor:top" o:gfxdata="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" stroked="f">
+            <v:shape id="Text Box 17" o:spid="_x0000_s1032" type="#_x0000_t202" style="position:absolute;left:0;text-align:left;margin-left:37.35pt;margin-top:21.2pt;width:78.5pt;height:49.7pt;z-index:251663360;visibility:visible;mso-wrap-style:square;mso-width-percent:0;mso-height-percent:0;mso-wrap-distance-left:9.05pt;mso-wrap-distance-top:0;mso-wrap-distance-right:9.05pt;mso-wrap-distance-bottom:0;mso-position-horizontal:absolute;mso-position-horizontal-relative:page;mso-position-vertical:absolute;mso-position-vertical-relative:page;mso-width-percent:0;mso-height-percent:0;mso-width-relative:page;mso-height-relative:page;v-text-anchor:top" o:gfxdata="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" stroked="f">
               <v:fill opacity="0"/>
               <v:path arrowok="t"/>
               <v:textbox inset=".45pt,.45pt,.45pt,.45pt">
@@ -11969,9 +12023,9 @@
                       <w:object w:dxaOrig="760" w:dyaOrig="547" w14:anchorId="11EDA911">
                         <v:shape id="_x0000_i1025" type="#_x0000_t75" alt="" style="width:38pt;height:27.35pt;mso-width-percent:0;mso-height-percent:0;mso-width-percent:0;mso-height-percent:0" filled="t">
                           <v:fill color2="black"/>
-                          <v:imagedata r:id="rId2" o:title="" croptop="-22f" cropbottom="-22f" cropleft="-25f" cropright="-25f"/>
+                          <v:imagedata r:id="rId4" o:title="" croptop="-22f" cropbottom="-22f" cropleft="-25f" cropright="-25f"/>
                         </v:shape>
-                        <o:OLEObject Type="Embed" ProgID="Word.Picture.8" ShapeID="_x0000_i1025" DrawAspect="Content" ObjectID="_1737612835" r:id="rId4"/>
+                        <o:OLEObject Type="Embed" ProgID="Word.Picture.8" ShapeID="_x0000_i1025" DrawAspect="Content" ObjectID="_1737612835" r:id="rId5"/>
                       </w:object>
                     </w:r>
                   </w:p>
@@ -12320,7 +12374,7 @@
     <w:lvl w:ilvl="0">
       <w:start w:val="1"/>
       <w:numFmt w:val="none"/>
-      <w:pStyle w:val="Heading1"/>
+      <w:pStyle w:val="Titre1"/>
       <w:suff w:val="nothing"/>
       <w:lvlText w:val=""/>
       <w:lvlJc w:val="left"/>
@@ -12334,7 +12388,7 @@
     <w:lvl w:ilvl="1">
       <w:start w:val="1"/>
       <w:numFmt w:val="none"/>
-      <w:pStyle w:val="Heading2"/>
+      <w:pStyle w:val="Titre2"/>
       <w:suff w:val="nothing"/>
       <w:lvlText w:val=""/>
       <w:lvlJc w:val="left"/>
@@ -12348,7 +12402,7 @@
     <w:lvl w:ilvl="2">
       <w:start w:val="1"/>
       <w:numFmt w:val="none"/>
-      <w:pStyle w:val="Heading3"/>
+      <w:pStyle w:val="Titre3"/>
       <w:suff w:val="nothing"/>
       <w:lvlText w:val=""/>
       <w:lvlJc w:val="left"/>
@@ -12362,7 +12416,7 @@
     <w:lvl w:ilvl="3">
       <w:start w:val="1"/>
       <w:numFmt w:val="none"/>
-      <w:pStyle w:val="Heading4"/>
+      <w:pStyle w:val="Titre4"/>
       <w:suff w:val="nothing"/>
       <w:lvlText w:val=""/>
       <w:lvlJc w:val="left"/>
@@ -12376,7 +12430,7 @@
     <w:lvl w:ilvl="4">
       <w:start w:val="1"/>
       <w:numFmt w:val="none"/>
-      <w:pStyle w:val="Heading5"/>
+      <w:pStyle w:val="Titre5"/>
       <w:suff w:val="nothing"/>
       <w:lvlText w:val=""/>
       <w:lvlJc w:val="left"/>
@@ -12390,7 +12444,7 @@
     <w:lvl w:ilvl="5">
       <w:start w:val="1"/>
       <w:numFmt w:val="none"/>
-      <w:pStyle w:val="Heading6"/>
+      <w:pStyle w:val="Titre6"/>
       <w:suff w:val="nothing"/>
       <w:lvlText w:val=""/>
       <w:lvlJc w:val="left"/>
@@ -12404,7 +12458,7 @@
     <w:lvl w:ilvl="6">
       <w:start w:val="1"/>
       <w:numFmt w:val="none"/>
-      <w:pStyle w:val="Heading7"/>
+      <w:pStyle w:val="Titre7"/>
       <w:suff w:val="nothing"/>
       <w:lvlText w:val=""/>
       <w:lvlJc w:val="left"/>
@@ -13663,7 +13717,7 @@
       <w:szCs w:val="24"/>
     </w:rPr>
   </w:style>
-  <w:style w:type="paragraph" w:styleId="Heading1">
+  <w:style w:type="paragraph" w:styleId="Titre1">
     <w:name w:val="heading 1"/>
     <w:basedOn w:val="Normal"/>
     <w:next w:val="Normal"/>
@@ -13696,7 +13750,7 @@
       <w:lang w:eastAsia="zh-CN"/>
     </w:rPr>
   </w:style>
-  <w:style w:type="paragraph" w:styleId="Heading2">
+  <w:style w:type="paragraph" w:styleId="Titre2">
     <w:name w:val="heading 2"/>
     <w:basedOn w:val="Normal"/>
     <w:next w:val="Normal"/>
@@ -13723,9 +13777,9 @@
       <w:lang w:eastAsia="zh-CN"/>
     </w:rPr>
   </w:style>
-  <w:style w:type="paragraph" w:styleId="Heading3">
+  <w:style w:type="paragraph" w:styleId="Titre3">
     <w:name w:val="heading 3"/>
-    <w:basedOn w:val="Heading2"/>
+    <w:basedOn w:val="Titre2"/>
     <w:next w:val="Normal"/>
     <w:qFormat/>
     <w:pPr>
@@ -13738,7 +13792,7 @@
       <w:color w:val="800080"/>
     </w:rPr>
   </w:style>
-  <w:style w:type="paragraph" w:styleId="Heading4">
+  <w:style w:type="paragraph" w:styleId="Titre4">
     <w:name w:val="heading 4"/>
     <w:basedOn w:val="Normal"/>
     <w:next w:val="Normal"/>
@@ -13762,7 +13816,7 @@
       <w:lang w:eastAsia="zh-CN"/>
     </w:rPr>
   </w:style>
-  <w:style w:type="paragraph" w:styleId="Heading5">
+  <w:style w:type="paragraph" w:styleId="Titre5">
     <w:name w:val="heading 5"/>
     <w:basedOn w:val="Normal"/>
     <w:next w:val="Normal"/>
@@ -13786,7 +13840,7 @@
       <w:lang w:eastAsia="zh-CN"/>
     </w:rPr>
   </w:style>
-  <w:style w:type="paragraph" w:styleId="Heading6">
+  <w:style w:type="paragraph" w:styleId="Titre6">
     <w:name w:val="heading 6"/>
     <w:basedOn w:val="Normal"/>
     <w:next w:val="Normal"/>
@@ -13811,7 +13865,7 @@
       <w:lang w:eastAsia="zh-CN"/>
     </w:rPr>
   </w:style>
-  <w:style w:type="paragraph" w:styleId="Heading7">
+  <w:style w:type="paragraph" w:styleId="Titre7">
     <w:name w:val="heading 7"/>
     <w:basedOn w:val="Normal"/>
     <w:next w:val="Normal"/>
@@ -13837,13 +13891,13 @@
       <w:lang w:eastAsia="zh-CN"/>
     </w:rPr>
   </w:style>
-  <w:style w:type="character" w:default="1" w:styleId="DefaultParagraphFont">
+  <w:style w:type="character" w:default="1" w:styleId="Policepardfaut">
     <w:name w:val="Default Paragraph Font"/>
     <w:uiPriority w:val="1"/>
     <w:semiHidden/>
     <w:unhideWhenUsed/>
   </w:style>
-  <w:style w:type="table" w:default="1" w:styleId="TableNormal">
+  <w:style w:type="table" w:default="1" w:styleId="TableauNormal">
     <w:name w:val="Normal Table"/>
     <w:uiPriority w:val="99"/>
     <w:semiHidden/>
@@ -13858,7 +13912,7 @@
       </w:tblCellMar>
     </w:tblPr>
   </w:style>
-  <w:style w:type="numbering" w:default="1" w:styleId="NoList">
+  <w:style w:type="numbering" w:default="1" w:styleId="Aucuneliste">
     <w:name w:val="No List"/>
     <w:uiPriority w:val="99"/>
     <w:semiHidden/>
@@ -14074,7 +14128,7 @@
   <w:style w:type="character" w:customStyle="1" w:styleId="WW-Policepardfaut">
     <w:name w:val="WW-Police par défaut"/>
   </w:style>
-  <w:style w:type="character" w:styleId="PageNumber">
+  <w:style w:type="character" w:styleId="Numrodepage">
     <w:name w:val="page number"/>
     <w:basedOn w:val="WW-Policepardfaut"/>
   </w:style>
@@ -14136,10 +14190,10 @@
   <w:style w:type="character" w:customStyle="1" w:styleId="Policepardfaut1">
     <w:name w:val="Police par défaut1"/>
   </w:style>
-  <w:style w:type="paragraph" w:customStyle="1" w:styleId="Titre2">
+  <w:style w:type="paragraph" w:customStyle="1" w:styleId="Titre20">
     <w:name w:val="Titre2"/>
     <w:basedOn w:val="Normal"/>
-    <w:next w:val="BodyText"/>
+    <w:next w:val="Corpsdetexte"/>
     <w:pPr>
       <w:keepNext/>
       <w:suppressAutoHyphens/>
@@ -14156,7 +14210,7 @@
       <w:lang w:eastAsia="zh-CN"/>
     </w:rPr>
   </w:style>
-  <w:style w:type="paragraph" w:styleId="BodyText">
+  <w:style w:type="paragraph" w:styleId="Corpsdetexte">
     <w:name w:val="Body Text"/>
     <w:basedOn w:val="Normal"/>
     <w:pPr>
@@ -14172,14 +14226,14 @@
       <w:lang w:eastAsia="zh-CN"/>
     </w:rPr>
   </w:style>
-  <w:style w:type="paragraph" w:styleId="List">
+  <w:style w:type="paragraph" w:styleId="Liste">
     <w:name w:val="List"/>
-    <w:basedOn w:val="BodyText"/>
+    <w:basedOn w:val="Corpsdetexte"/>
     <w:rPr>
       <w:rFonts w:cs="Tahoma"/>
     </w:rPr>
   </w:style>
-  <w:style w:type="paragraph" w:styleId="Caption">
+  <w:style w:type="paragraph" w:styleId="Lgende">
     <w:name w:val="caption"/>
     <w:basedOn w:val="Normal"/>
     <w:qFormat/>
@@ -14233,7 +14287,7 @@
   <w:style w:type="paragraph" w:customStyle="1" w:styleId="WW-Titre">
     <w:name w:val="WW-Titre"/>
     <w:basedOn w:val="Normal"/>
-    <w:next w:val="BodyText"/>
+    <w:next w:val="Corpsdetexte"/>
     <w:pPr>
       <w:keepNext/>
       <w:suppressAutoHyphens/>
@@ -14250,10 +14304,10 @@
       <w:lang w:eastAsia="zh-CN"/>
     </w:rPr>
   </w:style>
-  <w:style w:type="paragraph" w:styleId="Subtitle">
+  <w:style w:type="paragraph" w:styleId="Sous-titre">
     <w:name w:val="Subtitle"/>
-    <w:basedOn w:val="Titre2"/>
-    <w:next w:val="BodyText"/>
+    <w:basedOn w:val="Titre20"/>
+    <w:next w:val="Corpsdetexte"/>
     <w:qFormat/>
     <w:pPr>
       <w:jc w:val="center"/>
@@ -14280,7 +14334,7 @@
       <w:lang w:eastAsia="zh-CN"/>
     </w:rPr>
   </w:style>
-  <w:style w:type="paragraph" w:styleId="Header">
+  <w:style w:type="paragraph" w:styleId="En-tte">
     <w:name w:val="header"/>
     <w:basedOn w:val="Normal"/>
     <w:pPr>
@@ -14299,7 +14353,7 @@
       <w:lang w:eastAsia="zh-CN"/>
     </w:rPr>
   </w:style>
-  <w:style w:type="paragraph" w:styleId="Footer">
+  <w:style w:type="paragraph" w:styleId="Pieddepage">
     <w:name w:val="footer"/>
     <w:basedOn w:val="Normal"/>
     <w:pPr>
@@ -14414,7 +14468,7 @@
       <w:lang w:eastAsia="zh-CN"/>
     </w:rPr>
   </w:style>
-  <w:style w:type="paragraph" w:styleId="FootnoteText">
+  <w:style w:type="paragraph" w:styleId="Notedebasdepage">
     <w:name w:val="footnote text"/>
     <w:basedOn w:val="Normal"/>
     <w:pPr>
@@ -14584,7 +14638,7 @@
   </w:style>
   <w:style w:type="paragraph" w:customStyle="1" w:styleId="Contenudetableau">
     <w:name w:val="Contenu de tableau"/>
-    <w:basedOn w:val="BodyText"/>
+    <w:basedOn w:val="Corpsdetexte"/>
     <w:pPr>
       <w:suppressLineNumbers/>
     </w:pPr>
@@ -14667,7 +14721,7 @@
       <w:iCs/>
     </w:rPr>
   </w:style>
-  <w:style w:type="paragraph" w:customStyle="1" w:styleId="TITRE4">
+  <w:style w:type="paragraph" w:customStyle="1" w:styleId="TITRE40">
     <w:name w:val="TITRE4"/>
     <w:basedOn w:val="Normal"/>
     <w:pPr>
@@ -14684,7 +14738,7 @@
       <w:lang w:eastAsia="zh-CN"/>
     </w:rPr>
   </w:style>
-  <w:style w:type="paragraph" w:customStyle="1" w:styleId="TITRE5">
+  <w:style w:type="paragraph" w:customStyle="1" w:styleId="TITRE50">
     <w:name w:val="TITRE5"/>
     <w:basedOn w:val="Normal"/>
     <w:pPr>
@@ -14736,12 +14790,12 @@
   </w:style>
   <w:style w:type="paragraph" w:customStyle="1" w:styleId="Contenuducadre">
     <w:name w:val="Contenu du cadre"/>
-    <w:basedOn w:val="BodyText"/>
+    <w:basedOn w:val="Corpsdetexte"/>
   </w:style>
-  <w:style w:type="paragraph" w:customStyle="1" w:styleId="Titre1">
+  <w:style w:type="paragraph" w:customStyle="1" w:styleId="Titre10">
     <w:name w:val="Titre1"/>
     <w:basedOn w:val="Normal"/>
-    <w:next w:val="BodyText"/>
+    <w:next w:val="Corpsdetexte"/>
     <w:pPr>
       <w:keepNext/>
       <w:suppressAutoHyphens/>
@@ -14824,9 +14878,9 @@
       <w:lang w:eastAsia="zh-CN"/>
     </w:rPr>
   </w:style>
-  <w:style w:type="table" w:styleId="TableGrid">
+  <w:style w:type="table" w:styleId="Grilledutableau">
     <w:name w:val="Table Grid"/>
-    <w:basedOn w:val="TableNormal"/>
+    <w:basedOn w:val="TableauNormal"/>
     <w:uiPriority w:val="59"/>
     <w:rsid w:val="00ED0284"/>
     <w:tblPr>
@@ -14840,7 +14894,7 @@
       </w:tblBorders>
     </w:tblPr>
   </w:style>
-  <w:style w:type="paragraph" w:styleId="ListParagraph">
+  <w:style w:type="paragraph" w:styleId="Paragraphedeliste">
     <w:name w:val="List Paragraph"/>
     <w:basedOn w:val="Normal"/>
     <w:uiPriority w:val="34"/>
@@ -14851,9 +14905,9 @@
       <w:contextualSpacing/>
     </w:pPr>
   </w:style>
-  <w:style w:type="character" w:styleId="Hyperlink">
+  <w:style w:type="character" w:styleId="Lienhypertexte">
     <w:name w:val="Hyperlink"/>
-    <w:basedOn w:val="DefaultParagraphFont"/>
+    <w:basedOn w:val="Policepardfaut"/>
     <w:uiPriority w:val="99"/>
     <w:semiHidden/>
     <w:unhideWhenUsed/>
@@ -14863,9 +14917,9 @@
       <w:u w:val="single"/>
     </w:rPr>
   </w:style>
-  <w:style w:type="character" w:styleId="FollowedHyperlink">
+  <w:style w:type="character" w:styleId="Lienhypertextesuivivisit">
     <w:name w:val="FollowedHyperlink"/>
-    <w:basedOn w:val="DefaultParagraphFont"/>
+    <w:basedOn w:val="Policepardfaut"/>
     <w:uiPriority w:val="99"/>
     <w:semiHidden/>
     <w:unhideWhenUsed/>

</xml_diff>

<commit_message>
fix: variante name in template (#594)
</commit_message>
<xml_diff>
--- a/documents/Residence-template.docx
+++ b/documents/Residence-template.docx
@@ -4409,7 +4409,7 @@
                 <v:stroke joinstyle="miter"/>
                 <v:path gradientshapeok="t" o:connecttype="rect"/>
               </v:shapetype>
-              <v:shape id="Text Box 9" o:spid="_x0000_s1026" type="#_x0000_t202" style="width:411.95pt;height:318.1pt;visibility:visible;mso-wrap-style:square;mso-left-percent:-10001;mso-top-percent:-10001;mso-position-horizontal:absolute;mso-position-horizontal-relative:char;mso-position-vertical:absolute;mso-position-vertical-relative:line;mso-left-percent:-10001;mso-top-percent:-10001;v-text-anchor:top" o:gfxdata="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" fillcolor="white [3201]" stroked="f" strokeweight=".5pt">
+              <v:shape id="Text Box 9" o:spid="_x0000_s1026" type="#_x0000_t202" style="width:411.95pt;height:318.1pt;visibility:visible;mso-wrap-style:square;mso-left-percent:-10001;mso-top-percent:-10001;mso-position-horizontal:absolute;mso-position-horizontal-relative:char;mso-position-vertical:absolute;mso-position-vertical-relative:line;mso-left-percent:-10001;mso-top-percent:-10001;v-text-anchor:top" o:gfxdata="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" fillcolor="white [3201]" stroked="f" strokeweight=".5pt">
                 <v:textbox inset="0,0,0,0">
                   <w:txbxContent>
                     <w:p>
@@ -6028,7 +6028,19 @@
           <w:color w:val="000000"/>
         </w:rPr>
         <w:lastRenderedPageBreak/>
-        <w:t>{% if convention.foyer_variante_1 %}</w:t>
+        <w:t xml:space="preserve">{% if </w:t>
+      </w:r>
+      <w:r>
+        <w:rPr>
+          <w:color w:val="000000"/>
+        </w:rPr>
+        <w:t>convention.foyer_residence_variante</w:t>
+      </w:r>
+      <w:r>
+        <w:rPr>
+          <w:color w:val="000000"/>
+        </w:rPr>
+        <w:t>_1 %}</w:t>
       </w:r>
       <w:r>
         <w:rPr>
@@ -6073,7 +6085,19 @@
         <w:rPr>
           <w:color w:val="000000"/>
         </w:rPr>
-        <w:t>{% if convention.foyer_variante_2 %}</w:t>
+        <w:t xml:space="preserve">{% if </w:t>
+      </w:r>
+      <w:r>
+        <w:rPr>
+          <w:color w:val="000000"/>
+        </w:rPr>
+        <w:t>convention.foyer_residence_variante</w:t>
+      </w:r>
+      <w:r>
+        <w:rPr>
+          <w:color w:val="000000"/>
+        </w:rPr>
+        <w:t>_2 %}</w:t>
       </w:r>
       <w:r>
         <w:rPr>
@@ -6117,7 +6141,19 @@
         <w:rPr>
           <w:color w:val="000000"/>
         </w:rPr>
-        <w:t>{% if convention.foyer_variante_2_travaux %}</w:t>
+        <w:t xml:space="preserve">{% if </w:t>
+      </w:r>
+      <w:r>
+        <w:rPr>
+          <w:color w:val="000000"/>
+        </w:rPr>
+        <w:t>convention.foyer_residence_variante</w:t>
+      </w:r>
+      <w:r>
+        <w:rPr>
+          <w:color w:val="000000"/>
+        </w:rPr>
+        <w:t>_2_travaux %}</w:t>
       </w:r>
     </w:p>
     <w:p>
@@ -6161,7 +6197,13 @@
         <w:rPr>
           <w:color w:val="000000"/>
         </w:rPr>
-        <w:t>convention.foyer_variante_2_travaux }}</w:t>
+        <w:t>convention.foyer_residence_variante</w:t>
+      </w:r>
+      <w:r>
+        <w:rPr>
+          <w:color w:val="000000"/>
+        </w:rPr>
+        <w:t>_2_travaux }}</w:t>
       </w:r>
     </w:p>
     <w:p>
@@ -6187,7 +6229,19 @@
         <w:rPr>
           <w:color w:val="000000"/>
         </w:rPr>
-        <w:t>{% if convention.foyer_variante_3 %}</w:t>
+        <w:t xml:space="preserve">{% if </w:t>
+      </w:r>
+      <w:r>
+        <w:rPr>
+          <w:color w:val="000000"/>
+        </w:rPr>
+        <w:t>convention.foyer_residence_variante</w:t>
+      </w:r>
+      <w:r>
+        <w:rPr>
+          <w:color w:val="000000"/>
+        </w:rPr>
+        <w:t>_3 %}</w:t>
       </w:r>
       <w:r>
         <w:rPr>
@@ -6327,7 +6381,7 @@
     </w:p>
     <w:p>
       <w:pPr>
-        <w:pStyle w:val="ListParagraph"/>
+        <w:pStyle w:val="Paragraphedeliste"/>
         <w:numPr>
           <w:ilvl w:val="0"/>
           <w:numId w:val="7"/>
@@ -6388,7 +6442,7 @@
     </w:p>
     <w:p>
       <w:pPr>
-        <w:pStyle w:val="ListParagraph"/>
+        <w:pStyle w:val="Paragraphedeliste"/>
         <w:numPr>
           <w:ilvl w:val="0"/>
           <w:numId w:val="7"/>
@@ -7413,7 +7467,7 @@
     </w:p>
     <w:p>
       <w:pPr>
-        <w:pStyle w:val="ListParagraph"/>
+        <w:pStyle w:val="Paragraphedeliste"/>
         <w:numPr>
           <w:ilvl w:val="0"/>
           <w:numId w:val="8"/>
@@ -7476,7 +7530,7 @@
     </w:p>
     <w:p>
       <w:pPr>
-        <w:pStyle w:val="ListParagraph"/>
+        <w:pStyle w:val="Paragraphedeliste"/>
         <w:numPr>
           <w:ilvl w:val="0"/>
           <w:numId w:val="8"/>
@@ -8054,7 +8108,7 @@
     </w:p>
     <w:p>
       <w:pPr>
-        <w:pStyle w:val="ListParagraph"/>
+        <w:pStyle w:val="Paragraphedeliste"/>
         <w:numPr>
           <w:ilvl w:val="0"/>
           <w:numId w:val="3"/>
@@ -8073,7 +8127,7 @@
     </w:p>
     <w:p>
       <w:pPr>
-        <w:pStyle w:val="ListParagraph"/>
+        <w:pStyle w:val="Paragraphedeliste"/>
         <w:numPr>
           <w:ilvl w:val="0"/>
           <w:numId w:val="3"/>
@@ -8092,7 +8146,7 @@
     </w:p>
     <w:p>
       <w:pPr>
-        <w:pStyle w:val="ListParagraph"/>
+        <w:pStyle w:val="Paragraphedeliste"/>
         <w:numPr>
           <w:ilvl w:val="0"/>
           <w:numId w:val="3"/>
@@ -8111,7 +8165,7 @@
     </w:p>
     <w:p>
       <w:pPr>
-        <w:pStyle w:val="ListParagraph"/>
+        <w:pStyle w:val="Paragraphedeliste"/>
         <w:numPr>
           <w:ilvl w:val="0"/>
           <w:numId w:val="3"/>
@@ -8130,7 +8184,7 @@
     </w:p>
     <w:p>
       <w:pPr>
-        <w:pStyle w:val="ListParagraph"/>
+        <w:pStyle w:val="Paragraphedeliste"/>
         <w:numPr>
           <w:ilvl w:val="0"/>
           <w:numId w:val="3"/>
@@ -8237,7 +8291,7 @@
     </w:p>
     <w:p>
       <w:pPr>
-        <w:pStyle w:val="ListParagraph"/>
+        <w:pStyle w:val="Paragraphedeliste"/>
         <w:numPr>
           <w:ilvl w:val="0"/>
           <w:numId w:val="3"/>
@@ -8285,7 +8339,7 @@
     </w:p>
     <w:p>
       <w:pPr>
-        <w:pStyle w:val="ListParagraph"/>
+        <w:pStyle w:val="Paragraphedeliste"/>
         <w:numPr>
           <w:ilvl w:val="0"/>
           <w:numId w:val="3"/>
@@ -8333,7 +8387,7 @@
     </w:p>
     <w:p>
       <w:pPr>
-        <w:pStyle w:val="ListParagraph"/>
+        <w:pStyle w:val="Paragraphedeliste"/>
         <w:numPr>
           <w:ilvl w:val="0"/>
           <w:numId w:val="3"/>
@@ -8381,7 +8435,7 @@
     </w:p>
     <w:p>
       <w:pPr>
-        <w:pStyle w:val="ListParagraph"/>
+        <w:pStyle w:val="Paragraphedeliste"/>
         <w:numPr>
           <w:ilvl w:val="0"/>
           <w:numId w:val="3"/>
@@ -8436,7 +8490,7 @@
     </w:p>
     <w:p>
       <w:pPr>
-        <w:pStyle w:val="ListParagraph"/>
+        <w:pStyle w:val="Paragraphedeliste"/>
         <w:numPr>
           <w:ilvl w:val="0"/>
           <w:numId w:val="3"/>
@@ -8880,7 +8934,7 @@
           </mc:Choice>
           <mc:Fallback>
             <w:pict>
-              <v:shape w14:anchorId="2F152AD3" id="Text Box 68" o:spid="_x0000_s1027" type="#_x0000_t202" style="width:411.95pt;height:318.1pt;visibility:visible;mso-wrap-style:square;mso-left-percent:-10001;mso-top-percent:-10001;mso-position-horizontal:absolute;mso-position-horizontal-relative:char;mso-position-vertical:absolute;mso-position-vertical-relative:line;mso-left-percent:-10001;mso-top-percent:-10001;v-text-anchor:top" o:gfxdata="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" fillcolor="white [3201]" stroked="f" strokeweight=".5pt">
+              <v:shape w14:anchorId="2F152AD3" id="Text Box 68" o:spid="_x0000_s1027" type="#_x0000_t202" style="width:411.95pt;height:318.1pt;visibility:visible;mso-wrap-style:square;mso-left-percent:-10001;mso-top-percent:-10001;mso-position-horizontal:absolute;mso-position-horizontal-relative:char;mso-position-vertical:absolute;mso-position-vertical-relative:line;mso-left-percent:-10001;mso-top-percent:-10001;v-text-anchor:top" o:gfxdata="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" fillcolor="white [3201]" stroked="f" strokeweight=".5pt">
                 <v:textbox inset="0,0,0,0">
                   <w:txbxContent>
                     <w:p>
@@ -9814,7 +9868,7 @@
           </mc:Choice>
           <mc:Fallback>
             <w:pict>
-              <v:shape w14:anchorId="146E7DB9" id="Text Box 51" o:spid="_x0000_s1028" type="#_x0000_t202" style="width:411.95pt;height:318.1pt;visibility:visible;mso-wrap-style:square;mso-left-percent:-10001;mso-top-percent:-10001;mso-position-horizontal:absolute;mso-position-horizontal-relative:char;mso-position-vertical:absolute;mso-position-vertical-relative:line;mso-left-percent:-10001;mso-top-percent:-10001;v-text-anchor:top" o:gfxdata="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" fillcolor="white [3201]" stroked="f" strokeweight=".5pt">
+              <v:shape w14:anchorId="146E7DB9" id="Text Box 51" o:spid="_x0000_s1028" type="#_x0000_t202" style="width:411.95pt;height:318.1pt;visibility:visible;mso-wrap-style:square;mso-left-percent:-10001;mso-top-percent:-10001;mso-position-horizontal:absolute;mso-position-horizontal-relative:char;mso-position-vertical:absolute;mso-position-vertical-relative:line;mso-left-percent:-10001;mso-top-percent:-10001;v-text-anchor:top" o:gfxdata="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" fillcolor="white [3201]" stroked="f" strokeweight=".5pt">
                 <v:textbox inset="0,0,0,0">
                   <w:txbxContent>
                     <w:p>
@@ -10499,7 +10553,7 @@
 <w:ftr xmlns:wpc="http://schemas.microsoft.com/office/word/2010/wordprocessingCanvas" xmlns:cx="http://schemas.microsoft.com/office/drawing/2014/chartex" xmlns:cx1="http://schemas.microsoft.com/office/drawing/2015/9/8/chartex" xmlns:cx2="http://schemas.microsoft.com/office/drawing/2015/10/21/chartex" xmlns:cx3="http://schemas.microsoft.com/office/drawing/2016/5/9/chartex" xmlns:cx4="http://schemas.microsoft.com/office/drawing/2016/5/10/chartex" xmlns:cx5="http://schemas.microsoft.com/office/drawing/2016/5/11/chartex" xmlns:cx6="http://schemas.microsoft.com/office/drawing/2016/5/12/chartex" xmlns:cx7="http://schemas.microsoft.com/office/drawing/2016/5/13/chartex" xmlns:cx8="http://schemas.microsoft.com/office/drawing/2016/5/14/chartex" xmlns:mc="http://schemas.openxmlformats.org/markup-compatibility/2006" xmlns:aink="http://schemas.microsoft.com/office/drawing/2016/ink" xmlns:am3d="http://schemas.microsoft.com/office/drawing/2017/model3d" xmlns:o="urn:schemas-microsoft-com:office:office" xmlns:oel="http://schemas.microsoft.com/office/2019/extlst" xmlns:r="http://schemas.openxmlformats.org/officeDocument/2006/relationships" xmlns:m="http://schemas.openxmlformats.org/officeDocument/2006/math" xmlns:v="urn:schemas-microsoft-com:vml" xmlns:wp14="http://schemas.microsoft.com/office/word/2010/wordprocessingDrawing" xmlns:wp="http://schemas.openxmlformats.org/drawingml/2006/wordprocessingDrawing" xmlns:w10="urn:schemas-microsoft-com:office:word" xmlns:w="http://schemas.openxmlformats.org/wordprocessingml/2006/main" xmlns:w14="http://schemas.microsoft.com/office/word/2010/wordml" xmlns:w15="http://schemas.microsoft.com/office/word/2012/wordml" xmlns:w16cex="http://schemas.microsoft.com/office/word/2018/wordml/cex" xmlns:w16cid="http://schemas.microsoft.com/office/word/2016/wordml/cid" xmlns:w16="http://schemas.microsoft.com/office/word/2018/wordml" xmlns:w16sdtdh="http://schemas.microsoft.com/office/word/2020/wordml/sdtdatahash" xmlns:w16se="http://schemas.microsoft.com/office/word/2015/wordml/symex" xmlns:wpg="http://schemas.microsoft.com/office/word/2010/wordprocessingGroup" xmlns:wpi="http://schemas.microsoft.com/office/word/2010/wordprocessingInk" xmlns:wne="http://schemas.microsoft.com/office/word/2006/wordml" xmlns:wps="http://schemas.microsoft.com/office/word/2010/wordprocessingShape" mc:Ignorable="w14 w15 w16se w16cid w16 w16cex w16sdtdh wp14">
   <w:p>
     <w:pPr>
-      <w:pStyle w:val="Footer"/>
+      <w:pStyle w:val="Pieddepage"/>
     </w:pPr>
     <w:r>
       <w:t xml:space="preserve"> </w:t>
@@ -10512,7 +10566,7 @@
 <w:ftr xmlns:wpc="http://schemas.microsoft.com/office/word/2010/wordprocessingCanvas" xmlns:cx="http://schemas.microsoft.com/office/drawing/2014/chartex" xmlns:cx1="http://schemas.microsoft.com/office/drawing/2015/9/8/chartex" xmlns:cx2="http://schemas.microsoft.com/office/drawing/2015/10/21/chartex" xmlns:cx3="http://schemas.microsoft.com/office/drawing/2016/5/9/chartex" xmlns:cx4="http://schemas.microsoft.com/office/drawing/2016/5/10/chartex" xmlns:cx5="http://schemas.microsoft.com/office/drawing/2016/5/11/chartex" xmlns:cx6="http://schemas.microsoft.com/office/drawing/2016/5/12/chartex" xmlns:cx7="http://schemas.microsoft.com/office/drawing/2016/5/13/chartex" xmlns:cx8="http://schemas.microsoft.com/office/drawing/2016/5/14/chartex" xmlns:mc="http://schemas.openxmlformats.org/markup-compatibility/2006" xmlns:aink="http://schemas.microsoft.com/office/drawing/2016/ink" xmlns:am3d="http://schemas.microsoft.com/office/drawing/2017/model3d" xmlns:o="urn:schemas-microsoft-com:office:office" xmlns:oel="http://schemas.microsoft.com/office/2019/extlst" xmlns:r="http://schemas.openxmlformats.org/officeDocument/2006/relationships" xmlns:m="http://schemas.openxmlformats.org/officeDocument/2006/math" xmlns:v="urn:schemas-microsoft-com:vml" xmlns:wp14="http://schemas.microsoft.com/office/word/2010/wordprocessingDrawing" xmlns:wp="http://schemas.openxmlformats.org/drawingml/2006/wordprocessingDrawing" xmlns:w10="urn:schemas-microsoft-com:office:word" xmlns:w="http://schemas.openxmlformats.org/wordprocessingml/2006/main" xmlns:w14="http://schemas.microsoft.com/office/word/2010/wordml" xmlns:w15="http://schemas.microsoft.com/office/word/2012/wordml" xmlns:w16cex="http://schemas.microsoft.com/office/word/2018/wordml/cex" xmlns:w16cid="http://schemas.microsoft.com/office/word/2016/wordml/cid" xmlns:w16="http://schemas.microsoft.com/office/word/2018/wordml" xmlns:w16sdtdh="http://schemas.microsoft.com/office/word/2020/wordml/sdtdatahash" xmlns:w16se="http://schemas.microsoft.com/office/word/2015/wordml/symex" xmlns:wpg="http://schemas.microsoft.com/office/word/2010/wordprocessingGroup" xmlns:wpi="http://schemas.microsoft.com/office/word/2010/wordprocessingInk" xmlns:wne="http://schemas.microsoft.com/office/word/2006/wordml" xmlns:wps="http://schemas.microsoft.com/office/word/2010/wordprocessingShape" mc:Ignorable="w14 w15 w16se w16cid w16 w16cex w16sdtdh wp14">
   <w:p>
     <w:pPr>
-      <w:pStyle w:val="Footer"/>
+      <w:pStyle w:val="Pieddepage"/>
     </w:pPr>
     <w:r>
       <w:t xml:space="preserve"> </w:t>
@@ -10525,7 +10579,7 @@
 <w:ftr xmlns:wpc="http://schemas.microsoft.com/office/word/2010/wordprocessingCanvas" xmlns:cx="http://schemas.microsoft.com/office/drawing/2014/chartex" xmlns:cx1="http://schemas.microsoft.com/office/drawing/2015/9/8/chartex" xmlns:cx2="http://schemas.microsoft.com/office/drawing/2015/10/21/chartex" xmlns:cx3="http://schemas.microsoft.com/office/drawing/2016/5/9/chartex" xmlns:cx4="http://schemas.microsoft.com/office/drawing/2016/5/10/chartex" xmlns:cx5="http://schemas.microsoft.com/office/drawing/2016/5/11/chartex" xmlns:cx6="http://schemas.microsoft.com/office/drawing/2016/5/12/chartex" xmlns:cx7="http://schemas.microsoft.com/office/drawing/2016/5/13/chartex" xmlns:cx8="http://schemas.microsoft.com/office/drawing/2016/5/14/chartex" xmlns:mc="http://schemas.openxmlformats.org/markup-compatibility/2006" xmlns:aink="http://schemas.microsoft.com/office/drawing/2016/ink" xmlns:am3d="http://schemas.microsoft.com/office/drawing/2017/model3d" xmlns:o="urn:schemas-microsoft-com:office:office" xmlns:oel="http://schemas.microsoft.com/office/2019/extlst" xmlns:r="http://schemas.openxmlformats.org/officeDocument/2006/relationships" xmlns:m="http://schemas.openxmlformats.org/officeDocument/2006/math" xmlns:v="urn:schemas-microsoft-com:vml" xmlns:wp14="http://schemas.microsoft.com/office/word/2010/wordprocessingDrawing" xmlns:wp="http://schemas.openxmlformats.org/drawingml/2006/wordprocessingDrawing" xmlns:w10="urn:schemas-microsoft-com:office:word" xmlns:w="http://schemas.openxmlformats.org/wordprocessingml/2006/main" xmlns:w14="http://schemas.microsoft.com/office/word/2010/wordml" xmlns:w15="http://schemas.microsoft.com/office/word/2012/wordml" xmlns:w16cex="http://schemas.microsoft.com/office/word/2018/wordml/cex" xmlns:w16cid="http://schemas.microsoft.com/office/word/2016/wordml/cid" xmlns:w16="http://schemas.microsoft.com/office/word/2018/wordml" xmlns:w16sdtdh="http://schemas.microsoft.com/office/word/2020/wordml/sdtdatahash" xmlns:w16se="http://schemas.microsoft.com/office/word/2015/wordml/symex" xmlns:wpg="http://schemas.microsoft.com/office/word/2010/wordprocessingGroup" xmlns:wpi="http://schemas.microsoft.com/office/word/2010/wordprocessingInk" xmlns:wne="http://schemas.microsoft.com/office/word/2006/wordml" xmlns:wps="http://schemas.microsoft.com/office/word/2010/wordprocessingShape" mc:Ignorable="w14 w15 w16se w16cid w16 w16cex w16sdtdh wp14">
   <w:p>
     <w:pPr>
-      <w:pStyle w:val="Footer"/>
+      <w:pStyle w:val="Pieddepage"/>
     </w:pPr>
     <w:r>
       <w:t xml:space="preserve"> </w:t>
@@ -10557,7 +10611,7 @@
 <w:hdr xmlns:wpc="http://schemas.microsoft.com/office/word/2010/wordprocessingCanvas" xmlns:cx="http://schemas.microsoft.com/office/drawing/2014/chartex" xmlns:cx1="http://schemas.microsoft.com/office/drawing/2015/9/8/chartex" xmlns:cx2="http://schemas.microsoft.com/office/drawing/2015/10/21/chartex" xmlns:cx3="http://schemas.microsoft.com/office/drawing/2016/5/9/chartex" xmlns:cx4="http://schemas.microsoft.com/office/drawing/2016/5/10/chartex" xmlns:cx5="http://schemas.microsoft.com/office/drawing/2016/5/11/chartex" xmlns:cx6="http://schemas.microsoft.com/office/drawing/2016/5/12/chartex" xmlns:cx7="http://schemas.microsoft.com/office/drawing/2016/5/13/chartex" xmlns:cx8="http://schemas.microsoft.com/office/drawing/2016/5/14/chartex" xmlns:mc="http://schemas.openxmlformats.org/markup-compatibility/2006" xmlns:aink="http://schemas.microsoft.com/office/drawing/2016/ink" xmlns:am3d="http://schemas.microsoft.com/office/drawing/2017/model3d" xmlns:o="urn:schemas-microsoft-com:office:office" xmlns:oel="http://schemas.microsoft.com/office/2019/extlst" xmlns:r="http://schemas.openxmlformats.org/officeDocument/2006/relationships" xmlns:m="http://schemas.openxmlformats.org/officeDocument/2006/math" xmlns:v="urn:schemas-microsoft-com:vml" xmlns:wp14="http://schemas.microsoft.com/office/word/2010/wordprocessingDrawing" xmlns:wp="http://schemas.openxmlformats.org/drawingml/2006/wordprocessingDrawing" xmlns:w10="urn:schemas-microsoft-com:office:word" xmlns:w="http://schemas.openxmlformats.org/wordprocessingml/2006/main" xmlns:w14="http://schemas.microsoft.com/office/word/2010/wordml" xmlns:w15="http://schemas.microsoft.com/office/word/2012/wordml" xmlns:w16cex="http://schemas.microsoft.com/office/word/2018/wordml/cex" xmlns:w16cid="http://schemas.microsoft.com/office/word/2016/wordml/cid" xmlns:w16="http://schemas.microsoft.com/office/word/2018/wordml" xmlns:w16sdtdh="http://schemas.microsoft.com/office/word/2020/wordml/sdtdatahash" xmlns:w16se="http://schemas.microsoft.com/office/word/2015/wordml/symex" xmlns:wpg="http://schemas.microsoft.com/office/word/2010/wordprocessingGroup" xmlns:wpi="http://schemas.microsoft.com/office/word/2010/wordprocessingInk" xmlns:wne="http://schemas.microsoft.com/office/word/2006/wordml" xmlns:wps="http://schemas.microsoft.com/office/word/2010/wordprocessingShape" mc:Ignorable="w14 w15 w16se w16cid w16 w16cex w16sdtdh wp14">
   <w:p>
     <w:pPr>
-      <w:pStyle w:val="Header"/>
+      <w:pStyle w:val="En-tte"/>
     </w:pPr>
     <w:r>
       <w:rPr>
@@ -10621,7 +10675,7 @@
                         <w:p>
                           <w:r>
                             <w:rPr>
-                              <w:rStyle w:val="PageNumber"/>
+                              <w:rStyle w:val="Numrodepage"/>
                               <w:sz w:val="22"/>
                               <w:szCs w:val="22"/>
                             </w:rPr>
@@ -10629,7 +10683,7 @@
                           </w:r>
                           <w:r>
                             <w:rPr>
-                              <w:rStyle w:val="PageNumber"/>
+                              <w:rStyle w:val="Numrodepage"/>
                               <w:sz w:val="22"/>
                               <w:szCs w:val="22"/>
                             </w:rPr>
@@ -10637,7 +10691,7 @@
                           </w:r>
                           <w:r>
                             <w:rPr>
-                              <w:rStyle w:val="PageNumber"/>
+                              <w:rStyle w:val="Numrodepage"/>
                               <w:sz w:val="22"/>
                               <w:szCs w:val="22"/>
                             </w:rPr>
@@ -10645,7 +10699,7 @@
                           </w:r>
                           <w:r>
                             <w:rPr>
-                              <w:rStyle w:val="PageNumber"/>
+                              <w:rStyle w:val="Numrodepage"/>
                               <w:sz w:val="22"/>
                               <w:szCs w:val="22"/>
                             </w:rPr>
@@ -10653,7 +10707,7 @@
                           </w:r>
                           <w:r>
                             <w:rPr>
-                              <w:rStyle w:val="PageNumber"/>
+                              <w:rStyle w:val="Numrodepage"/>
                               <w:noProof/>
                               <w:sz w:val="22"/>
                               <w:szCs w:val="22"/>
@@ -10662,7 +10716,7 @@
                           </w:r>
                           <w:r>
                             <w:rPr>
-                              <w:rStyle w:val="PageNumber"/>
+                              <w:rStyle w:val="Numrodepage"/>
                               <w:sz w:val="22"/>
                               <w:szCs w:val="22"/>
                             </w:rPr>
@@ -10670,45 +10724,45 @@
                           </w:r>
                           <w:r>
                             <w:rPr>
-                              <w:rStyle w:val="PageNumber"/>
+                              <w:rStyle w:val="Numrodepage"/>
                             </w:rPr>
                             <w:tab/>
                             <w:t xml:space="preserve">- </w:t>
                           </w:r>
                           <w:r>
                             <w:rPr>
-                              <w:rStyle w:val="PageNumber"/>
+                              <w:rStyle w:val="Numrodepage"/>
                             </w:rPr>
                             <w:fldChar w:fldCharType="begin"/>
                           </w:r>
                           <w:r>
                             <w:rPr>
-                              <w:rStyle w:val="PageNumber"/>
+                              <w:rStyle w:val="Numrodepage"/>
                             </w:rPr>
                             <w:instrText xml:space="preserve"> PAGE </w:instrText>
                           </w:r>
                           <w:r>
                             <w:rPr>
-                              <w:rStyle w:val="PageNumber"/>
+                              <w:rStyle w:val="Numrodepage"/>
                             </w:rPr>
                             <w:fldChar w:fldCharType="separate"/>
                           </w:r>
                           <w:r>
                             <w:rPr>
-                              <w:rStyle w:val="PageNumber"/>
+                              <w:rStyle w:val="Numrodepage"/>
                               <w:noProof/>
                             </w:rPr>
                             <w:t>16</w:t>
                           </w:r>
                           <w:r>
                             <w:rPr>
-                              <w:rStyle w:val="PageNumber"/>
+                              <w:rStyle w:val="Numrodepage"/>
                             </w:rPr>
                             <w:fldChar w:fldCharType="end"/>
                           </w:r>
                           <w:r>
                             <w:rPr>
-                              <w:rStyle w:val="PageNumber"/>
+                              <w:rStyle w:val="Numrodepage"/>
                             </w:rPr>
                             <w:t xml:space="preserve"> -101010 878</w:t>
                           </w:r>
@@ -10887,7 +10941,7 @@
 <w:hdr xmlns:wpc="http://schemas.microsoft.com/office/word/2010/wordprocessingCanvas" xmlns:cx="http://schemas.microsoft.com/office/drawing/2014/chartex" xmlns:cx1="http://schemas.microsoft.com/office/drawing/2015/9/8/chartex" xmlns:cx2="http://schemas.microsoft.com/office/drawing/2015/10/21/chartex" xmlns:cx3="http://schemas.microsoft.com/office/drawing/2016/5/9/chartex" xmlns:cx4="http://schemas.microsoft.com/office/drawing/2016/5/10/chartex" xmlns:cx5="http://schemas.microsoft.com/office/drawing/2016/5/11/chartex" xmlns:cx6="http://schemas.microsoft.com/office/drawing/2016/5/12/chartex" xmlns:cx7="http://schemas.microsoft.com/office/drawing/2016/5/13/chartex" xmlns:cx8="http://schemas.microsoft.com/office/drawing/2016/5/14/chartex" xmlns:mc="http://schemas.openxmlformats.org/markup-compatibility/2006" xmlns:aink="http://schemas.microsoft.com/office/drawing/2016/ink" xmlns:am3d="http://schemas.microsoft.com/office/drawing/2017/model3d" xmlns:o="urn:schemas-microsoft-com:office:office" xmlns:oel="http://schemas.microsoft.com/office/2019/extlst" xmlns:r="http://schemas.openxmlformats.org/officeDocument/2006/relationships" xmlns:m="http://schemas.openxmlformats.org/officeDocument/2006/math" xmlns:v="urn:schemas-microsoft-com:vml" xmlns:wp14="http://schemas.microsoft.com/office/word/2010/wordprocessingDrawing" xmlns:wp="http://schemas.openxmlformats.org/drawingml/2006/wordprocessingDrawing" xmlns:w10="urn:schemas-microsoft-com:office:word" xmlns:w="http://schemas.openxmlformats.org/wordprocessingml/2006/main" xmlns:w14="http://schemas.microsoft.com/office/word/2010/wordml" xmlns:w15="http://schemas.microsoft.com/office/word/2012/wordml" xmlns:w16cex="http://schemas.microsoft.com/office/word/2018/wordml/cex" xmlns:w16cid="http://schemas.microsoft.com/office/word/2016/wordml/cid" xmlns:w16="http://schemas.microsoft.com/office/word/2018/wordml" xmlns:w16sdtdh="http://schemas.microsoft.com/office/word/2020/wordml/sdtdatahash" xmlns:w16se="http://schemas.microsoft.com/office/word/2015/wordml/symex" xmlns:wpg="http://schemas.microsoft.com/office/word/2010/wordprocessingGroup" xmlns:wpi="http://schemas.microsoft.com/office/word/2010/wordprocessingInk" xmlns:wne="http://schemas.microsoft.com/office/word/2006/wordml" xmlns:wps="http://schemas.microsoft.com/office/word/2010/wordprocessingShape" mc:Ignorable="w14 w15 w16se w16cid w16 w16cex w16sdtdh wp14">
   <w:p>
     <w:pPr>
-      <w:pStyle w:val="Header"/>
+      <w:pStyle w:val="En-tte"/>
       <w:ind w:right="360"/>
     </w:pPr>
     <w:r>
@@ -10987,7 +11041,7 @@
                         <w:p>
                           <w:r>
                             <w:rPr>
-                              <w:rStyle w:val="PageNumber"/>
+                              <w:rStyle w:val="Numrodepage"/>
                               <w:sz w:val="22"/>
                               <w:szCs w:val="22"/>
                             </w:rPr>
@@ -10995,7 +11049,7 @@
                           </w:r>
                           <w:r>
                             <w:rPr>
-                              <w:rStyle w:val="PageNumber"/>
+                              <w:rStyle w:val="Numrodepage"/>
                               <w:sz w:val="22"/>
                               <w:szCs w:val="22"/>
                             </w:rPr>
@@ -11003,7 +11057,7 @@
                           </w:r>
                           <w:r>
                             <w:rPr>
-                              <w:rStyle w:val="PageNumber"/>
+                              <w:rStyle w:val="Numrodepage"/>
                               <w:sz w:val="22"/>
                               <w:szCs w:val="22"/>
                             </w:rPr>
@@ -11011,7 +11065,7 @@
                           </w:r>
                           <w:r>
                             <w:rPr>
-                              <w:rStyle w:val="PageNumber"/>
+                              <w:rStyle w:val="Numrodepage"/>
                               <w:sz w:val="22"/>
                               <w:szCs w:val="22"/>
                             </w:rPr>
@@ -11019,7 +11073,7 @@
                           </w:r>
                           <w:r>
                             <w:rPr>
-                              <w:rStyle w:val="PageNumber"/>
+                              <w:rStyle w:val="Numrodepage"/>
                               <w:noProof/>
                               <w:sz w:val="22"/>
                               <w:szCs w:val="22"/>
@@ -11028,7 +11082,7 @@
                           </w:r>
                           <w:r>
                             <w:rPr>
-                              <w:rStyle w:val="PageNumber"/>
+                              <w:rStyle w:val="Numrodepage"/>
                               <w:sz w:val="22"/>
                               <w:szCs w:val="22"/>
                             </w:rPr>
@@ -11036,45 +11090,45 @@
                           </w:r>
                           <w:r>
                             <w:rPr>
-                              <w:rStyle w:val="PageNumber"/>
+                              <w:rStyle w:val="Numrodepage"/>
                             </w:rPr>
                             <w:tab/>
                             <w:t xml:space="preserve">- </w:t>
                           </w:r>
                           <w:r>
                             <w:rPr>
-                              <w:rStyle w:val="PageNumber"/>
+                              <w:rStyle w:val="Numrodepage"/>
                             </w:rPr>
                             <w:fldChar w:fldCharType="begin"/>
                           </w:r>
                           <w:r>
                             <w:rPr>
-                              <w:rStyle w:val="PageNumber"/>
+                              <w:rStyle w:val="Numrodepage"/>
                             </w:rPr>
                             <w:instrText xml:space="preserve"> PAGE </w:instrText>
                           </w:r>
                           <w:r>
                             <w:rPr>
-                              <w:rStyle w:val="PageNumber"/>
+                              <w:rStyle w:val="Numrodepage"/>
                             </w:rPr>
                             <w:fldChar w:fldCharType="separate"/>
                           </w:r>
                           <w:r>
                             <w:rPr>
-                              <w:rStyle w:val="PageNumber"/>
+                              <w:rStyle w:val="Numrodepage"/>
                               <w:noProof/>
                             </w:rPr>
                             <w:t>16</w:t>
                           </w:r>
                           <w:r>
                             <w:rPr>
-                              <w:rStyle w:val="PageNumber"/>
+                              <w:rStyle w:val="Numrodepage"/>
                             </w:rPr>
                             <w:fldChar w:fldCharType="end"/>
                           </w:r>
                           <w:r>
                             <w:rPr>
-                              <w:rStyle w:val="PageNumber"/>
+                              <w:rStyle w:val="Numrodepage"/>
                             </w:rPr>
                             <w:t xml:space="preserve"> -101010 878</w:t>
                           </w:r>
@@ -11212,25 +11266,25 @@
     </w:r>
     <w:r>
       <w:rPr>
-        <w:rStyle w:val="PageNumber"/>
+        <w:rStyle w:val="Numrodepage"/>
       </w:rPr>
       <w:t xml:space="preserve"> </w:t>
     </w:r>
     <w:r>
       <w:rPr>
-        <w:rStyle w:val="PageNumber"/>
+        <w:rStyle w:val="Numrodepage"/>
       </w:rPr>
       <w:tab/>
     </w:r>
     <w:r>
       <w:rPr>
-        <w:rStyle w:val="PageNumber"/>
+        <w:rStyle w:val="Numrodepage"/>
       </w:rPr>
       <w:tab/>
     </w:r>
     <w:r>
       <w:rPr>
-        <w:rStyle w:val="PageNumber"/>
+        <w:rStyle w:val="Numrodepage"/>
       </w:rPr>
       <w:tab/>
     </w:r>
@@ -11242,7 +11296,7 @@
 <w:hdr xmlns:wpc="http://schemas.microsoft.com/office/word/2010/wordprocessingCanvas" xmlns:cx="http://schemas.microsoft.com/office/drawing/2014/chartex" xmlns:cx1="http://schemas.microsoft.com/office/drawing/2015/9/8/chartex" xmlns:cx2="http://schemas.microsoft.com/office/drawing/2015/10/21/chartex" xmlns:cx3="http://schemas.microsoft.com/office/drawing/2016/5/9/chartex" xmlns:cx4="http://schemas.microsoft.com/office/drawing/2016/5/10/chartex" xmlns:cx5="http://schemas.microsoft.com/office/drawing/2016/5/11/chartex" xmlns:cx6="http://schemas.microsoft.com/office/drawing/2016/5/12/chartex" xmlns:cx7="http://schemas.microsoft.com/office/drawing/2016/5/13/chartex" xmlns:cx8="http://schemas.microsoft.com/office/drawing/2016/5/14/chartex" xmlns:mc="http://schemas.openxmlformats.org/markup-compatibility/2006" xmlns:aink="http://schemas.microsoft.com/office/drawing/2016/ink" xmlns:am3d="http://schemas.microsoft.com/office/drawing/2017/model3d" xmlns:o="urn:schemas-microsoft-com:office:office" xmlns:oel="http://schemas.microsoft.com/office/2019/extlst" xmlns:r="http://schemas.openxmlformats.org/officeDocument/2006/relationships" xmlns:m="http://schemas.openxmlformats.org/officeDocument/2006/math" xmlns:v="urn:schemas-microsoft-com:vml" xmlns:wp14="http://schemas.microsoft.com/office/word/2010/wordprocessingDrawing" xmlns:wp="http://schemas.openxmlformats.org/drawingml/2006/wordprocessingDrawing" xmlns:w10="urn:schemas-microsoft-com:office:word" xmlns:w="http://schemas.openxmlformats.org/wordprocessingml/2006/main" xmlns:w14="http://schemas.microsoft.com/office/word/2010/wordml" xmlns:w15="http://schemas.microsoft.com/office/word/2012/wordml" xmlns:w16cex="http://schemas.microsoft.com/office/word/2018/wordml/cex" xmlns:w16cid="http://schemas.microsoft.com/office/word/2016/wordml/cid" xmlns:w16="http://schemas.microsoft.com/office/word/2018/wordml" xmlns:w16sdtdh="http://schemas.microsoft.com/office/word/2020/wordml/sdtdatahash" xmlns:w16se="http://schemas.microsoft.com/office/word/2015/wordml/symex" xmlns:wpg="http://schemas.microsoft.com/office/word/2010/wordprocessingGroup" xmlns:wpi="http://schemas.microsoft.com/office/word/2010/wordprocessingInk" xmlns:wne="http://schemas.microsoft.com/office/word/2006/wordml" xmlns:wps="http://schemas.microsoft.com/office/word/2010/wordprocessingShape" mc:Ignorable="w14 w15 w16se w16cid w16 w16cex w16sdtdh wp14">
   <w:tbl>
     <w:tblPr>
-      <w:tblStyle w:val="TableGrid"/>
+      <w:tblStyle w:val="Grilledutableau"/>
       <w:tblW w:w="8460" w:type="dxa"/>
       <w:jc w:val="center"/>
       <w:tblBorders>
@@ -11747,7 +11801,7 @@
   </w:tbl>
   <w:p>
     <w:pPr>
-      <w:pStyle w:val="Header"/>
+      <w:pStyle w:val="En-tte"/>
       <w:tabs>
         <w:tab w:val="clear" w:pos="4536"/>
         <w:tab w:val="clear" w:pos="9072"/>
@@ -11887,11 +11941,11 @@
                                 <v:path o:extrusionok="f" gradientshapeok="t" o:connecttype="rect"/>
                                 <o:lock v:ext="edit" aspectratio="t"/>
                               </v:shapetype>
-                              <v:shape id="_x0000_i1025" type="#_x0000_t75" alt="" style="width:38pt;height:27.35pt;mso-width-percent:0;mso-height-percent:0;mso-width-percent:0;mso-height-percent:0" filled="t">
+                              <v:shape id="_x0000_i1026" type="#_x0000_t75" alt="" style="width:38.25pt;height:27pt;mso-width-percent:0;mso-height-percent:0;mso-width-percent:0;mso-height-percent:0" filled="t">
                                 <v:fill color2="black"/>
                                 <v:imagedata r:id="rId2" o:title="" croptop="-22f" cropbottom="-22f" cropleft="-25f" cropright="-25f"/>
                               </v:shape>
-                              <o:OLEObject Type="Embed" ProgID="Word.Picture.8" ShapeID="_x0000_i1025" DrawAspect="Content" ObjectID="_1737612835" r:id="rId3"/>
+                              <o:OLEObject Type="Embed" ProgID="Word.Picture.8" ShapeID="_x0000_i1026" DrawAspect="Content" ObjectID="_1739259005" r:id="rId3"/>
                             </w:object>
                           </w:r>
                         </w:p>
@@ -11941,7 +11995,7 @@
               <v:stroke joinstyle="miter"/>
               <v:path gradientshapeok="t" o:connecttype="rect"/>
             </v:shapetype>
-            <v:shape id="Text Box 17" o:spid="_x0000_s1032" type="#_x0000_t202" style="position:absolute;left:0;text-align:left;margin-left:37.35pt;margin-top:21.2pt;width:78.5pt;height:49.7pt;z-index:251663360;visibility:visible;mso-wrap-style:square;mso-width-percent:0;mso-height-percent:0;mso-wrap-distance-left:9.05pt;mso-wrap-distance-top:0;mso-wrap-distance-right:9.05pt;mso-wrap-distance-bottom:0;mso-position-horizontal:absolute;mso-position-horizontal-relative:page;mso-position-vertical:absolute;mso-position-vertical-relative:page;mso-width-percent:0;mso-height-percent:0;mso-width-relative:page;mso-height-relative:page;v-text-anchor:top" o:gfxdata="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" stroked="f">
+            <v:shape id="Text Box 17" o:spid="_x0000_s1032" type="#_x0000_t202" style="position:absolute;left:0;text-align:left;margin-left:37.35pt;margin-top:21.2pt;width:78.5pt;height:49.7pt;z-index:251663360;visibility:visible;mso-wrap-style:square;mso-width-percent:0;mso-height-percent:0;mso-wrap-distance-left:9.05pt;mso-wrap-distance-top:0;mso-wrap-distance-right:9.05pt;mso-wrap-distance-bottom:0;mso-position-horizontal:absolute;mso-position-horizontal-relative:page;mso-position-vertical:absolute;mso-position-vertical-relative:page;mso-width-percent:0;mso-height-percent:0;mso-width-relative:page;mso-height-relative:page;v-text-anchor:top" o:gfxdata="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" stroked="f">
               <v:fill opacity="0"/>
               <v:path arrowok="t"/>
               <v:textbox inset=".45pt,.45pt,.45pt,.45pt">
@@ -11969,9 +12023,9 @@
                       <w:object w:dxaOrig="760" w:dyaOrig="547" w14:anchorId="11EDA911">
                         <v:shape id="_x0000_i1025" type="#_x0000_t75" alt="" style="width:38pt;height:27.35pt;mso-width-percent:0;mso-height-percent:0;mso-width-percent:0;mso-height-percent:0" filled="t">
                           <v:fill color2="black"/>
-                          <v:imagedata r:id="rId2" o:title="" croptop="-22f" cropbottom="-22f" cropleft="-25f" cropright="-25f"/>
+                          <v:imagedata r:id="rId4" o:title="" croptop="-22f" cropbottom="-22f" cropleft="-25f" cropright="-25f"/>
                         </v:shape>
-                        <o:OLEObject Type="Embed" ProgID="Word.Picture.8" ShapeID="_x0000_i1025" DrawAspect="Content" ObjectID="_1737612835" r:id="rId4"/>
+                        <o:OLEObject Type="Embed" ProgID="Word.Picture.8" ShapeID="_x0000_i1025" DrawAspect="Content" ObjectID="_1737612835" r:id="rId5"/>
                       </w:object>
                     </w:r>
                   </w:p>
@@ -12320,7 +12374,7 @@
     <w:lvl w:ilvl="0">
       <w:start w:val="1"/>
       <w:numFmt w:val="none"/>
-      <w:pStyle w:val="Heading1"/>
+      <w:pStyle w:val="Titre1"/>
       <w:suff w:val="nothing"/>
       <w:lvlText w:val=""/>
       <w:lvlJc w:val="left"/>
@@ -12334,7 +12388,7 @@
     <w:lvl w:ilvl="1">
       <w:start w:val="1"/>
       <w:numFmt w:val="none"/>
-      <w:pStyle w:val="Heading2"/>
+      <w:pStyle w:val="Titre2"/>
       <w:suff w:val="nothing"/>
       <w:lvlText w:val=""/>
       <w:lvlJc w:val="left"/>
@@ -12348,7 +12402,7 @@
     <w:lvl w:ilvl="2">
       <w:start w:val="1"/>
       <w:numFmt w:val="none"/>
-      <w:pStyle w:val="Heading3"/>
+      <w:pStyle w:val="Titre3"/>
       <w:suff w:val="nothing"/>
       <w:lvlText w:val=""/>
       <w:lvlJc w:val="left"/>
@@ -12362,7 +12416,7 @@
     <w:lvl w:ilvl="3">
       <w:start w:val="1"/>
       <w:numFmt w:val="none"/>
-      <w:pStyle w:val="Heading4"/>
+      <w:pStyle w:val="Titre4"/>
       <w:suff w:val="nothing"/>
       <w:lvlText w:val=""/>
       <w:lvlJc w:val="left"/>
@@ -12376,7 +12430,7 @@
     <w:lvl w:ilvl="4">
       <w:start w:val="1"/>
       <w:numFmt w:val="none"/>
-      <w:pStyle w:val="Heading5"/>
+      <w:pStyle w:val="Titre5"/>
       <w:suff w:val="nothing"/>
       <w:lvlText w:val=""/>
       <w:lvlJc w:val="left"/>
@@ -12390,7 +12444,7 @@
     <w:lvl w:ilvl="5">
       <w:start w:val="1"/>
       <w:numFmt w:val="none"/>
-      <w:pStyle w:val="Heading6"/>
+      <w:pStyle w:val="Titre6"/>
       <w:suff w:val="nothing"/>
       <w:lvlText w:val=""/>
       <w:lvlJc w:val="left"/>
@@ -12404,7 +12458,7 @@
     <w:lvl w:ilvl="6">
       <w:start w:val="1"/>
       <w:numFmt w:val="none"/>
-      <w:pStyle w:val="Heading7"/>
+      <w:pStyle w:val="Titre7"/>
       <w:suff w:val="nothing"/>
       <w:lvlText w:val=""/>
       <w:lvlJc w:val="left"/>
@@ -13663,7 +13717,7 @@
       <w:szCs w:val="24"/>
     </w:rPr>
   </w:style>
-  <w:style w:type="paragraph" w:styleId="Heading1">
+  <w:style w:type="paragraph" w:styleId="Titre1">
     <w:name w:val="heading 1"/>
     <w:basedOn w:val="Normal"/>
     <w:next w:val="Normal"/>
@@ -13696,7 +13750,7 @@
       <w:lang w:eastAsia="zh-CN"/>
     </w:rPr>
   </w:style>
-  <w:style w:type="paragraph" w:styleId="Heading2">
+  <w:style w:type="paragraph" w:styleId="Titre2">
     <w:name w:val="heading 2"/>
     <w:basedOn w:val="Normal"/>
     <w:next w:val="Normal"/>
@@ -13723,9 +13777,9 @@
       <w:lang w:eastAsia="zh-CN"/>
     </w:rPr>
   </w:style>
-  <w:style w:type="paragraph" w:styleId="Heading3">
+  <w:style w:type="paragraph" w:styleId="Titre3">
     <w:name w:val="heading 3"/>
-    <w:basedOn w:val="Heading2"/>
+    <w:basedOn w:val="Titre2"/>
     <w:next w:val="Normal"/>
     <w:qFormat/>
     <w:pPr>
@@ -13738,7 +13792,7 @@
       <w:color w:val="800080"/>
     </w:rPr>
   </w:style>
-  <w:style w:type="paragraph" w:styleId="Heading4">
+  <w:style w:type="paragraph" w:styleId="Titre4">
     <w:name w:val="heading 4"/>
     <w:basedOn w:val="Normal"/>
     <w:next w:val="Normal"/>
@@ -13762,7 +13816,7 @@
       <w:lang w:eastAsia="zh-CN"/>
     </w:rPr>
   </w:style>
-  <w:style w:type="paragraph" w:styleId="Heading5">
+  <w:style w:type="paragraph" w:styleId="Titre5">
     <w:name w:val="heading 5"/>
     <w:basedOn w:val="Normal"/>
     <w:next w:val="Normal"/>
@@ -13786,7 +13840,7 @@
       <w:lang w:eastAsia="zh-CN"/>
     </w:rPr>
   </w:style>
-  <w:style w:type="paragraph" w:styleId="Heading6">
+  <w:style w:type="paragraph" w:styleId="Titre6">
     <w:name w:val="heading 6"/>
     <w:basedOn w:val="Normal"/>
     <w:next w:val="Normal"/>
@@ -13811,7 +13865,7 @@
       <w:lang w:eastAsia="zh-CN"/>
     </w:rPr>
   </w:style>
-  <w:style w:type="paragraph" w:styleId="Heading7">
+  <w:style w:type="paragraph" w:styleId="Titre7">
     <w:name w:val="heading 7"/>
     <w:basedOn w:val="Normal"/>
     <w:next w:val="Normal"/>
@@ -13837,13 +13891,13 @@
       <w:lang w:eastAsia="zh-CN"/>
     </w:rPr>
   </w:style>
-  <w:style w:type="character" w:default="1" w:styleId="DefaultParagraphFont">
+  <w:style w:type="character" w:default="1" w:styleId="Policepardfaut">
     <w:name w:val="Default Paragraph Font"/>
     <w:uiPriority w:val="1"/>
     <w:semiHidden/>
     <w:unhideWhenUsed/>
   </w:style>
-  <w:style w:type="table" w:default="1" w:styleId="TableNormal">
+  <w:style w:type="table" w:default="1" w:styleId="TableauNormal">
     <w:name w:val="Normal Table"/>
     <w:uiPriority w:val="99"/>
     <w:semiHidden/>
@@ -13858,7 +13912,7 @@
       </w:tblCellMar>
     </w:tblPr>
   </w:style>
-  <w:style w:type="numbering" w:default="1" w:styleId="NoList">
+  <w:style w:type="numbering" w:default="1" w:styleId="Aucuneliste">
     <w:name w:val="No List"/>
     <w:uiPriority w:val="99"/>
     <w:semiHidden/>
@@ -14074,7 +14128,7 @@
   <w:style w:type="character" w:customStyle="1" w:styleId="WW-Policepardfaut">
     <w:name w:val="WW-Police par défaut"/>
   </w:style>
-  <w:style w:type="character" w:styleId="PageNumber">
+  <w:style w:type="character" w:styleId="Numrodepage">
     <w:name w:val="page number"/>
     <w:basedOn w:val="WW-Policepardfaut"/>
   </w:style>
@@ -14136,10 +14190,10 @@
   <w:style w:type="character" w:customStyle="1" w:styleId="Policepardfaut1">
     <w:name w:val="Police par défaut1"/>
   </w:style>
-  <w:style w:type="paragraph" w:customStyle="1" w:styleId="Titre2">
+  <w:style w:type="paragraph" w:customStyle="1" w:styleId="Titre20">
     <w:name w:val="Titre2"/>
     <w:basedOn w:val="Normal"/>
-    <w:next w:val="BodyText"/>
+    <w:next w:val="Corpsdetexte"/>
     <w:pPr>
       <w:keepNext/>
       <w:suppressAutoHyphens/>
@@ -14156,7 +14210,7 @@
       <w:lang w:eastAsia="zh-CN"/>
     </w:rPr>
   </w:style>
-  <w:style w:type="paragraph" w:styleId="BodyText">
+  <w:style w:type="paragraph" w:styleId="Corpsdetexte">
     <w:name w:val="Body Text"/>
     <w:basedOn w:val="Normal"/>
     <w:pPr>
@@ -14172,14 +14226,14 @@
       <w:lang w:eastAsia="zh-CN"/>
     </w:rPr>
   </w:style>
-  <w:style w:type="paragraph" w:styleId="List">
+  <w:style w:type="paragraph" w:styleId="Liste">
     <w:name w:val="List"/>
-    <w:basedOn w:val="BodyText"/>
+    <w:basedOn w:val="Corpsdetexte"/>
     <w:rPr>
       <w:rFonts w:cs="Tahoma"/>
     </w:rPr>
   </w:style>
-  <w:style w:type="paragraph" w:styleId="Caption">
+  <w:style w:type="paragraph" w:styleId="Lgende">
     <w:name w:val="caption"/>
     <w:basedOn w:val="Normal"/>
     <w:qFormat/>
@@ -14233,7 +14287,7 @@
   <w:style w:type="paragraph" w:customStyle="1" w:styleId="WW-Titre">
     <w:name w:val="WW-Titre"/>
     <w:basedOn w:val="Normal"/>
-    <w:next w:val="BodyText"/>
+    <w:next w:val="Corpsdetexte"/>
     <w:pPr>
       <w:keepNext/>
       <w:suppressAutoHyphens/>
@@ -14250,10 +14304,10 @@
       <w:lang w:eastAsia="zh-CN"/>
     </w:rPr>
   </w:style>
-  <w:style w:type="paragraph" w:styleId="Subtitle">
+  <w:style w:type="paragraph" w:styleId="Sous-titre">
     <w:name w:val="Subtitle"/>
-    <w:basedOn w:val="Titre2"/>
-    <w:next w:val="BodyText"/>
+    <w:basedOn w:val="Titre20"/>
+    <w:next w:val="Corpsdetexte"/>
     <w:qFormat/>
     <w:pPr>
       <w:jc w:val="center"/>
@@ -14280,7 +14334,7 @@
       <w:lang w:eastAsia="zh-CN"/>
     </w:rPr>
   </w:style>
-  <w:style w:type="paragraph" w:styleId="Header">
+  <w:style w:type="paragraph" w:styleId="En-tte">
     <w:name w:val="header"/>
     <w:basedOn w:val="Normal"/>
     <w:pPr>
@@ -14299,7 +14353,7 @@
       <w:lang w:eastAsia="zh-CN"/>
     </w:rPr>
   </w:style>
-  <w:style w:type="paragraph" w:styleId="Footer">
+  <w:style w:type="paragraph" w:styleId="Pieddepage">
     <w:name w:val="footer"/>
     <w:basedOn w:val="Normal"/>
     <w:pPr>
@@ -14414,7 +14468,7 @@
       <w:lang w:eastAsia="zh-CN"/>
     </w:rPr>
   </w:style>
-  <w:style w:type="paragraph" w:styleId="FootnoteText">
+  <w:style w:type="paragraph" w:styleId="Notedebasdepage">
     <w:name w:val="footnote text"/>
     <w:basedOn w:val="Normal"/>
     <w:pPr>
@@ -14584,7 +14638,7 @@
   </w:style>
   <w:style w:type="paragraph" w:customStyle="1" w:styleId="Contenudetableau">
     <w:name w:val="Contenu de tableau"/>
-    <w:basedOn w:val="BodyText"/>
+    <w:basedOn w:val="Corpsdetexte"/>
     <w:pPr>
       <w:suppressLineNumbers/>
     </w:pPr>
@@ -14667,7 +14721,7 @@
       <w:iCs/>
     </w:rPr>
   </w:style>
-  <w:style w:type="paragraph" w:customStyle="1" w:styleId="TITRE4">
+  <w:style w:type="paragraph" w:customStyle="1" w:styleId="TITRE40">
     <w:name w:val="TITRE4"/>
     <w:basedOn w:val="Normal"/>
     <w:pPr>
@@ -14684,7 +14738,7 @@
       <w:lang w:eastAsia="zh-CN"/>
     </w:rPr>
   </w:style>
-  <w:style w:type="paragraph" w:customStyle="1" w:styleId="TITRE5">
+  <w:style w:type="paragraph" w:customStyle="1" w:styleId="TITRE50">
     <w:name w:val="TITRE5"/>
     <w:basedOn w:val="Normal"/>
     <w:pPr>
@@ -14736,12 +14790,12 @@
   </w:style>
   <w:style w:type="paragraph" w:customStyle="1" w:styleId="Contenuducadre">
     <w:name w:val="Contenu du cadre"/>
-    <w:basedOn w:val="BodyText"/>
+    <w:basedOn w:val="Corpsdetexte"/>
   </w:style>
-  <w:style w:type="paragraph" w:customStyle="1" w:styleId="Titre1">
+  <w:style w:type="paragraph" w:customStyle="1" w:styleId="Titre10">
     <w:name w:val="Titre1"/>
     <w:basedOn w:val="Normal"/>
-    <w:next w:val="BodyText"/>
+    <w:next w:val="Corpsdetexte"/>
     <w:pPr>
       <w:keepNext/>
       <w:suppressAutoHyphens/>
@@ -14824,9 +14878,9 @@
       <w:lang w:eastAsia="zh-CN"/>
     </w:rPr>
   </w:style>
-  <w:style w:type="table" w:styleId="TableGrid">
+  <w:style w:type="table" w:styleId="Grilledutableau">
     <w:name w:val="Table Grid"/>
-    <w:basedOn w:val="TableNormal"/>
+    <w:basedOn w:val="TableauNormal"/>
     <w:uiPriority w:val="59"/>
     <w:rsid w:val="00ED0284"/>
     <w:tblPr>
@@ -14840,7 +14894,7 @@
       </w:tblBorders>
     </w:tblPr>
   </w:style>
-  <w:style w:type="paragraph" w:styleId="ListParagraph">
+  <w:style w:type="paragraph" w:styleId="Paragraphedeliste">
     <w:name w:val="List Paragraph"/>
     <w:basedOn w:val="Normal"/>
     <w:uiPriority w:val="34"/>
@@ -14851,9 +14905,9 @@
       <w:contextualSpacing/>
     </w:pPr>
   </w:style>
-  <w:style w:type="character" w:styleId="Hyperlink">
+  <w:style w:type="character" w:styleId="Lienhypertexte">
     <w:name w:val="Hyperlink"/>
-    <w:basedOn w:val="DefaultParagraphFont"/>
+    <w:basedOn w:val="Policepardfaut"/>
     <w:uiPriority w:val="99"/>
     <w:semiHidden/>
     <w:unhideWhenUsed/>
@@ -14863,9 +14917,9 @@
       <w:u w:val="single"/>
     </w:rPr>
   </w:style>
-  <w:style w:type="character" w:styleId="FollowedHyperlink">
+  <w:style w:type="character" w:styleId="Lienhypertextesuivivisit">
     <w:name w:val="FollowedHyperlink"/>
-    <w:basedOn w:val="DefaultParagraphFont"/>
+    <w:basedOn w:val="Policepardfaut"/>
     <w:uiPriority w:val="99"/>
     <w:semiHidden/>
     <w:unhideWhenUsed/>

</xml_diff>

<commit_message>
suppression du saut de page inutile
</commit_message>
<xml_diff>
--- a/documents/Residence-template.docx
+++ b/documents/Residence-template.docx
@@ -5,30 +5,30 @@
   <w:body>
     <w:p>
       <w:pPr>
+        <w:jc w:val="center"/>
+      </w:pPr>
+      <w:r>
         <w:rPr>
           <w:b/>
           <w:bCs/>
         </w:rPr>
-      </w:pPr>
+        <w:t xml:space="preserve">Convention n° {% if </w:t>
+      </w:r>
+      <w:proofErr w:type="gramStart"/>
       <w:r>
         <w:rPr>
           <w:b/>
           <w:bCs/>
         </w:rPr>
-        <w:br w:type="page"/>
-      </w:r>
-    </w:p>
-    <w:p>
-      <w:pPr>
-        <w:jc w:val="center"/>
-      </w:pPr>
+        <w:t>convention.numero</w:t>
+      </w:r>
+      <w:proofErr w:type="gramEnd"/>
       <w:r>
         <w:rPr>
           <w:b/>
           <w:bCs/>
         </w:rPr>
-        <w:lastRenderedPageBreak/>
-        <w:t>Convention n° {% if convention.numero %}{{convention.numero}}{% else %}</w:t>
+        <w:t xml:space="preserve"> %}{{convention.numero}}{% else %}</w:t>
       </w:r>
       <w:r>
         <w:rPr>
@@ -90,11 +90,19 @@
         <w:rPr>
           <w:color w:val="000000"/>
         </w:rPr>
-        <w:t>Le ministre chargé du logement, agissant au nom de l'Etat, et représenté par le préfet ou, lorsqu'un établissement public de coopération intercommunale ou un département a signé une convention mentionnée aux articles L. 301-5-1 et L. 301-5-2 du code de la construction et de l'habitation, par le président de l'établissement public de coopération intercommunale ou du conseil</w:t>
+        <w:t xml:space="preserve">Le ministre chargé du logement, agissant au nom de l'Etat, et représenté par le préfet ou, lorsqu'un établissement public de coopération intercommunale ou un département a signé une convention mentionnée aux articles L. 301-5-1 et L. 301-5-2 du code de la construction et de l'habitation, par le président de l'établissement public de coopération intercommunale ou du </w:t>
+      </w:r>
+      <w:proofErr w:type="gramStart"/>
+      <w:r>
+        <w:rPr>
+          <w:color w:val="000000"/>
+        </w:rPr>
+        <w:t>conseil</w:t>
       </w:r>
       <w:r>
         <w:t>;</w:t>
       </w:r>
+      <w:proofErr w:type="gramEnd"/>
     </w:p>
     <w:p>
       <w:pPr>
@@ -319,6 +327,7 @@
         <w:rPr>
           <w:color w:val="000000"/>
         </w:rPr>
+        <w:lastRenderedPageBreak/>
         <w:t xml:space="preserve">Vu l'agrément de gestionnaire de résidence sociale prévu à l'article R. 353-165-1 ou l'agrément d'intermédiation locative et de gestion locative sociale mentionné à l'article L. 365-4 et délivré par le préfet du département de </w:t>
       </w:r>
       <w:r>
@@ -476,10 +485,18 @@
         <w:jc w:val="both"/>
       </w:pPr>
       <w:r>
-        <w:t>[Le cas échéant] Vu la convention de location, jointe à la présente convention, en date du {{</w:t>
-      </w:r>
-      <w:r>
-        <w:t xml:space="preserve"> programme.date_convention_location</w:t>
+        <w:t xml:space="preserve">[Le cas échéant] Vu la convention de location, jointe à la présente convention, en date du </w:t>
+      </w:r>
+      <w:proofErr w:type="gramStart"/>
+      <w:r>
+        <w:t>{{</w:t>
+      </w:r>
+      <w:r>
+        <w:t xml:space="preserve"> programme</w:t>
+      </w:r>
+      <w:proofErr w:type="gramEnd"/>
+      <w:r>
+        <w:t>.date_convention_location</w:t>
       </w:r>
       <w:r>
         <w:t>|dd</w:t>
@@ -501,7 +518,6 @@
         <w:jc w:val="both"/>
       </w:pPr>
       <w:r>
-        <w:lastRenderedPageBreak/>
         <w:t>[Le cas échéant] Vu la description du programme et des travaux prévus annexée à la présente convention</w:t>
       </w:r>
       <w:r>
@@ -590,13 +606,24 @@
         <w:jc w:val="both"/>
       </w:pPr>
       <w:r>
-        <w:t xml:space="preserve">La présente convention a pour objet de fixer les droits et les obligations des parties prévus par les articles L. 353-154 à L. 353-165 du code de la construction et de l'habitation, </w:t>
-      </w:r>
-      <w:r>
-        <w:rPr>
-          <w:color w:val="000000"/>
-        </w:rPr>
-        <w:t xml:space="preserve"> pour le logement-foyer de [nom et adresse de l'établissement] </w:t>
+        <w:t xml:space="preserve">La présente convention a pour objet de fixer les droits et les obligations des parties prévus par les articles L. 353-154 à L. 353-165 du code de la construction et de </w:t>
+      </w:r>
+      <w:proofErr w:type="gramStart"/>
+      <w:r>
+        <w:t xml:space="preserve">l'habitation, </w:t>
+      </w:r>
+      <w:r>
+        <w:rPr>
+          <w:color w:val="000000"/>
+        </w:rPr>
+        <w:t> pour</w:t>
+      </w:r>
+      <w:proofErr w:type="gramEnd"/>
+      <w:r>
+        <w:rPr>
+          <w:color w:val="000000"/>
+        </w:rPr>
+        <w:t xml:space="preserve"> le logement-foyer de [nom et adresse de l'établissement] </w:t>
       </w:r>
       <w:r>
         <w:t xml:space="preserve">{{ programme.nom }} à {{ programme.adresse|inline_text_multiline }} à {{ programme.code_postal }}, {{ programme.ville }} </w:t>
@@ -692,6 +719,7 @@
         </w:rPr>
         <w:t xml:space="preserve">L'agrément prévu à l'article R. 353-156 du code de la construction et de l'habitation a été délivré par le préfet du département de </w:t>
       </w:r>
+      <w:proofErr w:type="gramStart"/>
       <w:r>
         <w:rPr>
           <w:rFonts w:eastAsia="Arial Unicode MS"/>
@@ -701,6 +729,7 @@
       <w:r>
         <w:t>programme</w:t>
       </w:r>
+      <w:proofErr w:type="gramEnd"/>
       <w:r>
         <w:rPr>
           <w:rFonts w:eastAsia="Arial Unicode MS"/>
@@ -851,7 +880,14 @@
         <w:rPr>
           <w:color w:val="000000"/>
         </w:rPr>
-        <w:t>e {{</w:t>
+        <w:t xml:space="preserve">e </w:t>
+      </w:r>
+      <w:proofErr w:type="gramStart"/>
+      <w:r>
+        <w:rPr>
+          <w:color w:val="000000"/>
+        </w:rPr>
+        <w:t>{{</w:t>
       </w:r>
       <w:r>
         <w:rPr>
@@ -863,7 +899,14 @@
         <w:rPr>
           <w:color w:val="000000"/>
         </w:rPr>
-        <w:t>nombre_annee</w:t>
+        <w:t>nombre</w:t>
+      </w:r>
+      <w:proofErr w:type="gramEnd"/>
+      <w:r>
+        <w:rPr>
+          <w:color w:val="000000"/>
+        </w:rPr>
+        <w:t>_annee</w:t>
       </w:r>
       <w:r>
         <w:rPr>
@@ -890,7 +933,15 @@
         <w:t xml:space="preserve">ans dans les limites fixées aux articles R. 353-159 et R. 353160 du code de la construction et de l'habitation. </w:t>
       </w:r>
       <w:r>
-        <w:t>Elle expire le {{ convention.date_fin_conventionnement|d }}</w:t>
+        <w:t xml:space="preserve">Elle expire le </w:t>
+      </w:r>
+      <w:proofErr w:type="gramStart"/>
+      <w:r>
+        <w:t>{{ convention</w:t>
+      </w:r>
+      <w:proofErr w:type="gramEnd"/>
+      <w:r>
+        <w:t>.date_fin_conventionnement|d }}</w:t>
       </w:r>
     </w:p>
     <w:p>
@@ -1143,7 +1194,15 @@
         <w:jc w:val="both"/>
       </w:pPr>
       <w:r>
-        <w:t>[cocher la case prévue selon le type d'établissement retenu] :</w:t>
+        <w:t>[</w:t>
+      </w:r>
+      <w:proofErr w:type="gramStart"/>
+      <w:r>
+        <w:t>cocher</w:t>
+      </w:r>
+      <w:proofErr w:type="gramEnd"/>
+      <w:r>
+        <w:t xml:space="preserve"> la case prévue selon le type d'établissement retenu] :</w:t>
       </w:r>
     </w:p>
     <w:p>
@@ -1158,11 +1217,16 @@
       <w:r>
         <w:t xml:space="preserve">{% if </w:t>
       </w:r>
+      <w:proofErr w:type="gramStart"/>
       <w:r>
         <w:t>convention.</w:t>
       </w:r>
       <w:r>
-        <w:t>attribution_residence_sociale_ordinaire</w:t>
+        <w:t>attribution</w:t>
+      </w:r>
+      <w:proofErr w:type="gramEnd"/>
+      <w:r>
+        <w:t>_residence_sociale_ordinaire</w:t>
       </w:r>
       <w:r>
         <w:t xml:space="preserve"> %}</w:t>
@@ -1254,11 +1318,16 @@
       <w:r>
         <w:t xml:space="preserve">{% if </w:t>
       </w:r>
+      <w:proofErr w:type="gramStart"/>
       <w:r>
         <w:t>convention.</w:t>
       </w:r>
       <w:r>
-        <w:t>attribution_pension_de_famille</w:t>
+        <w:t>attribution</w:t>
+      </w:r>
+      <w:proofErr w:type="gramEnd"/>
+      <w:r>
+        <w:t>_pension_de_famille</w:t>
       </w:r>
       <w:r>
         <w:t xml:space="preserve"> %}</w:t>
@@ -1341,11 +1410,16 @@
       <w:r>
         <w:t xml:space="preserve">{% if </w:t>
       </w:r>
+      <w:proofErr w:type="gramStart"/>
       <w:r>
         <w:t>convention.</w:t>
       </w:r>
       <w:r>
-        <w:t>attribution_residence_accueil</w:t>
+        <w:t>attribution</w:t>
+      </w:r>
+      <w:proofErr w:type="gramEnd"/>
+      <w:r>
+        <w:t>_residence_accueil</w:t>
       </w:r>
       <w:r>
         <w:t xml:space="preserve"> %}</w:t>
@@ -1422,6 +1496,7 @@
       <w:r>
         <w:t xml:space="preserve">La part des locaux à usage privatif réservés par le préfet est fixée à </w:t>
       </w:r>
+      <w:proofErr w:type="gramStart"/>
       <w:r>
         <w:t>{{</w:t>
       </w:r>
@@ -1429,7 +1504,11 @@
         <w:t xml:space="preserve"> </w:t>
       </w:r>
       <w:r>
-        <w:t>convention.attribution_</w:t>
+        <w:t>convention</w:t>
+      </w:r>
+      <w:proofErr w:type="gramEnd"/>
+      <w:r>
+        <w:t>.attribution_</w:t>
       </w:r>
       <w:r>
         <w:t>reservation_prefectoral</w:t>
@@ -1513,6 +1592,7 @@
         <w:ind w:left="708"/>
         <w:jc w:val="both"/>
       </w:pPr>
+      <w:proofErr w:type="gramStart"/>
       <w:r>
         <w:t>{{</w:t>
       </w:r>
@@ -1520,7 +1600,11 @@
         <w:t xml:space="preserve"> </w:t>
       </w:r>
       <w:r>
-        <w:t>convention.</w:t>
+        <w:t>convention</w:t>
+      </w:r>
+      <w:proofErr w:type="gramEnd"/>
+      <w:r>
+        <w:t>.</w:t>
       </w:r>
       <w:r>
         <w:t>attribution_modalites_reservations</w:t>
@@ -1558,6 +1642,7 @@
         <w:ind w:left="708"/>
         <w:jc w:val="both"/>
       </w:pPr>
+      <w:proofErr w:type="gramStart"/>
       <w:r>
         <w:t>{{</w:t>
       </w:r>
@@ -1565,7 +1650,11 @@
         <w:t xml:space="preserve"> </w:t>
       </w:r>
       <w:r>
-        <w:t>convention.</w:t>
+        <w:t>convention</w:t>
+      </w:r>
+      <w:proofErr w:type="gramEnd"/>
+      <w:r>
+        <w:t>.</w:t>
       </w:r>
       <w:r>
         <w:t>attribution_modalites_choix_personnes</w:t>
@@ -2389,12 +2478,21 @@
       <w:pPr>
         <w:jc w:val="center"/>
       </w:pPr>
+      <w:proofErr w:type="gramStart"/>
       <w:r>
         <w:rPr>
           <w:i/>
           <w:iCs/>
         </w:rPr>
-        <w:t>Maxima applicables à la part de la redevance assimilable au loyer et aux charges locatives récupérables</w:t>
+        <w:t>Maxima applicables</w:t>
+      </w:r>
+      <w:proofErr w:type="gramEnd"/>
+      <w:r>
+        <w:rPr>
+          <w:i/>
+          <w:iCs/>
+        </w:rPr>
+        <w:t xml:space="preserve"> à la part de la redevance assimilable au loyer et aux charges locatives récupérables</w:t>
       </w:r>
     </w:p>
     <w:p>
@@ -2901,7 +2999,21 @@
         <w:rPr>
           <w:color w:val="000000"/>
         </w:rPr>
-        <w:t>Les prestations obligatoirement intégrées dans la redevance et non prises en compte pour le calcul de l'APL, et de ce fait non prises en compte au titre des charges récupérables, sont les suivantes </w:t>
+        <w:t xml:space="preserve">Les prestations obligatoirement intégrées dans la redevance et non prises en compte pour le calcul de l'APL, et de </w:t>
+      </w:r>
+      <w:proofErr w:type="gramStart"/>
+      <w:r>
+        <w:rPr>
+          <w:color w:val="000000"/>
+        </w:rPr>
+        <w:t>ce fait non prises</w:t>
+      </w:r>
+      <w:proofErr w:type="gramEnd"/>
+      <w:r>
+        <w:rPr>
+          <w:color w:val="000000"/>
+        </w:rPr>
+        <w:t xml:space="preserve"> en compte au titre des charges récupérables, sont les suivantes </w:t>
       </w:r>
       <w:r>
         <w:rPr>
@@ -2923,6 +3035,7 @@
         </w:rPr>
         <w:t xml:space="preserve">{% for line in </w:t>
       </w:r>
+      <w:proofErr w:type="gramStart"/>
       <w:r>
         <w:rPr>
           <w:lang w:val="en-US"/>
@@ -2933,7 +3046,14 @@
         <w:rPr>
           <w:lang w:val="en-US"/>
         </w:rPr>
-        <w:t>attribution_prestation</w:t>
+        <w:t>attribution</w:t>
+      </w:r>
+      <w:proofErr w:type="gramEnd"/>
+      <w:r>
+        <w:rPr>
+          <w:lang w:val="en-US"/>
+        </w:rPr>
+        <w:t>_prestation</w:t>
       </w:r>
       <w:r>
         <w:rPr>
@@ -2972,11 +3092,19 @@
           <w:color w:val="000000" w:themeColor="text1"/>
         </w:rPr>
       </w:pPr>
+      <w:proofErr w:type="gramStart"/>
       <w:r>
         <w:rPr>
           <w:color w:val="000000" w:themeColor="text1"/>
         </w:rPr>
-        <w:t>{{ line }}</w:t>
+        <w:t>{{ line</w:t>
+      </w:r>
+      <w:proofErr w:type="gramEnd"/>
+      <w:r>
+        <w:rPr>
+          <w:color w:val="000000" w:themeColor="text1"/>
+        </w:rPr>
+        <w:t xml:space="preserve"> }}</w:t>
       </w:r>
     </w:p>
     <w:p>
@@ -3047,7 +3175,21 @@
         <w:rPr>
           <w:lang w:val="en-US"/>
         </w:rPr>
-        <w:t xml:space="preserve"> convention.attribution_prestations_facultatives|get_text_as_list</w:t>
+        <w:t xml:space="preserve"> </w:t>
+      </w:r>
+      <w:proofErr w:type="gramStart"/>
+      <w:r>
+        <w:rPr>
+          <w:lang w:val="en-US"/>
+        </w:rPr>
+        <w:t>convention.attribution</w:t>
+      </w:r>
+      <w:proofErr w:type="gramEnd"/>
+      <w:r>
+        <w:rPr>
+          <w:lang w:val="en-US"/>
+        </w:rPr>
+        <w:t>_prestations_facultatives|get_text_as_list</w:t>
       </w:r>
       <w:r>
         <w:rPr>
@@ -3071,12 +3213,20 @@
         </w:numPr>
         <w:jc w:val="both"/>
       </w:pPr>
+      <w:proofErr w:type="gramStart"/>
       <w:r>
         <w:rPr>
           <w:color w:val="000000" w:themeColor="text1"/>
         </w:rPr>
         <w:lastRenderedPageBreak/>
-        <w:t>{{ line }}</w:t>
+        <w:t>{{ line</w:t>
+      </w:r>
+      <w:proofErr w:type="gramEnd"/>
+      <w:r>
+        <w:rPr>
+          <w:color w:val="000000" w:themeColor="text1"/>
+        </w:rPr>
+        <w:t xml:space="preserve"> }}</w:t>
       </w:r>
     </w:p>
     <w:p>
@@ -3219,13 +3369,24 @@
         <w:rPr>
           <w:color w:val="000000"/>
         </w:rPr>
-        <w:t xml:space="preserve"> {{</w:t>
-      </w:r>
-      <w:r>
         <w:t xml:space="preserve"> </w:t>
       </w:r>
-      <w:r>
-        <w:t>convention.</w:t>
+      <w:proofErr w:type="gramStart"/>
+      <w:r>
+        <w:rPr>
+          <w:color w:val="000000"/>
+        </w:rPr>
+        <w:t>{{</w:t>
+      </w:r>
+      <w:r>
+        <w:t xml:space="preserve"> </w:t>
+      </w:r>
+      <w:r>
+        <w:t>convention</w:t>
+      </w:r>
+      <w:proofErr w:type="gramEnd"/>
+      <w:r>
+        <w:t>.</w:t>
       </w:r>
       <w:r>
         <w:rPr>
@@ -4181,7 +4342,21 @@
                               <w:rPr>
                                 <w:rFonts w:ascii="TimesNewRomanPSMT" w:hAnsi="TimesNewRomanPSMT" w:cs="TimesNewRomanPSMT"/>
                               </w:rPr>
-                              <w:t>Fait à {{administration.get_ville_signature_or_empty() }}, le</w:t>
+                              <w:t>Fait à {{administration.get_ville_signature_or_</w:t>
+                            </w:r>
+                            <w:proofErr w:type="gramStart"/>
+                            <w:r>
+                              <w:rPr>
+                                <w:rFonts w:ascii="TimesNewRomanPSMT" w:hAnsi="TimesNewRomanPSMT" w:cs="TimesNewRomanPSMT"/>
+                              </w:rPr>
+                              <w:t>empty(</w:t>
+                            </w:r>
+                            <w:proofErr w:type="gramEnd"/>
+                            <w:r>
+                              <w:rPr>
+                                <w:rFonts w:ascii="TimesNewRomanPSMT" w:hAnsi="TimesNewRomanPSMT" w:cs="TimesNewRomanPSMT"/>
+                              </w:rPr>
+                              <w:t>) }}, le</w:t>
                             </w:r>
                           </w:p>
                           <w:p>
@@ -4205,6 +4380,7 @@
                             <w:r>
                               <w:t xml:space="preserve"> </w:t>
                             </w:r>
+                            <w:proofErr w:type="gramStart"/>
                             <w:r>
                               <w:t xml:space="preserve">{{ </w:t>
                             </w:r>
@@ -4214,6 +4390,7 @@
                               </w:rPr>
                               <w:t>convention</w:t>
                             </w:r>
+                            <w:proofErr w:type="gramEnd"/>
                             <w:r>
                               <w:t>.signat</w:t>
                             </w:r>
@@ -4271,6 +4448,7 @@
                             <w:r>
                               <w:t xml:space="preserve"> </w:t>
                             </w:r>
+                            <w:proofErr w:type="gramStart"/>
                             <w:r>
                               <w:t xml:space="preserve">{{ </w:t>
                             </w:r>
@@ -4280,6 +4458,7 @@
                               </w:rPr>
                               <w:t>convention</w:t>
                             </w:r>
+                            <w:proofErr w:type="gramEnd"/>
                             <w:r>
                               <w:t>.</w:t>
                             </w:r>
@@ -4347,6 +4526,7 @@
                             <w:r>
                               <w:t xml:space="preserve"> </w:t>
                             </w:r>
+                            <w:proofErr w:type="gramStart"/>
                             <w:r>
                               <w:t xml:space="preserve">{{ </w:t>
                             </w:r>
@@ -4356,6 +4536,7 @@
                               </w:rPr>
                               <w:t>administration</w:t>
                             </w:r>
+                            <w:proofErr w:type="gramEnd"/>
                             <w:r>
                               <w:t>.signat</w:t>
                             </w:r>
@@ -4429,7 +4610,7 @@
                 <v:stroke joinstyle="miter"/>
                 <v:path gradientshapeok="t" o:connecttype="rect"/>
               </v:shapetype>
-              <v:shape id="Text Box 9" o:spid="_x0000_s1026" type="#_x0000_t202" style="width:411.95pt;height:318.1pt;visibility:visible;mso-wrap-style:square;mso-left-percent:-10001;mso-top-percent:-10001;mso-position-horizontal:absolute;mso-position-horizontal-relative:char;mso-position-vertical:absolute;mso-position-vertical-relative:line;mso-left-percent:-10001;mso-top-percent:-10001;v-text-anchor:top" o:gfxdata="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" fillcolor="white [3201]" stroked="f" strokeweight=".5pt">
+              <v:shape id="Text Box 9" o:spid="_x0000_s1026" type="#_x0000_t202" style="width:411.95pt;height:318.1pt;visibility:visible;mso-wrap-style:square;mso-left-percent:-10001;mso-top-percent:-10001;mso-position-horizontal:absolute;mso-position-horizontal-relative:char;mso-position-vertical:absolute;mso-position-vertical-relative:line;mso-left-percent:-10001;mso-top-percent:-10001;v-text-anchor:top" o:gfxdata="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" fillcolor="white [3201]" stroked="f" strokeweight=".5pt">
                 <v:textbox inset="0,0,0,0">
                   <w:txbxContent>
                     <w:p>
@@ -4440,28 +4621,14 @@
                         <w:rPr>
                           <w:rFonts w:ascii="TimesNewRomanPSMT" w:hAnsi="TimesNewRomanPSMT" w:cs="TimesNewRomanPSMT"/>
                         </w:rPr>
-                        <w:t>Fait à {{</w:t>
-                      </w:r>
-                      <w:proofErr w:type="spellStart"/>
-                      <w:r>
-                        <w:rPr>
-                          <w:rFonts w:ascii="TimesNewRomanPSMT" w:hAnsi="TimesNewRomanPSMT" w:cs="TimesNewRomanPSMT"/>
-                        </w:rPr>
-                        <w:t>administration.get_ville_signature_or_</w:t>
+                        <w:t>Fait à {{administration.get_ville_signature_or_</w:t>
                       </w:r>
                       <w:proofErr w:type="gramStart"/>
                       <w:r>
                         <w:rPr>
                           <w:rFonts w:ascii="TimesNewRomanPSMT" w:hAnsi="TimesNewRomanPSMT" w:cs="TimesNewRomanPSMT"/>
                         </w:rPr>
-                        <w:t>empty</w:t>
-                      </w:r>
-                      <w:proofErr w:type="spellEnd"/>
-                      <w:r>
-                        <w:rPr>
-                          <w:rFonts w:ascii="TimesNewRomanPSMT" w:hAnsi="TimesNewRomanPSMT" w:cs="TimesNewRomanPSMT"/>
-                        </w:rPr>
-                        <w:t>(</w:t>
+                        <w:t>empty(</w:t>
                       </w:r>
                       <w:proofErr w:type="gramEnd"/>
                       <w:r>
@@ -4496,7 +4663,6 @@
                       <w:r>
                         <w:t xml:space="preserve">{{ </w:t>
                       </w:r>
-                      <w:proofErr w:type="spellStart"/>
                       <w:r>
                         <w:rPr>
                           <w:rFonts w:ascii="TimesNewRomanPSMT" w:hAnsi="TimesNewRomanPSMT" w:cs="TimesNewRomanPSMT"/>
@@ -4519,7 +4685,6 @@
                       <w:r>
                         <w:t>|default_empty_if_none</w:t>
                       </w:r>
-                      <w:proofErr w:type="spellEnd"/>
                       <w:r>
                         <w:t xml:space="preserve"> }}</w:t>
                       </w:r>
@@ -4644,7 +4809,6 @@
                       <w:r>
                         <w:t xml:space="preserve">{{ </w:t>
                       </w:r>
-                      <w:proofErr w:type="spellStart"/>
                       <w:r>
                         <w:rPr>
                           <w:rFonts w:ascii="TimesNewRomanPSMT" w:hAnsi="TimesNewRomanPSMT" w:cs="TimesNewRomanPSMT"/>
@@ -4667,7 +4831,6 @@
                       <w:r>
                         <w:t>|default_empty_if_none</w:t>
                       </w:r>
-                      <w:proofErr w:type="spellEnd"/>
                       <w:r>
                         <w:t xml:space="preserve"> }}</w:t>
                       </w:r>
@@ -4800,7 +4963,21 @@
         <w:rPr>
           <w:color w:val="000000"/>
         </w:rPr>
-        <w:t xml:space="preserve"> {{ programme.nom }}, pour {{ lot.nb_logements }} logement{{lot.nb_logements|pl }} {{ lot.financement }}, {{ programme.adresse|inline_text_multiline }} à {{ programme.code_postal }}, {{ programme.ville }}</w:t>
+        <w:t xml:space="preserve"> </w:t>
+      </w:r>
+      <w:proofErr w:type="gramStart"/>
+      <w:r>
+        <w:rPr>
+          <w:color w:val="000000"/>
+        </w:rPr>
+        <w:t>{{ programme.nom</w:t>
+      </w:r>
+      <w:proofErr w:type="gramEnd"/>
+      <w:r>
+        <w:rPr>
+          <w:color w:val="000000"/>
+        </w:rPr>
+        <w:t xml:space="preserve"> }}, pour {{ lot.nb_logements }} logement{{lot.nb_logements|pl }} {{ lot.financement }}, {{ programme.adresse|inline_text_multiline }} à {{ programme.code_postal }}, {{ programme.ville }}</w:t>
       </w:r>
     </w:p>
     <w:p>
@@ -4894,7 +5071,23 @@
           <w:shd w:val="clear" w:color="auto" w:fill="FFFFFF"/>
           <w:lang w:val="en-US"/>
         </w:rPr>
-        <w:t>{% endfor %}{% if references_cadastrales|len %}</w:t>
+        <w:t xml:space="preserve">{% endfor </w:t>
+      </w:r>
+      <w:proofErr w:type="gramStart"/>
+      <w:r>
+        <w:rPr>
+          <w:shd w:val="clear" w:color="auto" w:fill="FFFFFF"/>
+          <w:lang w:val="en-US"/>
+        </w:rPr>
+        <w:t>%}{</w:t>
+      </w:r>
+      <w:proofErr w:type="gramEnd"/>
+      <w:r>
+        <w:rPr>
+          <w:shd w:val="clear" w:color="auto" w:fill="FFFFFF"/>
+          <w:lang w:val="en-US"/>
+        </w:rPr>
+        <w:t>% if references_cadastrales|len %}</w:t>
       </w:r>
     </w:p>
     <w:tbl>
@@ -5148,13 +5341,23 @@
                 <w:lang w:val="en-US"/>
               </w:rPr>
             </w:pPr>
+            <w:proofErr w:type="gramStart"/>
             <w:r>
               <w:rPr>
                 <w:sz w:val="16"/>
                 <w:szCs w:val="16"/>
                 <w:lang w:val="en-US"/>
               </w:rPr>
-              <w:t>{{ rc.section }}</w:t>
+              <w:t>{{ rc</w:t>
+            </w:r>
+            <w:proofErr w:type="gramEnd"/>
+            <w:r>
+              <w:rPr>
+                <w:sz w:val="16"/>
+                <w:szCs w:val="16"/>
+                <w:lang w:val="en-US"/>
+              </w:rPr>
+              <w:t>.section }}</w:t>
             </w:r>
           </w:p>
         </w:tc>
@@ -5182,13 +5385,23 @@
                 <w:lang w:val="en-US"/>
               </w:rPr>
             </w:pPr>
+            <w:proofErr w:type="gramStart"/>
             <w:r>
               <w:rPr>
                 <w:sz w:val="16"/>
                 <w:szCs w:val="16"/>
                 <w:lang w:val="en-US"/>
               </w:rPr>
-              <w:t>{{ rc.numero }}</w:t>
+              <w:t>{{ rc</w:t>
+            </w:r>
+            <w:proofErr w:type="gramEnd"/>
+            <w:r>
+              <w:rPr>
+                <w:sz w:val="16"/>
+                <w:szCs w:val="16"/>
+                <w:lang w:val="en-US"/>
+              </w:rPr>
+              <w:t>.numero }}</w:t>
             </w:r>
           </w:p>
         </w:tc>
@@ -5216,13 +5429,23 @@
                 <w:lang w:val="en-US"/>
               </w:rPr>
             </w:pPr>
+            <w:proofErr w:type="gramStart"/>
             <w:r>
               <w:rPr>
                 <w:sz w:val="16"/>
                 <w:szCs w:val="16"/>
                 <w:lang w:val="en-US"/>
               </w:rPr>
-              <w:t>{{ rc.lieudit }}</w:t>
+              <w:t>{{ rc</w:t>
+            </w:r>
+            <w:proofErr w:type="gramEnd"/>
+            <w:r>
+              <w:rPr>
+                <w:sz w:val="16"/>
+                <w:szCs w:val="16"/>
+                <w:lang w:val="en-US"/>
+              </w:rPr>
+              <w:t>.lieudit }}</w:t>
             </w:r>
           </w:p>
         </w:tc>
@@ -5250,13 +5473,23 @@
                 <w:lang w:val="en-US"/>
               </w:rPr>
             </w:pPr>
+            <w:proofErr w:type="gramStart"/>
             <w:r>
               <w:rPr>
                 <w:sz w:val="16"/>
                 <w:szCs w:val="16"/>
                 <w:lang w:val="en-US"/>
               </w:rPr>
-              <w:t>{{ rc.surface }}</w:t>
+              <w:t>{{ rc</w:t>
+            </w:r>
+            <w:proofErr w:type="gramEnd"/>
+            <w:r>
+              <w:rPr>
+                <w:sz w:val="16"/>
+                <w:szCs w:val="16"/>
+                <w:lang w:val="en-US"/>
+              </w:rPr>
+              <w:t>.surface }}</w:t>
             </w:r>
           </w:p>
         </w:tc>
@@ -5316,7 +5549,21 @@
         <w:rPr>
           <w:shd w:val="clear" w:color="auto" w:fill="FFFFFF"/>
         </w:rPr>
-        <w:t>{% endif %}{% for image in effet_relatif_images %}</w:t>
+        <w:t xml:space="preserve">{% endif </w:t>
+      </w:r>
+      <w:proofErr w:type="gramStart"/>
+      <w:r>
+        <w:rPr>
+          <w:shd w:val="clear" w:color="auto" w:fill="FFFFFF"/>
+        </w:rPr>
+        <w:t>%}{</w:t>
+      </w:r>
+      <w:proofErr w:type="gramEnd"/>
+      <w:r>
+        <w:rPr>
+          <w:shd w:val="clear" w:color="auto" w:fill="FFFFFF"/>
+        </w:rPr>
+        <w:t>% for image in effet_relatif_images %}</w:t>
       </w:r>
     </w:p>
     <w:p>
@@ -5346,23 +5593,23 @@
           <w:shd w:val="clear" w:color="auto" w:fill="FFFFFF"/>
           <w:lang w:val="en-US"/>
         </w:rPr>
-        <w:t>{% endfor %}{% if lot.edd_volumetrique_text()|len %}</w:t>
-      </w:r>
-    </w:p>
-    <w:p>
-      <w:pPr>
-        <w:jc w:val="both"/>
+        <w:t xml:space="preserve">{% endfor </w:t>
+      </w:r>
+      <w:proofErr w:type="gramStart"/>
+      <w:r>
         <w:rPr>
           <w:shd w:val="clear" w:color="auto" w:fill="FFFFFF"/>
           <w:lang w:val="en-US"/>
         </w:rPr>
-      </w:pPr>
+        <w:t>%}{</w:t>
+      </w:r>
+      <w:proofErr w:type="gramEnd"/>
       <w:r>
         <w:rPr>
           <w:shd w:val="clear" w:color="auto" w:fill="FFFFFF"/>
           <w:lang w:val="en-US"/>
         </w:rPr>
-        <w:t>{{ lot.edd_volumetrique_text() }}</w:t>
+        <w:t>% if lot.edd_volumetrique_text()|len %}</w:t>
       </w:r>
     </w:p>
     <w:p>
@@ -5373,116 +5620,220 @@
           <w:lang w:val="en-US"/>
         </w:rPr>
       </w:pPr>
+      <w:proofErr w:type="gramStart"/>
       <w:r>
         <w:rPr>
           <w:shd w:val="clear" w:color="auto" w:fill="FFFFFF"/>
           <w:lang w:val="en-US"/>
         </w:rPr>
-        <w:t>{% endif %}{% for image in edd_volumetrique_images %}</w:t>
-      </w:r>
-    </w:p>
-    <w:p>
-      <w:pPr>
-        <w:jc w:val="both"/>
+        <w:t>{{ lot.edd</w:t>
+      </w:r>
+      <w:proofErr w:type="gramEnd"/>
+      <w:r>
         <w:rPr>
           <w:shd w:val="clear" w:color="auto" w:fill="FFFFFF"/>
           <w:lang w:val="en-US"/>
         </w:rPr>
-      </w:pPr>
-      <w:r>
+        <w:t>_volumetrique_text() }}</w:t>
+      </w:r>
+    </w:p>
+    <w:p>
+      <w:pPr>
+        <w:jc w:val="both"/>
         <w:rPr>
           <w:shd w:val="clear" w:color="auto" w:fill="FFFFFF"/>
           <w:lang w:val="en-US"/>
         </w:rPr>
-        <w:t>{{image}}</w:t>
-      </w:r>
-    </w:p>
-    <w:p>
-      <w:pPr>
-        <w:jc w:val="both"/>
+      </w:pPr>
+      <w:r>
         <w:rPr>
           <w:shd w:val="clear" w:color="auto" w:fill="FFFFFF"/>
           <w:lang w:val="en-US"/>
         </w:rPr>
-      </w:pPr>
+        <w:t xml:space="preserve">{% endif </w:t>
+      </w:r>
+      <w:proofErr w:type="gramStart"/>
       <w:r>
         <w:rPr>
           <w:shd w:val="clear" w:color="auto" w:fill="FFFFFF"/>
           <w:lang w:val="en-US"/>
         </w:rPr>
-        <w:t>{% endfor %}{% if programme.mention_publication_edd_volumetrique %}</w:t>
-      </w:r>
-    </w:p>
-    <w:p>
-      <w:pPr>
-        <w:jc w:val="both"/>
+        <w:t>%}{</w:t>
+      </w:r>
+      <w:proofErr w:type="gramEnd"/>
+      <w:r>
         <w:rPr>
           <w:shd w:val="clear" w:color="auto" w:fill="FFFFFF"/>
           <w:lang w:val="en-US"/>
         </w:rPr>
-      </w:pPr>
-      <w:r>
+        <w:t>% for image in edd_volumetrique_images %}</w:t>
+      </w:r>
+    </w:p>
+    <w:p>
+      <w:pPr>
+        <w:jc w:val="both"/>
         <w:rPr>
           <w:shd w:val="clear" w:color="auto" w:fill="FFFFFF"/>
           <w:lang w:val="en-US"/>
         </w:rPr>
-        <w:t>{{ programme.mention_publication_edd_volumetrique }}</w:t>
-      </w:r>
-    </w:p>
-    <w:p>
-      <w:pPr>
-        <w:jc w:val="both"/>
+      </w:pPr>
+      <w:r>
         <w:rPr>
           <w:shd w:val="clear" w:color="auto" w:fill="FFFFFF"/>
           <w:lang w:val="en-US"/>
         </w:rPr>
-      </w:pPr>
-      <w:r>
+        <w:t>{{image}}</w:t>
+      </w:r>
+    </w:p>
+    <w:p>
+      <w:pPr>
+        <w:jc w:val="both"/>
         <w:rPr>
           <w:shd w:val="clear" w:color="auto" w:fill="FFFFFF"/>
           <w:lang w:val="en-US"/>
         </w:rPr>
-        <w:t>{% endif %}{% if lot.edd_classique_text()|len %}</w:t>
-      </w:r>
-    </w:p>
-    <w:p>
-      <w:pPr>
-        <w:jc w:val="both"/>
+      </w:pPr>
+      <w:r>
         <w:rPr>
           <w:shd w:val="clear" w:color="auto" w:fill="FFFFFF"/>
-        </w:rPr>
-      </w:pPr>
+          <w:lang w:val="en-US"/>
+        </w:rPr>
+        <w:t xml:space="preserve">{% endfor </w:t>
+      </w:r>
+      <w:proofErr w:type="gramStart"/>
       <w:r>
         <w:rPr>
           <w:shd w:val="clear" w:color="auto" w:fill="FFFFFF"/>
-        </w:rPr>
-        <w:t>{{ lot.edd_classique_text() }}</w:t>
-      </w:r>
-    </w:p>
-    <w:p>
-      <w:pPr>
-        <w:jc w:val="both"/>
+          <w:lang w:val="en-US"/>
+        </w:rPr>
+        <w:t>%}{</w:t>
+      </w:r>
+      <w:proofErr w:type="gramEnd"/>
+      <w:r>
         <w:rPr>
           <w:shd w:val="clear" w:color="auto" w:fill="FFFFFF"/>
-        </w:rPr>
-      </w:pPr>
-      <w:r>
+          <w:lang w:val="en-US"/>
+        </w:rPr>
+        <w:t>% if programme.mention_publication_edd_volumetrique %}</w:t>
+      </w:r>
+    </w:p>
+    <w:p>
+      <w:pPr>
+        <w:jc w:val="both"/>
         <w:rPr>
           <w:shd w:val="clear" w:color="auto" w:fill="FFFFFF"/>
-        </w:rPr>
-        <w:t>{% endif %}{% for image in edd_classique_images %}</w:t>
-      </w:r>
-    </w:p>
-    <w:p>
-      <w:pPr>
-        <w:jc w:val="both"/>
+          <w:lang w:val="en-US"/>
+        </w:rPr>
+      </w:pPr>
+      <w:proofErr w:type="gramStart"/>
+      <w:r>
         <w:rPr>
           <w:shd w:val="clear" w:color="auto" w:fill="FFFFFF"/>
-        </w:rPr>
-      </w:pPr>
+          <w:lang w:val="en-US"/>
+        </w:rPr>
+        <w:t>{{ programme</w:t>
+      </w:r>
+      <w:proofErr w:type="gramEnd"/>
       <w:r>
         <w:rPr>
           <w:shd w:val="clear" w:color="auto" w:fill="FFFFFF"/>
+          <w:lang w:val="en-US"/>
+        </w:rPr>
+        <w:t>.mention_publication_edd_volumetrique }}</w:t>
+      </w:r>
+    </w:p>
+    <w:p>
+      <w:pPr>
+        <w:jc w:val="both"/>
+        <w:rPr>
+          <w:shd w:val="clear" w:color="auto" w:fill="FFFFFF"/>
+          <w:lang w:val="en-US"/>
+        </w:rPr>
+      </w:pPr>
+      <w:r>
+        <w:rPr>
+          <w:shd w:val="clear" w:color="auto" w:fill="FFFFFF"/>
+          <w:lang w:val="en-US"/>
+        </w:rPr>
+        <w:t xml:space="preserve">{% endif </w:t>
+      </w:r>
+      <w:proofErr w:type="gramStart"/>
+      <w:r>
+        <w:rPr>
+          <w:shd w:val="clear" w:color="auto" w:fill="FFFFFF"/>
+          <w:lang w:val="en-US"/>
+        </w:rPr>
+        <w:t>%}{</w:t>
+      </w:r>
+      <w:proofErr w:type="gramEnd"/>
+      <w:r>
+        <w:rPr>
+          <w:shd w:val="clear" w:color="auto" w:fill="FFFFFF"/>
+          <w:lang w:val="en-US"/>
+        </w:rPr>
+        <w:t>% if lot.edd_classique_text()|len %}</w:t>
+      </w:r>
+    </w:p>
+    <w:p>
+      <w:pPr>
+        <w:jc w:val="both"/>
+        <w:rPr>
+          <w:shd w:val="clear" w:color="auto" w:fill="FFFFFF"/>
+        </w:rPr>
+      </w:pPr>
+      <w:proofErr w:type="gramStart"/>
+      <w:r>
+        <w:rPr>
+          <w:shd w:val="clear" w:color="auto" w:fill="FFFFFF"/>
+        </w:rPr>
+        <w:t>{{ lot.edd</w:t>
+      </w:r>
+      <w:proofErr w:type="gramEnd"/>
+      <w:r>
+        <w:rPr>
+          <w:shd w:val="clear" w:color="auto" w:fill="FFFFFF"/>
+        </w:rPr>
+        <w:t>_classique_text() }}</w:t>
+      </w:r>
+    </w:p>
+    <w:p>
+      <w:pPr>
+        <w:jc w:val="both"/>
+        <w:rPr>
+          <w:shd w:val="clear" w:color="auto" w:fill="FFFFFF"/>
+        </w:rPr>
+      </w:pPr>
+      <w:r>
+        <w:rPr>
+          <w:shd w:val="clear" w:color="auto" w:fill="FFFFFF"/>
+        </w:rPr>
+        <w:t xml:space="preserve">{% endif </w:t>
+      </w:r>
+      <w:proofErr w:type="gramStart"/>
+      <w:r>
+        <w:rPr>
+          <w:shd w:val="clear" w:color="auto" w:fill="FFFFFF"/>
+        </w:rPr>
+        <w:t>%}{</w:t>
+      </w:r>
+      <w:proofErr w:type="gramEnd"/>
+      <w:r>
+        <w:rPr>
+          <w:shd w:val="clear" w:color="auto" w:fill="FFFFFF"/>
+        </w:rPr>
+        <w:t>% for image in edd_classique_images %}</w:t>
+      </w:r>
+    </w:p>
+    <w:p>
+      <w:pPr>
+        <w:jc w:val="both"/>
+        <w:rPr>
+          <w:shd w:val="clear" w:color="auto" w:fill="FFFFFF"/>
+        </w:rPr>
+      </w:pPr>
+      <w:r>
+        <w:rPr>
+          <w:shd w:val="clear" w:color="auto" w:fill="FFFFFF"/>
         </w:rPr>
         <w:t>{{image}}</w:t>
       </w:r>
@@ -5498,21 +5849,21 @@
         <w:rPr>
           <w:shd w:val="clear" w:color="auto" w:fill="FFFFFF"/>
         </w:rPr>
-        <w:t>{% endfor %}{% if programme.mention_publication_edd_classique %}</w:t>
-      </w:r>
-    </w:p>
-    <w:p>
-      <w:pPr>
-        <w:jc w:val="both"/>
+        <w:t xml:space="preserve">{% endfor </w:t>
+      </w:r>
+      <w:proofErr w:type="gramStart"/>
+      <w:r>
         <w:rPr>
           <w:shd w:val="clear" w:color="auto" w:fill="FFFFFF"/>
         </w:rPr>
-      </w:pPr>
+        <w:t>%}{</w:t>
+      </w:r>
+      <w:proofErr w:type="gramEnd"/>
       <w:r>
         <w:rPr>
           <w:shd w:val="clear" w:color="auto" w:fill="FFFFFF"/>
         </w:rPr>
-        <w:t>{{ programme.mention_publication_edd_classique }}</w:t>
+        <w:t>% if programme.mention_publication_edd_classique %}</w:t>
       </w:r>
     </w:p>
     <w:p>
@@ -5522,11 +5873,47 @@
           <w:shd w:val="clear" w:color="auto" w:fill="FFFFFF"/>
         </w:rPr>
       </w:pPr>
+      <w:proofErr w:type="gramStart"/>
       <w:r>
         <w:rPr>
           <w:shd w:val="clear" w:color="auto" w:fill="FFFFFF"/>
         </w:rPr>
-        <w:t>{% endif %}{% if logement_edds|len %}</w:t>
+        <w:t>{{ programme</w:t>
+      </w:r>
+      <w:proofErr w:type="gramEnd"/>
+      <w:r>
+        <w:rPr>
+          <w:shd w:val="clear" w:color="auto" w:fill="FFFFFF"/>
+        </w:rPr>
+        <w:t>.mention_publication_edd_classique }}</w:t>
+      </w:r>
+    </w:p>
+    <w:p>
+      <w:pPr>
+        <w:jc w:val="both"/>
+        <w:rPr>
+          <w:shd w:val="clear" w:color="auto" w:fill="FFFFFF"/>
+        </w:rPr>
+      </w:pPr>
+      <w:r>
+        <w:rPr>
+          <w:shd w:val="clear" w:color="auto" w:fill="FFFFFF"/>
+        </w:rPr>
+        <w:t xml:space="preserve">{% endif </w:t>
+      </w:r>
+      <w:proofErr w:type="gramStart"/>
+      <w:r>
+        <w:rPr>
+          <w:shd w:val="clear" w:color="auto" w:fill="FFFFFF"/>
+        </w:rPr>
+        <w:t>%}{</w:t>
+      </w:r>
+      <w:proofErr w:type="gramEnd"/>
+      <w:r>
+        <w:rPr>
+          <w:shd w:val="clear" w:color="auto" w:fill="FFFFFF"/>
+        </w:rPr>
+        <w:t>% if logement_edds|len %}</w:t>
       </w:r>
     </w:p>
     <w:p>
@@ -5554,6 +5941,7 @@
           <w:shd w:val="clear" w:color="auto" w:fill="FFFFFF"/>
         </w:rPr>
       </w:pPr>
+      <w:proofErr w:type="gramStart"/>
       <w:r>
         <w:rPr>
           <w:b/>
@@ -5562,7 +5950,18 @@
           <w:szCs w:val="22"/>
           <w:shd w:val="clear" w:color="auto" w:fill="FFFFFF"/>
         </w:rPr>
-        <w:t>division simplifié afin de désigner les parties objet du conventionnement :</w:t>
+        <w:t>division</w:t>
+      </w:r>
+      <w:proofErr w:type="gramEnd"/>
+      <w:r>
+        <w:rPr>
+          <w:b/>
+          <w:bCs/>
+          <w:sz w:val="22"/>
+          <w:szCs w:val="22"/>
+          <w:shd w:val="clear" w:color="auto" w:fill="FFFFFF"/>
+        </w:rPr>
+        <w:t xml:space="preserve"> simplifié afin de désigner les parties objet du conventionnement :</w:t>
       </w:r>
     </w:p>
     <w:p>
@@ -5757,7 +6156,23 @@
                 <w:sz w:val="16"/>
                 <w:szCs w:val="16"/>
               </w:rPr>
-              <w:t>(tel que inscrit dans les actes de vente/propriété…)</w:t>
+              <w:t>(</w:t>
+            </w:r>
+            <w:proofErr w:type="gramStart"/>
+            <w:r>
+              <w:rPr>
+                <w:sz w:val="16"/>
+                <w:szCs w:val="16"/>
+              </w:rPr>
+              <w:t>tel</w:t>
+            </w:r>
+            <w:proofErr w:type="gramEnd"/>
+            <w:r>
+              <w:rPr>
+                <w:sz w:val="16"/>
+                <w:szCs w:val="16"/>
+              </w:rPr>
+              <w:t xml:space="preserve"> que inscrit dans les actes de vente/propriété…)</w:t>
             </w:r>
           </w:p>
         </w:tc>
@@ -5868,13 +6283,23 @@
                 <w:lang w:val="en-US"/>
               </w:rPr>
             </w:pPr>
+            <w:proofErr w:type="gramStart"/>
             <w:r>
               <w:rPr>
                 <w:sz w:val="16"/>
                 <w:szCs w:val="16"/>
                 <w:lang w:val="en-US"/>
               </w:rPr>
-              <w:t>{{ i.financement }}</w:t>
+              <w:t>{{ i</w:t>
+            </w:r>
+            <w:proofErr w:type="gramEnd"/>
+            <w:r>
+              <w:rPr>
+                <w:sz w:val="16"/>
+                <w:szCs w:val="16"/>
+                <w:lang w:val="en-US"/>
+              </w:rPr>
+              <w:t>.financement }}</w:t>
             </w:r>
           </w:p>
         </w:tc>
@@ -5902,13 +6327,23 @@
                 <w:lang w:val="en-US"/>
               </w:rPr>
             </w:pPr>
+            <w:proofErr w:type="gramStart"/>
             <w:r>
               <w:rPr>
                 <w:sz w:val="16"/>
                 <w:szCs w:val="16"/>
                 <w:lang w:val="en-US"/>
               </w:rPr>
-              <w:t>{{ i.designation }}</w:t>
+              <w:t>{{ i</w:t>
+            </w:r>
+            <w:proofErr w:type="gramEnd"/>
+            <w:r>
+              <w:rPr>
+                <w:sz w:val="16"/>
+                <w:szCs w:val="16"/>
+                <w:lang w:val="en-US"/>
+              </w:rPr>
+              <w:t>.designation }}</w:t>
             </w:r>
           </w:p>
         </w:tc>
@@ -5936,13 +6371,23 @@
                 <w:lang w:val="en-US"/>
               </w:rPr>
             </w:pPr>
+            <w:proofErr w:type="gramStart"/>
             <w:r>
               <w:rPr>
                 <w:sz w:val="16"/>
                 <w:szCs w:val="16"/>
                 <w:lang w:val="en-US"/>
               </w:rPr>
-              <w:t>{{ i.numero_lot}}</w:t>
+              <w:t>{{ i</w:t>
+            </w:r>
+            <w:proofErr w:type="gramEnd"/>
+            <w:r>
+              <w:rPr>
+                <w:sz w:val="16"/>
+                <w:szCs w:val="16"/>
+                <w:lang w:val="en-US"/>
+              </w:rPr>
+              <w:t>.numero_lot}}</w:t>
             </w:r>
           </w:p>
         </w:tc>
@@ -6191,11 +6636,19 @@
         </w:rPr>
         <w:t xml:space="preserve">{% if </w:t>
       </w:r>
-      <w:r>
-        <w:rPr>
-          <w:color w:val="000000"/>
-        </w:rPr>
-        <w:t>convention.foyer_residence_variante</w:t>
+      <w:proofErr w:type="gramStart"/>
+      <w:r>
+        <w:rPr>
+          <w:color w:val="000000"/>
+        </w:rPr>
+        <w:t>convention.foyer</w:t>
+      </w:r>
+      <w:proofErr w:type="gramEnd"/>
+      <w:r>
+        <w:rPr>
+          <w:color w:val="000000"/>
+        </w:rPr>
+        <w:t>_residence_variante</w:t>
       </w:r>
       <w:r>
         <w:rPr>
@@ -6229,6 +6682,7 @@
           <w:color w:val="000000"/>
         </w:rPr>
       </w:pPr>
+      <w:proofErr w:type="gramStart"/>
       <w:r>
         <w:rPr>
           <w:color w:val="000000"/>
@@ -6245,7 +6699,14 @@
         <w:rPr>
           <w:color w:val="000000"/>
         </w:rPr>
-        <w:t>convention.foyer_residence_variante</w:t>
+        <w:t>convention</w:t>
+      </w:r>
+      <w:proofErr w:type="gramEnd"/>
+      <w:r>
+        <w:rPr>
+          <w:color w:val="000000"/>
+        </w:rPr>
+        <w:t>.foyer_residence_variante</w:t>
       </w:r>
       <w:r>
         <w:rPr>
@@ -6279,11 +6740,19 @@
         </w:rPr>
         <w:t xml:space="preserve">{% if </w:t>
       </w:r>
-      <w:r>
-        <w:rPr>
-          <w:color w:val="000000"/>
-        </w:rPr>
-        <w:t>convention.foyer_residence_variante</w:t>
+      <w:proofErr w:type="gramStart"/>
+      <w:r>
+        <w:rPr>
+          <w:color w:val="000000"/>
+        </w:rPr>
+        <w:t>convention.foyer</w:t>
+      </w:r>
+      <w:proofErr w:type="gramEnd"/>
+      <w:r>
+        <w:rPr>
+          <w:color w:val="000000"/>
+        </w:rPr>
+        <w:t>_residence_variante</w:t>
       </w:r>
       <w:r>
         <w:rPr>
@@ -6307,20 +6776,35 @@
         <w:rPr>
           <w:color w:val="000000"/>
         </w:rPr>
-        <w:t>{% else %}</w:t>
+        <w:t xml:space="preserve">{% else </w:t>
+      </w:r>
+      <w:proofErr w:type="gramStart"/>
+      <w:r>
+        <w:rPr>
+          <w:color w:val="000000"/>
+        </w:rPr>
+        <w:t>%}</w:t>
       </w:r>
       <w:r>
         <w:rPr>
           <w:strike/>
           <w:color w:val="000000"/>
         </w:rPr>
-        <w:t>Variante 3 : programme neuf dont la construction est financée dans les conditions visées au 3° de l'article R. 832-21 du code de la construction et de l'habitation</w:t>
-      </w:r>
+        <w:t>Variante</w:t>
+      </w:r>
+      <w:proofErr w:type="gramEnd"/>
       <w:r>
         <w:rPr>
           <w:strike/>
           <w:color w:val="000000"/>
         </w:rPr>
+        <w:t xml:space="preserve"> 3 : programme neuf dont la construction est financée dans les conditions visées au 3° de l'article R. 832-21 du code de la construction et de l'habitation</w:t>
+      </w:r>
+      <w:r>
+        <w:rPr>
+          <w:strike/>
+          <w:color w:val="000000"/>
+        </w:rPr>
         <w:t>.</w:t>
       </w:r>
       <w:r>
@@ -6379,7 +6863,21 @@
         <w:rPr>
           <w:color w:val="000000"/>
         </w:rPr>
-        <w:t xml:space="preserve"> {{ lot.surface_habitable_totale</w:t>
+        <w:t xml:space="preserve"> </w:t>
+      </w:r>
+      <w:proofErr w:type="gramStart"/>
+      <w:r>
+        <w:rPr>
+          <w:color w:val="000000"/>
+        </w:rPr>
+        <w:t>{{ lot</w:t>
+      </w:r>
+      <w:proofErr w:type="gramEnd"/>
+      <w:r>
+        <w:rPr>
+          <w:color w:val="000000"/>
+        </w:rPr>
+        <w:t>.surface_habitable_totale</w:t>
       </w:r>
       <w:r>
         <w:rPr>
@@ -6442,13 +6940,27 @@
         <w:rPr>
           <w:color w:val="000000"/>
         </w:rPr>
-        <w:t xml:space="preserve">Surface habitable totale :  </w:t>
-      </w:r>
-      <w:r>
-        <w:rPr>
-          <w:color w:val="000000"/>
-        </w:rPr>
-        <w:t>{{ lot.surface_habitable_totale</w:t>
+        <w:t xml:space="preserve">Surface habitable totale </w:t>
+      </w:r>
+      <w:proofErr w:type="gramStart"/>
+      <w:r>
+        <w:rPr>
+          <w:color w:val="000000"/>
+        </w:rPr>
+        <w:t xml:space="preserve">:  </w:t>
+      </w:r>
+      <w:r>
+        <w:rPr>
+          <w:color w:val="000000"/>
+        </w:rPr>
+        <w:t>{</w:t>
+      </w:r>
+      <w:proofErr w:type="gramEnd"/>
+      <w:r>
+        <w:rPr>
+          <w:color w:val="000000"/>
+        </w:rPr>
+        <w:t>{ lot.surface_habitable_totale</w:t>
       </w:r>
       <w:r>
         <w:rPr>
@@ -6505,11 +7017,19 @@
         </w:rPr>
         <w:t xml:space="preserve">Surface habitable totale des parties privatives : </w:t>
       </w:r>
+      <w:proofErr w:type="gramStart"/>
       <w:r>
         <w:rPr>
           <w:rFonts w:ascii="TimesNewRomanPSMT" w:hAnsi="TimesNewRomanPSMT" w:cs="TimesNewRomanPSMT"/>
         </w:rPr>
-        <w:t xml:space="preserve">{{ sh_totale|f }} </w:t>
+        <w:t>{{ sh</w:t>
+      </w:r>
+      <w:proofErr w:type="gramEnd"/>
+      <w:r>
+        <w:rPr>
+          <w:rFonts w:ascii="TimesNewRomanPSMT" w:hAnsi="TimesNewRomanPSMT" w:cs="TimesNewRomanPSMT"/>
+        </w:rPr>
+        <w:t xml:space="preserve">_totale|f }} </w:t>
       </w:r>
       <w:r>
         <w:rPr>
@@ -6549,11 +7069,19 @@
         </w:rPr>
         <w:t xml:space="preserve">Nombre total de logements : </w:t>
       </w:r>
-      <w:r>
-        <w:rPr>
-          <w:color w:val="000000"/>
-        </w:rPr>
-        <w:t>{{ lot.nb_logements }}</w:t>
+      <w:proofErr w:type="gramStart"/>
+      <w:r>
+        <w:rPr>
+          <w:color w:val="000000"/>
+        </w:rPr>
+        <w:t>{{ lot</w:t>
+      </w:r>
+      <w:proofErr w:type="gramEnd"/>
+      <w:r>
+        <w:rPr>
+          <w:color w:val="000000"/>
+        </w:rPr>
+        <w:t>.nb_logements }}</w:t>
       </w:r>
     </w:p>
     <w:p>
@@ -6633,7 +7161,25 @@
                 <w:sz w:val="16"/>
                 <w:szCs w:val="16"/>
               </w:rPr>
-              <w:t>(une ligne par logement)</w:t>
+              <w:t>(</w:t>
+            </w:r>
+            <w:proofErr w:type="gramStart"/>
+            <w:r>
+              <w:rPr>
+                <w:color w:val="000000"/>
+                <w:sz w:val="16"/>
+                <w:szCs w:val="16"/>
+              </w:rPr>
+              <w:t>une</w:t>
+            </w:r>
+            <w:proofErr w:type="gramEnd"/>
+            <w:r>
+              <w:rPr>
+                <w:color w:val="000000"/>
+                <w:sz w:val="16"/>
+                <w:szCs w:val="16"/>
+              </w:rPr>
+              <w:t xml:space="preserve"> ligne par logement)</w:t>
             </w:r>
           </w:p>
         </w:tc>
@@ -6679,13 +7225,23 @@
                 <w:color w:val="000000"/>
               </w:rPr>
             </w:pPr>
+            <w:proofErr w:type="gramStart"/>
             <w:r>
               <w:rPr>
                 <w:color w:val="000000"/>
                 <w:sz w:val="16"/>
                 <w:szCs w:val="16"/>
               </w:rPr>
-              <w:t>par local</w:t>
+              <w:t>par</w:t>
+            </w:r>
+            <w:proofErr w:type="gramEnd"/>
+            <w:r>
+              <w:rPr>
+                <w:color w:val="000000"/>
+                <w:sz w:val="16"/>
+                <w:szCs w:val="16"/>
+              </w:rPr>
+              <w:t xml:space="preserve"> local</w:t>
             </w:r>
           </w:p>
         </w:tc>
@@ -6731,13 +7287,23 @@
                 <w:color w:val="000000"/>
               </w:rPr>
             </w:pPr>
+            <w:proofErr w:type="gramStart"/>
             <w:r>
               <w:rPr>
                 <w:color w:val="000000"/>
                 <w:sz w:val="16"/>
                 <w:szCs w:val="16"/>
               </w:rPr>
-              <w:t>du logement</w:t>
+              <w:t>du</w:t>
+            </w:r>
+            <w:proofErr w:type="gramEnd"/>
+            <w:r>
+              <w:rPr>
+                <w:color w:val="000000"/>
+                <w:sz w:val="16"/>
+                <w:szCs w:val="16"/>
+              </w:rPr>
+              <w:t xml:space="preserve"> logement</w:t>
             </w:r>
           </w:p>
         </w:tc>
@@ -6783,13 +7349,23 @@
                 <w:color w:val="000000"/>
               </w:rPr>
             </w:pPr>
+            <w:proofErr w:type="gramStart"/>
             <w:r>
               <w:rPr>
                 <w:color w:val="000000"/>
                 <w:sz w:val="16"/>
                 <w:szCs w:val="16"/>
               </w:rPr>
-              <w:t>par logement prise en compte pour le calcul de l'APL</w:t>
+              <w:t>par</w:t>
+            </w:r>
+            <w:proofErr w:type="gramEnd"/>
+            <w:r>
+              <w:rPr>
+                <w:color w:val="000000"/>
+                <w:sz w:val="16"/>
+                <w:szCs w:val="16"/>
+              </w:rPr>
+              <w:t xml:space="preserve"> logement prise en compte pour le calcul de l'APL</w:t>
             </w:r>
           </w:p>
         </w:tc>
@@ -6870,7 +7446,25 @@
                 <w:sz w:val="20"/>
                 <w:szCs w:val="20"/>
               </w:rPr>
-              <w:t>{{l.typologie|tl}}</w:t>
+              <w:t>{{</w:t>
+            </w:r>
+            <w:proofErr w:type="gramStart"/>
+            <w:r>
+              <w:rPr>
+                <w:color w:val="000000"/>
+                <w:sz w:val="20"/>
+                <w:szCs w:val="20"/>
+              </w:rPr>
+              <w:t>l.typologie</w:t>
+            </w:r>
+            <w:proofErr w:type="gramEnd"/>
+            <w:r>
+              <w:rPr>
+                <w:color w:val="000000"/>
+                <w:sz w:val="20"/>
+                <w:szCs w:val="20"/>
+              </w:rPr>
+              <w:t>|tl}}</w:t>
             </w:r>
           </w:p>
         </w:tc>
@@ -6904,7 +7498,25 @@
                 <w:sz w:val="20"/>
                 <w:szCs w:val="20"/>
               </w:rPr>
-              <w:t>{{l.surface_habitable</w:t>
+              <w:t>{{</w:t>
+            </w:r>
+            <w:proofErr w:type="gramStart"/>
+            <w:r>
+              <w:rPr>
+                <w:color w:val="000000"/>
+                <w:sz w:val="20"/>
+                <w:szCs w:val="20"/>
+              </w:rPr>
+              <w:t>l.surface</w:t>
+            </w:r>
+            <w:proofErr w:type="gramEnd"/>
+            <w:r>
+              <w:rPr>
+                <w:color w:val="000000"/>
+                <w:sz w:val="20"/>
+                <w:szCs w:val="20"/>
+              </w:rPr>
+              <w:t>_habitable</w:t>
             </w:r>
             <w:r>
               <w:rPr>
@@ -6954,7 +7566,16 @@
                 <w:sz w:val="20"/>
                 <w:szCs w:val="20"/>
               </w:rPr>
-              <w:t>{{l.</w:t>
+              <w:t>{{</w:t>
+            </w:r>
+            <w:proofErr w:type="gramStart"/>
+            <w:r>
+              <w:rPr>
+                <w:color w:val="000000"/>
+                <w:sz w:val="20"/>
+                <w:szCs w:val="20"/>
+              </w:rPr>
+              <w:t>l.</w:t>
             </w:r>
             <w:r>
               <w:rPr>
@@ -6964,6 +7585,7 @@
               </w:rPr>
               <w:t>designation</w:t>
             </w:r>
+            <w:proofErr w:type="gramEnd"/>
             <w:r>
               <w:rPr>
                 <w:color w:val="000000"/>
@@ -7004,7 +7626,16 @@
                 <w:sz w:val="20"/>
                 <w:szCs w:val="20"/>
               </w:rPr>
-              <w:t>{{l.</w:t>
+              <w:t>{{</w:t>
+            </w:r>
+            <w:proofErr w:type="gramStart"/>
+            <w:r>
+              <w:rPr>
+                <w:color w:val="000000"/>
+                <w:sz w:val="20"/>
+                <w:szCs w:val="20"/>
+              </w:rPr>
+              <w:t>l.</w:t>
             </w:r>
             <w:r>
               <w:rPr>
@@ -7012,7 +7643,16 @@
                 <w:sz w:val="20"/>
                 <w:szCs w:val="20"/>
               </w:rPr>
-              <w:t>loyer|f</w:t>
+              <w:t>loyer</w:t>
+            </w:r>
+            <w:proofErr w:type="gramEnd"/>
+            <w:r>
+              <w:rPr>
+                <w:color w:val="000000"/>
+                <w:sz w:val="20"/>
+                <w:szCs w:val="20"/>
+              </w:rPr>
+              <w:t>|f</w:t>
             </w:r>
             <w:r>
               <w:rPr>
@@ -7124,11 +7764,19 @@
         </w:rPr>
         <w:t xml:space="preserve">Surface totale des locaux à usage collectif : </w:t>
       </w:r>
-      <w:r>
-        <w:rPr>
-          <w:color w:val="000000"/>
-        </w:rPr>
-        <w:t xml:space="preserve">{{ lc_sh_totale|f }} </w:t>
+      <w:proofErr w:type="gramStart"/>
+      <w:r>
+        <w:rPr>
+          <w:color w:val="000000"/>
+        </w:rPr>
+        <w:t>{{ lc</w:t>
+      </w:r>
+      <w:proofErr w:type="gramEnd"/>
+      <w:r>
+        <w:rPr>
+          <w:color w:val="000000"/>
+        </w:rPr>
+        <w:t xml:space="preserve">_sh_totale|f }} </w:t>
       </w:r>
       <w:r>
         <w:rPr>
@@ -7377,13 +8025,23 @@
                 <w:szCs w:val="20"/>
               </w:rPr>
             </w:pPr>
+            <w:proofErr w:type="gramStart"/>
             <w:r>
               <w:rPr>
                 <w:color w:val="000000"/>
                 <w:sz w:val="20"/>
                 <w:szCs w:val="20"/>
               </w:rPr>
-              <w:t>{{ lc.type_local }}</w:t>
+              <w:t>{{ lc</w:t>
+            </w:r>
+            <w:proofErr w:type="gramEnd"/>
+            <w:r>
+              <w:rPr>
+                <w:color w:val="000000"/>
+                <w:sz w:val="20"/>
+                <w:szCs w:val="20"/>
+              </w:rPr>
+              <w:t>.type_local }}</w:t>
             </w:r>
           </w:p>
         </w:tc>
@@ -7412,13 +8070,23 @@
                 <w:szCs w:val="20"/>
               </w:rPr>
             </w:pPr>
+            <w:proofErr w:type="gramStart"/>
             <w:r>
               <w:rPr>
                 <w:color w:val="000000"/>
                 <w:sz w:val="20"/>
                 <w:szCs w:val="20"/>
               </w:rPr>
-              <w:t>{{ lc.surface_habitable }}</w:t>
+              <w:t>{{ lc</w:t>
+            </w:r>
+            <w:proofErr w:type="gramEnd"/>
+            <w:r>
+              <w:rPr>
+                <w:color w:val="000000"/>
+                <w:sz w:val="20"/>
+                <w:szCs w:val="20"/>
+              </w:rPr>
+              <w:t>.surface_habitable }}</w:t>
             </w:r>
           </w:p>
         </w:tc>
@@ -7447,13 +8115,23 @@
                 <w:szCs w:val="20"/>
               </w:rPr>
             </w:pPr>
+            <w:proofErr w:type="gramStart"/>
             <w:r>
               <w:rPr>
                 <w:color w:val="000000"/>
                 <w:sz w:val="20"/>
                 <w:szCs w:val="20"/>
               </w:rPr>
-              <w:t>{{ lc.nombre }}</w:t>
+              <w:t>{{ lc</w:t>
+            </w:r>
+            <w:proofErr w:type="gramEnd"/>
+            <w:r>
+              <w:rPr>
+                <w:color w:val="000000"/>
+                <w:sz w:val="20"/>
+                <w:szCs w:val="20"/>
+              </w:rPr>
+              <w:t>.nombre }}</w:t>
             </w:r>
           </w:p>
         </w:tc>
@@ -7534,27 +8212,49 @@
         <w:rPr>
           <w:color w:val="000000"/>
         </w:rPr>
-        <w:t>{% if lot.foyer_residence_dependance %}</w:t>
-      </w:r>
-    </w:p>
-    <w:p>
-      <w:pPr>
-        <w:rPr>
-          <w:color w:val="000000"/>
-        </w:rPr>
-      </w:pPr>
-    </w:p>
-    <w:p>
-      <w:pPr>
-        <w:rPr>
-          <w:color w:val="000000"/>
-        </w:rPr>
-      </w:pPr>
-      <w:r>
-        <w:rPr>
-          <w:color w:val="000000"/>
-        </w:rPr>
-        <w:t>{{ lot.</w:t>
+        <w:t xml:space="preserve">{% if </w:t>
+      </w:r>
+      <w:proofErr w:type="gramStart"/>
+      <w:r>
+        <w:rPr>
+          <w:color w:val="000000"/>
+        </w:rPr>
+        <w:t>lot.foyer</w:t>
+      </w:r>
+      <w:proofErr w:type="gramEnd"/>
+      <w:r>
+        <w:rPr>
+          <w:color w:val="000000"/>
+        </w:rPr>
+        <w:t>_residence_dependance %}</w:t>
+      </w:r>
+    </w:p>
+    <w:p>
+      <w:pPr>
+        <w:rPr>
+          <w:color w:val="000000"/>
+        </w:rPr>
+      </w:pPr>
+    </w:p>
+    <w:p>
+      <w:pPr>
+        <w:rPr>
+          <w:color w:val="000000"/>
+        </w:rPr>
+      </w:pPr>
+      <w:proofErr w:type="gramStart"/>
+      <w:r>
+        <w:rPr>
+          <w:color w:val="000000"/>
+        </w:rPr>
+        <w:t>{{ lot</w:t>
+      </w:r>
+      <w:proofErr w:type="gramEnd"/>
+      <w:r>
+        <w:rPr>
+          <w:color w:val="000000"/>
+        </w:rPr>
+        <w:t>.</w:t>
       </w:r>
       <w:r>
         <w:rPr>
@@ -7593,11 +8293,19 @@
         </w:rPr>
         <w:t xml:space="preserve">Garages et/ ou parking (nombre) : </w:t>
       </w:r>
-      <w:r>
-        <w:rPr>
-          <w:color w:val="000000"/>
-        </w:rPr>
-        <w:t>{{ lot.foyer_residence_nb_garage_parking }}</w:t>
+      <w:proofErr w:type="gramStart"/>
+      <w:r>
+        <w:rPr>
+          <w:color w:val="000000"/>
+        </w:rPr>
+        <w:t>{{ lot</w:t>
+      </w:r>
+      <w:proofErr w:type="gramEnd"/>
+      <w:r>
+        <w:rPr>
+          <w:color w:val="000000"/>
+        </w:rPr>
+        <w:t>.foyer_residence_nb_garage_parking }}</w:t>
       </w:r>
     </w:p>
     <w:p>
@@ -7645,12 +8353,21 @@
         </w:rPr>
         <w:t xml:space="preserve">{% for line in </w:t>
       </w:r>
+      <w:proofErr w:type="gramStart"/>
       <w:r>
         <w:rPr>
           <w:color w:val="000000"/>
           <w:lang w:val="en-US"/>
         </w:rPr>
-        <w:t xml:space="preserve">lot.foyer_residence_locaux_hors_convention|get_text_as_list </w:t>
+        <w:t>lot.foyer</w:t>
+      </w:r>
+      <w:proofErr w:type="gramEnd"/>
+      <w:r>
+        <w:rPr>
+          <w:color w:val="000000"/>
+          <w:lang w:val="en-US"/>
+        </w:rPr>
+        <w:t xml:space="preserve">_residence_locaux_hors_convention|get_text_as_list </w:t>
       </w:r>
       <w:r>
         <w:rPr>
@@ -7671,11 +8388,19 @@
           <w:color w:val="000000" w:themeColor="text1"/>
         </w:rPr>
       </w:pPr>
+      <w:proofErr w:type="gramStart"/>
       <w:r>
         <w:rPr>
           <w:color w:val="000000" w:themeColor="text1"/>
         </w:rPr>
-        <w:t>{{ line }}</w:t>
+        <w:t>{{ line</w:t>
+      </w:r>
+      <w:proofErr w:type="gramEnd"/>
+      <w:r>
+        <w:rPr>
+          <w:color w:val="000000" w:themeColor="text1"/>
+        </w:rPr>
+        <w:t xml:space="preserve"> }}</w:t>
       </w:r>
     </w:p>
     <w:p>
@@ -7770,11 +8495,19 @@
       </w:r>
       <w:bookmarkStart w:id="0" w:name="Vendeur"/>
       <w:bookmarkEnd w:id="0"/>
+      <w:proofErr w:type="gramStart"/>
       <w:r>
         <w:rPr>
           <w:rFonts w:ascii="TimesNewRomanPSMT" w:hAnsi="TimesNewRomanPSMT" w:cs="TimesNewRomanPSMT"/>
         </w:rPr>
-        <w:t>{{ programme.vendeur_text()  }}</w:t>
+        <w:t>{{ programme</w:t>
+      </w:r>
+      <w:proofErr w:type="gramEnd"/>
+      <w:r>
+        <w:rPr>
+          <w:rFonts w:ascii="TimesNewRomanPSMT" w:hAnsi="TimesNewRomanPSMT" w:cs="TimesNewRomanPSMT"/>
+        </w:rPr>
+        <w:t>.vendeur_text()  }}</w:t>
       </w:r>
     </w:p>
     <w:p>
@@ -7854,11 +8587,19 @@
       </w:r>
       <w:bookmarkStart w:id="1" w:name="Acquereur"/>
       <w:bookmarkEnd w:id="1"/>
+      <w:proofErr w:type="gramStart"/>
       <w:r>
         <w:rPr>
           <w:rFonts w:ascii="TimesNewRomanPSMT" w:hAnsi="TimesNewRomanPSMT" w:cs="TimesNewRomanPSMT"/>
         </w:rPr>
-        <w:t>{{ programme.acquereur_text() }}</w:t>
+        <w:t>{{ programme</w:t>
+      </w:r>
+      <w:proofErr w:type="gramEnd"/>
+      <w:r>
+        <w:rPr>
+          <w:rFonts w:ascii="TimesNewRomanPSMT" w:hAnsi="TimesNewRomanPSMT" w:cs="TimesNewRomanPSMT"/>
+        </w:rPr>
+        <w:t>.acquereur_text() }}</w:t>
       </w:r>
     </w:p>
     <w:p>
@@ -7920,11 +8661,19 @@
       </w:r>
       <w:bookmarkStart w:id="2" w:name="ActeNotaire"/>
       <w:bookmarkEnd w:id="2"/>
+      <w:proofErr w:type="gramStart"/>
       <w:r>
         <w:rPr>
           <w:rFonts w:ascii="TimesNewRomanPSMT" w:hAnsi="TimesNewRomanPSMT" w:cs="TimesNewRomanPSMT"/>
         </w:rPr>
-        <w:t>{{ programme.date_acte_notarie|d }}</w:t>
+        <w:t>{{ programme</w:t>
+      </w:r>
+      <w:proofErr w:type="gramEnd"/>
+      <w:r>
+        <w:rPr>
+          <w:rFonts w:ascii="TimesNewRomanPSMT" w:hAnsi="TimesNewRomanPSMT" w:cs="TimesNewRomanPSMT"/>
+        </w:rPr>
+        <w:t>.date_acte_notarie|d }}</w:t>
       </w:r>
     </w:p>
     <w:p>
@@ -7939,11 +8688,19 @@
           <w:lang w:val="en-US"/>
         </w:rPr>
       </w:pPr>
+      <w:proofErr w:type="gramStart"/>
       <w:r>
         <w:rPr>
           <w:lang w:val="en-US"/>
         </w:rPr>
-        <w:t xml:space="preserve">Notaire : </w:t>
+        <w:t>Notaire :</w:t>
+      </w:r>
+      <w:proofErr w:type="gramEnd"/>
+      <w:r>
+        <w:rPr>
+          <w:lang w:val="en-US"/>
+        </w:rPr>
+        <w:t xml:space="preserve"> </w:t>
       </w:r>
       <w:bookmarkStart w:id="3" w:name="Notaire"/>
       <w:bookmarkEnd w:id="3"/>
@@ -8021,11 +8778,19 @@
       </w:r>
       <w:bookmarkStart w:id="4" w:name="Refpublic"/>
       <w:bookmarkEnd w:id="4"/>
+      <w:proofErr w:type="gramStart"/>
       <w:r>
         <w:rPr>
           <w:rFonts w:ascii="TimesNewRomanPSMT" w:hAnsi="TimesNewRomanPSMT" w:cs="TimesNewRomanPSMT"/>
         </w:rPr>
-        <w:t>{{ programme.reference_publication_acte</w:t>
+        <w:t>{{ programme</w:t>
+      </w:r>
+      <w:proofErr w:type="gramEnd"/>
+      <w:r>
+        <w:rPr>
+          <w:rFonts w:ascii="TimesNewRomanPSMT" w:hAnsi="TimesNewRomanPSMT" w:cs="TimesNewRomanPSMT"/>
+        </w:rPr>
+        <w:t>.reference_publication_acte</w:t>
       </w:r>
       <w:r>
         <w:rPr>
@@ -8118,11 +8883,19 @@
         </w:rPr>
         <w:t xml:space="preserve">B. Permis de construire ou déclaration préalable de construction [selon la nature des travaux] : </w:t>
       </w:r>
+      <w:proofErr w:type="gramStart"/>
       <w:r>
         <w:rPr>
           <w:rFonts w:ascii="TimesNewRomanPSMT" w:hAnsi="TimesNewRomanPSMT" w:cs="TimesNewRomanPSMT"/>
         </w:rPr>
-        <w:t>{{ programme.permis_construire or ‘’ }}</w:t>
+        <w:t>{{ programme</w:t>
+      </w:r>
+      <w:proofErr w:type="gramEnd"/>
+      <w:r>
+        <w:rPr>
+          <w:rFonts w:ascii="TimesNewRomanPSMT" w:hAnsi="TimesNewRomanPSMT" w:cs="TimesNewRomanPSMT"/>
+        </w:rPr>
+        <w:t>.permis_construire or ‘’ }}</w:t>
       </w:r>
     </w:p>
     <w:p>
@@ -8158,7 +8931,23 @@
           <w:rFonts w:ascii="TimesNewRomanPSMT" w:hAnsi="TimesNewRomanPSMT" w:cs="TimesNewRomanPSMT"/>
           <w:lang w:val="en-US"/>
         </w:rPr>
-        <w:t>{% if prets_cdc.count() %}{% for p in prets_cdc %}</w:t>
+        <w:t>{% if prets_</w:t>
+      </w:r>
+      <w:proofErr w:type="gramStart"/>
+      <w:r>
+        <w:rPr>
+          <w:rFonts w:ascii="TimesNewRomanPSMT" w:hAnsi="TimesNewRomanPSMT" w:cs="TimesNewRomanPSMT"/>
+          <w:lang w:val="en-US"/>
+        </w:rPr>
+        <w:t>cdc.count</w:t>
+      </w:r>
+      <w:proofErr w:type="gramEnd"/>
+      <w:r>
+        <w:rPr>
+          <w:rFonts w:ascii="TimesNewRomanPSMT" w:hAnsi="TimesNewRomanPSMT" w:cs="TimesNewRomanPSMT"/>
+          <w:lang w:val="en-US"/>
+        </w:rPr>
+        <w:t>() %}{% for p in prets_cdc %}</w:t>
       </w:r>
     </w:p>
     <w:p>
@@ -8177,7 +8966,21 @@
         <w:rPr>
           <w:rFonts w:ascii="TimesNewRomanPSMT" w:hAnsi="TimesNewRomanPSMT" w:cs="TimesNewRomanPSMT"/>
         </w:rPr>
-        <w:t>Numéro : {{ p.n }}</w:t>
+        <w:t xml:space="preserve">Numéro : </w:t>
+      </w:r>
+      <w:proofErr w:type="gramStart"/>
+      <w:r>
+        <w:rPr>
+          <w:rFonts w:ascii="TimesNewRomanPSMT" w:hAnsi="TimesNewRomanPSMT" w:cs="TimesNewRomanPSMT"/>
+        </w:rPr>
+        <w:t>{{ p.n</w:t>
+      </w:r>
+      <w:proofErr w:type="gramEnd"/>
+      <w:r>
+        <w:rPr>
+          <w:rFonts w:ascii="TimesNewRomanPSMT" w:hAnsi="TimesNewRomanPSMT" w:cs="TimesNewRomanPSMT"/>
+        </w:rPr>
+        <w:t xml:space="preserve"> }}</w:t>
       </w:r>
     </w:p>
     <w:p>
@@ -8196,7 +8999,21 @@
         <w:rPr>
           <w:rFonts w:ascii="TimesNewRomanPSMT" w:hAnsi="TimesNewRomanPSMT" w:cs="TimesNewRomanPSMT"/>
         </w:rPr>
-        <w:t>Date d’octroi : {{ p.do|sd }}</w:t>
+        <w:t xml:space="preserve">Date d’octroi : </w:t>
+      </w:r>
+      <w:proofErr w:type="gramStart"/>
+      <w:r>
+        <w:rPr>
+          <w:rFonts w:ascii="TimesNewRomanPSMT" w:hAnsi="TimesNewRomanPSMT" w:cs="TimesNewRomanPSMT"/>
+        </w:rPr>
+        <w:t>{{ p</w:t>
+      </w:r>
+      <w:proofErr w:type="gramEnd"/>
+      <w:r>
+        <w:rPr>
+          <w:rFonts w:ascii="TimesNewRomanPSMT" w:hAnsi="TimesNewRomanPSMT" w:cs="TimesNewRomanPSMT"/>
+        </w:rPr>
+        <w:t>.do|sd }}</w:t>
       </w:r>
     </w:p>
     <w:p>
@@ -8211,11 +9028,19 @@
           <w:rFonts w:ascii="TimesNewRomanPSMT" w:hAnsi="TimesNewRomanPSMT" w:cs="TimesNewRomanPSMT"/>
         </w:rPr>
       </w:pPr>
+      <w:proofErr w:type="gramStart"/>
       <w:r>
         <w:rPr>
           <w:rFonts w:ascii="TimesNewRomanPSMT" w:hAnsi="TimesNewRomanPSMT" w:cs="TimesNewRomanPSMT"/>
         </w:rPr>
-        <w:t>Durée: {{ p.d }} an{{ p.d|pl }}</w:t>
+        <w:t>Durée:</w:t>
+      </w:r>
+      <w:proofErr w:type="gramEnd"/>
+      <w:r>
+        <w:rPr>
+          <w:rFonts w:ascii="TimesNewRomanPSMT" w:hAnsi="TimesNewRomanPSMT" w:cs="TimesNewRomanPSMT"/>
+        </w:rPr>
+        <w:t xml:space="preserve"> {{ p.d }} an{{ p.d|pl }}</w:t>
       </w:r>
     </w:p>
     <w:p>
@@ -8234,7 +9059,21 @@
         <w:rPr>
           <w:rFonts w:ascii="TimesNewRomanPSMT" w:hAnsi="TimesNewRomanPSMT" w:cs="TimesNewRomanPSMT"/>
         </w:rPr>
-        <w:t>Montant : {{ p.m|f }} €</w:t>
+        <w:t xml:space="preserve">Montant : </w:t>
+      </w:r>
+      <w:proofErr w:type="gramStart"/>
+      <w:r>
+        <w:rPr>
+          <w:rFonts w:ascii="TimesNewRomanPSMT" w:hAnsi="TimesNewRomanPSMT" w:cs="TimesNewRomanPSMT"/>
+        </w:rPr>
+        <w:t>{{ p</w:t>
+      </w:r>
+      <w:proofErr w:type="gramEnd"/>
+      <w:r>
+        <w:rPr>
+          <w:rFonts w:ascii="TimesNewRomanPSMT" w:hAnsi="TimesNewRomanPSMT" w:cs="TimesNewRomanPSMT"/>
+        </w:rPr>
+        <w:t>.m|f }} €</w:t>
       </w:r>
     </w:p>
     <w:p>
@@ -8253,7 +9092,21 @@
         <w:rPr>
           <w:rFonts w:ascii="TimesNewRomanPSMT" w:hAnsi="TimesNewRomanPSMT" w:cs="TimesNewRomanPSMT"/>
         </w:rPr>
-        <w:t>Prêteur : {{ p.p_full() }}</w:t>
+        <w:t xml:space="preserve">Prêteur : </w:t>
+      </w:r>
+      <w:proofErr w:type="gramStart"/>
+      <w:r>
+        <w:rPr>
+          <w:rFonts w:ascii="TimesNewRomanPSMT" w:hAnsi="TimesNewRomanPSMT" w:cs="TimesNewRomanPSMT"/>
+        </w:rPr>
+        <w:t>{{ p.p</w:t>
+      </w:r>
+      <w:proofErr w:type="gramEnd"/>
+      <w:r>
+        <w:rPr>
+          <w:rFonts w:ascii="TimesNewRomanPSMT" w:hAnsi="TimesNewRomanPSMT" w:cs="TimesNewRomanPSMT"/>
+        </w:rPr>
+        <w:t>_full() }}</w:t>
       </w:r>
     </w:p>
     <w:p>
@@ -8269,10 +9122,22 @@
           <w:rFonts w:ascii="TimesNewRomanPSMT" w:hAnsi="TimesNewRomanPSMT" w:cs="TimesNewRomanPSMT"/>
           <w:lang w:val="en-US"/>
         </w:rPr>
-        <w:t>{% endfor %}</w:t>
-      </w:r>
-      <w:r>
-        <w:t>{% endif %}</w:t>
+        <w:t xml:space="preserve">{% endfor </w:t>
+      </w:r>
+      <w:proofErr w:type="gramStart"/>
+      <w:r>
+        <w:rPr>
+          <w:rFonts w:ascii="TimesNewRomanPSMT" w:hAnsi="TimesNewRomanPSMT" w:cs="TimesNewRomanPSMT"/>
+          <w:lang w:val="en-US"/>
+        </w:rPr>
+        <w:t>%}</w:t>
+      </w:r>
+      <w:r>
+        <w:t>{</w:t>
+      </w:r>
+      <w:proofErr w:type="gramEnd"/>
+      <w:r>
+        <w:t>% endif %}</w:t>
       </w:r>
     </w:p>
     <w:p>
@@ -8285,7 +9150,21 @@
         <w:rPr>
           <w:rFonts w:ascii="TimesNewRomanPSMT" w:hAnsi="TimesNewRomanPSMT" w:cs="TimesNewRomanPSMT"/>
         </w:rPr>
-        <w:t>{% if autres_prets.count() %}</w:t>
+        <w:t>{% if autres_</w:t>
+      </w:r>
+      <w:proofErr w:type="gramStart"/>
+      <w:r>
+        <w:rPr>
+          <w:rFonts w:ascii="TimesNewRomanPSMT" w:hAnsi="TimesNewRomanPSMT" w:cs="TimesNewRomanPSMT"/>
+        </w:rPr>
+        <w:t>prets.count</w:t>
+      </w:r>
+      <w:proofErr w:type="gramEnd"/>
+      <w:r>
+        <w:rPr>
+          <w:rFonts w:ascii="TimesNewRomanPSMT" w:hAnsi="TimesNewRomanPSMT" w:cs="TimesNewRomanPSMT"/>
+        </w:rPr>
+        <w:t>() %}</w:t>
       </w:r>
       <w:r>
         <w:rPr>
@@ -8334,14 +9213,30 @@
           <w:rFonts w:ascii="TimesNewRomanPSMT" w:hAnsi="TimesNewRomanPSMT" w:cs="TimesNewRomanPSMT"/>
           <w:lang w:val="en-US"/>
         </w:rPr>
-        <w:t>prets %}</w:t>
-      </w:r>
+        <w:t xml:space="preserve">prets </w:t>
+      </w:r>
+      <w:proofErr w:type="gramStart"/>
       <w:r>
         <w:rPr>
           <w:rFonts w:ascii="TimesNewRomanPSMT" w:hAnsi="TimesNewRomanPSMT" w:cs="TimesNewRomanPSMT"/>
           <w:lang w:val="en-US"/>
         </w:rPr>
-        <w:t>{% if p.n %}</w:t>
+        <w:t>%}</w:t>
+      </w:r>
+      <w:r>
+        <w:rPr>
+          <w:rFonts w:ascii="TimesNewRomanPSMT" w:hAnsi="TimesNewRomanPSMT" w:cs="TimesNewRomanPSMT"/>
+          <w:lang w:val="en-US"/>
+        </w:rPr>
+        <w:t>{</w:t>
+      </w:r>
+      <w:proofErr w:type="gramEnd"/>
+      <w:r>
+        <w:rPr>
+          <w:rFonts w:ascii="TimesNewRomanPSMT" w:hAnsi="TimesNewRomanPSMT" w:cs="TimesNewRomanPSMT"/>
+          <w:lang w:val="en-US"/>
+        </w:rPr>
+        <w:t>% if p.n %}</w:t>
       </w:r>
     </w:p>
     <w:p>
@@ -8357,12 +9252,21 @@
           <w:lang w:val="en-US"/>
         </w:rPr>
       </w:pPr>
+      <w:proofErr w:type="gramStart"/>
       <w:r>
         <w:rPr>
           <w:rFonts w:ascii="TimesNewRomanPSMT" w:hAnsi="TimesNewRomanPSMT" w:cs="TimesNewRomanPSMT"/>
           <w:lang w:val="en-US"/>
         </w:rPr>
-        <w:t>Numéro : {{ p.n }}</w:t>
+        <w:t>Numéro :</w:t>
+      </w:r>
+      <w:proofErr w:type="gramEnd"/>
+      <w:r>
+        <w:rPr>
+          <w:rFonts w:ascii="TimesNewRomanPSMT" w:hAnsi="TimesNewRomanPSMT" w:cs="TimesNewRomanPSMT"/>
+          <w:lang w:val="en-US"/>
+        </w:rPr>
+        <w:t xml:space="preserve"> {{ p.n }}</w:t>
       </w:r>
       <w:r>
         <w:rPr>
@@ -8410,7 +9314,23 @@
           <w:rFonts w:ascii="TimesNewRomanPSMT" w:hAnsi="TimesNewRomanPSMT" w:cs="TimesNewRomanPSMT"/>
           <w:lang w:val="en-US"/>
         </w:rPr>
-        <w:t>Date d’octroi : {{ p.do|sd }}</w:t>
+        <w:t xml:space="preserve">Date </w:t>
+      </w:r>
+      <w:proofErr w:type="gramStart"/>
+      <w:r>
+        <w:rPr>
+          <w:rFonts w:ascii="TimesNewRomanPSMT" w:hAnsi="TimesNewRomanPSMT" w:cs="TimesNewRomanPSMT"/>
+          <w:lang w:val="en-US"/>
+        </w:rPr>
+        <w:t>d’octroi :</w:t>
+      </w:r>
+      <w:proofErr w:type="gramEnd"/>
+      <w:r>
+        <w:rPr>
+          <w:rFonts w:ascii="TimesNewRomanPSMT" w:hAnsi="TimesNewRomanPSMT" w:cs="TimesNewRomanPSMT"/>
+          <w:lang w:val="en-US"/>
+        </w:rPr>
+        <w:t xml:space="preserve"> {{ p.do|sd }}</w:t>
       </w:r>
       <w:r>
         <w:rPr>
@@ -8453,12 +9373,21 @@
           <w:lang w:val="en-US"/>
         </w:rPr>
       </w:pPr>
+      <w:proofErr w:type="gramStart"/>
       <w:r>
         <w:rPr>
           <w:rFonts w:ascii="TimesNewRomanPSMT" w:hAnsi="TimesNewRomanPSMT" w:cs="TimesNewRomanPSMT"/>
           <w:lang w:val="en-US"/>
         </w:rPr>
-        <w:t xml:space="preserve">Durée : {{ p.d }} </w:t>
+        <w:t>Durée :</w:t>
+      </w:r>
+      <w:proofErr w:type="gramEnd"/>
+      <w:r>
+        <w:rPr>
+          <w:rFonts w:ascii="TimesNewRomanPSMT" w:hAnsi="TimesNewRomanPSMT" w:cs="TimesNewRomanPSMT"/>
+          <w:lang w:val="en-US"/>
+        </w:rPr>
+        <w:t xml:space="preserve"> {{ p.d }} </w:t>
       </w:r>
       <w:r>
         <w:rPr>
@@ -8501,12 +9430,21 @@
           <w:lang w:val="en-US"/>
         </w:rPr>
       </w:pPr>
+      <w:proofErr w:type="gramStart"/>
       <w:r>
         <w:rPr>
           <w:rFonts w:ascii="TimesNewRomanPSMT" w:hAnsi="TimesNewRomanPSMT" w:cs="TimesNewRomanPSMT"/>
           <w:lang w:val="en-US"/>
         </w:rPr>
-        <w:t>Montant : {{ p.m|f }}</w:t>
+        <w:t>Montant :</w:t>
+      </w:r>
+      <w:proofErr w:type="gramEnd"/>
+      <w:r>
+        <w:rPr>
+          <w:rFonts w:ascii="TimesNewRomanPSMT" w:hAnsi="TimesNewRomanPSMT" w:cs="TimesNewRomanPSMT"/>
+          <w:lang w:val="en-US"/>
+        </w:rPr>
+        <w:t xml:space="preserve"> {{ p.m|f }}</w:t>
       </w:r>
       <w:r>
         <w:rPr>
@@ -8559,7 +9497,21 @@
         <w:rPr>
           <w:rFonts w:ascii="TimesNewRomanPSMT" w:hAnsi="TimesNewRomanPSMT" w:cs="TimesNewRomanPSMT"/>
         </w:rPr>
-        <w:t>Prêteur : {{ p.preteur_display() }}</w:t>
+        <w:t xml:space="preserve">Prêteur : </w:t>
+      </w:r>
+      <w:proofErr w:type="gramStart"/>
+      <w:r>
+        <w:rPr>
+          <w:rFonts w:ascii="TimesNewRomanPSMT" w:hAnsi="TimesNewRomanPSMT" w:cs="TimesNewRomanPSMT"/>
+        </w:rPr>
+        <w:t>{{ p</w:t>
+      </w:r>
+      <w:proofErr w:type="gramEnd"/>
+      <w:r>
+        <w:rPr>
+          <w:rFonts w:ascii="TimesNewRomanPSMT" w:hAnsi="TimesNewRomanPSMT" w:cs="TimesNewRomanPSMT"/>
+        </w:rPr>
+        <w:t>.preteur_display() }}</w:t>
       </w:r>
       <w:r>
         <w:t>{% endif %}</w:t>
@@ -8576,10 +9528,21 @@
         <w:rPr>
           <w:rFonts w:ascii="TimesNewRomanPSMT" w:hAnsi="TimesNewRomanPSMT" w:cs="TimesNewRomanPSMT"/>
         </w:rPr>
-        <w:t>{% endfor %}</w:t>
-      </w:r>
-      <w:r>
-        <w:t>{% endif %}</w:t>
+        <w:t xml:space="preserve">{% endfor </w:t>
+      </w:r>
+      <w:proofErr w:type="gramStart"/>
+      <w:r>
+        <w:rPr>
+          <w:rFonts w:ascii="TimesNewRomanPSMT" w:hAnsi="TimesNewRomanPSMT" w:cs="TimesNewRomanPSMT"/>
+        </w:rPr>
+        <w:t>%}</w:t>
+      </w:r>
+      <w:r>
+        <w:t>{</w:t>
+      </w:r>
+      <w:proofErr w:type="gramEnd"/>
+      <w:r>
+        <w:t>% endif %}</w:t>
       </w:r>
     </w:p>
     <w:p>
@@ -8595,26 +9558,54 @@
         <w:rPr>
           <w:rFonts w:ascii="TimesNewRomanPSMT" w:hAnsi="TimesNewRomanPSMT" w:cs="TimesNewRomanPSMT"/>
         </w:rPr>
-        <w:t>{% if convention.fond_propre %}Fond propre : {{ convention.fond_propre|f }} €</w:t>
-      </w:r>
-    </w:p>
-    <w:p>
-      <w:pPr>
-        <w:jc w:val="both"/>
+        <w:t xml:space="preserve">{% if </w:t>
+      </w:r>
+      <w:proofErr w:type="gramStart"/>
+      <w:r>
         <w:rPr>
           <w:rFonts w:ascii="TimesNewRomanPSMT" w:hAnsi="TimesNewRomanPSMT" w:cs="TimesNewRomanPSMT"/>
         </w:rPr>
-      </w:pPr>
-    </w:p>
-    <w:p>
-      <w:pPr>
-        <w:jc w:val="both"/>
-      </w:pPr>
+        <w:t>convention.fond</w:t>
+      </w:r>
+      <w:proofErr w:type="gramEnd"/>
       <w:r>
         <w:rPr>
           <w:rFonts w:ascii="TimesNewRomanPSMT" w:hAnsi="TimesNewRomanPSMT" w:cs="TimesNewRomanPSMT"/>
         </w:rPr>
-        <w:t xml:space="preserve">{% endif %}Date d'achèvement de la construction ou certificat de conformité : </w:t>
+        <w:t>_propre %}Fond propre : {{ convention.fond_propre|f }} €</w:t>
+      </w:r>
+    </w:p>
+    <w:p>
+      <w:pPr>
+        <w:jc w:val="both"/>
+        <w:rPr>
+          <w:rFonts w:ascii="TimesNewRomanPSMT" w:hAnsi="TimesNewRomanPSMT" w:cs="TimesNewRomanPSMT"/>
+        </w:rPr>
+      </w:pPr>
+    </w:p>
+    <w:p>
+      <w:pPr>
+        <w:jc w:val="both"/>
+      </w:pPr>
+      <w:r>
+        <w:rPr>
+          <w:rFonts w:ascii="TimesNewRomanPSMT" w:hAnsi="TimesNewRomanPSMT" w:cs="TimesNewRomanPSMT"/>
+        </w:rPr>
+        <w:t xml:space="preserve">{% endif </w:t>
+      </w:r>
+      <w:proofErr w:type="gramStart"/>
+      <w:r>
+        <w:rPr>
+          <w:rFonts w:ascii="TimesNewRomanPSMT" w:hAnsi="TimesNewRomanPSMT" w:cs="TimesNewRomanPSMT"/>
+        </w:rPr>
+        <w:t>%}Date</w:t>
+      </w:r>
+      <w:proofErr w:type="gramEnd"/>
+      <w:r>
+        <w:rPr>
+          <w:rFonts w:ascii="TimesNewRomanPSMT" w:hAnsi="TimesNewRomanPSMT" w:cs="TimesNewRomanPSMT"/>
+        </w:rPr>
+        <w:t xml:space="preserve"> d'achèvement de la construction ou certificat de conformité : </w:t>
       </w:r>
       <w:bookmarkStart w:id="7" w:name="Construc"/>
       <w:bookmarkEnd w:id="7"/>
@@ -8648,13 +9639,27 @@
         <w:rPr>
           <w:color w:val="000000"/>
         </w:rPr>
-        <w:t>{% if convention.</w:t>
-      </w:r>
-      <w:r>
-        <w:rPr>
-          <w:color w:val="000000"/>
-        </w:rPr>
-        <w:t>historique_financement_public</w:t>
+        <w:t xml:space="preserve">{% if </w:t>
+      </w:r>
+      <w:proofErr w:type="gramStart"/>
+      <w:r>
+        <w:rPr>
+          <w:color w:val="000000"/>
+        </w:rPr>
+        <w:t>convention.</w:t>
+      </w:r>
+      <w:r>
+        <w:rPr>
+          <w:color w:val="000000"/>
+        </w:rPr>
+        <w:t>historique</w:t>
+      </w:r>
+      <w:proofErr w:type="gramEnd"/>
+      <w:r>
+        <w:rPr>
+          <w:color w:val="000000"/>
+        </w:rPr>
+        <w:t>_financement_public</w:t>
       </w:r>
       <w:r>
         <w:rPr>
@@ -8676,11 +9681,19 @@
           <w:color w:val="000000"/>
         </w:rPr>
       </w:pPr>
-      <w:r>
-        <w:rPr>
-          <w:color w:val="000000"/>
-        </w:rPr>
-        <w:t>{{ convention.</w:t>
+      <w:proofErr w:type="gramStart"/>
+      <w:r>
+        <w:rPr>
+          <w:color w:val="000000"/>
+        </w:rPr>
+        <w:t>{{ convention</w:t>
+      </w:r>
+      <w:proofErr w:type="gramEnd"/>
+      <w:r>
+        <w:rPr>
+          <w:color w:val="000000"/>
+        </w:rPr>
+        <w:t>.</w:t>
       </w:r>
       <w:r>
         <w:rPr>
@@ -8750,7 +9763,21 @@
                               <w:rPr>
                                 <w:rFonts w:ascii="TimesNewRomanPSMT" w:hAnsi="TimesNewRomanPSMT" w:cs="TimesNewRomanPSMT"/>
                               </w:rPr>
-                              <w:t>Fait à {{administration.get_ville_signature_or_empty() }}, le</w:t>
+                              <w:t>Fait à {{administration.get_ville_signature_or_</w:t>
+                            </w:r>
+                            <w:proofErr w:type="gramStart"/>
+                            <w:r>
+                              <w:rPr>
+                                <w:rFonts w:ascii="TimesNewRomanPSMT" w:hAnsi="TimesNewRomanPSMT" w:cs="TimesNewRomanPSMT"/>
+                              </w:rPr>
+                              <w:t>empty(</w:t>
+                            </w:r>
+                            <w:proofErr w:type="gramEnd"/>
+                            <w:r>
+                              <w:rPr>
+                                <w:rFonts w:ascii="TimesNewRomanPSMT" w:hAnsi="TimesNewRomanPSMT" w:cs="TimesNewRomanPSMT"/>
+                              </w:rPr>
+                              <w:t>) }}, le</w:t>
                             </w:r>
                           </w:p>
                           <w:p>
@@ -8777,6 +9804,7 @@
                               </w:rPr>
                               <w:t xml:space="preserve"> </w:t>
                             </w:r>
+                            <w:proofErr w:type="gramStart"/>
                             <w:r>
                               <w:t xml:space="preserve">{{ </w:t>
                             </w:r>
@@ -8786,6 +9814,7 @@
                               </w:rPr>
                               <w:t>convention</w:t>
                             </w:r>
+                            <w:proofErr w:type="gramEnd"/>
                             <w:r>
                               <w:t>.signat</w:t>
                             </w:r>
@@ -8846,6 +9875,7 @@
                               </w:rPr>
                               <w:t xml:space="preserve"> </w:t>
                             </w:r>
+                            <w:proofErr w:type="gramStart"/>
                             <w:r>
                               <w:t xml:space="preserve">{{ </w:t>
                             </w:r>
@@ -8855,6 +9885,7 @@
                               </w:rPr>
                               <w:t>convention</w:t>
                             </w:r>
+                            <w:proofErr w:type="gramEnd"/>
                             <w:r>
                               <w:t>.</w:t>
                             </w:r>
@@ -8926,6 +9957,7 @@
                               </w:rPr>
                               <w:t xml:space="preserve"> </w:t>
                             </w:r>
+                            <w:proofErr w:type="gramStart"/>
                             <w:r>
                               <w:t xml:space="preserve">{{ </w:t>
                             </w:r>
@@ -8935,6 +9967,7 @@
                               </w:rPr>
                               <w:t>administration</w:t>
                             </w:r>
+                            <w:proofErr w:type="gramEnd"/>
                             <w:r>
                               <w:t>.signat</w:t>
                             </w:r>
@@ -8989,7 +10022,7 @@
           </mc:Choice>
           <mc:Fallback>
             <w:pict>
-              <v:shape w14:anchorId="2F152AD3" id="Text Box 68" o:spid="_x0000_s1027" type="#_x0000_t202" style="width:411.95pt;height:318.1pt;visibility:visible;mso-wrap-style:square;mso-left-percent:-10001;mso-top-percent:-10001;mso-position-horizontal:absolute;mso-position-horizontal-relative:char;mso-position-vertical:absolute;mso-position-vertical-relative:line;mso-left-percent:-10001;mso-top-percent:-10001;v-text-anchor:top" o:gfxdata="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" fillcolor="white [3201]" stroked="f" strokeweight=".5pt">
+              <v:shape w14:anchorId="2F152AD3" id="Text Box 68" o:spid="_x0000_s1027" type="#_x0000_t202" style="width:411.95pt;height:318.1pt;visibility:visible;mso-wrap-style:square;mso-left-percent:-10001;mso-top-percent:-10001;mso-position-horizontal:absolute;mso-position-horizontal-relative:char;mso-position-vertical:absolute;mso-position-vertical-relative:line;mso-left-percent:-10001;mso-top-percent:-10001;v-text-anchor:top" o:gfxdata="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" fillcolor="white [3201]" stroked="f" strokeweight=".5pt">
                 <v:textbox inset="0,0,0,0">
                   <w:txbxContent>
                     <w:p>
@@ -9000,28 +10033,14 @@
                         <w:rPr>
                           <w:rFonts w:ascii="TimesNewRomanPSMT" w:hAnsi="TimesNewRomanPSMT" w:cs="TimesNewRomanPSMT"/>
                         </w:rPr>
-                        <w:t>Fait à {{</w:t>
-                      </w:r>
-                      <w:proofErr w:type="spellStart"/>
-                      <w:r>
-                        <w:rPr>
-                          <w:rFonts w:ascii="TimesNewRomanPSMT" w:hAnsi="TimesNewRomanPSMT" w:cs="TimesNewRomanPSMT"/>
-                        </w:rPr>
-                        <w:t>administration.get_ville_signature_or_</w:t>
+                        <w:t>Fait à {{administration.get_ville_signature_or_</w:t>
                       </w:r>
                       <w:proofErr w:type="gramStart"/>
                       <w:r>
                         <w:rPr>
                           <w:rFonts w:ascii="TimesNewRomanPSMT" w:hAnsi="TimesNewRomanPSMT" w:cs="TimesNewRomanPSMT"/>
                         </w:rPr>
-                        <w:t>empty</w:t>
-                      </w:r>
-                      <w:proofErr w:type="spellEnd"/>
-                      <w:r>
-                        <w:rPr>
-                          <w:rFonts w:ascii="TimesNewRomanPSMT" w:hAnsi="TimesNewRomanPSMT" w:cs="TimesNewRomanPSMT"/>
-                        </w:rPr>
-                        <w:t>(</w:t>
+                        <w:t>empty(</w:t>
                       </w:r>
                       <w:proofErr w:type="gramEnd"/>
                       <w:r>
@@ -9059,7 +10078,6 @@
                       <w:r>
                         <w:t xml:space="preserve">{{ </w:t>
                       </w:r>
-                      <w:proofErr w:type="spellStart"/>
                       <w:r>
                         <w:rPr>
                           <w:rFonts w:ascii="TimesNewRomanPSMT" w:hAnsi="TimesNewRomanPSMT" w:cs="TimesNewRomanPSMT"/>
@@ -9082,7 +10100,6 @@
                       <w:r>
                         <w:t>|default_empty_if_none</w:t>
                       </w:r>
-                      <w:proofErr w:type="spellEnd"/>
                       <w:r>
                         <w:t xml:space="preserve"> }}</w:t>
                       </w:r>
@@ -9214,7 +10231,6 @@
                       <w:r>
                         <w:t xml:space="preserve">{{ </w:t>
                       </w:r>
-                      <w:proofErr w:type="spellStart"/>
                       <w:r>
                         <w:rPr>
                           <w:rFonts w:ascii="TimesNewRomanPSMT" w:hAnsi="TimesNewRomanPSMT" w:cs="TimesNewRomanPSMT"/>
@@ -9231,7 +10247,6 @@
                       <w:r>
                         <w:t>|default_empty_if_none</w:t>
                       </w:r>
-                      <w:proofErr w:type="spellEnd"/>
                       <w:r>
                         <w:t xml:space="preserve"> }}</w:t>
                       </w:r>
@@ -9319,7 +10334,21 @@
         <w:rPr>
           <w:color w:val="000000"/>
         </w:rPr>
-        <w:t>Préciser, parmi les personnes ayant des difficultés particulières d'accès au logement au sens de l'article 1er de la loi n° 90-449 du 31 mai 1990, les personnes ou familles qui seront accueillies dans la résidence sociale objet de la présente convention ainsi que les situations particulières auxquelles la résidence a vocation à répondre </w:t>
+        <w:t xml:space="preserve">Préciser, parmi les personnes </w:t>
+      </w:r>
+      <w:proofErr w:type="gramStart"/>
+      <w:r>
+        <w:rPr>
+          <w:color w:val="000000"/>
+        </w:rPr>
+        <w:t>ayant</w:t>
+      </w:r>
+      <w:proofErr w:type="gramEnd"/>
+      <w:r>
+        <w:rPr>
+          <w:color w:val="000000"/>
+        </w:rPr>
+        <w:t xml:space="preserve"> des difficultés particulières d'accès au logement au sens de l'article 1er de la loi n° 90-449 du 31 mai 1990, les personnes ou familles qui seront accueillies dans la résidence sociale objet de la présente convention ainsi que les situations particulières auxquelles la résidence a vocation à répondre </w:t>
       </w:r>
       <w:r>
         <w:rPr>
@@ -9378,7 +10407,55 @@
         <w:rPr>
           <w:color w:val="000000"/>
         </w:rPr>
-        <w:t>{% if convention.</w:t>
+        <w:t xml:space="preserve">{% if </w:t>
+      </w:r>
+      <w:proofErr w:type="gramStart"/>
+      <w:r>
+        <w:rPr>
+          <w:color w:val="000000"/>
+        </w:rPr>
+        <w:t>convention.</w:t>
+      </w:r>
+      <w:r>
+        <w:rPr>
+          <w:color w:val="000000"/>
+        </w:rPr>
+        <w:t>attribution</w:t>
+      </w:r>
+      <w:proofErr w:type="gramEnd"/>
+      <w:r>
+        <w:rPr>
+          <w:color w:val="000000"/>
+        </w:rPr>
+        <w:t>_inclusif_conditions_specifiques</w:t>
+      </w:r>
+      <w:r>
+        <w:rPr>
+          <w:color w:val="000000"/>
+        </w:rPr>
+        <w:t xml:space="preserve"> %}</w:t>
+      </w:r>
+    </w:p>
+    <w:p>
+      <w:pPr>
+        <w:ind w:left="708"/>
+        <w:rPr>
+          <w:color w:val="000000"/>
+        </w:rPr>
+      </w:pPr>
+      <w:proofErr w:type="gramStart"/>
+      <w:r>
+        <w:rPr>
+          <w:color w:val="000000"/>
+        </w:rPr>
+        <w:t>{{ convention</w:t>
+      </w:r>
+      <w:proofErr w:type="gramEnd"/>
+      <w:r>
+        <w:rPr>
+          <w:color w:val="000000"/>
+        </w:rPr>
+        <w:t>.</w:t>
       </w:r>
       <w:r>
         <w:rPr>
@@ -9390,6 +10467,108 @@
         <w:rPr>
           <w:color w:val="000000"/>
         </w:rPr>
+        <w:t xml:space="preserve"> }}</w:t>
+      </w:r>
+    </w:p>
+    <w:p>
+      <w:pPr>
+        <w:rPr>
+          <w:color w:val="000000"/>
+        </w:rPr>
+      </w:pPr>
+      <w:r>
+        <w:rPr>
+          <w:color w:val="000000"/>
+        </w:rPr>
+        <w:t>{%</w:t>
+      </w:r>
+      <w:r>
+        <w:rPr>
+          <w:color w:val="000000"/>
+        </w:rPr>
+        <w:t>-</w:t>
+      </w:r>
+      <w:r>
+        <w:rPr>
+          <w:color w:val="000000"/>
+        </w:rPr>
+        <w:t xml:space="preserve"> endif %}</w:t>
+      </w:r>
+    </w:p>
+    <w:p>
+      <w:pPr>
+        <w:rPr>
+          <w:color w:val="000000"/>
+        </w:rPr>
+      </w:pPr>
+    </w:p>
+    <w:p>
+      <w:pPr>
+        <w:rPr>
+          <w:color w:val="000000"/>
+        </w:rPr>
+      </w:pPr>
+      <w:r>
+        <w:rPr>
+          <w:color w:val="000000"/>
+        </w:rPr>
+        <w:t xml:space="preserve">Conditions d'admission dans </w:t>
+      </w:r>
+      <w:r>
+        <w:rPr>
+          <w:color w:val="000000"/>
+        </w:rPr>
+        <w:t>la résidence sociale</w:t>
+      </w:r>
+      <w:r>
+        <w:rPr>
+          <w:color w:val="000000"/>
+        </w:rPr>
+        <w:t xml:space="preserve"> : </w:t>
+      </w:r>
+    </w:p>
+    <w:p>
+      <w:pPr>
+        <w:rPr>
+          <w:color w:val="000000"/>
+        </w:rPr>
+      </w:pPr>
+      <w:r>
+        <w:rPr>
+          <w:color w:val="000000"/>
+        </w:rPr>
+        <w:t xml:space="preserve">{% if </w:t>
+      </w:r>
+      <w:proofErr w:type="gramStart"/>
+      <w:r>
+        <w:rPr>
+          <w:color w:val="000000"/>
+        </w:rPr>
+        <w:t>convention.</w:t>
+      </w:r>
+      <w:r>
+        <w:rPr>
+          <w:color w:val="000000"/>
+        </w:rPr>
+        <w:t>attribution</w:t>
+      </w:r>
+      <w:proofErr w:type="gramEnd"/>
+      <w:r>
+        <w:rPr>
+          <w:color w:val="000000"/>
+        </w:rPr>
+        <w:t>_inclusif_conditions_</w:t>
+      </w:r>
+      <w:r>
+        <w:rPr>
+          <w:color w:val="000000"/>
+        </w:rPr>
+        <w:t>admission</w:t>
+      </w:r>
+      <w:r>
+        <w:rPr>
+          <w:color w:val="000000"/>
+        </w:rPr>
         <w:t xml:space="preserve"> %}</w:t>
       </w:r>
     </w:p>
@@ -9400,17 +10579,31 @@
           <w:color w:val="000000"/>
         </w:rPr>
       </w:pPr>
-      <w:r>
-        <w:rPr>
-          <w:color w:val="000000"/>
-        </w:rPr>
-        <w:t>{{ convention.</w:t>
-      </w:r>
-      <w:r>
-        <w:rPr>
-          <w:color w:val="000000"/>
-        </w:rPr>
-        <w:t>attribution_inclusif_conditions_specifiques</w:t>
+      <w:proofErr w:type="gramStart"/>
+      <w:r>
+        <w:rPr>
+          <w:color w:val="000000"/>
+        </w:rPr>
+        <w:t>{{ convention</w:t>
+      </w:r>
+      <w:proofErr w:type="gramEnd"/>
+      <w:r>
+        <w:rPr>
+          <w:color w:val="000000"/>
+        </w:rPr>
+        <w:t>.</w:t>
+      </w:r>
+      <w:r>
+        <w:rPr>
+          <w:color w:val="000000"/>
+        </w:rPr>
+        <w:t>attribution_inclusif_conditions_</w:t>
+      </w:r>
+      <w:r>
+        <w:rPr>
+          <w:color w:val="000000"/>
+        </w:rPr>
+        <w:t>admission</w:t>
       </w:r>
       <w:r>
         <w:rPr>
@@ -9461,44 +10654,81 @@
         <w:rPr>
           <w:color w:val="000000"/>
         </w:rPr>
-        <w:t xml:space="preserve">Conditions d'admission dans </w:t>
-      </w:r>
-      <w:r>
-        <w:rPr>
-          <w:color w:val="000000"/>
-        </w:rPr>
-        <w:t>la résidence sociale</w:t>
-      </w:r>
-      <w:r>
-        <w:rPr>
-          <w:color w:val="000000"/>
-        </w:rPr>
-        <w:t xml:space="preserve"> : </w:t>
-      </w:r>
-    </w:p>
-    <w:p>
-      <w:pPr>
-        <w:rPr>
-          <w:color w:val="000000"/>
-        </w:rPr>
-      </w:pPr>
-      <w:r>
-        <w:rPr>
-          <w:color w:val="000000"/>
-        </w:rPr>
-        <w:t>{% if convention.</w:t>
-      </w:r>
-      <w:r>
-        <w:rPr>
-          <w:color w:val="000000"/>
-        </w:rPr>
-        <w:t>attribution_inclusif_conditions_</w:t>
-      </w:r>
-      <w:r>
-        <w:rPr>
-          <w:color w:val="000000"/>
-        </w:rPr>
-        <w:t>admission</w:t>
+        <w:t>Durée maximale de l'accueil et conditions de son renouvellement :</w:t>
+      </w:r>
+    </w:p>
+    <w:p>
+      <w:pPr>
+        <w:rPr>
+          <w:color w:val="000000"/>
+        </w:rPr>
+      </w:pPr>
+    </w:p>
+    <w:p>
+      <w:pPr>
+        <w:rPr>
+          <w:color w:val="000000"/>
+        </w:rPr>
+      </w:pPr>
+      <w:r>
+        <w:rPr>
+          <w:color w:val="000000"/>
+        </w:rPr>
+        <w:t xml:space="preserve">Modalités d'attribution </w:t>
+      </w:r>
+      <w:r>
+        <w:rPr>
+          <w:color w:val="000000"/>
+        </w:rPr>
+        <w:t>[organisme ou instance désignataire, type de public, conditions d'accès]</w:t>
+      </w:r>
+      <w:r>
+        <w:t> </w:t>
+      </w:r>
+      <w:r>
+        <w:rPr>
+          <w:color w:val="000000"/>
+        </w:rPr>
+        <w:t xml:space="preserve">: </w:t>
+      </w:r>
+    </w:p>
+    <w:p>
+      <w:pPr>
+        <w:rPr>
+          <w:color w:val="000000"/>
+        </w:rPr>
+      </w:pPr>
+      <w:r>
+        <w:rPr>
+          <w:color w:val="000000"/>
+        </w:rPr>
+        <w:t xml:space="preserve">{% if </w:t>
+      </w:r>
+      <w:proofErr w:type="gramStart"/>
+      <w:r>
+        <w:rPr>
+          <w:color w:val="000000"/>
+        </w:rPr>
+        <w:t>convention.</w:t>
+      </w:r>
+      <w:r>
+        <w:rPr>
+          <w:color w:val="000000"/>
+        </w:rPr>
+        <w:t>attribution</w:t>
+      </w:r>
+      <w:proofErr w:type="gramEnd"/>
+      <w:r>
+        <w:rPr>
+          <w:color w:val="000000"/>
+        </w:rPr>
+        <w:t>_inclusif_</w:t>
+      </w:r>
+      <w:r>
+        <w:rPr>
+          <w:color w:val="000000"/>
+        </w:rPr>
+        <w:t>modalites_attribution</w:t>
       </w:r>
       <w:r>
         <w:rPr>
@@ -9514,154 +10744,19 @@
           <w:color w:val="000000"/>
         </w:rPr>
       </w:pPr>
-      <w:r>
-        <w:rPr>
-          <w:color w:val="000000"/>
-        </w:rPr>
-        <w:t>{{ convention.</w:t>
-      </w:r>
-      <w:r>
-        <w:rPr>
-          <w:color w:val="000000"/>
-        </w:rPr>
-        <w:t>attribution_inclusif_conditions_</w:t>
-      </w:r>
-      <w:r>
-        <w:rPr>
-          <w:color w:val="000000"/>
-        </w:rPr>
-        <w:t>admission</w:t>
-      </w:r>
-      <w:r>
-        <w:rPr>
-          <w:color w:val="000000"/>
-        </w:rPr>
-        <w:t xml:space="preserve"> }}</w:t>
-      </w:r>
-    </w:p>
-    <w:p>
-      <w:pPr>
-        <w:rPr>
-          <w:color w:val="000000"/>
-        </w:rPr>
-      </w:pPr>
-      <w:r>
-        <w:rPr>
-          <w:color w:val="000000"/>
-        </w:rPr>
-        <w:t>{%</w:t>
-      </w:r>
-      <w:r>
-        <w:rPr>
-          <w:color w:val="000000"/>
-        </w:rPr>
-        <w:t>-</w:t>
-      </w:r>
-      <w:r>
-        <w:rPr>
-          <w:color w:val="000000"/>
-        </w:rPr>
-        <w:t xml:space="preserve"> endif %}</w:t>
-      </w:r>
-    </w:p>
-    <w:p>
-      <w:pPr>
-        <w:rPr>
-          <w:color w:val="000000"/>
-        </w:rPr>
-      </w:pPr>
-    </w:p>
-    <w:p>
-      <w:pPr>
-        <w:rPr>
-          <w:color w:val="000000"/>
-        </w:rPr>
-      </w:pPr>
-      <w:r>
-        <w:rPr>
-          <w:color w:val="000000"/>
-        </w:rPr>
-        <w:t>Durée maximale de l'accueil et conditions de son renouvellement :</w:t>
-      </w:r>
-    </w:p>
-    <w:p>
-      <w:pPr>
-        <w:rPr>
-          <w:color w:val="000000"/>
-        </w:rPr>
-      </w:pPr>
-    </w:p>
-    <w:p>
-      <w:pPr>
-        <w:rPr>
-          <w:color w:val="000000"/>
-        </w:rPr>
-      </w:pPr>
-      <w:r>
-        <w:rPr>
-          <w:color w:val="000000"/>
-        </w:rPr>
-        <w:t xml:space="preserve">Modalités d'attribution </w:t>
-      </w:r>
-      <w:r>
-        <w:rPr>
-          <w:color w:val="000000"/>
-        </w:rPr>
-        <w:t>[organisme ou instance désignataire, type de public, conditions d'accès]</w:t>
-      </w:r>
-      <w:r>
-        <w:t> </w:t>
-      </w:r>
-      <w:r>
-        <w:rPr>
-          <w:color w:val="000000"/>
-        </w:rPr>
-        <w:t xml:space="preserve">: </w:t>
-      </w:r>
-    </w:p>
-    <w:p>
-      <w:pPr>
-        <w:rPr>
-          <w:color w:val="000000"/>
-        </w:rPr>
-      </w:pPr>
-      <w:r>
-        <w:rPr>
-          <w:color w:val="000000"/>
-        </w:rPr>
-        <w:t>{% if convention.</w:t>
-      </w:r>
-      <w:r>
-        <w:rPr>
-          <w:color w:val="000000"/>
-        </w:rPr>
-        <w:t>attribution_inclusif_</w:t>
-      </w:r>
-      <w:r>
-        <w:rPr>
-          <w:color w:val="000000"/>
-        </w:rPr>
-        <w:t>modalites_attribution</w:t>
-      </w:r>
-      <w:r>
-        <w:rPr>
-          <w:color w:val="000000"/>
-        </w:rPr>
-        <w:t xml:space="preserve"> %}</w:t>
-      </w:r>
-    </w:p>
-    <w:p>
-      <w:pPr>
-        <w:ind w:left="708"/>
-        <w:rPr>
-          <w:color w:val="000000"/>
-        </w:rPr>
-      </w:pPr>
-      <w:r>
-        <w:rPr>
-          <w:color w:val="000000"/>
-        </w:rPr>
-        <w:t>{{ convention.</w:t>
+      <w:proofErr w:type="gramStart"/>
+      <w:r>
+        <w:rPr>
+          <w:color w:val="000000"/>
+        </w:rPr>
+        <w:t>{{ convention</w:t>
+      </w:r>
+      <w:proofErr w:type="gramEnd"/>
+      <w:r>
+        <w:rPr>
+          <w:color w:val="000000"/>
+        </w:rPr>
+        <w:t>.</w:t>
       </w:r>
       <w:r>
         <w:rPr>
@@ -9818,7 +10913,21 @@
                               <w:rPr>
                                 <w:rFonts w:ascii="TimesNewRomanPSMT" w:hAnsi="TimesNewRomanPSMT" w:cs="TimesNewRomanPSMT"/>
                               </w:rPr>
-                              <w:t>Fait à {{administration.get_ville_signature_or_empty() }}, le</w:t>
+                              <w:t>Fait à {{administration.get_ville_signature_or_</w:t>
+                            </w:r>
+                            <w:proofErr w:type="gramStart"/>
+                            <w:r>
+                              <w:rPr>
+                                <w:rFonts w:ascii="TimesNewRomanPSMT" w:hAnsi="TimesNewRomanPSMT" w:cs="TimesNewRomanPSMT"/>
+                              </w:rPr>
+                              <w:t>empty(</w:t>
+                            </w:r>
+                            <w:proofErr w:type="gramEnd"/>
+                            <w:r>
+                              <w:rPr>
+                                <w:rFonts w:ascii="TimesNewRomanPSMT" w:hAnsi="TimesNewRomanPSMT" w:cs="TimesNewRomanPSMT"/>
+                              </w:rPr>
+                              <w:t>) }}, le</w:t>
                             </w:r>
                           </w:p>
                           <w:p>
@@ -9842,6 +10951,7 @@
                             <w:r>
                               <w:t xml:space="preserve"> </w:t>
                             </w:r>
+                            <w:proofErr w:type="gramStart"/>
                             <w:r>
                               <w:t xml:space="preserve">{{ </w:t>
                             </w:r>
@@ -9851,6 +10961,7 @@
                               </w:rPr>
                               <w:t>convention</w:t>
                             </w:r>
+                            <w:proofErr w:type="gramEnd"/>
                             <w:r>
                               <w:t>.signat</w:t>
                             </w:r>
@@ -9911,6 +11022,7 @@
                               </w:rPr>
                               <w:t xml:space="preserve"> </w:t>
                             </w:r>
+                            <w:proofErr w:type="gramStart"/>
                             <w:r>
                               <w:t xml:space="preserve">{{ </w:t>
                             </w:r>
@@ -9920,6 +11032,7 @@
                               </w:rPr>
                               <w:t>convention</w:t>
                             </w:r>
+                            <w:proofErr w:type="gramEnd"/>
                             <w:r>
                               <w:t>.</w:t>
                             </w:r>
@@ -9991,6 +11104,7 @@
                               </w:rPr>
                               <w:t xml:space="preserve"> </w:t>
                             </w:r>
+                            <w:proofErr w:type="gramStart"/>
                             <w:r>
                               <w:t xml:space="preserve">{{ </w:t>
                             </w:r>
@@ -10000,6 +11114,7 @@
                               </w:rPr>
                               <w:t>administration</w:t>
                             </w:r>
+                            <w:proofErr w:type="gramEnd"/>
                             <w:r>
                               <w:t>.signat</w:t>
                             </w:r>
@@ -10060,7 +11175,7 @@
           </mc:Choice>
           <mc:Fallback>
             <w:pict>
-              <v:shape w14:anchorId="146E7DB9" id="Text Box 51" o:spid="_x0000_s1028" type="#_x0000_t202" style="width:411.95pt;height:318.1pt;visibility:visible;mso-wrap-style:square;mso-left-percent:-10001;mso-top-percent:-10001;mso-position-horizontal:absolute;mso-position-horizontal-relative:char;mso-position-vertical:absolute;mso-position-vertical-relative:line;mso-left-percent:-10001;mso-top-percent:-10001;v-text-anchor:top" o:gfxdata="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" fillcolor="white [3201]" stroked="f" strokeweight=".5pt">
+              <v:shape w14:anchorId="146E7DB9" id="Text Box 51" o:spid="_x0000_s1028" type="#_x0000_t202" style="width:411.95pt;height:318.1pt;visibility:visible;mso-wrap-style:square;mso-left-percent:-10001;mso-top-percent:-10001;mso-position-horizontal:absolute;mso-position-horizontal-relative:char;mso-position-vertical:absolute;mso-position-vertical-relative:line;mso-left-percent:-10001;mso-top-percent:-10001;v-text-anchor:top" o:gfxdata="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" fillcolor="white [3201]" stroked="f" strokeweight=".5pt">
                 <v:textbox inset="0,0,0,0">
                   <w:txbxContent>
                     <w:p>
@@ -10071,28 +11186,14 @@
                         <w:rPr>
                           <w:rFonts w:ascii="TimesNewRomanPSMT" w:hAnsi="TimesNewRomanPSMT" w:cs="TimesNewRomanPSMT"/>
                         </w:rPr>
-                        <w:t>Fait à {{</w:t>
-                      </w:r>
-                      <w:proofErr w:type="spellStart"/>
-                      <w:r>
-                        <w:rPr>
-                          <w:rFonts w:ascii="TimesNewRomanPSMT" w:hAnsi="TimesNewRomanPSMT" w:cs="TimesNewRomanPSMT"/>
-                        </w:rPr>
-                        <w:t>administration.get_ville_signature_or_</w:t>
+                        <w:t>Fait à {{administration.get_ville_signature_or_</w:t>
                       </w:r>
                       <w:proofErr w:type="gramStart"/>
                       <w:r>
                         <w:rPr>
                           <w:rFonts w:ascii="TimesNewRomanPSMT" w:hAnsi="TimesNewRomanPSMT" w:cs="TimesNewRomanPSMT"/>
                         </w:rPr>
-                        <w:t>empty</w:t>
-                      </w:r>
-                      <w:proofErr w:type="spellEnd"/>
-                      <w:r>
-                        <w:rPr>
-                          <w:rFonts w:ascii="TimesNewRomanPSMT" w:hAnsi="TimesNewRomanPSMT" w:cs="TimesNewRomanPSMT"/>
-                        </w:rPr>
-                        <w:t>(</w:t>
+                        <w:t>empty(</w:t>
                       </w:r>
                       <w:proofErr w:type="gramEnd"/>
                       <w:r>
@@ -10127,7 +11228,6 @@
                       <w:r>
                         <w:t xml:space="preserve">{{ </w:t>
                       </w:r>
-                      <w:proofErr w:type="spellStart"/>
                       <w:r>
                         <w:rPr>
                           <w:rFonts w:ascii="TimesNewRomanPSMT" w:hAnsi="TimesNewRomanPSMT" w:cs="TimesNewRomanPSMT"/>
@@ -10150,7 +11250,6 @@
                       <w:r>
                         <w:t>|default_empty_if_none</w:t>
                       </w:r>
-                      <w:proofErr w:type="spellEnd"/>
                       <w:r>
                         <w:t xml:space="preserve"> }}</w:t>
                       </w:r>
@@ -10282,7 +11381,6 @@
                       <w:r>
                         <w:t xml:space="preserve">{{ </w:t>
                       </w:r>
-                      <w:proofErr w:type="spellStart"/>
                       <w:r>
                         <w:rPr>
                           <w:rFonts w:ascii="TimesNewRomanPSMT" w:hAnsi="TimesNewRomanPSMT" w:cs="TimesNewRomanPSMT"/>
@@ -10305,7 +11403,6 @@
                       <w:r>
                         <w:t>|default_empty_if_none</w:t>
                       </w:r>
-                      <w:proofErr w:type="spellEnd"/>
                       <w:r>
                         <w:t xml:space="preserve"> }}</w:t>
                       </w:r>
@@ -10433,7 +11530,21 @@
           <w:szCs w:val="22"/>
         </w:rPr>
         <w:lastRenderedPageBreak/>
-        <w:t xml:space="preserve">Le Préfet, ou lorsqu'un établissement public de coopération intercommunale ou un département a signé une convention mentionnée aux articles L.301-5-1 et L.301-5-2, le président de l'établissement public de coopération intercommunale ou du conseil </w:t>
+        <w:t xml:space="preserve">Le </w:t>
+      </w:r>
+      <w:proofErr w:type="gramStart"/>
+      <w:r>
+        <w:rPr>
+          <w:szCs w:val="22"/>
+        </w:rPr>
+        <w:t>Préfet</w:t>
+      </w:r>
+      <w:proofErr w:type="gramEnd"/>
+      <w:r>
+        <w:rPr>
+          <w:szCs w:val="22"/>
+        </w:rPr>
+        <w:t xml:space="preserve">, ou lorsqu'un établissement public de coopération intercommunale ou un département a signé une convention mentionnée aux articles L.301-5-1 et L.301-5-2, le président de l'établissement public de coopération intercommunale ou du conseil </w:t>
       </w:r>
       <w:r>
         <w:rPr>
@@ -10557,13 +11668,23 @@
       </w:r>
       <w:bookmarkStart w:id="8" w:name="Siret2"/>
       <w:bookmarkEnd w:id="8"/>
+      <w:proofErr w:type="gramStart"/>
       <w:r>
         <w:rPr>
           <w:color w:val="000000"/>
           <w:szCs w:val="22"/>
           <w:lang w:eastAsia="fr-FR"/>
         </w:rPr>
-        <w:t xml:space="preserve">{{ bailleur.siret </w:t>
+        <w:t>{{ bailleur</w:t>
+      </w:r>
+      <w:proofErr w:type="gramEnd"/>
+      <w:r>
+        <w:rPr>
+          <w:color w:val="000000"/>
+          <w:szCs w:val="22"/>
+          <w:lang w:eastAsia="fr-FR"/>
+        </w:rPr>
+        <w:t xml:space="preserve">.siret </w:t>
       </w:r>
       <w:r>
         <w:rPr>
@@ -10637,6 +11758,7 @@
         </w:rPr>
         <w:t xml:space="preserve">A </w:t>
       </w:r>
+      <w:proofErr w:type="gramStart"/>
       <w:r>
         <w:t>{{</w:t>
       </w:r>
@@ -10647,7 +11769,11 @@
         <w:t>administration.</w:t>
       </w:r>
       <w:r>
-        <w:t>get_</w:t>
+        <w:t>get</w:t>
+      </w:r>
+      <w:proofErr w:type="gramEnd"/>
+      <w:r>
+        <w:t>_</w:t>
       </w:r>
       <w:r>
         <w:t>ville_signature</w:t>
@@ -10699,6 +11825,7 @@
         </w:rPr>
         <w:t xml:space="preserve"> </w:t>
       </w:r>
+      <w:proofErr w:type="gramStart"/>
       <w:r>
         <w:t xml:space="preserve">{{ </w:t>
       </w:r>
@@ -10708,6 +11835,7 @@
         </w:rPr>
         <w:t>administration</w:t>
       </w:r>
+      <w:proofErr w:type="gramEnd"/>
       <w:r>
         <w:t>.signat</w:t>
       </w:r>
@@ -11020,7 +12148,7 @@
               <v:stroke joinstyle="miter"/>
               <v:path gradientshapeok="t" o:connecttype="rect"/>
             </v:shapetype>
-            <v:shape id="Text Box 2" o:spid="_x0000_s1029" type="#_x0000_t202" style="position:absolute;left:0;text-align:left;margin-left:427.1pt;margin-top:18.9pt;width:20.8pt;height:12.85pt;z-index:251665408;visibility:visible;mso-wrap-style:square;mso-width-percent:0;mso-height-percent:0;mso-wrap-distance-left:0;mso-wrap-distance-top:0;mso-wrap-distance-right:0;mso-wrap-distance-bottom:0;mso-position-horizontal:absolute;mso-position-horizontal-relative:page;mso-position-vertical:absolute;mso-position-vertical-relative:page;mso-width-percent:0;mso-height-percent:0;mso-width-relative:page;mso-height-relative:page;v-text-anchor:top" o:gfxdata="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" stroked="f">
+            <v:shape id="Text Box 2" o:spid="_x0000_s1029" type="#_x0000_t202" style="position:absolute;left:0;text-align:left;margin-left:427.1pt;margin-top:18.9pt;width:20.8pt;height:12.85pt;z-index:251665408;visibility:visible;mso-wrap-style:square;mso-width-percent:0;mso-height-percent:0;mso-wrap-distance-left:0;mso-wrap-distance-top:0;mso-wrap-distance-right:0;mso-wrap-distance-bottom:0;mso-position-horizontal:absolute;mso-position-horizontal-relative:page;mso-position-vertical:absolute;mso-position-vertical-relative:page;mso-width-percent:0;mso-height-percent:0;mso-width-relative:page;mso-height-relative:page;v-text-anchor:top" o:gfxdata="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" stroked="f">
               <v:fill opacity="0"/>
               <v:path arrowok="t"/>
               <v:textbox inset=".45pt,.45pt,.45pt,.45pt">
@@ -11028,7 +12156,7 @@
                   <w:p>
                     <w:r>
                       <w:rPr>
-                        <w:rStyle w:val="PageNumber"/>
+                        <w:rStyle w:val="Numrodepage"/>
                         <w:sz w:val="22"/>
                         <w:szCs w:val="22"/>
                       </w:rPr>
@@ -11036,7 +12164,7 @@
                     </w:r>
                     <w:r>
                       <w:rPr>
-                        <w:rStyle w:val="PageNumber"/>
+                        <w:rStyle w:val="Numrodepage"/>
                         <w:sz w:val="22"/>
                         <w:szCs w:val="22"/>
                       </w:rPr>
@@ -11044,7 +12172,7 @@
                     </w:r>
                     <w:r>
                       <w:rPr>
-                        <w:rStyle w:val="PageNumber"/>
+                        <w:rStyle w:val="Numrodepage"/>
                         <w:sz w:val="22"/>
                         <w:szCs w:val="22"/>
                       </w:rPr>
@@ -11052,7 +12180,7 @@
                     </w:r>
                     <w:r>
                       <w:rPr>
-                        <w:rStyle w:val="PageNumber"/>
+                        <w:rStyle w:val="Numrodepage"/>
                         <w:sz w:val="22"/>
                         <w:szCs w:val="22"/>
                       </w:rPr>
@@ -11060,7 +12188,7 @@
                     </w:r>
                     <w:r>
                       <w:rPr>
-                        <w:rStyle w:val="PageNumber"/>
+                        <w:rStyle w:val="Numrodepage"/>
                         <w:noProof/>
                         <w:sz w:val="22"/>
                         <w:szCs w:val="22"/>
@@ -11069,7 +12197,7 @@
                     </w:r>
                     <w:r>
                       <w:rPr>
-                        <w:rStyle w:val="PageNumber"/>
+                        <w:rStyle w:val="Numrodepage"/>
                         <w:sz w:val="22"/>
                         <w:szCs w:val="22"/>
                       </w:rPr>
@@ -11077,45 +12205,45 @@
                     </w:r>
                     <w:r>
                       <w:rPr>
-                        <w:rStyle w:val="PageNumber"/>
+                        <w:rStyle w:val="Numrodepage"/>
                       </w:rPr>
                       <w:tab/>
                       <w:t xml:space="preserve">- </w:t>
                     </w:r>
                     <w:r>
                       <w:rPr>
-                        <w:rStyle w:val="PageNumber"/>
+                        <w:rStyle w:val="Numrodepage"/>
                       </w:rPr>
                       <w:fldChar w:fldCharType="begin"/>
                     </w:r>
                     <w:r>
                       <w:rPr>
-                        <w:rStyle w:val="PageNumber"/>
+                        <w:rStyle w:val="Numrodepage"/>
                       </w:rPr>
                       <w:instrText xml:space="preserve"> PAGE </w:instrText>
                     </w:r>
                     <w:r>
                       <w:rPr>
-                        <w:rStyle w:val="PageNumber"/>
+                        <w:rStyle w:val="Numrodepage"/>
                       </w:rPr>
                       <w:fldChar w:fldCharType="separate"/>
                     </w:r>
                     <w:r>
                       <w:rPr>
-                        <w:rStyle w:val="PageNumber"/>
+                        <w:rStyle w:val="Numrodepage"/>
                         <w:noProof/>
                       </w:rPr>
                       <w:t>16</w:t>
                     </w:r>
                     <w:r>
                       <w:rPr>
-                        <w:rStyle w:val="PageNumber"/>
+                        <w:rStyle w:val="Numrodepage"/>
                       </w:rPr>
                       <w:fldChar w:fldCharType="end"/>
                     </w:r>
                     <w:r>
                       <w:rPr>
-                        <w:rStyle w:val="PageNumber"/>
+                        <w:rStyle w:val="Numrodepage"/>
                       </w:rPr>
                       <w:t xml:space="preserve"> -101010 878</w:t>
                     </w:r>
@@ -11386,7 +12514,7 @@
               <v:stroke joinstyle="miter"/>
               <v:path gradientshapeok="t" o:connecttype="rect"/>
             </v:shapetype>
-            <v:shape id="_x0000_s1030" type="#_x0000_t202" style="position:absolute;left:0;text-align:left;margin-left:538.7pt;margin-top:19.8pt;width:20.8pt;height:12.85pt;z-index:251650048;visibility:visible;mso-wrap-style:square;mso-width-percent:0;mso-height-percent:0;mso-wrap-distance-left:0;mso-wrap-distance-top:0;mso-wrap-distance-right:0;mso-wrap-distance-bottom:0;mso-position-horizontal:absolute;mso-position-horizontal-relative:page;mso-position-vertical:absolute;mso-position-vertical-relative:page;mso-width-percent:0;mso-height-percent:0;mso-width-relative:page;mso-height-relative:page;v-text-anchor:top" o:gfxdata="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" stroked="f">
+            <v:shape id="_x0000_s1030" type="#_x0000_t202" style="position:absolute;left:0;text-align:left;margin-left:538.7pt;margin-top:19.8pt;width:20.8pt;height:12.85pt;z-index:251650048;visibility:visible;mso-wrap-style:square;mso-width-percent:0;mso-height-percent:0;mso-wrap-distance-left:0;mso-wrap-distance-top:0;mso-wrap-distance-right:0;mso-wrap-distance-bottom:0;mso-position-horizontal:absolute;mso-position-horizontal-relative:page;mso-position-vertical:absolute;mso-position-vertical-relative:page;mso-width-percent:0;mso-height-percent:0;mso-width-relative:page;mso-height-relative:page;v-text-anchor:top" o:gfxdata="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" stroked="f">
               <v:fill opacity="0"/>
               <v:path arrowok="t"/>
               <v:textbox inset=".45pt,.45pt,.45pt,.45pt">
@@ -11394,7 +12522,7 @@
                   <w:p>
                     <w:r>
                       <w:rPr>
-                        <w:rStyle w:val="PageNumber"/>
+                        <w:rStyle w:val="Numrodepage"/>
                         <w:sz w:val="22"/>
                         <w:szCs w:val="22"/>
                       </w:rPr>
@@ -11402,7 +12530,7 @@
                     </w:r>
                     <w:r>
                       <w:rPr>
-                        <w:rStyle w:val="PageNumber"/>
+                        <w:rStyle w:val="Numrodepage"/>
                         <w:sz w:val="22"/>
                         <w:szCs w:val="22"/>
                       </w:rPr>
@@ -11410,7 +12538,7 @@
                     </w:r>
                     <w:r>
                       <w:rPr>
-                        <w:rStyle w:val="PageNumber"/>
+                        <w:rStyle w:val="Numrodepage"/>
                         <w:sz w:val="22"/>
                         <w:szCs w:val="22"/>
                       </w:rPr>
@@ -11418,7 +12546,7 @@
                     </w:r>
                     <w:r>
                       <w:rPr>
-                        <w:rStyle w:val="PageNumber"/>
+                        <w:rStyle w:val="Numrodepage"/>
                         <w:sz w:val="22"/>
                         <w:szCs w:val="22"/>
                       </w:rPr>
@@ -11426,7 +12554,7 @@
                     </w:r>
                     <w:r>
                       <w:rPr>
-                        <w:rStyle w:val="PageNumber"/>
+                        <w:rStyle w:val="Numrodepage"/>
                         <w:noProof/>
                         <w:sz w:val="22"/>
                         <w:szCs w:val="22"/>
@@ -11435,7 +12563,7 @@
                     </w:r>
                     <w:r>
                       <w:rPr>
-                        <w:rStyle w:val="PageNumber"/>
+                        <w:rStyle w:val="Numrodepage"/>
                         <w:sz w:val="22"/>
                         <w:szCs w:val="22"/>
                       </w:rPr>
@@ -11443,45 +12571,45 @@
                     </w:r>
                     <w:r>
                       <w:rPr>
-                        <w:rStyle w:val="PageNumber"/>
+                        <w:rStyle w:val="Numrodepage"/>
                       </w:rPr>
                       <w:tab/>
                       <w:t xml:space="preserve">- </w:t>
                     </w:r>
                     <w:r>
                       <w:rPr>
-                        <w:rStyle w:val="PageNumber"/>
+                        <w:rStyle w:val="Numrodepage"/>
                       </w:rPr>
                       <w:fldChar w:fldCharType="begin"/>
                     </w:r>
                     <w:r>
                       <w:rPr>
-                        <w:rStyle w:val="PageNumber"/>
+                        <w:rStyle w:val="Numrodepage"/>
                       </w:rPr>
                       <w:instrText xml:space="preserve"> PAGE </w:instrText>
                     </w:r>
                     <w:r>
                       <w:rPr>
-                        <w:rStyle w:val="PageNumber"/>
+                        <w:rStyle w:val="Numrodepage"/>
                       </w:rPr>
                       <w:fldChar w:fldCharType="separate"/>
                     </w:r>
                     <w:r>
                       <w:rPr>
-                        <w:rStyle w:val="PageNumber"/>
+                        <w:rStyle w:val="Numrodepage"/>
                         <w:noProof/>
                       </w:rPr>
                       <w:t>16</w:t>
                     </w:r>
                     <w:r>
                       <w:rPr>
-                        <w:rStyle w:val="PageNumber"/>
+                        <w:rStyle w:val="Numrodepage"/>
                       </w:rPr>
                       <w:fldChar w:fldCharType="end"/>
                     </w:r>
                     <w:r>
                       <w:rPr>
-                        <w:rStyle w:val="PageNumber"/>
+                        <w:rStyle w:val="Numrodepage"/>
                       </w:rPr>
                       <w:t xml:space="preserve"> -101010 878</w:t>
                     </w:r>
@@ -11664,7 +12792,7 @@
                     <v:stroke joinstyle="miter"/>
                     <v:path gradientshapeok="t" o:connecttype="rect"/>
                   </v:shapetype>
-                  <v:shape id="Text Box 18" o:spid="_x0000_s1031" type="#_x0000_t202" style="position:absolute;left:0;text-align:left;margin-left:322.25pt;margin-top:14.6pt;width:62.9pt;height:24.15pt;z-index:251659264;visibility:visible;mso-wrap-style:square;mso-width-percent:0;mso-height-percent:0;mso-wrap-distance-left:9.05pt;mso-wrap-distance-top:0;mso-wrap-distance-right:9.05pt;mso-wrap-distance-bottom:0;mso-position-horizontal:absolute;mso-position-horizontal-relative:page;mso-position-vertical:absolute;mso-position-vertical-relative:page;mso-width-percent:0;mso-height-percent:0;mso-width-relative:page;mso-height-relative:page;v-text-anchor:top" o:gfxdata="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" stroked="f">
+                  <v:shape id="Text Box 18" o:spid="_x0000_s1031" type="#_x0000_t202" style="position:absolute;left:0;text-align:left;margin-left:322.25pt;margin-top:14.6pt;width:62.9pt;height:24.15pt;z-index:251659264;visibility:visible;mso-wrap-style:square;mso-width-percent:0;mso-height-percent:0;mso-wrap-distance-left:9.05pt;mso-wrap-distance-top:0;mso-wrap-distance-right:9.05pt;mso-wrap-distance-bottom:0;mso-position-horizontal:absolute;mso-position-horizontal-relative:page;mso-position-vertical:absolute;mso-position-vertical-relative:page;mso-width-percent:0;mso-height-percent:0;mso-width-relative:page;mso-height-relative:page;v-text-anchor:top" o:gfxdata="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" stroked="f">
                     <v:fill opacity="0"/>
                     <v:path arrowok="t"/>
                     <v:textbox inset=".45pt,.45pt,.45pt,.45pt">
@@ -11766,7 +12894,15 @@
             <w:pStyle w:val="Form9"/>
           </w:pPr>
           <w:r>
-            <w:t>(pour l'établissement d'expéditions, copies, extraits d'actes ou décisions judiciaires à publier)</w:t>
+            <w:t>(</w:t>
+          </w:r>
+          <w:proofErr w:type="gramStart"/>
+          <w:r>
+            <w:t>pour</w:t>
+          </w:r>
+          <w:proofErr w:type="gramEnd"/>
+          <w:r>
+            <w:t xml:space="preserve"> l'établissement d'expéditions, copies, extraits d'actes ou décisions judiciaires à publier)</w:t>
           </w:r>
         </w:p>
         <w:p/>
@@ -11948,9 +13084,11 @@
             </w:rPr>
             <w:t xml:space="preserve"> </w:t>
           </w:r>
+          <w:proofErr w:type="gramStart"/>
           <w:r>
             <w:t>TAXES:</w:t>
           </w:r>
+          <w:proofErr w:type="gramEnd"/>
         </w:p>
         <w:p>
           <w:pPr>
@@ -11969,9 +13107,11 @@
           <w:pPr>
             <w:pStyle w:val="Form10J"/>
           </w:pPr>
+          <w:proofErr w:type="gramStart"/>
           <w:r>
             <w:t>CSI:</w:t>
           </w:r>
+          <w:proofErr w:type="gramEnd"/>
         </w:p>
         <w:p>
           <w:pPr>
@@ -12151,7 +13291,7 @@
                             <w:rPr>
                               <w:noProof/>
                             </w:rPr>
-                            <w:object w:dxaOrig="760" w:dyaOrig="547" w14:anchorId="11EDA911">
+                            <w:object w:dxaOrig="765" w:dyaOrig="540" w14:anchorId="11EDA911">
                               <v:shapetype id="_x0000_t75" coordsize="21600,21600" o:spt="75" o:preferrelative="t" path="m@4@5l@4@11@9@11@9@5xe" filled="f" stroked="f">
                                 <v:stroke joinstyle="miter"/>
                                 <v:formulas>
@@ -12175,7 +13315,7 @@
                                 <v:fill color2="black"/>
                                 <v:imagedata r:id="rId2" o:title="" croptop="-22f" cropbottom="-22f" cropleft="-25f" cropright="-25f"/>
                               </v:shape>
-                              <o:OLEObject Type="Embed" ProgID="Word.Picture.8" ShapeID="_x0000_i1026" DrawAspect="Content" ObjectID="_1742109997" r:id="rId3"/>
+                              <o:OLEObject Type="Embed" ProgID="Word.Picture.8" ShapeID="_x0000_i1026" DrawAspect="Content" ObjectID="_1742130125" r:id="rId3"/>
                             </w:object>
                           </w:r>
                         </w:p>
@@ -12221,11 +13361,7 @@
         </mc:Choice>
         <mc:Fallback>
           <w:pict>
-            <v:shapetype w14:anchorId="20DB70F0" id="_x0000_t202" coordsize="21600,21600" o:spt="202" path="m,l,21600r21600,l21600,xe">
-              <v:stroke joinstyle="miter"/>
-              <v:path gradientshapeok="t" o:connecttype="rect"/>
-            </v:shapetype>
-            <v:shape id="Text Box 17" o:spid="_x0000_s1032" type="#_x0000_t202" style="position:absolute;left:0;text-align:left;margin-left:37.35pt;margin-top:21.2pt;width:78.5pt;height:49.7pt;z-index:251663360;visibility:visible;mso-wrap-style:square;mso-width-percent:0;mso-height-percent:0;mso-wrap-distance-left:9.05pt;mso-wrap-distance-top:0;mso-wrap-distance-right:9.05pt;mso-wrap-distance-bottom:0;mso-position-horizontal:absolute;mso-position-horizontal-relative:page;mso-position-vertical:absolute;mso-position-vertical-relative:page;mso-width-percent:0;mso-height-percent:0;mso-width-relative:page;mso-height-relative:page;v-text-anchor:top" o:gfxdata="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" stroked="f">
+            <v:shape w14:anchorId="20DB70F0" id="Text Box 17" o:spid="_x0000_s1032" type="#_x0000_t202" style="position:absolute;left:0;text-align:left;margin-left:37.35pt;margin-top:21.2pt;width:78.5pt;height:49.7pt;z-index:251663360;visibility:visible;mso-wrap-style:square;mso-width-percent:0;mso-height-percent:0;mso-wrap-distance-left:9.05pt;mso-wrap-distance-top:0;mso-wrap-distance-right:9.05pt;mso-wrap-distance-bottom:0;mso-position-horizontal:absolute;mso-position-horizontal-relative:page;mso-position-vertical:absolute;mso-position-vertical-relative:page;mso-width-percent:0;mso-height-percent:0;mso-width-relative:page;mso-height-relative:page;v-text-anchor:top" o:gfxdata="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" stroked="f">
               <v:fill opacity="0"/>
               <v:path arrowok="t"/>
               <v:textbox inset=".45pt,.45pt,.45pt,.45pt">
@@ -12250,12 +13386,12 @@
                       <w:rPr>
                         <w:noProof/>
                       </w:rPr>
-                      <w:object w:dxaOrig="760" w:dyaOrig="547" w14:anchorId="11EDA911">
-                        <v:shape id="_x0000_i1025" type="#_x0000_t75" alt="" style="width:38pt;height:27.35pt;mso-width-percent:0;mso-height-percent:0;mso-width-percent:0;mso-height-percent:0" filled="t">
+                      <w:object w:dxaOrig="765" w:dyaOrig="540" w14:anchorId="11EDA911">
+                        <v:shape id="_x0000_i1026" type="#_x0000_t75" alt="" style="width:38.25pt;height:27pt;mso-width-percent:0;mso-height-percent:0;mso-width-percent:0;mso-height-percent:0" filled="t">
                           <v:fill color2="black"/>
-                          <v:imagedata r:id="rId4" o:title="" croptop="-22f" cropbottom="-22f" cropleft="-25f" cropright="-25f"/>
+                          <v:imagedata r:id="rId2" o:title="" croptop="-22f" cropbottom="-22f" cropleft="-25f" cropright="-25f"/>
                         </v:shape>
-                        <o:OLEObject Type="Embed" ProgID="Word.Picture.8" ShapeID="_x0000_i1025" DrawAspect="Content" ObjectID="_1739633202" r:id="rId5"/>
+                        <o:OLEObject Type="Embed" ProgID="Word.Picture.8" ShapeID="_x0000_i1026" DrawAspect="Content" ObjectID="_1742130125" r:id="rId4"/>
                       </w:object>
                     </w:r>
                   </w:p>
@@ -12463,11 +13599,11 @@
         </mc:Choice>
         <mc:Fallback>
           <w:pict>
-            <v:group w14:anchorId="0664A23D" id="Group 14" o:spid="_x0000_s1033" style="position:absolute;left:0;text-align:left;margin-left:542.05pt;margin-top:15.45pt;width:21.4pt;height:14.2pt;z-index:251661312;mso-wrap-distance-left:0;mso-wrap-distance-right:0;mso-position-horizontal-relative:page;mso-position-vertical-relative:page" coordorigin="10800,432" coordsize="428,284" o:gfxdata="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">
-              <v:roundrect id="AutoShape 15" o:spid="_x0000_s1034" style="position:absolute;left:10807;top:439;width:420;height:276;visibility:visible;mso-wrap-style:none;v-text-anchor:middle" arcsize="10923f" o:gfxdata="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" filled="f" stroked="f" strokecolor="#3465a4">
+            <v:group w14:anchorId="0664A23D" id="Group 14" o:spid="_x0000_s1033" style="position:absolute;left:0;text-align:left;margin-left:542.05pt;margin-top:15.45pt;width:21.4pt;height:14.2pt;z-index:251661312;mso-wrap-distance-left:0;mso-wrap-distance-right:0;mso-position-horizontal-relative:page;mso-position-vertical-relative:page" coordorigin="10800,432" coordsize="428,284" o:gfxdata="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">
+              <v:roundrect id="AutoShape 15" o:spid="_x0000_s1034" style="position:absolute;left:10807;top:439;width:420;height:276;visibility:visible;mso-wrap-style:none;v-text-anchor:middle" arcsize="10923f" o:gfxdata="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" filled="f" stroked="f" strokecolor="#3465a4">
                 <v:path arrowok="t"/>
               </v:roundrect>
-              <v:shape id="Text Box 16" o:spid="_x0000_s1035" type="#_x0000_t202" style="position:absolute;left:10800;top:432;width:420;height:276;visibility:visible;mso-wrap-style:square;v-text-anchor:middle" o:gfxdata="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" filled="f" stroked="f" strokecolor="#3465a4">
+              <v:shape id="Text Box 16" o:spid="_x0000_s1035" type="#_x0000_t202" style="position:absolute;left:10800;top:432;width:420;height:276;visibility:visible;mso-wrap-style:square;v-text-anchor:middle" o:gfxdata="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" filled="f" stroked="f" strokecolor="#3465a4">
                 <v:stroke joinstyle="round"/>
                 <v:path arrowok="t"/>
                 <v:textbox inset=".35mm,.35mm,.35mm,.35mm">

</xml_diff>

<commit_message>
suppression du saut de page inutile (#692)
</commit_message>
<xml_diff>
--- a/documents/Residence-template.docx
+++ b/documents/Residence-template.docx
@@ -5,30 +5,30 @@
   <w:body>
     <w:p>
       <w:pPr>
+        <w:jc w:val="center"/>
+      </w:pPr>
+      <w:r>
         <w:rPr>
           <w:b/>
           <w:bCs/>
         </w:rPr>
-      </w:pPr>
+        <w:t xml:space="preserve">Convention n° {% if </w:t>
+      </w:r>
+      <w:proofErr w:type="gramStart"/>
       <w:r>
         <w:rPr>
           <w:b/>
           <w:bCs/>
         </w:rPr>
-        <w:br w:type="page"/>
-      </w:r>
-    </w:p>
-    <w:p>
-      <w:pPr>
-        <w:jc w:val="center"/>
-      </w:pPr>
+        <w:t>convention.numero</w:t>
+      </w:r>
+      <w:proofErr w:type="gramEnd"/>
       <w:r>
         <w:rPr>
           <w:b/>
           <w:bCs/>
         </w:rPr>
-        <w:lastRenderedPageBreak/>
-        <w:t>Convention n° {% if convention.numero %}{{convention.numero}}{% else %}</w:t>
+        <w:t xml:space="preserve"> %}{{convention.numero}}{% else %}</w:t>
       </w:r>
       <w:r>
         <w:rPr>
@@ -90,11 +90,19 @@
         <w:rPr>
           <w:color w:val="000000"/>
         </w:rPr>
-        <w:t>Le ministre chargé du logement, agissant au nom de l'Etat, et représenté par le préfet ou, lorsqu'un établissement public de coopération intercommunale ou un département a signé une convention mentionnée aux articles L. 301-5-1 et L. 301-5-2 du code de la construction et de l'habitation, par le président de l'établissement public de coopération intercommunale ou du conseil</w:t>
+        <w:t xml:space="preserve">Le ministre chargé du logement, agissant au nom de l'Etat, et représenté par le préfet ou, lorsqu'un établissement public de coopération intercommunale ou un département a signé une convention mentionnée aux articles L. 301-5-1 et L. 301-5-2 du code de la construction et de l'habitation, par le président de l'établissement public de coopération intercommunale ou du </w:t>
+      </w:r>
+      <w:proofErr w:type="gramStart"/>
+      <w:r>
+        <w:rPr>
+          <w:color w:val="000000"/>
+        </w:rPr>
+        <w:t>conseil</w:t>
       </w:r>
       <w:r>
         <w:t>;</w:t>
       </w:r>
+      <w:proofErr w:type="gramEnd"/>
     </w:p>
     <w:p>
       <w:pPr>
@@ -319,6 +327,7 @@
         <w:rPr>
           <w:color w:val="000000"/>
         </w:rPr>
+        <w:lastRenderedPageBreak/>
         <w:t xml:space="preserve">Vu l'agrément de gestionnaire de résidence sociale prévu à l'article R. 353-165-1 ou l'agrément d'intermédiation locative et de gestion locative sociale mentionné à l'article L. 365-4 et délivré par le préfet du département de </w:t>
       </w:r>
       <w:r>
@@ -476,10 +485,18 @@
         <w:jc w:val="both"/>
       </w:pPr>
       <w:r>
-        <w:t>[Le cas échéant] Vu la convention de location, jointe à la présente convention, en date du {{</w:t>
-      </w:r>
-      <w:r>
-        <w:t xml:space="preserve"> programme.date_convention_location</w:t>
+        <w:t xml:space="preserve">[Le cas échéant] Vu la convention de location, jointe à la présente convention, en date du </w:t>
+      </w:r>
+      <w:proofErr w:type="gramStart"/>
+      <w:r>
+        <w:t>{{</w:t>
+      </w:r>
+      <w:r>
+        <w:t xml:space="preserve"> programme</w:t>
+      </w:r>
+      <w:proofErr w:type="gramEnd"/>
+      <w:r>
+        <w:t>.date_convention_location</w:t>
       </w:r>
       <w:r>
         <w:t>|dd</w:t>
@@ -501,7 +518,6 @@
         <w:jc w:val="both"/>
       </w:pPr>
       <w:r>
-        <w:lastRenderedPageBreak/>
         <w:t>[Le cas échéant] Vu la description du programme et des travaux prévus annexée à la présente convention</w:t>
       </w:r>
       <w:r>
@@ -590,13 +606,24 @@
         <w:jc w:val="both"/>
       </w:pPr>
       <w:r>
-        <w:t xml:space="preserve">La présente convention a pour objet de fixer les droits et les obligations des parties prévus par les articles L. 353-154 à L. 353-165 du code de la construction et de l'habitation, </w:t>
-      </w:r>
-      <w:r>
-        <w:rPr>
-          <w:color w:val="000000"/>
-        </w:rPr>
-        <w:t xml:space="preserve"> pour le logement-foyer de [nom et adresse de l'établissement] </w:t>
+        <w:t xml:space="preserve">La présente convention a pour objet de fixer les droits et les obligations des parties prévus par les articles L. 353-154 à L. 353-165 du code de la construction et de </w:t>
+      </w:r>
+      <w:proofErr w:type="gramStart"/>
+      <w:r>
+        <w:t xml:space="preserve">l'habitation, </w:t>
+      </w:r>
+      <w:r>
+        <w:rPr>
+          <w:color w:val="000000"/>
+        </w:rPr>
+        <w:t> pour</w:t>
+      </w:r>
+      <w:proofErr w:type="gramEnd"/>
+      <w:r>
+        <w:rPr>
+          <w:color w:val="000000"/>
+        </w:rPr>
+        <w:t xml:space="preserve"> le logement-foyer de [nom et adresse de l'établissement] </w:t>
       </w:r>
       <w:r>
         <w:t xml:space="preserve">{{ programme.nom }} à {{ programme.adresse|inline_text_multiline }} à {{ programme.code_postal }}, {{ programme.ville }} </w:t>
@@ -692,6 +719,7 @@
         </w:rPr>
         <w:t xml:space="preserve">L'agrément prévu à l'article R. 353-156 du code de la construction et de l'habitation a été délivré par le préfet du département de </w:t>
       </w:r>
+      <w:proofErr w:type="gramStart"/>
       <w:r>
         <w:rPr>
           <w:rFonts w:eastAsia="Arial Unicode MS"/>
@@ -701,6 +729,7 @@
       <w:r>
         <w:t>programme</w:t>
       </w:r>
+      <w:proofErr w:type="gramEnd"/>
       <w:r>
         <w:rPr>
           <w:rFonts w:eastAsia="Arial Unicode MS"/>
@@ -851,7 +880,14 @@
         <w:rPr>
           <w:color w:val="000000"/>
         </w:rPr>
-        <w:t>e {{</w:t>
+        <w:t xml:space="preserve">e </w:t>
+      </w:r>
+      <w:proofErr w:type="gramStart"/>
+      <w:r>
+        <w:rPr>
+          <w:color w:val="000000"/>
+        </w:rPr>
+        <w:t>{{</w:t>
       </w:r>
       <w:r>
         <w:rPr>
@@ -863,7 +899,14 @@
         <w:rPr>
           <w:color w:val="000000"/>
         </w:rPr>
-        <w:t>nombre_annee</w:t>
+        <w:t>nombre</w:t>
+      </w:r>
+      <w:proofErr w:type="gramEnd"/>
+      <w:r>
+        <w:rPr>
+          <w:color w:val="000000"/>
+        </w:rPr>
+        <w:t>_annee</w:t>
       </w:r>
       <w:r>
         <w:rPr>
@@ -890,7 +933,15 @@
         <w:t xml:space="preserve">ans dans les limites fixées aux articles R. 353-159 et R. 353160 du code de la construction et de l'habitation. </w:t>
       </w:r>
       <w:r>
-        <w:t>Elle expire le {{ convention.date_fin_conventionnement|d }}</w:t>
+        <w:t xml:space="preserve">Elle expire le </w:t>
+      </w:r>
+      <w:proofErr w:type="gramStart"/>
+      <w:r>
+        <w:t>{{ convention</w:t>
+      </w:r>
+      <w:proofErr w:type="gramEnd"/>
+      <w:r>
+        <w:t>.date_fin_conventionnement|d }}</w:t>
       </w:r>
     </w:p>
     <w:p>
@@ -1143,7 +1194,15 @@
         <w:jc w:val="both"/>
       </w:pPr>
       <w:r>
-        <w:t>[cocher la case prévue selon le type d'établissement retenu] :</w:t>
+        <w:t>[</w:t>
+      </w:r>
+      <w:proofErr w:type="gramStart"/>
+      <w:r>
+        <w:t>cocher</w:t>
+      </w:r>
+      <w:proofErr w:type="gramEnd"/>
+      <w:r>
+        <w:t xml:space="preserve"> la case prévue selon le type d'établissement retenu] :</w:t>
       </w:r>
     </w:p>
     <w:p>
@@ -1158,11 +1217,16 @@
       <w:r>
         <w:t xml:space="preserve">{% if </w:t>
       </w:r>
+      <w:proofErr w:type="gramStart"/>
       <w:r>
         <w:t>convention.</w:t>
       </w:r>
       <w:r>
-        <w:t>attribution_residence_sociale_ordinaire</w:t>
+        <w:t>attribution</w:t>
+      </w:r>
+      <w:proofErr w:type="gramEnd"/>
+      <w:r>
+        <w:t>_residence_sociale_ordinaire</w:t>
       </w:r>
       <w:r>
         <w:t xml:space="preserve"> %}</w:t>
@@ -1254,11 +1318,16 @@
       <w:r>
         <w:t xml:space="preserve">{% if </w:t>
       </w:r>
+      <w:proofErr w:type="gramStart"/>
       <w:r>
         <w:t>convention.</w:t>
       </w:r>
       <w:r>
-        <w:t>attribution_pension_de_famille</w:t>
+        <w:t>attribution</w:t>
+      </w:r>
+      <w:proofErr w:type="gramEnd"/>
+      <w:r>
+        <w:t>_pension_de_famille</w:t>
       </w:r>
       <w:r>
         <w:t xml:space="preserve"> %}</w:t>
@@ -1341,11 +1410,16 @@
       <w:r>
         <w:t xml:space="preserve">{% if </w:t>
       </w:r>
+      <w:proofErr w:type="gramStart"/>
       <w:r>
         <w:t>convention.</w:t>
       </w:r>
       <w:r>
-        <w:t>attribution_residence_accueil</w:t>
+        <w:t>attribution</w:t>
+      </w:r>
+      <w:proofErr w:type="gramEnd"/>
+      <w:r>
+        <w:t>_residence_accueil</w:t>
       </w:r>
       <w:r>
         <w:t xml:space="preserve"> %}</w:t>
@@ -1422,6 +1496,7 @@
       <w:r>
         <w:t xml:space="preserve">La part des locaux à usage privatif réservés par le préfet est fixée à </w:t>
       </w:r>
+      <w:proofErr w:type="gramStart"/>
       <w:r>
         <w:t>{{</w:t>
       </w:r>
@@ -1429,7 +1504,11 @@
         <w:t xml:space="preserve"> </w:t>
       </w:r>
       <w:r>
-        <w:t>convention.attribution_</w:t>
+        <w:t>convention</w:t>
+      </w:r>
+      <w:proofErr w:type="gramEnd"/>
+      <w:r>
+        <w:t>.attribution_</w:t>
       </w:r>
       <w:r>
         <w:t>reservation_prefectoral</w:t>
@@ -1513,6 +1592,7 @@
         <w:ind w:left="708"/>
         <w:jc w:val="both"/>
       </w:pPr>
+      <w:proofErr w:type="gramStart"/>
       <w:r>
         <w:t>{{</w:t>
       </w:r>
@@ -1520,7 +1600,11 @@
         <w:t xml:space="preserve"> </w:t>
       </w:r>
       <w:r>
-        <w:t>convention.</w:t>
+        <w:t>convention</w:t>
+      </w:r>
+      <w:proofErr w:type="gramEnd"/>
+      <w:r>
+        <w:t>.</w:t>
       </w:r>
       <w:r>
         <w:t>attribution_modalites_reservations</w:t>
@@ -1558,6 +1642,7 @@
         <w:ind w:left="708"/>
         <w:jc w:val="both"/>
       </w:pPr>
+      <w:proofErr w:type="gramStart"/>
       <w:r>
         <w:t>{{</w:t>
       </w:r>
@@ -1565,7 +1650,11 @@
         <w:t xml:space="preserve"> </w:t>
       </w:r>
       <w:r>
-        <w:t>convention.</w:t>
+        <w:t>convention</w:t>
+      </w:r>
+      <w:proofErr w:type="gramEnd"/>
+      <w:r>
+        <w:t>.</w:t>
       </w:r>
       <w:r>
         <w:t>attribution_modalites_choix_personnes</w:t>
@@ -2389,12 +2478,21 @@
       <w:pPr>
         <w:jc w:val="center"/>
       </w:pPr>
+      <w:proofErr w:type="gramStart"/>
       <w:r>
         <w:rPr>
           <w:i/>
           <w:iCs/>
         </w:rPr>
-        <w:t>Maxima applicables à la part de la redevance assimilable au loyer et aux charges locatives récupérables</w:t>
+        <w:t>Maxima applicables</w:t>
+      </w:r>
+      <w:proofErr w:type="gramEnd"/>
+      <w:r>
+        <w:rPr>
+          <w:i/>
+          <w:iCs/>
+        </w:rPr>
+        <w:t xml:space="preserve"> à la part de la redevance assimilable au loyer et aux charges locatives récupérables</w:t>
       </w:r>
     </w:p>
     <w:p>
@@ -2901,7 +2999,21 @@
         <w:rPr>
           <w:color w:val="000000"/>
         </w:rPr>
-        <w:t>Les prestations obligatoirement intégrées dans la redevance et non prises en compte pour le calcul de l'APL, et de ce fait non prises en compte au titre des charges récupérables, sont les suivantes </w:t>
+        <w:t xml:space="preserve">Les prestations obligatoirement intégrées dans la redevance et non prises en compte pour le calcul de l'APL, et de </w:t>
+      </w:r>
+      <w:proofErr w:type="gramStart"/>
+      <w:r>
+        <w:rPr>
+          <w:color w:val="000000"/>
+        </w:rPr>
+        <w:t>ce fait non prises</w:t>
+      </w:r>
+      <w:proofErr w:type="gramEnd"/>
+      <w:r>
+        <w:rPr>
+          <w:color w:val="000000"/>
+        </w:rPr>
+        <w:t xml:space="preserve"> en compte au titre des charges récupérables, sont les suivantes </w:t>
       </w:r>
       <w:r>
         <w:rPr>
@@ -2923,6 +3035,7 @@
         </w:rPr>
         <w:t xml:space="preserve">{% for line in </w:t>
       </w:r>
+      <w:proofErr w:type="gramStart"/>
       <w:r>
         <w:rPr>
           <w:lang w:val="en-US"/>
@@ -2933,7 +3046,14 @@
         <w:rPr>
           <w:lang w:val="en-US"/>
         </w:rPr>
-        <w:t>attribution_prestation</w:t>
+        <w:t>attribution</w:t>
+      </w:r>
+      <w:proofErr w:type="gramEnd"/>
+      <w:r>
+        <w:rPr>
+          <w:lang w:val="en-US"/>
+        </w:rPr>
+        <w:t>_prestation</w:t>
       </w:r>
       <w:r>
         <w:rPr>
@@ -2972,11 +3092,19 @@
           <w:color w:val="000000" w:themeColor="text1"/>
         </w:rPr>
       </w:pPr>
+      <w:proofErr w:type="gramStart"/>
       <w:r>
         <w:rPr>
           <w:color w:val="000000" w:themeColor="text1"/>
         </w:rPr>
-        <w:t>{{ line }}</w:t>
+        <w:t>{{ line</w:t>
+      </w:r>
+      <w:proofErr w:type="gramEnd"/>
+      <w:r>
+        <w:rPr>
+          <w:color w:val="000000" w:themeColor="text1"/>
+        </w:rPr>
+        <w:t xml:space="preserve"> }}</w:t>
       </w:r>
     </w:p>
     <w:p>
@@ -3047,7 +3175,21 @@
         <w:rPr>
           <w:lang w:val="en-US"/>
         </w:rPr>
-        <w:t xml:space="preserve"> convention.attribution_prestations_facultatives|get_text_as_list</w:t>
+        <w:t xml:space="preserve"> </w:t>
+      </w:r>
+      <w:proofErr w:type="gramStart"/>
+      <w:r>
+        <w:rPr>
+          <w:lang w:val="en-US"/>
+        </w:rPr>
+        <w:t>convention.attribution</w:t>
+      </w:r>
+      <w:proofErr w:type="gramEnd"/>
+      <w:r>
+        <w:rPr>
+          <w:lang w:val="en-US"/>
+        </w:rPr>
+        <w:t>_prestations_facultatives|get_text_as_list</w:t>
       </w:r>
       <w:r>
         <w:rPr>
@@ -3071,12 +3213,20 @@
         </w:numPr>
         <w:jc w:val="both"/>
       </w:pPr>
+      <w:proofErr w:type="gramStart"/>
       <w:r>
         <w:rPr>
           <w:color w:val="000000" w:themeColor="text1"/>
         </w:rPr>
         <w:lastRenderedPageBreak/>
-        <w:t>{{ line }}</w:t>
+        <w:t>{{ line</w:t>
+      </w:r>
+      <w:proofErr w:type="gramEnd"/>
+      <w:r>
+        <w:rPr>
+          <w:color w:val="000000" w:themeColor="text1"/>
+        </w:rPr>
+        <w:t xml:space="preserve"> }}</w:t>
       </w:r>
     </w:p>
     <w:p>
@@ -3219,13 +3369,24 @@
         <w:rPr>
           <w:color w:val="000000"/>
         </w:rPr>
-        <w:t xml:space="preserve"> {{</w:t>
-      </w:r>
-      <w:r>
         <w:t xml:space="preserve"> </w:t>
       </w:r>
-      <w:r>
-        <w:t>convention.</w:t>
+      <w:proofErr w:type="gramStart"/>
+      <w:r>
+        <w:rPr>
+          <w:color w:val="000000"/>
+        </w:rPr>
+        <w:t>{{</w:t>
+      </w:r>
+      <w:r>
+        <w:t xml:space="preserve"> </w:t>
+      </w:r>
+      <w:r>
+        <w:t>convention</w:t>
+      </w:r>
+      <w:proofErr w:type="gramEnd"/>
+      <w:r>
+        <w:t>.</w:t>
       </w:r>
       <w:r>
         <w:rPr>
@@ -4181,7 +4342,21 @@
                               <w:rPr>
                                 <w:rFonts w:ascii="TimesNewRomanPSMT" w:hAnsi="TimesNewRomanPSMT" w:cs="TimesNewRomanPSMT"/>
                               </w:rPr>
-                              <w:t>Fait à {{administration.get_ville_signature_or_empty() }}, le</w:t>
+                              <w:t>Fait à {{administration.get_ville_signature_or_</w:t>
+                            </w:r>
+                            <w:proofErr w:type="gramStart"/>
+                            <w:r>
+                              <w:rPr>
+                                <w:rFonts w:ascii="TimesNewRomanPSMT" w:hAnsi="TimesNewRomanPSMT" w:cs="TimesNewRomanPSMT"/>
+                              </w:rPr>
+                              <w:t>empty(</w:t>
+                            </w:r>
+                            <w:proofErr w:type="gramEnd"/>
+                            <w:r>
+                              <w:rPr>
+                                <w:rFonts w:ascii="TimesNewRomanPSMT" w:hAnsi="TimesNewRomanPSMT" w:cs="TimesNewRomanPSMT"/>
+                              </w:rPr>
+                              <w:t>) }}, le</w:t>
                             </w:r>
                           </w:p>
                           <w:p>
@@ -4205,6 +4380,7 @@
                             <w:r>
                               <w:t xml:space="preserve"> </w:t>
                             </w:r>
+                            <w:proofErr w:type="gramStart"/>
                             <w:r>
                               <w:t xml:space="preserve">{{ </w:t>
                             </w:r>
@@ -4214,6 +4390,7 @@
                               </w:rPr>
                               <w:t>convention</w:t>
                             </w:r>
+                            <w:proofErr w:type="gramEnd"/>
                             <w:r>
                               <w:t>.signat</w:t>
                             </w:r>
@@ -4271,6 +4448,7 @@
                             <w:r>
                               <w:t xml:space="preserve"> </w:t>
                             </w:r>
+                            <w:proofErr w:type="gramStart"/>
                             <w:r>
                               <w:t xml:space="preserve">{{ </w:t>
                             </w:r>
@@ -4280,6 +4458,7 @@
                               </w:rPr>
                               <w:t>convention</w:t>
                             </w:r>
+                            <w:proofErr w:type="gramEnd"/>
                             <w:r>
                               <w:t>.</w:t>
                             </w:r>
@@ -4347,6 +4526,7 @@
                             <w:r>
                               <w:t xml:space="preserve"> </w:t>
                             </w:r>
+                            <w:proofErr w:type="gramStart"/>
                             <w:r>
                               <w:t xml:space="preserve">{{ </w:t>
                             </w:r>
@@ -4356,6 +4536,7 @@
                               </w:rPr>
                               <w:t>administration</w:t>
                             </w:r>
+                            <w:proofErr w:type="gramEnd"/>
                             <w:r>
                               <w:t>.signat</w:t>
                             </w:r>
@@ -4429,7 +4610,7 @@
                 <v:stroke joinstyle="miter"/>
                 <v:path gradientshapeok="t" o:connecttype="rect"/>
               </v:shapetype>
-              <v:shape id="Text Box 9" o:spid="_x0000_s1026" type="#_x0000_t202" style="width:411.95pt;height:318.1pt;visibility:visible;mso-wrap-style:square;mso-left-percent:-10001;mso-top-percent:-10001;mso-position-horizontal:absolute;mso-position-horizontal-relative:char;mso-position-vertical:absolute;mso-position-vertical-relative:line;mso-left-percent:-10001;mso-top-percent:-10001;v-text-anchor:top" o:gfxdata="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" fillcolor="white [3201]" stroked="f" strokeweight=".5pt">
+              <v:shape id="Text Box 9" o:spid="_x0000_s1026" type="#_x0000_t202" style="width:411.95pt;height:318.1pt;visibility:visible;mso-wrap-style:square;mso-left-percent:-10001;mso-top-percent:-10001;mso-position-horizontal:absolute;mso-position-horizontal-relative:char;mso-position-vertical:absolute;mso-position-vertical-relative:line;mso-left-percent:-10001;mso-top-percent:-10001;v-text-anchor:top" o:gfxdata="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" fillcolor="white [3201]" stroked="f" strokeweight=".5pt">
                 <v:textbox inset="0,0,0,0">
                   <w:txbxContent>
                     <w:p>
@@ -4440,28 +4621,14 @@
                         <w:rPr>
                           <w:rFonts w:ascii="TimesNewRomanPSMT" w:hAnsi="TimesNewRomanPSMT" w:cs="TimesNewRomanPSMT"/>
                         </w:rPr>
-                        <w:t>Fait à {{</w:t>
-                      </w:r>
-                      <w:proofErr w:type="spellStart"/>
-                      <w:r>
-                        <w:rPr>
-                          <w:rFonts w:ascii="TimesNewRomanPSMT" w:hAnsi="TimesNewRomanPSMT" w:cs="TimesNewRomanPSMT"/>
-                        </w:rPr>
-                        <w:t>administration.get_ville_signature_or_</w:t>
+                        <w:t>Fait à {{administration.get_ville_signature_or_</w:t>
                       </w:r>
                       <w:proofErr w:type="gramStart"/>
                       <w:r>
                         <w:rPr>
                           <w:rFonts w:ascii="TimesNewRomanPSMT" w:hAnsi="TimesNewRomanPSMT" w:cs="TimesNewRomanPSMT"/>
                         </w:rPr>
-                        <w:t>empty</w:t>
-                      </w:r>
-                      <w:proofErr w:type="spellEnd"/>
-                      <w:r>
-                        <w:rPr>
-                          <w:rFonts w:ascii="TimesNewRomanPSMT" w:hAnsi="TimesNewRomanPSMT" w:cs="TimesNewRomanPSMT"/>
-                        </w:rPr>
-                        <w:t>(</w:t>
+                        <w:t>empty(</w:t>
                       </w:r>
                       <w:proofErr w:type="gramEnd"/>
                       <w:r>
@@ -4496,7 +4663,6 @@
                       <w:r>
                         <w:t xml:space="preserve">{{ </w:t>
                       </w:r>
-                      <w:proofErr w:type="spellStart"/>
                       <w:r>
                         <w:rPr>
                           <w:rFonts w:ascii="TimesNewRomanPSMT" w:hAnsi="TimesNewRomanPSMT" w:cs="TimesNewRomanPSMT"/>
@@ -4519,7 +4685,6 @@
                       <w:r>
                         <w:t>|default_empty_if_none</w:t>
                       </w:r>
-                      <w:proofErr w:type="spellEnd"/>
                       <w:r>
                         <w:t xml:space="preserve"> }}</w:t>
                       </w:r>
@@ -4644,7 +4809,6 @@
                       <w:r>
                         <w:t xml:space="preserve">{{ </w:t>
                       </w:r>
-                      <w:proofErr w:type="spellStart"/>
                       <w:r>
                         <w:rPr>
                           <w:rFonts w:ascii="TimesNewRomanPSMT" w:hAnsi="TimesNewRomanPSMT" w:cs="TimesNewRomanPSMT"/>
@@ -4667,7 +4831,6 @@
                       <w:r>
                         <w:t>|default_empty_if_none</w:t>
                       </w:r>
-                      <w:proofErr w:type="spellEnd"/>
                       <w:r>
                         <w:t xml:space="preserve"> }}</w:t>
                       </w:r>
@@ -4800,7 +4963,21 @@
         <w:rPr>
           <w:color w:val="000000"/>
         </w:rPr>
-        <w:t xml:space="preserve"> {{ programme.nom }}, pour {{ lot.nb_logements }} logement{{lot.nb_logements|pl }} {{ lot.financement }}, {{ programme.adresse|inline_text_multiline }} à {{ programme.code_postal }}, {{ programme.ville }}</w:t>
+        <w:t xml:space="preserve"> </w:t>
+      </w:r>
+      <w:proofErr w:type="gramStart"/>
+      <w:r>
+        <w:rPr>
+          <w:color w:val="000000"/>
+        </w:rPr>
+        <w:t>{{ programme.nom</w:t>
+      </w:r>
+      <w:proofErr w:type="gramEnd"/>
+      <w:r>
+        <w:rPr>
+          <w:color w:val="000000"/>
+        </w:rPr>
+        <w:t xml:space="preserve"> }}, pour {{ lot.nb_logements }} logement{{lot.nb_logements|pl }} {{ lot.financement }}, {{ programme.adresse|inline_text_multiline }} à {{ programme.code_postal }}, {{ programme.ville }}</w:t>
       </w:r>
     </w:p>
     <w:p>
@@ -4894,7 +5071,23 @@
           <w:shd w:val="clear" w:color="auto" w:fill="FFFFFF"/>
           <w:lang w:val="en-US"/>
         </w:rPr>
-        <w:t>{% endfor %}{% if references_cadastrales|len %}</w:t>
+        <w:t xml:space="preserve">{% endfor </w:t>
+      </w:r>
+      <w:proofErr w:type="gramStart"/>
+      <w:r>
+        <w:rPr>
+          <w:shd w:val="clear" w:color="auto" w:fill="FFFFFF"/>
+          <w:lang w:val="en-US"/>
+        </w:rPr>
+        <w:t>%}{</w:t>
+      </w:r>
+      <w:proofErr w:type="gramEnd"/>
+      <w:r>
+        <w:rPr>
+          <w:shd w:val="clear" w:color="auto" w:fill="FFFFFF"/>
+          <w:lang w:val="en-US"/>
+        </w:rPr>
+        <w:t>% if references_cadastrales|len %}</w:t>
       </w:r>
     </w:p>
     <w:tbl>
@@ -5148,13 +5341,23 @@
                 <w:lang w:val="en-US"/>
               </w:rPr>
             </w:pPr>
+            <w:proofErr w:type="gramStart"/>
             <w:r>
               <w:rPr>
                 <w:sz w:val="16"/>
                 <w:szCs w:val="16"/>
                 <w:lang w:val="en-US"/>
               </w:rPr>
-              <w:t>{{ rc.section }}</w:t>
+              <w:t>{{ rc</w:t>
+            </w:r>
+            <w:proofErr w:type="gramEnd"/>
+            <w:r>
+              <w:rPr>
+                <w:sz w:val="16"/>
+                <w:szCs w:val="16"/>
+                <w:lang w:val="en-US"/>
+              </w:rPr>
+              <w:t>.section }}</w:t>
             </w:r>
           </w:p>
         </w:tc>
@@ -5182,13 +5385,23 @@
                 <w:lang w:val="en-US"/>
               </w:rPr>
             </w:pPr>
+            <w:proofErr w:type="gramStart"/>
             <w:r>
               <w:rPr>
                 <w:sz w:val="16"/>
                 <w:szCs w:val="16"/>
                 <w:lang w:val="en-US"/>
               </w:rPr>
-              <w:t>{{ rc.numero }}</w:t>
+              <w:t>{{ rc</w:t>
+            </w:r>
+            <w:proofErr w:type="gramEnd"/>
+            <w:r>
+              <w:rPr>
+                <w:sz w:val="16"/>
+                <w:szCs w:val="16"/>
+                <w:lang w:val="en-US"/>
+              </w:rPr>
+              <w:t>.numero }}</w:t>
             </w:r>
           </w:p>
         </w:tc>
@@ -5216,13 +5429,23 @@
                 <w:lang w:val="en-US"/>
               </w:rPr>
             </w:pPr>
+            <w:proofErr w:type="gramStart"/>
             <w:r>
               <w:rPr>
                 <w:sz w:val="16"/>
                 <w:szCs w:val="16"/>
                 <w:lang w:val="en-US"/>
               </w:rPr>
-              <w:t>{{ rc.lieudit }}</w:t>
+              <w:t>{{ rc</w:t>
+            </w:r>
+            <w:proofErr w:type="gramEnd"/>
+            <w:r>
+              <w:rPr>
+                <w:sz w:val="16"/>
+                <w:szCs w:val="16"/>
+                <w:lang w:val="en-US"/>
+              </w:rPr>
+              <w:t>.lieudit }}</w:t>
             </w:r>
           </w:p>
         </w:tc>
@@ -5250,13 +5473,23 @@
                 <w:lang w:val="en-US"/>
               </w:rPr>
             </w:pPr>
+            <w:proofErr w:type="gramStart"/>
             <w:r>
               <w:rPr>
                 <w:sz w:val="16"/>
                 <w:szCs w:val="16"/>
                 <w:lang w:val="en-US"/>
               </w:rPr>
-              <w:t>{{ rc.surface }}</w:t>
+              <w:t>{{ rc</w:t>
+            </w:r>
+            <w:proofErr w:type="gramEnd"/>
+            <w:r>
+              <w:rPr>
+                <w:sz w:val="16"/>
+                <w:szCs w:val="16"/>
+                <w:lang w:val="en-US"/>
+              </w:rPr>
+              <w:t>.surface }}</w:t>
             </w:r>
           </w:p>
         </w:tc>
@@ -5316,7 +5549,21 @@
         <w:rPr>
           <w:shd w:val="clear" w:color="auto" w:fill="FFFFFF"/>
         </w:rPr>
-        <w:t>{% endif %}{% for image in effet_relatif_images %}</w:t>
+        <w:t xml:space="preserve">{% endif </w:t>
+      </w:r>
+      <w:proofErr w:type="gramStart"/>
+      <w:r>
+        <w:rPr>
+          <w:shd w:val="clear" w:color="auto" w:fill="FFFFFF"/>
+        </w:rPr>
+        <w:t>%}{</w:t>
+      </w:r>
+      <w:proofErr w:type="gramEnd"/>
+      <w:r>
+        <w:rPr>
+          <w:shd w:val="clear" w:color="auto" w:fill="FFFFFF"/>
+        </w:rPr>
+        <w:t>% for image in effet_relatif_images %}</w:t>
       </w:r>
     </w:p>
     <w:p>
@@ -5346,23 +5593,23 @@
           <w:shd w:val="clear" w:color="auto" w:fill="FFFFFF"/>
           <w:lang w:val="en-US"/>
         </w:rPr>
-        <w:t>{% endfor %}{% if lot.edd_volumetrique_text()|len %}</w:t>
-      </w:r>
-    </w:p>
-    <w:p>
-      <w:pPr>
-        <w:jc w:val="both"/>
+        <w:t xml:space="preserve">{% endfor </w:t>
+      </w:r>
+      <w:proofErr w:type="gramStart"/>
+      <w:r>
         <w:rPr>
           <w:shd w:val="clear" w:color="auto" w:fill="FFFFFF"/>
           <w:lang w:val="en-US"/>
         </w:rPr>
-      </w:pPr>
+        <w:t>%}{</w:t>
+      </w:r>
+      <w:proofErr w:type="gramEnd"/>
       <w:r>
         <w:rPr>
           <w:shd w:val="clear" w:color="auto" w:fill="FFFFFF"/>
           <w:lang w:val="en-US"/>
         </w:rPr>
-        <w:t>{{ lot.edd_volumetrique_text() }}</w:t>
+        <w:t>% if lot.edd_volumetrique_text()|len %}</w:t>
       </w:r>
     </w:p>
     <w:p>
@@ -5373,116 +5620,220 @@
           <w:lang w:val="en-US"/>
         </w:rPr>
       </w:pPr>
+      <w:proofErr w:type="gramStart"/>
       <w:r>
         <w:rPr>
           <w:shd w:val="clear" w:color="auto" w:fill="FFFFFF"/>
           <w:lang w:val="en-US"/>
         </w:rPr>
-        <w:t>{% endif %}{% for image in edd_volumetrique_images %}</w:t>
-      </w:r>
-    </w:p>
-    <w:p>
-      <w:pPr>
-        <w:jc w:val="both"/>
+        <w:t>{{ lot.edd</w:t>
+      </w:r>
+      <w:proofErr w:type="gramEnd"/>
+      <w:r>
         <w:rPr>
           <w:shd w:val="clear" w:color="auto" w:fill="FFFFFF"/>
           <w:lang w:val="en-US"/>
         </w:rPr>
-      </w:pPr>
-      <w:r>
+        <w:t>_volumetrique_text() }}</w:t>
+      </w:r>
+    </w:p>
+    <w:p>
+      <w:pPr>
+        <w:jc w:val="both"/>
         <w:rPr>
           <w:shd w:val="clear" w:color="auto" w:fill="FFFFFF"/>
           <w:lang w:val="en-US"/>
         </w:rPr>
-        <w:t>{{image}}</w:t>
-      </w:r>
-    </w:p>
-    <w:p>
-      <w:pPr>
-        <w:jc w:val="both"/>
+      </w:pPr>
+      <w:r>
         <w:rPr>
           <w:shd w:val="clear" w:color="auto" w:fill="FFFFFF"/>
           <w:lang w:val="en-US"/>
         </w:rPr>
-      </w:pPr>
+        <w:t xml:space="preserve">{% endif </w:t>
+      </w:r>
+      <w:proofErr w:type="gramStart"/>
       <w:r>
         <w:rPr>
           <w:shd w:val="clear" w:color="auto" w:fill="FFFFFF"/>
           <w:lang w:val="en-US"/>
         </w:rPr>
-        <w:t>{% endfor %}{% if programme.mention_publication_edd_volumetrique %}</w:t>
-      </w:r>
-    </w:p>
-    <w:p>
-      <w:pPr>
-        <w:jc w:val="both"/>
+        <w:t>%}{</w:t>
+      </w:r>
+      <w:proofErr w:type="gramEnd"/>
+      <w:r>
         <w:rPr>
           <w:shd w:val="clear" w:color="auto" w:fill="FFFFFF"/>
           <w:lang w:val="en-US"/>
         </w:rPr>
-      </w:pPr>
-      <w:r>
+        <w:t>% for image in edd_volumetrique_images %}</w:t>
+      </w:r>
+    </w:p>
+    <w:p>
+      <w:pPr>
+        <w:jc w:val="both"/>
         <w:rPr>
           <w:shd w:val="clear" w:color="auto" w:fill="FFFFFF"/>
           <w:lang w:val="en-US"/>
         </w:rPr>
-        <w:t>{{ programme.mention_publication_edd_volumetrique }}</w:t>
-      </w:r>
-    </w:p>
-    <w:p>
-      <w:pPr>
-        <w:jc w:val="both"/>
+      </w:pPr>
+      <w:r>
         <w:rPr>
           <w:shd w:val="clear" w:color="auto" w:fill="FFFFFF"/>
           <w:lang w:val="en-US"/>
         </w:rPr>
-      </w:pPr>
-      <w:r>
+        <w:t>{{image}}</w:t>
+      </w:r>
+    </w:p>
+    <w:p>
+      <w:pPr>
+        <w:jc w:val="both"/>
         <w:rPr>
           <w:shd w:val="clear" w:color="auto" w:fill="FFFFFF"/>
           <w:lang w:val="en-US"/>
         </w:rPr>
-        <w:t>{% endif %}{% if lot.edd_classique_text()|len %}</w:t>
-      </w:r>
-    </w:p>
-    <w:p>
-      <w:pPr>
-        <w:jc w:val="both"/>
+      </w:pPr>
+      <w:r>
         <w:rPr>
           <w:shd w:val="clear" w:color="auto" w:fill="FFFFFF"/>
-        </w:rPr>
-      </w:pPr>
+          <w:lang w:val="en-US"/>
+        </w:rPr>
+        <w:t xml:space="preserve">{% endfor </w:t>
+      </w:r>
+      <w:proofErr w:type="gramStart"/>
       <w:r>
         <w:rPr>
           <w:shd w:val="clear" w:color="auto" w:fill="FFFFFF"/>
-        </w:rPr>
-        <w:t>{{ lot.edd_classique_text() }}</w:t>
-      </w:r>
-    </w:p>
-    <w:p>
-      <w:pPr>
-        <w:jc w:val="both"/>
+          <w:lang w:val="en-US"/>
+        </w:rPr>
+        <w:t>%}{</w:t>
+      </w:r>
+      <w:proofErr w:type="gramEnd"/>
+      <w:r>
         <w:rPr>
           <w:shd w:val="clear" w:color="auto" w:fill="FFFFFF"/>
-        </w:rPr>
-      </w:pPr>
-      <w:r>
+          <w:lang w:val="en-US"/>
+        </w:rPr>
+        <w:t>% if programme.mention_publication_edd_volumetrique %}</w:t>
+      </w:r>
+    </w:p>
+    <w:p>
+      <w:pPr>
+        <w:jc w:val="both"/>
         <w:rPr>
           <w:shd w:val="clear" w:color="auto" w:fill="FFFFFF"/>
-        </w:rPr>
-        <w:t>{% endif %}{% for image in edd_classique_images %}</w:t>
-      </w:r>
-    </w:p>
-    <w:p>
-      <w:pPr>
-        <w:jc w:val="both"/>
+          <w:lang w:val="en-US"/>
+        </w:rPr>
+      </w:pPr>
+      <w:proofErr w:type="gramStart"/>
+      <w:r>
         <w:rPr>
           <w:shd w:val="clear" w:color="auto" w:fill="FFFFFF"/>
-        </w:rPr>
-      </w:pPr>
+          <w:lang w:val="en-US"/>
+        </w:rPr>
+        <w:t>{{ programme</w:t>
+      </w:r>
+      <w:proofErr w:type="gramEnd"/>
       <w:r>
         <w:rPr>
           <w:shd w:val="clear" w:color="auto" w:fill="FFFFFF"/>
+          <w:lang w:val="en-US"/>
+        </w:rPr>
+        <w:t>.mention_publication_edd_volumetrique }}</w:t>
+      </w:r>
+    </w:p>
+    <w:p>
+      <w:pPr>
+        <w:jc w:val="both"/>
+        <w:rPr>
+          <w:shd w:val="clear" w:color="auto" w:fill="FFFFFF"/>
+          <w:lang w:val="en-US"/>
+        </w:rPr>
+      </w:pPr>
+      <w:r>
+        <w:rPr>
+          <w:shd w:val="clear" w:color="auto" w:fill="FFFFFF"/>
+          <w:lang w:val="en-US"/>
+        </w:rPr>
+        <w:t xml:space="preserve">{% endif </w:t>
+      </w:r>
+      <w:proofErr w:type="gramStart"/>
+      <w:r>
+        <w:rPr>
+          <w:shd w:val="clear" w:color="auto" w:fill="FFFFFF"/>
+          <w:lang w:val="en-US"/>
+        </w:rPr>
+        <w:t>%}{</w:t>
+      </w:r>
+      <w:proofErr w:type="gramEnd"/>
+      <w:r>
+        <w:rPr>
+          <w:shd w:val="clear" w:color="auto" w:fill="FFFFFF"/>
+          <w:lang w:val="en-US"/>
+        </w:rPr>
+        <w:t>% if lot.edd_classique_text()|len %}</w:t>
+      </w:r>
+    </w:p>
+    <w:p>
+      <w:pPr>
+        <w:jc w:val="both"/>
+        <w:rPr>
+          <w:shd w:val="clear" w:color="auto" w:fill="FFFFFF"/>
+        </w:rPr>
+      </w:pPr>
+      <w:proofErr w:type="gramStart"/>
+      <w:r>
+        <w:rPr>
+          <w:shd w:val="clear" w:color="auto" w:fill="FFFFFF"/>
+        </w:rPr>
+        <w:t>{{ lot.edd</w:t>
+      </w:r>
+      <w:proofErr w:type="gramEnd"/>
+      <w:r>
+        <w:rPr>
+          <w:shd w:val="clear" w:color="auto" w:fill="FFFFFF"/>
+        </w:rPr>
+        <w:t>_classique_text() }}</w:t>
+      </w:r>
+    </w:p>
+    <w:p>
+      <w:pPr>
+        <w:jc w:val="both"/>
+        <w:rPr>
+          <w:shd w:val="clear" w:color="auto" w:fill="FFFFFF"/>
+        </w:rPr>
+      </w:pPr>
+      <w:r>
+        <w:rPr>
+          <w:shd w:val="clear" w:color="auto" w:fill="FFFFFF"/>
+        </w:rPr>
+        <w:t xml:space="preserve">{% endif </w:t>
+      </w:r>
+      <w:proofErr w:type="gramStart"/>
+      <w:r>
+        <w:rPr>
+          <w:shd w:val="clear" w:color="auto" w:fill="FFFFFF"/>
+        </w:rPr>
+        <w:t>%}{</w:t>
+      </w:r>
+      <w:proofErr w:type="gramEnd"/>
+      <w:r>
+        <w:rPr>
+          <w:shd w:val="clear" w:color="auto" w:fill="FFFFFF"/>
+        </w:rPr>
+        <w:t>% for image in edd_classique_images %}</w:t>
+      </w:r>
+    </w:p>
+    <w:p>
+      <w:pPr>
+        <w:jc w:val="both"/>
+        <w:rPr>
+          <w:shd w:val="clear" w:color="auto" w:fill="FFFFFF"/>
+        </w:rPr>
+      </w:pPr>
+      <w:r>
+        <w:rPr>
+          <w:shd w:val="clear" w:color="auto" w:fill="FFFFFF"/>
         </w:rPr>
         <w:t>{{image}}</w:t>
       </w:r>
@@ -5498,21 +5849,21 @@
         <w:rPr>
           <w:shd w:val="clear" w:color="auto" w:fill="FFFFFF"/>
         </w:rPr>
-        <w:t>{% endfor %}{% if programme.mention_publication_edd_classique %}</w:t>
-      </w:r>
-    </w:p>
-    <w:p>
-      <w:pPr>
-        <w:jc w:val="both"/>
+        <w:t xml:space="preserve">{% endfor </w:t>
+      </w:r>
+      <w:proofErr w:type="gramStart"/>
+      <w:r>
         <w:rPr>
           <w:shd w:val="clear" w:color="auto" w:fill="FFFFFF"/>
         </w:rPr>
-      </w:pPr>
+        <w:t>%}{</w:t>
+      </w:r>
+      <w:proofErr w:type="gramEnd"/>
       <w:r>
         <w:rPr>
           <w:shd w:val="clear" w:color="auto" w:fill="FFFFFF"/>
         </w:rPr>
-        <w:t>{{ programme.mention_publication_edd_classique }}</w:t>
+        <w:t>% if programme.mention_publication_edd_classique %}</w:t>
       </w:r>
     </w:p>
     <w:p>
@@ -5522,11 +5873,47 @@
           <w:shd w:val="clear" w:color="auto" w:fill="FFFFFF"/>
         </w:rPr>
       </w:pPr>
+      <w:proofErr w:type="gramStart"/>
       <w:r>
         <w:rPr>
           <w:shd w:val="clear" w:color="auto" w:fill="FFFFFF"/>
         </w:rPr>
-        <w:t>{% endif %}{% if logement_edds|len %}</w:t>
+        <w:t>{{ programme</w:t>
+      </w:r>
+      <w:proofErr w:type="gramEnd"/>
+      <w:r>
+        <w:rPr>
+          <w:shd w:val="clear" w:color="auto" w:fill="FFFFFF"/>
+        </w:rPr>
+        <w:t>.mention_publication_edd_classique }}</w:t>
+      </w:r>
+    </w:p>
+    <w:p>
+      <w:pPr>
+        <w:jc w:val="both"/>
+        <w:rPr>
+          <w:shd w:val="clear" w:color="auto" w:fill="FFFFFF"/>
+        </w:rPr>
+      </w:pPr>
+      <w:r>
+        <w:rPr>
+          <w:shd w:val="clear" w:color="auto" w:fill="FFFFFF"/>
+        </w:rPr>
+        <w:t xml:space="preserve">{% endif </w:t>
+      </w:r>
+      <w:proofErr w:type="gramStart"/>
+      <w:r>
+        <w:rPr>
+          <w:shd w:val="clear" w:color="auto" w:fill="FFFFFF"/>
+        </w:rPr>
+        <w:t>%}{</w:t>
+      </w:r>
+      <w:proofErr w:type="gramEnd"/>
+      <w:r>
+        <w:rPr>
+          <w:shd w:val="clear" w:color="auto" w:fill="FFFFFF"/>
+        </w:rPr>
+        <w:t>% if logement_edds|len %}</w:t>
       </w:r>
     </w:p>
     <w:p>
@@ -5554,6 +5941,7 @@
           <w:shd w:val="clear" w:color="auto" w:fill="FFFFFF"/>
         </w:rPr>
       </w:pPr>
+      <w:proofErr w:type="gramStart"/>
       <w:r>
         <w:rPr>
           <w:b/>
@@ -5562,7 +5950,18 @@
           <w:szCs w:val="22"/>
           <w:shd w:val="clear" w:color="auto" w:fill="FFFFFF"/>
         </w:rPr>
-        <w:t>division simplifié afin de désigner les parties objet du conventionnement :</w:t>
+        <w:t>division</w:t>
+      </w:r>
+      <w:proofErr w:type="gramEnd"/>
+      <w:r>
+        <w:rPr>
+          <w:b/>
+          <w:bCs/>
+          <w:sz w:val="22"/>
+          <w:szCs w:val="22"/>
+          <w:shd w:val="clear" w:color="auto" w:fill="FFFFFF"/>
+        </w:rPr>
+        <w:t xml:space="preserve"> simplifié afin de désigner les parties objet du conventionnement :</w:t>
       </w:r>
     </w:p>
     <w:p>
@@ -5757,7 +6156,23 @@
                 <w:sz w:val="16"/>
                 <w:szCs w:val="16"/>
               </w:rPr>
-              <w:t>(tel que inscrit dans les actes de vente/propriété…)</w:t>
+              <w:t>(</w:t>
+            </w:r>
+            <w:proofErr w:type="gramStart"/>
+            <w:r>
+              <w:rPr>
+                <w:sz w:val="16"/>
+                <w:szCs w:val="16"/>
+              </w:rPr>
+              <w:t>tel</w:t>
+            </w:r>
+            <w:proofErr w:type="gramEnd"/>
+            <w:r>
+              <w:rPr>
+                <w:sz w:val="16"/>
+                <w:szCs w:val="16"/>
+              </w:rPr>
+              <w:t xml:space="preserve"> que inscrit dans les actes de vente/propriété…)</w:t>
             </w:r>
           </w:p>
         </w:tc>
@@ -5868,13 +6283,23 @@
                 <w:lang w:val="en-US"/>
               </w:rPr>
             </w:pPr>
+            <w:proofErr w:type="gramStart"/>
             <w:r>
               <w:rPr>
                 <w:sz w:val="16"/>
                 <w:szCs w:val="16"/>
                 <w:lang w:val="en-US"/>
               </w:rPr>
-              <w:t>{{ i.financement }}</w:t>
+              <w:t>{{ i</w:t>
+            </w:r>
+            <w:proofErr w:type="gramEnd"/>
+            <w:r>
+              <w:rPr>
+                <w:sz w:val="16"/>
+                <w:szCs w:val="16"/>
+                <w:lang w:val="en-US"/>
+              </w:rPr>
+              <w:t>.financement }}</w:t>
             </w:r>
           </w:p>
         </w:tc>
@@ -5902,13 +6327,23 @@
                 <w:lang w:val="en-US"/>
               </w:rPr>
             </w:pPr>
+            <w:proofErr w:type="gramStart"/>
             <w:r>
               <w:rPr>
                 <w:sz w:val="16"/>
                 <w:szCs w:val="16"/>
                 <w:lang w:val="en-US"/>
               </w:rPr>
-              <w:t>{{ i.designation }}</w:t>
+              <w:t>{{ i</w:t>
+            </w:r>
+            <w:proofErr w:type="gramEnd"/>
+            <w:r>
+              <w:rPr>
+                <w:sz w:val="16"/>
+                <w:szCs w:val="16"/>
+                <w:lang w:val="en-US"/>
+              </w:rPr>
+              <w:t>.designation }}</w:t>
             </w:r>
           </w:p>
         </w:tc>
@@ -5936,13 +6371,23 @@
                 <w:lang w:val="en-US"/>
               </w:rPr>
             </w:pPr>
+            <w:proofErr w:type="gramStart"/>
             <w:r>
               <w:rPr>
                 <w:sz w:val="16"/>
                 <w:szCs w:val="16"/>
                 <w:lang w:val="en-US"/>
               </w:rPr>
-              <w:t>{{ i.numero_lot}}</w:t>
+              <w:t>{{ i</w:t>
+            </w:r>
+            <w:proofErr w:type="gramEnd"/>
+            <w:r>
+              <w:rPr>
+                <w:sz w:val="16"/>
+                <w:szCs w:val="16"/>
+                <w:lang w:val="en-US"/>
+              </w:rPr>
+              <w:t>.numero_lot}}</w:t>
             </w:r>
           </w:p>
         </w:tc>
@@ -6191,11 +6636,19 @@
         </w:rPr>
         <w:t xml:space="preserve">{% if </w:t>
       </w:r>
-      <w:r>
-        <w:rPr>
-          <w:color w:val="000000"/>
-        </w:rPr>
-        <w:t>convention.foyer_residence_variante</w:t>
+      <w:proofErr w:type="gramStart"/>
+      <w:r>
+        <w:rPr>
+          <w:color w:val="000000"/>
+        </w:rPr>
+        <w:t>convention.foyer</w:t>
+      </w:r>
+      <w:proofErr w:type="gramEnd"/>
+      <w:r>
+        <w:rPr>
+          <w:color w:val="000000"/>
+        </w:rPr>
+        <w:t>_residence_variante</w:t>
       </w:r>
       <w:r>
         <w:rPr>
@@ -6229,6 +6682,7 @@
           <w:color w:val="000000"/>
         </w:rPr>
       </w:pPr>
+      <w:proofErr w:type="gramStart"/>
       <w:r>
         <w:rPr>
           <w:color w:val="000000"/>
@@ -6245,7 +6699,14 @@
         <w:rPr>
           <w:color w:val="000000"/>
         </w:rPr>
-        <w:t>convention.foyer_residence_variante</w:t>
+        <w:t>convention</w:t>
+      </w:r>
+      <w:proofErr w:type="gramEnd"/>
+      <w:r>
+        <w:rPr>
+          <w:color w:val="000000"/>
+        </w:rPr>
+        <w:t>.foyer_residence_variante</w:t>
       </w:r>
       <w:r>
         <w:rPr>
@@ -6279,11 +6740,19 @@
         </w:rPr>
         <w:t xml:space="preserve">{% if </w:t>
       </w:r>
-      <w:r>
-        <w:rPr>
-          <w:color w:val="000000"/>
-        </w:rPr>
-        <w:t>convention.foyer_residence_variante</w:t>
+      <w:proofErr w:type="gramStart"/>
+      <w:r>
+        <w:rPr>
+          <w:color w:val="000000"/>
+        </w:rPr>
+        <w:t>convention.foyer</w:t>
+      </w:r>
+      <w:proofErr w:type="gramEnd"/>
+      <w:r>
+        <w:rPr>
+          <w:color w:val="000000"/>
+        </w:rPr>
+        <w:t>_residence_variante</w:t>
       </w:r>
       <w:r>
         <w:rPr>
@@ -6307,20 +6776,35 @@
         <w:rPr>
           <w:color w:val="000000"/>
         </w:rPr>
-        <w:t>{% else %}</w:t>
+        <w:t xml:space="preserve">{% else </w:t>
+      </w:r>
+      <w:proofErr w:type="gramStart"/>
+      <w:r>
+        <w:rPr>
+          <w:color w:val="000000"/>
+        </w:rPr>
+        <w:t>%}</w:t>
       </w:r>
       <w:r>
         <w:rPr>
           <w:strike/>
           <w:color w:val="000000"/>
         </w:rPr>
-        <w:t>Variante 3 : programme neuf dont la construction est financée dans les conditions visées au 3° de l'article R. 832-21 du code de la construction et de l'habitation</w:t>
-      </w:r>
+        <w:t>Variante</w:t>
+      </w:r>
+      <w:proofErr w:type="gramEnd"/>
       <w:r>
         <w:rPr>
           <w:strike/>
           <w:color w:val="000000"/>
         </w:rPr>
+        <w:t xml:space="preserve"> 3 : programme neuf dont la construction est financée dans les conditions visées au 3° de l'article R. 832-21 du code de la construction et de l'habitation</w:t>
+      </w:r>
+      <w:r>
+        <w:rPr>
+          <w:strike/>
+          <w:color w:val="000000"/>
+        </w:rPr>
         <w:t>.</w:t>
       </w:r>
       <w:r>
@@ -6379,7 +6863,21 @@
         <w:rPr>
           <w:color w:val="000000"/>
         </w:rPr>
-        <w:t xml:space="preserve"> {{ lot.surface_habitable_totale</w:t>
+        <w:t xml:space="preserve"> </w:t>
+      </w:r>
+      <w:proofErr w:type="gramStart"/>
+      <w:r>
+        <w:rPr>
+          <w:color w:val="000000"/>
+        </w:rPr>
+        <w:t>{{ lot</w:t>
+      </w:r>
+      <w:proofErr w:type="gramEnd"/>
+      <w:r>
+        <w:rPr>
+          <w:color w:val="000000"/>
+        </w:rPr>
+        <w:t>.surface_habitable_totale</w:t>
       </w:r>
       <w:r>
         <w:rPr>
@@ -6442,13 +6940,27 @@
         <w:rPr>
           <w:color w:val="000000"/>
         </w:rPr>
-        <w:t xml:space="preserve">Surface habitable totale :  </w:t>
-      </w:r>
-      <w:r>
-        <w:rPr>
-          <w:color w:val="000000"/>
-        </w:rPr>
-        <w:t>{{ lot.surface_habitable_totale</w:t>
+        <w:t xml:space="preserve">Surface habitable totale </w:t>
+      </w:r>
+      <w:proofErr w:type="gramStart"/>
+      <w:r>
+        <w:rPr>
+          <w:color w:val="000000"/>
+        </w:rPr>
+        <w:t xml:space="preserve">:  </w:t>
+      </w:r>
+      <w:r>
+        <w:rPr>
+          <w:color w:val="000000"/>
+        </w:rPr>
+        <w:t>{</w:t>
+      </w:r>
+      <w:proofErr w:type="gramEnd"/>
+      <w:r>
+        <w:rPr>
+          <w:color w:val="000000"/>
+        </w:rPr>
+        <w:t>{ lot.surface_habitable_totale</w:t>
       </w:r>
       <w:r>
         <w:rPr>
@@ -6505,11 +7017,19 @@
         </w:rPr>
         <w:t xml:space="preserve">Surface habitable totale des parties privatives : </w:t>
       </w:r>
+      <w:proofErr w:type="gramStart"/>
       <w:r>
         <w:rPr>
           <w:rFonts w:ascii="TimesNewRomanPSMT" w:hAnsi="TimesNewRomanPSMT" w:cs="TimesNewRomanPSMT"/>
         </w:rPr>
-        <w:t xml:space="preserve">{{ sh_totale|f }} </w:t>
+        <w:t>{{ sh</w:t>
+      </w:r>
+      <w:proofErr w:type="gramEnd"/>
+      <w:r>
+        <w:rPr>
+          <w:rFonts w:ascii="TimesNewRomanPSMT" w:hAnsi="TimesNewRomanPSMT" w:cs="TimesNewRomanPSMT"/>
+        </w:rPr>
+        <w:t xml:space="preserve">_totale|f }} </w:t>
       </w:r>
       <w:r>
         <w:rPr>
@@ -6549,11 +7069,19 @@
         </w:rPr>
         <w:t xml:space="preserve">Nombre total de logements : </w:t>
       </w:r>
-      <w:r>
-        <w:rPr>
-          <w:color w:val="000000"/>
-        </w:rPr>
-        <w:t>{{ lot.nb_logements }}</w:t>
+      <w:proofErr w:type="gramStart"/>
+      <w:r>
+        <w:rPr>
+          <w:color w:val="000000"/>
+        </w:rPr>
+        <w:t>{{ lot</w:t>
+      </w:r>
+      <w:proofErr w:type="gramEnd"/>
+      <w:r>
+        <w:rPr>
+          <w:color w:val="000000"/>
+        </w:rPr>
+        <w:t>.nb_logements }}</w:t>
       </w:r>
     </w:p>
     <w:p>
@@ -6633,7 +7161,25 @@
                 <w:sz w:val="16"/>
                 <w:szCs w:val="16"/>
               </w:rPr>
-              <w:t>(une ligne par logement)</w:t>
+              <w:t>(</w:t>
+            </w:r>
+            <w:proofErr w:type="gramStart"/>
+            <w:r>
+              <w:rPr>
+                <w:color w:val="000000"/>
+                <w:sz w:val="16"/>
+                <w:szCs w:val="16"/>
+              </w:rPr>
+              <w:t>une</w:t>
+            </w:r>
+            <w:proofErr w:type="gramEnd"/>
+            <w:r>
+              <w:rPr>
+                <w:color w:val="000000"/>
+                <w:sz w:val="16"/>
+                <w:szCs w:val="16"/>
+              </w:rPr>
+              <w:t xml:space="preserve"> ligne par logement)</w:t>
             </w:r>
           </w:p>
         </w:tc>
@@ -6679,13 +7225,23 @@
                 <w:color w:val="000000"/>
               </w:rPr>
             </w:pPr>
+            <w:proofErr w:type="gramStart"/>
             <w:r>
               <w:rPr>
                 <w:color w:val="000000"/>
                 <w:sz w:val="16"/>
                 <w:szCs w:val="16"/>
               </w:rPr>
-              <w:t>par local</w:t>
+              <w:t>par</w:t>
+            </w:r>
+            <w:proofErr w:type="gramEnd"/>
+            <w:r>
+              <w:rPr>
+                <w:color w:val="000000"/>
+                <w:sz w:val="16"/>
+                <w:szCs w:val="16"/>
+              </w:rPr>
+              <w:t xml:space="preserve"> local</w:t>
             </w:r>
           </w:p>
         </w:tc>
@@ -6731,13 +7287,23 @@
                 <w:color w:val="000000"/>
               </w:rPr>
             </w:pPr>
+            <w:proofErr w:type="gramStart"/>
             <w:r>
               <w:rPr>
                 <w:color w:val="000000"/>
                 <w:sz w:val="16"/>
                 <w:szCs w:val="16"/>
               </w:rPr>
-              <w:t>du logement</w:t>
+              <w:t>du</w:t>
+            </w:r>
+            <w:proofErr w:type="gramEnd"/>
+            <w:r>
+              <w:rPr>
+                <w:color w:val="000000"/>
+                <w:sz w:val="16"/>
+                <w:szCs w:val="16"/>
+              </w:rPr>
+              <w:t xml:space="preserve"> logement</w:t>
             </w:r>
           </w:p>
         </w:tc>
@@ -6783,13 +7349,23 @@
                 <w:color w:val="000000"/>
               </w:rPr>
             </w:pPr>
+            <w:proofErr w:type="gramStart"/>
             <w:r>
               <w:rPr>
                 <w:color w:val="000000"/>
                 <w:sz w:val="16"/>
                 <w:szCs w:val="16"/>
               </w:rPr>
-              <w:t>par logement prise en compte pour le calcul de l'APL</w:t>
+              <w:t>par</w:t>
+            </w:r>
+            <w:proofErr w:type="gramEnd"/>
+            <w:r>
+              <w:rPr>
+                <w:color w:val="000000"/>
+                <w:sz w:val="16"/>
+                <w:szCs w:val="16"/>
+              </w:rPr>
+              <w:t xml:space="preserve"> logement prise en compte pour le calcul de l'APL</w:t>
             </w:r>
           </w:p>
         </w:tc>
@@ -6870,7 +7446,25 @@
                 <w:sz w:val="20"/>
                 <w:szCs w:val="20"/>
               </w:rPr>
-              <w:t>{{l.typologie|tl}}</w:t>
+              <w:t>{{</w:t>
+            </w:r>
+            <w:proofErr w:type="gramStart"/>
+            <w:r>
+              <w:rPr>
+                <w:color w:val="000000"/>
+                <w:sz w:val="20"/>
+                <w:szCs w:val="20"/>
+              </w:rPr>
+              <w:t>l.typologie</w:t>
+            </w:r>
+            <w:proofErr w:type="gramEnd"/>
+            <w:r>
+              <w:rPr>
+                <w:color w:val="000000"/>
+                <w:sz w:val="20"/>
+                <w:szCs w:val="20"/>
+              </w:rPr>
+              <w:t>|tl}}</w:t>
             </w:r>
           </w:p>
         </w:tc>
@@ -6904,7 +7498,25 @@
                 <w:sz w:val="20"/>
                 <w:szCs w:val="20"/>
               </w:rPr>
-              <w:t>{{l.surface_habitable</w:t>
+              <w:t>{{</w:t>
+            </w:r>
+            <w:proofErr w:type="gramStart"/>
+            <w:r>
+              <w:rPr>
+                <w:color w:val="000000"/>
+                <w:sz w:val="20"/>
+                <w:szCs w:val="20"/>
+              </w:rPr>
+              <w:t>l.surface</w:t>
+            </w:r>
+            <w:proofErr w:type="gramEnd"/>
+            <w:r>
+              <w:rPr>
+                <w:color w:val="000000"/>
+                <w:sz w:val="20"/>
+                <w:szCs w:val="20"/>
+              </w:rPr>
+              <w:t>_habitable</w:t>
             </w:r>
             <w:r>
               <w:rPr>
@@ -6954,7 +7566,16 @@
                 <w:sz w:val="20"/>
                 <w:szCs w:val="20"/>
               </w:rPr>
-              <w:t>{{l.</w:t>
+              <w:t>{{</w:t>
+            </w:r>
+            <w:proofErr w:type="gramStart"/>
+            <w:r>
+              <w:rPr>
+                <w:color w:val="000000"/>
+                <w:sz w:val="20"/>
+                <w:szCs w:val="20"/>
+              </w:rPr>
+              <w:t>l.</w:t>
             </w:r>
             <w:r>
               <w:rPr>
@@ -6964,6 +7585,7 @@
               </w:rPr>
               <w:t>designation</w:t>
             </w:r>
+            <w:proofErr w:type="gramEnd"/>
             <w:r>
               <w:rPr>
                 <w:color w:val="000000"/>
@@ -7004,7 +7626,16 @@
                 <w:sz w:val="20"/>
                 <w:szCs w:val="20"/>
               </w:rPr>
-              <w:t>{{l.</w:t>
+              <w:t>{{</w:t>
+            </w:r>
+            <w:proofErr w:type="gramStart"/>
+            <w:r>
+              <w:rPr>
+                <w:color w:val="000000"/>
+                <w:sz w:val="20"/>
+                <w:szCs w:val="20"/>
+              </w:rPr>
+              <w:t>l.</w:t>
             </w:r>
             <w:r>
               <w:rPr>
@@ -7012,7 +7643,16 @@
                 <w:sz w:val="20"/>
                 <w:szCs w:val="20"/>
               </w:rPr>
-              <w:t>loyer|f</w:t>
+              <w:t>loyer</w:t>
+            </w:r>
+            <w:proofErr w:type="gramEnd"/>
+            <w:r>
+              <w:rPr>
+                <w:color w:val="000000"/>
+                <w:sz w:val="20"/>
+                <w:szCs w:val="20"/>
+              </w:rPr>
+              <w:t>|f</w:t>
             </w:r>
             <w:r>
               <w:rPr>
@@ -7124,11 +7764,19 @@
         </w:rPr>
         <w:t xml:space="preserve">Surface totale des locaux à usage collectif : </w:t>
       </w:r>
-      <w:r>
-        <w:rPr>
-          <w:color w:val="000000"/>
-        </w:rPr>
-        <w:t xml:space="preserve">{{ lc_sh_totale|f }} </w:t>
+      <w:proofErr w:type="gramStart"/>
+      <w:r>
+        <w:rPr>
+          <w:color w:val="000000"/>
+        </w:rPr>
+        <w:t>{{ lc</w:t>
+      </w:r>
+      <w:proofErr w:type="gramEnd"/>
+      <w:r>
+        <w:rPr>
+          <w:color w:val="000000"/>
+        </w:rPr>
+        <w:t xml:space="preserve">_sh_totale|f }} </w:t>
       </w:r>
       <w:r>
         <w:rPr>
@@ -7377,13 +8025,23 @@
                 <w:szCs w:val="20"/>
               </w:rPr>
             </w:pPr>
+            <w:proofErr w:type="gramStart"/>
             <w:r>
               <w:rPr>
                 <w:color w:val="000000"/>
                 <w:sz w:val="20"/>
                 <w:szCs w:val="20"/>
               </w:rPr>
-              <w:t>{{ lc.type_local }}</w:t>
+              <w:t>{{ lc</w:t>
+            </w:r>
+            <w:proofErr w:type="gramEnd"/>
+            <w:r>
+              <w:rPr>
+                <w:color w:val="000000"/>
+                <w:sz w:val="20"/>
+                <w:szCs w:val="20"/>
+              </w:rPr>
+              <w:t>.type_local }}</w:t>
             </w:r>
           </w:p>
         </w:tc>
@@ -7412,13 +8070,23 @@
                 <w:szCs w:val="20"/>
               </w:rPr>
             </w:pPr>
+            <w:proofErr w:type="gramStart"/>
             <w:r>
               <w:rPr>
                 <w:color w:val="000000"/>
                 <w:sz w:val="20"/>
                 <w:szCs w:val="20"/>
               </w:rPr>
-              <w:t>{{ lc.surface_habitable }}</w:t>
+              <w:t>{{ lc</w:t>
+            </w:r>
+            <w:proofErr w:type="gramEnd"/>
+            <w:r>
+              <w:rPr>
+                <w:color w:val="000000"/>
+                <w:sz w:val="20"/>
+                <w:szCs w:val="20"/>
+              </w:rPr>
+              <w:t>.surface_habitable }}</w:t>
             </w:r>
           </w:p>
         </w:tc>
@@ -7447,13 +8115,23 @@
                 <w:szCs w:val="20"/>
               </w:rPr>
             </w:pPr>
+            <w:proofErr w:type="gramStart"/>
             <w:r>
               <w:rPr>
                 <w:color w:val="000000"/>
                 <w:sz w:val="20"/>
                 <w:szCs w:val="20"/>
               </w:rPr>
-              <w:t>{{ lc.nombre }}</w:t>
+              <w:t>{{ lc</w:t>
+            </w:r>
+            <w:proofErr w:type="gramEnd"/>
+            <w:r>
+              <w:rPr>
+                <w:color w:val="000000"/>
+                <w:sz w:val="20"/>
+                <w:szCs w:val="20"/>
+              </w:rPr>
+              <w:t>.nombre }}</w:t>
             </w:r>
           </w:p>
         </w:tc>
@@ -7534,27 +8212,49 @@
         <w:rPr>
           <w:color w:val="000000"/>
         </w:rPr>
-        <w:t>{% if lot.foyer_residence_dependance %}</w:t>
-      </w:r>
-    </w:p>
-    <w:p>
-      <w:pPr>
-        <w:rPr>
-          <w:color w:val="000000"/>
-        </w:rPr>
-      </w:pPr>
-    </w:p>
-    <w:p>
-      <w:pPr>
-        <w:rPr>
-          <w:color w:val="000000"/>
-        </w:rPr>
-      </w:pPr>
-      <w:r>
-        <w:rPr>
-          <w:color w:val="000000"/>
-        </w:rPr>
-        <w:t>{{ lot.</w:t>
+        <w:t xml:space="preserve">{% if </w:t>
+      </w:r>
+      <w:proofErr w:type="gramStart"/>
+      <w:r>
+        <w:rPr>
+          <w:color w:val="000000"/>
+        </w:rPr>
+        <w:t>lot.foyer</w:t>
+      </w:r>
+      <w:proofErr w:type="gramEnd"/>
+      <w:r>
+        <w:rPr>
+          <w:color w:val="000000"/>
+        </w:rPr>
+        <w:t>_residence_dependance %}</w:t>
+      </w:r>
+    </w:p>
+    <w:p>
+      <w:pPr>
+        <w:rPr>
+          <w:color w:val="000000"/>
+        </w:rPr>
+      </w:pPr>
+    </w:p>
+    <w:p>
+      <w:pPr>
+        <w:rPr>
+          <w:color w:val="000000"/>
+        </w:rPr>
+      </w:pPr>
+      <w:proofErr w:type="gramStart"/>
+      <w:r>
+        <w:rPr>
+          <w:color w:val="000000"/>
+        </w:rPr>
+        <w:t>{{ lot</w:t>
+      </w:r>
+      <w:proofErr w:type="gramEnd"/>
+      <w:r>
+        <w:rPr>
+          <w:color w:val="000000"/>
+        </w:rPr>
+        <w:t>.</w:t>
       </w:r>
       <w:r>
         <w:rPr>
@@ -7593,11 +8293,19 @@
         </w:rPr>
         <w:t xml:space="preserve">Garages et/ ou parking (nombre) : </w:t>
       </w:r>
-      <w:r>
-        <w:rPr>
-          <w:color w:val="000000"/>
-        </w:rPr>
-        <w:t>{{ lot.foyer_residence_nb_garage_parking }}</w:t>
+      <w:proofErr w:type="gramStart"/>
+      <w:r>
+        <w:rPr>
+          <w:color w:val="000000"/>
+        </w:rPr>
+        <w:t>{{ lot</w:t>
+      </w:r>
+      <w:proofErr w:type="gramEnd"/>
+      <w:r>
+        <w:rPr>
+          <w:color w:val="000000"/>
+        </w:rPr>
+        <w:t>.foyer_residence_nb_garage_parking }}</w:t>
       </w:r>
     </w:p>
     <w:p>
@@ -7645,12 +8353,21 @@
         </w:rPr>
         <w:t xml:space="preserve">{% for line in </w:t>
       </w:r>
+      <w:proofErr w:type="gramStart"/>
       <w:r>
         <w:rPr>
           <w:color w:val="000000"/>
           <w:lang w:val="en-US"/>
         </w:rPr>
-        <w:t xml:space="preserve">lot.foyer_residence_locaux_hors_convention|get_text_as_list </w:t>
+        <w:t>lot.foyer</w:t>
+      </w:r>
+      <w:proofErr w:type="gramEnd"/>
+      <w:r>
+        <w:rPr>
+          <w:color w:val="000000"/>
+          <w:lang w:val="en-US"/>
+        </w:rPr>
+        <w:t xml:space="preserve">_residence_locaux_hors_convention|get_text_as_list </w:t>
       </w:r>
       <w:r>
         <w:rPr>
@@ -7671,11 +8388,19 @@
           <w:color w:val="000000" w:themeColor="text1"/>
         </w:rPr>
       </w:pPr>
+      <w:proofErr w:type="gramStart"/>
       <w:r>
         <w:rPr>
           <w:color w:val="000000" w:themeColor="text1"/>
         </w:rPr>
-        <w:t>{{ line }}</w:t>
+        <w:t>{{ line</w:t>
+      </w:r>
+      <w:proofErr w:type="gramEnd"/>
+      <w:r>
+        <w:rPr>
+          <w:color w:val="000000" w:themeColor="text1"/>
+        </w:rPr>
+        <w:t xml:space="preserve"> }}</w:t>
       </w:r>
     </w:p>
     <w:p>
@@ -7770,11 +8495,19 @@
       </w:r>
       <w:bookmarkStart w:id="0" w:name="Vendeur"/>
       <w:bookmarkEnd w:id="0"/>
+      <w:proofErr w:type="gramStart"/>
       <w:r>
         <w:rPr>
           <w:rFonts w:ascii="TimesNewRomanPSMT" w:hAnsi="TimesNewRomanPSMT" w:cs="TimesNewRomanPSMT"/>
         </w:rPr>
-        <w:t>{{ programme.vendeur_text()  }}</w:t>
+        <w:t>{{ programme</w:t>
+      </w:r>
+      <w:proofErr w:type="gramEnd"/>
+      <w:r>
+        <w:rPr>
+          <w:rFonts w:ascii="TimesNewRomanPSMT" w:hAnsi="TimesNewRomanPSMT" w:cs="TimesNewRomanPSMT"/>
+        </w:rPr>
+        <w:t>.vendeur_text()  }}</w:t>
       </w:r>
     </w:p>
     <w:p>
@@ -7854,11 +8587,19 @@
       </w:r>
       <w:bookmarkStart w:id="1" w:name="Acquereur"/>
       <w:bookmarkEnd w:id="1"/>
+      <w:proofErr w:type="gramStart"/>
       <w:r>
         <w:rPr>
           <w:rFonts w:ascii="TimesNewRomanPSMT" w:hAnsi="TimesNewRomanPSMT" w:cs="TimesNewRomanPSMT"/>
         </w:rPr>
-        <w:t>{{ programme.acquereur_text() }}</w:t>
+        <w:t>{{ programme</w:t>
+      </w:r>
+      <w:proofErr w:type="gramEnd"/>
+      <w:r>
+        <w:rPr>
+          <w:rFonts w:ascii="TimesNewRomanPSMT" w:hAnsi="TimesNewRomanPSMT" w:cs="TimesNewRomanPSMT"/>
+        </w:rPr>
+        <w:t>.acquereur_text() }}</w:t>
       </w:r>
     </w:p>
     <w:p>
@@ -7920,11 +8661,19 @@
       </w:r>
       <w:bookmarkStart w:id="2" w:name="ActeNotaire"/>
       <w:bookmarkEnd w:id="2"/>
+      <w:proofErr w:type="gramStart"/>
       <w:r>
         <w:rPr>
           <w:rFonts w:ascii="TimesNewRomanPSMT" w:hAnsi="TimesNewRomanPSMT" w:cs="TimesNewRomanPSMT"/>
         </w:rPr>
-        <w:t>{{ programme.date_acte_notarie|d }}</w:t>
+        <w:t>{{ programme</w:t>
+      </w:r>
+      <w:proofErr w:type="gramEnd"/>
+      <w:r>
+        <w:rPr>
+          <w:rFonts w:ascii="TimesNewRomanPSMT" w:hAnsi="TimesNewRomanPSMT" w:cs="TimesNewRomanPSMT"/>
+        </w:rPr>
+        <w:t>.date_acte_notarie|d }}</w:t>
       </w:r>
     </w:p>
     <w:p>
@@ -7939,11 +8688,19 @@
           <w:lang w:val="en-US"/>
         </w:rPr>
       </w:pPr>
+      <w:proofErr w:type="gramStart"/>
       <w:r>
         <w:rPr>
           <w:lang w:val="en-US"/>
         </w:rPr>
-        <w:t xml:space="preserve">Notaire : </w:t>
+        <w:t>Notaire :</w:t>
+      </w:r>
+      <w:proofErr w:type="gramEnd"/>
+      <w:r>
+        <w:rPr>
+          <w:lang w:val="en-US"/>
+        </w:rPr>
+        <w:t xml:space="preserve"> </w:t>
       </w:r>
       <w:bookmarkStart w:id="3" w:name="Notaire"/>
       <w:bookmarkEnd w:id="3"/>
@@ -8021,11 +8778,19 @@
       </w:r>
       <w:bookmarkStart w:id="4" w:name="Refpublic"/>
       <w:bookmarkEnd w:id="4"/>
+      <w:proofErr w:type="gramStart"/>
       <w:r>
         <w:rPr>
           <w:rFonts w:ascii="TimesNewRomanPSMT" w:hAnsi="TimesNewRomanPSMT" w:cs="TimesNewRomanPSMT"/>
         </w:rPr>
-        <w:t>{{ programme.reference_publication_acte</w:t>
+        <w:t>{{ programme</w:t>
+      </w:r>
+      <w:proofErr w:type="gramEnd"/>
+      <w:r>
+        <w:rPr>
+          <w:rFonts w:ascii="TimesNewRomanPSMT" w:hAnsi="TimesNewRomanPSMT" w:cs="TimesNewRomanPSMT"/>
+        </w:rPr>
+        <w:t>.reference_publication_acte</w:t>
       </w:r>
       <w:r>
         <w:rPr>
@@ -8118,11 +8883,19 @@
         </w:rPr>
         <w:t xml:space="preserve">B. Permis de construire ou déclaration préalable de construction [selon la nature des travaux] : </w:t>
       </w:r>
+      <w:proofErr w:type="gramStart"/>
       <w:r>
         <w:rPr>
           <w:rFonts w:ascii="TimesNewRomanPSMT" w:hAnsi="TimesNewRomanPSMT" w:cs="TimesNewRomanPSMT"/>
         </w:rPr>
-        <w:t>{{ programme.permis_construire or ‘’ }}</w:t>
+        <w:t>{{ programme</w:t>
+      </w:r>
+      <w:proofErr w:type="gramEnd"/>
+      <w:r>
+        <w:rPr>
+          <w:rFonts w:ascii="TimesNewRomanPSMT" w:hAnsi="TimesNewRomanPSMT" w:cs="TimesNewRomanPSMT"/>
+        </w:rPr>
+        <w:t>.permis_construire or ‘’ }}</w:t>
       </w:r>
     </w:p>
     <w:p>
@@ -8158,7 +8931,23 @@
           <w:rFonts w:ascii="TimesNewRomanPSMT" w:hAnsi="TimesNewRomanPSMT" w:cs="TimesNewRomanPSMT"/>
           <w:lang w:val="en-US"/>
         </w:rPr>
-        <w:t>{% if prets_cdc.count() %}{% for p in prets_cdc %}</w:t>
+        <w:t>{% if prets_</w:t>
+      </w:r>
+      <w:proofErr w:type="gramStart"/>
+      <w:r>
+        <w:rPr>
+          <w:rFonts w:ascii="TimesNewRomanPSMT" w:hAnsi="TimesNewRomanPSMT" w:cs="TimesNewRomanPSMT"/>
+          <w:lang w:val="en-US"/>
+        </w:rPr>
+        <w:t>cdc.count</w:t>
+      </w:r>
+      <w:proofErr w:type="gramEnd"/>
+      <w:r>
+        <w:rPr>
+          <w:rFonts w:ascii="TimesNewRomanPSMT" w:hAnsi="TimesNewRomanPSMT" w:cs="TimesNewRomanPSMT"/>
+          <w:lang w:val="en-US"/>
+        </w:rPr>
+        <w:t>() %}{% for p in prets_cdc %}</w:t>
       </w:r>
     </w:p>
     <w:p>
@@ -8177,7 +8966,21 @@
         <w:rPr>
           <w:rFonts w:ascii="TimesNewRomanPSMT" w:hAnsi="TimesNewRomanPSMT" w:cs="TimesNewRomanPSMT"/>
         </w:rPr>
-        <w:t>Numéro : {{ p.n }}</w:t>
+        <w:t xml:space="preserve">Numéro : </w:t>
+      </w:r>
+      <w:proofErr w:type="gramStart"/>
+      <w:r>
+        <w:rPr>
+          <w:rFonts w:ascii="TimesNewRomanPSMT" w:hAnsi="TimesNewRomanPSMT" w:cs="TimesNewRomanPSMT"/>
+        </w:rPr>
+        <w:t>{{ p.n</w:t>
+      </w:r>
+      <w:proofErr w:type="gramEnd"/>
+      <w:r>
+        <w:rPr>
+          <w:rFonts w:ascii="TimesNewRomanPSMT" w:hAnsi="TimesNewRomanPSMT" w:cs="TimesNewRomanPSMT"/>
+        </w:rPr>
+        <w:t xml:space="preserve"> }}</w:t>
       </w:r>
     </w:p>
     <w:p>
@@ -8196,7 +8999,21 @@
         <w:rPr>
           <w:rFonts w:ascii="TimesNewRomanPSMT" w:hAnsi="TimesNewRomanPSMT" w:cs="TimesNewRomanPSMT"/>
         </w:rPr>
-        <w:t>Date d’octroi : {{ p.do|sd }}</w:t>
+        <w:t xml:space="preserve">Date d’octroi : </w:t>
+      </w:r>
+      <w:proofErr w:type="gramStart"/>
+      <w:r>
+        <w:rPr>
+          <w:rFonts w:ascii="TimesNewRomanPSMT" w:hAnsi="TimesNewRomanPSMT" w:cs="TimesNewRomanPSMT"/>
+        </w:rPr>
+        <w:t>{{ p</w:t>
+      </w:r>
+      <w:proofErr w:type="gramEnd"/>
+      <w:r>
+        <w:rPr>
+          <w:rFonts w:ascii="TimesNewRomanPSMT" w:hAnsi="TimesNewRomanPSMT" w:cs="TimesNewRomanPSMT"/>
+        </w:rPr>
+        <w:t>.do|sd }}</w:t>
       </w:r>
     </w:p>
     <w:p>
@@ -8211,11 +9028,19 @@
           <w:rFonts w:ascii="TimesNewRomanPSMT" w:hAnsi="TimesNewRomanPSMT" w:cs="TimesNewRomanPSMT"/>
         </w:rPr>
       </w:pPr>
+      <w:proofErr w:type="gramStart"/>
       <w:r>
         <w:rPr>
           <w:rFonts w:ascii="TimesNewRomanPSMT" w:hAnsi="TimesNewRomanPSMT" w:cs="TimesNewRomanPSMT"/>
         </w:rPr>
-        <w:t>Durée: {{ p.d }} an{{ p.d|pl }}</w:t>
+        <w:t>Durée:</w:t>
+      </w:r>
+      <w:proofErr w:type="gramEnd"/>
+      <w:r>
+        <w:rPr>
+          <w:rFonts w:ascii="TimesNewRomanPSMT" w:hAnsi="TimesNewRomanPSMT" w:cs="TimesNewRomanPSMT"/>
+        </w:rPr>
+        <w:t xml:space="preserve"> {{ p.d }} an{{ p.d|pl }}</w:t>
       </w:r>
     </w:p>
     <w:p>
@@ -8234,7 +9059,21 @@
         <w:rPr>
           <w:rFonts w:ascii="TimesNewRomanPSMT" w:hAnsi="TimesNewRomanPSMT" w:cs="TimesNewRomanPSMT"/>
         </w:rPr>
-        <w:t>Montant : {{ p.m|f }} €</w:t>
+        <w:t xml:space="preserve">Montant : </w:t>
+      </w:r>
+      <w:proofErr w:type="gramStart"/>
+      <w:r>
+        <w:rPr>
+          <w:rFonts w:ascii="TimesNewRomanPSMT" w:hAnsi="TimesNewRomanPSMT" w:cs="TimesNewRomanPSMT"/>
+        </w:rPr>
+        <w:t>{{ p</w:t>
+      </w:r>
+      <w:proofErr w:type="gramEnd"/>
+      <w:r>
+        <w:rPr>
+          <w:rFonts w:ascii="TimesNewRomanPSMT" w:hAnsi="TimesNewRomanPSMT" w:cs="TimesNewRomanPSMT"/>
+        </w:rPr>
+        <w:t>.m|f }} €</w:t>
       </w:r>
     </w:p>
     <w:p>
@@ -8253,7 +9092,21 @@
         <w:rPr>
           <w:rFonts w:ascii="TimesNewRomanPSMT" w:hAnsi="TimesNewRomanPSMT" w:cs="TimesNewRomanPSMT"/>
         </w:rPr>
-        <w:t>Prêteur : {{ p.p_full() }}</w:t>
+        <w:t xml:space="preserve">Prêteur : </w:t>
+      </w:r>
+      <w:proofErr w:type="gramStart"/>
+      <w:r>
+        <w:rPr>
+          <w:rFonts w:ascii="TimesNewRomanPSMT" w:hAnsi="TimesNewRomanPSMT" w:cs="TimesNewRomanPSMT"/>
+        </w:rPr>
+        <w:t>{{ p.p</w:t>
+      </w:r>
+      <w:proofErr w:type="gramEnd"/>
+      <w:r>
+        <w:rPr>
+          <w:rFonts w:ascii="TimesNewRomanPSMT" w:hAnsi="TimesNewRomanPSMT" w:cs="TimesNewRomanPSMT"/>
+        </w:rPr>
+        <w:t>_full() }}</w:t>
       </w:r>
     </w:p>
     <w:p>
@@ -8269,10 +9122,22 @@
           <w:rFonts w:ascii="TimesNewRomanPSMT" w:hAnsi="TimesNewRomanPSMT" w:cs="TimesNewRomanPSMT"/>
           <w:lang w:val="en-US"/>
         </w:rPr>
-        <w:t>{% endfor %}</w:t>
-      </w:r>
-      <w:r>
-        <w:t>{% endif %}</w:t>
+        <w:t xml:space="preserve">{% endfor </w:t>
+      </w:r>
+      <w:proofErr w:type="gramStart"/>
+      <w:r>
+        <w:rPr>
+          <w:rFonts w:ascii="TimesNewRomanPSMT" w:hAnsi="TimesNewRomanPSMT" w:cs="TimesNewRomanPSMT"/>
+          <w:lang w:val="en-US"/>
+        </w:rPr>
+        <w:t>%}</w:t>
+      </w:r>
+      <w:r>
+        <w:t>{</w:t>
+      </w:r>
+      <w:proofErr w:type="gramEnd"/>
+      <w:r>
+        <w:t>% endif %}</w:t>
       </w:r>
     </w:p>
     <w:p>
@@ -8285,7 +9150,21 @@
         <w:rPr>
           <w:rFonts w:ascii="TimesNewRomanPSMT" w:hAnsi="TimesNewRomanPSMT" w:cs="TimesNewRomanPSMT"/>
         </w:rPr>
-        <w:t>{% if autres_prets.count() %}</w:t>
+        <w:t>{% if autres_</w:t>
+      </w:r>
+      <w:proofErr w:type="gramStart"/>
+      <w:r>
+        <w:rPr>
+          <w:rFonts w:ascii="TimesNewRomanPSMT" w:hAnsi="TimesNewRomanPSMT" w:cs="TimesNewRomanPSMT"/>
+        </w:rPr>
+        <w:t>prets.count</w:t>
+      </w:r>
+      <w:proofErr w:type="gramEnd"/>
+      <w:r>
+        <w:rPr>
+          <w:rFonts w:ascii="TimesNewRomanPSMT" w:hAnsi="TimesNewRomanPSMT" w:cs="TimesNewRomanPSMT"/>
+        </w:rPr>
+        <w:t>() %}</w:t>
       </w:r>
       <w:r>
         <w:rPr>
@@ -8334,14 +9213,30 @@
           <w:rFonts w:ascii="TimesNewRomanPSMT" w:hAnsi="TimesNewRomanPSMT" w:cs="TimesNewRomanPSMT"/>
           <w:lang w:val="en-US"/>
         </w:rPr>
-        <w:t>prets %}</w:t>
-      </w:r>
+        <w:t xml:space="preserve">prets </w:t>
+      </w:r>
+      <w:proofErr w:type="gramStart"/>
       <w:r>
         <w:rPr>
           <w:rFonts w:ascii="TimesNewRomanPSMT" w:hAnsi="TimesNewRomanPSMT" w:cs="TimesNewRomanPSMT"/>
           <w:lang w:val="en-US"/>
         </w:rPr>
-        <w:t>{% if p.n %}</w:t>
+        <w:t>%}</w:t>
+      </w:r>
+      <w:r>
+        <w:rPr>
+          <w:rFonts w:ascii="TimesNewRomanPSMT" w:hAnsi="TimesNewRomanPSMT" w:cs="TimesNewRomanPSMT"/>
+          <w:lang w:val="en-US"/>
+        </w:rPr>
+        <w:t>{</w:t>
+      </w:r>
+      <w:proofErr w:type="gramEnd"/>
+      <w:r>
+        <w:rPr>
+          <w:rFonts w:ascii="TimesNewRomanPSMT" w:hAnsi="TimesNewRomanPSMT" w:cs="TimesNewRomanPSMT"/>
+          <w:lang w:val="en-US"/>
+        </w:rPr>
+        <w:t>% if p.n %}</w:t>
       </w:r>
     </w:p>
     <w:p>
@@ -8357,12 +9252,21 @@
           <w:lang w:val="en-US"/>
         </w:rPr>
       </w:pPr>
+      <w:proofErr w:type="gramStart"/>
       <w:r>
         <w:rPr>
           <w:rFonts w:ascii="TimesNewRomanPSMT" w:hAnsi="TimesNewRomanPSMT" w:cs="TimesNewRomanPSMT"/>
           <w:lang w:val="en-US"/>
         </w:rPr>
-        <w:t>Numéro : {{ p.n }}</w:t>
+        <w:t>Numéro :</w:t>
+      </w:r>
+      <w:proofErr w:type="gramEnd"/>
+      <w:r>
+        <w:rPr>
+          <w:rFonts w:ascii="TimesNewRomanPSMT" w:hAnsi="TimesNewRomanPSMT" w:cs="TimesNewRomanPSMT"/>
+          <w:lang w:val="en-US"/>
+        </w:rPr>
+        <w:t xml:space="preserve"> {{ p.n }}</w:t>
       </w:r>
       <w:r>
         <w:rPr>
@@ -8410,7 +9314,23 @@
           <w:rFonts w:ascii="TimesNewRomanPSMT" w:hAnsi="TimesNewRomanPSMT" w:cs="TimesNewRomanPSMT"/>
           <w:lang w:val="en-US"/>
         </w:rPr>
-        <w:t>Date d’octroi : {{ p.do|sd }}</w:t>
+        <w:t xml:space="preserve">Date </w:t>
+      </w:r>
+      <w:proofErr w:type="gramStart"/>
+      <w:r>
+        <w:rPr>
+          <w:rFonts w:ascii="TimesNewRomanPSMT" w:hAnsi="TimesNewRomanPSMT" w:cs="TimesNewRomanPSMT"/>
+          <w:lang w:val="en-US"/>
+        </w:rPr>
+        <w:t>d’octroi :</w:t>
+      </w:r>
+      <w:proofErr w:type="gramEnd"/>
+      <w:r>
+        <w:rPr>
+          <w:rFonts w:ascii="TimesNewRomanPSMT" w:hAnsi="TimesNewRomanPSMT" w:cs="TimesNewRomanPSMT"/>
+          <w:lang w:val="en-US"/>
+        </w:rPr>
+        <w:t xml:space="preserve"> {{ p.do|sd }}</w:t>
       </w:r>
       <w:r>
         <w:rPr>
@@ -8453,12 +9373,21 @@
           <w:lang w:val="en-US"/>
         </w:rPr>
       </w:pPr>
+      <w:proofErr w:type="gramStart"/>
       <w:r>
         <w:rPr>
           <w:rFonts w:ascii="TimesNewRomanPSMT" w:hAnsi="TimesNewRomanPSMT" w:cs="TimesNewRomanPSMT"/>
           <w:lang w:val="en-US"/>
         </w:rPr>
-        <w:t xml:space="preserve">Durée : {{ p.d }} </w:t>
+        <w:t>Durée :</w:t>
+      </w:r>
+      <w:proofErr w:type="gramEnd"/>
+      <w:r>
+        <w:rPr>
+          <w:rFonts w:ascii="TimesNewRomanPSMT" w:hAnsi="TimesNewRomanPSMT" w:cs="TimesNewRomanPSMT"/>
+          <w:lang w:val="en-US"/>
+        </w:rPr>
+        <w:t xml:space="preserve"> {{ p.d }} </w:t>
       </w:r>
       <w:r>
         <w:rPr>
@@ -8501,12 +9430,21 @@
           <w:lang w:val="en-US"/>
         </w:rPr>
       </w:pPr>
+      <w:proofErr w:type="gramStart"/>
       <w:r>
         <w:rPr>
           <w:rFonts w:ascii="TimesNewRomanPSMT" w:hAnsi="TimesNewRomanPSMT" w:cs="TimesNewRomanPSMT"/>
           <w:lang w:val="en-US"/>
         </w:rPr>
-        <w:t>Montant : {{ p.m|f }}</w:t>
+        <w:t>Montant :</w:t>
+      </w:r>
+      <w:proofErr w:type="gramEnd"/>
+      <w:r>
+        <w:rPr>
+          <w:rFonts w:ascii="TimesNewRomanPSMT" w:hAnsi="TimesNewRomanPSMT" w:cs="TimesNewRomanPSMT"/>
+          <w:lang w:val="en-US"/>
+        </w:rPr>
+        <w:t xml:space="preserve"> {{ p.m|f }}</w:t>
       </w:r>
       <w:r>
         <w:rPr>
@@ -8559,7 +9497,21 @@
         <w:rPr>
           <w:rFonts w:ascii="TimesNewRomanPSMT" w:hAnsi="TimesNewRomanPSMT" w:cs="TimesNewRomanPSMT"/>
         </w:rPr>
-        <w:t>Prêteur : {{ p.preteur_display() }}</w:t>
+        <w:t xml:space="preserve">Prêteur : </w:t>
+      </w:r>
+      <w:proofErr w:type="gramStart"/>
+      <w:r>
+        <w:rPr>
+          <w:rFonts w:ascii="TimesNewRomanPSMT" w:hAnsi="TimesNewRomanPSMT" w:cs="TimesNewRomanPSMT"/>
+        </w:rPr>
+        <w:t>{{ p</w:t>
+      </w:r>
+      <w:proofErr w:type="gramEnd"/>
+      <w:r>
+        <w:rPr>
+          <w:rFonts w:ascii="TimesNewRomanPSMT" w:hAnsi="TimesNewRomanPSMT" w:cs="TimesNewRomanPSMT"/>
+        </w:rPr>
+        <w:t>.preteur_display() }}</w:t>
       </w:r>
       <w:r>
         <w:t>{% endif %}</w:t>
@@ -8576,10 +9528,21 @@
         <w:rPr>
           <w:rFonts w:ascii="TimesNewRomanPSMT" w:hAnsi="TimesNewRomanPSMT" w:cs="TimesNewRomanPSMT"/>
         </w:rPr>
-        <w:t>{% endfor %}</w:t>
-      </w:r>
-      <w:r>
-        <w:t>{% endif %}</w:t>
+        <w:t xml:space="preserve">{% endfor </w:t>
+      </w:r>
+      <w:proofErr w:type="gramStart"/>
+      <w:r>
+        <w:rPr>
+          <w:rFonts w:ascii="TimesNewRomanPSMT" w:hAnsi="TimesNewRomanPSMT" w:cs="TimesNewRomanPSMT"/>
+        </w:rPr>
+        <w:t>%}</w:t>
+      </w:r>
+      <w:r>
+        <w:t>{</w:t>
+      </w:r>
+      <w:proofErr w:type="gramEnd"/>
+      <w:r>
+        <w:t>% endif %}</w:t>
       </w:r>
     </w:p>
     <w:p>
@@ -8595,26 +9558,54 @@
         <w:rPr>
           <w:rFonts w:ascii="TimesNewRomanPSMT" w:hAnsi="TimesNewRomanPSMT" w:cs="TimesNewRomanPSMT"/>
         </w:rPr>
-        <w:t>{% if convention.fond_propre %}Fond propre : {{ convention.fond_propre|f }} €</w:t>
-      </w:r>
-    </w:p>
-    <w:p>
-      <w:pPr>
-        <w:jc w:val="both"/>
+        <w:t xml:space="preserve">{% if </w:t>
+      </w:r>
+      <w:proofErr w:type="gramStart"/>
+      <w:r>
         <w:rPr>
           <w:rFonts w:ascii="TimesNewRomanPSMT" w:hAnsi="TimesNewRomanPSMT" w:cs="TimesNewRomanPSMT"/>
         </w:rPr>
-      </w:pPr>
-    </w:p>
-    <w:p>
-      <w:pPr>
-        <w:jc w:val="both"/>
-      </w:pPr>
+        <w:t>convention.fond</w:t>
+      </w:r>
+      <w:proofErr w:type="gramEnd"/>
       <w:r>
         <w:rPr>
           <w:rFonts w:ascii="TimesNewRomanPSMT" w:hAnsi="TimesNewRomanPSMT" w:cs="TimesNewRomanPSMT"/>
         </w:rPr>
-        <w:t xml:space="preserve">{% endif %}Date d'achèvement de la construction ou certificat de conformité : </w:t>
+        <w:t>_propre %}Fond propre : {{ convention.fond_propre|f }} €</w:t>
+      </w:r>
+    </w:p>
+    <w:p>
+      <w:pPr>
+        <w:jc w:val="both"/>
+        <w:rPr>
+          <w:rFonts w:ascii="TimesNewRomanPSMT" w:hAnsi="TimesNewRomanPSMT" w:cs="TimesNewRomanPSMT"/>
+        </w:rPr>
+      </w:pPr>
+    </w:p>
+    <w:p>
+      <w:pPr>
+        <w:jc w:val="both"/>
+      </w:pPr>
+      <w:r>
+        <w:rPr>
+          <w:rFonts w:ascii="TimesNewRomanPSMT" w:hAnsi="TimesNewRomanPSMT" w:cs="TimesNewRomanPSMT"/>
+        </w:rPr>
+        <w:t xml:space="preserve">{% endif </w:t>
+      </w:r>
+      <w:proofErr w:type="gramStart"/>
+      <w:r>
+        <w:rPr>
+          <w:rFonts w:ascii="TimesNewRomanPSMT" w:hAnsi="TimesNewRomanPSMT" w:cs="TimesNewRomanPSMT"/>
+        </w:rPr>
+        <w:t>%}Date</w:t>
+      </w:r>
+      <w:proofErr w:type="gramEnd"/>
+      <w:r>
+        <w:rPr>
+          <w:rFonts w:ascii="TimesNewRomanPSMT" w:hAnsi="TimesNewRomanPSMT" w:cs="TimesNewRomanPSMT"/>
+        </w:rPr>
+        <w:t xml:space="preserve"> d'achèvement de la construction ou certificat de conformité : </w:t>
       </w:r>
       <w:bookmarkStart w:id="7" w:name="Construc"/>
       <w:bookmarkEnd w:id="7"/>
@@ -8648,13 +9639,27 @@
         <w:rPr>
           <w:color w:val="000000"/>
         </w:rPr>
-        <w:t>{% if convention.</w:t>
-      </w:r>
-      <w:r>
-        <w:rPr>
-          <w:color w:val="000000"/>
-        </w:rPr>
-        <w:t>historique_financement_public</w:t>
+        <w:t xml:space="preserve">{% if </w:t>
+      </w:r>
+      <w:proofErr w:type="gramStart"/>
+      <w:r>
+        <w:rPr>
+          <w:color w:val="000000"/>
+        </w:rPr>
+        <w:t>convention.</w:t>
+      </w:r>
+      <w:r>
+        <w:rPr>
+          <w:color w:val="000000"/>
+        </w:rPr>
+        <w:t>historique</w:t>
+      </w:r>
+      <w:proofErr w:type="gramEnd"/>
+      <w:r>
+        <w:rPr>
+          <w:color w:val="000000"/>
+        </w:rPr>
+        <w:t>_financement_public</w:t>
       </w:r>
       <w:r>
         <w:rPr>
@@ -8676,11 +9681,19 @@
           <w:color w:val="000000"/>
         </w:rPr>
       </w:pPr>
-      <w:r>
-        <w:rPr>
-          <w:color w:val="000000"/>
-        </w:rPr>
-        <w:t>{{ convention.</w:t>
+      <w:proofErr w:type="gramStart"/>
+      <w:r>
+        <w:rPr>
+          <w:color w:val="000000"/>
+        </w:rPr>
+        <w:t>{{ convention</w:t>
+      </w:r>
+      <w:proofErr w:type="gramEnd"/>
+      <w:r>
+        <w:rPr>
+          <w:color w:val="000000"/>
+        </w:rPr>
+        <w:t>.</w:t>
       </w:r>
       <w:r>
         <w:rPr>
@@ -8750,7 +9763,21 @@
                               <w:rPr>
                                 <w:rFonts w:ascii="TimesNewRomanPSMT" w:hAnsi="TimesNewRomanPSMT" w:cs="TimesNewRomanPSMT"/>
                               </w:rPr>
-                              <w:t>Fait à {{administration.get_ville_signature_or_empty() }}, le</w:t>
+                              <w:t>Fait à {{administration.get_ville_signature_or_</w:t>
+                            </w:r>
+                            <w:proofErr w:type="gramStart"/>
+                            <w:r>
+                              <w:rPr>
+                                <w:rFonts w:ascii="TimesNewRomanPSMT" w:hAnsi="TimesNewRomanPSMT" w:cs="TimesNewRomanPSMT"/>
+                              </w:rPr>
+                              <w:t>empty(</w:t>
+                            </w:r>
+                            <w:proofErr w:type="gramEnd"/>
+                            <w:r>
+                              <w:rPr>
+                                <w:rFonts w:ascii="TimesNewRomanPSMT" w:hAnsi="TimesNewRomanPSMT" w:cs="TimesNewRomanPSMT"/>
+                              </w:rPr>
+                              <w:t>) }}, le</w:t>
                             </w:r>
                           </w:p>
                           <w:p>
@@ -8777,6 +9804,7 @@
                               </w:rPr>
                               <w:t xml:space="preserve"> </w:t>
                             </w:r>
+                            <w:proofErr w:type="gramStart"/>
                             <w:r>
                               <w:t xml:space="preserve">{{ </w:t>
                             </w:r>
@@ -8786,6 +9814,7 @@
                               </w:rPr>
                               <w:t>convention</w:t>
                             </w:r>
+                            <w:proofErr w:type="gramEnd"/>
                             <w:r>
                               <w:t>.signat</w:t>
                             </w:r>
@@ -8846,6 +9875,7 @@
                               </w:rPr>
                               <w:t xml:space="preserve"> </w:t>
                             </w:r>
+                            <w:proofErr w:type="gramStart"/>
                             <w:r>
                               <w:t xml:space="preserve">{{ </w:t>
                             </w:r>
@@ -8855,6 +9885,7 @@
                               </w:rPr>
                               <w:t>convention</w:t>
                             </w:r>
+                            <w:proofErr w:type="gramEnd"/>
                             <w:r>
                               <w:t>.</w:t>
                             </w:r>
@@ -8926,6 +9957,7 @@
                               </w:rPr>
                               <w:t xml:space="preserve"> </w:t>
                             </w:r>
+                            <w:proofErr w:type="gramStart"/>
                             <w:r>
                               <w:t xml:space="preserve">{{ </w:t>
                             </w:r>
@@ -8935,6 +9967,7 @@
                               </w:rPr>
                               <w:t>administration</w:t>
                             </w:r>
+                            <w:proofErr w:type="gramEnd"/>
                             <w:r>
                               <w:t>.signat</w:t>
                             </w:r>
@@ -8989,7 +10022,7 @@
           </mc:Choice>
           <mc:Fallback>
             <w:pict>
-              <v:shape w14:anchorId="2F152AD3" id="Text Box 68" o:spid="_x0000_s1027" type="#_x0000_t202" style="width:411.95pt;height:318.1pt;visibility:visible;mso-wrap-style:square;mso-left-percent:-10001;mso-top-percent:-10001;mso-position-horizontal:absolute;mso-position-horizontal-relative:char;mso-position-vertical:absolute;mso-position-vertical-relative:line;mso-left-percent:-10001;mso-top-percent:-10001;v-text-anchor:top" o:gfxdata="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" fillcolor="white [3201]" stroked="f" strokeweight=".5pt">
+              <v:shape w14:anchorId="2F152AD3" id="Text Box 68" o:spid="_x0000_s1027" type="#_x0000_t202" style="width:411.95pt;height:318.1pt;visibility:visible;mso-wrap-style:square;mso-left-percent:-10001;mso-top-percent:-10001;mso-position-horizontal:absolute;mso-position-horizontal-relative:char;mso-position-vertical:absolute;mso-position-vertical-relative:line;mso-left-percent:-10001;mso-top-percent:-10001;v-text-anchor:top" o:gfxdata="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" fillcolor="white [3201]" stroked="f" strokeweight=".5pt">
                 <v:textbox inset="0,0,0,0">
                   <w:txbxContent>
                     <w:p>
@@ -9000,28 +10033,14 @@
                         <w:rPr>
                           <w:rFonts w:ascii="TimesNewRomanPSMT" w:hAnsi="TimesNewRomanPSMT" w:cs="TimesNewRomanPSMT"/>
                         </w:rPr>
-                        <w:t>Fait à {{</w:t>
-                      </w:r>
-                      <w:proofErr w:type="spellStart"/>
-                      <w:r>
-                        <w:rPr>
-                          <w:rFonts w:ascii="TimesNewRomanPSMT" w:hAnsi="TimesNewRomanPSMT" w:cs="TimesNewRomanPSMT"/>
-                        </w:rPr>
-                        <w:t>administration.get_ville_signature_or_</w:t>
+                        <w:t>Fait à {{administration.get_ville_signature_or_</w:t>
                       </w:r>
                       <w:proofErr w:type="gramStart"/>
                       <w:r>
                         <w:rPr>
                           <w:rFonts w:ascii="TimesNewRomanPSMT" w:hAnsi="TimesNewRomanPSMT" w:cs="TimesNewRomanPSMT"/>
                         </w:rPr>
-                        <w:t>empty</w:t>
-                      </w:r>
-                      <w:proofErr w:type="spellEnd"/>
-                      <w:r>
-                        <w:rPr>
-                          <w:rFonts w:ascii="TimesNewRomanPSMT" w:hAnsi="TimesNewRomanPSMT" w:cs="TimesNewRomanPSMT"/>
-                        </w:rPr>
-                        <w:t>(</w:t>
+                        <w:t>empty(</w:t>
                       </w:r>
                       <w:proofErr w:type="gramEnd"/>
                       <w:r>
@@ -9059,7 +10078,6 @@
                       <w:r>
                         <w:t xml:space="preserve">{{ </w:t>
                       </w:r>
-                      <w:proofErr w:type="spellStart"/>
                       <w:r>
                         <w:rPr>
                           <w:rFonts w:ascii="TimesNewRomanPSMT" w:hAnsi="TimesNewRomanPSMT" w:cs="TimesNewRomanPSMT"/>
@@ -9082,7 +10100,6 @@
                       <w:r>
                         <w:t>|default_empty_if_none</w:t>
                       </w:r>
-                      <w:proofErr w:type="spellEnd"/>
                       <w:r>
                         <w:t xml:space="preserve"> }}</w:t>
                       </w:r>
@@ -9214,7 +10231,6 @@
                       <w:r>
                         <w:t xml:space="preserve">{{ </w:t>
                       </w:r>
-                      <w:proofErr w:type="spellStart"/>
                       <w:r>
                         <w:rPr>
                           <w:rFonts w:ascii="TimesNewRomanPSMT" w:hAnsi="TimesNewRomanPSMT" w:cs="TimesNewRomanPSMT"/>
@@ -9231,7 +10247,6 @@
                       <w:r>
                         <w:t>|default_empty_if_none</w:t>
                       </w:r>
-                      <w:proofErr w:type="spellEnd"/>
                       <w:r>
                         <w:t xml:space="preserve"> }}</w:t>
                       </w:r>
@@ -9319,7 +10334,21 @@
         <w:rPr>
           <w:color w:val="000000"/>
         </w:rPr>
-        <w:t>Préciser, parmi les personnes ayant des difficultés particulières d'accès au logement au sens de l'article 1er de la loi n° 90-449 du 31 mai 1990, les personnes ou familles qui seront accueillies dans la résidence sociale objet de la présente convention ainsi que les situations particulières auxquelles la résidence a vocation à répondre </w:t>
+        <w:t xml:space="preserve">Préciser, parmi les personnes </w:t>
+      </w:r>
+      <w:proofErr w:type="gramStart"/>
+      <w:r>
+        <w:rPr>
+          <w:color w:val="000000"/>
+        </w:rPr>
+        <w:t>ayant</w:t>
+      </w:r>
+      <w:proofErr w:type="gramEnd"/>
+      <w:r>
+        <w:rPr>
+          <w:color w:val="000000"/>
+        </w:rPr>
+        <w:t xml:space="preserve"> des difficultés particulières d'accès au logement au sens de l'article 1er de la loi n° 90-449 du 31 mai 1990, les personnes ou familles qui seront accueillies dans la résidence sociale objet de la présente convention ainsi que les situations particulières auxquelles la résidence a vocation à répondre </w:t>
       </w:r>
       <w:r>
         <w:rPr>
@@ -9378,7 +10407,55 @@
         <w:rPr>
           <w:color w:val="000000"/>
         </w:rPr>
-        <w:t>{% if convention.</w:t>
+        <w:t xml:space="preserve">{% if </w:t>
+      </w:r>
+      <w:proofErr w:type="gramStart"/>
+      <w:r>
+        <w:rPr>
+          <w:color w:val="000000"/>
+        </w:rPr>
+        <w:t>convention.</w:t>
+      </w:r>
+      <w:r>
+        <w:rPr>
+          <w:color w:val="000000"/>
+        </w:rPr>
+        <w:t>attribution</w:t>
+      </w:r>
+      <w:proofErr w:type="gramEnd"/>
+      <w:r>
+        <w:rPr>
+          <w:color w:val="000000"/>
+        </w:rPr>
+        <w:t>_inclusif_conditions_specifiques</w:t>
+      </w:r>
+      <w:r>
+        <w:rPr>
+          <w:color w:val="000000"/>
+        </w:rPr>
+        <w:t xml:space="preserve"> %}</w:t>
+      </w:r>
+    </w:p>
+    <w:p>
+      <w:pPr>
+        <w:ind w:left="708"/>
+        <w:rPr>
+          <w:color w:val="000000"/>
+        </w:rPr>
+      </w:pPr>
+      <w:proofErr w:type="gramStart"/>
+      <w:r>
+        <w:rPr>
+          <w:color w:val="000000"/>
+        </w:rPr>
+        <w:t>{{ convention</w:t>
+      </w:r>
+      <w:proofErr w:type="gramEnd"/>
+      <w:r>
+        <w:rPr>
+          <w:color w:val="000000"/>
+        </w:rPr>
+        <w:t>.</w:t>
       </w:r>
       <w:r>
         <w:rPr>
@@ -9390,6 +10467,108 @@
         <w:rPr>
           <w:color w:val="000000"/>
         </w:rPr>
+        <w:t xml:space="preserve"> }}</w:t>
+      </w:r>
+    </w:p>
+    <w:p>
+      <w:pPr>
+        <w:rPr>
+          <w:color w:val="000000"/>
+        </w:rPr>
+      </w:pPr>
+      <w:r>
+        <w:rPr>
+          <w:color w:val="000000"/>
+        </w:rPr>
+        <w:t>{%</w:t>
+      </w:r>
+      <w:r>
+        <w:rPr>
+          <w:color w:val="000000"/>
+        </w:rPr>
+        <w:t>-</w:t>
+      </w:r>
+      <w:r>
+        <w:rPr>
+          <w:color w:val="000000"/>
+        </w:rPr>
+        <w:t xml:space="preserve"> endif %}</w:t>
+      </w:r>
+    </w:p>
+    <w:p>
+      <w:pPr>
+        <w:rPr>
+          <w:color w:val="000000"/>
+        </w:rPr>
+      </w:pPr>
+    </w:p>
+    <w:p>
+      <w:pPr>
+        <w:rPr>
+          <w:color w:val="000000"/>
+        </w:rPr>
+      </w:pPr>
+      <w:r>
+        <w:rPr>
+          <w:color w:val="000000"/>
+        </w:rPr>
+        <w:t xml:space="preserve">Conditions d'admission dans </w:t>
+      </w:r>
+      <w:r>
+        <w:rPr>
+          <w:color w:val="000000"/>
+        </w:rPr>
+        <w:t>la résidence sociale</w:t>
+      </w:r>
+      <w:r>
+        <w:rPr>
+          <w:color w:val="000000"/>
+        </w:rPr>
+        <w:t xml:space="preserve"> : </w:t>
+      </w:r>
+    </w:p>
+    <w:p>
+      <w:pPr>
+        <w:rPr>
+          <w:color w:val="000000"/>
+        </w:rPr>
+      </w:pPr>
+      <w:r>
+        <w:rPr>
+          <w:color w:val="000000"/>
+        </w:rPr>
+        <w:t xml:space="preserve">{% if </w:t>
+      </w:r>
+      <w:proofErr w:type="gramStart"/>
+      <w:r>
+        <w:rPr>
+          <w:color w:val="000000"/>
+        </w:rPr>
+        <w:t>convention.</w:t>
+      </w:r>
+      <w:r>
+        <w:rPr>
+          <w:color w:val="000000"/>
+        </w:rPr>
+        <w:t>attribution</w:t>
+      </w:r>
+      <w:proofErr w:type="gramEnd"/>
+      <w:r>
+        <w:rPr>
+          <w:color w:val="000000"/>
+        </w:rPr>
+        <w:t>_inclusif_conditions_</w:t>
+      </w:r>
+      <w:r>
+        <w:rPr>
+          <w:color w:val="000000"/>
+        </w:rPr>
+        <w:t>admission</w:t>
+      </w:r>
+      <w:r>
+        <w:rPr>
+          <w:color w:val="000000"/>
+        </w:rPr>
         <w:t xml:space="preserve"> %}</w:t>
       </w:r>
     </w:p>
@@ -9400,17 +10579,31 @@
           <w:color w:val="000000"/>
         </w:rPr>
       </w:pPr>
-      <w:r>
-        <w:rPr>
-          <w:color w:val="000000"/>
-        </w:rPr>
-        <w:t>{{ convention.</w:t>
-      </w:r>
-      <w:r>
-        <w:rPr>
-          <w:color w:val="000000"/>
-        </w:rPr>
-        <w:t>attribution_inclusif_conditions_specifiques</w:t>
+      <w:proofErr w:type="gramStart"/>
+      <w:r>
+        <w:rPr>
+          <w:color w:val="000000"/>
+        </w:rPr>
+        <w:t>{{ convention</w:t>
+      </w:r>
+      <w:proofErr w:type="gramEnd"/>
+      <w:r>
+        <w:rPr>
+          <w:color w:val="000000"/>
+        </w:rPr>
+        <w:t>.</w:t>
+      </w:r>
+      <w:r>
+        <w:rPr>
+          <w:color w:val="000000"/>
+        </w:rPr>
+        <w:t>attribution_inclusif_conditions_</w:t>
+      </w:r>
+      <w:r>
+        <w:rPr>
+          <w:color w:val="000000"/>
+        </w:rPr>
+        <w:t>admission</w:t>
       </w:r>
       <w:r>
         <w:rPr>
@@ -9461,44 +10654,81 @@
         <w:rPr>
           <w:color w:val="000000"/>
         </w:rPr>
-        <w:t xml:space="preserve">Conditions d'admission dans </w:t>
-      </w:r>
-      <w:r>
-        <w:rPr>
-          <w:color w:val="000000"/>
-        </w:rPr>
-        <w:t>la résidence sociale</w:t>
-      </w:r>
-      <w:r>
-        <w:rPr>
-          <w:color w:val="000000"/>
-        </w:rPr>
-        <w:t xml:space="preserve"> : </w:t>
-      </w:r>
-    </w:p>
-    <w:p>
-      <w:pPr>
-        <w:rPr>
-          <w:color w:val="000000"/>
-        </w:rPr>
-      </w:pPr>
-      <w:r>
-        <w:rPr>
-          <w:color w:val="000000"/>
-        </w:rPr>
-        <w:t>{% if convention.</w:t>
-      </w:r>
-      <w:r>
-        <w:rPr>
-          <w:color w:val="000000"/>
-        </w:rPr>
-        <w:t>attribution_inclusif_conditions_</w:t>
-      </w:r>
-      <w:r>
-        <w:rPr>
-          <w:color w:val="000000"/>
-        </w:rPr>
-        <w:t>admission</w:t>
+        <w:t>Durée maximale de l'accueil et conditions de son renouvellement :</w:t>
+      </w:r>
+    </w:p>
+    <w:p>
+      <w:pPr>
+        <w:rPr>
+          <w:color w:val="000000"/>
+        </w:rPr>
+      </w:pPr>
+    </w:p>
+    <w:p>
+      <w:pPr>
+        <w:rPr>
+          <w:color w:val="000000"/>
+        </w:rPr>
+      </w:pPr>
+      <w:r>
+        <w:rPr>
+          <w:color w:val="000000"/>
+        </w:rPr>
+        <w:t xml:space="preserve">Modalités d'attribution </w:t>
+      </w:r>
+      <w:r>
+        <w:rPr>
+          <w:color w:val="000000"/>
+        </w:rPr>
+        <w:t>[organisme ou instance désignataire, type de public, conditions d'accès]</w:t>
+      </w:r>
+      <w:r>
+        <w:t> </w:t>
+      </w:r>
+      <w:r>
+        <w:rPr>
+          <w:color w:val="000000"/>
+        </w:rPr>
+        <w:t xml:space="preserve">: </w:t>
+      </w:r>
+    </w:p>
+    <w:p>
+      <w:pPr>
+        <w:rPr>
+          <w:color w:val="000000"/>
+        </w:rPr>
+      </w:pPr>
+      <w:r>
+        <w:rPr>
+          <w:color w:val="000000"/>
+        </w:rPr>
+        <w:t xml:space="preserve">{% if </w:t>
+      </w:r>
+      <w:proofErr w:type="gramStart"/>
+      <w:r>
+        <w:rPr>
+          <w:color w:val="000000"/>
+        </w:rPr>
+        <w:t>convention.</w:t>
+      </w:r>
+      <w:r>
+        <w:rPr>
+          <w:color w:val="000000"/>
+        </w:rPr>
+        <w:t>attribution</w:t>
+      </w:r>
+      <w:proofErr w:type="gramEnd"/>
+      <w:r>
+        <w:rPr>
+          <w:color w:val="000000"/>
+        </w:rPr>
+        <w:t>_inclusif_</w:t>
+      </w:r>
+      <w:r>
+        <w:rPr>
+          <w:color w:val="000000"/>
+        </w:rPr>
+        <w:t>modalites_attribution</w:t>
       </w:r>
       <w:r>
         <w:rPr>
@@ -9514,154 +10744,19 @@
           <w:color w:val="000000"/>
         </w:rPr>
       </w:pPr>
-      <w:r>
-        <w:rPr>
-          <w:color w:val="000000"/>
-        </w:rPr>
-        <w:t>{{ convention.</w:t>
-      </w:r>
-      <w:r>
-        <w:rPr>
-          <w:color w:val="000000"/>
-        </w:rPr>
-        <w:t>attribution_inclusif_conditions_</w:t>
-      </w:r>
-      <w:r>
-        <w:rPr>
-          <w:color w:val="000000"/>
-        </w:rPr>
-        <w:t>admission</w:t>
-      </w:r>
-      <w:r>
-        <w:rPr>
-          <w:color w:val="000000"/>
-        </w:rPr>
-        <w:t xml:space="preserve"> }}</w:t>
-      </w:r>
-    </w:p>
-    <w:p>
-      <w:pPr>
-        <w:rPr>
-          <w:color w:val="000000"/>
-        </w:rPr>
-      </w:pPr>
-      <w:r>
-        <w:rPr>
-          <w:color w:val="000000"/>
-        </w:rPr>
-        <w:t>{%</w:t>
-      </w:r>
-      <w:r>
-        <w:rPr>
-          <w:color w:val="000000"/>
-        </w:rPr>
-        <w:t>-</w:t>
-      </w:r>
-      <w:r>
-        <w:rPr>
-          <w:color w:val="000000"/>
-        </w:rPr>
-        <w:t xml:space="preserve"> endif %}</w:t>
-      </w:r>
-    </w:p>
-    <w:p>
-      <w:pPr>
-        <w:rPr>
-          <w:color w:val="000000"/>
-        </w:rPr>
-      </w:pPr>
-    </w:p>
-    <w:p>
-      <w:pPr>
-        <w:rPr>
-          <w:color w:val="000000"/>
-        </w:rPr>
-      </w:pPr>
-      <w:r>
-        <w:rPr>
-          <w:color w:val="000000"/>
-        </w:rPr>
-        <w:t>Durée maximale de l'accueil et conditions de son renouvellement :</w:t>
-      </w:r>
-    </w:p>
-    <w:p>
-      <w:pPr>
-        <w:rPr>
-          <w:color w:val="000000"/>
-        </w:rPr>
-      </w:pPr>
-    </w:p>
-    <w:p>
-      <w:pPr>
-        <w:rPr>
-          <w:color w:val="000000"/>
-        </w:rPr>
-      </w:pPr>
-      <w:r>
-        <w:rPr>
-          <w:color w:val="000000"/>
-        </w:rPr>
-        <w:t xml:space="preserve">Modalités d'attribution </w:t>
-      </w:r>
-      <w:r>
-        <w:rPr>
-          <w:color w:val="000000"/>
-        </w:rPr>
-        <w:t>[organisme ou instance désignataire, type de public, conditions d'accès]</w:t>
-      </w:r>
-      <w:r>
-        <w:t> </w:t>
-      </w:r>
-      <w:r>
-        <w:rPr>
-          <w:color w:val="000000"/>
-        </w:rPr>
-        <w:t xml:space="preserve">: </w:t>
-      </w:r>
-    </w:p>
-    <w:p>
-      <w:pPr>
-        <w:rPr>
-          <w:color w:val="000000"/>
-        </w:rPr>
-      </w:pPr>
-      <w:r>
-        <w:rPr>
-          <w:color w:val="000000"/>
-        </w:rPr>
-        <w:t>{% if convention.</w:t>
-      </w:r>
-      <w:r>
-        <w:rPr>
-          <w:color w:val="000000"/>
-        </w:rPr>
-        <w:t>attribution_inclusif_</w:t>
-      </w:r>
-      <w:r>
-        <w:rPr>
-          <w:color w:val="000000"/>
-        </w:rPr>
-        <w:t>modalites_attribution</w:t>
-      </w:r>
-      <w:r>
-        <w:rPr>
-          <w:color w:val="000000"/>
-        </w:rPr>
-        <w:t xml:space="preserve"> %}</w:t>
-      </w:r>
-    </w:p>
-    <w:p>
-      <w:pPr>
-        <w:ind w:left="708"/>
-        <w:rPr>
-          <w:color w:val="000000"/>
-        </w:rPr>
-      </w:pPr>
-      <w:r>
-        <w:rPr>
-          <w:color w:val="000000"/>
-        </w:rPr>
-        <w:t>{{ convention.</w:t>
+      <w:proofErr w:type="gramStart"/>
+      <w:r>
+        <w:rPr>
+          <w:color w:val="000000"/>
+        </w:rPr>
+        <w:t>{{ convention</w:t>
+      </w:r>
+      <w:proofErr w:type="gramEnd"/>
+      <w:r>
+        <w:rPr>
+          <w:color w:val="000000"/>
+        </w:rPr>
+        <w:t>.</w:t>
       </w:r>
       <w:r>
         <w:rPr>
@@ -9818,7 +10913,21 @@
                               <w:rPr>
                                 <w:rFonts w:ascii="TimesNewRomanPSMT" w:hAnsi="TimesNewRomanPSMT" w:cs="TimesNewRomanPSMT"/>
                               </w:rPr>
-                              <w:t>Fait à {{administration.get_ville_signature_or_empty() }}, le</w:t>
+                              <w:t>Fait à {{administration.get_ville_signature_or_</w:t>
+                            </w:r>
+                            <w:proofErr w:type="gramStart"/>
+                            <w:r>
+                              <w:rPr>
+                                <w:rFonts w:ascii="TimesNewRomanPSMT" w:hAnsi="TimesNewRomanPSMT" w:cs="TimesNewRomanPSMT"/>
+                              </w:rPr>
+                              <w:t>empty(</w:t>
+                            </w:r>
+                            <w:proofErr w:type="gramEnd"/>
+                            <w:r>
+                              <w:rPr>
+                                <w:rFonts w:ascii="TimesNewRomanPSMT" w:hAnsi="TimesNewRomanPSMT" w:cs="TimesNewRomanPSMT"/>
+                              </w:rPr>
+                              <w:t>) }}, le</w:t>
                             </w:r>
                           </w:p>
                           <w:p>
@@ -9842,6 +10951,7 @@
                             <w:r>
                               <w:t xml:space="preserve"> </w:t>
                             </w:r>
+                            <w:proofErr w:type="gramStart"/>
                             <w:r>
                               <w:t xml:space="preserve">{{ </w:t>
                             </w:r>
@@ -9851,6 +10961,7 @@
                               </w:rPr>
                               <w:t>convention</w:t>
                             </w:r>
+                            <w:proofErr w:type="gramEnd"/>
                             <w:r>
                               <w:t>.signat</w:t>
                             </w:r>
@@ -9911,6 +11022,7 @@
                               </w:rPr>
                               <w:t xml:space="preserve"> </w:t>
                             </w:r>
+                            <w:proofErr w:type="gramStart"/>
                             <w:r>
                               <w:t xml:space="preserve">{{ </w:t>
                             </w:r>
@@ -9920,6 +11032,7 @@
                               </w:rPr>
                               <w:t>convention</w:t>
                             </w:r>
+                            <w:proofErr w:type="gramEnd"/>
                             <w:r>
                               <w:t>.</w:t>
                             </w:r>
@@ -9991,6 +11104,7 @@
                               </w:rPr>
                               <w:t xml:space="preserve"> </w:t>
                             </w:r>
+                            <w:proofErr w:type="gramStart"/>
                             <w:r>
                               <w:t xml:space="preserve">{{ </w:t>
                             </w:r>
@@ -10000,6 +11114,7 @@
                               </w:rPr>
                               <w:t>administration</w:t>
                             </w:r>
+                            <w:proofErr w:type="gramEnd"/>
                             <w:r>
                               <w:t>.signat</w:t>
                             </w:r>
@@ -10060,7 +11175,7 @@
           </mc:Choice>
           <mc:Fallback>
             <w:pict>
-              <v:shape w14:anchorId="146E7DB9" id="Text Box 51" o:spid="_x0000_s1028" type="#_x0000_t202" style="width:411.95pt;height:318.1pt;visibility:visible;mso-wrap-style:square;mso-left-percent:-10001;mso-top-percent:-10001;mso-position-horizontal:absolute;mso-position-horizontal-relative:char;mso-position-vertical:absolute;mso-position-vertical-relative:line;mso-left-percent:-10001;mso-top-percent:-10001;v-text-anchor:top" o:gfxdata="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" fillcolor="white [3201]" stroked="f" strokeweight=".5pt">
+              <v:shape w14:anchorId="146E7DB9" id="Text Box 51" o:spid="_x0000_s1028" type="#_x0000_t202" style="width:411.95pt;height:318.1pt;visibility:visible;mso-wrap-style:square;mso-left-percent:-10001;mso-top-percent:-10001;mso-position-horizontal:absolute;mso-position-horizontal-relative:char;mso-position-vertical:absolute;mso-position-vertical-relative:line;mso-left-percent:-10001;mso-top-percent:-10001;v-text-anchor:top" o:gfxdata="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" fillcolor="white [3201]" stroked="f" strokeweight=".5pt">
                 <v:textbox inset="0,0,0,0">
                   <w:txbxContent>
                     <w:p>
@@ -10071,28 +11186,14 @@
                         <w:rPr>
                           <w:rFonts w:ascii="TimesNewRomanPSMT" w:hAnsi="TimesNewRomanPSMT" w:cs="TimesNewRomanPSMT"/>
                         </w:rPr>
-                        <w:t>Fait à {{</w:t>
-                      </w:r>
-                      <w:proofErr w:type="spellStart"/>
-                      <w:r>
-                        <w:rPr>
-                          <w:rFonts w:ascii="TimesNewRomanPSMT" w:hAnsi="TimesNewRomanPSMT" w:cs="TimesNewRomanPSMT"/>
-                        </w:rPr>
-                        <w:t>administration.get_ville_signature_or_</w:t>
+                        <w:t>Fait à {{administration.get_ville_signature_or_</w:t>
                       </w:r>
                       <w:proofErr w:type="gramStart"/>
                       <w:r>
                         <w:rPr>
                           <w:rFonts w:ascii="TimesNewRomanPSMT" w:hAnsi="TimesNewRomanPSMT" w:cs="TimesNewRomanPSMT"/>
                         </w:rPr>
-                        <w:t>empty</w:t>
-                      </w:r>
-                      <w:proofErr w:type="spellEnd"/>
-                      <w:r>
-                        <w:rPr>
-                          <w:rFonts w:ascii="TimesNewRomanPSMT" w:hAnsi="TimesNewRomanPSMT" w:cs="TimesNewRomanPSMT"/>
-                        </w:rPr>
-                        <w:t>(</w:t>
+                        <w:t>empty(</w:t>
                       </w:r>
                       <w:proofErr w:type="gramEnd"/>
                       <w:r>
@@ -10127,7 +11228,6 @@
                       <w:r>
                         <w:t xml:space="preserve">{{ </w:t>
                       </w:r>
-                      <w:proofErr w:type="spellStart"/>
                       <w:r>
                         <w:rPr>
                           <w:rFonts w:ascii="TimesNewRomanPSMT" w:hAnsi="TimesNewRomanPSMT" w:cs="TimesNewRomanPSMT"/>
@@ -10150,7 +11250,6 @@
                       <w:r>
                         <w:t>|default_empty_if_none</w:t>
                       </w:r>
-                      <w:proofErr w:type="spellEnd"/>
                       <w:r>
                         <w:t xml:space="preserve"> }}</w:t>
                       </w:r>
@@ -10282,7 +11381,6 @@
                       <w:r>
                         <w:t xml:space="preserve">{{ </w:t>
                       </w:r>
-                      <w:proofErr w:type="spellStart"/>
                       <w:r>
                         <w:rPr>
                           <w:rFonts w:ascii="TimesNewRomanPSMT" w:hAnsi="TimesNewRomanPSMT" w:cs="TimesNewRomanPSMT"/>
@@ -10305,7 +11403,6 @@
                       <w:r>
                         <w:t>|default_empty_if_none</w:t>
                       </w:r>
-                      <w:proofErr w:type="spellEnd"/>
                       <w:r>
                         <w:t xml:space="preserve"> }}</w:t>
                       </w:r>
@@ -10433,7 +11530,21 @@
           <w:szCs w:val="22"/>
         </w:rPr>
         <w:lastRenderedPageBreak/>
-        <w:t xml:space="preserve">Le Préfet, ou lorsqu'un établissement public de coopération intercommunale ou un département a signé une convention mentionnée aux articles L.301-5-1 et L.301-5-2, le président de l'établissement public de coopération intercommunale ou du conseil </w:t>
+        <w:t xml:space="preserve">Le </w:t>
+      </w:r>
+      <w:proofErr w:type="gramStart"/>
+      <w:r>
+        <w:rPr>
+          <w:szCs w:val="22"/>
+        </w:rPr>
+        <w:t>Préfet</w:t>
+      </w:r>
+      <w:proofErr w:type="gramEnd"/>
+      <w:r>
+        <w:rPr>
+          <w:szCs w:val="22"/>
+        </w:rPr>
+        <w:t xml:space="preserve">, ou lorsqu'un établissement public de coopération intercommunale ou un département a signé une convention mentionnée aux articles L.301-5-1 et L.301-5-2, le président de l'établissement public de coopération intercommunale ou du conseil </w:t>
       </w:r>
       <w:r>
         <w:rPr>
@@ -10557,13 +11668,23 @@
       </w:r>
       <w:bookmarkStart w:id="8" w:name="Siret2"/>
       <w:bookmarkEnd w:id="8"/>
+      <w:proofErr w:type="gramStart"/>
       <w:r>
         <w:rPr>
           <w:color w:val="000000"/>
           <w:szCs w:val="22"/>
           <w:lang w:eastAsia="fr-FR"/>
         </w:rPr>
-        <w:t xml:space="preserve">{{ bailleur.siret </w:t>
+        <w:t>{{ bailleur</w:t>
+      </w:r>
+      <w:proofErr w:type="gramEnd"/>
+      <w:r>
+        <w:rPr>
+          <w:color w:val="000000"/>
+          <w:szCs w:val="22"/>
+          <w:lang w:eastAsia="fr-FR"/>
+        </w:rPr>
+        <w:t xml:space="preserve">.siret </w:t>
       </w:r>
       <w:r>
         <w:rPr>
@@ -10637,6 +11758,7 @@
         </w:rPr>
         <w:t xml:space="preserve">A </w:t>
       </w:r>
+      <w:proofErr w:type="gramStart"/>
       <w:r>
         <w:t>{{</w:t>
       </w:r>
@@ -10647,7 +11769,11 @@
         <w:t>administration.</w:t>
       </w:r>
       <w:r>
-        <w:t>get_</w:t>
+        <w:t>get</w:t>
+      </w:r>
+      <w:proofErr w:type="gramEnd"/>
+      <w:r>
+        <w:t>_</w:t>
       </w:r>
       <w:r>
         <w:t>ville_signature</w:t>
@@ -10699,6 +11825,7 @@
         </w:rPr>
         <w:t xml:space="preserve"> </w:t>
       </w:r>
+      <w:proofErr w:type="gramStart"/>
       <w:r>
         <w:t xml:space="preserve">{{ </w:t>
       </w:r>
@@ -10708,6 +11835,7 @@
         </w:rPr>
         <w:t>administration</w:t>
       </w:r>
+      <w:proofErr w:type="gramEnd"/>
       <w:r>
         <w:t>.signat</w:t>
       </w:r>
@@ -11020,7 +12148,7 @@
               <v:stroke joinstyle="miter"/>
               <v:path gradientshapeok="t" o:connecttype="rect"/>
             </v:shapetype>
-            <v:shape id="Text Box 2" o:spid="_x0000_s1029" type="#_x0000_t202" style="position:absolute;left:0;text-align:left;margin-left:427.1pt;margin-top:18.9pt;width:20.8pt;height:12.85pt;z-index:251665408;visibility:visible;mso-wrap-style:square;mso-width-percent:0;mso-height-percent:0;mso-wrap-distance-left:0;mso-wrap-distance-top:0;mso-wrap-distance-right:0;mso-wrap-distance-bottom:0;mso-position-horizontal:absolute;mso-position-horizontal-relative:page;mso-position-vertical:absolute;mso-position-vertical-relative:page;mso-width-percent:0;mso-height-percent:0;mso-width-relative:page;mso-height-relative:page;v-text-anchor:top" o:gfxdata="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" stroked="f">
+            <v:shape id="Text Box 2" o:spid="_x0000_s1029" type="#_x0000_t202" style="position:absolute;left:0;text-align:left;margin-left:427.1pt;margin-top:18.9pt;width:20.8pt;height:12.85pt;z-index:251665408;visibility:visible;mso-wrap-style:square;mso-width-percent:0;mso-height-percent:0;mso-wrap-distance-left:0;mso-wrap-distance-top:0;mso-wrap-distance-right:0;mso-wrap-distance-bottom:0;mso-position-horizontal:absolute;mso-position-horizontal-relative:page;mso-position-vertical:absolute;mso-position-vertical-relative:page;mso-width-percent:0;mso-height-percent:0;mso-width-relative:page;mso-height-relative:page;v-text-anchor:top" o:gfxdata="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" stroked="f">
               <v:fill opacity="0"/>
               <v:path arrowok="t"/>
               <v:textbox inset=".45pt,.45pt,.45pt,.45pt">
@@ -11028,7 +12156,7 @@
                   <w:p>
                     <w:r>
                       <w:rPr>
-                        <w:rStyle w:val="PageNumber"/>
+                        <w:rStyle w:val="Numrodepage"/>
                         <w:sz w:val="22"/>
                         <w:szCs w:val="22"/>
                       </w:rPr>
@@ -11036,7 +12164,7 @@
                     </w:r>
                     <w:r>
                       <w:rPr>
-                        <w:rStyle w:val="PageNumber"/>
+                        <w:rStyle w:val="Numrodepage"/>
                         <w:sz w:val="22"/>
                         <w:szCs w:val="22"/>
                       </w:rPr>
@@ -11044,7 +12172,7 @@
                     </w:r>
                     <w:r>
                       <w:rPr>
-                        <w:rStyle w:val="PageNumber"/>
+                        <w:rStyle w:val="Numrodepage"/>
                         <w:sz w:val="22"/>
                         <w:szCs w:val="22"/>
                       </w:rPr>
@@ -11052,7 +12180,7 @@
                     </w:r>
                     <w:r>
                       <w:rPr>
-                        <w:rStyle w:val="PageNumber"/>
+                        <w:rStyle w:val="Numrodepage"/>
                         <w:sz w:val="22"/>
                         <w:szCs w:val="22"/>
                       </w:rPr>
@@ -11060,7 +12188,7 @@
                     </w:r>
                     <w:r>
                       <w:rPr>
-                        <w:rStyle w:val="PageNumber"/>
+                        <w:rStyle w:val="Numrodepage"/>
                         <w:noProof/>
                         <w:sz w:val="22"/>
                         <w:szCs w:val="22"/>
@@ -11069,7 +12197,7 @@
                     </w:r>
                     <w:r>
                       <w:rPr>
-                        <w:rStyle w:val="PageNumber"/>
+                        <w:rStyle w:val="Numrodepage"/>
                         <w:sz w:val="22"/>
                         <w:szCs w:val="22"/>
                       </w:rPr>
@@ -11077,45 +12205,45 @@
                     </w:r>
                     <w:r>
                       <w:rPr>
-                        <w:rStyle w:val="PageNumber"/>
+                        <w:rStyle w:val="Numrodepage"/>
                       </w:rPr>
                       <w:tab/>
                       <w:t xml:space="preserve">- </w:t>
                     </w:r>
                     <w:r>
                       <w:rPr>
-                        <w:rStyle w:val="PageNumber"/>
+                        <w:rStyle w:val="Numrodepage"/>
                       </w:rPr>
                       <w:fldChar w:fldCharType="begin"/>
                     </w:r>
                     <w:r>
                       <w:rPr>
-                        <w:rStyle w:val="PageNumber"/>
+                        <w:rStyle w:val="Numrodepage"/>
                       </w:rPr>
                       <w:instrText xml:space="preserve"> PAGE </w:instrText>
                     </w:r>
                     <w:r>
                       <w:rPr>
-                        <w:rStyle w:val="PageNumber"/>
+                        <w:rStyle w:val="Numrodepage"/>
                       </w:rPr>
                       <w:fldChar w:fldCharType="separate"/>
                     </w:r>
                     <w:r>
                       <w:rPr>
-                        <w:rStyle w:val="PageNumber"/>
+                        <w:rStyle w:val="Numrodepage"/>
                         <w:noProof/>
                       </w:rPr>
                       <w:t>16</w:t>
                     </w:r>
                     <w:r>
                       <w:rPr>
-                        <w:rStyle w:val="PageNumber"/>
+                        <w:rStyle w:val="Numrodepage"/>
                       </w:rPr>
                       <w:fldChar w:fldCharType="end"/>
                     </w:r>
                     <w:r>
                       <w:rPr>
-                        <w:rStyle w:val="PageNumber"/>
+                        <w:rStyle w:val="Numrodepage"/>
                       </w:rPr>
                       <w:t xml:space="preserve"> -101010 878</w:t>
                     </w:r>
@@ -11386,7 +12514,7 @@
               <v:stroke joinstyle="miter"/>
               <v:path gradientshapeok="t" o:connecttype="rect"/>
             </v:shapetype>
-            <v:shape id="_x0000_s1030" type="#_x0000_t202" style="position:absolute;left:0;text-align:left;margin-left:538.7pt;margin-top:19.8pt;width:20.8pt;height:12.85pt;z-index:251650048;visibility:visible;mso-wrap-style:square;mso-width-percent:0;mso-height-percent:0;mso-wrap-distance-left:0;mso-wrap-distance-top:0;mso-wrap-distance-right:0;mso-wrap-distance-bottom:0;mso-position-horizontal:absolute;mso-position-horizontal-relative:page;mso-position-vertical:absolute;mso-position-vertical-relative:page;mso-width-percent:0;mso-height-percent:0;mso-width-relative:page;mso-height-relative:page;v-text-anchor:top" o:gfxdata="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" stroked="f">
+            <v:shape id="_x0000_s1030" type="#_x0000_t202" style="position:absolute;left:0;text-align:left;margin-left:538.7pt;margin-top:19.8pt;width:20.8pt;height:12.85pt;z-index:251650048;visibility:visible;mso-wrap-style:square;mso-width-percent:0;mso-height-percent:0;mso-wrap-distance-left:0;mso-wrap-distance-top:0;mso-wrap-distance-right:0;mso-wrap-distance-bottom:0;mso-position-horizontal:absolute;mso-position-horizontal-relative:page;mso-position-vertical:absolute;mso-position-vertical-relative:page;mso-width-percent:0;mso-height-percent:0;mso-width-relative:page;mso-height-relative:page;v-text-anchor:top" o:gfxdata="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" stroked="f">
               <v:fill opacity="0"/>
               <v:path arrowok="t"/>
               <v:textbox inset=".45pt,.45pt,.45pt,.45pt">
@@ -11394,7 +12522,7 @@
                   <w:p>
                     <w:r>
                       <w:rPr>
-                        <w:rStyle w:val="PageNumber"/>
+                        <w:rStyle w:val="Numrodepage"/>
                         <w:sz w:val="22"/>
                         <w:szCs w:val="22"/>
                       </w:rPr>
@@ -11402,7 +12530,7 @@
                     </w:r>
                     <w:r>
                       <w:rPr>
-                        <w:rStyle w:val="PageNumber"/>
+                        <w:rStyle w:val="Numrodepage"/>
                         <w:sz w:val="22"/>
                         <w:szCs w:val="22"/>
                       </w:rPr>
@@ -11410,7 +12538,7 @@
                     </w:r>
                     <w:r>
                       <w:rPr>
-                        <w:rStyle w:val="PageNumber"/>
+                        <w:rStyle w:val="Numrodepage"/>
                         <w:sz w:val="22"/>
                         <w:szCs w:val="22"/>
                       </w:rPr>
@@ -11418,7 +12546,7 @@
                     </w:r>
                     <w:r>
                       <w:rPr>
-                        <w:rStyle w:val="PageNumber"/>
+                        <w:rStyle w:val="Numrodepage"/>
                         <w:sz w:val="22"/>
                         <w:szCs w:val="22"/>
                       </w:rPr>
@@ -11426,7 +12554,7 @@
                     </w:r>
                     <w:r>
                       <w:rPr>
-                        <w:rStyle w:val="PageNumber"/>
+                        <w:rStyle w:val="Numrodepage"/>
                         <w:noProof/>
                         <w:sz w:val="22"/>
                         <w:szCs w:val="22"/>
@@ -11435,7 +12563,7 @@
                     </w:r>
                     <w:r>
                       <w:rPr>
-                        <w:rStyle w:val="PageNumber"/>
+                        <w:rStyle w:val="Numrodepage"/>
                         <w:sz w:val="22"/>
                         <w:szCs w:val="22"/>
                       </w:rPr>
@@ -11443,45 +12571,45 @@
                     </w:r>
                     <w:r>
                       <w:rPr>
-                        <w:rStyle w:val="PageNumber"/>
+                        <w:rStyle w:val="Numrodepage"/>
                       </w:rPr>
                       <w:tab/>
                       <w:t xml:space="preserve">- </w:t>
                     </w:r>
                     <w:r>
                       <w:rPr>
-                        <w:rStyle w:val="PageNumber"/>
+                        <w:rStyle w:val="Numrodepage"/>
                       </w:rPr>
                       <w:fldChar w:fldCharType="begin"/>
                     </w:r>
                     <w:r>
                       <w:rPr>
-                        <w:rStyle w:val="PageNumber"/>
+                        <w:rStyle w:val="Numrodepage"/>
                       </w:rPr>
                       <w:instrText xml:space="preserve"> PAGE </w:instrText>
                     </w:r>
                     <w:r>
                       <w:rPr>
-                        <w:rStyle w:val="PageNumber"/>
+                        <w:rStyle w:val="Numrodepage"/>
                       </w:rPr>
                       <w:fldChar w:fldCharType="separate"/>
                     </w:r>
                     <w:r>
                       <w:rPr>
-                        <w:rStyle w:val="PageNumber"/>
+                        <w:rStyle w:val="Numrodepage"/>
                         <w:noProof/>
                       </w:rPr>
                       <w:t>16</w:t>
                     </w:r>
                     <w:r>
                       <w:rPr>
-                        <w:rStyle w:val="PageNumber"/>
+                        <w:rStyle w:val="Numrodepage"/>
                       </w:rPr>
                       <w:fldChar w:fldCharType="end"/>
                     </w:r>
                     <w:r>
                       <w:rPr>
-                        <w:rStyle w:val="PageNumber"/>
+                        <w:rStyle w:val="Numrodepage"/>
                       </w:rPr>
                       <w:t xml:space="preserve"> -101010 878</w:t>
                     </w:r>
@@ -11664,7 +12792,7 @@
                     <v:stroke joinstyle="miter"/>
                     <v:path gradientshapeok="t" o:connecttype="rect"/>
                   </v:shapetype>
-                  <v:shape id="Text Box 18" o:spid="_x0000_s1031" type="#_x0000_t202" style="position:absolute;left:0;text-align:left;margin-left:322.25pt;margin-top:14.6pt;width:62.9pt;height:24.15pt;z-index:251659264;visibility:visible;mso-wrap-style:square;mso-width-percent:0;mso-height-percent:0;mso-wrap-distance-left:9.05pt;mso-wrap-distance-top:0;mso-wrap-distance-right:9.05pt;mso-wrap-distance-bottom:0;mso-position-horizontal:absolute;mso-position-horizontal-relative:page;mso-position-vertical:absolute;mso-position-vertical-relative:page;mso-width-percent:0;mso-height-percent:0;mso-width-relative:page;mso-height-relative:page;v-text-anchor:top" o:gfxdata="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" stroked="f">
+                  <v:shape id="Text Box 18" o:spid="_x0000_s1031" type="#_x0000_t202" style="position:absolute;left:0;text-align:left;margin-left:322.25pt;margin-top:14.6pt;width:62.9pt;height:24.15pt;z-index:251659264;visibility:visible;mso-wrap-style:square;mso-width-percent:0;mso-height-percent:0;mso-wrap-distance-left:9.05pt;mso-wrap-distance-top:0;mso-wrap-distance-right:9.05pt;mso-wrap-distance-bottom:0;mso-position-horizontal:absolute;mso-position-horizontal-relative:page;mso-position-vertical:absolute;mso-position-vertical-relative:page;mso-width-percent:0;mso-height-percent:0;mso-width-relative:page;mso-height-relative:page;v-text-anchor:top" o:gfxdata="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" stroked="f">
                     <v:fill opacity="0"/>
                     <v:path arrowok="t"/>
                     <v:textbox inset=".45pt,.45pt,.45pt,.45pt">
@@ -11766,7 +12894,15 @@
             <w:pStyle w:val="Form9"/>
           </w:pPr>
           <w:r>
-            <w:t>(pour l'établissement d'expéditions, copies, extraits d'actes ou décisions judiciaires à publier)</w:t>
+            <w:t>(</w:t>
+          </w:r>
+          <w:proofErr w:type="gramStart"/>
+          <w:r>
+            <w:t>pour</w:t>
+          </w:r>
+          <w:proofErr w:type="gramEnd"/>
+          <w:r>
+            <w:t xml:space="preserve"> l'établissement d'expéditions, copies, extraits d'actes ou décisions judiciaires à publier)</w:t>
           </w:r>
         </w:p>
         <w:p/>
@@ -11948,9 +13084,11 @@
             </w:rPr>
             <w:t xml:space="preserve"> </w:t>
           </w:r>
+          <w:proofErr w:type="gramStart"/>
           <w:r>
             <w:t>TAXES:</w:t>
           </w:r>
+          <w:proofErr w:type="gramEnd"/>
         </w:p>
         <w:p>
           <w:pPr>
@@ -11969,9 +13107,11 @@
           <w:pPr>
             <w:pStyle w:val="Form10J"/>
           </w:pPr>
+          <w:proofErr w:type="gramStart"/>
           <w:r>
             <w:t>CSI:</w:t>
           </w:r>
+          <w:proofErr w:type="gramEnd"/>
         </w:p>
         <w:p>
           <w:pPr>
@@ -12151,7 +13291,7 @@
                             <w:rPr>
                               <w:noProof/>
                             </w:rPr>
-                            <w:object w:dxaOrig="760" w:dyaOrig="547" w14:anchorId="11EDA911">
+                            <w:object w:dxaOrig="765" w:dyaOrig="540" w14:anchorId="11EDA911">
                               <v:shapetype id="_x0000_t75" coordsize="21600,21600" o:spt="75" o:preferrelative="t" path="m@4@5l@4@11@9@11@9@5xe" filled="f" stroked="f">
                                 <v:stroke joinstyle="miter"/>
                                 <v:formulas>
@@ -12175,7 +13315,7 @@
                                 <v:fill color2="black"/>
                                 <v:imagedata r:id="rId2" o:title="" croptop="-22f" cropbottom="-22f" cropleft="-25f" cropright="-25f"/>
                               </v:shape>
-                              <o:OLEObject Type="Embed" ProgID="Word.Picture.8" ShapeID="_x0000_i1026" DrawAspect="Content" ObjectID="_1742109997" r:id="rId3"/>
+                              <o:OLEObject Type="Embed" ProgID="Word.Picture.8" ShapeID="_x0000_i1026" DrawAspect="Content" ObjectID="_1742130125" r:id="rId3"/>
                             </w:object>
                           </w:r>
                         </w:p>
@@ -12221,11 +13361,7 @@
         </mc:Choice>
         <mc:Fallback>
           <w:pict>
-            <v:shapetype w14:anchorId="20DB70F0" id="_x0000_t202" coordsize="21600,21600" o:spt="202" path="m,l,21600r21600,l21600,xe">
-              <v:stroke joinstyle="miter"/>
-              <v:path gradientshapeok="t" o:connecttype="rect"/>
-            </v:shapetype>
-            <v:shape id="Text Box 17" o:spid="_x0000_s1032" type="#_x0000_t202" style="position:absolute;left:0;text-align:left;margin-left:37.35pt;margin-top:21.2pt;width:78.5pt;height:49.7pt;z-index:251663360;visibility:visible;mso-wrap-style:square;mso-width-percent:0;mso-height-percent:0;mso-wrap-distance-left:9.05pt;mso-wrap-distance-top:0;mso-wrap-distance-right:9.05pt;mso-wrap-distance-bottom:0;mso-position-horizontal:absolute;mso-position-horizontal-relative:page;mso-position-vertical:absolute;mso-position-vertical-relative:page;mso-width-percent:0;mso-height-percent:0;mso-width-relative:page;mso-height-relative:page;v-text-anchor:top" o:gfxdata="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" stroked="f">
+            <v:shape w14:anchorId="20DB70F0" id="Text Box 17" o:spid="_x0000_s1032" type="#_x0000_t202" style="position:absolute;left:0;text-align:left;margin-left:37.35pt;margin-top:21.2pt;width:78.5pt;height:49.7pt;z-index:251663360;visibility:visible;mso-wrap-style:square;mso-width-percent:0;mso-height-percent:0;mso-wrap-distance-left:9.05pt;mso-wrap-distance-top:0;mso-wrap-distance-right:9.05pt;mso-wrap-distance-bottom:0;mso-position-horizontal:absolute;mso-position-horizontal-relative:page;mso-position-vertical:absolute;mso-position-vertical-relative:page;mso-width-percent:0;mso-height-percent:0;mso-width-relative:page;mso-height-relative:page;v-text-anchor:top" o:gfxdata="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" stroked="f">
               <v:fill opacity="0"/>
               <v:path arrowok="t"/>
               <v:textbox inset=".45pt,.45pt,.45pt,.45pt">
@@ -12250,12 +13386,12 @@
                       <w:rPr>
                         <w:noProof/>
                       </w:rPr>
-                      <w:object w:dxaOrig="760" w:dyaOrig="547" w14:anchorId="11EDA911">
-                        <v:shape id="_x0000_i1025" type="#_x0000_t75" alt="" style="width:38pt;height:27.35pt;mso-width-percent:0;mso-height-percent:0;mso-width-percent:0;mso-height-percent:0" filled="t">
+                      <w:object w:dxaOrig="765" w:dyaOrig="540" w14:anchorId="11EDA911">
+                        <v:shape id="_x0000_i1026" type="#_x0000_t75" alt="" style="width:38.25pt;height:27pt;mso-width-percent:0;mso-height-percent:0;mso-width-percent:0;mso-height-percent:0" filled="t">
                           <v:fill color2="black"/>
-                          <v:imagedata r:id="rId4" o:title="" croptop="-22f" cropbottom="-22f" cropleft="-25f" cropright="-25f"/>
+                          <v:imagedata r:id="rId2" o:title="" croptop="-22f" cropbottom="-22f" cropleft="-25f" cropright="-25f"/>
                         </v:shape>
-                        <o:OLEObject Type="Embed" ProgID="Word.Picture.8" ShapeID="_x0000_i1025" DrawAspect="Content" ObjectID="_1739633202" r:id="rId5"/>
+                        <o:OLEObject Type="Embed" ProgID="Word.Picture.8" ShapeID="_x0000_i1026" DrawAspect="Content" ObjectID="_1742130125" r:id="rId4"/>
                       </w:object>
                     </w:r>
                   </w:p>
@@ -12463,11 +13599,11 @@
         </mc:Choice>
         <mc:Fallback>
           <w:pict>
-            <v:group w14:anchorId="0664A23D" id="Group 14" o:spid="_x0000_s1033" style="position:absolute;left:0;text-align:left;margin-left:542.05pt;margin-top:15.45pt;width:21.4pt;height:14.2pt;z-index:251661312;mso-wrap-distance-left:0;mso-wrap-distance-right:0;mso-position-horizontal-relative:page;mso-position-vertical-relative:page" coordorigin="10800,432" coordsize="428,284" o:gfxdata="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">
-              <v:roundrect id="AutoShape 15" o:spid="_x0000_s1034" style="position:absolute;left:10807;top:439;width:420;height:276;visibility:visible;mso-wrap-style:none;v-text-anchor:middle" arcsize="10923f" o:gfxdata="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" filled="f" stroked="f" strokecolor="#3465a4">
+            <v:group w14:anchorId="0664A23D" id="Group 14" o:spid="_x0000_s1033" style="position:absolute;left:0;text-align:left;margin-left:542.05pt;margin-top:15.45pt;width:21.4pt;height:14.2pt;z-index:251661312;mso-wrap-distance-left:0;mso-wrap-distance-right:0;mso-position-horizontal-relative:page;mso-position-vertical-relative:page" coordorigin="10800,432" coordsize="428,284" o:gfxdata="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">
+              <v:roundrect id="AutoShape 15" o:spid="_x0000_s1034" style="position:absolute;left:10807;top:439;width:420;height:276;visibility:visible;mso-wrap-style:none;v-text-anchor:middle" arcsize="10923f" o:gfxdata="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" filled="f" stroked="f" strokecolor="#3465a4">
                 <v:path arrowok="t"/>
               </v:roundrect>
-              <v:shape id="Text Box 16" o:spid="_x0000_s1035" type="#_x0000_t202" style="position:absolute;left:10800;top:432;width:420;height:276;visibility:visible;mso-wrap-style:square;v-text-anchor:middle" o:gfxdata="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" filled="f" stroked="f" strokecolor="#3465a4">
+              <v:shape id="Text Box 16" o:spid="_x0000_s1035" type="#_x0000_t202" style="position:absolute;left:10800;top:432;width:420;height:276;visibility:visible;mso-wrap-style:square;v-text-anchor:middle" o:gfxdata="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" filled="f" stroked="f" strokecolor="#3465a4">
                 <v:stroke joinstyle="round"/>
                 <v:path arrowok="t"/>
                 <v:textbox inset=".35mm,.35mm,.35mm,.35mm">

</xml_diff>

<commit_message>
mise à jour du total des surfaces en annexe B1
</commit_message>
<xml_diff>
--- a/documents/Residence-template.docx
+++ b/documents/Residence-template.docx
@@ -6960,19 +6960,25 @@
         <w:rPr>
           <w:color w:val="000000"/>
         </w:rPr>
-        <w:t>{ lot.surface_habitable_totale</w:t>
-      </w:r>
-      <w:r>
-        <w:rPr>
-          <w:rFonts w:ascii="TimesNewRomanPSMT" w:hAnsi="TimesNewRomanPSMT" w:cs="TimesNewRomanPSMT"/>
-        </w:rPr>
-        <w:t>|f</w:t>
-      </w:r>
-      <w:r>
-        <w:rPr>
-          <w:color w:val="000000"/>
-        </w:rPr>
-        <w:t xml:space="preserve"> }} </w:t>
+        <w:t xml:space="preserve">{ </w:t>
+      </w:r>
+      <w:r>
+        <w:rPr>
+          <w:color w:val="000000"/>
+        </w:rPr>
+        <w:t>res_sh_totale</w:t>
+      </w:r>
+      <w:r>
+        <w:rPr>
+          <w:color w:val="000000"/>
+        </w:rPr>
+        <w:t>|f }}</w:t>
+      </w:r>
+      <w:r>
+        <w:rPr>
+          <w:color w:val="000000"/>
+        </w:rPr>
+        <w:t xml:space="preserve"> </w:t>
       </w:r>
       <w:r>
         <w:rPr>
@@ -6991,6 +6997,12 @@
           <w:color w:val="000000"/>
         </w:rPr>
         <w:t>:</w:t>
+      </w:r>
+      <w:r>
+        <w:rPr>
+          <w:color w:val="000000"/>
+        </w:rPr>
+        <w:t xml:space="preserve"> </w:t>
       </w:r>
     </w:p>
     <w:p>
@@ -7876,6 +7888,7 @@
                 <w:sz w:val="16"/>
                 <w:szCs w:val="16"/>
               </w:rPr>
+              <w:lastRenderedPageBreak/>
               <w:t>TYPE DE LOCAL</w:t>
             </w:r>
           </w:p>
@@ -8915,6 +8928,7 @@
         <w:rPr>
           <w:color w:val="000000"/>
         </w:rPr>
+        <w:lastRenderedPageBreak/>
         <w:t xml:space="preserve">C. Modalités de financement de l'opération [Renseignements à compléter dès que les décisions de financements sont intervenues] : </w:t>
       </w:r>
     </w:p>
@@ -9725,7 +9739,6 @@
         <w:rPr>
           <w:noProof/>
         </w:rPr>
-        <w:lastRenderedPageBreak/>
         <mc:AlternateContent>
           <mc:Choice Requires="wps">
             <w:drawing>
@@ -10295,6 +10308,7 @@
         <w:rPr>
           <w:color w:val="000000"/>
         </w:rPr>
+        <w:lastRenderedPageBreak/>
         <w:br w:type="page"/>
       </w:r>
     </w:p>
@@ -13315,7 +13329,7 @@
                                 <v:fill color2="black"/>
                                 <v:imagedata r:id="rId2" o:title="" croptop="-22f" cropbottom="-22f" cropleft="-25f" cropright="-25f"/>
                               </v:shape>
-                              <o:OLEObject Type="Embed" ProgID="Word.Picture.8" ShapeID="_x0000_i1026" DrawAspect="Content" ObjectID="_1742130125" r:id="rId3"/>
+                              <o:OLEObject Type="Embed" ProgID="Word.Picture.8" ShapeID="_x0000_i1026" DrawAspect="Content" ObjectID="_1751788713" r:id="rId3"/>
                             </w:object>
                           </w:r>
                         </w:p>
@@ -13391,7 +13405,7 @@
                           <v:fill color2="black"/>
                           <v:imagedata r:id="rId2" o:title="" croptop="-22f" cropbottom="-22f" cropleft="-25f" cropright="-25f"/>
                         </v:shape>
-                        <o:OLEObject Type="Embed" ProgID="Word.Picture.8" ShapeID="_x0000_i1026" DrawAspect="Content" ObjectID="_1742130125" r:id="rId4"/>
+                        <o:OLEObject Type="Embed" ProgID="Word.Picture.8" ShapeID="_x0000_i1026" DrawAspect="Content" ObjectID="_1751788713" r:id="rId4"/>
                       </w:object>
                     </w:r>
                   </w:p>

</xml_diff>

<commit_message>
mise à jour du total des surfaces en annexe B1 (#887)
</commit_message>
<xml_diff>
--- a/documents/Residence-template.docx
+++ b/documents/Residence-template.docx
@@ -6960,19 +6960,25 @@
         <w:rPr>
           <w:color w:val="000000"/>
         </w:rPr>
-        <w:t>{ lot.surface_habitable_totale</w:t>
-      </w:r>
-      <w:r>
-        <w:rPr>
-          <w:rFonts w:ascii="TimesNewRomanPSMT" w:hAnsi="TimesNewRomanPSMT" w:cs="TimesNewRomanPSMT"/>
-        </w:rPr>
-        <w:t>|f</w:t>
-      </w:r>
-      <w:r>
-        <w:rPr>
-          <w:color w:val="000000"/>
-        </w:rPr>
-        <w:t xml:space="preserve"> }} </w:t>
+        <w:t xml:space="preserve">{ </w:t>
+      </w:r>
+      <w:r>
+        <w:rPr>
+          <w:color w:val="000000"/>
+        </w:rPr>
+        <w:t>res_sh_totale</w:t>
+      </w:r>
+      <w:r>
+        <w:rPr>
+          <w:color w:val="000000"/>
+        </w:rPr>
+        <w:t>|f }}</w:t>
+      </w:r>
+      <w:r>
+        <w:rPr>
+          <w:color w:val="000000"/>
+        </w:rPr>
+        <w:t xml:space="preserve"> </w:t>
       </w:r>
       <w:r>
         <w:rPr>
@@ -6991,6 +6997,12 @@
           <w:color w:val="000000"/>
         </w:rPr>
         <w:t>:</w:t>
+      </w:r>
+      <w:r>
+        <w:rPr>
+          <w:color w:val="000000"/>
+        </w:rPr>
+        <w:t xml:space="preserve"> </w:t>
       </w:r>
     </w:p>
     <w:p>
@@ -7876,6 +7888,7 @@
                 <w:sz w:val="16"/>
                 <w:szCs w:val="16"/>
               </w:rPr>
+              <w:lastRenderedPageBreak/>
               <w:t>TYPE DE LOCAL</w:t>
             </w:r>
           </w:p>
@@ -8915,6 +8928,7 @@
         <w:rPr>
           <w:color w:val="000000"/>
         </w:rPr>
+        <w:lastRenderedPageBreak/>
         <w:t xml:space="preserve">C. Modalités de financement de l'opération [Renseignements à compléter dès que les décisions de financements sont intervenues] : </w:t>
       </w:r>
     </w:p>
@@ -9725,7 +9739,6 @@
         <w:rPr>
           <w:noProof/>
         </w:rPr>
-        <w:lastRenderedPageBreak/>
         <mc:AlternateContent>
           <mc:Choice Requires="wps">
             <w:drawing>
@@ -10295,6 +10308,7 @@
         <w:rPr>
           <w:color w:val="000000"/>
         </w:rPr>
+        <w:lastRenderedPageBreak/>
         <w:br w:type="page"/>
       </w:r>
     </w:p>
@@ -13315,7 +13329,7 @@
                                 <v:fill color2="black"/>
                                 <v:imagedata r:id="rId2" o:title="" croptop="-22f" cropbottom="-22f" cropleft="-25f" cropright="-25f"/>
                               </v:shape>
-                              <o:OLEObject Type="Embed" ProgID="Word.Picture.8" ShapeID="_x0000_i1026" DrawAspect="Content" ObjectID="_1742130125" r:id="rId3"/>
+                              <o:OLEObject Type="Embed" ProgID="Word.Picture.8" ShapeID="_x0000_i1026" DrawAspect="Content" ObjectID="_1751788713" r:id="rId3"/>
                             </w:object>
                           </w:r>
                         </w:p>
@@ -13391,7 +13405,7 @@
                           <v:fill color2="black"/>
                           <v:imagedata r:id="rId2" o:title="" croptop="-22f" cropbottom="-22f" cropleft="-25f" cropright="-25f"/>
                         </v:shape>
-                        <o:OLEObject Type="Embed" ProgID="Word.Picture.8" ShapeID="_x0000_i1026" DrawAspect="Content" ObjectID="_1742130125" r:id="rId4"/>
+                        <o:OLEObject Type="Embed" ProgID="Word.Picture.8" ShapeID="_x0000_i1026" DrawAspect="Content" ObjectID="_1751788713" r:id="rId4"/>
                       </w:object>
                     </w:r>
                   </w:p>

</xml_diff>

<commit_message>
mise à jour des informations de l'agrément de gestionnaire ou agrément d'intermédiation
</commit_message>
<xml_diff>
--- a/documents/Residence-template.docx
+++ b/documents/Residence-template.docx
@@ -12,7 +12,55 @@
           <w:b/>
           <w:bCs/>
         </w:rPr>
-        <w:t>Convention n° {% if convention.numero %}{{convention.numero}}{% else %}</w:t>
+        <w:t xml:space="preserve">Convention n° {% if </w:t>
+      </w:r>
+      <w:proofErr w:type="spellStart"/>
+      <w:r>
+        <w:rPr>
+          <w:b/>
+          <w:bCs/>
+        </w:rPr>
+        <w:t>convention.numero</w:t>
+      </w:r>
+      <w:proofErr w:type="spellEnd"/>
+      <w:r>
+        <w:rPr>
+          <w:b/>
+          <w:bCs/>
+        </w:rPr>
+        <w:t xml:space="preserve"> %}{{</w:t>
+      </w:r>
+      <w:proofErr w:type="spellStart"/>
+      <w:r>
+        <w:rPr>
+          <w:b/>
+          <w:bCs/>
+        </w:rPr>
+        <w:t>convention.numero</w:t>
+      </w:r>
+      <w:proofErr w:type="spellEnd"/>
+      <w:r>
+        <w:rPr>
+          <w:b/>
+          <w:bCs/>
+        </w:rPr>
+        <w:t xml:space="preserve">}}{% </w:t>
+      </w:r>
+      <w:proofErr w:type="spellStart"/>
+      <w:r>
+        <w:rPr>
+          <w:b/>
+          <w:bCs/>
+        </w:rPr>
+        <w:t>else</w:t>
+      </w:r>
+      <w:proofErr w:type="spellEnd"/>
+      <w:r>
+        <w:rPr>
+          <w:b/>
+          <w:bCs/>
+        </w:rPr>
+        <w:t xml:space="preserve"> %}</w:t>
       </w:r>
       <w:r>
         <w:rPr>
@@ -28,23 +76,39 @@
           <w:b/>
           <w:bCs/>
         </w:rPr>
-        <w:t>{% endif %}</w:t>
-      </w:r>
-    </w:p>
-    <w:p/>
-    <w:p>
-      <w:pPr>
-        <w:jc w:val="center"/>
+        <w:t xml:space="preserve">{% </w:t>
+      </w:r>
+      <w:proofErr w:type="spellStart"/>
+      <w:r>
         <w:rPr>
           <w:b/>
           <w:bCs/>
-          <w:color w:val="000000"/>
-        </w:rPr>
-      </w:pPr>
+        </w:rPr>
+        <w:t>endif</w:t>
+      </w:r>
+      <w:proofErr w:type="spellEnd"/>
       <w:r>
         <w:rPr>
           <w:b/>
           <w:bCs/>
+        </w:rPr>
+        <w:t xml:space="preserve"> %}</w:t>
+      </w:r>
+    </w:p>
+    <w:p/>
+    <w:p>
+      <w:pPr>
+        <w:jc w:val="center"/>
+        <w:rPr>
+          <w:b/>
+          <w:bCs/>
+          <w:color w:val="000000"/>
+        </w:rPr>
+      </w:pPr>
+      <w:r>
+        <w:rPr>
+          <w:b/>
+          <w:bCs/>
           <w:color w:val="000000"/>
         </w:rPr>
         <w:t>Convention conclue entre l'Etat, l'organisme propriétaire et l'organisme gestionnaire en application de l'article L. 353-2 du code de la construction et de l'habitation et portant sur les résidences sociales visées aux articles L. 353-1, L. 831-1 (5°) et R. 832-20 du code de la construction et de l'habitation et ouvrant droit à l'aide personnalisée au logement</w:t>
@@ -90,7 +154,39 @@
         <w:jc w:val="both"/>
       </w:pPr>
       <w:r>
-        <w:t>{{ bailleur.nom|upper }}  [Organisme d'habitations à loyer modéré, société d'économie mixte ou collectivité territoriale ou autre personne morale propriétaire du logement-foyer], représenté (e) par {{ convention.signataire_nom }}, {{ convention.signataire_fonction }} agissant en vertu de la délibération du Conseil d’Administration en date du {{ convention.signataire_date_deliberation|d }}</w:t>
+        <w:t xml:space="preserve">{{ </w:t>
+      </w:r>
+      <w:proofErr w:type="spellStart"/>
+      <w:r>
+        <w:t>bailleur.nom|upper</w:t>
+      </w:r>
+      <w:proofErr w:type="spellEnd"/>
+      <w:r>
+        <w:t xml:space="preserve"> }}  [Organisme d'habitations à loyer modéré, société d'économie mixte ou collectivité territoriale ou autre personne morale propriétaire du logement-foyer], représenté (e) par {{ </w:t>
+      </w:r>
+      <w:proofErr w:type="spellStart"/>
+      <w:r>
+        <w:t>convention.signataire_nom</w:t>
+      </w:r>
+      <w:proofErr w:type="spellEnd"/>
+      <w:r>
+        <w:t xml:space="preserve"> }}, {{ </w:t>
+      </w:r>
+      <w:proofErr w:type="spellStart"/>
+      <w:r>
+        <w:t>convention.signataire_fonction</w:t>
+      </w:r>
+      <w:proofErr w:type="spellEnd"/>
+      <w:r>
+        <w:t xml:space="preserve"> }} agissant en vertu de la délibération du Conseil d’Administration en date du {{ </w:t>
+      </w:r>
+      <w:proofErr w:type="spellStart"/>
+      <w:r>
+        <w:t>convention.signataire_date_deliberation|d</w:t>
+      </w:r>
+      <w:proofErr w:type="spellEnd"/>
+      <w:r>
+        <w:t xml:space="preserve"> }}</w:t>
       </w:r>
       <w:r>
         <w:rPr>
@@ -126,6 +222,7 @@
         </w:rPr>
         <w:t xml:space="preserve">{{ </w:t>
       </w:r>
+      <w:proofErr w:type="spellStart"/>
       <w:r>
         <w:rPr>
           <w:rFonts w:eastAsia="Arial Unicode MS"/>
@@ -160,12 +257,26 @@
         <w:rPr>
           <w:rFonts w:eastAsia="Arial Unicode MS"/>
         </w:rPr>
-        <w:t>|upper }} [Organisme agréé gestionnaire du logement-foyer, sauf dans le cas où le propriétaire est gestionnaire direct] représenté (e) par {{ convention.</w:t>
-      </w:r>
+        <w:t>|upper</w:t>
+      </w:r>
+      <w:proofErr w:type="spellEnd"/>
       <w:r>
         <w:rPr>
           <w:rFonts w:eastAsia="Arial Unicode MS"/>
         </w:rPr>
+        <w:t xml:space="preserve"> }} [Organisme agréé gestionnaire du logement-foyer, sauf dans le cas où le propriétaire est gestionnaire direct] représenté (e) par {{ </w:t>
+      </w:r>
+      <w:proofErr w:type="spellStart"/>
+      <w:r>
+        <w:rPr>
+          <w:rFonts w:eastAsia="Arial Unicode MS"/>
+        </w:rPr>
+        <w:t>convention.</w:t>
+      </w:r>
+      <w:r>
+        <w:rPr>
+          <w:rFonts w:eastAsia="Arial Unicode MS"/>
+        </w:rPr>
         <w:t>gestionnaire_</w:t>
       </w:r>
       <w:r>
@@ -186,16 +297,24 @@
         </w:rPr>
         <w:t>default_str_if_none</w:t>
       </w:r>
+      <w:proofErr w:type="spellEnd"/>
       <w:r>
         <w:rPr>
           <w:rFonts w:eastAsia="Arial Unicode MS"/>
         </w:rPr>
-        <w:t xml:space="preserve"> }}, {{ convention.</w:t>
-      </w:r>
+        <w:t xml:space="preserve"> }}, {{ </w:t>
+      </w:r>
+      <w:proofErr w:type="spellStart"/>
       <w:r>
         <w:rPr>
           <w:rFonts w:eastAsia="Arial Unicode MS"/>
         </w:rPr>
+        <w:t>convention.</w:t>
+      </w:r>
+      <w:r>
+        <w:rPr>
+          <w:rFonts w:eastAsia="Arial Unicode MS"/>
+        </w:rPr>
         <w:t>gestionnaire_</w:t>
       </w:r>
       <w:r>
@@ -216,6 +335,7 @@
         </w:rPr>
         <w:t>default_str_if_none</w:t>
       </w:r>
+      <w:proofErr w:type="spellEnd"/>
       <w:r>
         <w:rPr>
           <w:rFonts w:eastAsia="Arial Unicode MS"/>
@@ -232,12 +352,19 @@
         <w:rPr>
           <w:rFonts w:eastAsia="Arial Unicode MS"/>
         </w:rPr>
-        <w:t xml:space="preserve"> {{ convention.</w:t>
-      </w:r>
+        <w:t xml:space="preserve"> {{ </w:t>
+      </w:r>
+      <w:proofErr w:type="spellStart"/>
       <w:r>
         <w:rPr>
           <w:rFonts w:eastAsia="Arial Unicode MS"/>
         </w:rPr>
+        <w:t>convention.</w:t>
+      </w:r>
+      <w:r>
+        <w:rPr>
+          <w:rFonts w:eastAsia="Arial Unicode MS"/>
+        </w:rPr>
         <w:t>gestionnaire_</w:t>
       </w:r>
       <w:r>
@@ -252,6 +379,7 @@
         </w:rPr>
         <w:t>dd</w:t>
       </w:r>
+      <w:proofErr w:type="spellEnd"/>
       <w:r>
         <w:rPr>
           <w:rFonts w:eastAsia="Arial Unicode MS"/>
@@ -421,12 +549,24 @@
         <w:rPr>
           <w:rFonts w:eastAsia="Arial Unicode MS"/>
         </w:rPr>
-        <w:t>_residence_argement_gestionnaire_intermediation</w:t>
+        <w:t>_residence_ag</w:t>
       </w:r>
       <w:r>
         <w:rPr>
           <w:rFonts w:eastAsia="Arial Unicode MS"/>
         </w:rPr>
+        <w:t>r</w:t>
+      </w:r>
+      <w:r>
+        <w:rPr>
+          <w:rFonts w:eastAsia="Arial Unicode MS"/>
+        </w:rPr>
+        <w:t>ement_gestionnaire_intermediation</w:t>
+      </w:r>
+      <w:r>
+        <w:rPr>
+          <w:rFonts w:eastAsia="Arial Unicode MS"/>
+        </w:rPr>
         <w:t>|</w:t>
       </w:r>
       <w:r>
@@ -464,11 +604,16 @@
         <w:t>[Le cas échéant] Vu la convention de location, jointe à la présente convention, en date du {{</w:t>
       </w:r>
       <w:r>
-        <w:t xml:space="preserve"> programme.date_convention_location</w:t>
+        <w:t xml:space="preserve"> </w:t>
+      </w:r>
+      <w:proofErr w:type="spellStart"/>
+      <w:r>
+        <w:t>programme.date_convention_location</w:t>
       </w:r>
       <w:r>
         <w:t>|dd</w:t>
       </w:r>
+      <w:proofErr w:type="spellEnd"/>
       <w:r>
         <w:t xml:space="preserve"> </w:t>
       </w:r>
@@ -583,7 +728,39 @@
         <w:t xml:space="preserve"> pour le logement-foyer de [nom et adresse de l'établissement] </w:t>
       </w:r>
       <w:r>
-        <w:t xml:space="preserve">{{ programme.nom }} à {{ programme.adresse|inline_text_multiline }} à {{ programme.code_postal }}, {{ programme.ville }} </w:t>
+        <w:t xml:space="preserve">{{ </w:t>
+      </w:r>
+      <w:proofErr w:type="spellStart"/>
+      <w:r>
+        <w:t>programme.nom</w:t>
+      </w:r>
+      <w:proofErr w:type="spellEnd"/>
+      <w:r>
+        <w:t xml:space="preserve"> }} à {{ </w:t>
+      </w:r>
+      <w:proofErr w:type="spellStart"/>
+      <w:r>
+        <w:t>programme.adresse|inline_text_multiline</w:t>
+      </w:r>
+      <w:proofErr w:type="spellEnd"/>
+      <w:r>
+        <w:t xml:space="preserve"> }} à {{ </w:t>
+      </w:r>
+      <w:proofErr w:type="spellStart"/>
+      <w:r>
+        <w:t>programme.code_postal</w:t>
+      </w:r>
+      <w:proofErr w:type="spellEnd"/>
+      <w:r>
+        <w:t xml:space="preserve"> }}, {{ </w:t>
+      </w:r>
+      <w:proofErr w:type="spellStart"/>
+      <w:r>
+        <w:t>programme.ville</w:t>
+      </w:r>
+      <w:proofErr w:type="spellEnd"/>
+      <w:r>
+        <w:t xml:space="preserve"> }} </w:t>
       </w:r>
       <w:r>
         <w:rPr>
@@ -682,6 +859,7 @@
         </w:rPr>
         <w:t xml:space="preserve">{{ </w:t>
       </w:r>
+      <w:proofErr w:type="spellStart"/>
       <w:r>
         <w:t>programme</w:t>
       </w:r>
@@ -709,6 +887,7 @@
         </w:rPr>
         <w:t>default_str_if_none</w:t>
       </w:r>
+      <w:proofErr w:type="spellEnd"/>
       <w:r>
         <w:rPr>
           <w:rFonts w:eastAsia="Arial Unicode MS"/>
@@ -736,6 +915,7 @@
         </w:rPr>
         <w:t xml:space="preserve">{{ </w:t>
       </w:r>
+      <w:proofErr w:type="spellStart"/>
       <w:r>
         <w:t>programme</w:t>
       </w:r>
@@ -763,6 +943,7 @@
         </w:rPr>
         <w:t>dd</w:t>
       </w:r>
+      <w:proofErr w:type="spellEnd"/>
       <w:r>
         <w:rPr>
           <w:rFonts w:eastAsia="Arial Unicode MS"/>
@@ -843,6 +1024,7 @@
         </w:rPr>
         <w:t xml:space="preserve"> </w:t>
       </w:r>
+      <w:proofErr w:type="spellStart"/>
       <w:r>
         <w:rPr>
           <w:color w:val="000000"/>
@@ -861,6 +1043,7 @@
         </w:rPr>
         <w:t>_conventionnement</w:t>
       </w:r>
+      <w:proofErr w:type="spellEnd"/>
       <w:r>
         <w:rPr>
           <w:color w:val="000000"/>
@@ -874,7 +1057,15 @@
         <w:t xml:space="preserve">ans dans les limites fixées aux articles R. 353-159 et R. 353160 du code de la construction et de l'habitation. </w:t>
       </w:r>
       <w:r>
-        <w:t>Elle expire le {{ convention.date_fin_conventionnement|d }}</w:t>
+        <w:t xml:space="preserve">Elle expire le {{ </w:t>
+      </w:r>
+      <w:proofErr w:type="spellStart"/>
+      <w:r>
+        <w:t>convention.date_fin_conventionnement|d</w:t>
+      </w:r>
+      <w:proofErr w:type="spellEnd"/>
+      <w:r>
+        <w:t xml:space="preserve"> }}</w:t>
       </w:r>
     </w:p>
     <w:p>
@@ -1142,12 +1333,14 @@
       <w:r>
         <w:t xml:space="preserve">{% if </w:t>
       </w:r>
+      <w:proofErr w:type="spellStart"/>
       <w:r>
         <w:t>convention.</w:t>
       </w:r>
       <w:r>
         <w:t>attribution_residence_sociale_ordinaire</w:t>
       </w:r>
+      <w:proofErr w:type="spellEnd"/>
       <w:r>
         <w:t xml:space="preserve"> %}</w:t>
       </w:r>
@@ -1177,7 +1370,15 @@
         <w:t xml:space="preserve"> </w:t>
       </w:r>
       <w:r>
-        <w:t>{% else %}</w:t>
+        <w:t xml:space="preserve">{% </w:t>
+      </w:r>
+      <w:proofErr w:type="spellStart"/>
+      <w:r>
+        <w:t>else</w:t>
+      </w:r>
+      <w:proofErr w:type="spellEnd"/>
+      <w:r>
+        <w:t xml:space="preserve"> %}</w:t>
       </w:r>
       <w:r>
         <w:fldChar w:fldCharType="begin">
@@ -1205,7 +1406,15 @@
         <w:t xml:space="preserve"> </w:t>
       </w:r>
       <w:r>
-        <w:t>{% endif -%}</w:t>
+        <w:t xml:space="preserve">{% </w:t>
+      </w:r>
+      <w:proofErr w:type="spellStart"/>
+      <w:r>
+        <w:t>endif</w:t>
+      </w:r>
+      <w:proofErr w:type="spellEnd"/>
+      <w:r>
+        <w:t xml:space="preserve"> -%}</w:t>
       </w:r>
     </w:p>
     <w:p>
@@ -1238,12 +1447,14 @@
       <w:r>
         <w:t xml:space="preserve">{% if </w:t>
       </w:r>
+      <w:proofErr w:type="spellStart"/>
       <w:r>
         <w:t>convention.</w:t>
       </w:r>
       <w:r>
         <w:t>attribution_pension_de_famille</w:t>
       </w:r>
+      <w:proofErr w:type="spellEnd"/>
       <w:r>
         <w:t xml:space="preserve"> %}</w:t>
       </w:r>
@@ -1270,7 +1481,15 @@
         <w:fldChar w:fldCharType="end"/>
       </w:r>
       <w:r>
-        <w:t xml:space="preserve"> {% else %}</w:t>
+        <w:t xml:space="preserve"> {% </w:t>
+      </w:r>
+      <w:proofErr w:type="spellStart"/>
+      <w:r>
+        <w:t>else</w:t>
+      </w:r>
+      <w:proofErr w:type="spellEnd"/>
+      <w:r>
+        <w:t xml:space="preserve"> %}</w:t>
       </w:r>
       <w:r>
         <w:fldChar w:fldCharType="begin">
@@ -1295,7 +1514,15 @@
         <w:fldChar w:fldCharType="end"/>
       </w:r>
       <w:r>
-        <w:t xml:space="preserve"> {% endif -%}</w:t>
+        <w:t xml:space="preserve"> {% </w:t>
+      </w:r>
+      <w:proofErr w:type="spellStart"/>
+      <w:r>
+        <w:t>endif</w:t>
+      </w:r>
+      <w:proofErr w:type="spellEnd"/>
+      <w:r>
+        <w:t xml:space="preserve"> -%}</w:t>
       </w:r>
       <w:r>
         <w:br/>
@@ -1325,12 +1552,14 @@
       <w:r>
         <w:t xml:space="preserve">{% if </w:t>
       </w:r>
+      <w:proofErr w:type="spellStart"/>
       <w:r>
         <w:t>convention.</w:t>
       </w:r>
       <w:r>
         <w:t>attribution_residence_accueil</w:t>
       </w:r>
+      <w:proofErr w:type="spellEnd"/>
       <w:r>
         <w:t xml:space="preserve"> %}</w:t>
       </w:r>
@@ -1357,7 +1586,15 @@
         <w:fldChar w:fldCharType="end"/>
       </w:r>
       <w:r>
-        <w:t xml:space="preserve"> {% else %}</w:t>
+        <w:t xml:space="preserve"> {% </w:t>
+      </w:r>
+      <w:proofErr w:type="spellStart"/>
+      <w:r>
+        <w:t>else</w:t>
+      </w:r>
+      <w:proofErr w:type="spellEnd"/>
+      <w:r>
+        <w:t xml:space="preserve"> %}</w:t>
       </w:r>
       <w:r>
         <w:fldChar w:fldCharType="begin">
@@ -1382,7 +1619,15 @@
         <w:fldChar w:fldCharType="end"/>
       </w:r>
       <w:r>
-        <w:t xml:space="preserve"> {% endif -%}</w:t>
+        <w:t xml:space="preserve"> {% </w:t>
+      </w:r>
+      <w:proofErr w:type="spellStart"/>
+      <w:r>
+        <w:t>endif</w:t>
+      </w:r>
+      <w:proofErr w:type="spellEnd"/>
+      <w:r>
+        <w:t xml:space="preserve"> -%}</w:t>
       </w:r>
       <w:r>
         <w:br/>
@@ -1412,6 +1657,7 @@
       <w:r>
         <w:t xml:space="preserve"> </w:t>
       </w:r>
+      <w:proofErr w:type="spellStart"/>
       <w:r>
         <w:t>convention.attribution_</w:t>
       </w:r>
@@ -1421,6 +1667,7 @@
       <w:r>
         <w:t>e</w:t>
       </w:r>
+      <w:proofErr w:type="spellEnd"/>
       <w:r>
         <w:t xml:space="preserve"> </w:t>
       </w:r>
@@ -1503,12 +1750,14 @@
       <w:r>
         <w:t xml:space="preserve"> </w:t>
       </w:r>
+      <w:proofErr w:type="spellStart"/>
       <w:r>
         <w:t>convention.</w:t>
       </w:r>
       <w:r>
         <w:t>attribution_modalites_reservations</w:t>
       </w:r>
+      <w:proofErr w:type="spellEnd"/>
       <w:r>
         <w:t xml:space="preserve"> </w:t>
       </w:r>
@@ -1548,12 +1797,14 @@
       <w:r>
         <w:t xml:space="preserve"> </w:t>
       </w:r>
+      <w:proofErr w:type="spellStart"/>
       <w:r>
         <w:t>convention.</w:t>
       </w:r>
       <w:r>
         <w:t>attribution_modalites_choix_personnes</w:t>
       </w:r>
+      <w:proofErr w:type="spellEnd"/>
       <w:r>
         <w:t xml:space="preserve"> </w:t>
       </w:r>
@@ -1750,7 +2001,21 @@
         <w:rPr>
           <w:color w:val="000000"/>
         </w:rPr>
-        <w:t>- la désignation des locaux et, le cas échéant, des meubles et des équipements à usage privatif dont la personne logée a la jouissance ainsi que les espaces collectifs mis à disposition ;</w:t>
+        <w:t xml:space="preserve">- la désignation des locaux et, le cas échéant, des meubles et des équipements à usage privatif dont la personne logée </w:t>
+      </w:r>
+      <w:proofErr w:type="spellStart"/>
+      <w:r>
+        <w:rPr>
+          <w:color w:val="000000"/>
+        </w:rPr>
+        <w:t>a</w:t>
+      </w:r>
+      <w:proofErr w:type="spellEnd"/>
+      <w:r>
+        <w:rPr>
+          <w:color w:val="000000"/>
+        </w:rPr>
+        <w:t xml:space="preserve"> la jouissance ainsi que les espaces collectifs mis à disposition ;</w:t>
       </w:r>
     </w:p>
     <w:p>
@@ -2907,6 +3172,7 @@
         </w:rPr>
         <w:t xml:space="preserve">{% for line in </w:t>
       </w:r>
+      <w:proofErr w:type="spellStart"/>
       <w:r>
         <w:rPr>
           <w:lang w:val="en-US"/>
@@ -2937,6 +3203,7 @@
         </w:rPr>
         <w:t>|get_text_as_list</w:t>
       </w:r>
+      <w:proofErr w:type="spellEnd"/>
       <w:r>
         <w:rPr>
           <w:lang w:val="en-US"/>
@@ -2986,7 +3253,21 @@
         <w:rPr>
           <w:color w:val="000000"/>
         </w:rPr>
-        <w:t xml:space="preserve"> endfor %}</w:t>
+        <w:t xml:space="preserve"> </w:t>
+      </w:r>
+      <w:proofErr w:type="spellStart"/>
+      <w:r>
+        <w:rPr>
+          <w:color w:val="000000"/>
+        </w:rPr>
+        <w:t>endfor</w:t>
+      </w:r>
+      <w:proofErr w:type="spellEnd"/>
+      <w:r>
+        <w:rPr>
+          <w:color w:val="000000"/>
+        </w:rPr>
+        <w:t xml:space="preserve"> %}</w:t>
       </w:r>
     </w:p>
     <w:p>
@@ -3083,7 +3364,21 @@
         <w:rPr>
           <w:color w:val="000000"/>
         </w:rPr>
-        <w:t xml:space="preserve"> endfor %}</w:t>
+        <w:t xml:space="preserve"> </w:t>
+      </w:r>
+      <w:proofErr w:type="spellStart"/>
+      <w:r>
+        <w:rPr>
+          <w:color w:val="000000"/>
+        </w:rPr>
+        <w:t>endfor</w:t>
+      </w:r>
+      <w:proofErr w:type="spellEnd"/>
+      <w:r>
+        <w:rPr>
+          <w:color w:val="000000"/>
+        </w:rPr>
+        <w:t xml:space="preserve"> %}</w:t>
       </w:r>
     </w:p>
     <w:p>
@@ -4165,7 +4460,21 @@
                               <w:rPr>
                                 <w:rFonts w:ascii="TimesNewRomanPSMT" w:hAnsi="TimesNewRomanPSMT" w:cs="TimesNewRomanPSMT"/>
                               </w:rPr>
-                              <w:t>Fait à {{administration.get_ville_signature_or_empty() }}, le</w:t>
+                              <w:t>Fait à {{</w:t>
+                            </w:r>
+                            <w:proofErr w:type="spellStart"/>
+                            <w:r>
+                              <w:rPr>
+                                <w:rFonts w:ascii="TimesNewRomanPSMT" w:hAnsi="TimesNewRomanPSMT" w:cs="TimesNewRomanPSMT"/>
+                              </w:rPr>
+                              <w:t>administration.get_ville_signature_or_empty</w:t>
+                            </w:r>
+                            <w:proofErr w:type="spellEnd"/>
+                            <w:r>
+                              <w:rPr>
+                                <w:rFonts w:ascii="TimesNewRomanPSMT" w:hAnsi="TimesNewRomanPSMT" w:cs="TimesNewRomanPSMT"/>
+                              </w:rPr>
+                              <w:t>() }}, le</w:t>
                             </w:r>
                           </w:p>
                           <w:p>
@@ -4192,6 +4501,7 @@
                             <w:r>
                               <w:t xml:space="preserve">{{ </w:t>
                             </w:r>
+                            <w:proofErr w:type="spellStart"/>
                             <w:r>
                               <w:rPr>
                                 <w:rFonts w:ascii="TimesNewRomanPSMT" w:hAnsi="TimesNewRomanPSMT" w:cs="TimesNewRomanPSMT"/>
@@ -4213,6 +4523,7 @@
                             <w:r>
                               <w:t>|default_empty_if_none</w:t>
                             </w:r>
+                            <w:proofErr w:type="spellEnd"/>
                             <w:r>
                               <w:t xml:space="preserve"> }}</w:t>
                             </w:r>
@@ -4334,6 +4645,7 @@
                             <w:r>
                               <w:t xml:space="preserve">{{ </w:t>
                             </w:r>
+                            <w:proofErr w:type="spellStart"/>
                             <w:r>
                               <w:rPr>
                                 <w:rFonts w:ascii="TimesNewRomanPSMT" w:hAnsi="TimesNewRomanPSMT" w:cs="TimesNewRomanPSMT"/>
@@ -4355,6 +4667,7 @@
                             <w:r>
                               <w:t>|default_empty_if_none</w:t>
                             </w:r>
+                            <w:proofErr w:type="spellEnd"/>
                             <w:r>
                               <w:t xml:space="preserve"> }}</w:t>
                             </w:r>
@@ -4424,7 +4737,21 @@
                         <w:rPr>
                           <w:rFonts w:ascii="TimesNewRomanPSMT" w:hAnsi="TimesNewRomanPSMT" w:cs="TimesNewRomanPSMT"/>
                         </w:rPr>
-                        <w:t>Fait à {{administration.get_ville_signature_or_empty() }}, le</w:t>
+                        <w:t>Fait à {{</w:t>
+                      </w:r>
+                      <w:proofErr w:type="spellStart"/>
+                      <w:r>
+                        <w:rPr>
+                          <w:rFonts w:ascii="TimesNewRomanPSMT" w:hAnsi="TimesNewRomanPSMT" w:cs="TimesNewRomanPSMT"/>
+                        </w:rPr>
+                        <w:t>administration.get_ville_signature_or_empty</w:t>
+                      </w:r>
+                      <w:proofErr w:type="spellEnd"/>
+                      <w:r>
+                        <w:rPr>
+                          <w:rFonts w:ascii="TimesNewRomanPSMT" w:hAnsi="TimesNewRomanPSMT" w:cs="TimesNewRomanPSMT"/>
+                        </w:rPr>
+                        <w:t>() }}, le</w:t>
                       </w:r>
                     </w:p>
                     <w:p>
@@ -4451,6 +4778,7 @@
                       <w:r>
                         <w:t xml:space="preserve">{{ </w:t>
                       </w:r>
+                      <w:proofErr w:type="spellStart"/>
                       <w:r>
                         <w:rPr>
                           <w:rFonts w:ascii="TimesNewRomanPSMT" w:hAnsi="TimesNewRomanPSMT" w:cs="TimesNewRomanPSMT"/>
@@ -4472,6 +4800,7 @@
                       <w:r>
                         <w:t>|default_empty_if_none</w:t>
                       </w:r>
+                      <w:proofErr w:type="spellEnd"/>
                       <w:r>
                         <w:t xml:space="preserve"> }}</w:t>
                       </w:r>
@@ -4593,6 +4922,7 @@
                       <w:r>
                         <w:t xml:space="preserve">{{ </w:t>
                       </w:r>
+                      <w:proofErr w:type="spellStart"/>
                       <w:r>
                         <w:rPr>
                           <w:rFonts w:ascii="TimesNewRomanPSMT" w:hAnsi="TimesNewRomanPSMT" w:cs="TimesNewRomanPSMT"/>
@@ -4614,6 +4944,7 @@
                       <w:r>
                         <w:t>|default_empty_if_none</w:t>
                       </w:r>
+                      <w:proofErr w:type="spellEnd"/>
                       <w:r>
                         <w:t xml:space="preserve"> }}</w:t>
                       </w:r>
@@ -4746,7 +5077,105 @@
         <w:rPr>
           <w:color w:val="000000"/>
         </w:rPr>
-        <w:t xml:space="preserve"> {{ programme.nom }}, pour {{ lot.nb_logements }} logement{{lot.nb_logements|pl }} {{ lot.financement }}, {{ programme.adresse|inline_text_multiline }} à {{ programme.code_postal }}, {{ programme.ville }}</w:t>
+        <w:t xml:space="preserve"> {{ </w:t>
+      </w:r>
+      <w:proofErr w:type="spellStart"/>
+      <w:r>
+        <w:rPr>
+          <w:color w:val="000000"/>
+        </w:rPr>
+        <w:t>programme.nom</w:t>
+      </w:r>
+      <w:proofErr w:type="spellEnd"/>
+      <w:r>
+        <w:rPr>
+          <w:color w:val="000000"/>
+        </w:rPr>
+        <w:t xml:space="preserve"> }}, pour {{ </w:t>
+      </w:r>
+      <w:proofErr w:type="spellStart"/>
+      <w:r>
+        <w:rPr>
+          <w:color w:val="000000"/>
+        </w:rPr>
+        <w:t>lot.nb_logements</w:t>
+      </w:r>
+      <w:proofErr w:type="spellEnd"/>
+      <w:r>
+        <w:rPr>
+          <w:color w:val="000000"/>
+        </w:rPr>
+        <w:t xml:space="preserve"> }} logement{{</w:t>
+      </w:r>
+      <w:proofErr w:type="spellStart"/>
+      <w:r>
+        <w:rPr>
+          <w:color w:val="000000"/>
+        </w:rPr>
+        <w:t>lot.nb_logements|pl</w:t>
+      </w:r>
+      <w:proofErr w:type="spellEnd"/>
+      <w:r>
+        <w:rPr>
+          <w:color w:val="000000"/>
+        </w:rPr>
+        <w:t xml:space="preserve"> }} {{ </w:t>
+      </w:r>
+      <w:proofErr w:type="spellStart"/>
+      <w:r>
+        <w:rPr>
+          <w:color w:val="000000"/>
+        </w:rPr>
+        <w:t>lot.financement</w:t>
+      </w:r>
+      <w:proofErr w:type="spellEnd"/>
+      <w:r>
+        <w:rPr>
+          <w:color w:val="000000"/>
+        </w:rPr>
+        <w:t xml:space="preserve"> }}, {{ </w:t>
+      </w:r>
+      <w:proofErr w:type="spellStart"/>
+      <w:r>
+        <w:rPr>
+          <w:color w:val="000000"/>
+        </w:rPr>
+        <w:t>programme.adresse|inline_text_multiline</w:t>
+      </w:r>
+      <w:proofErr w:type="spellEnd"/>
+      <w:r>
+        <w:rPr>
+          <w:color w:val="000000"/>
+        </w:rPr>
+        <w:t xml:space="preserve"> }} à {{ </w:t>
+      </w:r>
+      <w:proofErr w:type="spellStart"/>
+      <w:r>
+        <w:rPr>
+          <w:color w:val="000000"/>
+        </w:rPr>
+        <w:t>programme.code_postal</w:t>
+      </w:r>
+      <w:proofErr w:type="spellEnd"/>
+      <w:r>
+        <w:rPr>
+          <w:color w:val="000000"/>
+        </w:rPr>
+        <w:t xml:space="preserve"> }}, {{ </w:t>
+      </w:r>
+      <w:proofErr w:type="spellStart"/>
+      <w:r>
+        <w:rPr>
+          <w:color w:val="000000"/>
+        </w:rPr>
+        <w:t>programme.ville</w:t>
+      </w:r>
+      <w:proofErr w:type="spellEnd"/>
+      <w:r>
+        <w:rPr>
+          <w:color w:val="000000"/>
+        </w:rPr>
+        <w:t xml:space="preserve"> }}</w:t>
       </w:r>
     </w:p>
     <w:p>
@@ -4810,7 +5239,21 @@
         <w:rPr>
           <w:shd w:val="clear" w:color="auto" w:fill="FFFFFF"/>
         </w:rPr>
-        <w:t>{% for image in reference_cadastrale_images %}</w:t>
+        <w:t xml:space="preserve">{% for image in </w:t>
+      </w:r>
+      <w:proofErr w:type="spellStart"/>
+      <w:r>
+        <w:rPr>
+          <w:shd w:val="clear" w:color="auto" w:fill="FFFFFF"/>
+        </w:rPr>
+        <w:t>reference_cadastrale_images</w:t>
+      </w:r>
+      <w:proofErr w:type="spellEnd"/>
+      <w:r>
+        <w:rPr>
+          <w:shd w:val="clear" w:color="auto" w:fill="FFFFFF"/>
+        </w:rPr>
+        <w:t xml:space="preserve"> %}</w:t>
       </w:r>
     </w:p>
     <w:p>
@@ -4840,7 +5283,39 @@
           <w:shd w:val="clear" w:color="auto" w:fill="FFFFFF"/>
           <w:lang w:val="en-US"/>
         </w:rPr>
-        <w:t>{% endfor %}{% if references_cadastrales|len %}</w:t>
+        <w:t xml:space="preserve">{% </w:t>
+      </w:r>
+      <w:proofErr w:type="spellStart"/>
+      <w:r>
+        <w:rPr>
+          <w:shd w:val="clear" w:color="auto" w:fill="FFFFFF"/>
+          <w:lang w:val="en-US"/>
+        </w:rPr>
+        <w:t>endfor</w:t>
+      </w:r>
+      <w:proofErr w:type="spellEnd"/>
+      <w:r>
+        <w:rPr>
+          <w:shd w:val="clear" w:color="auto" w:fill="FFFFFF"/>
+          <w:lang w:val="en-US"/>
+        </w:rPr>
+        <w:t xml:space="preserve"> %}{% if </w:t>
+      </w:r>
+      <w:proofErr w:type="spellStart"/>
+      <w:r>
+        <w:rPr>
+          <w:shd w:val="clear" w:color="auto" w:fill="FFFFFF"/>
+          <w:lang w:val="en-US"/>
+        </w:rPr>
+        <w:t>references_cadastrales|len</w:t>
+      </w:r>
+      <w:proofErr w:type="spellEnd"/>
+      <w:r>
+        <w:rPr>
+          <w:shd w:val="clear" w:color="auto" w:fill="FFFFFF"/>
+          <w:lang w:val="en-US"/>
+        </w:rPr>
+        <w:t xml:space="preserve"> %}</w:t>
       </w:r>
     </w:p>
     <w:tbl>
@@ -4931,6 +5406,7 @@
                 <w:lang w:val="en-US"/>
               </w:rPr>
             </w:pPr>
+            <w:proofErr w:type="spellStart"/>
             <w:r>
               <w:rPr>
                 <w:b/>
@@ -4941,6 +5417,7 @@
               </w:rPr>
               <w:t>Numéro</w:t>
             </w:r>
+            <w:proofErr w:type="spellEnd"/>
           </w:p>
         </w:tc>
         <w:tc>
@@ -4970,6 +5447,7 @@
                 <w:lang w:val="en-US"/>
               </w:rPr>
             </w:pPr>
+            <w:proofErr w:type="spellStart"/>
             <w:r>
               <w:rPr>
                 <w:b/>
@@ -4980,6 +5458,7 @@
               </w:rPr>
               <w:t>Lieudit</w:t>
             </w:r>
+            <w:proofErr w:type="spellEnd"/>
           </w:p>
         </w:tc>
         <w:tc>
@@ -5060,7 +5539,51 @@
                 <w:szCs w:val="16"/>
                 <w:lang w:val="en-US"/>
               </w:rPr>
-              <w:t>{%tr for rc in references_cadastrales %}</w:t>
+              <w:t xml:space="preserve">{%tr for </w:t>
+            </w:r>
+            <w:proofErr w:type="spellStart"/>
+            <w:r>
+              <w:rPr>
+                <w:b/>
+                <w:bCs/>
+                <w:sz w:val="16"/>
+                <w:szCs w:val="16"/>
+                <w:lang w:val="en-US"/>
+              </w:rPr>
+              <w:t>rc</w:t>
+            </w:r>
+            <w:proofErr w:type="spellEnd"/>
+            <w:r>
+              <w:rPr>
+                <w:b/>
+                <w:bCs/>
+                <w:sz w:val="16"/>
+                <w:szCs w:val="16"/>
+                <w:lang w:val="en-US"/>
+              </w:rPr>
+              <w:t xml:space="preserve"> in </w:t>
+            </w:r>
+            <w:proofErr w:type="spellStart"/>
+            <w:r>
+              <w:rPr>
+                <w:b/>
+                <w:bCs/>
+                <w:sz w:val="16"/>
+                <w:szCs w:val="16"/>
+                <w:lang w:val="en-US"/>
+              </w:rPr>
+              <w:t>references_cadastrales</w:t>
+            </w:r>
+            <w:proofErr w:type="spellEnd"/>
+            <w:r>
+              <w:rPr>
+                <w:b/>
+                <w:bCs/>
+                <w:sz w:val="16"/>
+                <w:szCs w:val="16"/>
+                <w:lang w:val="en-US"/>
+              </w:rPr>
+              <w:t xml:space="preserve"> %}</w:t>
             </w:r>
           </w:p>
         </w:tc>
@@ -5100,7 +5623,25 @@
                 <w:szCs w:val="16"/>
                 <w:lang w:val="en-US"/>
               </w:rPr>
-              <w:t>{{ rc.section }}</w:t>
+              <w:t xml:space="preserve">{{ </w:t>
+            </w:r>
+            <w:proofErr w:type="spellStart"/>
+            <w:r>
+              <w:rPr>
+                <w:sz w:val="16"/>
+                <w:szCs w:val="16"/>
+                <w:lang w:val="en-US"/>
+              </w:rPr>
+              <w:t>rc.section</w:t>
+            </w:r>
+            <w:proofErr w:type="spellEnd"/>
+            <w:r>
+              <w:rPr>
+                <w:sz w:val="16"/>
+                <w:szCs w:val="16"/>
+                <w:lang w:val="en-US"/>
+              </w:rPr>
+              <w:t xml:space="preserve"> }}</w:t>
             </w:r>
           </w:p>
         </w:tc>
@@ -5134,7 +5675,25 @@
                 <w:szCs w:val="16"/>
                 <w:lang w:val="en-US"/>
               </w:rPr>
-              <w:t>{{ rc.numero }}</w:t>
+              <w:t xml:space="preserve">{{ </w:t>
+            </w:r>
+            <w:proofErr w:type="spellStart"/>
+            <w:r>
+              <w:rPr>
+                <w:sz w:val="16"/>
+                <w:szCs w:val="16"/>
+                <w:lang w:val="en-US"/>
+              </w:rPr>
+              <w:t>rc.numero</w:t>
+            </w:r>
+            <w:proofErr w:type="spellEnd"/>
+            <w:r>
+              <w:rPr>
+                <w:sz w:val="16"/>
+                <w:szCs w:val="16"/>
+                <w:lang w:val="en-US"/>
+              </w:rPr>
+              <w:t xml:space="preserve"> }}</w:t>
             </w:r>
           </w:p>
         </w:tc>
@@ -5168,7 +5727,25 @@
                 <w:szCs w:val="16"/>
                 <w:lang w:val="en-US"/>
               </w:rPr>
-              <w:t>{{ rc.lieudit }}</w:t>
+              <w:t xml:space="preserve">{{ </w:t>
+            </w:r>
+            <w:proofErr w:type="spellStart"/>
+            <w:r>
+              <w:rPr>
+                <w:sz w:val="16"/>
+                <w:szCs w:val="16"/>
+                <w:lang w:val="en-US"/>
+              </w:rPr>
+              <w:t>rc.lieudit</w:t>
+            </w:r>
+            <w:proofErr w:type="spellEnd"/>
+            <w:r>
+              <w:rPr>
+                <w:sz w:val="16"/>
+                <w:szCs w:val="16"/>
+                <w:lang w:val="en-US"/>
+              </w:rPr>
+              <w:t xml:space="preserve"> }}</w:t>
             </w:r>
           </w:p>
         </w:tc>
@@ -5202,7 +5779,25 @@
                 <w:szCs w:val="16"/>
                 <w:lang w:val="en-US"/>
               </w:rPr>
-              <w:t>{{ rc.surface }}</w:t>
+              <w:t xml:space="preserve">{{ </w:t>
+            </w:r>
+            <w:proofErr w:type="spellStart"/>
+            <w:r>
+              <w:rPr>
+                <w:sz w:val="16"/>
+                <w:szCs w:val="16"/>
+                <w:lang w:val="en-US"/>
+              </w:rPr>
+              <w:t>rc.surface</w:t>
+            </w:r>
+            <w:proofErr w:type="spellEnd"/>
+            <w:r>
+              <w:rPr>
+                <w:sz w:val="16"/>
+                <w:szCs w:val="16"/>
+                <w:lang w:val="en-US"/>
+              </w:rPr>
+              <w:t xml:space="preserve"> }}</w:t>
             </w:r>
           </w:p>
         </w:tc>
@@ -5245,7 +5840,29 @@
                 <w:szCs w:val="16"/>
                 <w:lang w:val="en-US"/>
               </w:rPr>
-              <w:t>{%tr endfor %}</w:t>
+              <w:t xml:space="preserve">{%tr </w:t>
+            </w:r>
+            <w:proofErr w:type="spellStart"/>
+            <w:r>
+              <w:rPr>
+                <w:b/>
+                <w:bCs/>
+                <w:sz w:val="16"/>
+                <w:szCs w:val="16"/>
+                <w:lang w:val="en-US"/>
+              </w:rPr>
+              <w:t>endfor</w:t>
+            </w:r>
+            <w:proofErr w:type="spellEnd"/>
+            <w:r>
+              <w:rPr>
+                <w:b/>
+                <w:bCs/>
+                <w:sz w:val="16"/>
+                <w:szCs w:val="16"/>
+                <w:lang w:val="en-US"/>
+              </w:rPr>
+              <w:t xml:space="preserve"> %}</w:t>
             </w:r>
           </w:p>
         </w:tc>
@@ -5262,7 +5879,35 @@
         <w:rPr>
           <w:shd w:val="clear" w:color="auto" w:fill="FFFFFF"/>
         </w:rPr>
-        <w:t>{% endif %}{% for image in effet_relatif_images %}</w:t>
+        <w:t xml:space="preserve">{% </w:t>
+      </w:r>
+      <w:proofErr w:type="spellStart"/>
+      <w:r>
+        <w:rPr>
+          <w:shd w:val="clear" w:color="auto" w:fill="FFFFFF"/>
+        </w:rPr>
+        <w:t>endif</w:t>
+      </w:r>
+      <w:proofErr w:type="spellEnd"/>
+      <w:r>
+        <w:rPr>
+          <w:shd w:val="clear" w:color="auto" w:fill="FFFFFF"/>
+        </w:rPr>
+        <w:t xml:space="preserve"> %}{% for image in </w:t>
+      </w:r>
+      <w:proofErr w:type="spellStart"/>
+      <w:r>
+        <w:rPr>
+          <w:shd w:val="clear" w:color="auto" w:fill="FFFFFF"/>
+        </w:rPr>
+        <w:t>effet_relatif_images</w:t>
+      </w:r>
+      <w:proofErr w:type="spellEnd"/>
+      <w:r>
+        <w:rPr>
+          <w:shd w:val="clear" w:color="auto" w:fill="FFFFFF"/>
+        </w:rPr>
+        <w:t xml:space="preserve"> %}</w:t>
       </w:r>
     </w:p>
     <w:p>
@@ -5292,55 +5937,55 @@
           <w:shd w:val="clear" w:color="auto" w:fill="FFFFFF"/>
           <w:lang w:val="en-US"/>
         </w:rPr>
-        <w:t>{% endfor %}{% if lot.edd_volumetrique_text()|len %}</w:t>
-      </w:r>
-    </w:p>
-    <w:p>
-      <w:pPr>
-        <w:jc w:val="both"/>
+        <w:t xml:space="preserve">{% </w:t>
+      </w:r>
+      <w:proofErr w:type="spellStart"/>
+      <w:r>
         <w:rPr>
           <w:shd w:val="clear" w:color="auto" w:fill="FFFFFF"/>
           <w:lang w:val="en-US"/>
         </w:rPr>
-      </w:pPr>
+        <w:t>endfor</w:t>
+      </w:r>
+      <w:proofErr w:type="spellEnd"/>
       <w:r>
         <w:rPr>
           <w:shd w:val="clear" w:color="auto" w:fill="FFFFFF"/>
           <w:lang w:val="en-US"/>
         </w:rPr>
-        <w:t>{{ lot.edd_volumetrique_text() }}</w:t>
-      </w:r>
-    </w:p>
-    <w:p>
-      <w:pPr>
-        <w:jc w:val="both"/>
+        <w:t xml:space="preserve"> %}{% if </w:t>
+      </w:r>
+      <w:proofErr w:type="spellStart"/>
+      <w:r>
         <w:rPr>
           <w:shd w:val="clear" w:color="auto" w:fill="FFFFFF"/>
           <w:lang w:val="en-US"/>
         </w:rPr>
-      </w:pPr>
+        <w:t>lot.edd_volumetrique_text</w:t>
+      </w:r>
+      <w:proofErr w:type="spellEnd"/>
       <w:r>
         <w:rPr>
           <w:shd w:val="clear" w:color="auto" w:fill="FFFFFF"/>
           <w:lang w:val="en-US"/>
         </w:rPr>
-        <w:t>{% endif %}{% for image in edd_volumetrique_images %}</w:t>
-      </w:r>
-    </w:p>
-    <w:p>
-      <w:pPr>
-        <w:jc w:val="both"/>
+        <w:t>()|</w:t>
+      </w:r>
+      <w:proofErr w:type="spellStart"/>
+      <w:r>
         <w:rPr>
           <w:shd w:val="clear" w:color="auto" w:fill="FFFFFF"/>
           <w:lang w:val="en-US"/>
         </w:rPr>
-      </w:pPr>
+        <w:t>len</w:t>
+      </w:r>
+      <w:proofErr w:type="spellEnd"/>
       <w:r>
         <w:rPr>
           <w:shd w:val="clear" w:color="auto" w:fill="FFFFFF"/>
           <w:lang w:val="en-US"/>
         </w:rPr>
-        <w:t>{{image}}</w:t>
+        <w:t xml:space="preserve"> %}</w:t>
       </w:r>
     </w:p>
     <w:p>
@@ -5356,23 +6001,23 @@
           <w:shd w:val="clear" w:color="auto" w:fill="FFFFFF"/>
           <w:lang w:val="en-US"/>
         </w:rPr>
-        <w:t>{% endfor %}{% if programme.mention_publication_edd_volumetrique %}</w:t>
-      </w:r>
-    </w:p>
-    <w:p>
-      <w:pPr>
-        <w:jc w:val="both"/>
+        <w:t xml:space="preserve">{{ </w:t>
+      </w:r>
+      <w:proofErr w:type="spellStart"/>
+      <w:r>
         <w:rPr>
           <w:shd w:val="clear" w:color="auto" w:fill="FFFFFF"/>
           <w:lang w:val="en-US"/>
         </w:rPr>
-      </w:pPr>
+        <w:t>lot.edd_volumetrique_text</w:t>
+      </w:r>
+      <w:proofErr w:type="spellEnd"/>
       <w:r>
         <w:rPr>
           <w:shd w:val="clear" w:color="auto" w:fill="FFFFFF"/>
           <w:lang w:val="en-US"/>
         </w:rPr>
-        <w:t>{{ programme.mention_publication_edd_volumetrique }}</w:t>
+        <w:t>() }}</w:t>
       </w:r>
     </w:p>
     <w:p>
@@ -5388,21 +6033,23 @@
           <w:shd w:val="clear" w:color="auto" w:fill="FFFFFF"/>
           <w:lang w:val="en-US"/>
         </w:rPr>
-        <w:t>{% endif %}{% if lot.edd_classique_text()|len %}</w:t>
-      </w:r>
-    </w:p>
-    <w:p>
-      <w:pPr>
-        <w:jc w:val="both"/>
+        <w:t xml:space="preserve">{% endif %}{% for image in </w:t>
+      </w:r>
+      <w:proofErr w:type="spellStart"/>
+      <w:r>
         <w:rPr>
           <w:shd w:val="clear" w:color="auto" w:fill="FFFFFF"/>
-        </w:rPr>
-      </w:pPr>
+          <w:lang w:val="en-US"/>
+        </w:rPr>
+        <w:t>edd_volumetrique_images</w:t>
+      </w:r>
+      <w:proofErr w:type="spellEnd"/>
       <w:r>
         <w:rPr>
           <w:shd w:val="clear" w:color="auto" w:fill="FFFFFF"/>
-        </w:rPr>
-        <w:t>{{ lot.edd_classique_text() }}</w:t>
+          <w:lang w:val="en-US"/>
+        </w:rPr>
+        <w:t xml:space="preserve"> %}</w:t>
       </w:r>
     </w:p>
     <w:p>
@@ -5410,13 +6057,15 @@
         <w:jc w:val="both"/>
         <w:rPr>
           <w:shd w:val="clear" w:color="auto" w:fill="FFFFFF"/>
+          <w:lang w:val="en-US"/>
         </w:rPr>
       </w:pPr>
       <w:r>
         <w:rPr>
           <w:shd w:val="clear" w:color="auto" w:fill="FFFFFF"/>
-        </w:rPr>
-        <w:t>{% endif %}{% for image in edd_classique_images %}</w:t>
+          <w:lang w:val="en-US"/>
+        </w:rPr>
+        <w:t>{{image}}</w:t>
       </w:r>
     </w:p>
     <w:p>
@@ -5424,11 +6073,209 @@
         <w:jc w:val="both"/>
         <w:rPr>
           <w:shd w:val="clear" w:color="auto" w:fill="FFFFFF"/>
+          <w:lang w:val="en-US"/>
         </w:rPr>
       </w:pPr>
       <w:r>
         <w:rPr>
           <w:shd w:val="clear" w:color="auto" w:fill="FFFFFF"/>
+          <w:lang w:val="en-US"/>
+        </w:rPr>
+        <w:t xml:space="preserve">{% </w:t>
+      </w:r>
+      <w:proofErr w:type="spellStart"/>
+      <w:r>
+        <w:rPr>
+          <w:shd w:val="clear" w:color="auto" w:fill="FFFFFF"/>
+          <w:lang w:val="en-US"/>
+        </w:rPr>
+        <w:t>endfor</w:t>
+      </w:r>
+      <w:proofErr w:type="spellEnd"/>
+      <w:r>
+        <w:rPr>
+          <w:shd w:val="clear" w:color="auto" w:fill="FFFFFF"/>
+          <w:lang w:val="en-US"/>
+        </w:rPr>
+        <w:t xml:space="preserve"> %}{% if </w:t>
+      </w:r>
+      <w:proofErr w:type="spellStart"/>
+      <w:r>
+        <w:rPr>
+          <w:shd w:val="clear" w:color="auto" w:fill="FFFFFF"/>
+          <w:lang w:val="en-US"/>
+        </w:rPr>
+        <w:t>programme.mention_publication_edd_volumetrique</w:t>
+      </w:r>
+      <w:proofErr w:type="spellEnd"/>
+      <w:r>
+        <w:rPr>
+          <w:shd w:val="clear" w:color="auto" w:fill="FFFFFF"/>
+          <w:lang w:val="en-US"/>
+        </w:rPr>
+        <w:t xml:space="preserve"> %}</w:t>
+      </w:r>
+    </w:p>
+    <w:p>
+      <w:pPr>
+        <w:jc w:val="both"/>
+        <w:rPr>
+          <w:shd w:val="clear" w:color="auto" w:fill="FFFFFF"/>
+          <w:lang w:val="en-US"/>
+        </w:rPr>
+      </w:pPr>
+      <w:r>
+        <w:rPr>
+          <w:shd w:val="clear" w:color="auto" w:fill="FFFFFF"/>
+          <w:lang w:val="en-US"/>
+        </w:rPr>
+        <w:t xml:space="preserve">{{ </w:t>
+      </w:r>
+      <w:proofErr w:type="spellStart"/>
+      <w:r>
+        <w:rPr>
+          <w:shd w:val="clear" w:color="auto" w:fill="FFFFFF"/>
+          <w:lang w:val="en-US"/>
+        </w:rPr>
+        <w:t>programme.mention_publication_edd_volumetrique</w:t>
+      </w:r>
+      <w:proofErr w:type="spellEnd"/>
+      <w:r>
+        <w:rPr>
+          <w:shd w:val="clear" w:color="auto" w:fill="FFFFFF"/>
+          <w:lang w:val="en-US"/>
+        </w:rPr>
+        <w:t xml:space="preserve"> }}</w:t>
+      </w:r>
+    </w:p>
+    <w:p>
+      <w:pPr>
+        <w:jc w:val="both"/>
+        <w:rPr>
+          <w:shd w:val="clear" w:color="auto" w:fill="FFFFFF"/>
+          <w:lang w:val="en-US"/>
+        </w:rPr>
+      </w:pPr>
+      <w:r>
+        <w:rPr>
+          <w:shd w:val="clear" w:color="auto" w:fill="FFFFFF"/>
+          <w:lang w:val="en-US"/>
+        </w:rPr>
+        <w:t xml:space="preserve">{% endif %}{% if </w:t>
+      </w:r>
+      <w:proofErr w:type="spellStart"/>
+      <w:r>
+        <w:rPr>
+          <w:shd w:val="clear" w:color="auto" w:fill="FFFFFF"/>
+          <w:lang w:val="en-US"/>
+        </w:rPr>
+        <w:t>lot.edd_classique_text</w:t>
+      </w:r>
+      <w:proofErr w:type="spellEnd"/>
+      <w:r>
+        <w:rPr>
+          <w:shd w:val="clear" w:color="auto" w:fill="FFFFFF"/>
+          <w:lang w:val="en-US"/>
+        </w:rPr>
+        <w:t>()|</w:t>
+      </w:r>
+      <w:proofErr w:type="spellStart"/>
+      <w:r>
+        <w:rPr>
+          <w:shd w:val="clear" w:color="auto" w:fill="FFFFFF"/>
+          <w:lang w:val="en-US"/>
+        </w:rPr>
+        <w:t>len</w:t>
+      </w:r>
+      <w:proofErr w:type="spellEnd"/>
+      <w:r>
+        <w:rPr>
+          <w:shd w:val="clear" w:color="auto" w:fill="FFFFFF"/>
+          <w:lang w:val="en-US"/>
+        </w:rPr>
+        <w:t xml:space="preserve"> %}</w:t>
+      </w:r>
+    </w:p>
+    <w:p>
+      <w:pPr>
+        <w:jc w:val="both"/>
+        <w:rPr>
+          <w:shd w:val="clear" w:color="auto" w:fill="FFFFFF"/>
+        </w:rPr>
+      </w:pPr>
+      <w:r>
+        <w:rPr>
+          <w:shd w:val="clear" w:color="auto" w:fill="FFFFFF"/>
+        </w:rPr>
+        <w:t xml:space="preserve">{{ </w:t>
+      </w:r>
+      <w:proofErr w:type="spellStart"/>
+      <w:r>
+        <w:rPr>
+          <w:shd w:val="clear" w:color="auto" w:fill="FFFFFF"/>
+        </w:rPr>
+        <w:t>lot.edd_classique_text</w:t>
+      </w:r>
+      <w:proofErr w:type="spellEnd"/>
+      <w:r>
+        <w:rPr>
+          <w:shd w:val="clear" w:color="auto" w:fill="FFFFFF"/>
+        </w:rPr>
+        <w:t>() }}</w:t>
+      </w:r>
+    </w:p>
+    <w:p>
+      <w:pPr>
+        <w:jc w:val="both"/>
+        <w:rPr>
+          <w:shd w:val="clear" w:color="auto" w:fill="FFFFFF"/>
+        </w:rPr>
+      </w:pPr>
+      <w:r>
+        <w:rPr>
+          <w:shd w:val="clear" w:color="auto" w:fill="FFFFFF"/>
+        </w:rPr>
+        <w:t xml:space="preserve">{% </w:t>
+      </w:r>
+      <w:proofErr w:type="spellStart"/>
+      <w:r>
+        <w:rPr>
+          <w:shd w:val="clear" w:color="auto" w:fill="FFFFFF"/>
+        </w:rPr>
+        <w:t>endif</w:t>
+      </w:r>
+      <w:proofErr w:type="spellEnd"/>
+      <w:r>
+        <w:rPr>
+          <w:shd w:val="clear" w:color="auto" w:fill="FFFFFF"/>
+        </w:rPr>
+        <w:t xml:space="preserve"> %}{% for image in </w:t>
+      </w:r>
+      <w:proofErr w:type="spellStart"/>
+      <w:r>
+        <w:rPr>
+          <w:shd w:val="clear" w:color="auto" w:fill="FFFFFF"/>
+        </w:rPr>
+        <w:t>edd_classique_images</w:t>
+      </w:r>
+      <w:proofErr w:type="spellEnd"/>
+      <w:r>
+        <w:rPr>
+          <w:shd w:val="clear" w:color="auto" w:fill="FFFFFF"/>
+        </w:rPr>
+        <w:t xml:space="preserve"> %}</w:t>
+      </w:r>
+    </w:p>
+    <w:p>
+      <w:pPr>
+        <w:jc w:val="both"/>
+        <w:rPr>
+          <w:shd w:val="clear" w:color="auto" w:fill="FFFFFF"/>
+        </w:rPr>
+      </w:pPr>
+      <w:r>
+        <w:rPr>
+          <w:shd w:val="clear" w:color="auto" w:fill="FFFFFF"/>
         </w:rPr>
         <w:t>{{image}}</w:t>
       </w:r>
@@ -5444,35 +6291,105 @@
         <w:rPr>
           <w:shd w:val="clear" w:color="auto" w:fill="FFFFFF"/>
         </w:rPr>
-        <w:t>{% endfor %}{% if programme.mention_publication_edd_classique %}</w:t>
-      </w:r>
-    </w:p>
-    <w:p>
-      <w:pPr>
-        <w:jc w:val="both"/>
+        <w:t xml:space="preserve">{% </w:t>
+      </w:r>
+      <w:proofErr w:type="spellStart"/>
+      <w:r>
         <w:rPr>
           <w:shd w:val="clear" w:color="auto" w:fill="FFFFFF"/>
         </w:rPr>
-      </w:pPr>
+        <w:t>endfor</w:t>
+      </w:r>
+      <w:proofErr w:type="spellEnd"/>
       <w:r>
         <w:rPr>
           <w:shd w:val="clear" w:color="auto" w:fill="FFFFFF"/>
         </w:rPr>
-        <w:t>{{ programme.mention_publication_edd_classique }}</w:t>
-      </w:r>
-    </w:p>
-    <w:p>
-      <w:pPr>
-        <w:jc w:val="both"/>
+        <w:t xml:space="preserve"> %}{% if </w:t>
+      </w:r>
+      <w:proofErr w:type="spellStart"/>
+      <w:r>
         <w:rPr>
           <w:shd w:val="clear" w:color="auto" w:fill="FFFFFF"/>
         </w:rPr>
-      </w:pPr>
+        <w:t>programme.mention_publication_edd_classique</w:t>
+      </w:r>
+      <w:proofErr w:type="spellEnd"/>
       <w:r>
         <w:rPr>
           <w:shd w:val="clear" w:color="auto" w:fill="FFFFFF"/>
         </w:rPr>
-        <w:t>{% endif %}{% if logement_edds|len %}</w:t>
+        <w:t xml:space="preserve"> %}</w:t>
+      </w:r>
+    </w:p>
+    <w:p>
+      <w:pPr>
+        <w:jc w:val="both"/>
+        <w:rPr>
+          <w:shd w:val="clear" w:color="auto" w:fill="FFFFFF"/>
+        </w:rPr>
+      </w:pPr>
+      <w:r>
+        <w:rPr>
+          <w:shd w:val="clear" w:color="auto" w:fill="FFFFFF"/>
+        </w:rPr>
+        <w:t xml:space="preserve">{{ </w:t>
+      </w:r>
+      <w:proofErr w:type="spellStart"/>
+      <w:r>
+        <w:rPr>
+          <w:shd w:val="clear" w:color="auto" w:fill="FFFFFF"/>
+        </w:rPr>
+        <w:t>programme.mention_publication_edd_classique</w:t>
+      </w:r>
+      <w:proofErr w:type="spellEnd"/>
+      <w:r>
+        <w:rPr>
+          <w:shd w:val="clear" w:color="auto" w:fill="FFFFFF"/>
+        </w:rPr>
+        <w:t xml:space="preserve"> }}</w:t>
+      </w:r>
+    </w:p>
+    <w:p>
+      <w:pPr>
+        <w:jc w:val="both"/>
+        <w:rPr>
+          <w:shd w:val="clear" w:color="auto" w:fill="FFFFFF"/>
+        </w:rPr>
+      </w:pPr>
+      <w:r>
+        <w:rPr>
+          <w:shd w:val="clear" w:color="auto" w:fill="FFFFFF"/>
+        </w:rPr>
+        <w:t xml:space="preserve">{% </w:t>
+      </w:r>
+      <w:proofErr w:type="spellStart"/>
+      <w:r>
+        <w:rPr>
+          <w:shd w:val="clear" w:color="auto" w:fill="FFFFFF"/>
+        </w:rPr>
+        <w:t>endif</w:t>
+      </w:r>
+      <w:proofErr w:type="spellEnd"/>
+      <w:r>
+        <w:rPr>
+          <w:shd w:val="clear" w:color="auto" w:fill="FFFFFF"/>
+        </w:rPr>
+        <w:t xml:space="preserve"> %}{% if </w:t>
+      </w:r>
+      <w:proofErr w:type="spellStart"/>
+      <w:r>
+        <w:rPr>
+          <w:shd w:val="clear" w:color="auto" w:fill="FFFFFF"/>
+        </w:rPr>
+        <w:t>logement_edds|len</w:t>
+      </w:r>
+      <w:proofErr w:type="spellEnd"/>
+      <w:r>
+        <w:rPr>
+          <w:shd w:val="clear" w:color="auto" w:fill="FFFFFF"/>
+        </w:rPr>
+        <w:t xml:space="preserve"> %}</w:t>
       </w:r>
     </w:p>
     <w:p>
@@ -5568,6 +6485,7 @@
                 <w:lang w:val="en-US"/>
               </w:rPr>
             </w:pPr>
+            <w:proofErr w:type="spellStart"/>
             <w:r>
               <w:rPr>
                 <w:b/>
@@ -5576,7 +6494,18 @@
                 <w:szCs w:val="16"/>
                 <w:lang w:val="en-US"/>
               </w:rPr>
-              <w:t>Numéro du lot</w:t>
+              <w:t>Numéro</w:t>
+            </w:r>
+            <w:proofErr w:type="spellEnd"/>
+            <w:r>
+              <w:rPr>
+                <w:b/>
+                <w:bCs/>
+                <w:sz w:val="16"/>
+                <w:szCs w:val="16"/>
+                <w:lang w:val="en-US"/>
+              </w:rPr>
+              <w:t xml:space="preserve"> du lot</w:t>
             </w:r>
           </w:p>
         </w:tc>
@@ -5607,6 +6536,7 @@
                 <w:lang w:val="en-US"/>
               </w:rPr>
             </w:pPr>
+            <w:proofErr w:type="spellStart"/>
             <w:r>
               <w:rPr>
                 <w:b/>
@@ -5617,6 +6547,7 @@
               </w:rPr>
               <w:t>Financement</w:t>
             </w:r>
+            <w:proofErr w:type="spellEnd"/>
           </w:p>
         </w:tc>
         <w:tc>
@@ -5646,6 +6577,7 @@
                 <w:lang w:val="en-US"/>
               </w:rPr>
             </w:pPr>
+            <w:proofErr w:type="spellStart"/>
             <w:r>
               <w:rPr>
                 <w:b/>
@@ -5656,6 +6588,7 @@
               </w:rPr>
               <w:t>Désignation</w:t>
             </w:r>
+            <w:proofErr w:type="spellEnd"/>
           </w:p>
         </w:tc>
         <w:tc>
@@ -5746,7 +6679,51 @@
                 <w:szCs w:val="16"/>
                 <w:lang w:val="en-US"/>
               </w:rPr>
-              <w:t>{%tr for i in logement_edds %}</w:t>
+              <w:t xml:space="preserve">{%tr for </w:t>
+            </w:r>
+            <w:proofErr w:type="spellStart"/>
+            <w:r>
+              <w:rPr>
+                <w:b/>
+                <w:bCs/>
+                <w:sz w:val="16"/>
+                <w:szCs w:val="16"/>
+                <w:lang w:val="en-US"/>
+              </w:rPr>
+              <w:t>i</w:t>
+            </w:r>
+            <w:proofErr w:type="spellEnd"/>
+            <w:r>
+              <w:rPr>
+                <w:b/>
+                <w:bCs/>
+                <w:sz w:val="16"/>
+                <w:szCs w:val="16"/>
+                <w:lang w:val="en-US"/>
+              </w:rPr>
+              <w:t xml:space="preserve"> in </w:t>
+            </w:r>
+            <w:proofErr w:type="spellStart"/>
+            <w:r>
+              <w:rPr>
+                <w:b/>
+                <w:bCs/>
+                <w:sz w:val="16"/>
+                <w:szCs w:val="16"/>
+                <w:lang w:val="en-US"/>
+              </w:rPr>
+              <w:t>logement_edds</w:t>
+            </w:r>
+            <w:proofErr w:type="spellEnd"/>
+            <w:r>
+              <w:rPr>
+                <w:b/>
+                <w:bCs/>
+                <w:sz w:val="16"/>
+                <w:szCs w:val="16"/>
+                <w:lang w:val="en-US"/>
+              </w:rPr>
+              <w:t xml:space="preserve"> %}</w:t>
             </w:r>
           </w:p>
         </w:tc>
@@ -5786,7 +6763,25 @@
                 <w:szCs w:val="16"/>
                 <w:lang w:val="en-US"/>
               </w:rPr>
-              <w:t>{{i.lot_num}}</w:t>
+              <w:t>{{</w:t>
+            </w:r>
+            <w:proofErr w:type="spellStart"/>
+            <w:r>
+              <w:rPr>
+                <w:sz w:val="16"/>
+                <w:szCs w:val="16"/>
+                <w:lang w:val="en-US"/>
+              </w:rPr>
+              <w:t>i.lot_num</w:t>
+            </w:r>
+            <w:proofErr w:type="spellEnd"/>
+            <w:r>
+              <w:rPr>
+                <w:sz w:val="16"/>
+                <w:szCs w:val="16"/>
+                <w:lang w:val="en-US"/>
+              </w:rPr>
+              <w:t>}}</w:t>
             </w:r>
           </w:p>
         </w:tc>
@@ -5820,7 +6815,25 @@
                 <w:szCs w:val="16"/>
                 <w:lang w:val="en-US"/>
               </w:rPr>
-              <w:t>{{ i.financement }}</w:t>
+              <w:t xml:space="preserve">{{ </w:t>
+            </w:r>
+            <w:proofErr w:type="spellStart"/>
+            <w:r>
+              <w:rPr>
+                <w:sz w:val="16"/>
+                <w:szCs w:val="16"/>
+                <w:lang w:val="en-US"/>
+              </w:rPr>
+              <w:t>i.financement</w:t>
+            </w:r>
+            <w:proofErr w:type="spellEnd"/>
+            <w:r>
+              <w:rPr>
+                <w:sz w:val="16"/>
+                <w:szCs w:val="16"/>
+                <w:lang w:val="en-US"/>
+              </w:rPr>
+              <w:t xml:space="preserve"> }}</w:t>
             </w:r>
           </w:p>
         </w:tc>
@@ -5854,7 +6867,25 @@
                 <w:szCs w:val="16"/>
                 <w:lang w:val="en-US"/>
               </w:rPr>
-              <w:t>{{ i.designation }}</w:t>
+              <w:t xml:space="preserve">{{ </w:t>
+            </w:r>
+            <w:proofErr w:type="spellStart"/>
+            <w:r>
+              <w:rPr>
+                <w:sz w:val="16"/>
+                <w:szCs w:val="16"/>
+                <w:lang w:val="en-US"/>
+              </w:rPr>
+              <w:t>i.designation</w:t>
+            </w:r>
+            <w:proofErr w:type="spellEnd"/>
+            <w:r>
+              <w:rPr>
+                <w:sz w:val="16"/>
+                <w:szCs w:val="16"/>
+                <w:lang w:val="en-US"/>
+              </w:rPr>
+              <w:t xml:space="preserve"> }}</w:t>
             </w:r>
           </w:p>
         </w:tc>
@@ -5888,7 +6919,25 @@
                 <w:szCs w:val="16"/>
                 <w:lang w:val="en-US"/>
               </w:rPr>
-              <w:t>{{ i.numero_lot}}</w:t>
+              <w:t xml:space="preserve">{{ </w:t>
+            </w:r>
+            <w:proofErr w:type="spellStart"/>
+            <w:r>
+              <w:rPr>
+                <w:sz w:val="16"/>
+                <w:szCs w:val="16"/>
+                <w:lang w:val="en-US"/>
+              </w:rPr>
+              <w:t>i.numero_lot</w:t>
+            </w:r>
+            <w:proofErr w:type="spellEnd"/>
+            <w:r>
+              <w:rPr>
+                <w:sz w:val="16"/>
+                <w:szCs w:val="16"/>
+                <w:lang w:val="en-US"/>
+              </w:rPr>
+              <w:t>}}</w:t>
             </w:r>
           </w:p>
         </w:tc>
@@ -5931,7 +6980,29 @@
                 <w:szCs w:val="16"/>
                 <w:lang w:val="en-US"/>
               </w:rPr>
-              <w:t>{%tr endfor %}</w:t>
+              <w:t xml:space="preserve">{%tr </w:t>
+            </w:r>
+            <w:proofErr w:type="spellStart"/>
+            <w:r>
+              <w:rPr>
+                <w:b/>
+                <w:bCs/>
+                <w:sz w:val="16"/>
+                <w:szCs w:val="16"/>
+                <w:lang w:val="en-US"/>
+              </w:rPr>
+              <w:t>endfor</w:t>
+            </w:r>
+            <w:proofErr w:type="spellEnd"/>
+            <w:r>
+              <w:rPr>
+                <w:b/>
+                <w:bCs/>
+                <w:sz w:val="16"/>
+                <w:szCs w:val="16"/>
+                <w:lang w:val="en-US"/>
+              </w:rPr>
+              <w:t xml:space="preserve"> %}</w:t>
             </w:r>
           </w:p>
         </w:tc>
@@ -5948,7 +7019,21 @@
         <w:rPr>
           <w:shd w:val="clear" w:color="auto" w:fill="FFFFFF"/>
         </w:rPr>
-        <w:t>{% endif %}</w:t>
+        <w:t xml:space="preserve">{% </w:t>
+      </w:r>
+      <w:proofErr w:type="spellStart"/>
+      <w:r>
+        <w:rPr>
+          <w:shd w:val="clear" w:color="auto" w:fill="FFFFFF"/>
+        </w:rPr>
+        <w:t>endif</w:t>
+      </w:r>
+      <w:proofErr w:type="spellEnd"/>
+      <w:r>
+        <w:rPr>
+          <w:shd w:val="clear" w:color="auto" w:fill="FFFFFF"/>
+        </w:rPr>
+        <w:t xml:space="preserve"> %}</w:t>
       </w:r>
     </w:p>
     <w:p>
@@ -6046,7 +7131,21 @@
         <w:rPr>
           <w:color w:val="000000"/>
         </w:rPr>
-        <w:t>{% else %}</w:t>
+        <w:t xml:space="preserve">{% </w:t>
+      </w:r>
+      <w:proofErr w:type="spellStart"/>
+      <w:r>
+        <w:rPr>
+          <w:color w:val="000000"/>
+        </w:rPr>
+        <w:t>else</w:t>
+      </w:r>
+      <w:proofErr w:type="spellEnd"/>
+      <w:r>
+        <w:rPr>
+          <w:color w:val="000000"/>
+        </w:rPr>
+        <w:t xml:space="preserve"> %}</w:t>
       </w:r>
       <w:r>
         <w:rPr>
@@ -6059,7 +7158,21 @@
         <w:rPr>
           <w:color w:val="000000"/>
         </w:rPr>
-        <w:t>{% endif %}</w:t>
+        <w:t xml:space="preserve">{% </w:t>
+      </w:r>
+      <w:proofErr w:type="spellStart"/>
+      <w:r>
+        <w:rPr>
+          <w:color w:val="000000"/>
+        </w:rPr>
+        <w:t>endif</w:t>
+      </w:r>
+      <w:proofErr w:type="spellEnd"/>
+      <w:r>
+        <w:rPr>
+          <w:color w:val="000000"/>
+        </w:rPr>
+        <w:t xml:space="preserve"> %}</w:t>
       </w:r>
     </w:p>
     <w:p>
@@ -6109,7 +7222,21 @@
         <w:rPr>
           <w:color w:val="000000"/>
         </w:rPr>
-        <w:t>{% else %}</w:t>
+        <w:t xml:space="preserve">{% </w:t>
+      </w:r>
+      <w:proofErr w:type="spellStart"/>
+      <w:r>
+        <w:rPr>
+          <w:color w:val="000000"/>
+        </w:rPr>
+        <w:t>else</w:t>
+      </w:r>
+      <w:proofErr w:type="spellEnd"/>
+      <w:r>
+        <w:rPr>
+          <w:color w:val="000000"/>
+        </w:rPr>
+        <w:t xml:space="preserve"> %}</w:t>
       </w:r>
       <w:r>
         <w:rPr>
@@ -6122,7 +7249,21 @@
         <w:rPr>
           <w:color w:val="000000"/>
         </w:rPr>
-        <w:t>{% endif %}</w:t>
+        <w:t xml:space="preserve">{% </w:t>
+      </w:r>
+      <w:proofErr w:type="spellStart"/>
+      <w:r>
+        <w:rPr>
+          <w:color w:val="000000"/>
+        </w:rPr>
+        <w:t>endif</w:t>
+      </w:r>
+      <w:proofErr w:type="spellEnd"/>
+      <w:r>
+        <w:rPr>
+          <w:color w:val="000000"/>
+        </w:rPr>
+        <w:t xml:space="preserve"> %}</w:t>
       </w:r>
     </w:p>
     <w:p>
@@ -6210,7 +7351,21 @@
         <w:rPr>
           <w:color w:val="000000"/>
         </w:rPr>
-        <w:t>{% endif %}</w:t>
+        <w:t xml:space="preserve">{% </w:t>
+      </w:r>
+      <w:proofErr w:type="spellStart"/>
+      <w:r>
+        <w:rPr>
+          <w:color w:val="000000"/>
+        </w:rPr>
+        <w:t>endif</w:t>
+      </w:r>
+      <w:proofErr w:type="spellEnd"/>
+      <w:r>
+        <w:rPr>
+          <w:color w:val="000000"/>
+        </w:rPr>
+        <w:t xml:space="preserve"> %}</w:t>
       </w:r>
     </w:p>
     <w:p>
@@ -6253,7 +7408,21 @@
         <w:rPr>
           <w:color w:val="000000"/>
         </w:rPr>
-        <w:t>{% else %}</w:t>
+        <w:t xml:space="preserve">{% </w:t>
+      </w:r>
+      <w:proofErr w:type="spellStart"/>
+      <w:r>
+        <w:rPr>
+          <w:color w:val="000000"/>
+        </w:rPr>
+        <w:t>else</w:t>
+      </w:r>
+      <w:proofErr w:type="spellEnd"/>
+      <w:r>
+        <w:rPr>
+          <w:color w:val="000000"/>
+        </w:rPr>
+        <w:t xml:space="preserve"> %}</w:t>
       </w:r>
       <w:r>
         <w:rPr>
@@ -6273,7 +7442,21 @@
         <w:rPr>
           <w:color w:val="000000"/>
         </w:rPr>
-        <w:t>{% endif %}</w:t>
+        <w:t xml:space="preserve">{% </w:t>
+      </w:r>
+      <w:proofErr w:type="spellStart"/>
+      <w:r>
+        <w:rPr>
+          <w:color w:val="000000"/>
+        </w:rPr>
+        <w:t>endif</w:t>
+      </w:r>
+      <w:proofErr w:type="spellEnd"/>
+      <w:r>
+        <w:rPr>
+          <w:color w:val="000000"/>
+        </w:rPr>
+        <w:t xml:space="preserve"> %}</w:t>
       </w:r>
     </w:p>
     <w:p>
@@ -6325,7 +7508,14 @@
         <w:rPr>
           <w:color w:val="000000"/>
         </w:rPr>
-        <w:t xml:space="preserve"> {{ lot.surface_habitable_totale</w:t>
+        <w:t xml:space="preserve"> {{ </w:t>
+      </w:r>
+      <w:proofErr w:type="spellStart"/>
+      <w:r>
+        <w:rPr>
+          <w:color w:val="000000"/>
+        </w:rPr>
+        <w:t>lot.surface_habitable_totale</w:t>
       </w:r>
       <w:r>
         <w:rPr>
@@ -6333,6 +7523,7 @@
         </w:rPr>
         <w:t>|f</w:t>
       </w:r>
+      <w:proofErr w:type="spellEnd"/>
       <w:r>
         <w:rPr>
           <w:color w:val="000000"/>
@@ -6396,6 +7587,7 @@
         </w:rPr>
         <w:t xml:space="preserve">{{ </w:t>
       </w:r>
+      <w:proofErr w:type="spellStart"/>
       <w:r>
         <w:rPr>
           <w:color w:val="000000"/>
@@ -6406,7 +7598,14 @@
         <w:rPr>
           <w:color w:val="000000"/>
         </w:rPr>
-        <w:t xml:space="preserve">|f }} </w:t>
+        <w:t>|f</w:t>
+      </w:r>
+      <w:proofErr w:type="spellEnd"/>
+      <w:r>
+        <w:rPr>
+          <w:color w:val="000000"/>
+        </w:rPr>
+        <w:t xml:space="preserve"> }} </w:t>
       </w:r>
       <w:r>
         <w:rPr>
@@ -6461,7 +7660,21 @@
         <w:rPr>
           <w:rFonts w:ascii="TimesNewRomanPSMT" w:hAnsi="TimesNewRomanPSMT" w:cs="TimesNewRomanPSMT"/>
         </w:rPr>
-        <w:t xml:space="preserve">{{ sh_totale|f }} </w:t>
+        <w:t xml:space="preserve">{{ </w:t>
+      </w:r>
+      <w:proofErr w:type="spellStart"/>
+      <w:r>
+        <w:rPr>
+          <w:rFonts w:ascii="TimesNewRomanPSMT" w:hAnsi="TimesNewRomanPSMT" w:cs="TimesNewRomanPSMT"/>
+        </w:rPr>
+        <w:t>sh_totale|f</w:t>
+      </w:r>
+      <w:proofErr w:type="spellEnd"/>
+      <w:r>
+        <w:rPr>
+          <w:rFonts w:ascii="TimesNewRomanPSMT" w:hAnsi="TimesNewRomanPSMT" w:cs="TimesNewRomanPSMT"/>
+        </w:rPr>
+        <w:t xml:space="preserve"> }} </w:t>
       </w:r>
       <w:r>
         <w:rPr>
@@ -6505,7 +7718,21 @@
         <w:rPr>
           <w:color w:val="000000"/>
         </w:rPr>
-        <w:t>{{ lot.nb_logements }}</w:t>
+        <w:t xml:space="preserve">{{ </w:t>
+      </w:r>
+      <w:proofErr w:type="spellStart"/>
+      <w:r>
+        <w:rPr>
+          <w:color w:val="000000"/>
+        </w:rPr>
+        <w:t>lot.nb_logements</w:t>
+      </w:r>
+      <w:proofErr w:type="spellEnd"/>
+      <w:r>
+        <w:rPr>
+          <w:color w:val="000000"/>
+        </w:rPr>
+        <w:t xml:space="preserve"> }}</w:t>
       </w:r>
     </w:p>
     <w:p>
@@ -6782,7 +8009,27 @@
                 <w:szCs w:val="16"/>
                 <w:lang w:val="en-US"/>
               </w:rPr>
-              <w:t>{%tr for l in logements %}</w:t>
+              <w:t xml:space="preserve">{%tr for l in </w:t>
+            </w:r>
+            <w:proofErr w:type="spellStart"/>
+            <w:r>
+              <w:rPr>
+                <w:rFonts w:ascii="TimesNewRomanPSMT" w:hAnsi="TimesNewRomanPSMT" w:cs="TimesNewRomanPSMT"/>
+                <w:sz w:val="16"/>
+                <w:szCs w:val="16"/>
+                <w:lang w:val="en-US"/>
+              </w:rPr>
+              <w:t>logements</w:t>
+            </w:r>
+            <w:proofErr w:type="spellEnd"/>
+            <w:r>
+              <w:rPr>
+                <w:rFonts w:ascii="TimesNewRomanPSMT" w:hAnsi="TimesNewRomanPSMT" w:cs="TimesNewRomanPSMT"/>
+                <w:sz w:val="16"/>
+                <w:szCs w:val="16"/>
+                <w:lang w:val="en-US"/>
+              </w:rPr>
+              <w:t xml:space="preserve"> %}</w:t>
             </w:r>
           </w:p>
         </w:tc>
@@ -6822,50 +8069,18 @@
                 <w:sz w:val="20"/>
                 <w:szCs w:val="20"/>
               </w:rPr>
-              <w:t>{{l.typologie|tl}}</w:t>
+              <w:t>{{</w:t>
             </w:r>
-          </w:p>
-        </w:tc>
-        <w:tc>
-          <w:tcPr>
-            <w:tcW w:w="0" w:type="auto"/>
-            <w:tcBorders>
-              <w:top w:val="single" w:sz="8" w:space="0" w:color="808080"/>
-              <w:left w:val="single" w:sz="8" w:space="0" w:color="808080"/>
-              <w:bottom w:val="single" w:sz="8" w:space="0" w:color="808080"/>
-              <w:right w:val="single" w:sz="8" w:space="0" w:color="808080"/>
-            </w:tcBorders>
-            <w:tcMar>
-              <w:top w:w="108" w:type="dxa"/>
-              <w:left w:w="108" w:type="dxa"/>
-              <w:bottom w:w="108" w:type="dxa"/>
-              <w:right w:w="108" w:type="dxa"/>
-            </w:tcMar>
-          </w:tcPr>
-          <w:p>
-            <w:pPr>
-              <w:rPr>
-                <w:color w:val="000000"/>
-                <w:sz w:val="20"/>
-                <w:szCs w:val="20"/>
-              </w:rPr>
-            </w:pPr>
+            <w:proofErr w:type="spellStart"/>
             <w:r>
               <w:rPr>
                 <w:color w:val="000000"/>
                 <w:sz w:val="20"/>
                 <w:szCs w:val="20"/>
               </w:rPr>
-              <w:t>{{l.surface_habitable</w:t>
+              <w:t>l.typologie|tl</w:t>
             </w:r>
-            <w:r>
-              <w:rPr>
-                <w:color w:val="000000"/>
-                <w:sz w:val="20"/>
-                <w:szCs w:val="20"/>
-              </w:rPr>
-              <w:t>|f</w:t>
-            </w:r>
+            <w:proofErr w:type="spellEnd"/>
             <w:r>
               <w:rPr>
                 <w:color w:val="000000"/>
@@ -6906,7 +8121,16 @@
                 <w:sz w:val="20"/>
                 <w:szCs w:val="20"/>
               </w:rPr>
-              <w:t>{{l.</w:t>
+              <w:t>{{</w:t>
+            </w:r>
+            <w:proofErr w:type="spellStart"/>
+            <w:r>
+              <w:rPr>
+                <w:color w:val="000000"/>
+                <w:sz w:val="20"/>
+                <w:szCs w:val="20"/>
+              </w:rPr>
+              <w:t>l.surface_habitable</w:t>
             </w:r>
             <w:r>
               <w:rPr>
@@ -6914,8 +8138,9 @@
                 <w:sz w:val="20"/>
                 <w:szCs w:val="20"/>
               </w:rPr>
-              <w:t>designation</w:t>
+              <w:t>|f</w:t>
             </w:r>
+            <w:proofErr w:type="spellEnd"/>
             <w:r>
               <w:rPr>
                 <w:color w:val="000000"/>
@@ -6956,7 +8181,76 @@
                 <w:sz w:val="20"/>
                 <w:szCs w:val="20"/>
               </w:rPr>
-              <w:t>{{l.</w:t>
+              <w:t>{{</w:t>
+            </w:r>
+            <w:proofErr w:type="spellStart"/>
+            <w:r>
+              <w:rPr>
+                <w:color w:val="000000"/>
+                <w:sz w:val="20"/>
+                <w:szCs w:val="20"/>
+              </w:rPr>
+              <w:t>l.</w:t>
+            </w:r>
+            <w:r>
+              <w:rPr>
+                <w:color w:val="000000"/>
+                <w:sz w:val="20"/>
+                <w:szCs w:val="20"/>
+              </w:rPr>
+              <w:t>designation</w:t>
+            </w:r>
+            <w:proofErr w:type="spellEnd"/>
+            <w:r>
+              <w:rPr>
+                <w:color w:val="000000"/>
+                <w:sz w:val="20"/>
+                <w:szCs w:val="20"/>
+              </w:rPr>
+              <w:t>}}</w:t>
+            </w:r>
+          </w:p>
+        </w:tc>
+        <w:tc>
+          <w:tcPr>
+            <w:tcW w:w="0" w:type="auto"/>
+            <w:tcBorders>
+              <w:top w:val="single" w:sz="8" w:space="0" w:color="808080"/>
+              <w:left w:val="single" w:sz="8" w:space="0" w:color="808080"/>
+              <w:bottom w:val="single" w:sz="8" w:space="0" w:color="808080"/>
+              <w:right w:val="single" w:sz="8" w:space="0" w:color="808080"/>
+            </w:tcBorders>
+            <w:tcMar>
+              <w:top w:w="108" w:type="dxa"/>
+              <w:left w:w="108" w:type="dxa"/>
+              <w:bottom w:w="108" w:type="dxa"/>
+              <w:right w:w="108" w:type="dxa"/>
+            </w:tcMar>
+          </w:tcPr>
+          <w:p>
+            <w:pPr>
+              <w:rPr>
+                <w:color w:val="000000"/>
+                <w:sz w:val="20"/>
+                <w:szCs w:val="20"/>
+              </w:rPr>
+            </w:pPr>
+            <w:r>
+              <w:rPr>
+                <w:color w:val="000000"/>
+                <w:sz w:val="20"/>
+                <w:szCs w:val="20"/>
+              </w:rPr>
+              <w:t>{{</w:t>
+            </w:r>
+            <w:proofErr w:type="spellStart"/>
+            <w:r>
+              <w:rPr>
+                <w:color w:val="000000"/>
+                <w:sz w:val="20"/>
+                <w:szCs w:val="20"/>
+              </w:rPr>
+              <w:t>l.</w:t>
             </w:r>
             <w:r>
               <w:rPr>
@@ -6966,6 +8260,7 @@
               </w:rPr>
               <w:t>loyer|f</w:t>
             </w:r>
+            <w:proofErr w:type="spellEnd"/>
             <w:r>
               <w:rPr>
                 <w:color w:val="000000"/>
@@ -7013,7 +8308,25 @@
                 <w:sz w:val="16"/>
                 <w:szCs w:val="16"/>
               </w:rPr>
-              <w:t>{%tr endfor %}</w:t>
+              <w:t xml:space="preserve">{%tr </w:t>
+            </w:r>
+            <w:proofErr w:type="spellStart"/>
+            <w:r>
+              <w:rPr>
+                <w:color w:val="000000"/>
+                <w:sz w:val="16"/>
+                <w:szCs w:val="16"/>
+              </w:rPr>
+              <w:t>endfor</w:t>
+            </w:r>
+            <w:proofErr w:type="spellEnd"/>
+            <w:r>
+              <w:rPr>
+                <w:color w:val="000000"/>
+                <w:sz w:val="16"/>
+                <w:szCs w:val="16"/>
+              </w:rPr>
+              <w:t xml:space="preserve"> %}</w:t>
             </w:r>
           </w:p>
         </w:tc>
@@ -7080,7 +8393,21 @@
         <w:rPr>
           <w:color w:val="000000"/>
         </w:rPr>
-        <w:t xml:space="preserve">{{ lc_sh_totale|f }} </w:t>
+        <w:t xml:space="preserve">{{ </w:t>
+      </w:r>
+      <w:proofErr w:type="spellStart"/>
+      <w:r>
+        <w:rPr>
+          <w:color w:val="000000"/>
+        </w:rPr>
+        <w:t>lc_sh_totale|f</w:t>
+      </w:r>
+      <w:proofErr w:type="spellEnd"/>
+      <w:r>
+        <w:rPr>
+          <w:color w:val="000000"/>
+        </w:rPr>
+        <w:t xml:space="preserve"> }} </w:t>
       </w:r>
       <w:r>
         <w:rPr>
@@ -7295,7 +8622,43 @@
                 <w:sz w:val="16"/>
                 <w:szCs w:val="16"/>
               </w:rPr>
-              <w:t>{%tr for lc in locaux_collectifs %}</w:t>
+              <w:t xml:space="preserve">{%tr for </w:t>
+            </w:r>
+            <w:proofErr w:type="spellStart"/>
+            <w:r>
+              <w:rPr>
+                <w:rFonts w:ascii="TimesNewRomanPSMT" w:hAnsi="TimesNewRomanPSMT" w:cs="TimesNewRomanPSMT"/>
+                <w:sz w:val="16"/>
+                <w:szCs w:val="16"/>
+              </w:rPr>
+              <w:t>lc</w:t>
+            </w:r>
+            <w:proofErr w:type="spellEnd"/>
+            <w:r>
+              <w:rPr>
+                <w:rFonts w:ascii="TimesNewRomanPSMT" w:hAnsi="TimesNewRomanPSMT" w:cs="TimesNewRomanPSMT"/>
+                <w:sz w:val="16"/>
+                <w:szCs w:val="16"/>
+              </w:rPr>
+              <w:t xml:space="preserve"> in </w:t>
+            </w:r>
+            <w:proofErr w:type="spellStart"/>
+            <w:r>
+              <w:rPr>
+                <w:rFonts w:ascii="TimesNewRomanPSMT" w:hAnsi="TimesNewRomanPSMT" w:cs="TimesNewRomanPSMT"/>
+                <w:sz w:val="16"/>
+                <w:szCs w:val="16"/>
+              </w:rPr>
+              <w:t>locaux_collectifs</w:t>
+            </w:r>
+            <w:proofErr w:type="spellEnd"/>
+            <w:r>
+              <w:rPr>
+                <w:rFonts w:ascii="TimesNewRomanPSMT" w:hAnsi="TimesNewRomanPSMT" w:cs="TimesNewRomanPSMT"/>
+                <w:sz w:val="16"/>
+                <w:szCs w:val="16"/>
+              </w:rPr>
+              <w:t xml:space="preserve"> %}</w:t>
             </w:r>
           </w:p>
         </w:tc>
@@ -7336,7 +8699,25 @@
                 <w:sz w:val="20"/>
                 <w:szCs w:val="20"/>
               </w:rPr>
-              <w:t>{{ lc.type_local }}</w:t>
+              <w:t xml:space="preserve">{{ </w:t>
+            </w:r>
+            <w:proofErr w:type="spellStart"/>
+            <w:r>
+              <w:rPr>
+                <w:color w:val="000000"/>
+                <w:sz w:val="20"/>
+                <w:szCs w:val="20"/>
+              </w:rPr>
+              <w:t>lc.type_local</w:t>
+            </w:r>
+            <w:proofErr w:type="spellEnd"/>
+            <w:r>
+              <w:rPr>
+                <w:color w:val="000000"/>
+                <w:sz w:val="20"/>
+                <w:szCs w:val="20"/>
+              </w:rPr>
+              <w:t xml:space="preserve"> }}</w:t>
             </w:r>
           </w:p>
         </w:tc>
@@ -7371,7 +8752,25 @@
                 <w:sz w:val="20"/>
                 <w:szCs w:val="20"/>
               </w:rPr>
-              <w:t>{{ lc.surface_habitable }}</w:t>
+              <w:t xml:space="preserve">{{ </w:t>
+            </w:r>
+            <w:proofErr w:type="spellStart"/>
+            <w:r>
+              <w:rPr>
+                <w:color w:val="000000"/>
+                <w:sz w:val="20"/>
+                <w:szCs w:val="20"/>
+              </w:rPr>
+              <w:t>lc.surface_habitable</w:t>
+            </w:r>
+            <w:proofErr w:type="spellEnd"/>
+            <w:r>
+              <w:rPr>
+                <w:color w:val="000000"/>
+                <w:sz w:val="20"/>
+                <w:szCs w:val="20"/>
+              </w:rPr>
+              <w:t xml:space="preserve"> }}</w:t>
             </w:r>
           </w:p>
         </w:tc>
@@ -7406,7 +8805,25 @@
                 <w:sz w:val="20"/>
                 <w:szCs w:val="20"/>
               </w:rPr>
-              <w:t>{{ lc.nombre }}</w:t>
+              <w:t xml:space="preserve">{{ </w:t>
+            </w:r>
+            <w:proofErr w:type="spellStart"/>
+            <w:r>
+              <w:rPr>
+                <w:color w:val="000000"/>
+                <w:sz w:val="20"/>
+                <w:szCs w:val="20"/>
+              </w:rPr>
+              <w:t>lc.nombre</w:t>
+            </w:r>
+            <w:proofErr w:type="spellEnd"/>
+            <w:r>
+              <w:rPr>
+                <w:color w:val="000000"/>
+                <w:sz w:val="20"/>
+                <w:szCs w:val="20"/>
+              </w:rPr>
+              <w:t xml:space="preserve"> }}</w:t>
             </w:r>
           </w:p>
         </w:tc>
@@ -7447,7 +8864,25 @@
                 <w:sz w:val="16"/>
                 <w:szCs w:val="16"/>
               </w:rPr>
-              <w:t>{%tr endfor %}</w:t>
+              <w:t xml:space="preserve">{%tr </w:t>
+            </w:r>
+            <w:proofErr w:type="spellStart"/>
+            <w:r>
+              <w:rPr>
+                <w:color w:val="000000"/>
+                <w:sz w:val="16"/>
+                <w:szCs w:val="16"/>
+              </w:rPr>
+              <w:t>endfor</w:t>
+            </w:r>
+            <w:proofErr w:type="spellEnd"/>
+            <w:r>
+              <w:rPr>
+                <w:color w:val="000000"/>
+                <w:sz w:val="16"/>
+                <w:szCs w:val="16"/>
+              </w:rPr>
+              <w:t xml:space="preserve"> %}</w:t>
             </w:r>
           </w:p>
         </w:tc>
@@ -7487,27 +8922,48 @@
         <w:rPr>
           <w:color w:val="000000"/>
         </w:rPr>
-        <w:t>{% if lot.foyer_residence_dependance %}</w:t>
-      </w:r>
-    </w:p>
-    <w:p>
-      <w:pPr>
-        <w:rPr>
-          <w:color w:val="000000"/>
-        </w:rPr>
-      </w:pPr>
-    </w:p>
-    <w:p>
-      <w:pPr>
-        <w:rPr>
-          <w:color w:val="000000"/>
-        </w:rPr>
-      </w:pPr>
-      <w:r>
-        <w:rPr>
-          <w:color w:val="000000"/>
-        </w:rPr>
-        <w:t>{{ lot.</w:t>
+        <w:t xml:space="preserve">{% if </w:t>
+      </w:r>
+      <w:proofErr w:type="spellStart"/>
+      <w:r>
+        <w:rPr>
+          <w:color w:val="000000"/>
+        </w:rPr>
+        <w:t>lot.foyer_residence_dependance</w:t>
+      </w:r>
+      <w:proofErr w:type="spellEnd"/>
+      <w:r>
+        <w:rPr>
+          <w:color w:val="000000"/>
+        </w:rPr>
+        <w:t xml:space="preserve"> %}</w:t>
+      </w:r>
+    </w:p>
+    <w:p>
+      <w:pPr>
+        <w:rPr>
+          <w:color w:val="000000"/>
+        </w:rPr>
+      </w:pPr>
+    </w:p>
+    <w:p>
+      <w:pPr>
+        <w:rPr>
+          <w:color w:val="000000"/>
+        </w:rPr>
+      </w:pPr>
+      <w:r>
+        <w:rPr>
+          <w:color w:val="000000"/>
+        </w:rPr>
+        <w:t xml:space="preserve">{{ </w:t>
+      </w:r>
+      <w:proofErr w:type="spellStart"/>
+      <w:r>
+        <w:rPr>
+          <w:color w:val="000000"/>
+        </w:rPr>
+        <w:t>lot.</w:t>
       </w:r>
       <w:r>
         <w:rPr>
@@ -7515,11 +8971,26 @@
         </w:rPr>
         <w:t>foyer_residence_dependance</w:t>
       </w:r>
-      <w:r>
-        <w:rPr>
-          <w:color w:val="000000"/>
-        </w:rPr>
-        <w:t xml:space="preserve"> }}{% endif %}</w:t>
+      <w:proofErr w:type="spellEnd"/>
+      <w:r>
+        <w:rPr>
+          <w:color w:val="000000"/>
+        </w:rPr>
+        <w:t xml:space="preserve"> }}{% </w:t>
+      </w:r>
+      <w:proofErr w:type="spellStart"/>
+      <w:r>
+        <w:rPr>
+          <w:color w:val="000000"/>
+        </w:rPr>
+        <w:t>endif</w:t>
+      </w:r>
+      <w:proofErr w:type="spellEnd"/>
+      <w:r>
+        <w:rPr>
+          <w:color w:val="000000"/>
+        </w:rPr>
+        <w:t xml:space="preserve"> %}</w:t>
       </w:r>
     </w:p>
     <w:p>
@@ -7550,7 +9021,21 @@
         <w:rPr>
           <w:color w:val="000000"/>
         </w:rPr>
-        <w:t>{{ lot.foyer_residence_nb_garage_parking }}</w:t>
+        <w:t xml:space="preserve">{{ </w:t>
+      </w:r>
+      <w:proofErr w:type="spellStart"/>
+      <w:r>
+        <w:rPr>
+          <w:color w:val="000000"/>
+        </w:rPr>
+        <w:t>lot.foyer_residence_nb_garage_parking</w:t>
+      </w:r>
+      <w:proofErr w:type="spellEnd"/>
+      <w:r>
+        <w:rPr>
+          <w:color w:val="000000"/>
+        </w:rPr>
+        <w:t xml:space="preserve"> }}</w:t>
       </w:r>
     </w:p>
     <w:p>
@@ -7598,12 +9083,21 @@
         </w:rPr>
         <w:t xml:space="preserve">{% for line in </w:t>
       </w:r>
+      <w:proofErr w:type="spellStart"/>
       <w:r>
         <w:rPr>
           <w:color w:val="000000"/>
           <w:lang w:val="en-US"/>
         </w:rPr>
-        <w:t xml:space="preserve">lot.foyer_residence_locaux_hors_convention|get_text_as_list </w:t>
+        <w:t>lot.foyer_residence_locaux_hors_convention|get_text_as_list</w:t>
+      </w:r>
+      <w:proofErr w:type="spellEnd"/>
+      <w:r>
+        <w:rPr>
+          <w:color w:val="000000"/>
+          <w:lang w:val="en-US"/>
+        </w:rPr>
+        <w:t xml:space="preserve"> </w:t>
       </w:r>
       <w:r>
         <w:rPr>
@@ -7642,7 +9136,21 @@
         <w:rPr>
           <w:color w:val="000000"/>
         </w:rPr>
-        <w:t>{%- endfor %}</w:t>
+        <w:t xml:space="preserve">{%- </w:t>
+      </w:r>
+      <w:proofErr w:type="spellStart"/>
+      <w:r>
+        <w:rPr>
+          <w:color w:val="000000"/>
+        </w:rPr>
+        <w:t>endfor</w:t>
+      </w:r>
+      <w:proofErr w:type="spellEnd"/>
+      <w:r>
+        <w:rPr>
+          <w:color w:val="000000"/>
+        </w:rPr>
+        <w:t xml:space="preserve"> %}</w:t>
       </w:r>
     </w:p>
     <w:p>
@@ -7727,21 +9235,49 @@
         <w:rPr>
           <w:rFonts w:ascii="TimesNewRomanPSMT" w:hAnsi="TimesNewRomanPSMT" w:cs="TimesNewRomanPSMT"/>
         </w:rPr>
-        <w:t>{{ programme.vendeur_text()  }}</w:t>
-      </w:r>
-    </w:p>
-    <w:p>
-      <w:pPr>
-        <w:jc w:val="both"/>
-        <w:rPr>
-          <w:rFonts w:ascii="TimesNewRomanPSMT" w:hAnsi="TimesNewRomanPSMT" w:cs="TimesNewRomanPSMT"/>
-        </w:rPr>
-      </w:pPr>
-      <w:r>
-        <w:rPr>
-          <w:rFonts w:ascii="TimesNewRomanPSMT" w:hAnsi="TimesNewRomanPSMT" w:cs="TimesNewRomanPSMT"/>
-        </w:rPr>
-        <w:t>{% for image in vendeur_images %}</w:t>
+        <w:t xml:space="preserve">{{ </w:t>
+      </w:r>
+      <w:proofErr w:type="spellStart"/>
+      <w:r>
+        <w:rPr>
+          <w:rFonts w:ascii="TimesNewRomanPSMT" w:hAnsi="TimesNewRomanPSMT" w:cs="TimesNewRomanPSMT"/>
+        </w:rPr>
+        <w:t>programme.vendeur_text</w:t>
+      </w:r>
+      <w:proofErr w:type="spellEnd"/>
+      <w:r>
+        <w:rPr>
+          <w:rFonts w:ascii="TimesNewRomanPSMT" w:hAnsi="TimesNewRomanPSMT" w:cs="TimesNewRomanPSMT"/>
+        </w:rPr>
+        <w:t>()  }}</w:t>
+      </w:r>
+    </w:p>
+    <w:p>
+      <w:pPr>
+        <w:jc w:val="both"/>
+        <w:rPr>
+          <w:rFonts w:ascii="TimesNewRomanPSMT" w:hAnsi="TimesNewRomanPSMT" w:cs="TimesNewRomanPSMT"/>
+        </w:rPr>
+      </w:pPr>
+      <w:r>
+        <w:rPr>
+          <w:rFonts w:ascii="TimesNewRomanPSMT" w:hAnsi="TimesNewRomanPSMT" w:cs="TimesNewRomanPSMT"/>
+        </w:rPr>
+        <w:t xml:space="preserve">{% for image in </w:t>
+      </w:r>
+      <w:proofErr w:type="spellStart"/>
+      <w:r>
+        <w:rPr>
+          <w:rFonts w:ascii="TimesNewRomanPSMT" w:hAnsi="TimesNewRomanPSMT" w:cs="TimesNewRomanPSMT"/>
+        </w:rPr>
+        <w:t>vendeur_images</w:t>
+      </w:r>
+      <w:proofErr w:type="spellEnd"/>
+      <w:r>
+        <w:rPr>
+          <w:rFonts w:ascii="TimesNewRomanPSMT" w:hAnsi="TimesNewRomanPSMT" w:cs="TimesNewRomanPSMT"/>
+        </w:rPr>
+        <w:t xml:space="preserve"> %}</w:t>
       </w:r>
     </w:p>
     <w:p>
@@ -7777,7 +9313,21 @@
         <w:rPr>
           <w:rFonts w:ascii="TimesNewRomanPSMT" w:hAnsi="TimesNewRomanPSMT" w:cs="TimesNewRomanPSMT"/>
         </w:rPr>
-        <w:t>{% endfor %}</w:t>
+        <w:t xml:space="preserve">{% </w:t>
+      </w:r>
+      <w:proofErr w:type="spellStart"/>
+      <w:r>
+        <w:rPr>
+          <w:rFonts w:ascii="TimesNewRomanPSMT" w:hAnsi="TimesNewRomanPSMT" w:cs="TimesNewRomanPSMT"/>
+        </w:rPr>
+        <w:t>endfor</w:t>
+      </w:r>
+      <w:proofErr w:type="spellEnd"/>
+      <w:r>
+        <w:rPr>
+          <w:rFonts w:ascii="TimesNewRomanPSMT" w:hAnsi="TimesNewRomanPSMT" w:cs="TimesNewRomanPSMT"/>
+        </w:rPr>
+        <w:t xml:space="preserve"> %}</w:t>
       </w:r>
     </w:p>
     <w:p>
@@ -7811,21 +9361,49 @@
         <w:rPr>
           <w:rFonts w:ascii="TimesNewRomanPSMT" w:hAnsi="TimesNewRomanPSMT" w:cs="TimesNewRomanPSMT"/>
         </w:rPr>
-        <w:t>{{ programme.acquereur_text() }}</w:t>
-      </w:r>
-    </w:p>
-    <w:p>
-      <w:pPr>
-        <w:jc w:val="both"/>
-        <w:rPr>
-          <w:rFonts w:ascii="TimesNewRomanPSMT" w:hAnsi="TimesNewRomanPSMT" w:cs="TimesNewRomanPSMT"/>
-        </w:rPr>
-      </w:pPr>
-      <w:r>
-        <w:rPr>
-          <w:rFonts w:ascii="TimesNewRomanPSMT" w:hAnsi="TimesNewRomanPSMT" w:cs="TimesNewRomanPSMT"/>
-        </w:rPr>
-        <w:t>{% for image in acquereur_images %}</w:t>
+        <w:t xml:space="preserve">{{ </w:t>
+      </w:r>
+      <w:proofErr w:type="spellStart"/>
+      <w:r>
+        <w:rPr>
+          <w:rFonts w:ascii="TimesNewRomanPSMT" w:hAnsi="TimesNewRomanPSMT" w:cs="TimesNewRomanPSMT"/>
+        </w:rPr>
+        <w:t>programme.acquereur_text</w:t>
+      </w:r>
+      <w:proofErr w:type="spellEnd"/>
+      <w:r>
+        <w:rPr>
+          <w:rFonts w:ascii="TimesNewRomanPSMT" w:hAnsi="TimesNewRomanPSMT" w:cs="TimesNewRomanPSMT"/>
+        </w:rPr>
+        <w:t>() }}</w:t>
+      </w:r>
+    </w:p>
+    <w:p>
+      <w:pPr>
+        <w:jc w:val="both"/>
+        <w:rPr>
+          <w:rFonts w:ascii="TimesNewRomanPSMT" w:hAnsi="TimesNewRomanPSMT" w:cs="TimesNewRomanPSMT"/>
+        </w:rPr>
+      </w:pPr>
+      <w:r>
+        <w:rPr>
+          <w:rFonts w:ascii="TimesNewRomanPSMT" w:hAnsi="TimesNewRomanPSMT" w:cs="TimesNewRomanPSMT"/>
+        </w:rPr>
+        <w:t xml:space="preserve">{% for image in </w:t>
+      </w:r>
+      <w:proofErr w:type="spellStart"/>
+      <w:r>
+        <w:rPr>
+          <w:rFonts w:ascii="TimesNewRomanPSMT" w:hAnsi="TimesNewRomanPSMT" w:cs="TimesNewRomanPSMT"/>
+        </w:rPr>
+        <w:t>acquereur_images</w:t>
+      </w:r>
+      <w:proofErr w:type="spellEnd"/>
+      <w:r>
+        <w:rPr>
+          <w:rFonts w:ascii="TimesNewRomanPSMT" w:hAnsi="TimesNewRomanPSMT" w:cs="TimesNewRomanPSMT"/>
+        </w:rPr>
+        <w:t xml:space="preserve"> %}</w:t>
       </w:r>
     </w:p>
     <w:p>
@@ -7861,7 +9439,21 @@
         <w:rPr>
           <w:rFonts w:ascii="TimesNewRomanPSMT" w:hAnsi="TimesNewRomanPSMT" w:cs="TimesNewRomanPSMT"/>
         </w:rPr>
-        <w:t>{% endfor %}</w:t>
+        <w:t xml:space="preserve">{% </w:t>
+      </w:r>
+      <w:proofErr w:type="spellStart"/>
+      <w:r>
+        <w:rPr>
+          <w:rFonts w:ascii="TimesNewRomanPSMT" w:hAnsi="TimesNewRomanPSMT" w:cs="TimesNewRomanPSMT"/>
+        </w:rPr>
+        <w:t>endfor</w:t>
+      </w:r>
+      <w:proofErr w:type="spellEnd"/>
+      <w:r>
+        <w:rPr>
+          <w:rFonts w:ascii="TimesNewRomanPSMT" w:hAnsi="TimesNewRomanPSMT" w:cs="TimesNewRomanPSMT"/>
+        </w:rPr>
+        <w:t xml:space="preserve"> %}</w:t>
       </w:r>
     </w:p>
     <w:p>
@@ -7877,7 +9469,21 @@
         <w:rPr>
           <w:rFonts w:ascii="TimesNewRomanPSMT" w:hAnsi="TimesNewRomanPSMT" w:cs="TimesNewRomanPSMT"/>
         </w:rPr>
-        <w:t>{{ programme.date_acte_notarie|d }}</w:t>
+        <w:t xml:space="preserve">{{ </w:t>
+      </w:r>
+      <w:proofErr w:type="spellStart"/>
+      <w:r>
+        <w:rPr>
+          <w:rFonts w:ascii="TimesNewRomanPSMT" w:hAnsi="TimesNewRomanPSMT" w:cs="TimesNewRomanPSMT"/>
+        </w:rPr>
+        <w:t>programme.date_acte_notarie|d</w:t>
+      </w:r>
+      <w:proofErr w:type="spellEnd"/>
+      <w:r>
+        <w:rPr>
+          <w:rFonts w:ascii="TimesNewRomanPSMT" w:hAnsi="TimesNewRomanPSMT" w:cs="TimesNewRomanPSMT"/>
+        </w:rPr>
+        <w:t xml:space="preserve"> }}</w:t>
       </w:r>
     </w:p>
     <w:p>
@@ -7892,11 +9498,19 @@
           <w:lang w:val="en-US"/>
         </w:rPr>
       </w:pPr>
+      <w:proofErr w:type="spellStart"/>
       <w:r>
         <w:rPr>
           <w:lang w:val="en-US"/>
         </w:rPr>
-        <w:t xml:space="preserve">Notaire : </w:t>
+        <w:t>Notaire</w:t>
+      </w:r>
+      <w:proofErr w:type="spellEnd"/>
+      <w:r>
+        <w:rPr>
+          <w:lang w:val="en-US"/>
+        </w:rPr>
+        <w:t xml:space="preserve"> : </w:t>
       </w:r>
       <w:bookmarkStart w:id="3" w:name="Notaire"/>
       <w:bookmarkEnd w:id="3"/>
@@ -7905,23 +9519,23 @@
           <w:rFonts w:ascii="TimesNewRomanPSMT" w:hAnsi="TimesNewRomanPSMT" w:cs="TimesNewRomanPSMT"/>
           <w:lang w:val="en-US"/>
         </w:rPr>
-        <w:t>{{ programme.reference_notaire_text()  }}</w:t>
-      </w:r>
-    </w:p>
-    <w:p>
-      <w:pPr>
-        <w:jc w:val="both"/>
+        <w:t xml:space="preserve">{{ </w:t>
+      </w:r>
+      <w:proofErr w:type="spellStart"/>
+      <w:r>
         <w:rPr>
           <w:rFonts w:ascii="TimesNewRomanPSMT" w:hAnsi="TimesNewRomanPSMT" w:cs="TimesNewRomanPSMT"/>
           <w:lang w:val="en-US"/>
         </w:rPr>
-      </w:pPr>
+        <w:t>programme.reference_notaire_text</w:t>
+      </w:r>
+      <w:proofErr w:type="spellEnd"/>
       <w:r>
         <w:rPr>
           <w:rFonts w:ascii="TimesNewRomanPSMT" w:hAnsi="TimesNewRomanPSMT" w:cs="TimesNewRomanPSMT"/>
           <w:lang w:val="en-US"/>
         </w:rPr>
-        <w:t>{% for image in reference_notaire_images %}</w:t>
+        <w:t>()  }}</w:t>
       </w:r>
     </w:p>
     <w:p>
@@ -7937,6 +9551,38 @@
           <w:rFonts w:ascii="TimesNewRomanPSMT" w:hAnsi="TimesNewRomanPSMT" w:cs="TimesNewRomanPSMT"/>
           <w:lang w:val="en-US"/>
         </w:rPr>
+        <w:t xml:space="preserve">{% for image in </w:t>
+      </w:r>
+      <w:proofErr w:type="spellStart"/>
+      <w:r>
+        <w:rPr>
+          <w:rFonts w:ascii="TimesNewRomanPSMT" w:hAnsi="TimesNewRomanPSMT" w:cs="TimesNewRomanPSMT"/>
+          <w:lang w:val="en-US"/>
+        </w:rPr>
+        <w:t>reference_notaire_images</w:t>
+      </w:r>
+      <w:proofErr w:type="spellEnd"/>
+      <w:r>
+        <w:rPr>
+          <w:rFonts w:ascii="TimesNewRomanPSMT" w:hAnsi="TimesNewRomanPSMT" w:cs="TimesNewRomanPSMT"/>
+          <w:lang w:val="en-US"/>
+        </w:rPr>
+        <w:t xml:space="preserve"> %}</w:t>
+      </w:r>
+    </w:p>
+    <w:p>
+      <w:pPr>
+        <w:jc w:val="both"/>
+        <w:rPr>
+          <w:rFonts w:ascii="TimesNewRomanPSMT" w:hAnsi="TimesNewRomanPSMT" w:cs="TimesNewRomanPSMT"/>
+          <w:lang w:val="en-US"/>
+        </w:rPr>
+      </w:pPr>
+      <w:r>
+        <w:rPr>
+          <w:rFonts w:ascii="TimesNewRomanPSMT" w:hAnsi="TimesNewRomanPSMT" w:cs="TimesNewRomanPSMT"/>
+          <w:lang w:val="en-US"/>
+        </w:rPr>
         <w:t>{{image}}</w:t>
       </w:r>
     </w:p>
@@ -7962,7 +9608,23 @@
           <w:rFonts w:ascii="TimesNewRomanPSMT" w:hAnsi="TimesNewRomanPSMT" w:cs="TimesNewRomanPSMT"/>
           <w:lang w:val="en-US"/>
         </w:rPr>
-        <w:t>{% endfor %}</w:t>
+        <w:t xml:space="preserve">{% </w:t>
+      </w:r>
+      <w:proofErr w:type="spellStart"/>
+      <w:r>
+        <w:rPr>
+          <w:rFonts w:ascii="TimesNewRomanPSMT" w:hAnsi="TimesNewRomanPSMT" w:cs="TimesNewRomanPSMT"/>
+          <w:lang w:val="en-US"/>
+        </w:rPr>
+        <w:t>endfor</w:t>
+      </w:r>
+      <w:proofErr w:type="spellEnd"/>
+      <w:r>
+        <w:rPr>
+          <w:rFonts w:ascii="TimesNewRomanPSMT" w:hAnsi="TimesNewRomanPSMT" w:cs="TimesNewRomanPSMT"/>
+          <w:lang w:val="en-US"/>
+        </w:rPr>
+        <w:t xml:space="preserve"> %}</w:t>
       </w:r>
     </w:p>
     <w:p>
@@ -7978,13 +9640,27 @@
         <w:rPr>
           <w:rFonts w:ascii="TimesNewRomanPSMT" w:hAnsi="TimesNewRomanPSMT" w:cs="TimesNewRomanPSMT"/>
         </w:rPr>
-        <w:t>{{ programme.reference_publication_acte</w:t>
-      </w:r>
-      <w:r>
-        <w:rPr>
-          <w:rFonts w:ascii="TimesNewRomanPSMT" w:hAnsi="TimesNewRomanPSMT" w:cs="TimesNewRomanPSMT"/>
-        </w:rPr>
-        <w:t>_text()</w:t>
+        <w:t xml:space="preserve">{{ </w:t>
+      </w:r>
+      <w:proofErr w:type="spellStart"/>
+      <w:r>
+        <w:rPr>
+          <w:rFonts w:ascii="TimesNewRomanPSMT" w:hAnsi="TimesNewRomanPSMT" w:cs="TimesNewRomanPSMT"/>
+        </w:rPr>
+        <w:t>programme.reference_publication_acte</w:t>
+      </w:r>
+      <w:r>
+        <w:rPr>
+          <w:rFonts w:ascii="TimesNewRomanPSMT" w:hAnsi="TimesNewRomanPSMT" w:cs="TimesNewRomanPSMT"/>
+        </w:rPr>
+        <w:t>_text</w:t>
+      </w:r>
+      <w:proofErr w:type="spellEnd"/>
+      <w:r>
+        <w:rPr>
+          <w:rFonts w:ascii="TimesNewRomanPSMT" w:hAnsi="TimesNewRomanPSMT" w:cs="TimesNewRomanPSMT"/>
+        </w:rPr>
+        <w:t>()</w:t>
       </w:r>
       <w:r>
         <w:rPr>
@@ -8006,13 +9682,21 @@
           <w:rFonts w:ascii="TimesNewRomanPSMT" w:hAnsi="TimesNewRomanPSMT" w:cs="TimesNewRomanPSMT"/>
           <w:lang w:val="en-US"/>
         </w:rPr>
-        <w:t>{% for image in reference_publication</w:t>
-      </w:r>
+        <w:t xml:space="preserve">{% for image in </w:t>
+      </w:r>
+      <w:proofErr w:type="spellStart"/>
       <w:r>
         <w:rPr>
           <w:rFonts w:ascii="TimesNewRomanPSMT" w:hAnsi="TimesNewRomanPSMT" w:cs="TimesNewRomanPSMT"/>
           <w:lang w:val="en-US"/>
         </w:rPr>
+        <w:t>reference_publication</w:t>
+      </w:r>
+      <w:r>
+        <w:rPr>
+          <w:rFonts w:ascii="TimesNewRomanPSMT" w:hAnsi="TimesNewRomanPSMT" w:cs="TimesNewRomanPSMT"/>
+          <w:lang w:val="en-US"/>
+        </w:rPr>
         <w:t>_acte</w:t>
       </w:r>
       <w:r>
@@ -8020,7 +9704,15 @@
           <w:rFonts w:ascii="TimesNewRomanPSMT" w:hAnsi="TimesNewRomanPSMT" w:cs="TimesNewRomanPSMT"/>
           <w:lang w:val="en-US"/>
         </w:rPr>
-        <w:t>_images %}</w:t>
+        <w:t>_images</w:t>
+      </w:r>
+      <w:proofErr w:type="spellEnd"/>
+      <w:r>
+        <w:rPr>
+          <w:rFonts w:ascii="TimesNewRomanPSMT" w:hAnsi="TimesNewRomanPSMT" w:cs="TimesNewRomanPSMT"/>
+          <w:lang w:val="en-US"/>
+        </w:rPr>
+        <w:t xml:space="preserve"> %}</w:t>
       </w:r>
     </w:p>
     <w:p>
@@ -8056,7 +9748,21 @@
         <w:rPr>
           <w:rFonts w:ascii="TimesNewRomanPSMT" w:hAnsi="TimesNewRomanPSMT" w:cs="TimesNewRomanPSMT"/>
         </w:rPr>
-        <w:t>{% endfor %}</w:t>
+        <w:t xml:space="preserve">{% </w:t>
+      </w:r>
+      <w:proofErr w:type="spellStart"/>
+      <w:r>
+        <w:rPr>
+          <w:rFonts w:ascii="TimesNewRomanPSMT" w:hAnsi="TimesNewRomanPSMT" w:cs="TimesNewRomanPSMT"/>
+        </w:rPr>
+        <w:t>endfor</w:t>
+      </w:r>
+      <w:proofErr w:type="spellEnd"/>
+      <w:r>
+        <w:rPr>
+          <w:rFonts w:ascii="TimesNewRomanPSMT" w:hAnsi="TimesNewRomanPSMT" w:cs="TimesNewRomanPSMT"/>
+        </w:rPr>
+        <w:t xml:space="preserve"> %}</w:t>
       </w:r>
     </w:p>
     <w:p>
@@ -8075,7 +9781,21 @@
         <w:rPr>
           <w:rFonts w:ascii="TimesNewRomanPSMT" w:hAnsi="TimesNewRomanPSMT" w:cs="TimesNewRomanPSMT"/>
         </w:rPr>
-        <w:t>{{ programme.permis_construire or ‘’ }}</w:t>
+        <w:t xml:space="preserve">{{ </w:t>
+      </w:r>
+      <w:proofErr w:type="spellStart"/>
+      <w:r>
+        <w:rPr>
+          <w:rFonts w:ascii="TimesNewRomanPSMT" w:hAnsi="TimesNewRomanPSMT" w:cs="TimesNewRomanPSMT"/>
+        </w:rPr>
+        <w:t>programme.permis_construire</w:t>
+      </w:r>
+      <w:proofErr w:type="spellEnd"/>
+      <w:r>
+        <w:rPr>
+          <w:rFonts w:ascii="TimesNewRomanPSMT" w:hAnsi="TimesNewRomanPSMT" w:cs="TimesNewRomanPSMT"/>
+        </w:rPr>
+        <w:t xml:space="preserve"> or ‘’ }}</w:t>
       </w:r>
     </w:p>
     <w:p>
@@ -8112,7 +9832,39 @@
           <w:rFonts w:ascii="TimesNewRomanPSMT" w:hAnsi="TimesNewRomanPSMT" w:cs="TimesNewRomanPSMT"/>
           <w:lang w:val="en-US"/>
         </w:rPr>
-        <w:t>{% if prets_cdc.count() %}{% for p in prets_cdc %}</w:t>
+        <w:t xml:space="preserve">{% if </w:t>
+      </w:r>
+      <w:proofErr w:type="spellStart"/>
+      <w:r>
+        <w:rPr>
+          <w:rFonts w:ascii="TimesNewRomanPSMT" w:hAnsi="TimesNewRomanPSMT" w:cs="TimesNewRomanPSMT"/>
+          <w:lang w:val="en-US"/>
+        </w:rPr>
+        <w:t>prets_cdc.count</w:t>
+      </w:r>
+      <w:proofErr w:type="spellEnd"/>
+      <w:r>
+        <w:rPr>
+          <w:rFonts w:ascii="TimesNewRomanPSMT" w:hAnsi="TimesNewRomanPSMT" w:cs="TimesNewRomanPSMT"/>
+          <w:lang w:val="en-US"/>
+        </w:rPr>
+        <w:t xml:space="preserve">() %}{% for p in </w:t>
+      </w:r>
+      <w:proofErr w:type="spellStart"/>
+      <w:r>
+        <w:rPr>
+          <w:rFonts w:ascii="TimesNewRomanPSMT" w:hAnsi="TimesNewRomanPSMT" w:cs="TimesNewRomanPSMT"/>
+          <w:lang w:val="en-US"/>
+        </w:rPr>
+        <w:t>prets_cdc</w:t>
+      </w:r>
+      <w:proofErr w:type="spellEnd"/>
+      <w:r>
+        <w:rPr>
+          <w:rFonts w:ascii="TimesNewRomanPSMT" w:hAnsi="TimesNewRomanPSMT" w:cs="TimesNewRomanPSMT"/>
+          <w:lang w:val="en-US"/>
+        </w:rPr>
+        <w:t xml:space="preserve"> %}</w:t>
       </w:r>
     </w:p>
     <w:p>
@@ -8131,7 +9883,21 @@
         <w:rPr>
           <w:rFonts w:ascii="TimesNewRomanPSMT" w:hAnsi="TimesNewRomanPSMT" w:cs="TimesNewRomanPSMT"/>
         </w:rPr>
-        <w:t>Numéro : {{ p.n }}</w:t>
+        <w:t xml:space="preserve">Numéro : {{ </w:t>
+      </w:r>
+      <w:proofErr w:type="spellStart"/>
+      <w:r>
+        <w:rPr>
+          <w:rFonts w:ascii="TimesNewRomanPSMT" w:hAnsi="TimesNewRomanPSMT" w:cs="TimesNewRomanPSMT"/>
+        </w:rPr>
+        <w:t>p.n</w:t>
+      </w:r>
+      <w:proofErr w:type="spellEnd"/>
+      <w:r>
+        <w:rPr>
+          <w:rFonts w:ascii="TimesNewRomanPSMT" w:hAnsi="TimesNewRomanPSMT" w:cs="TimesNewRomanPSMT"/>
+        </w:rPr>
+        <w:t xml:space="preserve"> }}</w:t>
       </w:r>
     </w:p>
     <w:p>
@@ -8150,7 +9916,21 @@
         <w:rPr>
           <w:rFonts w:ascii="TimesNewRomanPSMT" w:hAnsi="TimesNewRomanPSMT" w:cs="TimesNewRomanPSMT"/>
         </w:rPr>
-        <w:t>Date d’octroi : {{ p.do|sd }}</w:t>
+        <w:t xml:space="preserve">Date d’octroi : {{ </w:t>
+      </w:r>
+      <w:proofErr w:type="spellStart"/>
+      <w:r>
+        <w:rPr>
+          <w:rFonts w:ascii="TimesNewRomanPSMT" w:hAnsi="TimesNewRomanPSMT" w:cs="TimesNewRomanPSMT"/>
+        </w:rPr>
+        <w:t>p.do|sd</w:t>
+      </w:r>
+      <w:proofErr w:type="spellEnd"/>
+      <w:r>
+        <w:rPr>
+          <w:rFonts w:ascii="TimesNewRomanPSMT" w:hAnsi="TimesNewRomanPSMT" w:cs="TimesNewRomanPSMT"/>
+        </w:rPr>
+        <w:t xml:space="preserve"> }}</w:t>
       </w:r>
     </w:p>
     <w:p>
@@ -8169,7 +9949,35 @@
         <w:rPr>
           <w:rFonts w:ascii="TimesNewRomanPSMT" w:hAnsi="TimesNewRomanPSMT" w:cs="TimesNewRomanPSMT"/>
         </w:rPr>
-        <w:t>Durée: {{ p.d }} an{{ p.d|pl }}</w:t>
+        <w:t xml:space="preserve">Durée: {{ </w:t>
+      </w:r>
+      <w:proofErr w:type="spellStart"/>
+      <w:r>
+        <w:rPr>
+          <w:rFonts w:ascii="TimesNewRomanPSMT" w:hAnsi="TimesNewRomanPSMT" w:cs="TimesNewRomanPSMT"/>
+        </w:rPr>
+        <w:t>p.d</w:t>
+      </w:r>
+      <w:proofErr w:type="spellEnd"/>
+      <w:r>
+        <w:rPr>
+          <w:rFonts w:ascii="TimesNewRomanPSMT" w:hAnsi="TimesNewRomanPSMT" w:cs="TimesNewRomanPSMT"/>
+        </w:rPr>
+        <w:t xml:space="preserve"> }} an{{ </w:t>
+      </w:r>
+      <w:proofErr w:type="spellStart"/>
+      <w:r>
+        <w:rPr>
+          <w:rFonts w:ascii="TimesNewRomanPSMT" w:hAnsi="TimesNewRomanPSMT" w:cs="TimesNewRomanPSMT"/>
+        </w:rPr>
+        <w:t>p.d|pl</w:t>
+      </w:r>
+      <w:proofErr w:type="spellEnd"/>
+      <w:r>
+        <w:rPr>
+          <w:rFonts w:ascii="TimesNewRomanPSMT" w:hAnsi="TimesNewRomanPSMT" w:cs="TimesNewRomanPSMT"/>
+        </w:rPr>
+        <w:t xml:space="preserve"> }}</w:t>
       </w:r>
     </w:p>
     <w:p>
@@ -8188,7 +9996,21 @@
         <w:rPr>
           <w:rFonts w:ascii="TimesNewRomanPSMT" w:hAnsi="TimesNewRomanPSMT" w:cs="TimesNewRomanPSMT"/>
         </w:rPr>
-        <w:t>Montant : {{ p.m|f }} €</w:t>
+        <w:t xml:space="preserve">Montant : {{ </w:t>
+      </w:r>
+      <w:proofErr w:type="spellStart"/>
+      <w:r>
+        <w:rPr>
+          <w:rFonts w:ascii="TimesNewRomanPSMT" w:hAnsi="TimesNewRomanPSMT" w:cs="TimesNewRomanPSMT"/>
+        </w:rPr>
+        <w:t>p.m|f</w:t>
+      </w:r>
+      <w:proofErr w:type="spellEnd"/>
+      <w:r>
+        <w:rPr>
+          <w:rFonts w:ascii="TimesNewRomanPSMT" w:hAnsi="TimesNewRomanPSMT" w:cs="TimesNewRomanPSMT"/>
+        </w:rPr>
+        <w:t xml:space="preserve"> }} €</w:t>
       </w:r>
     </w:p>
     <w:p>
@@ -8207,7 +10029,21 @@
         <w:rPr>
           <w:rFonts w:ascii="TimesNewRomanPSMT" w:hAnsi="TimesNewRomanPSMT" w:cs="TimesNewRomanPSMT"/>
         </w:rPr>
-        <w:t>Prêteur : {{ p.p_full() }}</w:t>
+        <w:t xml:space="preserve">Prêteur : {{ </w:t>
+      </w:r>
+      <w:proofErr w:type="spellStart"/>
+      <w:r>
+        <w:rPr>
+          <w:rFonts w:ascii="TimesNewRomanPSMT" w:hAnsi="TimesNewRomanPSMT" w:cs="TimesNewRomanPSMT"/>
+        </w:rPr>
+        <w:t>p.p_full</w:t>
+      </w:r>
+      <w:proofErr w:type="spellEnd"/>
+      <w:r>
+        <w:rPr>
+          <w:rFonts w:ascii="TimesNewRomanPSMT" w:hAnsi="TimesNewRomanPSMT" w:cs="TimesNewRomanPSMT"/>
+        </w:rPr>
+        <w:t>() }}</w:t>
       </w:r>
     </w:p>
     <w:p>
@@ -8223,10 +10059,34 @@
           <w:rFonts w:ascii="TimesNewRomanPSMT" w:hAnsi="TimesNewRomanPSMT" w:cs="TimesNewRomanPSMT"/>
           <w:lang w:val="en-US"/>
         </w:rPr>
-        <w:t>{% endfor %}</w:t>
-      </w:r>
-      <w:r>
-        <w:t>{% endif %}</w:t>
+        <w:t xml:space="preserve">{% </w:t>
+      </w:r>
+      <w:proofErr w:type="spellStart"/>
+      <w:r>
+        <w:rPr>
+          <w:rFonts w:ascii="TimesNewRomanPSMT" w:hAnsi="TimesNewRomanPSMT" w:cs="TimesNewRomanPSMT"/>
+          <w:lang w:val="en-US"/>
+        </w:rPr>
+        <w:t>endfor</w:t>
+      </w:r>
+      <w:proofErr w:type="spellEnd"/>
+      <w:r>
+        <w:rPr>
+          <w:rFonts w:ascii="TimesNewRomanPSMT" w:hAnsi="TimesNewRomanPSMT" w:cs="TimesNewRomanPSMT"/>
+          <w:lang w:val="en-US"/>
+        </w:rPr>
+        <w:t xml:space="preserve"> %}</w:t>
+      </w:r>
+      <w:r>
+        <w:t xml:space="preserve">{% </w:t>
+      </w:r>
+      <w:proofErr w:type="spellStart"/>
+      <w:r>
+        <w:t>endif</w:t>
+      </w:r>
+      <w:proofErr w:type="spellEnd"/>
+      <w:r>
+        <w:t xml:space="preserve"> %}</w:t>
       </w:r>
     </w:p>
     <w:p>
@@ -8239,7 +10099,21 @@
         <w:rPr>
           <w:rFonts w:ascii="TimesNewRomanPSMT" w:hAnsi="TimesNewRomanPSMT" w:cs="TimesNewRomanPSMT"/>
         </w:rPr>
-        <w:t>{% if autres_prets.count() %}</w:t>
+        <w:t xml:space="preserve">{% if </w:t>
+      </w:r>
+      <w:proofErr w:type="spellStart"/>
+      <w:r>
+        <w:rPr>
+          <w:rFonts w:ascii="TimesNewRomanPSMT" w:hAnsi="TimesNewRomanPSMT" w:cs="TimesNewRomanPSMT"/>
+        </w:rPr>
+        <w:t>autres_prets.count</w:t>
+      </w:r>
+      <w:proofErr w:type="spellEnd"/>
+      <w:r>
+        <w:rPr>
+          <w:rFonts w:ascii="TimesNewRomanPSMT" w:hAnsi="TimesNewRomanPSMT" w:cs="TimesNewRomanPSMT"/>
+        </w:rPr>
+        <w:t>() %}</w:t>
       </w:r>
       <w:r>
         <w:rPr>
@@ -8269,6 +10143,7 @@
         </w:rPr>
         <w:t xml:space="preserve">{% for p in </w:t>
       </w:r>
+      <w:proofErr w:type="spellStart"/>
       <w:r>
         <w:rPr>
           <w:rFonts w:ascii="TimesNewRomanPSMT" w:hAnsi="TimesNewRomanPSMT" w:cs="TimesNewRomanPSMT"/>
@@ -8288,14 +10163,38 @@
           <w:rFonts w:ascii="TimesNewRomanPSMT" w:hAnsi="TimesNewRomanPSMT" w:cs="TimesNewRomanPSMT"/>
           <w:lang w:val="en-US"/>
         </w:rPr>
-        <w:t>prets %}</w:t>
-      </w:r>
+        <w:t>prets</w:t>
+      </w:r>
+      <w:proofErr w:type="spellEnd"/>
       <w:r>
         <w:rPr>
           <w:rFonts w:ascii="TimesNewRomanPSMT" w:hAnsi="TimesNewRomanPSMT" w:cs="TimesNewRomanPSMT"/>
           <w:lang w:val="en-US"/>
         </w:rPr>
-        <w:t>{% if p.n %}</w:t>
+        <w:t xml:space="preserve"> %}</w:t>
+      </w:r>
+      <w:r>
+        <w:rPr>
+          <w:rFonts w:ascii="TimesNewRomanPSMT" w:hAnsi="TimesNewRomanPSMT" w:cs="TimesNewRomanPSMT"/>
+          <w:lang w:val="en-US"/>
+        </w:rPr>
+        <w:t xml:space="preserve">{% if </w:t>
+      </w:r>
+      <w:proofErr w:type="spellStart"/>
+      <w:r>
+        <w:rPr>
+          <w:rFonts w:ascii="TimesNewRomanPSMT" w:hAnsi="TimesNewRomanPSMT" w:cs="TimesNewRomanPSMT"/>
+          <w:lang w:val="en-US"/>
+        </w:rPr>
+        <w:t>p.n</w:t>
+      </w:r>
+      <w:proofErr w:type="spellEnd"/>
+      <w:r>
+        <w:rPr>
+          <w:rFonts w:ascii="TimesNewRomanPSMT" w:hAnsi="TimesNewRomanPSMT" w:cs="TimesNewRomanPSMT"/>
+          <w:lang w:val="en-US"/>
+        </w:rPr>
+        <w:t xml:space="preserve"> %}</w:t>
       </w:r>
     </w:p>
     <w:p>
@@ -8311,12 +10210,37 @@
           <w:lang w:val="en-US"/>
         </w:rPr>
       </w:pPr>
+      <w:proofErr w:type="spellStart"/>
       <w:r>
         <w:rPr>
           <w:rFonts w:ascii="TimesNewRomanPSMT" w:hAnsi="TimesNewRomanPSMT" w:cs="TimesNewRomanPSMT"/>
           <w:lang w:val="en-US"/>
         </w:rPr>
-        <w:t>Numéro : {{ p.n }}</w:t>
+        <w:t>Numéro</w:t>
+      </w:r>
+      <w:proofErr w:type="spellEnd"/>
+      <w:r>
+        <w:rPr>
+          <w:rFonts w:ascii="TimesNewRomanPSMT" w:hAnsi="TimesNewRomanPSMT" w:cs="TimesNewRomanPSMT"/>
+          <w:lang w:val="en-US"/>
+        </w:rPr>
+        <w:t xml:space="preserve"> : {{ </w:t>
+      </w:r>
+      <w:proofErr w:type="spellStart"/>
+      <w:r>
+        <w:rPr>
+          <w:rFonts w:ascii="TimesNewRomanPSMT" w:hAnsi="TimesNewRomanPSMT" w:cs="TimesNewRomanPSMT"/>
+          <w:lang w:val="en-US"/>
+        </w:rPr>
+        <w:t>p.n</w:t>
+      </w:r>
+      <w:proofErr w:type="spellEnd"/>
+      <w:r>
+        <w:rPr>
+          <w:rFonts w:ascii="TimesNewRomanPSMT" w:hAnsi="TimesNewRomanPSMT" w:cs="TimesNewRomanPSMT"/>
+          <w:lang w:val="en-US"/>
+        </w:rPr>
+        <w:t xml:space="preserve"> }}</w:t>
       </w:r>
       <w:r>
         <w:rPr>
@@ -8364,12 +10288,44 @@
           <w:rFonts w:ascii="TimesNewRomanPSMT" w:hAnsi="TimesNewRomanPSMT" w:cs="TimesNewRomanPSMT"/>
           <w:lang w:val="en-US"/>
         </w:rPr>
-        <w:t>Date d’octroi : {{ p.do|sd }}</w:t>
-      </w:r>
-      <w:r>
-        <w:rPr>
+        <w:t xml:space="preserve">Date </w:t>
+      </w:r>
+      <w:proofErr w:type="spellStart"/>
+      <w:r>
+        <w:rPr>
+          <w:rFonts w:ascii="TimesNewRomanPSMT" w:hAnsi="TimesNewRomanPSMT" w:cs="TimesNewRomanPSMT"/>
           <w:lang w:val="en-US"/>
         </w:rPr>
+        <w:t>d’octroi</w:t>
+      </w:r>
+      <w:proofErr w:type="spellEnd"/>
+      <w:r>
+        <w:rPr>
+          <w:rFonts w:ascii="TimesNewRomanPSMT" w:hAnsi="TimesNewRomanPSMT" w:cs="TimesNewRomanPSMT"/>
+          <w:lang w:val="en-US"/>
+        </w:rPr>
+        <w:t xml:space="preserve"> : {{ </w:t>
+      </w:r>
+      <w:proofErr w:type="spellStart"/>
+      <w:r>
+        <w:rPr>
+          <w:rFonts w:ascii="TimesNewRomanPSMT" w:hAnsi="TimesNewRomanPSMT" w:cs="TimesNewRomanPSMT"/>
+          <w:lang w:val="en-US"/>
+        </w:rPr>
+        <w:t>p.do|sd</w:t>
+      </w:r>
+      <w:proofErr w:type="spellEnd"/>
+      <w:r>
+        <w:rPr>
+          <w:rFonts w:ascii="TimesNewRomanPSMT" w:hAnsi="TimesNewRomanPSMT" w:cs="TimesNewRomanPSMT"/>
+          <w:lang w:val="en-US"/>
+        </w:rPr>
+        <w:t xml:space="preserve"> }}</w:t>
+      </w:r>
+      <w:r>
+        <w:rPr>
+          <w:lang w:val="en-US"/>
+        </w:rPr>
         <w:t>{% endif %}</w:t>
       </w:r>
       <w:r>
@@ -8377,15 +10333,24 @@
           <w:rFonts w:ascii="TimesNewRomanPSMT" w:hAnsi="TimesNewRomanPSMT" w:cs="TimesNewRomanPSMT"/>
           <w:lang w:val="en-US"/>
         </w:rPr>
-        <w:t>{% if p.</w:t>
-      </w:r>
+        <w:t xml:space="preserve">{% if </w:t>
+      </w:r>
+      <w:proofErr w:type="spellStart"/>
       <w:r>
         <w:rPr>
           <w:rFonts w:ascii="TimesNewRomanPSMT" w:hAnsi="TimesNewRomanPSMT" w:cs="TimesNewRomanPSMT"/>
           <w:lang w:val="en-US"/>
         </w:rPr>
+        <w:t>p.</w:t>
+      </w:r>
+      <w:r>
+        <w:rPr>
+          <w:rFonts w:ascii="TimesNewRomanPSMT" w:hAnsi="TimesNewRomanPSMT" w:cs="TimesNewRomanPSMT"/>
+          <w:lang w:val="en-US"/>
+        </w:rPr>
         <w:t>d</w:t>
       </w:r>
+      <w:proofErr w:type="spellEnd"/>
       <w:r>
         <w:rPr>
           <w:rFonts w:ascii="TimesNewRomanPSMT" w:hAnsi="TimesNewRomanPSMT" w:cs="TimesNewRomanPSMT"/>
@@ -8412,13 +10377,29 @@
           <w:rFonts w:ascii="TimesNewRomanPSMT" w:hAnsi="TimesNewRomanPSMT" w:cs="TimesNewRomanPSMT"/>
           <w:lang w:val="en-US"/>
         </w:rPr>
-        <w:t xml:space="preserve">Durée : {{ p.d }} </w:t>
-      </w:r>
+        <w:t xml:space="preserve">Durée : {{ </w:t>
+      </w:r>
+      <w:proofErr w:type="spellStart"/>
       <w:r>
         <w:rPr>
           <w:rFonts w:ascii="TimesNewRomanPSMT" w:hAnsi="TimesNewRomanPSMT" w:cs="TimesNewRomanPSMT"/>
           <w:lang w:val="en-US"/>
         </w:rPr>
+        <w:t>p.d</w:t>
+      </w:r>
+      <w:proofErr w:type="spellEnd"/>
+      <w:r>
+        <w:rPr>
+          <w:rFonts w:ascii="TimesNewRomanPSMT" w:hAnsi="TimesNewRomanPSMT" w:cs="TimesNewRomanPSMT"/>
+          <w:lang w:val="en-US"/>
+        </w:rPr>
+        <w:t xml:space="preserve"> }} </w:t>
+      </w:r>
+      <w:r>
+        <w:rPr>
+          <w:rFonts w:ascii="TimesNewRomanPSMT" w:hAnsi="TimesNewRomanPSMT" w:cs="TimesNewRomanPSMT"/>
+          <w:lang w:val="en-US"/>
+        </w:rPr>
         <w:t>an</w:t>
       </w:r>
       <w:r>
@@ -8426,12 +10407,28 @@
           <w:rFonts w:ascii="TimesNewRomanPSMT" w:hAnsi="TimesNewRomanPSMT" w:cs="TimesNewRomanPSMT"/>
           <w:lang w:val="en-US"/>
         </w:rPr>
-        <w:t>{{ p.d|pl }}</w:t>
-      </w:r>
-      <w:r>
-        <w:rPr>
+        <w:t xml:space="preserve">{{ </w:t>
+      </w:r>
+      <w:proofErr w:type="spellStart"/>
+      <w:r>
+        <w:rPr>
+          <w:rFonts w:ascii="TimesNewRomanPSMT" w:hAnsi="TimesNewRomanPSMT" w:cs="TimesNewRomanPSMT"/>
           <w:lang w:val="en-US"/>
         </w:rPr>
+        <w:t>p.d|pl</w:t>
+      </w:r>
+      <w:proofErr w:type="spellEnd"/>
+      <w:r>
+        <w:rPr>
+          <w:rFonts w:ascii="TimesNewRomanPSMT" w:hAnsi="TimesNewRomanPSMT" w:cs="TimesNewRomanPSMT"/>
+          <w:lang w:val="en-US"/>
+        </w:rPr>
+        <w:t xml:space="preserve"> }}</w:t>
+      </w:r>
+      <w:r>
+        <w:rPr>
+          <w:lang w:val="en-US"/>
+        </w:rPr>
         <w:t>{% endif %}</w:t>
       </w:r>
       <w:r>
@@ -8439,7 +10436,23 @@
           <w:rFonts w:ascii="TimesNewRomanPSMT" w:hAnsi="TimesNewRomanPSMT" w:cs="TimesNewRomanPSMT"/>
           <w:lang w:val="en-US"/>
         </w:rPr>
-        <w:t>{% if p.m %}</w:t>
+        <w:t xml:space="preserve">{% if </w:t>
+      </w:r>
+      <w:proofErr w:type="spellStart"/>
+      <w:r>
+        <w:rPr>
+          <w:rFonts w:ascii="TimesNewRomanPSMT" w:hAnsi="TimesNewRomanPSMT" w:cs="TimesNewRomanPSMT"/>
+          <w:lang w:val="en-US"/>
+        </w:rPr>
+        <w:t>p.m</w:t>
+      </w:r>
+      <w:proofErr w:type="spellEnd"/>
+      <w:r>
+        <w:rPr>
+          <w:rFonts w:ascii="TimesNewRomanPSMT" w:hAnsi="TimesNewRomanPSMT" w:cs="TimesNewRomanPSMT"/>
+          <w:lang w:val="en-US"/>
+        </w:rPr>
+        <w:t xml:space="preserve"> %}</w:t>
       </w:r>
     </w:p>
     <w:p>
@@ -8455,18 +10468,43 @@
           <w:lang w:val="en-US"/>
         </w:rPr>
       </w:pPr>
+      <w:proofErr w:type="spellStart"/>
       <w:r>
         <w:rPr>
           <w:rFonts w:ascii="TimesNewRomanPSMT" w:hAnsi="TimesNewRomanPSMT" w:cs="TimesNewRomanPSMT"/>
           <w:lang w:val="en-US"/>
         </w:rPr>
-        <w:t>Montant : {{ p.m|f }}</w:t>
-      </w:r>
+        <w:t>Montant</w:t>
+      </w:r>
+      <w:proofErr w:type="spellEnd"/>
       <w:r>
         <w:rPr>
           <w:rFonts w:ascii="TimesNewRomanPSMT" w:hAnsi="TimesNewRomanPSMT" w:cs="TimesNewRomanPSMT"/>
           <w:lang w:val="en-US"/>
         </w:rPr>
+        <w:t xml:space="preserve"> : {{ </w:t>
+      </w:r>
+      <w:proofErr w:type="spellStart"/>
+      <w:r>
+        <w:rPr>
+          <w:rFonts w:ascii="TimesNewRomanPSMT" w:hAnsi="TimesNewRomanPSMT" w:cs="TimesNewRomanPSMT"/>
+          <w:lang w:val="en-US"/>
+        </w:rPr>
+        <w:t>p.m|f</w:t>
+      </w:r>
+      <w:proofErr w:type="spellEnd"/>
+      <w:r>
+        <w:rPr>
+          <w:rFonts w:ascii="TimesNewRomanPSMT" w:hAnsi="TimesNewRomanPSMT" w:cs="TimesNewRomanPSMT"/>
+          <w:lang w:val="en-US"/>
+        </w:rPr>
+        <w:t xml:space="preserve"> }}</w:t>
+      </w:r>
+      <w:r>
+        <w:rPr>
+          <w:rFonts w:ascii="TimesNewRomanPSMT" w:hAnsi="TimesNewRomanPSMT" w:cs="TimesNewRomanPSMT"/>
+          <w:lang w:val="en-US"/>
+        </w:rPr>
         <w:t xml:space="preserve"> €</w:t>
       </w:r>
       <w:r>
@@ -8480,14 +10518,30 @@
           <w:rFonts w:ascii="TimesNewRomanPSMT" w:hAnsi="TimesNewRomanPSMT" w:cs="TimesNewRomanPSMT"/>
           <w:lang w:val="en-US"/>
         </w:rPr>
-        <w:t>{% if p.</w:t>
-      </w:r>
+        <w:t xml:space="preserve">{% if </w:t>
+      </w:r>
+      <w:proofErr w:type="spellStart"/>
       <w:r>
         <w:rPr>
           <w:rFonts w:ascii="TimesNewRomanPSMT" w:hAnsi="TimesNewRomanPSMT" w:cs="TimesNewRomanPSMT"/>
           <w:lang w:val="en-US"/>
         </w:rPr>
-        <w:t>preteur_display()</w:t>
+        <w:t>p.</w:t>
+      </w:r>
+      <w:r>
+        <w:rPr>
+          <w:rFonts w:ascii="TimesNewRomanPSMT" w:hAnsi="TimesNewRomanPSMT" w:cs="TimesNewRomanPSMT"/>
+          <w:lang w:val="en-US"/>
+        </w:rPr>
+        <w:t>preteur_display</w:t>
+      </w:r>
+      <w:proofErr w:type="spellEnd"/>
+      <w:r>
+        <w:rPr>
+          <w:rFonts w:ascii="TimesNewRomanPSMT" w:hAnsi="TimesNewRomanPSMT" w:cs="TimesNewRomanPSMT"/>
+          <w:lang w:val="en-US"/>
+        </w:rPr>
+        <w:t>()</w:t>
       </w:r>
       <w:r>
         <w:rPr>
@@ -8513,27 +10567,71 @@
         <w:rPr>
           <w:rFonts w:ascii="TimesNewRomanPSMT" w:hAnsi="TimesNewRomanPSMT" w:cs="TimesNewRomanPSMT"/>
         </w:rPr>
-        <w:t>Prêteur : {{ p.preteur_display() }}</w:t>
-      </w:r>
-      <w:r>
-        <w:t>{% endif %}</w:t>
-      </w:r>
-    </w:p>
-    <w:p>
-      <w:pPr>
-        <w:jc w:val="both"/>
-        <w:rPr>
-          <w:rFonts w:ascii="TimesNewRomanPSMT" w:hAnsi="TimesNewRomanPSMT" w:cs="TimesNewRomanPSMT"/>
-        </w:rPr>
-      </w:pPr>
-      <w:r>
-        <w:rPr>
-          <w:rFonts w:ascii="TimesNewRomanPSMT" w:hAnsi="TimesNewRomanPSMT" w:cs="TimesNewRomanPSMT"/>
-        </w:rPr>
-        <w:t>{% endfor %}</w:t>
-      </w:r>
-      <w:r>
-        <w:t>{% endif %}</w:t>
+        <w:t xml:space="preserve">Prêteur : {{ </w:t>
+      </w:r>
+      <w:proofErr w:type="spellStart"/>
+      <w:r>
+        <w:rPr>
+          <w:rFonts w:ascii="TimesNewRomanPSMT" w:hAnsi="TimesNewRomanPSMT" w:cs="TimesNewRomanPSMT"/>
+        </w:rPr>
+        <w:t>p.preteur_display</w:t>
+      </w:r>
+      <w:proofErr w:type="spellEnd"/>
+      <w:r>
+        <w:rPr>
+          <w:rFonts w:ascii="TimesNewRomanPSMT" w:hAnsi="TimesNewRomanPSMT" w:cs="TimesNewRomanPSMT"/>
+        </w:rPr>
+        <w:t>() }}</w:t>
+      </w:r>
+      <w:r>
+        <w:t xml:space="preserve">{% </w:t>
+      </w:r>
+      <w:proofErr w:type="spellStart"/>
+      <w:r>
+        <w:t>endif</w:t>
+      </w:r>
+      <w:proofErr w:type="spellEnd"/>
+      <w:r>
+        <w:t xml:space="preserve"> %}</w:t>
+      </w:r>
+    </w:p>
+    <w:p>
+      <w:pPr>
+        <w:jc w:val="both"/>
+        <w:rPr>
+          <w:rFonts w:ascii="TimesNewRomanPSMT" w:hAnsi="TimesNewRomanPSMT" w:cs="TimesNewRomanPSMT"/>
+        </w:rPr>
+      </w:pPr>
+      <w:r>
+        <w:rPr>
+          <w:rFonts w:ascii="TimesNewRomanPSMT" w:hAnsi="TimesNewRomanPSMT" w:cs="TimesNewRomanPSMT"/>
+        </w:rPr>
+        <w:t xml:space="preserve">{% </w:t>
+      </w:r>
+      <w:proofErr w:type="spellStart"/>
+      <w:r>
+        <w:rPr>
+          <w:rFonts w:ascii="TimesNewRomanPSMT" w:hAnsi="TimesNewRomanPSMT" w:cs="TimesNewRomanPSMT"/>
+        </w:rPr>
+        <w:t>endfor</w:t>
+      </w:r>
+      <w:proofErr w:type="spellEnd"/>
+      <w:r>
+        <w:rPr>
+          <w:rFonts w:ascii="TimesNewRomanPSMT" w:hAnsi="TimesNewRomanPSMT" w:cs="TimesNewRomanPSMT"/>
+        </w:rPr>
+        <w:t xml:space="preserve"> %}</w:t>
+      </w:r>
+      <w:r>
+        <w:t xml:space="preserve">{% </w:t>
+      </w:r>
+      <w:proofErr w:type="spellStart"/>
+      <w:r>
+        <w:t>endif</w:t>
+      </w:r>
+      <w:proofErr w:type="spellEnd"/>
+      <w:r>
+        <w:t xml:space="preserve"> %}</w:t>
       </w:r>
     </w:p>
     <w:p>
@@ -8549,26 +10647,68 @@
         <w:rPr>
           <w:rFonts w:ascii="TimesNewRomanPSMT" w:hAnsi="TimesNewRomanPSMT" w:cs="TimesNewRomanPSMT"/>
         </w:rPr>
-        <w:t>{% if convention.fond_propre %}Fond propre : {{ convention.fond_propre|f }} €</w:t>
-      </w:r>
-    </w:p>
-    <w:p>
-      <w:pPr>
-        <w:jc w:val="both"/>
-        <w:rPr>
-          <w:rFonts w:ascii="TimesNewRomanPSMT" w:hAnsi="TimesNewRomanPSMT" w:cs="TimesNewRomanPSMT"/>
-        </w:rPr>
-      </w:pPr>
-    </w:p>
-    <w:p>
-      <w:pPr>
-        <w:jc w:val="both"/>
-      </w:pPr>
-      <w:r>
-        <w:rPr>
-          <w:rFonts w:ascii="TimesNewRomanPSMT" w:hAnsi="TimesNewRomanPSMT" w:cs="TimesNewRomanPSMT"/>
-        </w:rPr>
-        <w:t xml:space="preserve">{% endif %}Date d'achèvement de la construction ou certificat de conformité : </w:t>
+        <w:t xml:space="preserve">{% if </w:t>
+      </w:r>
+      <w:proofErr w:type="spellStart"/>
+      <w:r>
+        <w:rPr>
+          <w:rFonts w:ascii="TimesNewRomanPSMT" w:hAnsi="TimesNewRomanPSMT" w:cs="TimesNewRomanPSMT"/>
+        </w:rPr>
+        <w:t>convention.fond_propre</w:t>
+      </w:r>
+      <w:proofErr w:type="spellEnd"/>
+      <w:r>
+        <w:rPr>
+          <w:rFonts w:ascii="TimesNewRomanPSMT" w:hAnsi="TimesNewRomanPSMT" w:cs="TimesNewRomanPSMT"/>
+        </w:rPr>
+        <w:t xml:space="preserve"> %}Fond propre : {{ </w:t>
+      </w:r>
+      <w:proofErr w:type="spellStart"/>
+      <w:r>
+        <w:rPr>
+          <w:rFonts w:ascii="TimesNewRomanPSMT" w:hAnsi="TimesNewRomanPSMT" w:cs="TimesNewRomanPSMT"/>
+        </w:rPr>
+        <w:t>convention.fond_propre|f</w:t>
+      </w:r>
+      <w:proofErr w:type="spellEnd"/>
+      <w:r>
+        <w:rPr>
+          <w:rFonts w:ascii="TimesNewRomanPSMT" w:hAnsi="TimesNewRomanPSMT" w:cs="TimesNewRomanPSMT"/>
+        </w:rPr>
+        <w:t xml:space="preserve"> }} €</w:t>
+      </w:r>
+    </w:p>
+    <w:p>
+      <w:pPr>
+        <w:jc w:val="both"/>
+        <w:rPr>
+          <w:rFonts w:ascii="TimesNewRomanPSMT" w:hAnsi="TimesNewRomanPSMT" w:cs="TimesNewRomanPSMT"/>
+        </w:rPr>
+      </w:pPr>
+    </w:p>
+    <w:p>
+      <w:pPr>
+        <w:jc w:val="both"/>
+      </w:pPr>
+      <w:r>
+        <w:rPr>
+          <w:rFonts w:ascii="TimesNewRomanPSMT" w:hAnsi="TimesNewRomanPSMT" w:cs="TimesNewRomanPSMT"/>
+        </w:rPr>
+        <w:t xml:space="preserve">{% </w:t>
+      </w:r>
+      <w:proofErr w:type="spellStart"/>
+      <w:r>
+        <w:rPr>
+          <w:rFonts w:ascii="TimesNewRomanPSMT" w:hAnsi="TimesNewRomanPSMT" w:cs="TimesNewRomanPSMT"/>
+        </w:rPr>
+        <w:t>endif</w:t>
+      </w:r>
+      <w:proofErr w:type="spellEnd"/>
+      <w:r>
+        <w:rPr>
+          <w:rFonts w:ascii="TimesNewRomanPSMT" w:hAnsi="TimesNewRomanPSMT" w:cs="TimesNewRomanPSMT"/>
+        </w:rPr>
+        <w:t xml:space="preserve"> %}Date d'achèvement de la construction ou certificat de conformité : </w:t>
       </w:r>
       <w:bookmarkStart w:id="7" w:name="Construc"/>
       <w:bookmarkEnd w:id="7"/>
@@ -8576,7 +10716,21 @@
         <w:rPr>
           <w:rFonts w:ascii="TimesNewRomanPSMT" w:hAnsi="TimesNewRomanPSMT" w:cs="TimesNewRomanPSMT"/>
         </w:rPr>
-        <w:t>{{ programme.date_achevement|d }}</w:t>
+        <w:t xml:space="preserve">{{ </w:t>
+      </w:r>
+      <w:proofErr w:type="spellStart"/>
+      <w:r>
+        <w:rPr>
+          <w:rFonts w:ascii="TimesNewRomanPSMT" w:hAnsi="TimesNewRomanPSMT" w:cs="TimesNewRomanPSMT"/>
+        </w:rPr>
+        <w:t>programme.date_achevement|d</w:t>
+      </w:r>
+      <w:proofErr w:type="spellEnd"/>
+      <w:r>
+        <w:rPr>
+          <w:rFonts w:ascii="TimesNewRomanPSMT" w:hAnsi="TimesNewRomanPSMT" w:cs="TimesNewRomanPSMT"/>
+        </w:rPr>
+        <w:t xml:space="preserve"> }}</w:t>
       </w:r>
     </w:p>
     <w:p>
@@ -8602,7 +10756,14 @@
         <w:rPr>
           <w:color w:val="000000"/>
         </w:rPr>
-        <w:t>{% if convention.</w:t>
+        <w:t xml:space="preserve">{% if </w:t>
+      </w:r>
+      <w:proofErr w:type="spellStart"/>
+      <w:r>
+        <w:rPr>
+          <w:color w:val="000000"/>
+        </w:rPr>
+        <w:t>convention.</w:t>
       </w:r>
       <w:r>
         <w:rPr>
@@ -8610,6 +10771,7 @@
         </w:rPr>
         <w:t>historique_financement_public</w:t>
       </w:r>
+      <w:proofErr w:type="spellEnd"/>
       <w:r>
         <w:rPr>
           <w:color w:val="000000"/>
@@ -8634,7 +10796,14 @@
         <w:rPr>
           <w:color w:val="000000"/>
         </w:rPr>
-        <w:t>{{ convention.</w:t>
+        <w:t>{{ </w:t>
+      </w:r>
+      <w:proofErr w:type="spellStart"/>
+      <w:r>
+        <w:rPr>
+          <w:color w:val="000000"/>
+        </w:rPr>
+        <w:t>convention.</w:t>
       </w:r>
       <w:r>
         <w:rPr>
@@ -8642,11 +10811,26 @@
         </w:rPr>
         <w:t>historique_financement_public</w:t>
       </w:r>
-      <w:r>
-        <w:rPr>
-          <w:color w:val="000000"/>
-        </w:rPr>
-        <w:t xml:space="preserve"> }}{% endif %}</w:t>
+      <w:proofErr w:type="spellEnd"/>
+      <w:r>
+        <w:rPr>
+          <w:color w:val="000000"/>
+        </w:rPr>
+        <w:t xml:space="preserve"> }}{% </w:t>
+      </w:r>
+      <w:proofErr w:type="spellStart"/>
+      <w:r>
+        <w:rPr>
+          <w:color w:val="000000"/>
+        </w:rPr>
+        <w:t>endif</w:t>
+      </w:r>
+      <w:proofErr w:type="spellEnd"/>
+      <w:r>
+        <w:rPr>
+          <w:color w:val="000000"/>
+        </w:rPr>
+        <w:t xml:space="preserve"> %}</w:t>
       </w:r>
     </w:p>
     <w:p>
@@ -8703,7 +10887,21 @@
                               <w:rPr>
                                 <w:rFonts w:ascii="TimesNewRomanPSMT" w:hAnsi="TimesNewRomanPSMT" w:cs="TimesNewRomanPSMT"/>
                               </w:rPr>
-                              <w:t>Fait à {{administration.get_ville_signature_or_empty() }}, le</w:t>
+                              <w:t>Fait à {{</w:t>
+                            </w:r>
+                            <w:proofErr w:type="spellStart"/>
+                            <w:r>
+                              <w:rPr>
+                                <w:rFonts w:ascii="TimesNewRomanPSMT" w:hAnsi="TimesNewRomanPSMT" w:cs="TimesNewRomanPSMT"/>
+                              </w:rPr>
+                              <w:t>administration.get_ville_signature_or_empty</w:t>
+                            </w:r>
+                            <w:proofErr w:type="spellEnd"/>
+                            <w:r>
+                              <w:rPr>
+                                <w:rFonts w:ascii="TimesNewRomanPSMT" w:hAnsi="TimesNewRomanPSMT" w:cs="TimesNewRomanPSMT"/>
+                              </w:rPr>
+                              <w:t>() }}, le</w:t>
                             </w:r>
                           </w:p>
                           <w:p>
@@ -8733,6 +10931,7 @@
                             <w:r>
                               <w:t xml:space="preserve">{{ </w:t>
                             </w:r>
+                            <w:proofErr w:type="spellStart"/>
                             <w:r>
                               <w:rPr>
                                 <w:rFonts w:ascii="TimesNewRomanPSMT" w:hAnsi="TimesNewRomanPSMT" w:cs="TimesNewRomanPSMT"/>
@@ -8754,6 +10953,7 @@
                             <w:r>
                               <w:t>|default_empty_if_none</w:t>
                             </w:r>
+                            <w:proofErr w:type="spellEnd"/>
                             <w:r>
                               <w:t xml:space="preserve"> }}</w:t>
                             </w:r>
@@ -8882,6 +11082,7 @@
                             <w:r>
                               <w:t xml:space="preserve">{{ </w:t>
                             </w:r>
+                            <w:proofErr w:type="spellStart"/>
                             <w:r>
                               <w:rPr>
                                 <w:rFonts w:ascii="TimesNewRomanPSMT" w:hAnsi="TimesNewRomanPSMT" w:cs="TimesNewRomanPSMT"/>
@@ -8897,6 +11098,7 @@
                             <w:r>
                               <w:t>|default_empty_if_none</w:t>
                             </w:r>
+                            <w:proofErr w:type="spellEnd"/>
                             <w:r>
                               <w:t xml:space="preserve"> }}</w:t>
                             </w:r>
@@ -8953,7 +11155,21 @@
                         <w:rPr>
                           <w:rFonts w:ascii="TimesNewRomanPSMT" w:hAnsi="TimesNewRomanPSMT" w:cs="TimesNewRomanPSMT"/>
                         </w:rPr>
-                        <w:t>Fait à {{administration.get_ville_signature_or_empty() }}, le</w:t>
+                        <w:t>Fait à {{</w:t>
+                      </w:r>
+                      <w:proofErr w:type="spellStart"/>
+                      <w:r>
+                        <w:rPr>
+                          <w:rFonts w:ascii="TimesNewRomanPSMT" w:hAnsi="TimesNewRomanPSMT" w:cs="TimesNewRomanPSMT"/>
+                        </w:rPr>
+                        <w:t>administration.get_ville_signature_or_empty</w:t>
+                      </w:r>
+                      <w:proofErr w:type="spellEnd"/>
+                      <w:r>
+                        <w:rPr>
+                          <w:rFonts w:ascii="TimesNewRomanPSMT" w:hAnsi="TimesNewRomanPSMT" w:cs="TimesNewRomanPSMT"/>
+                        </w:rPr>
+                        <w:t>() }}, le</w:t>
                       </w:r>
                     </w:p>
                     <w:p>
@@ -8983,6 +11199,7 @@
                       <w:r>
                         <w:t xml:space="preserve">{{ </w:t>
                       </w:r>
+                      <w:proofErr w:type="spellStart"/>
                       <w:r>
                         <w:rPr>
                           <w:rFonts w:ascii="TimesNewRomanPSMT" w:hAnsi="TimesNewRomanPSMT" w:cs="TimesNewRomanPSMT"/>
@@ -9004,6 +11221,7 @@
                       <w:r>
                         <w:t>|default_empty_if_none</w:t>
                       </w:r>
+                      <w:proofErr w:type="spellEnd"/>
                       <w:r>
                         <w:t xml:space="preserve"> }}</w:t>
                       </w:r>
@@ -9132,6 +11350,7 @@
                       <w:r>
                         <w:t xml:space="preserve">{{ </w:t>
                       </w:r>
+                      <w:proofErr w:type="spellStart"/>
                       <w:r>
                         <w:rPr>
                           <w:rFonts w:ascii="TimesNewRomanPSMT" w:hAnsi="TimesNewRomanPSMT" w:cs="TimesNewRomanPSMT"/>
@@ -9147,6 +11366,7 @@
                       <w:r>
                         <w:t>|default_empty_if_none</w:t>
                       </w:r>
+                      <w:proofErr w:type="spellEnd"/>
                       <w:r>
                         <w:t xml:space="preserve"> }}</w:t>
                       </w:r>
@@ -9294,7 +11514,14 @@
         <w:rPr>
           <w:color w:val="000000"/>
         </w:rPr>
-        <w:t>{% if convention.</w:t>
+        <w:t xml:space="preserve">{% if </w:t>
+      </w:r>
+      <w:proofErr w:type="spellStart"/>
+      <w:r>
+        <w:rPr>
+          <w:color w:val="000000"/>
+        </w:rPr>
+        <w:t>convention.</w:t>
       </w:r>
       <w:r>
         <w:rPr>
@@ -9302,6 +11529,7 @@
         </w:rPr>
         <w:t>attribution_inclusif_conditions_specifiques</w:t>
       </w:r>
+      <w:proofErr w:type="spellEnd"/>
       <w:r>
         <w:rPr>
           <w:color w:val="000000"/>
@@ -9320,7 +11548,14 @@
         <w:rPr>
           <w:color w:val="000000"/>
         </w:rPr>
-        <w:t>{{ convention.</w:t>
+        <w:t xml:space="preserve">{{ </w:t>
+      </w:r>
+      <w:proofErr w:type="spellStart"/>
+      <w:r>
+        <w:rPr>
+          <w:color w:val="000000"/>
+        </w:rPr>
+        <w:t>convention.</w:t>
       </w:r>
       <w:r>
         <w:rPr>
@@ -9328,6 +11563,7 @@
         </w:rPr>
         <w:t>attribution_inclusif_conditions_specifiques</w:t>
       </w:r>
+      <w:proofErr w:type="spellEnd"/>
       <w:r>
         <w:rPr>
           <w:color w:val="000000"/>
@@ -9357,7 +11593,21 @@
         <w:rPr>
           <w:color w:val="000000"/>
         </w:rPr>
-        <w:t xml:space="preserve"> endif %}</w:t>
+        <w:t xml:space="preserve"> </w:t>
+      </w:r>
+      <w:proofErr w:type="spellStart"/>
+      <w:r>
+        <w:rPr>
+          <w:color w:val="000000"/>
+        </w:rPr>
+        <w:t>endif</w:t>
+      </w:r>
+      <w:proofErr w:type="spellEnd"/>
+      <w:r>
+        <w:rPr>
+          <w:color w:val="000000"/>
+        </w:rPr>
+        <w:t xml:space="preserve"> %}</w:t>
       </w:r>
     </w:p>
     <w:p>
@@ -9402,7 +11652,14 @@
         <w:rPr>
           <w:color w:val="000000"/>
         </w:rPr>
-        <w:t>{% if convention.</w:t>
+        <w:t xml:space="preserve">{% if </w:t>
+      </w:r>
+      <w:proofErr w:type="spellStart"/>
+      <w:r>
+        <w:rPr>
+          <w:color w:val="000000"/>
+        </w:rPr>
+        <w:t>convention.</w:t>
       </w:r>
       <w:r>
         <w:rPr>
@@ -9416,6 +11673,7 @@
         </w:rPr>
         <w:t>admission</w:t>
       </w:r>
+      <w:proofErr w:type="spellEnd"/>
       <w:r>
         <w:rPr>
           <w:color w:val="000000"/>
@@ -9434,7 +11692,14 @@
         <w:rPr>
           <w:color w:val="000000"/>
         </w:rPr>
-        <w:t>{{ convention.</w:t>
+        <w:t xml:space="preserve">{{ </w:t>
+      </w:r>
+      <w:proofErr w:type="spellStart"/>
+      <w:r>
+        <w:rPr>
+          <w:color w:val="000000"/>
+        </w:rPr>
+        <w:t>convention.</w:t>
       </w:r>
       <w:r>
         <w:rPr>
@@ -9448,6 +11713,7 @@
         </w:rPr>
         <w:t>admission</w:t>
       </w:r>
+      <w:proofErr w:type="spellEnd"/>
       <w:r>
         <w:rPr>
           <w:color w:val="000000"/>
@@ -9477,7 +11743,21 @@
         <w:rPr>
           <w:color w:val="000000"/>
         </w:rPr>
-        <w:t xml:space="preserve"> endif %}</w:t>
+        <w:t xml:space="preserve"> </w:t>
+      </w:r>
+      <w:proofErr w:type="spellStart"/>
+      <w:r>
+        <w:rPr>
+          <w:color w:val="000000"/>
+        </w:rPr>
+        <w:t>endif</w:t>
+      </w:r>
+      <w:proofErr w:type="spellEnd"/>
+      <w:r>
+        <w:rPr>
+          <w:color w:val="000000"/>
+        </w:rPr>
+        <w:t xml:space="preserve"> %}</w:t>
       </w:r>
     </w:p>
     <w:p>
@@ -9523,7 +11803,21 @@
         <w:rPr>
           <w:color w:val="000000"/>
         </w:rPr>
-        <w:t>[organisme ou instance désignataire, type de public, conditions d'accès]</w:t>
+        <w:t xml:space="preserve">[organisme ou instance </w:t>
+      </w:r>
+      <w:proofErr w:type="spellStart"/>
+      <w:r>
+        <w:rPr>
+          <w:color w:val="000000"/>
+        </w:rPr>
+        <w:t>désignataire</w:t>
+      </w:r>
+      <w:proofErr w:type="spellEnd"/>
+      <w:r>
+        <w:rPr>
+          <w:color w:val="000000"/>
+        </w:rPr>
+        <w:t>, type de public, conditions d'accès]</w:t>
       </w:r>
       <w:r>
         <w:t> </w:t>
@@ -9545,7 +11839,14 @@
         <w:rPr>
           <w:color w:val="000000"/>
         </w:rPr>
-        <w:t>{% if convention.</w:t>
+        <w:t xml:space="preserve">{% if </w:t>
+      </w:r>
+      <w:proofErr w:type="spellStart"/>
+      <w:r>
+        <w:rPr>
+          <w:color w:val="000000"/>
+        </w:rPr>
+        <w:t>convention.</w:t>
       </w:r>
       <w:r>
         <w:rPr>
@@ -9559,6 +11860,7 @@
         </w:rPr>
         <w:t>modalites_attribution</w:t>
       </w:r>
+      <w:proofErr w:type="spellEnd"/>
       <w:r>
         <w:rPr>
           <w:color w:val="000000"/>
@@ -9577,7 +11879,14 @@
         <w:rPr>
           <w:color w:val="000000"/>
         </w:rPr>
-        <w:t>{{ convention.</w:t>
+        <w:t xml:space="preserve">{{ </w:t>
+      </w:r>
+      <w:proofErr w:type="spellStart"/>
+      <w:r>
+        <w:rPr>
+          <w:color w:val="000000"/>
+        </w:rPr>
+        <w:t>convention.</w:t>
       </w:r>
       <w:r>
         <w:rPr>
@@ -9591,6 +11900,7 @@
         </w:rPr>
         <w:t>modalites_attribution</w:t>
       </w:r>
+      <w:proofErr w:type="spellEnd"/>
       <w:r>
         <w:rPr>
           <w:color w:val="000000"/>
@@ -9620,7 +11930,21 @@
         <w:rPr>
           <w:color w:val="000000"/>
         </w:rPr>
-        <w:t xml:space="preserve"> endif %}</w:t>
+        <w:t xml:space="preserve"> </w:t>
+      </w:r>
+      <w:proofErr w:type="spellStart"/>
+      <w:r>
+        <w:rPr>
+          <w:color w:val="000000"/>
+        </w:rPr>
+        <w:t>endif</w:t>
+      </w:r>
+      <w:proofErr w:type="spellEnd"/>
+      <w:r>
+        <w:rPr>
+          <w:color w:val="000000"/>
+        </w:rPr>
+        <w:t xml:space="preserve"> %}</w:t>
       </w:r>
     </w:p>
     <w:p>
@@ -9734,7 +12058,21 @@
                               <w:rPr>
                                 <w:rFonts w:ascii="TimesNewRomanPSMT" w:hAnsi="TimesNewRomanPSMT" w:cs="TimesNewRomanPSMT"/>
                               </w:rPr>
-                              <w:t>Fait à {{administration.get_ville_signature_or_empty() }}, le</w:t>
+                              <w:t>Fait à {{</w:t>
+                            </w:r>
+                            <w:proofErr w:type="spellStart"/>
+                            <w:r>
+                              <w:rPr>
+                                <w:rFonts w:ascii="TimesNewRomanPSMT" w:hAnsi="TimesNewRomanPSMT" w:cs="TimesNewRomanPSMT"/>
+                              </w:rPr>
+                              <w:t>administration.get_ville_signature_or_empty</w:t>
+                            </w:r>
+                            <w:proofErr w:type="spellEnd"/>
+                            <w:r>
+                              <w:rPr>
+                                <w:rFonts w:ascii="TimesNewRomanPSMT" w:hAnsi="TimesNewRomanPSMT" w:cs="TimesNewRomanPSMT"/>
+                              </w:rPr>
+                              <w:t>() }}, le</w:t>
                             </w:r>
                           </w:p>
                           <w:p>
@@ -9761,6 +12099,7 @@
                             <w:r>
                               <w:t xml:space="preserve">{{ </w:t>
                             </w:r>
+                            <w:proofErr w:type="spellStart"/>
                             <w:r>
                               <w:rPr>
                                 <w:rFonts w:ascii="TimesNewRomanPSMT" w:hAnsi="TimesNewRomanPSMT" w:cs="TimesNewRomanPSMT"/>
@@ -9782,6 +12121,7 @@
                             <w:r>
                               <w:t>|default_empty_if_none</w:t>
                             </w:r>
+                            <w:proofErr w:type="spellEnd"/>
                             <w:r>
                               <w:t xml:space="preserve"> }}</w:t>
                             </w:r>
@@ -9910,6 +12250,7 @@
                             <w:r>
                               <w:t xml:space="preserve">{{ </w:t>
                             </w:r>
+                            <w:proofErr w:type="spellStart"/>
                             <w:r>
                               <w:rPr>
                                 <w:rFonts w:ascii="TimesNewRomanPSMT" w:hAnsi="TimesNewRomanPSMT" w:cs="TimesNewRomanPSMT"/>
@@ -9931,6 +12272,7 @@
                             <w:r>
                               <w:t>|default_empty_if_none</w:t>
                             </w:r>
+                            <w:proofErr w:type="spellEnd"/>
                             <w:r>
                               <w:t xml:space="preserve"> }}</w:t>
                             </w:r>
@@ -9987,7 +12329,21 @@
                         <w:rPr>
                           <w:rFonts w:ascii="TimesNewRomanPSMT" w:hAnsi="TimesNewRomanPSMT" w:cs="TimesNewRomanPSMT"/>
                         </w:rPr>
-                        <w:t>Fait à {{administration.get_ville_signature_or_empty() }}, le</w:t>
+                        <w:t>Fait à {{</w:t>
+                      </w:r>
+                      <w:proofErr w:type="spellStart"/>
+                      <w:r>
+                        <w:rPr>
+                          <w:rFonts w:ascii="TimesNewRomanPSMT" w:hAnsi="TimesNewRomanPSMT" w:cs="TimesNewRomanPSMT"/>
+                        </w:rPr>
+                        <w:t>administration.get_ville_signature_or_empty</w:t>
+                      </w:r>
+                      <w:proofErr w:type="spellEnd"/>
+                      <w:r>
+                        <w:rPr>
+                          <w:rFonts w:ascii="TimesNewRomanPSMT" w:hAnsi="TimesNewRomanPSMT" w:cs="TimesNewRomanPSMT"/>
+                        </w:rPr>
+                        <w:t>() }}, le</w:t>
                       </w:r>
                     </w:p>
                     <w:p>
@@ -10014,6 +12370,7 @@
                       <w:r>
                         <w:t xml:space="preserve">{{ </w:t>
                       </w:r>
+                      <w:proofErr w:type="spellStart"/>
                       <w:r>
                         <w:rPr>
                           <w:rFonts w:ascii="TimesNewRomanPSMT" w:hAnsi="TimesNewRomanPSMT" w:cs="TimesNewRomanPSMT"/>
@@ -10035,6 +12392,7 @@
                       <w:r>
                         <w:t>|default_empty_if_none</w:t>
                       </w:r>
+                      <w:proofErr w:type="spellEnd"/>
                       <w:r>
                         <w:t xml:space="preserve"> }}</w:t>
                       </w:r>
@@ -10163,6 +12521,7 @@
                       <w:r>
                         <w:t xml:space="preserve">{{ </w:t>
                       </w:r>
+                      <w:proofErr w:type="spellStart"/>
                       <w:r>
                         <w:rPr>
                           <w:rFonts w:ascii="TimesNewRomanPSMT" w:hAnsi="TimesNewRomanPSMT" w:cs="TimesNewRomanPSMT"/>
@@ -10184,6 +12543,7 @@
                       <w:r>
                         <w:t>|default_empty_if_none</w:t>
                       </w:r>
+                      <w:proofErr w:type="spellEnd"/>
                       <w:r>
                         <w:t xml:space="preserve"> }}</w:t>
                       </w:r>
@@ -10441,7 +12801,25 @@
           <w:szCs w:val="22"/>
           <w:lang w:eastAsia="fr-FR"/>
         </w:rPr>
-        <w:t xml:space="preserve">{{ bailleur.siret </w:t>
+        <w:t xml:space="preserve">{{ </w:t>
+      </w:r>
+      <w:proofErr w:type="spellStart"/>
+      <w:r>
+        <w:rPr>
+          <w:color w:val="000000"/>
+          <w:szCs w:val="22"/>
+          <w:lang w:eastAsia="fr-FR"/>
+        </w:rPr>
+        <w:t>bailleur.siret</w:t>
+      </w:r>
+      <w:proofErr w:type="spellEnd"/>
+      <w:r>
+        <w:rPr>
+          <w:color w:val="000000"/>
+          <w:szCs w:val="22"/>
+          <w:lang w:eastAsia="fr-FR"/>
+        </w:rPr>
+        <w:t xml:space="preserve"> </w:t>
       </w:r>
       <w:r>
         <w:rPr>
@@ -10521,6 +12899,7 @@
       <w:r>
         <w:t xml:space="preserve"> </w:t>
       </w:r>
+      <w:proofErr w:type="spellStart"/>
       <w:r>
         <w:t>administration.</w:t>
       </w:r>
@@ -10531,7 +12910,11 @@
         <w:t>ville_signature</w:t>
       </w:r>
       <w:r>
-        <w:t xml:space="preserve">_or_empty() </w:t>
+        <w:t>_or_empty</w:t>
+      </w:r>
+      <w:proofErr w:type="spellEnd"/>
+      <w:r>
+        <w:t xml:space="preserve">() </w:t>
       </w:r>
       <w:r>
         <w:t>}}</w:t>
@@ -10580,6 +12963,7 @@
       <w:r>
         <w:t xml:space="preserve">{{ </w:t>
       </w:r>
+      <w:proofErr w:type="spellStart"/>
       <w:r>
         <w:rPr>
           <w:rFonts w:ascii="TimesNewRomanPSMT" w:hAnsi="TimesNewRomanPSMT" w:cs="TimesNewRomanPSMT"/>
@@ -10601,6 +12985,7 @@
       <w:r>
         <w:t>|default_empty_if_none</w:t>
       </w:r>
+      <w:proofErr w:type="spellEnd"/>
       <w:r>
         <w:t xml:space="preserve"> }}</w:t>
       </w:r>
@@ -12053,7 +14438,7 @@
                                 <v:fill color2="black"/>
                                 <v:imagedata r:id="rId2" o:title="" croptop="-22f" cropbottom="-22f" cropleft="-25f" cropright="-25f"/>
                               </v:shape>
-                              <o:OLEObject Type="Embed" ProgID="Word.Picture.8" ShapeID="_x0000_i1026" DrawAspect="Content" ObjectID="_1751977161" r:id="rId3"/>
+                              <o:OLEObject Type="Embed" ProgID="Word.Picture.8" ShapeID="_x0000_i1026" DrawAspect="Content" ObjectID="_1760789276" r:id="rId3"/>
                             </w:object>
                           </w:r>
                         </w:p>
@@ -12129,7 +14514,7 @@
                           <v:fill color2="black"/>
                           <v:imagedata r:id="rId2" o:title="" croptop="-22f" cropbottom="-22f" cropleft="-25f" cropright="-25f"/>
                         </v:shape>
-                        <o:OLEObject Type="Embed" ProgID="Word.Picture.8" ShapeID="_x0000_i1026" DrawAspect="Content" ObjectID="_1751977161" r:id="rId4"/>
+                        <o:OLEObject Type="Embed" ProgID="Word.Picture.8" ShapeID="_x0000_i1026" DrawAspect="Content" ObjectID="_1760789276" r:id="rId4"/>
                       </w:object>
                     </w:r>
                   </w:p>

</xml_diff>

<commit_message>
s1000 - Suppression du paragraphe Agrément prévu à l'article R. 353-156 (#1022)
* init PR

* mise à jour des informations de l'agrément de gestionnaire ou agrément d'intermédiation

* supprimer de la mention au departement_residence_agrement et à la date_residence_agrement dans le template => [...]
</commit_message>
<xml_diff>
--- a/documents/Residence-template.docx
+++ b/documents/Residence-template.docx
@@ -12,6 +12,13 @@
           <w:b/>
           <w:bCs/>
         </w:rPr>
+        <w:t xml:space="preserve"> </w:t>
+      </w:r>
+      <w:r>
+        <w:rPr>
+          <w:b/>
+          <w:bCs/>
+        </w:rPr>
         <w:t>Convention n° {% if convention.numero %}{{convention.numero}}{% else %}</w:t>
       </w:r>
       <w:r>
@@ -303,7 +310,6 @@
         <w:rPr>
           <w:color w:val="000000"/>
         </w:rPr>
-        <w:lastRenderedPageBreak/>
         <w:t xml:space="preserve">Vu l'agrément de gestionnaire de résidence sociale prévu à l'article R. 353-165-1 ou l'agrément d'intermédiation locative et de gestion locative sociale mentionné à l'article L. 365-4 et délivré par le préfet du département de </w:t>
       </w:r>
       <w:r>
@@ -421,7 +427,19 @@
         <w:rPr>
           <w:rFonts w:eastAsia="Arial Unicode MS"/>
         </w:rPr>
-        <w:t>_residence_argement_gestionnaire_intermediation</w:t>
+        <w:t>_residence_ag</w:t>
+      </w:r>
+      <w:r>
+        <w:rPr>
+          <w:rFonts w:eastAsia="Arial Unicode MS"/>
+        </w:rPr>
+        <w:t>r</w:t>
+      </w:r>
+      <w:r>
+        <w:rPr>
+          <w:rFonts w:eastAsia="Arial Unicode MS"/>
+        </w:rPr>
+        <w:t>ement_gestionnaire_intermediation</w:t>
       </w:r>
       <w:r>
         <w:rPr>
@@ -543,7 +561,6 @@
         <w:jc w:val="center"/>
       </w:pPr>
       <w:r>
-        <w:lastRenderedPageBreak/>
         <w:t>Article 1er.</w:t>
       </w:r>
     </w:p>
@@ -674,52 +691,19 @@
         <w:rPr>
           <w:color w:val="000000"/>
         </w:rPr>
-        <w:t xml:space="preserve">L'agrément prévu à l'article R. 353-156 du code de la construction et de l'habitation a été délivré par le préfet du département de </w:t>
-      </w:r>
-      <w:r>
-        <w:rPr>
-          <w:rFonts w:eastAsia="Arial Unicode MS"/>
-        </w:rPr>
-        <w:t xml:space="preserve">{{ </w:t>
-      </w:r>
-      <w:r>
-        <w:t>programme</w:t>
-      </w:r>
-      <w:r>
-        <w:rPr>
-          <w:rFonts w:eastAsia="Arial Unicode MS"/>
-        </w:rPr>
-        <w:t>.</w:t>
-      </w:r>
-      <w:r>
-        <w:rPr>
-          <w:rFonts w:eastAsia="Arial Unicode MS"/>
-        </w:rPr>
-        <w:t>departement_residence_agrement</w:t>
-      </w:r>
-      <w:r>
-        <w:rPr>
-          <w:rFonts w:eastAsia="Arial Unicode MS"/>
-        </w:rPr>
-        <w:t>|</w:t>
-      </w:r>
-      <w:r>
-        <w:rPr>
-          <w:rFonts w:eastAsia="Arial Unicode MS"/>
-        </w:rPr>
-        <w:t>default_str_if_none</w:t>
-      </w:r>
-      <w:r>
-        <w:rPr>
-          <w:rFonts w:eastAsia="Arial Unicode MS"/>
-        </w:rPr>
-        <w:t xml:space="preserve"> }} </w:t>
-      </w:r>
-      <w:r>
-        <w:rPr>
-          <w:color w:val="000000"/>
-        </w:rPr>
-        <w:t>en date du</w:t>
+        <w:t xml:space="preserve">L'agrément prévu à l'article R. 353-156 du code de la construction et de l'habitation a été délivré par le préfet du département </w:t>
+      </w:r>
+      <w:r>
+        <w:rPr>
+          <w:color w:val="000000"/>
+        </w:rPr>
+        <w:t>d</w:t>
+      </w:r>
+      <w:r>
+        <w:rPr>
+          <w:color w:val="000000"/>
+        </w:rPr>
+        <w:t>e</w:t>
       </w:r>
       <w:r>
         <w:rPr>
@@ -728,46 +712,34 @@
           <w:sz w:val="22"/>
           <w:szCs w:val="22"/>
         </w:rPr>
+        <w:t xml:space="preserve"> […]</w:t>
+      </w:r>
+      <w:r>
+        <w:t>.</w:t>
+      </w:r>
+      <w:r>
+        <w:rPr>
+          <w:color w:val="000000"/>
+        </w:rPr>
+        <w:t>en date du</w:t>
+      </w:r>
+      <w:r>
+        <w:rPr>
+          <w:rFonts w:ascii="Arial" w:hAnsi="Arial" w:cs="Arial"/>
+          <w:color w:val="0000FF"/>
+          <w:sz w:val="22"/>
+          <w:szCs w:val="22"/>
+        </w:rPr>
         <w:t xml:space="preserve"> </w:t>
       </w:r>
       <w:r>
         <w:rPr>
-          <w:rFonts w:eastAsia="Arial Unicode MS"/>
-        </w:rPr>
-        <w:t xml:space="preserve">{{ </w:t>
-      </w:r>
-      <w:r>
-        <w:t>programme</w:t>
-      </w:r>
-      <w:r>
-        <w:rPr>
-          <w:rFonts w:eastAsia="Arial Unicode MS"/>
-        </w:rPr>
-        <w:t>.</w:t>
-      </w:r>
-      <w:r>
-        <w:rPr>
-          <w:rFonts w:eastAsia="Arial Unicode MS"/>
-        </w:rPr>
-        <w:t>date_residence_agrement</w:t>
-      </w:r>
-      <w:r>
-        <w:rPr>
-          <w:rFonts w:eastAsia="Arial Unicode MS"/>
-        </w:rPr>
-        <w:t>|</w:t>
-      </w:r>
-      <w:r>
-        <w:rPr>
-          <w:rFonts w:eastAsia="Arial Unicode MS"/>
-        </w:rPr>
-        <w:t>dd</w:t>
-      </w:r>
-      <w:r>
-        <w:rPr>
-          <w:rFonts w:eastAsia="Arial Unicode MS"/>
-        </w:rPr>
-        <w:t xml:space="preserve"> }}</w:t>
+          <w:rFonts w:ascii="Arial" w:hAnsi="Arial" w:cs="Arial"/>
+          <w:color w:val="0000FF"/>
+          <w:sz w:val="22"/>
+          <w:szCs w:val="22"/>
+        </w:rPr>
+        <w:t>[…]</w:t>
       </w:r>
       <w:r>
         <w:t>.</w:t>
@@ -906,14 +878,7 @@
         <w:rPr>
           <w:color w:val="000000"/>
         </w:rPr>
-        <w:t xml:space="preserve">Aucune dénonciation décidée par le propriétaire et, s'il y a lieu et d'un commun accord, par le propriétaire et le gestionnaire ne peut prendre effet avant la date d'expiration de la convention. La résiliation doit être notifiée au moins six mois avant cette date par acte notarié ou par acte d'huissier de justice et notifiée au préfet ou, lorsqu'un établissement public de coopération intercommunale ou un département a signé une </w:t>
-      </w:r>
-      <w:r>
-        <w:rPr>
-          <w:color w:val="000000"/>
-        </w:rPr>
-        <w:lastRenderedPageBreak/>
-        <w:t>convention mentionnée aux articles L. 301-5-1 et L. 301-5-2, au président de l'établissement public de coopération intercommunale ou du conseil général</w:t>
+        <w:t>Aucune dénonciation décidée par le propriétaire et, s'il y a lieu et d'un commun accord, par le propriétaire et le gestionnaire ne peut prendre effet avant la date d'expiration de la convention. La résiliation doit être notifiée au moins six mois avant cette date par acte notarié ou par acte d'huissier de justice et notifiée au préfet ou, lorsqu'un établissement public de coopération intercommunale ou un département a signé une convention mentionnée aux articles L. 301-5-1 et L. 301-5-2, au président de l'établissement public de coopération intercommunale ou du conseil général</w:t>
       </w:r>
       <w:r>
         <w:t>.</w:t>
@@ -1219,7 +1184,6 @@
         <w:rPr>
           <w:color w:val="000000"/>
         </w:rPr>
-        <w:lastRenderedPageBreak/>
         <w:t>Résidence sociale ordinaire [accueil de jeunes travailleurs ; de travailleurs migrants ; de personnes éprouvant des difficultés sociale et économique particulières au sens de l'article 1er de la loi n° 90-449 du 31 mai 1990 visant à la mise en œuvre du droit au logement ainsi que les étudiants en situation de rupture sociale et familiale qui peuvent, à titre exceptionnel, avoir accès à un nombre de places très minoritaires].</w:t>
       </w:r>
     </w:p>
@@ -1638,14 +1602,7 @@
         <w:rPr>
           <w:color w:val="000000"/>
         </w:rPr>
-        <w:t xml:space="preserve">Le gestionnaire s'engage à proposer aux résidents dans les lieux à la date d'entrée en vigueur de la convention ainsi qu'à tout nouvel entrant dans l'établissement un contrat d'occupation cosigné par lui et le résident, établi par écrit en application de l'article L. 633-2 du présent code et conformément aux stipulations de la convention ouvrant droit </w:t>
-      </w:r>
-      <w:r>
-        <w:rPr>
-          <w:color w:val="000000"/>
-        </w:rPr>
-        <w:lastRenderedPageBreak/>
-        <w:t>à l'aide personnalisée au logement. Un règlement intérieur, paraphé par ces mêmes personnes, lui est annexé</w:t>
+        <w:t>Le gestionnaire s'engage à proposer aux résidents dans les lieux à la date d'entrée en vigueur de la convention ainsi qu'à tout nouvel entrant dans l'établissement un contrat d'occupation cosigné par lui et le résident, établi par écrit en application de l'article L. 633-2 du présent code et conformément aux stipulations de la convention ouvrant droit à l'aide personnalisée au logement. Un règlement intérieur, paraphé par ces mêmes personnes, lui est annexé</w:t>
       </w:r>
       <w:r>
         <w:rPr>
@@ -1954,14 +1911,7 @@
         <w:rPr>
           <w:color w:val="000000"/>
         </w:rPr>
-        <w:t xml:space="preserve">Au cours de chaque période mensuelle, le résident ou son représentant légal peut mettre fin à tout moment à son contrat sous réserve d'un préavis d'un mois donné par écrit, par </w:t>
-      </w:r>
-      <w:r>
-        <w:rPr>
-          <w:color w:val="000000"/>
-        </w:rPr>
-        <w:lastRenderedPageBreak/>
-        <w:t>dérogation à l'article R. 633-3 du code précité. Toutefois, en cas d'obtention d'un emploi, de mutation, de perte d'emploi ou d'offre d'accès à un logement, ce délai est ramené à huit jours sous réserve de production de justificatifs</w:t>
+        <w:t>Au cours de chaque période mensuelle, le résident ou son représentant légal peut mettre fin à tout moment à son contrat sous réserve d'un préavis d'un mois donné par écrit, par dérogation à l'article R. 633-3 du code précité. Toutefois, en cas d'obtention d'un emploi, de mutation, de perte d'emploi ou d'offre d'accès à un logement, ce délai est ramené à huit jours sous réserve de production de justificatifs</w:t>
       </w:r>
       <w:r>
         <w:rPr>
@@ -2167,14 +2117,7 @@
         <w:rPr>
           <w:color w:val="000000"/>
         </w:rPr>
-        <w:t xml:space="preserve">En application de l'article R. 824-31 du code de la construction et de l'habitation, lorsque le bénéficiaire ne règle pas la part de dépense de logement restant à sa charge, son cas est soumis à l'organisme mentionné à l'article L. 824-2 du code de la </w:t>
-      </w:r>
-      <w:r>
-        <w:rPr>
-          <w:color w:val="000000"/>
-        </w:rPr>
-        <w:lastRenderedPageBreak/>
-        <w:t>construction et de l'habitation et, le cas échéant, à la commission spécialisée de coordination des actions de prévention des expulsions locatives par le gestionnaire percevant l'APL pour son compte</w:t>
+        <w:t>En application de l'article R. 824-31 du code de la construction et de l'habitation, lorsque le bénéficiaire ne règle pas la part de dépense de logement restant à sa charge, son cas est soumis à l'organisme mentionné à l'article L. 824-2 du code de la construction et de l'habitation et, le cas échéant, à la commission spécialisée de coordination des actions de prévention des expulsions locatives par le gestionnaire percevant l'APL pour son compte</w:t>
       </w:r>
       <w:r>
         <w:rPr>
@@ -2394,7 +2337,6 @@
         <w:rPr>
           <w:color w:val="000000"/>
         </w:rPr>
-        <w:lastRenderedPageBreak/>
         <w:t>La part de la redevance mensuelle prise en compte pour le calcul de l'aide personnalisée au logement, assimilable au loyer et aux charges locatives récupérables, acquittée par le résident, hors dépenses liées aux prestations définies à l'article 12 ne doit pas excéder un maximum qui est fixé en euros par type de logement et dont le montant est inscrit dans le tableau du III de l'annexe à la présente convention</w:t>
       </w:r>
       <w:r>
@@ -2673,7 +2615,6 @@
         <w:rPr>
           <w:color w:val="000000"/>
         </w:rPr>
-        <w:lastRenderedPageBreak/>
         <w:t>b) Les frais de fonctionnement relatifs au foyer, à savoir :</w:t>
       </w:r>
     </w:p>
@@ -3059,7 +3000,6 @@
         <w:rPr>
           <w:color w:val="000000" w:themeColor="text1"/>
         </w:rPr>
-        <w:lastRenderedPageBreak/>
         <w:t>{{ line }}</w:t>
       </w:r>
     </w:p>
@@ -3644,7 +3584,6 @@
         <w:rPr>
           <w:color w:val="000000"/>
         </w:rPr>
-        <w:lastRenderedPageBreak/>
         <w:t>Le gestionnaire s'engage à fournir à l'organisme payeur concerné toutes justifications concernant le paiement de la redevance. En cas d'impayé constitué au sens de l'article 7, il en avise immédiatement l'organisme payeur, l'organisme mentionné à l'article L. 824-2 du code de la construction et de l'habitation et, le cas échéant, la commission spécialisée de coordination des actions de prévention des expulsions locatives en indiquant les démarches entreprises auprès du résident défaillant</w:t>
       </w:r>
       <w:r>
@@ -3879,14 +3818,7 @@
         <w:rPr>
           <w:color w:val="000000"/>
         </w:rPr>
-        <w:t xml:space="preserve">En cas de non-respect par le gestionnaire des engagements prévus au titre de la présente convention et après que l'intéressé aura été mis en demeure par lettre recommandée avec avis de réception de présenter dans un délai de deux mois ses observations sur les </w:t>
-      </w:r>
-      <w:r>
-        <w:rPr>
-          <w:color w:val="000000"/>
-        </w:rPr>
-        <w:lastRenderedPageBreak/>
-        <w:t>griefs retenus à son encontre, le préfet peut retirer l'agrément relatif à l'intermédiation et à la gestion locative sociale prévu à l'article L. 365-4 du code de la construction et de l'habitation qui lui a été accordé pour gérer la résidence</w:t>
+        <w:t>En cas de non-respect par le gestionnaire des engagements prévus au titre de la présente convention et après que l'intéressé aura été mis en demeure par lettre recommandée avec avis de réception de présenter dans un délai de deux mois ses observations sur les griefs retenus à son encontre, le préfet peut retirer l'agrément relatif à l'intermédiation et à la gestion locative sociale prévu à l'article L. 365-4 du code de la construction et de l'habitation qui lui a été accordé pour gérer la résidence</w:t>
       </w:r>
       <w:r>
         <w:rPr>
@@ -4127,7 +4059,6 @@
         <w:rPr>
           <w:noProof/>
         </w:rPr>
-        <w:lastRenderedPageBreak/>
         <mc:AlternateContent>
           <mc:Choice Requires="wps">
             <w:drawing>
@@ -4675,7 +4606,6 @@
           <w:bCs/>
           <w:color w:val="000000"/>
         </w:rPr>
-        <w:lastRenderedPageBreak/>
         <w:t>Annexe I à la convention n° 2 annexée au III de l'article R. 353-159 du code de la construction et de l'habitation ouvrant droit à l'APL</w:t>
       </w:r>
     </w:p>
@@ -6021,7 +5951,6 @@
         <w:rPr>
           <w:color w:val="000000"/>
         </w:rPr>
-        <w:lastRenderedPageBreak/>
         <w:t xml:space="preserve">{% if </w:t>
       </w:r>
       <w:r>
@@ -7180,7 +7109,6 @@
                 <w:sz w:val="16"/>
                 <w:szCs w:val="16"/>
               </w:rPr>
-              <w:lastRenderedPageBreak/>
               <w:t>TYPE DE LOCAL</w:t>
             </w:r>
           </w:p>
@@ -8095,7 +8023,6 @@
         <w:rPr>
           <w:color w:val="000000"/>
         </w:rPr>
-        <w:lastRenderedPageBreak/>
         <w:t xml:space="preserve">C. Modalités de financement de l'opération [Renseignements à compléter dès que les décisions de financements sont intervenues] : </w:t>
       </w:r>
     </w:p>
@@ -9195,7 +9122,6 @@
         <w:rPr>
           <w:color w:val="000000"/>
         </w:rPr>
-        <w:lastRenderedPageBreak/>
         <w:br w:type="page"/>
       </w:r>
     </w:p>
@@ -9214,7 +9140,6 @@
           <w:bCs/>
           <w:color w:val="000000"/>
         </w:rPr>
-        <w:lastRenderedPageBreak/>
         <w:t>Annexe II à la convention n° 2 annexée au III de l'article R. 353-159 du code de la construction et de l'habitation ouvrant droit à l'APL</w:t>
       </w:r>
     </w:p>
@@ -9696,7 +9621,6 @@
         <w:rPr>
           <w:noProof/>
         </w:rPr>
-        <w:lastRenderedPageBreak/>
         <mc:AlternateContent>
           <mc:Choice Requires="wps">
             <w:drawing>
@@ -10310,7 +10234,6 @@
         <w:rPr>
           <w:szCs w:val="22"/>
         </w:rPr>
-        <w:lastRenderedPageBreak/>
         <w:t xml:space="preserve">Le Préfet, ou lorsqu'un établissement public de coopération intercommunale ou un département a signé une convention mentionnée aux articles L.301-5-1 et L.301-5-2, le président de l'établissement public de coopération intercommunale ou du conseil </w:t>
       </w:r>
       <w:r>
@@ -12053,7 +11976,7 @@
                                 <v:fill color2="black"/>
                                 <v:imagedata r:id="rId2" o:title="" croptop="-22f" cropbottom="-22f" cropleft="-25f" cropright="-25f"/>
                               </v:shape>
-                              <o:OLEObject Type="Embed" ProgID="Word.Picture.8" ShapeID="_x0000_i1026" DrawAspect="Content" ObjectID="_1751977161" r:id="rId3"/>
+                              <o:OLEObject Type="Embed" ProgID="Word.Picture.8" ShapeID="_x0000_i1026" DrawAspect="Content" ObjectID="_1761388856" r:id="rId3"/>
                             </w:object>
                           </w:r>
                         </w:p>
@@ -12129,7 +12052,7 @@
                           <v:fill color2="black"/>
                           <v:imagedata r:id="rId2" o:title="" croptop="-22f" cropbottom="-22f" cropleft="-25f" cropright="-25f"/>
                         </v:shape>
-                        <o:OLEObject Type="Embed" ProgID="Word.Picture.8" ShapeID="_x0000_i1026" DrawAspect="Content" ObjectID="_1751977161" r:id="rId4"/>
+                        <o:OLEObject Type="Embed" ProgID="Word.Picture.8" ShapeID="_x0000_i1026" DrawAspect="Content" ObjectID="_1761388856" r:id="rId4"/>
                       </w:object>
                     </w:r>
                   </w:p>

</xml_diff>

<commit_message>
correction des crochets en bleu
</commit_message>
<xml_diff>
--- a/documents/Residence-template.docx
+++ b/documents/Residence-template.docx
@@ -310,6 +310,7 @@
         <w:rPr>
           <w:color w:val="000000"/>
         </w:rPr>
+        <w:lastRenderedPageBreak/>
         <w:t xml:space="preserve">Vu l'agrément de gestionnaire de résidence sociale prévu à l'article R. 353-165-1 ou l'agrément d'intermédiation locative et de gestion locative sociale mentionné à l'article L. 365-4 et délivré par le préfet du département de </w:t>
       </w:r>
       <w:r>
@@ -561,6 +562,7 @@
         <w:jc w:val="center"/>
       </w:pPr>
       <w:r>
+        <w:lastRenderedPageBreak/>
         <w:t>Article 1er.</w:t>
       </w:r>
     </w:p>
@@ -694,21 +696,11 @@
         <w:t xml:space="preserve">L'agrément prévu à l'article R. 353-156 du code de la construction et de l'habitation a été délivré par le préfet du département </w:t>
       </w:r>
       <w:r>
-        <w:rPr>
-          <w:color w:val="000000"/>
-        </w:rPr>
-        <w:t>d</w:t>
-      </w:r>
-      <w:r>
-        <w:rPr>
-          <w:color w:val="000000"/>
-        </w:rPr>
-        <w:t>e</w:t>
+        <w:t>de</w:t>
       </w:r>
       <w:r>
         <w:rPr>
           <w:rFonts w:ascii="Arial" w:hAnsi="Arial" w:cs="Arial"/>
-          <w:color w:val="0000FF"/>
           <w:sz w:val="22"/>
           <w:szCs w:val="22"/>
         </w:rPr>
@@ -718,15 +710,11 @@
         <w:t>.</w:t>
       </w:r>
       <w:r>
-        <w:rPr>
-          <w:color w:val="000000"/>
-        </w:rPr>
         <w:t>en date du</w:t>
       </w:r>
       <w:r>
         <w:rPr>
           <w:rFonts w:ascii="Arial" w:hAnsi="Arial" w:cs="Arial"/>
-          <w:color w:val="0000FF"/>
           <w:sz w:val="22"/>
           <w:szCs w:val="22"/>
         </w:rPr>
@@ -735,7 +723,6 @@
       <w:r>
         <w:rPr>
           <w:rFonts w:ascii="Arial" w:hAnsi="Arial" w:cs="Arial"/>
-          <w:color w:val="0000FF"/>
           <w:sz w:val="22"/>
           <w:szCs w:val="22"/>
         </w:rPr>
@@ -894,6 +881,7 @@
         <w:jc w:val="both"/>
       </w:pPr>
       <w:r>
+        <w:lastRenderedPageBreak/>
         <w:t>Le remboursement, anticipé ou non, d'un des prêts utilisés pour financer l'opération, d'une subvention ou le reversement du complément d'impôt en application de l'article 284 du code général des impôts sont sans effet sur la durée de la convention.</w:t>
       </w:r>
     </w:p>
@@ -1184,7 +1172,14 @@
         <w:rPr>
           <w:color w:val="000000"/>
         </w:rPr>
-        <w:t>Résidence sociale ordinaire [accueil de jeunes travailleurs ; de travailleurs migrants ; de personnes éprouvant des difficultés sociale et économique particulières au sens de l'article 1er de la loi n° 90-449 du 31 mai 1990 visant à la mise en œuvre du droit au logement ainsi que les étudiants en situation de rupture sociale et familiale qui peuvent, à titre exceptionnel, avoir accès à un nombre de places très minoritaires].</w:t>
+        <w:t xml:space="preserve">Résidence sociale ordinaire [accueil de jeunes travailleurs ; de travailleurs migrants ; de personnes éprouvant des difficultés sociale et économique particulières au sens de l'article 1er de la loi n° 90-449 du 31 mai 1990 visant à la mise en œuvre du droit au </w:t>
+      </w:r>
+      <w:r>
+        <w:rPr>
+          <w:color w:val="000000"/>
+        </w:rPr>
+        <w:lastRenderedPageBreak/>
+        <w:t>logement ainsi que les étudiants en situation de rupture sociale et familiale qui peuvent, à titre exceptionnel, avoir accès à un nombre de places très minoritaires].</w:t>
       </w:r>
     </w:p>
     <w:p>
@@ -1627,6 +1622,7 @@
         <w:rPr>
           <w:color w:val="000000"/>
         </w:rPr>
+        <w:lastRenderedPageBreak/>
         <w:t>Ce contrat ne peut être accessoire à un contrat de travail.</w:t>
       </w:r>
     </w:p>
@@ -2337,7 +2333,14 @@
         <w:rPr>
           <w:color w:val="000000"/>
         </w:rPr>
-        <w:t>La part de la redevance mensuelle prise en compte pour le calcul de l'aide personnalisée au logement, assimilable au loyer et aux charges locatives récupérables, acquittée par le résident, hors dépenses liées aux prestations définies à l'article 12 ne doit pas excéder un maximum qui est fixé en euros par type de logement et dont le montant est inscrit dans le tableau du III de l'annexe à la présente convention</w:t>
+        <w:t xml:space="preserve">La part de la redevance mensuelle prise en compte pour le calcul de l'aide personnalisée au logement, assimilable au loyer et aux charges locatives récupérables, acquittée par le résident, hors dépenses liées aux prestations définies à l'article 12 ne doit pas excéder </w:t>
+      </w:r>
+      <w:r>
+        <w:rPr>
+          <w:color w:val="000000"/>
+        </w:rPr>
+        <w:lastRenderedPageBreak/>
+        <w:t>un maximum qui est fixé en euros par type de logement et dont le montant est inscrit dans le tableau du III de l'annexe à la présente convention</w:t>
       </w:r>
       <w:r>
         <w:rPr>
@@ -3039,6 +3042,7 @@
         <w:rPr>
           <w:color w:val="000000"/>
         </w:rPr>
+        <w:lastRenderedPageBreak/>
         <w:t>Article 13</w:t>
       </w:r>
     </w:p>
@@ -3402,6 +3406,7 @@
           <w:iCs/>
           <w:color w:val="000000"/>
         </w:rPr>
+        <w:lastRenderedPageBreak/>
         <w:t>Suivi de l'exécution de la convention</w:t>
       </w:r>
     </w:p>
@@ -3584,7 +3589,14 @@
         <w:rPr>
           <w:color w:val="000000"/>
         </w:rPr>
-        <w:t>Le gestionnaire s'engage à fournir à l'organisme payeur concerné toutes justifications concernant le paiement de la redevance. En cas d'impayé constitué au sens de l'article 7, il en avise immédiatement l'organisme payeur, l'organisme mentionné à l'article L. 824-2 du code de la construction et de l'habitation et, le cas échéant, la commission spécialisée de coordination des actions de prévention des expulsions locatives en indiquant les démarches entreprises auprès du résident défaillant</w:t>
+        <w:t xml:space="preserve">Le gestionnaire s'engage à fournir à l'organisme payeur concerné toutes justifications concernant le paiement de la redevance. En cas d'impayé constitué au sens de l'article 7, il en avise immédiatement l'organisme payeur, l'organisme mentionné à l'article L. 824-2 du code de la construction et de l'habitation et, le cas échéant, la commission </w:t>
+      </w:r>
+      <w:r>
+        <w:rPr>
+          <w:color w:val="000000"/>
+        </w:rPr>
+        <w:lastRenderedPageBreak/>
+        <w:t>spécialisée de coordination des actions de prévention des expulsions locatives en indiquant les démarches entreprises auprès du résident défaillant</w:t>
       </w:r>
       <w:r>
         <w:rPr>
@@ -3843,6 +3855,7 @@
         <w:rPr>
           <w:color w:val="000000"/>
         </w:rPr>
+        <w:lastRenderedPageBreak/>
         <w:t>Entre la notification de la décision de retrait d'agrément et la date d'effet de cette décision, un avenant à la présente convention est signé avec un nouveau gestionnaire bénéficiant d'un agrément</w:t>
       </w:r>
       <w:r>
@@ -4059,6 +4072,7 @@
         <w:rPr>
           <w:noProof/>
         </w:rPr>
+        <w:lastRenderedPageBreak/>
         <mc:AlternateContent>
           <mc:Choice Requires="wps">
             <w:drawing>
@@ -4606,6 +4620,7 @@
           <w:bCs/>
           <w:color w:val="000000"/>
         </w:rPr>
+        <w:lastRenderedPageBreak/>
         <w:t>Annexe I à la convention n° 2 annexée au III de l'article R. 353-159 du code de la construction et de l'habitation ouvrant droit à l'APL</w:t>
       </w:r>
     </w:p>
@@ -5951,6 +5966,7 @@
         <w:rPr>
           <w:color w:val="000000"/>
         </w:rPr>
+        <w:lastRenderedPageBreak/>
         <w:t xml:space="preserve">{% if </w:t>
       </w:r>
       <w:r>
@@ -7109,6 +7125,7 @@
                 <w:sz w:val="16"/>
                 <w:szCs w:val="16"/>
               </w:rPr>
+              <w:lastRenderedPageBreak/>
               <w:t>TYPE DE LOCAL</w:t>
             </w:r>
           </w:p>
@@ -8023,6 +8040,7 @@
         <w:rPr>
           <w:color w:val="000000"/>
         </w:rPr>
+        <w:lastRenderedPageBreak/>
         <w:t xml:space="preserve">C. Modalités de financement de l'opération [Renseignements à compléter dès que les décisions de financements sont intervenues] : </w:t>
       </w:r>
     </w:p>
@@ -9122,6 +9140,7 @@
         <w:rPr>
           <w:color w:val="000000"/>
         </w:rPr>
+        <w:lastRenderedPageBreak/>
         <w:br w:type="page"/>
       </w:r>
     </w:p>
@@ -9140,6 +9159,7 @@
           <w:bCs/>
           <w:color w:val="000000"/>
         </w:rPr>
+        <w:lastRenderedPageBreak/>
         <w:t>Annexe II à la convention n° 2 annexée au III de l'article R. 353-159 du code de la construction et de l'habitation ouvrant droit à l'APL</w:t>
       </w:r>
     </w:p>
@@ -9621,6 +9641,7 @@
         <w:rPr>
           <w:noProof/>
         </w:rPr>
+        <w:lastRenderedPageBreak/>
         <mc:AlternateContent>
           <mc:Choice Requires="wps">
             <w:drawing>
@@ -10234,6 +10255,7 @@
         <w:rPr>
           <w:szCs w:val="22"/>
         </w:rPr>
+        <w:lastRenderedPageBreak/>
         <w:t xml:space="preserve">Le Préfet, ou lorsqu'un établissement public de coopération intercommunale ou un département a signé une convention mentionnée aux articles L.301-5-1 et L.301-5-2, le président de l'établissement public de coopération intercommunale ou du conseil </w:t>
       </w:r>
       <w:r>
@@ -11972,11 +11994,11 @@
                                 <v:path o:extrusionok="f" gradientshapeok="t" o:connecttype="rect"/>
                                 <o:lock v:ext="edit" aspectratio="t"/>
                               </v:shapetype>
-                              <v:shape id="_x0000_i1026" type="#_x0000_t75" alt="" style="width:38.25pt;height:27pt;mso-width-percent:0;mso-height-percent:0;mso-width-percent:0;mso-height-percent:0" filled="t">
+                              <v:shape id="_x0000_i1026" type="#_x0000_t75" alt="" style="width:38.45pt;height:26.65pt;mso-width-percent:0;mso-height-percent:0;mso-width-percent:0;mso-height-percent:0" filled="t">
                                 <v:fill color2="black"/>
                                 <v:imagedata r:id="rId2" o:title="" croptop="-22f" cropbottom="-22f" cropleft="-25f" cropright="-25f"/>
                               </v:shape>
-                              <o:OLEObject Type="Embed" ProgID="Word.Picture.8" ShapeID="_x0000_i1026" DrawAspect="Content" ObjectID="_1761388856" r:id="rId3"/>
+                              <o:OLEObject Type="Embed" ProgID="Word.Picture.8" ShapeID="_x0000_i1026" DrawAspect="Content" ObjectID="_1761402061" r:id="rId3"/>
                             </w:object>
                           </w:r>
                         </w:p>
@@ -12050,9 +12072,9 @@
                       <w:object w:dxaOrig="765" w:dyaOrig="540" w14:anchorId="11EDA911">
                         <v:shape id="_x0000_i1026" type="#_x0000_t75" alt="" style="width:38.25pt;height:27pt;mso-width-percent:0;mso-height-percent:0;mso-width-percent:0;mso-height-percent:0" filled="t">
                           <v:fill color2="black"/>
-                          <v:imagedata r:id="rId2" o:title="" croptop="-22f" cropbottom="-22f" cropleft="-25f" cropright="-25f"/>
+                          <v:imagedata r:id="rId4" o:title="" croptop="-22f" cropbottom="-22f" cropleft="-25f" cropright="-25f"/>
                         </v:shape>
-                        <o:OLEObject Type="Embed" ProgID="Word.Picture.8" ShapeID="_x0000_i1026" DrawAspect="Content" ObjectID="_1761388856" r:id="rId4"/>
+                        <o:OLEObject Type="Embed" ProgID="Word.Picture.8" ShapeID="_x0000_i1026" DrawAspect="Content" ObjectID="_1761388856" r:id="rId5"/>
                       </w:object>
                     </w:r>
                   </w:p>

</xml_diff>

<commit_message>
S1000 changement form residence sociale (#1028)
* init PR

* mise à jour des informations de l'agrément de gestionnaire ou agrément d'intermédiation

* supprimer de la mention au departement_residence_agrement et à la date_residence_agrement dans le template => [...]

* correction des crochets en bleu
</commit_message>
<xml_diff>
--- a/documents/Residence-template.docx
+++ b/documents/Residence-template.docx
@@ -310,6 +310,7 @@
         <w:rPr>
           <w:color w:val="000000"/>
         </w:rPr>
+        <w:lastRenderedPageBreak/>
         <w:t xml:space="preserve">Vu l'agrément de gestionnaire de résidence sociale prévu à l'article R. 353-165-1 ou l'agrément d'intermédiation locative et de gestion locative sociale mentionné à l'article L. 365-4 et délivré par le préfet du département de </w:t>
       </w:r>
       <w:r>
@@ -561,6 +562,7 @@
         <w:jc w:val="center"/>
       </w:pPr>
       <w:r>
+        <w:lastRenderedPageBreak/>
         <w:t>Article 1er.</w:t>
       </w:r>
     </w:p>
@@ -694,21 +696,11 @@
         <w:t xml:space="preserve">L'agrément prévu à l'article R. 353-156 du code de la construction et de l'habitation a été délivré par le préfet du département </w:t>
       </w:r>
       <w:r>
-        <w:rPr>
-          <w:color w:val="000000"/>
-        </w:rPr>
-        <w:t>d</w:t>
-      </w:r>
-      <w:r>
-        <w:rPr>
-          <w:color w:val="000000"/>
-        </w:rPr>
-        <w:t>e</w:t>
+        <w:t>de</w:t>
       </w:r>
       <w:r>
         <w:rPr>
           <w:rFonts w:ascii="Arial" w:hAnsi="Arial" w:cs="Arial"/>
-          <w:color w:val="0000FF"/>
           <w:sz w:val="22"/>
           <w:szCs w:val="22"/>
         </w:rPr>
@@ -718,15 +710,11 @@
         <w:t>.</w:t>
       </w:r>
       <w:r>
-        <w:rPr>
-          <w:color w:val="000000"/>
-        </w:rPr>
         <w:t>en date du</w:t>
       </w:r>
       <w:r>
         <w:rPr>
           <w:rFonts w:ascii="Arial" w:hAnsi="Arial" w:cs="Arial"/>
-          <w:color w:val="0000FF"/>
           <w:sz w:val="22"/>
           <w:szCs w:val="22"/>
         </w:rPr>
@@ -735,7 +723,6 @@
       <w:r>
         <w:rPr>
           <w:rFonts w:ascii="Arial" w:hAnsi="Arial" w:cs="Arial"/>
-          <w:color w:val="0000FF"/>
           <w:sz w:val="22"/>
           <w:szCs w:val="22"/>
         </w:rPr>
@@ -894,6 +881,7 @@
         <w:jc w:val="both"/>
       </w:pPr>
       <w:r>
+        <w:lastRenderedPageBreak/>
         <w:t>Le remboursement, anticipé ou non, d'un des prêts utilisés pour financer l'opération, d'une subvention ou le reversement du complément d'impôt en application de l'article 284 du code général des impôts sont sans effet sur la durée de la convention.</w:t>
       </w:r>
     </w:p>
@@ -1184,7 +1172,14 @@
         <w:rPr>
           <w:color w:val="000000"/>
         </w:rPr>
-        <w:t>Résidence sociale ordinaire [accueil de jeunes travailleurs ; de travailleurs migrants ; de personnes éprouvant des difficultés sociale et économique particulières au sens de l'article 1er de la loi n° 90-449 du 31 mai 1990 visant à la mise en œuvre du droit au logement ainsi que les étudiants en situation de rupture sociale et familiale qui peuvent, à titre exceptionnel, avoir accès à un nombre de places très minoritaires].</w:t>
+        <w:t xml:space="preserve">Résidence sociale ordinaire [accueil de jeunes travailleurs ; de travailleurs migrants ; de personnes éprouvant des difficultés sociale et économique particulières au sens de l'article 1er de la loi n° 90-449 du 31 mai 1990 visant à la mise en œuvre du droit au </w:t>
+      </w:r>
+      <w:r>
+        <w:rPr>
+          <w:color w:val="000000"/>
+        </w:rPr>
+        <w:lastRenderedPageBreak/>
+        <w:t>logement ainsi que les étudiants en situation de rupture sociale et familiale qui peuvent, à titre exceptionnel, avoir accès à un nombre de places très minoritaires].</w:t>
       </w:r>
     </w:p>
     <w:p>
@@ -1627,6 +1622,7 @@
         <w:rPr>
           <w:color w:val="000000"/>
         </w:rPr>
+        <w:lastRenderedPageBreak/>
         <w:t>Ce contrat ne peut être accessoire à un contrat de travail.</w:t>
       </w:r>
     </w:p>
@@ -2337,7 +2333,14 @@
         <w:rPr>
           <w:color w:val="000000"/>
         </w:rPr>
-        <w:t>La part de la redevance mensuelle prise en compte pour le calcul de l'aide personnalisée au logement, assimilable au loyer et aux charges locatives récupérables, acquittée par le résident, hors dépenses liées aux prestations définies à l'article 12 ne doit pas excéder un maximum qui est fixé en euros par type de logement et dont le montant est inscrit dans le tableau du III de l'annexe à la présente convention</w:t>
+        <w:t xml:space="preserve">La part de la redevance mensuelle prise en compte pour le calcul de l'aide personnalisée au logement, assimilable au loyer et aux charges locatives récupérables, acquittée par le résident, hors dépenses liées aux prestations définies à l'article 12 ne doit pas excéder </w:t>
+      </w:r>
+      <w:r>
+        <w:rPr>
+          <w:color w:val="000000"/>
+        </w:rPr>
+        <w:lastRenderedPageBreak/>
+        <w:t>un maximum qui est fixé en euros par type de logement et dont le montant est inscrit dans le tableau du III de l'annexe à la présente convention</w:t>
       </w:r>
       <w:r>
         <w:rPr>
@@ -3039,6 +3042,7 @@
         <w:rPr>
           <w:color w:val="000000"/>
         </w:rPr>
+        <w:lastRenderedPageBreak/>
         <w:t>Article 13</w:t>
       </w:r>
     </w:p>
@@ -3402,6 +3406,7 @@
           <w:iCs/>
           <w:color w:val="000000"/>
         </w:rPr>
+        <w:lastRenderedPageBreak/>
         <w:t>Suivi de l'exécution de la convention</w:t>
       </w:r>
     </w:p>
@@ -3584,7 +3589,14 @@
         <w:rPr>
           <w:color w:val="000000"/>
         </w:rPr>
-        <w:t>Le gestionnaire s'engage à fournir à l'organisme payeur concerné toutes justifications concernant le paiement de la redevance. En cas d'impayé constitué au sens de l'article 7, il en avise immédiatement l'organisme payeur, l'organisme mentionné à l'article L. 824-2 du code de la construction et de l'habitation et, le cas échéant, la commission spécialisée de coordination des actions de prévention des expulsions locatives en indiquant les démarches entreprises auprès du résident défaillant</w:t>
+        <w:t xml:space="preserve">Le gestionnaire s'engage à fournir à l'organisme payeur concerné toutes justifications concernant le paiement de la redevance. En cas d'impayé constitué au sens de l'article 7, il en avise immédiatement l'organisme payeur, l'organisme mentionné à l'article L. 824-2 du code de la construction et de l'habitation et, le cas échéant, la commission </w:t>
+      </w:r>
+      <w:r>
+        <w:rPr>
+          <w:color w:val="000000"/>
+        </w:rPr>
+        <w:lastRenderedPageBreak/>
+        <w:t>spécialisée de coordination des actions de prévention des expulsions locatives en indiquant les démarches entreprises auprès du résident défaillant</w:t>
       </w:r>
       <w:r>
         <w:rPr>
@@ -3843,6 +3855,7 @@
         <w:rPr>
           <w:color w:val="000000"/>
         </w:rPr>
+        <w:lastRenderedPageBreak/>
         <w:t>Entre la notification de la décision de retrait d'agrément et la date d'effet de cette décision, un avenant à la présente convention est signé avec un nouveau gestionnaire bénéficiant d'un agrément</w:t>
       </w:r>
       <w:r>
@@ -4059,6 +4072,7 @@
         <w:rPr>
           <w:noProof/>
         </w:rPr>
+        <w:lastRenderedPageBreak/>
         <mc:AlternateContent>
           <mc:Choice Requires="wps">
             <w:drawing>
@@ -4606,6 +4620,7 @@
           <w:bCs/>
           <w:color w:val="000000"/>
         </w:rPr>
+        <w:lastRenderedPageBreak/>
         <w:t>Annexe I à la convention n° 2 annexée au III de l'article R. 353-159 du code de la construction et de l'habitation ouvrant droit à l'APL</w:t>
       </w:r>
     </w:p>
@@ -5951,6 +5966,7 @@
         <w:rPr>
           <w:color w:val="000000"/>
         </w:rPr>
+        <w:lastRenderedPageBreak/>
         <w:t xml:space="preserve">{% if </w:t>
       </w:r>
       <w:r>
@@ -7109,6 +7125,7 @@
                 <w:sz w:val="16"/>
                 <w:szCs w:val="16"/>
               </w:rPr>
+              <w:lastRenderedPageBreak/>
               <w:t>TYPE DE LOCAL</w:t>
             </w:r>
           </w:p>
@@ -8023,6 +8040,7 @@
         <w:rPr>
           <w:color w:val="000000"/>
         </w:rPr>
+        <w:lastRenderedPageBreak/>
         <w:t xml:space="preserve">C. Modalités de financement de l'opération [Renseignements à compléter dès que les décisions de financements sont intervenues] : </w:t>
       </w:r>
     </w:p>
@@ -9122,6 +9140,7 @@
         <w:rPr>
           <w:color w:val="000000"/>
         </w:rPr>
+        <w:lastRenderedPageBreak/>
         <w:br w:type="page"/>
       </w:r>
     </w:p>
@@ -9140,6 +9159,7 @@
           <w:bCs/>
           <w:color w:val="000000"/>
         </w:rPr>
+        <w:lastRenderedPageBreak/>
         <w:t>Annexe II à la convention n° 2 annexée au III de l'article R. 353-159 du code de la construction et de l'habitation ouvrant droit à l'APL</w:t>
       </w:r>
     </w:p>
@@ -9621,6 +9641,7 @@
         <w:rPr>
           <w:noProof/>
         </w:rPr>
+        <w:lastRenderedPageBreak/>
         <mc:AlternateContent>
           <mc:Choice Requires="wps">
             <w:drawing>
@@ -10234,6 +10255,7 @@
         <w:rPr>
           <w:szCs w:val="22"/>
         </w:rPr>
+        <w:lastRenderedPageBreak/>
         <w:t xml:space="preserve">Le Préfet, ou lorsqu'un établissement public de coopération intercommunale ou un département a signé une convention mentionnée aux articles L.301-5-1 et L.301-5-2, le président de l'établissement public de coopération intercommunale ou du conseil </w:t>
       </w:r>
       <w:r>
@@ -11972,11 +11994,11 @@
                                 <v:path o:extrusionok="f" gradientshapeok="t" o:connecttype="rect"/>
                                 <o:lock v:ext="edit" aspectratio="t"/>
                               </v:shapetype>
-                              <v:shape id="_x0000_i1026" type="#_x0000_t75" alt="" style="width:38.25pt;height:27pt;mso-width-percent:0;mso-height-percent:0;mso-width-percent:0;mso-height-percent:0" filled="t">
+                              <v:shape id="_x0000_i1026" type="#_x0000_t75" alt="" style="width:38.45pt;height:26.65pt;mso-width-percent:0;mso-height-percent:0;mso-width-percent:0;mso-height-percent:0" filled="t">
                                 <v:fill color2="black"/>
                                 <v:imagedata r:id="rId2" o:title="" croptop="-22f" cropbottom="-22f" cropleft="-25f" cropright="-25f"/>
                               </v:shape>
-                              <o:OLEObject Type="Embed" ProgID="Word.Picture.8" ShapeID="_x0000_i1026" DrawAspect="Content" ObjectID="_1761388856" r:id="rId3"/>
+                              <o:OLEObject Type="Embed" ProgID="Word.Picture.8" ShapeID="_x0000_i1026" DrawAspect="Content" ObjectID="_1761402061" r:id="rId3"/>
                             </w:object>
                           </w:r>
                         </w:p>
@@ -12050,9 +12072,9 @@
                       <w:object w:dxaOrig="765" w:dyaOrig="540" w14:anchorId="11EDA911">
                         <v:shape id="_x0000_i1026" type="#_x0000_t75" alt="" style="width:38.25pt;height:27pt;mso-width-percent:0;mso-height-percent:0;mso-width-percent:0;mso-height-percent:0" filled="t">
                           <v:fill color2="black"/>
-                          <v:imagedata r:id="rId2" o:title="" croptop="-22f" cropbottom="-22f" cropleft="-25f" cropright="-25f"/>
+                          <v:imagedata r:id="rId4" o:title="" croptop="-22f" cropbottom="-22f" cropleft="-25f" cropright="-25f"/>
                         </v:shape>
-                        <o:OLEObject Type="Embed" ProgID="Word.Picture.8" ShapeID="_x0000_i1026" DrawAspect="Content" ObjectID="_1761388856" r:id="rId4"/>
+                        <o:OLEObject Type="Embed" ProgID="Word.Picture.8" ShapeID="_x0000_i1026" DrawAspect="Content" ObjectID="_1761388856" r:id="rId5"/>
                       </w:object>
                     </w:r>
                   </w:p>

</xml_diff>

<commit_message>
Add references to some templates
</commit_message>
<xml_diff>
--- a/documents/Residence-template.docx
+++ b/documents/Residence-template.docx
@@ -3787,7 +3787,7 @@
     </w:p>
     <w:p>
       <w:pPr>
-        <w:pStyle w:val="ListParagraph"/>
+        <w:pStyle w:val="Paragraphedeliste"/>
         <w:numPr>
           <w:ilvl w:val="0"/>
           <w:numId w:val="5"/>
@@ -3889,7 +3889,7 @@
     </w:p>
     <w:p>
       <w:pPr>
-        <w:pStyle w:val="ListParagraph"/>
+        <w:pStyle w:val="Paragraphedeliste"/>
         <w:numPr>
           <w:ilvl w:val="0"/>
           <w:numId w:val="5"/>
@@ -9146,7 +9146,7 @@
     </w:p>
     <w:p>
       <w:pPr>
-        <w:pStyle w:val="ListParagraph"/>
+        <w:pStyle w:val="Paragraphedeliste"/>
         <w:numPr>
           <w:ilvl w:val="0"/>
           <w:numId w:val="4"/>
@@ -9199,7 +9199,7 @@
     </w:p>
     <w:p>
       <w:pPr>
-        <w:pStyle w:val="ListParagraph"/>
+        <w:pStyle w:val="Paragraphedeliste"/>
         <w:numPr>
           <w:ilvl w:val="0"/>
           <w:numId w:val="4"/>
@@ -10008,7 +10008,7 @@
     </w:p>
     <w:p>
       <w:pPr>
-        <w:pStyle w:val="ListParagraph"/>
+        <w:pStyle w:val="Paragraphedeliste"/>
         <w:numPr>
           <w:ilvl w:val="0"/>
           <w:numId w:val="4"/>
@@ -10576,7 +10576,7 @@
     </w:p>
     <w:p>
       <w:pPr>
-        <w:pStyle w:val="ListParagraph"/>
+        <w:pStyle w:val="Paragraphedeliste"/>
         <w:numPr>
           <w:ilvl w:val="0"/>
           <w:numId w:val="4"/>
@@ -10679,7 +10679,7 @@
     </w:p>
     <w:p>
       <w:pPr>
-        <w:pStyle w:val="ListParagraph"/>
+        <w:pStyle w:val="Paragraphedeliste"/>
         <w:numPr>
           <w:ilvl w:val="0"/>
           <w:numId w:val="4"/>
@@ -10759,7 +10759,7 @@
     </w:p>
     <w:p>
       <w:pPr>
-        <w:pStyle w:val="ListParagraph"/>
+        <w:pStyle w:val="Paragraphedeliste"/>
         <w:numPr>
           <w:ilvl w:val="0"/>
           <w:numId w:val="6"/>
@@ -10862,7 +10862,7 @@
     </w:p>
     <w:p>
       <w:pPr>
-        <w:pStyle w:val="ListParagraph"/>
+        <w:pStyle w:val="Paragraphedeliste"/>
         <w:numPr>
           <w:ilvl w:val="0"/>
           <w:numId w:val="6"/>
@@ -11029,7 +11029,7 @@
     </w:p>
     <w:p>
       <w:pPr>
-        <w:pStyle w:val="ListParagraph"/>
+        <w:pStyle w:val="Paragraphedeliste"/>
         <w:numPr>
           <w:ilvl w:val="0"/>
           <w:numId w:val="5"/>
@@ -11618,7 +11618,7 @@
     </w:p>
     <w:p>
       <w:pPr>
-        <w:pStyle w:val="ListParagraph"/>
+        <w:pStyle w:val="Paragraphedeliste"/>
         <w:numPr>
           <w:ilvl w:val="0"/>
           <w:numId w:val="3"/>
@@ -11644,7 +11644,7 @@
     </w:p>
     <w:p>
       <w:pPr>
-        <w:pStyle w:val="ListParagraph"/>
+        <w:pStyle w:val="Paragraphedeliste"/>
         <w:numPr>
           <w:ilvl w:val="0"/>
           <w:numId w:val="3"/>
@@ -11673,7 +11673,7 @@
     </w:p>
     <w:p>
       <w:pPr>
-        <w:pStyle w:val="ListParagraph"/>
+        <w:pStyle w:val="Paragraphedeliste"/>
         <w:numPr>
           <w:ilvl w:val="0"/>
           <w:numId w:val="3"/>
@@ -11707,7 +11707,7 @@
     </w:p>
     <w:p>
       <w:pPr>
-        <w:pStyle w:val="ListParagraph"/>
+        <w:pStyle w:val="Paragraphedeliste"/>
         <w:numPr>
           <w:ilvl w:val="0"/>
           <w:numId w:val="3"/>
@@ -11736,7 +11736,7 @@
     </w:p>
     <w:p>
       <w:pPr>
-        <w:pStyle w:val="ListParagraph"/>
+        <w:pStyle w:val="Paragraphedeliste"/>
         <w:numPr>
           <w:ilvl w:val="0"/>
           <w:numId w:val="3"/>
@@ -11894,7 +11894,7 @@
     </w:p>
     <w:p>
       <w:pPr>
-        <w:pStyle w:val="ListParagraph"/>
+        <w:pStyle w:val="Paragraphedeliste"/>
         <w:numPr>
           <w:ilvl w:val="0"/>
           <w:numId w:val="3"/>
@@ -11943,7 +11943,7 @@
     </w:p>
     <w:p>
       <w:pPr>
-        <w:pStyle w:val="ListParagraph"/>
+        <w:pStyle w:val="Paragraphedeliste"/>
         <w:numPr>
           <w:ilvl w:val="0"/>
           <w:numId w:val="3"/>
@@ -12012,7 +12012,7 @@
     </w:p>
     <w:p>
       <w:pPr>
-        <w:pStyle w:val="ListParagraph"/>
+        <w:pStyle w:val="Paragraphedeliste"/>
         <w:numPr>
           <w:ilvl w:val="0"/>
           <w:numId w:val="3"/>
@@ -12081,7 +12081,7 @@
     </w:p>
     <w:p>
       <w:pPr>
-        <w:pStyle w:val="ListParagraph"/>
+        <w:pStyle w:val="Paragraphedeliste"/>
         <w:numPr>
           <w:ilvl w:val="0"/>
           <w:numId w:val="3"/>
@@ -12144,7 +12144,7 @@
     </w:p>
     <w:p>
       <w:pPr>
-        <w:pStyle w:val="ListParagraph"/>
+        <w:pStyle w:val="Paragraphedeliste"/>
         <w:numPr>
           <w:ilvl w:val="0"/>
           <w:numId w:val="3"/>
@@ -14143,67 +14143,168 @@
       </w:pPr>
     </w:p>
     <w:p>
-      <w:pPr>
-        <w:rPr>
+      <w:r>
+        <w:rPr>
+          <w:rFonts w:cs="TimesNewRomanPSMT"/>
           <w:sz w:val="16"/>
           <w:szCs w:val="16"/>
         </w:rPr>
-      </w:pPr>
-      <w:r>
-        <w:rPr>
-          <w:color w:val="000080"/>
+        <w:t>(1) Nom de la personne morale identifiée conformément aux dispositions de l’article 6 du décret n° 55-22 du 4 janvier 1955 modifié portant réforme de la publicité foncière.</w:t>
+      </w:r>
+    </w:p>
+    <w:p>
+      <w:pPr>
+        <w:rPr>
+          <w:rFonts w:cs="TimesNewRomanPSMT"/>
           <w:sz w:val="16"/>
           <w:szCs w:val="16"/>
         </w:rPr>
-        <w:t>1</w:t>
-      </w:r>
-      <w:r>
-        <w:rPr>
-          <w:color w:val="000000"/>
+      </w:pPr>
+    </w:p>
+    <w:p>
+      <w:r>
+        <w:rPr>
+          <w:rFonts w:cs="TimesNewRomanPSMT"/>
           <w:sz w:val="16"/>
           <w:szCs w:val="16"/>
         </w:rPr>
-        <w:t xml:space="preserve"> Nom </w:t>
-      </w:r>
-      <w:r>
-        <w:rPr>
+        <w:t>(2) Si la présente convention est passée pour une résidence universitaire définie à l’article L. 631-12 du code de la construction et de l’habitation, faire précéder le nom de l’opération de la mention « Résidence universitaire ».</w:t>
+      </w:r>
+    </w:p>
+    <w:p>
+      <w:pPr>
+        <w:rPr>
+          <w:rFonts w:cs="TimesNewRomanPSMT"/>
           <w:sz w:val="16"/>
           <w:szCs w:val="16"/>
         </w:rPr>
-        <w:t>de la personne morale identifiée conformément aux dispositions de l’article 6 du décret n° 55-22 du 4 janvier 1955 modifié portant réforme de la publicité foncière.</w:t>
-      </w:r>
-    </w:p>
-    <w:p>
-      <w:pPr>
-        <w:ind w:left="340" w:hanging="340"/>
-        <w:rPr>
+      </w:pPr>
+    </w:p>
+    <w:p>
+      <w:r>
+        <w:rPr>
+          <w:rFonts w:cs="TimesNewRomanPSMT"/>
           <w:sz w:val="16"/>
           <w:szCs w:val="16"/>
         </w:rPr>
-      </w:pPr>
-    </w:p>
-    <w:p>
-      <w:pPr>
-        <w:ind w:left="340" w:hanging="340"/>
-        <w:rPr>
+        <w:t>(3) Indiquer le nom de son représentant.</w:t>
+      </w:r>
+    </w:p>
+    <w:p>
+      <w:pPr>
+        <w:rPr>
+          <w:rFonts w:ascii="TimesNewRomanPSMT" w:hAnsi="TimesNewRomanPSMT" w:cs="TimesNewRomanPSMT"/>
           <w:sz w:val="16"/>
           <w:szCs w:val="16"/>
         </w:rPr>
       </w:pPr>
-      <w:r>
-        <w:rPr>
+    </w:p>
+    <w:p>
+      <w:r>
+        <w:rPr>
+          <w:rFonts w:cs="TimesNewRomanPSMT"/>
           <w:sz w:val="16"/>
           <w:szCs w:val="16"/>
         </w:rPr>
-        <w:t>2 à renseigner le cas échéant</w:t>
-      </w:r>
+        <w:t>(4) Indiquer le plus petit nombre entier per mettant de respecter l'engagement de 30 %.</w:t>
+      </w:r>
+    </w:p>
+    <w:p>
+      <w:pPr>
+        <w:rPr>
+          <w:rFonts w:cs="TimesNewRomanPSMT"/>
+          <w:sz w:val="16"/>
+          <w:szCs w:val="16"/>
+        </w:rPr>
+      </w:pPr>
+    </w:p>
+    <w:p>
+      <w:r>
+        <w:rPr>
+          <w:rFonts w:cs="TimesNewRomanPSMT"/>
+          <w:sz w:val="16"/>
+          <w:szCs w:val="16"/>
+        </w:rPr>
+        <w:t>(5) Indiquer un nombre.</w:t>
+      </w:r>
+    </w:p>
+    <w:p>
+      <w:pPr>
+        <w:rPr>
+          <w:rFonts w:cs="TimesNewRomanPSMT"/>
+          <w:sz w:val="16"/>
+          <w:szCs w:val="16"/>
+        </w:rPr>
+      </w:pPr>
+    </w:p>
+    <w:p>
+      <w:r>
+        <w:rPr>
+          <w:rFonts w:cs="TimesNewRomanPSMT"/>
+          <w:sz w:val="16"/>
+          <w:szCs w:val="16"/>
+        </w:rPr>
+        <w:t>(6) Le bailleur doit avoir, préalablement à sa signature, paraphé chacune des pages.</w:t>
+      </w:r>
+    </w:p>
+    <w:p>
+      <w:pPr>
+        <w:rPr>
+          <w:rFonts w:cs="TimesNewRomanPSMT"/>
+          <w:sz w:val="16"/>
+          <w:szCs w:val="16"/>
+        </w:rPr>
+      </w:pPr>
     </w:p>
     <w:p>
       <w:pPr>
         <w:ind w:right="283"/>
       </w:pPr>
       <w:r>
-        <w:t xml:space="preserve">{% if not </w:t>
+        <w:rPr>
+          <w:rFonts w:cs="TimesNewRomanPSMT"/>
+          <w:color w:val="000000"/>
+          <w:sz w:val="16"/>
+          <w:szCs w:val="16"/>
+        </w:rPr>
+        <w:t xml:space="preserve">(7) </w:t>
+      </w:r>
+      <w:proofErr w:type="spellStart"/>
+      <w:r>
+        <w:rPr>
+          <w:rFonts w:cs="TimesNewRomanPSMT"/>
+          <w:color w:val="000000"/>
+          <w:sz w:val="16"/>
+          <w:szCs w:val="16"/>
+        </w:rPr>
+        <w:t>Etablie</w:t>
+      </w:r>
+      <w:proofErr w:type="spellEnd"/>
+      <w:r>
+        <w:rPr>
+          <w:rFonts w:cs="TimesNewRomanPSMT"/>
+          <w:color w:val="000000"/>
+          <w:sz w:val="16"/>
+          <w:szCs w:val="16"/>
+        </w:rPr>
+        <w:t xml:space="preserve"> conformément à l'article 7 du décret n° 55-22 du 4 janvier 1955 modifié portant réforme de la publicité </w:t>
+      </w:r>
+      <w:proofErr w:type="gramStart"/>
+      <w:r>
+        <w:rPr>
+          <w:rFonts w:cs="TimesNewRomanPSMT"/>
+          <w:color w:val="000000"/>
+          <w:sz w:val="16"/>
+          <w:szCs w:val="16"/>
+        </w:rPr>
+        <w:t>foncière.</w:t>
+      </w:r>
+      <w:r>
+        <w:t>{</w:t>
+      </w:r>
+      <w:proofErr w:type="gramEnd"/>
+      <w:r>
+        <w:t xml:space="preserve">% if not </w:t>
       </w:r>
       <w:proofErr w:type="spellStart"/>
       <w:r>
@@ -14226,7 +14327,6 @@
         <w:rPr>
           <w:szCs w:val="22"/>
         </w:rPr>
-        <w:lastRenderedPageBreak/>
         <w:t xml:space="preserve">Le </w:t>
       </w:r>
       <w:proofErr w:type="gramStart"/>
@@ -14557,7 +14657,7 @@
 <w:ftr xmlns:wpc="http://schemas.microsoft.com/office/word/2010/wordprocessingCanvas" xmlns:cx="http://schemas.microsoft.com/office/drawing/2014/chartex" xmlns:cx1="http://schemas.microsoft.com/office/drawing/2015/9/8/chartex" xmlns:cx2="http://schemas.microsoft.com/office/drawing/2015/10/21/chartex" xmlns:cx3="http://schemas.microsoft.com/office/drawing/2016/5/9/chartex" xmlns:cx4="http://schemas.microsoft.com/office/drawing/2016/5/10/chartex" xmlns:cx5="http://schemas.microsoft.com/office/drawing/2016/5/11/chartex" xmlns:cx6="http://schemas.microsoft.com/office/drawing/2016/5/12/chartex" xmlns:cx7="http://schemas.microsoft.com/office/drawing/2016/5/13/chartex" xmlns:cx8="http://schemas.microsoft.com/office/drawing/2016/5/14/chartex" xmlns:mc="http://schemas.openxmlformats.org/markup-compatibility/2006" xmlns:aink="http://schemas.microsoft.com/office/drawing/2016/ink" xmlns:am3d="http://schemas.microsoft.com/office/drawing/2017/model3d" xmlns:o="urn:schemas-microsoft-com:office:office" xmlns:oel="http://schemas.microsoft.com/office/2019/extlst" xmlns:r="http://schemas.openxmlformats.org/officeDocument/2006/relationships" xmlns:m="http://schemas.openxmlformats.org/officeDocument/2006/math" xmlns:v="urn:schemas-microsoft-com:vml" xmlns:wp14="http://schemas.microsoft.com/office/word/2010/wordprocessingDrawing" xmlns:wp="http://schemas.openxmlformats.org/drawingml/2006/wordprocessingDrawing" xmlns:w10="urn:schemas-microsoft-com:office:word" xmlns:w="http://schemas.openxmlformats.org/wordprocessingml/2006/main" xmlns:w14="http://schemas.microsoft.com/office/word/2010/wordml" xmlns:w15="http://schemas.microsoft.com/office/word/2012/wordml" xmlns:w16cex="http://schemas.microsoft.com/office/word/2018/wordml/cex" xmlns:w16cid="http://schemas.microsoft.com/office/word/2016/wordml/cid" xmlns:w16="http://schemas.microsoft.com/office/word/2018/wordml" xmlns:w16du="http://schemas.microsoft.com/office/word/2023/wordml/word16du" xmlns:w16sdtdh="http://schemas.microsoft.com/office/word/2020/wordml/sdtdatahash" xmlns:w16sdtfl="http://schemas.microsoft.com/office/word/2024/wordml/sdtformatlock" xmlns:w16se="http://schemas.microsoft.com/office/word/2015/wordml/symex" xmlns:wpg="http://schemas.microsoft.com/office/word/2010/wordprocessingGroup" xmlns:wpi="http://schemas.microsoft.com/office/word/2010/wordprocessingInk" xmlns:wne="http://schemas.microsoft.com/office/word/2006/wordml" xmlns:wps="http://schemas.microsoft.com/office/word/2010/wordprocessingShape" mc:Ignorable="w14 w15 w16se w16cid w16 w16cex w16sdtdh w16sdtfl w16du wp14">
   <w:p>
     <w:pPr>
-      <w:pStyle w:val="Footer"/>
+      <w:pStyle w:val="Pieddepage"/>
     </w:pPr>
     <w:r>
       <w:t xml:space="preserve"> </w:t>
@@ -14570,7 +14670,7 @@
 <w:ftr xmlns:wpc="http://schemas.microsoft.com/office/word/2010/wordprocessingCanvas" xmlns:cx="http://schemas.microsoft.com/office/drawing/2014/chartex" xmlns:cx1="http://schemas.microsoft.com/office/drawing/2015/9/8/chartex" xmlns:cx2="http://schemas.microsoft.com/office/drawing/2015/10/21/chartex" xmlns:cx3="http://schemas.microsoft.com/office/drawing/2016/5/9/chartex" xmlns:cx4="http://schemas.microsoft.com/office/drawing/2016/5/10/chartex" xmlns:cx5="http://schemas.microsoft.com/office/drawing/2016/5/11/chartex" xmlns:cx6="http://schemas.microsoft.com/office/drawing/2016/5/12/chartex" xmlns:cx7="http://schemas.microsoft.com/office/drawing/2016/5/13/chartex" xmlns:cx8="http://schemas.microsoft.com/office/drawing/2016/5/14/chartex" xmlns:mc="http://schemas.openxmlformats.org/markup-compatibility/2006" xmlns:aink="http://schemas.microsoft.com/office/drawing/2016/ink" xmlns:am3d="http://schemas.microsoft.com/office/drawing/2017/model3d" xmlns:o="urn:schemas-microsoft-com:office:office" xmlns:oel="http://schemas.microsoft.com/office/2019/extlst" xmlns:r="http://schemas.openxmlformats.org/officeDocument/2006/relationships" xmlns:m="http://schemas.openxmlformats.org/officeDocument/2006/math" xmlns:v="urn:schemas-microsoft-com:vml" xmlns:wp14="http://schemas.microsoft.com/office/word/2010/wordprocessingDrawing" xmlns:wp="http://schemas.openxmlformats.org/drawingml/2006/wordprocessingDrawing" xmlns:w10="urn:schemas-microsoft-com:office:word" xmlns:w="http://schemas.openxmlformats.org/wordprocessingml/2006/main" xmlns:w14="http://schemas.microsoft.com/office/word/2010/wordml" xmlns:w15="http://schemas.microsoft.com/office/word/2012/wordml" xmlns:w16cex="http://schemas.microsoft.com/office/word/2018/wordml/cex" xmlns:w16cid="http://schemas.microsoft.com/office/word/2016/wordml/cid" xmlns:w16="http://schemas.microsoft.com/office/word/2018/wordml" xmlns:w16du="http://schemas.microsoft.com/office/word/2023/wordml/word16du" xmlns:w16sdtdh="http://schemas.microsoft.com/office/word/2020/wordml/sdtdatahash" xmlns:w16sdtfl="http://schemas.microsoft.com/office/word/2024/wordml/sdtformatlock" xmlns:w16se="http://schemas.microsoft.com/office/word/2015/wordml/symex" xmlns:wpg="http://schemas.microsoft.com/office/word/2010/wordprocessingGroup" xmlns:wpi="http://schemas.microsoft.com/office/word/2010/wordprocessingInk" xmlns:wne="http://schemas.microsoft.com/office/word/2006/wordml" xmlns:wps="http://schemas.microsoft.com/office/word/2010/wordprocessingShape" mc:Ignorable="w14 w15 w16se w16cid w16 w16cex w16sdtdh w16sdtfl w16du wp14">
   <w:p>
     <w:pPr>
-      <w:pStyle w:val="Footer"/>
+      <w:pStyle w:val="Pieddepage"/>
     </w:pPr>
     <w:r>
       <w:t xml:space="preserve"> </w:t>
@@ -14583,7 +14683,7 @@
 <w:ftr xmlns:wpc="http://schemas.microsoft.com/office/word/2010/wordprocessingCanvas" xmlns:cx="http://schemas.microsoft.com/office/drawing/2014/chartex" xmlns:cx1="http://schemas.microsoft.com/office/drawing/2015/9/8/chartex" xmlns:cx2="http://schemas.microsoft.com/office/drawing/2015/10/21/chartex" xmlns:cx3="http://schemas.microsoft.com/office/drawing/2016/5/9/chartex" xmlns:cx4="http://schemas.microsoft.com/office/drawing/2016/5/10/chartex" xmlns:cx5="http://schemas.microsoft.com/office/drawing/2016/5/11/chartex" xmlns:cx6="http://schemas.microsoft.com/office/drawing/2016/5/12/chartex" xmlns:cx7="http://schemas.microsoft.com/office/drawing/2016/5/13/chartex" xmlns:cx8="http://schemas.microsoft.com/office/drawing/2016/5/14/chartex" xmlns:mc="http://schemas.openxmlformats.org/markup-compatibility/2006" xmlns:aink="http://schemas.microsoft.com/office/drawing/2016/ink" xmlns:am3d="http://schemas.microsoft.com/office/drawing/2017/model3d" xmlns:o="urn:schemas-microsoft-com:office:office" xmlns:oel="http://schemas.microsoft.com/office/2019/extlst" xmlns:r="http://schemas.openxmlformats.org/officeDocument/2006/relationships" xmlns:m="http://schemas.openxmlformats.org/officeDocument/2006/math" xmlns:v="urn:schemas-microsoft-com:vml" xmlns:wp14="http://schemas.microsoft.com/office/word/2010/wordprocessingDrawing" xmlns:wp="http://schemas.openxmlformats.org/drawingml/2006/wordprocessingDrawing" xmlns:w10="urn:schemas-microsoft-com:office:word" xmlns:w="http://schemas.openxmlformats.org/wordprocessingml/2006/main" xmlns:w14="http://schemas.microsoft.com/office/word/2010/wordml" xmlns:w15="http://schemas.microsoft.com/office/word/2012/wordml" xmlns:w16cex="http://schemas.microsoft.com/office/word/2018/wordml/cex" xmlns:w16cid="http://schemas.microsoft.com/office/word/2016/wordml/cid" xmlns:w16="http://schemas.microsoft.com/office/word/2018/wordml" xmlns:w16du="http://schemas.microsoft.com/office/word/2023/wordml/word16du" xmlns:w16sdtdh="http://schemas.microsoft.com/office/word/2020/wordml/sdtdatahash" xmlns:w16sdtfl="http://schemas.microsoft.com/office/word/2024/wordml/sdtformatlock" xmlns:w16se="http://schemas.microsoft.com/office/word/2015/wordml/symex" xmlns:wpg="http://schemas.microsoft.com/office/word/2010/wordprocessingGroup" xmlns:wpi="http://schemas.microsoft.com/office/word/2010/wordprocessingInk" xmlns:wne="http://schemas.microsoft.com/office/word/2006/wordml" xmlns:wps="http://schemas.microsoft.com/office/word/2010/wordprocessingShape" mc:Ignorable="w14 w15 w16se w16cid w16 w16cex w16sdtdh w16sdtfl w16du wp14">
   <w:p>
     <w:pPr>
-      <w:pStyle w:val="Footer"/>
+      <w:pStyle w:val="Pieddepage"/>
     </w:pPr>
     <w:r>
       <w:t xml:space="preserve"> </w:t>
@@ -14615,7 +14715,7 @@
 <w:hdr xmlns:wpc="http://schemas.microsoft.com/office/word/2010/wordprocessingCanvas" xmlns:cx="http://schemas.microsoft.com/office/drawing/2014/chartex" xmlns:cx1="http://schemas.microsoft.com/office/drawing/2015/9/8/chartex" xmlns:cx2="http://schemas.microsoft.com/office/drawing/2015/10/21/chartex" xmlns:cx3="http://schemas.microsoft.com/office/drawing/2016/5/9/chartex" xmlns:cx4="http://schemas.microsoft.com/office/drawing/2016/5/10/chartex" xmlns:cx5="http://schemas.microsoft.com/office/drawing/2016/5/11/chartex" xmlns:cx6="http://schemas.microsoft.com/office/drawing/2016/5/12/chartex" xmlns:cx7="http://schemas.microsoft.com/office/drawing/2016/5/13/chartex" xmlns:cx8="http://schemas.microsoft.com/office/drawing/2016/5/14/chartex" xmlns:mc="http://schemas.openxmlformats.org/markup-compatibility/2006" xmlns:aink="http://schemas.microsoft.com/office/drawing/2016/ink" xmlns:am3d="http://schemas.microsoft.com/office/drawing/2017/model3d" xmlns:o="urn:schemas-microsoft-com:office:office" xmlns:oel="http://schemas.microsoft.com/office/2019/extlst" xmlns:r="http://schemas.openxmlformats.org/officeDocument/2006/relationships" xmlns:m="http://schemas.openxmlformats.org/officeDocument/2006/math" xmlns:v="urn:schemas-microsoft-com:vml" xmlns:wp14="http://schemas.microsoft.com/office/word/2010/wordprocessingDrawing" xmlns:wp="http://schemas.openxmlformats.org/drawingml/2006/wordprocessingDrawing" xmlns:w10="urn:schemas-microsoft-com:office:word" xmlns:w="http://schemas.openxmlformats.org/wordprocessingml/2006/main" xmlns:w14="http://schemas.microsoft.com/office/word/2010/wordml" xmlns:w15="http://schemas.microsoft.com/office/word/2012/wordml" xmlns:w16cex="http://schemas.microsoft.com/office/word/2018/wordml/cex" xmlns:w16cid="http://schemas.microsoft.com/office/word/2016/wordml/cid" xmlns:w16="http://schemas.microsoft.com/office/word/2018/wordml" xmlns:w16du="http://schemas.microsoft.com/office/word/2023/wordml/word16du" xmlns:w16sdtdh="http://schemas.microsoft.com/office/word/2020/wordml/sdtdatahash" xmlns:w16sdtfl="http://schemas.microsoft.com/office/word/2024/wordml/sdtformatlock" xmlns:w16se="http://schemas.microsoft.com/office/word/2015/wordml/symex" xmlns:wpg="http://schemas.microsoft.com/office/word/2010/wordprocessingGroup" xmlns:wpi="http://schemas.microsoft.com/office/word/2010/wordprocessingInk" xmlns:wne="http://schemas.microsoft.com/office/word/2006/wordml" xmlns:wps="http://schemas.microsoft.com/office/word/2010/wordprocessingShape" mc:Ignorable="w14 w15 w16se w16cid w16 w16cex w16sdtdh w16sdtfl w16du wp14">
   <w:p>
     <w:pPr>
-      <w:pStyle w:val="Header"/>
+      <w:pStyle w:val="En-tte"/>
     </w:pPr>
     <w:r>
       <w:pict w14:anchorId="23DA8F0D">
@@ -14707,7 +14807,7 @@
                           </w:pPr>
                           <w:r>
                             <w:rPr>
-                              <w:rStyle w:val="PageNumber"/>
+                              <w:rStyle w:val="Numrodepage"/>
                               <w:sz w:val="22"/>
                               <w:szCs w:val="22"/>
                             </w:rPr>
@@ -14715,7 +14815,7 @@
                           </w:r>
                           <w:r>
                             <w:rPr>
-                              <w:rStyle w:val="PageNumber"/>
+                              <w:rStyle w:val="Numrodepage"/>
                               <w:sz w:val="22"/>
                               <w:szCs w:val="22"/>
                             </w:rPr>
@@ -14723,7 +14823,7 @@
                           </w:r>
                           <w:r>
                             <w:rPr>
-                              <w:rStyle w:val="PageNumber"/>
+                              <w:rStyle w:val="Numrodepage"/>
                               <w:sz w:val="22"/>
                               <w:szCs w:val="22"/>
                             </w:rPr>
@@ -14731,7 +14831,7 @@
                           </w:r>
                           <w:r>
                             <w:rPr>
-                              <w:rStyle w:val="PageNumber"/>
+                              <w:rStyle w:val="Numrodepage"/>
                               <w:sz w:val="22"/>
                               <w:szCs w:val="22"/>
                             </w:rPr>
@@ -14739,7 +14839,7 @@
                           </w:r>
                           <w:r>
                             <w:rPr>
-                              <w:rStyle w:val="PageNumber"/>
+                              <w:rStyle w:val="Numrodepage"/>
                               <w:sz w:val="22"/>
                               <w:szCs w:val="22"/>
                             </w:rPr>
@@ -14747,7 +14847,7 @@
                           </w:r>
                           <w:r>
                             <w:rPr>
-                              <w:rStyle w:val="PageNumber"/>
+                              <w:rStyle w:val="Numrodepage"/>
                               <w:sz w:val="22"/>
                               <w:szCs w:val="22"/>
                             </w:rPr>
@@ -14839,7 +14939,7 @@
 <w:hdr xmlns:wpc="http://schemas.microsoft.com/office/word/2010/wordprocessingCanvas" xmlns:cx="http://schemas.microsoft.com/office/drawing/2014/chartex" xmlns:cx1="http://schemas.microsoft.com/office/drawing/2015/9/8/chartex" xmlns:cx2="http://schemas.microsoft.com/office/drawing/2015/10/21/chartex" xmlns:cx3="http://schemas.microsoft.com/office/drawing/2016/5/9/chartex" xmlns:cx4="http://schemas.microsoft.com/office/drawing/2016/5/10/chartex" xmlns:cx5="http://schemas.microsoft.com/office/drawing/2016/5/11/chartex" xmlns:cx6="http://schemas.microsoft.com/office/drawing/2016/5/12/chartex" xmlns:cx7="http://schemas.microsoft.com/office/drawing/2016/5/13/chartex" xmlns:cx8="http://schemas.microsoft.com/office/drawing/2016/5/14/chartex" xmlns:mc="http://schemas.openxmlformats.org/markup-compatibility/2006" xmlns:aink="http://schemas.microsoft.com/office/drawing/2016/ink" xmlns:am3d="http://schemas.microsoft.com/office/drawing/2017/model3d" xmlns:o="urn:schemas-microsoft-com:office:office" xmlns:oel="http://schemas.microsoft.com/office/2019/extlst" xmlns:r="http://schemas.openxmlformats.org/officeDocument/2006/relationships" xmlns:m="http://schemas.openxmlformats.org/officeDocument/2006/math" xmlns:v="urn:schemas-microsoft-com:vml" xmlns:wp14="http://schemas.microsoft.com/office/word/2010/wordprocessingDrawing" xmlns:wp="http://schemas.openxmlformats.org/drawingml/2006/wordprocessingDrawing" xmlns:w10="urn:schemas-microsoft-com:office:word" xmlns:w="http://schemas.openxmlformats.org/wordprocessingml/2006/main" xmlns:w14="http://schemas.microsoft.com/office/word/2010/wordml" xmlns:w15="http://schemas.microsoft.com/office/word/2012/wordml" xmlns:w16cex="http://schemas.microsoft.com/office/word/2018/wordml/cex" xmlns:w16cid="http://schemas.microsoft.com/office/word/2016/wordml/cid" xmlns:w16="http://schemas.microsoft.com/office/word/2018/wordml" xmlns:w16du="http://schemas.microsoft.com/office/word/2023/wordml/word16du" xmlns:w16sdtdh="http://schemas.microsoft.com/office/word/2020/wordml/sdtdatahash" xmlns:w16sdtfl="http://schemas.microsoft.com/office/word/2024/wordml/sdtformatlock" xmlns:w16se="http://schemas.microsoft.com/office/word/2015/wordml/symex" xmlns:wpg="http://schemas.microsoft.com/office/word/2010/wordprocessingGroup" xmlns:wpi="http://schemas.microsoft.com/office/word/2010/wordprocessingInk" xmlns:wne="http://schemas.microsoft.com/office/word/2006/wordml" xmlns:wps="http://schemas.microsoft.com/office/word/2010/wordprocessingShape" mc:Ignorable="w14 w15 w16se w16cid w16 w16cex w16sdtdh w16sdtfl w16du wp14">
   <w:p>
     <w:pPr>
-      <w:pStyle w:val="Header"/>
+      <w:pStyle w:val="En-tte"/>
       <w:ind w:right="360"/>
     </w:pPr>
     <w:r>
@@ -14932,7 +15032,7 @@
                           </w:pPr>
                           <w:r>
                             <w:rPr>
-                              <w:rStyle w:val="PageNumber"/>
+                              <w:rStyle w:val="Numrodepage"/>
                               <w:sz w:val="22"/>
                               <w:szCs w:val="22"/>
                             </w:rPr>
@@ -14940,7 +15040,7 @@
                           </w:r>
                           <w:r>
                             <w:rPr>
-                              <w:rStyle w:val="PageNumber"/>
+                              <w:rStyle w:val="Numrodepage"/>
                               <w:sz w:val="22"/>
                               <w:szCs w:val="22"/>
                             </w:rPr>
@@ -14948,7 +15048,7 @@
                           </w:r>
                           <w:r>
                             <w:rPr>
-                              <w:rStyle w:val="PageNumber"/>
+                              <w:rStyle w:val="Numrodepage"/>
                               <w:sz w:val="22"/>
                               <w:szCs w:val="22"/>
                             </w:rPr>
@@ -14956,7 +15056,7 @@
                           </w:r>
                           <w:r>
                             <w:rPr>
-                              <w:rStyle w:val="PageNumber"/>
+                              <w:rStyle w:val="Numrodepage"/>
                               <w:sz w:val="22"/>
                               <w:szCs w:val="22"/>
                             </w:rPr>
@@ -14964,7 +15064,7 @@
                           </w:r>
                           <w:r>
                             <w:rPr>
-                              <w:rStyle w:val="PageNumber"/>
+                              <w:rStyle w:val="Numrodepage"/>
                               <w:sz w:val="22"/>
                               <w:szCs w:val="22"/>
                             </w:rPr>
@@ -14972,7 +15072,7 @@
                           </w:r>
                           <w:r>
                             <w:rPr>
-                              <w:rStyle w:val="PageNumber"/>
+                              <w:rStyle w:val="Numrodepage"/>
                               <w:sz w:val="22"/>
                               <w:szCs w:val="22"/>
                             </w:rPr>
@@ -15058,25 +15158,25 @@
     </w:r>
     <w:r>
       <w:rPr>
-        <w:rStyle w:val="PageNumber"/>
+        <w:rStyle w:val="Numrodepage"/>
       </w:rPr>
       <w:t xml:space="preserve"> </w:t>
     </w:r>
     <w:r>
       <w:rPr>
-        <w:rStyle w:val="PageNumber"/>
+        <w:rStyle w:val="Numrodepage"/>
       </w:rPr>
       <w:tab/>
     </w:r>
     <w:r>
       <w:rPr>
-        <w:rStyle w:val="PageNumber"/>
+        <w:rStyle w:val="Numrodepage"/>
       </w:rPr>
       <w:tab/>
     </w:r>
     <w:r>
       <w:rPr>
-        <w:rStyle w:val="PageNumber"/>
+        <w:rStyle w:val="Numrodepage"/>
       </w:rPr>
       <w:tab/>
     </w:r>
@@ -15088,7 +15188,7 @@
 <w:hdr xmlns:wpc="http://schemas.microsoft.com/office/word/2010/wordprocessingCanvas" xmlns:cx="http://schemas.microsoft.com/office/drawing/2014/chartex" xmlns:cx1="http://schemas.microsoft.com/office/drawing/2015/9/8/chartex" xmlns:cx2="http://schemas.microsoft.com/office/drawing/2015/10/21/chartex" xmlns:cx3="http://schemas.microsoft.com/office/drawing/2016/5/9/chartex" xmlns:cx4="http://schemas.microsoft.com/office/drawing/2016/5/10/chartex" xmlns:cx5="http://schemas.microsoft.com/office/drawing/2016/5/11/chartex" xmlns:cx6="http://schemas.microsoft.com/office/drawing/2016/5/12/chartex" xmlns:cx7="http://schemas.microsoft.com/office/drawing/2016/5/13/chartex" xmlns:cx8="http://schemas.microsoft.com/office/drawing/2016/5/14/chartex" xmlns:mc="http://schemas.openxmlformats.org/markup-compatibility/2006" xmlns:aink="http://schemas.microsoft.com/office/drawing/2016/ink" xmlns:am3d="http://schemas.microsoft.com/office/drawing/2017/model3d" xmlns:o="urn:schemas-microsoft-com:office:office" xmlns:oel="http://schemas.microsoft.com/office/2019/extlst" xmlns:r="http://schemas.openxmlformats.org/officeDocument/2006/relationships" xmlns:m="http://schemas.openxmlformats.org/officeDocument/2006/math" xmlns:v="urn:schemas-microsoft-com:vml" xmlns:wp14="http://schemas.microsoft.com/office/word/2010/wordprocessingDrawing" xmlns:wp="http://schemas.openxmlformats.org/drawingml/2006/wordprocessingDrawing" xmlns:w10="urn:schemas-microsoft-com:office:word" xmlns:w="http://schemas.openxmlformats.org/wordprocessingml/2006/main" xmlns:w14="http://schemas.microsoft.com/office/word/2010/wordml" xmlns:w15="http://schemas.microsoft.com/office/word/2012/wordml" xmlns:w16cex="http://schemas.microsoft.com/office/word/2018/wordml/cex" xmlns:w16cid="http://schemas.microsoft.com/office/word/2016/wordml/cid" xmlns:w16="http://schemas.microsoft.com/office/word/2018/wordml" xmlns:w16du="http://schemas.microsoft.com/office/word/2023/wordml/word16du" xmlns:w16sdtdh="http://schemas.microsoft.com/office/word/2020/wordml/sdtdatahash" xmlns:w16sdtfl="http://schemas.microsoft.com/office/word/2024/wordml/sdtformatlock" xmlns:w16se="http://schemas.microsoft.com/office/word/2015/wordml/symex" xmlns:wpg="http://schemas.microsoft.com/office/word/2010/wordprocessingGroup" xmlns:wpi="http://schemas.microsoft.com/office/word/2010/wordprocessingInk" xmlns:wne="http://schemas.microsoft.com/office/word/2006/wordml" xmlns:wps="http://schemas.microsoft.com/office/word/2010/wordprocessingShape" mc:Ignorable="w14 w15 w16se w16cid w16 w16cex w16sdtdh w16sdtfl w16du wp14">
   <w:tbl>
     <w:tblPr>
-      <w:tblStyle w:val="TableGrid"/>
+      <w:tblStyle w:val="Grilledutableau"/>
       <w:tblW w:w="8460" w:type="dxa"/>
       <w:jc w:val="center"/>
       <w:tblLayout w:type="fixed"/>
@@ -15591,7 +15691,7 @@
   </w:tbl>
   <w:p>
     <w:pPr>
-      <w:pStyle w:val="Header"/>
+      <w:pStyle w:val="En-tte"/>
       <w:tabs>
         <w:tab w:val="clear" w:pos="4536"/>
         <w:tab w:val="clear" w:pos="9072"/>
@@ -16498,7 +16598,7 @@
     <w:lvl w:ilvl="0">
       <w:start w:val="1"/>
       <w:numFmt w:val="none"/>
-      <w:pStyle w:val="Heading1"/>
+      <w:pStyle w:val="Titre1"/>
       <w:suff w:val="nothing"/>
       <w:lvlText w:val=""/>
       <w:lvlJc w:val="left"/>
@@ -16512,7 +16612,7 @@
     <w:lvl w:ilvl="1">
       <w:start w:val="1"/>
       <w:numFmt w:val="none"/>
-      <w:pStyle w:val="Heading2"/>
+      <w:pStyle w:val="Titre2"/>
       <w:suff w:val="nothing"/>
       <w:lvlText w:val=""/>
       <w:lvlJc w:val="left"/>
@@ -16539,7 +16639,7 @@
     <w:lvl w:ilvl="3">
       <w:start w:val="1"/>
       <w:numFmt w:val="none"/>
-      <w:pStyle w:val="Heading4"/>
+      <w:pStyle w:val="Titre4"/>
       <w:suff w:val="nothing"/>
       <w:lvlText w:val=""/>
       <w:lvlJc w:val="left"/>
@@ -16553,7 +16653,7 @@
     <w:lvl w:ilvl="4">
       <w:start w:val="1"/>
       <w:numFmt w:val="none"/>
-      <w:pStyle w:val="Heading5"/>
+      <w:pStyle w:val="Titre5"/>
       <w:suff w:val="nothing"/>
       <w:lvlText w:val=""/>
       <w:lvlJc w:val="left"/>
@@ -16567,7 +16667,7 @@
     <w:lvl w:ilvl="5">
       <w:start w:val="1"/>
       <w:numFmt w:val="none"/>
-      <w:pStyle w:val="Heading6"/>
+      <w:pStyle w:val="Titre6"/>
       <w:suff w:val="nothing"/>
       <w:lvlText w:val=""/>
       <w:lvlJc w:val="left"/>
@@ -16581,7 +16681,7 @@
     <w:lvl w:ilvl="6">
       <w:start w:val="1"/>
       <w:numFmt w:val="none"/>
-      <w:pStyle w:val="Heading7"/>
+      <w:pStyle w:val="Titre7"/>
       <w:suff w:val="nothing"/>
       <w:lvlText w:val=""/>
       <w:lvlJc w:val="left"/>
@@ -17411,7 +17511,7 @@
       <w:szCs w:val="24"/>
     </w:rPr>
   </w:style>
-  <w:style w:type="paragraph" w:styleId="Heading1">
+  <w:style w:type="paragraph" w:styleId="Titre1">
     <w:name w:val="heading 1"/>
     <w:basedOn w:val="Normal"/>
     <w:next w:val="Normal"/>
@@ -17441,7 +17541,7 @@
       <w:lang w:eastAsia="zh-CN"/>
     </w:rPr>
   </w:style>
-  <w:style w:type="paragraph" w:styleId="Heading2">
+  <w:style w:type="paragraph" w:styleId="Titre2">
     <w:name w:val="heading 2"/>
     <w:basedOn w:val="Normal"/>
     <w:next w:val="Normal"/>
@@ -17465,9 +17565,9 @@
       <w:lang w:eastAsia="zh-CN"/>
     </w:rPr>
   </w:style>
-  <w:style w:type="paragraph" w:styleId="Heading3">
+  <w:style w:type="paragraph" w:styleId="Titre3">
     <w:name w:val="heading 3"/>
-    <w:basedOn w:val="Heading2"/>
+    <w:basedOn w:val="Titre2"/>
     <w:next w:val="Normal"/>
     <w:qFormat/>
     <w:pPr>
@@ -17477,7 +17577,7 @@
       <w:color w:val="800080"/>
     </w:rPr>
   </w:style>
-  <w:style w:type="paragraph" w:styleId="Heading4">
+  <w:style w:type="paragraph" w:styleId="Titre4">
     <w:name w:val="heading 4"/>
     <w:basedOn w:val="Normal"/>
     <w:next w:val="Normal"/>
@@ -17498,7 +17598,7 @@
       <w:lang w:eastAsia="zh-CN"/>
     </w:rPr>
   </w:style>
-  <w:style w:type="paragraph" w:styleId="Heading5">
+  <w:style w:type="paragraph" w:styleId="Titre5">
     <w:name w:val="heading 5"/>
     <w:basedOn w:val="Normal"/>
     <w:next w:val="Normal"/>
@@ -17519,7 +17619,7 @@
       <w:lang w:eastAsia="zh-CN"/>
     </w:rPr>
   </w:style>
-  <w:style w:type="paragraph" w:styleId="Heading6">
+  <w:style w:type="paragraph" w:styleId="Titre6">
     <w:name w:val="heading 6"/>
     <w:basedOn w:val="Normal"/>
     <w:next w:val="Normal"/>
@@ -17541,7 +17641,7 @@
       <w:lang w:eastAsia="zh-CN"/>
     </w:rPr>
   </w:style>
-  <w:style w:type="paragraph" w:styleId="Heading7">
+  <w:style w:type="paragraph" w:styleId="Titre7">
     <w:name w:val="heading 7"/>
     <w:basedOn w:val="Normal"/>
     <w:next w:val="Normal"/>
@@ -17564,13 +17664,13 @@
       <w:lang w:eastAsia="zh-CN"/>
     </w:rPr>
   </w:style>
-  <w:style w:type="character" w:default="1" w:styleId="DefaultParagraphFont">
+  <w:style w:type="character" w:default="1" w:styleId="Policepardfaut">
     <w:name w:val="Default Paragraph Font"/>
     <w:uiPriority w:val="1"/>
     <w:semiHidden/>
     <w:unhideWhenUsed/>
   </w:style>
-  <w:style w:type="table" w:default="1" w:styleId="TableNormal">
+  <w:style w:type="table" w:default="1" w:styleId="TableauNormal">
     <w:name w:val="Normal Table"/>
     <w:uiPriority w:val="99"/>
     <w:semiHidden/>
@@ -17585,7 +17685,7 @@
       </w:tblCellMar>
     </w:tblPr>
   </w:style>
-  <w:style w:type="numbering" w:default="1" w:styleId="NoList">
+  <w:style w:type="numbering" w:default="1" w:styleId="Aucuneliste">
     <w:name w:val="No List"/>
     <w:uiPriority w:val="99"/>
     <w:semiHidden/>
@@ -17848,7 +17948,7 @@
     <w:name w:val="WW-Police par défaut"/>
     <w:qFormat/>
   </w:style>
-  <w:style w:type="character" w:styleId="PageNumber">
+  <w:style w:type="character" w:styleId="Numrodepage">
     <w:name w:val="page number"/>
     <w:basedOn w:val="WW-Policepardfaut"/>
   </w:style>
@@ -17921,9 +18021,9 @@
     <w:name w:val="Police par défaut1"/>
     <w:qFormat/>
   </w:style>
-  <w:style w:type="character" w:styleId="Hyperlink">
+  <w:style w:type="character" w:styleId="Lienhypertexte">
     <w:name w:val="Hyperlink"/>
-    <w:basedOn w:val="DefaultParagraphFont"/>
+    <w:basedOn w:val="Policepardfaut"/>
     <w:uiPriority w:val="99"/>
     <w:semiHidden/>
     <w:unhideWhenUsed/>
@@ -17933,9 +18033,9 @@
       <w:u w:val="single"/>
     </w:rPr>
   </w:style>
-  <w:style w:type="character" w:styleId="FollowedHyperlink">
+  <w:style w:type="character" w:styleId="Lienhypertextesuivivisit">
     <w:name w:val="FollowedHyperlink"/>
-    <w:basedOn w:val="DefaultParagraphFont"/>
+    <w:basedOn w:val="Policepardfaut"/>
     <w:uiPriority w:val="99"/>
     <w:semiHidden/>
     <w:unhideWhenUsed/>
@@ -17948,7 +18048,7 @@
   <w:style w:type="paragraph" w:customStyle="1" w:styleId="Heading">
     <w:name w:val="Heading"/>
     <w:basedOn w:val="Normal"/>
-    <w:next w:val="BodyText"/>
+    <w:next w:val="Corpsdetexte"/>
     <w:qFormat/>
     <w:pPr>
       <w:keepNext/>
@@ -17960,7 +18060,7 @@
       <w:szCs w:val="28"/>
     </w:rPr>
   </w:style>
-  <w:style w:type="paragraph" w:styleId="BodyText">
+  <w:style w:type="paragraph" w:styleId="Corpsdetexte">
     <w:name w:val="Body Text"/>
     <w:basedOn w:val="Normal"/>
     <w:pPr>
@@ -17973,14 +18073,14 @@
       <w:lang w:eastAsia="zh-CN"/>
     </w:rPr>
   </w:style>
-  <w:style w:type="paragraph" w:styleId="List">
+  <w:style w:type="paragraph" w:styleId="Liste">
     <w:name w:val="List"/>
-    <w:basedOn w:val="BodyText"/>
+    <w:basedOn w:val="Corpsdetexte"/>
     <w:rPr>
       <w:rFonts w:cs="Tahoma"/>
     </w:rPr>
   </w:style>
-  <w:style w:type="paragraph" w:styleId="Caption">
+  <w:style w:type="paragraph" w:styleId="Lgende">
     <w:name w:val="caption"/>
     <w:basedOn w:val="Normal"/>
     <w:qFormat/>
@@ -18011,10 +18111,10 @@
       <w:lang w:eastAsia="zh-CN"/>
     </w:rPr>
   </w:style>
-  <w:style w:type="paragraph" w:customStyle="1" w:styleId="Titre2">
+  <w:style w:type="paragraph" w:customStyle="1" w:styleId="Titre20">
     <w:name w:val="Titre2"/>
     <w:basedOn w:val="Normal"/>
-    <w:next w:val="BodyText"/>
+    <w:next w:val="Corpsdetexte"/>
     <w:qFormat/>
     <w:pPr>
       <w:keepNext/>
@@ -18047,7 +18147,7 @@
   <w:style w:type="paragraph" w:customStyle="1" w:styleId="WW-Titre">
     <w:name w:val="WW-Titre"/>
     <w:basedOn w:val="Normal"/>
-    <w:next w:val="BodyText"/>
+    <w:next w:val="Corpsdetexte"/>
     <w:qFormat/>
     <w:pPr>
       <w:keepNext/>
@@ -18062,10 +18162,10 @@
       <w:lang w:eastAsia="zh-CN"/>
     </w:rPr>
   </w:style>
-  <w:style w:type="paragraph" w:styleId="Subtitle">
+  <w:style w:type="paragraph" w:styleId="Sous-titre">
     <w:name w:val="Subtitle"/>
-    <w:basedOn w:val="Titre2"/>
-    <w:next w:val="BodyText"/>
+    <w:basedOn w:val="Titre20"/>
+    <w:next w:val="Corpsdetexte"/>
     <w:qFormat/>
     <w:pPr>
       <w:jc w:val="center"/>
@@ -18095,7 +18195,7 @@
     <w:basedOn w:val="Normal"/>
     <w:qFormat/>
   </w:style>
-  <w:style w:type="paragraph" w:styleId="Header">
+  <w:style w:type="paragraph" w:styleId="En-tte">
     <w:name w:val="header"/>
     <w:basedOn w:val="Normal"/>
     <w:pPr>
@@ -18111,7 +18211,7 @@
       <w:lang w:eastAsia="zh-CN"/>
     </w:rPr>
   </w:style>
-  <w:style w:type="paragraph" w:styleId="Footer">
+  <w:style w:type="paragraph" w:styleId="Pieddepage">
     <w:name w:val="footer"/>
     <w:basedOn w:val="Normal"/>
     <w:pPr>
@@ -18221,7 +18321,7 @@
       <w:lang w:eastAsia="zh-CN"/>
     </w:rPr>
   </w:style>
-  <w:style w:type="paragraph" w:styleId="FootnoteText">
+  <w:style w:type="paragraph" w:styleId="Notedebasdepage">
     <w:name w:val="footnote text"/>
     <w:basedOn w:val="Normal"/>
     <w:pPr>
@@ -18385,7 +18485,7 @@
   </w:style>
   <w:style w:type="paragraph" w:customStyle="1" w:styleId="Contenudetableau">
     <w:name w:val="Contenu de tableau"/>
-    <w:basedOn w:val="BodyText"/>
+    <w:basedOn w:val="Corpsdetexte"/>
     <w:qFormat/>
     <w:pPr>
       <w:suppressLineNumbers/>
@@ -18465,7 +18565,7 @@
       <w:iCs/>
     </w:rPr>
   </w:style>
-  <w:style w:type="paragraph" w:customStyle="1" w:styleId="TITRE4">
+  <w:style w:type="paragraph" w:customStyle="1" w:styleId="TITRE40">
     <w:name w:val="TITRE4"/>
     <w:basedOn w:val="Normal"/>
     <w:qFormat/>
@@ -18480,7 +18580,7 @@
       <w:lang w:eastAsia="zh-CN"/>
     </w:rPr>
   </w:style>
-  <w:style w:type="paragraph" w:customStyle="1" w:styleId="TITRE5">
+  <w:style w:type="paragraph" w:customStyle="1" w:styleId="TITRE50">
     <w:name w:val="TITRE5"/>
     <w:basedOn w:val="Normal"/>
     <w:qFormat/>
@@ -18528,13 +18628,13 @@
   </w:style>
   <w:style w:type="paragraph" w:customStyle="1" w:styleId="Contenuducadre">
     <w:name w:val="Contenu du cadre"/>
-    <w:basedOn w:val="BodyText"/>
+    <w:basedOn w:val="Corpsdetexte"/>
     <w:qFormat/>
   </w:style>
-  <w:style w:type="paragraph" w:customStyle="1" w:styleId="Titre1">
+  <w:style w:type="paragraph" w:customStyle="1" w:styleId="Titre10">
     <w:name w:val="Titre1"/>
     <w:basedOn w:val="Normal"/>
-    <w:next w:val="BodyText"/>
+    <w:next w:val="Corpsdetexte"/>
     <w:qFormat/>
     <w:pPr>
       <w:keepNext/>
@@ -18613,7 +18713,7 @@
       <w:lang w:eastAsia="zh-CN"/>
     </w:rPr>
   </w:style>
-  <w:style w:type="paragraph" w:styleId="ListParagraph">
+  <w:style w:type="paragraph" w:styleId="Paragraphedeliste">
     <w:name w:val="List Paragraph"/>
     <w:basedOn w:val="Normal"/>
     <w:uiPriority w:val="34"/>
@@ -18681,9 +18781,9 @@
     <w:basedOn w:val="Normal"/>
     <w:qFormat/>
   </w:style>
-  <w:style w:type="table" w:styleId="TableGrid">
+  <w:style w:type="table" w:styleId="Grilledutableau">
     <w:name w:val="Table Grid"/>
-    <w:basedOn w:val="TableNormal"/>
+    <w:basedOn w:val="TableauNormal"/>
     <w:uiPriority w:val="59"/>
     <w:rsid w:val="00ED0284"/>
     <w:tblPr>

</xml_diff>

<commit_message>
Add references to some templates (#1811)
</commit_message>
<xml_diff>
--- a/documents/Residence-template.docx
+++ b/documents/Residence-template.docx
@@ -3787,7 +3787,7 @@
     </w:p>
     <w:p>
       <w:pPr>
-        <w:pStyle w:val="ListParagraph"/>
+        <w:pStyle w:val="Paragraphedeliste"/>
         <w:numPr>
           <w:ilvl w:val="0"/>
           <w:numId w:val="5"/>
@@ -3889,7 +3889,7 @@
     </w:p>
     <w:p>
       <w:pPr>
-        <w:pStyle w:val="ListParagraph"/>
+        <w:pStyle w:val="Paragraphedeliste"/>
         <w:numPr>
           <w:ilvl w:val="0"/>
           <w:numId w:val="5"/>
@@ -9146,7 +9146,7 @@
     </w:p>
     <w:p>
       <w:pPr>
-        <w:pStyle w:val="ListParagraph"/>
+        <w:pStyle w:val="Paragraphedeliste"/>
         <w:numPr>
           <w:ilvl w:val="0"/>
           <w:numId w:val="4"/>
@@ -9199,7 +9199,7 @@
     </w:p>
     <w:p>
       <w:pPr>
-        <w:pStyle w:val="ListParagraph"/>
+        <w:pStyle w:val="Paragraphedeliste"/>
         <w:numPr>
           <w:ilvl w:val="0"/>
           <w:numId w:val="4"/>
@@ -10008,7 +10008,7 @@
     </w:p>
     <w:p>
       <w:pPr>
-        <w:pStyle w:val="ListParagraph"/>
+        <w:pStyle w:val="Paragraphedeliste"/>
         <w:numPr>
           <w:ilvl w:val="0"/>
           <w:numId w:val="4"/>
@@ -10576,7 +10576,7 @@
     </w:p>
     <w:p>
       <w:pPr>
-        <w:pStyle w:val="ListParagraph"/>
+        <w:pStyle w:val="Paragraphedeliste"/>
         <w:numPr>
           <w:ilvl w:val="0"/>
           <w:numId w:val="4"/>
@@ -10679,7 +10679,7 @@
     </w:p>
     <w:p>
       <w:pPr>
-        <w:pStyle w:val="ListParagraph"/>
+        <w:pStyle w:val="Paragraphedeliste"/>
         <w:numPr>
           <w:ilvl w:val="0"/>
           <w:numId w:val="4"/>
@@ -10759,7 +10759,7 @@
     </w:p>
     <w:p>
       <w:pPr>
-        <w:pStyle w:val="ListParagraph"/>
+        <w:pStyle w:val="Paragraphedeliste"/>
         <w:numPr>
           <w:ilvl w:val="0"/>
           <w:numId w:val="6"/>
@@ -10862,7 +10862,7 @@
     </w:p>
     <w:p>
       <w:pPr>
-        <w:pStyle w:val="ListParagraph"/>
+        <w:pStyle w:val="Paragraphedeliste"/>
         <w:numPr>
           <w:ilvl w:val="0"/>
           <w:numId w:val="6"/>
@@ -11029,7 +11029,7 @@
     </w:p>
     <w:p>
       <w:pPr>
-        <w:pStyle w:val="ListParagraph"/>
+        <w:pStyle w:val="Paragraphedeliste"/>
         <w:numPr>
           <w:ilvl w:val="0"/>
           <w:numId w:val="5"/>
@@ -11618,7 +11618,7 @@
     </w:p>
     <w:p>
       <w:pPr>
-        <w:pStyle w:val="ListParagraph"/>
+        <w:pStyle w:val="Paragraphedeliste"/>
         <w:numPr>
           <w:ilvl w:val="0"/>
           <w:numId w:val="3"/>
@@ -11644,7 +11644,7 @@
     </w:p>
     <w:p>
       <w:pPr>
-        <w:pStyle w:val="ListParagraph"/>
+        <w:pStyle w:val="Paragraphedeliste"/>
         <w:numPr>
           <w:ilvl w:val="0"/>
           <w:numId w:val="3"/>
@@ -11673,7 +11673,7 @@
     </w:p>
     <w:p>
       <w:pPr>
-        <w:pStyle w:val="ListParagraph"/>
+        <w:pStyle w:val="Paragraphedeliste"/>
         <w:numPr>
           <w:ilvl w:val="0"/>
           <w:numId w:val="3"/>
@@ -11707,7 +11707,7 @@
     </w:p>
     <w:p>
       <w:pPr>
-        <w:pStyle w:val="ListParagraph"/>
+        <w:pStyle w:val="Paragraphedeliste"/>
         <w:numPr>
           <w:ilvl w:val="0"/>
           <w:numId w:val="3"/>
@@ -11736,7 +11736,7 @@
     </w:p>
     <w:p>
       <w:pPr>
-        <w:pStyle w:val="ListParagraph"/>
+        <w:pStyle w:val="Paragraphedeliste"/>
         <w:numPr>
           <w:ilvl w:val="0"/>
           <w:numId w:val="3"/>
@@ -11894,7 +11894,7 @@
     </w:p>
     <w:p>
       <w:pPr>
-        <w:pStyle w:val="ListParagraph"/>
+        <w:pStyle w:val="Paragraphedeliste"/>
         <w:numPr>
           <w:ilvl w:val="0"/>
           <w:numId w:val="3"/>
@@ -11943,7 +11943,7 @@
     </w:p>
     <w:p>
       <w:pPr>
-        <w:pStyle w:val="ListParagraph"/>
+        <w:pStyle w:val="Paragraphedeliste"/>
         <w:numPr>
           <w:ilvl w:val="0"/>
           <w:numId w:val="3"/>
@@ -12012,7 +12012,7 @@
     </w:p>
     <w:p>
       <w:pPr>
-        <w:pStyle w:val="ListParagraph"/>
+        <w:pStyle w:val="Paragraphedeliste"/>
         <w:numPr>
           <w:ilvl w:val="0"/>
           <w:numId w:val="3"/>
@@ -12081,7 +12081,7 @@
     </w:p>
     <w:p>
       <w:pPr>
-        <w:pStyle w:val="ListParagraph"/>
+        <w:pStyle w:val="Paragraphedeliste"/>
         <w:numPr>
           <w:ilvl w:val="0"/>
           <w:numId w:val="3"/>
@@ -12144,7 +12144,7 @@
     </w:p>
     <w:p>
       <w:pPr>
-        <w:pStyle w:val="ListParagraph"/>
+        <w:pStyle w:val="Paragraphedeliste"/>
         <w:numPr>
           <w:ilvl w:val="0"/>
           <w:numId w:val="3"/>
@@ -14143,67 +14143,168 @@
       </w:pPr>
     </w:p>
     <w:p>
-      <w:pPr>
-        <w:rPr>
+      <w:r>
+        <w:rPr>
+          <w:rFonts w:cs="TimesNewRomanPSMT"/>
           <w:sz w:val="16"/>
           <w:szCs w:val="16"/>
         </w:rPr>
-      </w:pPr>
-      <w:r>
-        <w:rPr>
-          <w:color w:val="000080"/>
+        <w:t>(1) Nom de la personne morale identifiée conformément aux dispositions de l’article 6 du décret n° 55-22 du 4 janvier 1955 modifié portant réforme de la publicité foncière.</w:t>
+      </w:r>
+    </w:p>
+    <w:p>
+      <w:pPr>
+        <w:rPr>
+          <w:rFonts w:cs="TimesNewRomanPSMT"/>
           <w:sz w:val="16"/>
           <w:szCs w:val="16"/>
         </w:rPr>
-        <w:t>1</w:t>
-      </w:r>
-      <w:r>
-        <w:rPr>
-          <w:color w:val="000000"/>
+      </w:pPr>
+    </w:p>
+    <w:p>
+      <w:r>
+        <w:rPr>
+          <w:rFonts w:cs="TimesNewRomanPSMT"/>
           <w:sz w:val="16"/>
           <w:szCs w:val="16"/>
         </w:rPr>
-        <w:t xml:space="preserve"> Nom </w:t>
-      </w:r>
-      <w:r>
-        <w:rPr>
+        <w:t>(2) Si la présente convention est passée pour une résidence universitaire définie à l’article L. 631-12 du code de la construction et de l’habitation, faire précéder le nom de l’opération de la mention « Résidence universitaire ».</w:t>
+      </w:r>
+    </w:p>
+    <w:p>
+      <w:pPr>
+        <w:rPr>
+          <w:rFonts w:cs="TimesNewRomanPSMT"/>
           <w:sz w:val="16"/>
           <w:szCs w:val="16"/>
         </w:rPr>
-        <w:t>de la personne morale identifiée conformément aux dispositions de l’article 6 du décret n° 55-22 du 4 janvier 1955 modifié portant réforme de la publicité foncière.</w:t>
-      </w:r>
-    </w:p>
-    <w:p>
-      <w:pPr>
-        <w:ind w:left="340" w:hanging="340"/>
-        <w:rPr>
+      </w:pPr>
+    </w:p>
+    <w:p>
+      <w:r>
+        <w:rPr>
+          <w:rFonts w:cs="TimesNewRomanPSMT"/>
           <w:sz w:val="16"/>
           <w:szCs w:val="16"/>
         </w:rPr>
-      </w:pPr>
-    </w:p>
-    <w:p>
-      <w:pPr>
-        <w:ind w:left="340" w:hanging="340"/>
-        <w:rPr>
+        <w:t>(3) Indiquer le nom de son représentant.</w:t>
+      </w:r>
+    </w:p>
+    <w:p>
+      <w:pPr>
+        <w:rPr>
+          <w:rFonts w:ascii="TimesNewRomanPSMT" w:hAnsi="TimesNewRomanPSMT" w:cs="TimesNewRomanPSMT"/>
           <w:sz w:val="16"/>
           <w:szCs w:val="16"/>
         </w:rPr>
       </w:pPr>
-      <w:r>
-        <w:rPr>
+    </w:p>
+    <w:p>
+      <w:r>
+        <w:rPr>
+          <w:rFonts w:cs="TimesNewRomanPSMT"/>
           <w:sz w:val="16"/>
           <w:szCs w:val="16"/>
         </w:rPr>
-        <w:t>2 à renseigner le cas échéant</w:t>
-      </w:r>
+        <w:t>(4) Indiquer le plus petit nombre entier per mettant de respecter l'engagement de 30 %.</w:t>
+      </w:r>
+    </w:p>
+    <w:p>
+      <w:pPr>
+        <w:rPr>
+          <w:rFonts w:cs="TimesNewRomanPSMT"/>
+          <w:sz w:val="16"/>
+          <w:szCs w:val="16"/>
+        </w:rPr>
+      </w:pPr>
+    </w:p>
+    <w:p>
+      <w:r>
+        <w:rPr>
+          <w:rFonts w:cs="TimesNewRomanPSMT"/>
+          <w:sz w:val="16"/>
+          <w:szCs w:val="16"/>
+        </w:rPr>
+        <w:t>(5) Indiquer un nombre.</w:t>
+      </w:r>
+    </w:p>
+    <w:p>
+      <w:pPr>
+        <w:rPr>
+          <w:rFonts w:cs="TimesNewRomanPSMT"/>
+          <w:sz w:val="16"/>
+          <w:szCs w:val="16"/>
+        </w:rPr>
+      </w:pPr>
+    </w:p>
+    <w:p>
+      <w:r>
+        <w:rPr>
+          <w:rFonts w:cs="TimesNewRomanPSMT"/>
+          <w:sz w:val="16"/>
+          <w:szCs w:val="16"/>
+        </w:rPr>
+        <w:t>(6) Le bailleur doit avoir, préalablement à sa signature, paraphé chacune des pages.</w:t>
+      </w:r>
+    </w:p>
+    <w:p>
+      <w:pPr>
+        <w:rPr>
+          <w:rFonts w:cs="TimesNewRomanPSMT"/>
+          <w:sz w:val="16"/>
+          <w:szCs w:val="16"/>
+        </w:rPr>
+      </w:pPr>
     </w:p>
     <w:p>
       <w:pPr>
         <w:ind w:right="283"/>
       </w:pPr>
       <w:r>
-        <w:t xml:space="preserve">{% if not </w:t>
+        <w:rPr>
+          <w:rFonts w:cs="TimesNewRomanPSMT"/>
+          <w:color w:val="000000"/>
+          <w:sz w:val="16"/>
+          <w:szCs w:val="16"/>
+        </w:rPr>
+        <w:t xml:space="preserve">(7) </w:t>
+      </w:r>
+      <w:proofErr w:type="spellStart"/>
+      <w:r>
+        <w:rPr>
+          <w:rFonts w:cs="TimesNewRomanPSMT"/>
+          <w:color w:val="000000"/>
+          <w:sz w:val="16"/>
+          <w:szCs w:val="16"/>
+        </w:rPr>
+        <w:t>Etablie</w:t>
+      </w:r>
+      <w:proofErr w:type="spellEnd"/>
+      <w:r>
+        <w:rPr>
+          <w:rFonts w:cs="TimesNewRomanPSMT"/>
+          <w:color w:val="000000"/>
+          <w:sz w:val="16"/>
+          <w:szCs w:val="16"/>
+        </w:rPr>
+        <w:t xml:space="preserve"> conformément à l'article 7 du décret n° 55-22 du 4 janvier 1955 modifié portant réforme de la publicité </w:t>
+      </w:r>
+      <w:proofErr w:type="gramStart"/>
+      <w:r>
+        <w:rPr>
+          <w:rFonts w:cs="TimesNewRomanPSMT"/>
+          <w:color w:val="000000"/>
+          <w:sz w:val="16"/>
+          <w:szCs w:val="16"/>
+        </w:rPr>
+        <w:t>foncière.</w:t>
+      </w:r>
+      <w:r>
+        <w:t>{</w:t>
+      </w:r>
+      <w:proofErr w:type="gramEnd"/>
+      <w:r>
+        <w:t xml:space="preserve">% if not </w:t>
       </w:r>
       <w:proofErr w:type="spellStart"/>
       <w:r>
@@ -14226,7 +14327,6 @@
         <w:rPr>
           <w:szCs w:val="22"/>
         </w:rPr>
-        <w:lastRenderedPageBreak/>
         <w:t xml:space="preserve">Le </w:t>
       </w:r>
       <w:proofErr w:type="gramStart"/>
@@ -14557,7 +14657,7 @@
 <w:ftr xmlns:wpc="http://schemas.microsoft.com/office/word/2010/wordprocessingCanvas" xmlns:cx="http://schemas.microsoft.com/office/drawing/2014/chartex" xmlns:cx1="http://schemas.microsoft.com/office/drawing/2015/9/8/chartex" xmlns:cx2="http://schemas.microsoft.com/office/drawing/2015/10/21/chartex" xmlns:cx3="http://schemas.microsoft.com/office/drawing/2016/5/9/chartex" xmlns:cx4="http://schemas.microsoft.com/office/drawing/2016/5/10/chartex" xmlns:cx5="http://schemas.microsoft.com/office/drawing/2016/5/11/chartex" xmlns:cx6="http://schemas.microsoft.com/office/drawing/2016/5/12/chartex" xmlns:cx7="http://schemas.microsoft.com/office/drawing/2016/5/13/chartex" xmlns:cx8="http://schemas.microsoft.com/office/drawing/2016/5/14/chartex" xmlns:mc="http://schemas.openxmlformats.org/markup-compatibility/2006" xmlns:aink="http://schemas.microsoft.com/office/drawing/2016/ink" xmlns:am3d="http://schemas.microsoft.com/office/drawing/2017/model3d" xmlns:o="urn:schemas-microsoft-com:office:office" xmlns:oel="http://schemas.microsoft.com/office/2019/extlst" xmlns:r="http://schemas.openxmlformats.org/officeDocument/2006/relationships" xmlns:m="http://schemas.openxmlformats.org/officeDocument/2006/math" xmlns:v="urn:schemas-microsoft-com:vml" xmlns:wp14="http://schemas.microsoft.com/office/word/2010/wordprocessingDrawing" xmlns:wp="http://schemas.openxmlformats.org/drawingml/2006/wordprocessingDrawing" xmlns:w10="urn:schemas-microsoft-com:office:word" xmlns:w="http://schemas.openxmlformats.org/wordprocessingml/2006/main" xmlns:w14="http://schemas.microsoft.com/office/word/2010/wordml" xmlns:w15="http://schemas.microsoft.com/office/word/2012/wordml" xmlns:w16cex="http://schemas.microsoft.com/office/word/2018/wordml/cex" xmlns:w16cid="http://schemas.microsoft.com/office/word/2016/wordml/cid" xmlns:w16="http://schemas.microsoft.com/office/word/2018/wordml" xmlns:w16du="http://schemas.microsoft.com/office/word/2023/wordml/word16du" xmlns:w16sdtdh="http://schemas.microsoft.com/office/word/2020/wordml/sdtdatahash" xmlns:w16sdtfl="http://schemas.microsoft.com/office/word/2024/wordml/sdtformatlock" xmlns:w16se="http://schemas.microsoft.com/office/word/2015/wordml/symex" xmlns:wpg="http://schemas.microsoft.com/office/word/2010/wordprocessingGroup" xmlns:wpi="http://schemas.microsoft.com/office/word/2010/wordprocessingInk" xmlns:wne="http://schemas.microsoft.com/office/word/2006/wordml" xmlns:wps="http://schemas.microsoft.com/office/word/2010/wordprocessingShape" mc:Ignorable="w14 w15 w16se w16cid w16 w16cex w16sdtdh w16sdtfl w16du wp14">
   <w:p>
     <w:pPr>
-      <w:pStyle w:val="Footer"/>
+      <w:pStyle w:val="Pieddepage"/>
     </w:pPr>
     <w:r>
       <w:t xml:space="preserve"> </w:t>
@@ -14570,7 +14670,7 @@
 <w:ftr xmlns:wpc="http://schemas.microsoft.com/office/word/2010/wordprocessingCanvas" xmlns:cx="http://schemas.microsoft.com/office/drawing/2014/chartex" xmlns:cx1="http://schemas.microsoft.com/office/drawing/2015/9/8/chartex" xmlns:cx2="http://schemas.microsoft.com/office/drawing/2015/10/21/chartex" xmlns:cx3="http://schemas.microsoft.com/office/drawing/2016/5/9/chartex" xmlns:cx4="http://schemas.microsoft.com/office/drawing/2016/5/10/chartex" xmlns:cx5="http://schemas.microsoft.com/office/drawing/2016/5/11/chartex" xmlns:cx6="http://schemas.microsoft.com/office/drawing/2016/5/12/chartex" xmlns:cx7="http://schemas.microsoft.com/office/drawing/2016/5/13/chartex" xmlns:cx8="http://schemas.microsoft.com/office/drawing/2016/5/14/chartex" xmlns:mc="http://schemas.openxmlformats.org/markup-compatibility/2006" xmlns:aink="http://schemas.microsoft.com/office/drawing/2016/ink" xmlns:am3d="http://schemas.microsoft.com/office/drawing/2017/model3d" xmlns:o="urn:schemas-microsoft-com:office:office" xmlns:oel="http://schemas.microsoft.com/office/2019/extlst" xmlns:r="http://schemas.openxmlformats.org/officeDocument/2006/relationships" xmlns:m="http://schemas.openxmlformats.org/officeDocument/2006/math" xmlns:v="urn:schemas-microsoft-com:vml" xmlns:wp14="http://schemas.microsoft.com/office/word/2010/wordprocessingDrawing" xmlns:wp="http://schemas.openxmlformats.org/drawingml/2006/wordprocessingDrawing" xmlns:w10="urn:schemas-microsoft-com:office:word" xmlns:w="http://schemas.openxmlformats.org/wordprocessingml/2006/main" xmlns:w14="http://schemas.microsoft.com/office/word/2010/wordml" xmlns:w15="http://schemas.microsoft.com/office/word/2012/wordml" xmlns:w16cex="http://schemas.microsoft.com/office/word/2018/wordml/cex" xmlns:w16cid="http://schemas.microsoft.com/office/word/2016/wordml/cid" xmlns:w16="http://schemas.microsoft.com/office/word/2018/wordml" xmlns:w16du="http://schemas.microsoft.com/office/word/2023/wordml/word16du" xmlns:w16sdtdh="http://schemas.microsoft.com/office/word/2020/wordml/sdtdatahash" xmlns:w16sdtfl="http://schemas.microsoft.com/office/word/2024/wordml/sdtformatlock" xmlns:w16se="http://schemas.microsoft.com/office/word/2015/wordml/symex" xmlns:wpg="http://schemas.microsoft.com/office/word/2010/wordprocessingGroup" xmlns:wpi="http://schemas.microsoft.com/office/word/2010/wordprocessingInk" xmlns:wne="http://schemas.microsoft.com/office/word/2006/wordml" xmlns:wps="http://schemas.microsoft.com/office/word/2010/wordprocessingShape" mc:Ignorable="w14 w15 w16se w16cid w16 w16cex w16sdtdh w16sdtfl w16du wp14">
   <w:p>
     <w:pPr>
-      <w:pStyle w:val="Footer"/>
+      <w:pStyle w:val="Pieddepage"/>
     </w:pPr>
     <w:r>
       <w:t xml:space="preserve"> </w:t>
@@ -14583,7 +14683,7 @@
 <w:ftr xmlns:wpc="http://schemas.microsoft.com/office/word/2010/wordprocessingCanvas" xmlns:cx="http://schemas.microsoft.com/office/drawing/2014/chartex" xmlns:cx1="http://schemas.microsoft.com/office/drawing/2015/9/8/chartex" xmlns:cx2="http://schemas.microsoft.com/office/drawing/2015/10/21/chartex" xmlns:cx3="http://schemas.microsoft.com/office/drawing/2016/5/9/chartex" xmlns:cx4="http://schemas.microsoft.com/office/drawing/2016/5/10/chartex" xmlns:cx5="http://schemas.microsoft.com/office/drawing/2016/5/11/chartex" xmlns:cx6="http://schemas.microsoft.com/office/drawing/2016/5/12/chartex" xmlns:cx7="http://schemas.microsoft.com/office/drawing/2016/5/13/chartex" xmlns:cx8="http://schemas.microsoft.com/office/drawing/2016/5/14/chartex" xmlns:mc="http://schemas.openxmlformats.org/markup-compatibility/2006" xmlns:aink="http://schemas.microsoft.com/office/drawing/2016/ink" xmlns:am3d="http://schemas.microsoft.com/office/drawing/2017/model3d" xmlns:o="urn:schemas-microsoft-com:office:office" xmlns:oel="http://schemas.microsoft.com/office/2019/extlst" xmlns:r="http://schemas.openxmlformats.org/officeDocument/2006/relationships" xmlns:m="http://schemas.openxmlformats.org/officeDocument/2006/math" xmlns:v="urn:schemas-microsoft-com:vml" xmlns:wp14="http://schemas.microsoft.com/office/word/2010/wordprocessingDrawing" xmlns:wp="http://schemas.openxmlformats.org/drawingml/2006/wordprocessingDrawing" xmlns:w10="urn:schemas-microsoft-com:office:word" xmlns:w="http://schemas.openxmlformats.org/wordprocessingml/2006/main" xmlns:w14="http://schemas.microsoft.com/office/word/2010/wordml" xmlns:w15="http://schemas.microsoft.com/office/word/2012/wordml" xmlns:w16cex="http://schemas.microsoft.com/office/word/2018/wordml/cex" xmlns:w16cid="http://schemas.microsoft.com/office/word/2016/wordml/cid" xmlns:w16="http://schemas.microsoft.com/office/word/2018/wordml" xmlns:w16du="http://schemas.microsoft.com/office/word/2023/wordml/word16du" xmlns:w16sdtdh="http://schemas.microsoft.com/office/word/2020/wordml/sdtdatahash" xmlns:w16sdtfl="http://schemas.microsoft.com/office/word/2024/wordml/sdtformatlock" xmlns:w16se="http://schemas.microsoft.com/office/word/2015/wordml/symex" xmlns:wpg="http://schemas.microsoft.com/office/word/2010/wordprocessingGroup" xmlns:wpi="http://schemas.microsoft.com/office/word/2010/wordprocessingInk" xmlns:wne="http://schemas.microsoft.com/office/word/2006/wordml" xmlns:wps="http://schemas.microsoft.com/office/word/2010/wordprocessingShape" mc:Ignorable="w14 w15 w16se w16cid w16 w16cex w16sdtdh w16sdtfl w16du wp14">
   <w:p>
     <w:pPr>
-      <w:pStyle w:val="Footer"/>
+      <w:pStyle w:val="Pieddepage"/>
     </w:pPr>
     <w:r>
       <w:t xml:space="preserve"> </w:t>
@@ -14615,7 +14715,7 @@
 <w:hdr xmlns:wpc="http://schemas.microsoft.com/office/word/2010/wordprocessingCanvas" xmlns:cx="http://schemas.microsoft.com/office/drawing/2014/chartex" xmlns:cx1="http://schemas.microsoft.com/office/drawing/2015/9/8/chartex" xmlns:cx2="http://schemas.microsoft.com/office/drawing/2015/10/21/chartex" xmlns:cx3="http://schemas.microsoft.com/office/drawing/2016/5/9/chartex" xmlns:cx4="http://schemas.microsoft.com/office/drawing/2016/5/10/chartex" xmlns:cx5="http://schemas.microsoft.com/office/drawing/2016/5/11/chartex" xmlns:cx6="http://schemas.microsoft.com/office/drawing/2016/5/12/chartex" xmlns:cx7="http://schemas.microsoft.com/office/drawing/2016/5/13/chartex" xmlns:cx8="http://schemas.microsoft.com/office/drawing/2016/5/14/chartex" xmlns:mc="http://schemas.openxmlformats.org/markup-compatibility/2006" xmlns:aink="http://schemas.microsoft.com/office/drawing/2016/ink" xmlns:am3d="http://schemas.microsoft.com/office/drawing/2017/model3d" xmlns:o="urn:schemas-microsoft-com:office:office" xmlns:oel="http://schemas.microsoft.com/office/2019/extlst" xmlns:r="http://schemas.openxmlformats.org/officeDocument/2006/relationships" xmlns:m="http://schemas.openxmlformats.org/officeDocument/2006/math" xmlns:v="urn:schemas-microsoft-com:vml" xmlns:wp14="http://schemas.microsoft.com/office/word/2010/wordprocessingDrawing" xmlns:wp="http://schemas.openxmlformats.org/drawingml/2006/wordprocessingDrawing" xmlns:w10="urn:schemas-microsoft-com:office:word" xmlns:w="http://schemas.openxmlformats.org/wordprocessingml/2006/main" xmlns:w14="http://schemas.microsoft.com/office/word/2010/wordml" xmlns:w15="http://schemas.microsoft.com/office/word/2012/wordml" xmlns:w16cex="http://schemas.microsoft.com/office/word/2018/wordml/cex" xmlns:w16cid="http://schemas.microsoft.com/office/word/2016/wordml/cid" xmlns:w16="http://schemas.microsoft.com/office/word/2018/wordml" xmlns:w16du="http://schemas.microsoft.com/office/word/2023/wordml/word16du" xmlns:w16sdtdh="http://schemas.microsoft.com/office/word/2020/wordml/sdtdatahash" xmlns:w16sdtfl="http://schemas.microsoft.com/office/word/2024/wordml/sdtformatlock" xmlns:w16se="http://schemas.microsoft.com/office/word/2015/wordml/symex" xmlns:wpg="http://schemas.microsoft.com/office/word/2010/wordprocessingGroup" xmlns:wpi="http://schemas.microsoft.com/office/word/2010/wordprocessingInk" xmlns:wne="http://schemas.microsoft.com/office/word/2006/wordml" xmlns:wps="http://schemas.microsoft.com/office/word/2010/wordprocessingShape" mc:Ignorable="w14 w15 w16se w16cid w16 w16cex w16sdtdh w16sdtfl w16du wp14">
   <w:p>
     <w:pPr>
-      <w:pStyle w:val="Header"/>
+      <w:pStyle w:val="En-tte"/>
     </w:pPr>
     <w:r>
       <w:pict w14:anchorId="23DA8F0D">
@@ -14707,7 +14807,7 @@
                           </w:pPr>
                           <w:r>
                             <w:rPr>
-                              <w:rStyle w:val="PageNumber"/>
+                              <w:rStyle w:val="Numrodepage"/>
                               <w:sz w:val="22"/>
                               <w:szCs w:val="22"/>
                             </w:rPr>
@@ -14715,7 +14815,7 @@
                           </w:r>
                           <w:r>
                             <w:rPr>
-                              <w:rStyle w:val="PageNumber"/>
+                              <w:rStyle w:val="Numrodepage"/>
                               <w:sz w:val="22"/>
                               <w:szCs w:val="22"/>
                             </w:rPr>
@@ -14723,7 +14823,7 @@
                           </w:r>
                           <w:r>
                             <w:rPr>
-                              <w:rStyle w:val="PageNumber"/>
+                              <w:rStyle w:val="Numrodepage"/>
                               <w:sz w:val="22"/>
                               <w:szCs w:val="22"/>
                             </w:rPr>
@@ -14731,7 +14831,7 @@
                           </w:r>
                           <w:r>
                             <w:rPr>
-                              <w:rStyle w:val="PageNumber"/>
+                              <w:rStyle w:val="Numrodepage"/>
                               <w:sz w:val="22"/>
                               <w:szCs w:val="22"/>
                             </w:rPr>
@@ -14739,7 +14839,7 @@
                           </w:r>
                           <w:r>
                             <w:rPr>
-                              <w:rStyle w:val="PageNumber"/>
+                              <w:rStyle w:val="Numrodepage"/>
                               <w:sz w:val="22"/>
                               <w:szCs w:val="22"/>
                             </w:rPr>
@@ -14747,7 +14847,7 @@
                           </w:r>
                           <w:r>
                             <w:rPr>
-                              <w:rStyle w:val="PageNumber"/>
+                              <w:rStyle w:val="Numrodepage"/>
                               <w:sz w:val="22"/>
                               <w:szCs w:val="22"/>
                             </w:rPr>
@@ -14839,7 +14939,7 @@
 <w:hdr xmlns:wpc="http://schemas.microsoft.com/office/word/2010/wordprocessingCanvas" xmlns:cx="http://schemas.microsoft.com/office/drawing/2014/chartex" xmlns:cx1="http://schemas.microsoft.com/office/drawing/2015/9/8/chartex" xmlns:cx2="http://schemas.microsoft.com/office/drawing/2015/10/21/chartex" xmlns:cx3="http://schemas.microsoft.com/office/drawing/2016/5/9/chartex" xmlns:cx4="http://schemas.microsoft.com/office/drawing/2016/5/10/chartex" xmlns:cx5="http://schemas.microsoft.com/office/drawing/2016/5/11/chartex" xmlns:cx6="http://schemas.microsoft.com/office/drawing/2016/5/12/chartex" xmlns:cx7="http://schemas.microsoft.com/office/drawing/2016/5/13/chartex" xmlns:cx8="http://schemas.microsoft.com/office/drawing/2016/5/14/chartex" xmlns:mc="http://schemas.openxmlformats.org/markup-compatibility/2006" xmlns:aink="http://schemas.microsoft.com/office/drawing/2016/ink" xmlns:am3d="http://schemas.microsoft.com/office/drawing/2017/model3d" xmlns:o="urn:schemas-microsoft-com:office:office" xmlns:oel="http://schemas.microsoft.com/office/2019/extlst" xmlns:r="http://schemas.openxmlformats.org/officeDocument/2006/relationships" xmlns:m="http://schemas.openxmlformats.org/officeDocument/2006/math" xmlns:v="urn:schemas-microsoft-com:vml" xmlns:wp14="http://schemas.microsoft.com/office/word/2010/wordprocessingDrawing" xmlns:wp="http://schemas.openxmlformats.org/drawingml/2006/wordprocessingDrawing" xmlns:w10="urn:schemas-microsoft-com:office:word" xmlns:w="http://schemas.openxmlformats.org/wordprocessingml/2006/main" xmlns:w14="http://schemas.microsoft.com/office/word/2010/wordml" xmlns:w15="http://schemas.microsoft.com/office/word/2012/wordml" xmlns:w16cex="http://schemas.microsoft.com/office/word/2018/wordml/cex" xmlns:w16cid="http://schemas.microsoft.com/office/word/2016/wordml/cid" xmlns:w16="http://schemas.microsoft.com/office/word/2018/wordml" xmlns:w16du="http://schemas.microsoft.com/office/word/2023/wordml/word16du" xmlns:w16sdtdh="http://schemas.microsoft.com/office/word/2020/wordml/sdtdatahash" xmlns:w16sdtfl="http://schemas.microsoft.com/office/word/2024/wordml/sdtformatlock" xmlns:w16se="http://schemas.microsoft.com/office/word/2015/wordml/symex" xmlns:wpg="http://schemas.microsoft.com/office/word/2010/wordprocessingGroup" xmlns:wpi="http://schemas.microsoft.com/office/word/2010/wordprocessingInk" xmlns:wne="http://schemas.microsoft.com/office/word/2006/wordml" xmlns:wps="http://schemas.microsoft.com/office/word/2010/wordprocessingShape" mc:Ignorable="w14 w15 w16se w16cid w16 w16cex w16sdtdh w16sdtfl w16du wp14">
   <w:p>
     <w:pPr>
-      <w:pStyle w:val="Header"/>
+      <w:pStyle w:val="En-tte"/>
       <w:ind w:right="360"/>
     </w:pPr>
     <w:r>
@@ -14932,7 +15032,7 @@
                           </w:pPr>
                           <w:r>
                             <w:rPr>
-                              <w:rStyle w:val="PageNumber"/>
+                              <w:rStyle w:val="Numrodepage"/>
                               <w:sz w:val="22"/>
                               <w:szCs w:val="22"/>
                             </w:rPr>
@@ -14940,7 +15040,7 @@
                           </w:r>
                           <w:r>
                             <w:rPr>
-                              <w:rStyle w:val="PageNumber"/>
+                              <w:rStyle w:val="Numrodepage"/>
                               <w:sz w:val="22"/>
                               <w:szCs w:val="22"/>
                             </w:rPr>
@@ -14948,7 +15048,7 @@
                           </w:r>
                           <w:r>
                             <w:rPr>
-                              <w:rStyle w:val="PageNumber"/>
+                              <w:rStyle w:val="Numrodepage"/>
                               <w:sz w:val="22"/>
                               <w:szCs w:val="22"/>
                             </w:rPr>
@@ -14956,7 +15056,7 @@
                           </w:r>
                           <w:r>
                             <w:rPr>
-                              <w:rStyle w:val="PageNumber"/>
+                              <w:rStyle w:val="Numrodepage"/>
                               <w:sz w:val="22"/>
                               <w:szCs w:val="22"/>
                             </w:rPr>
@@ -14964,7 +15064,7 @@
                           </w:r>
                           <w:r>
                             <w:rPr>
-                              <w:rStyle w:val="PageNumber"/>
+                              <w:rStyle w:val="Numrodepage"/>
                               <w:sz w:val="22"/>
                               <w:szCs w:val="22"/>
                             </w:rPr>
@@ -14972,7 +15072,7 @@
                           </w:r>
                           <w:r>
                             <w:rPr>
-                              <w:rStyle w:val="PageNumber"/>
+                              <w:rStyle w:val="Numrodepage"/>
                               <w:sz w:val="22"/>
                               <w:szCs w:val="22"/>
                             </w:rPr>
@@ -15058,25 +15158,25 @@
     </w:r>
     <w:r>
       <w:rPr>
-        <w:rStyle w:val="PageNumber"/>
+        <w:rStyle w:val="Numrodepage"/>
       </w:rPr>
       <w:t xml:space="preserve"> </w:t>
     </w:r>
     <w:r>
       <w:rPr>
-        <w:rStyle w:val="PageNumber"/>
+        <w:rStyle w:val="Numrodepage"/>
       </w:rPr>
       <w:tab/>
     </w:r>
     <w:r>
       <w:rPr>
-        <w:rStyle w:val="PageNumber"/>
+        <w:rStyle w:val="Numrodepage"/>
       </w:rPr>
       <w:tab/>
     </w:r>
     <w:r>
       <w:rPr>
-        <w:rStyle w:val="PageNumber"/>
+        <w:rStyle w:val="Numrodepage"/>
       </w:rPr>
       <w:tab/>
     </w:r>
@@ -15088,7 +15188,7 @@
 <w:hdr xmlns:wpc="http://schemas.microsoft.com/office/word/2010/wordprocessingCanvas" xmlns:cx="http://schemas.microsoft.com/office/drawing/2014/chartex" xmlns:cx1="http://schemas.microsoft.com/office/drawing/2015/9/8/chartex" xmlns:cx2="http://schemas.microsoft.com/office/drawing/2015/10/21/chartex" xmlns:cx3="http://schemas.microsoft.com/office/drawing/2016/5/9/chartex" xmlns:cx4="http://schemas.microsoft.com/office/drawing/2016/5/10/chartex" xmlns:cx5="http://schemas.microsoft.com/office/drawing/2016/5/11/chartex" xmlns:cx6="http://schemas.microsoft.com/office/drawing/2016/5/12/chartex" xmlns:cx7="http://schemas.microsoft.com/office/drawing/2016/5/13/chartex" xmlns:cx8="http://schemas.microsoft.com/office/drawing/2016/5/14/chartex" xmlns:mc="http://schemas.openxmlformats.org/markup-compatibility/2006" xmlns:aink="http://schemas.microsoft.com/office/drawing/2016/ink" xmlns:am3d="http://schemas.microsoft.com/office/drawing/2017/model3d" xmlns:o="urn:schemas-microsoft-com:office:office" xmlns:oel="http://schemas.microsoft.com/office/2019/extlst" xmlns:r="http://schemas.openxmlformats.org/officeDocument/2006/relationships" xmlns:m="http://schemas.openxmlformats.org/officeDocument/2006/math" xmlns:v="urn:schemas-microsoft-com:vml" xmlns:wp14="http://schemas.microsoft.com/office/word/2010/wordprocessingDrawing" xmlns:wp="http://schemas.openxmlformats.org/drawingml/2006/wordprocessingDrawing" xmlns:w10="urn:schemas-microsoft-com:office:word" xmlns:w="http://schemas.openxmlformats.org/wordprocessingml/2006/main" xmlns:w14="http://schemas.microsoft.com/office/word/2010/wordml" xmlns:w15="http://schemas.microsoft.com/office/word/2012/wordml" xmlns:w16cex="http://schemas.microsoft.com/office/word/2018/wordml/cex" xmlns:w16cid="http://schemas.microsoft.com/office/word/2016/wordml/cid" xmlns:w16="http://schemas.microsoft.com/office/word/2018/wordml" xmlns:w16du="http://schemas.microsoft.com/office/word/2023/wordml/word16du" xmlns:w16sdtdh="http://schemas.microsoft.com/office/word/2020/wordml/sdtdatahash" xmlns:w16sdtfl="http://schemas.microsoft.com/office/word/2024/wordml/sdtformatlock" xmlns:w16se="http://schemas.microsoft.com/office/word/2015/wordml/symex" xmlns:wpg="http://schemas.microsoft.com/office/word/2010/wordprocessingGroup" xmlns:wpi="http://schemas.microsoft.com/office/word/2010/wordprocessingInk" xmlns:wne="http://schemas.microsoft.com/office/word/2006/wordml" xmlns:wps="http://schemas.microsoft.com/office/word/2010/wordprocessingShape" mc:Ignorable="w14 w15 w16se w16cid w16 w16cex w16sdtdh w16sdtfl w16du wp14">
   <w:tbl>
     <w:tblPr>
-      <w:tblStyle w:val="TableGrid"/>
+      <w:tblStyle w:val="Grilledutableau"/>
       <w:tblW w:w="8460" w:type="dxa"/>
       <w:jc w:val="center"/>
       <w:tblLayout w:type="fixed"/>
@@ -15591,7 +15691,7 @@
   </w:tbl>
   <w:p>
     <w:pPr>
-      <w:pStyle w:val="Header"/>
+      <w:pStyle w:val="En-tte"/>
       <w:tabs>
         <w:tab w:val="clear" w:pos="4536"/>
         <w:tab w:val="clear" w:pos="9072"/>
@@ -16498,7 +16598,7 @@
     <w:lvl w:ilvl="0">
       <w:start w:val="1"/>
       <w:numFmt w:val="none"/>
-      <w:pStyle w:val="Heading1"/>
+      <w:pStyle w:val="Titre1"/>
       <w:suff w:val="nothing"/>
       <w:lvlText w:val=""/>
       <w:lvlJc w:val="left"/>
@@ -16512,7 +16612,7 @@
     <w:lvl w:ilvl="1">
       <w:start w:val="1"/>
       <w:numFmt w:val="none"/>
-      <w:pStyle w:val="Heading2"/>
+      <w:pStyle w:val="Titre2"/>
       <w:suff w:val="nothing"/>
       <w:lvlText w:val=""/>
       <w:lvlJc w:val="left"/>
@@ -16539,7 +16639,7 @@
     <w:lvl w:ilvl="3">
       <w:start w:val="1"/>
       <w:numFmt w:val="none"/>
-      <w:pStyle w:val="Heading4"/>
+      <w:pStyle w:val="Titre4"/>
       <w:suff w:val="nothing"/>
       <w:lvlText w:val=""/>
       <w:lvlJc w:val="left"/>
@@ -16553,7 +16653,7 @@
     <w:lvl w:ilvl="4">
       <w:start w:val="1"/>
       <w:numFmt w:val="none"/>
-      <w:pStyle w:val="Heading5"/>
+      <w:pStyle w:val="Titre5"/>
       <w:suff w:val="nothing"/>
       <w:lvlText w:val=""/>
       <w:lvlJc w:val="left"/>
@@ -16567,7 +16667,7 @@
     <w:lvl w:ilvl="5">
       <w:start w:val="1"/>
       <w:numFmt w:val="none"/>
-      <w:pStyle w:val="Heading6"/>
+      <w:pStyle w:val="Titre6"/>
       <w:suff w:val="nothing"/>
       <w:lvlText w:val=""/>
       <w:lvlJc w:val="left"/>
@@ -16581,7 +16681,7 @@
     <w:lvl w:ilvl="6">
       <w:start w:val="1"/>
       <w:numFmt w:val="none"/>
-      <w:pStyle w:val="Heading7"/>
+      <w:pStyle w:val="Titre7"/>
       <w:suff w:val="nothing"/>
       <w:lvlText w:val=""/>
       <w:lvlJc w:val="left"/>
@@ -17411,7 +17511,7 @@
       <w:szCs w:val="24"/>
     </w:rPr>
   </w:style>
-  <w:style w:type="paragraph" w:styleId="Heading1">
+  <w:style w:type="paragraph" w:styleId="Titre1">
     <w:name w:val="heading 1"/>
     <w:basedOn w:val="Normal"/>
     <w:next w:val="Normal"/>
@@ -17441,7 +17541,7 @@
       <w:lang w:eastAsia="zh-CN"/>
     </w:rPr>
   </w:style>
-  <w:style w:type="paragraph" w:styleId="Heading2">
+  <w:style w:type="paragraph" w:styleId="Titre2">
     <w:name w:val="heading 2"/>
     <w:basedOn w:val="Normal"/>
     <w:next w:val="Normal"/>
@@ -17465,9 +17565,9 @@
       <w:lang w:eastAsia="zh-CN"/>
     </w:rPr>
   </w:style>
-  <w:style w:type="paragraph" w:styleId="Heading3">
+  <w:style w:type="paragraph" w:styleId="Titre3">
     <w:name w:val="heading 3"/>
-    <w:basedOn w:val="Heading2"/>
+    <w:basedOn w:val="Titre2"/>
     <w:next w:val="Normal"/>
     <w:qFormat/>
     <w:pPr>
@@ -17477,7 +17577,7 @@
       <w:color w:val="800080"/>
     </w:rPr>
   </w:style>
-  <w:style w:type="paragraph" w:styleId="Heading4">
+  <w:style w:type="paragraph" w:styleId="Titre4">
     <w:name w:val="heading 4"/>
     <w:basedOn w:val="Normal"/>
     <w:next w:val="Normal"/>
@@ -17498,7 +17598,7 @@
       <w:lang w:eastAsia="zh-CN"/>
     </w:rPr>
   </w:style>
-  <w:style w:type="paragraph" w:styleId="Heading5">
+  <w:style w:type="paragraph" w:styleId="Titre5">
     <w:name w:val="heading 5"/>
     <w:basedOn w:val="Normal"/>
     <w:next w:val="Normal"/>
@@ -17519,7 +17619,7 @@
       <w:lang w:eastAsia="zh-CN"/>
     </w:rPr>
   </w:style>
-  <w:style w:type="paragraph" w:styleId="Heading6">
+  <w:style w:type="paragraph" w:styleId="Titre6">
     <w:name w:val="heading 6"/>
     <w:basedOn w:val="Normal"/>
     <w:next w:val="Normal"/>
@@ -17541,7 +17641,7 @@
       <w:lang w:eastAsia="zh-CN"/>
     </w:rPr>
   </w:style>
-  <w:style w:type="paragraph" w:styleId="Heading7">
+  <w:style w:type="paragraph" w:styleId="Titre7">
     <w:name w:val="heading 7"/>
     <w:basedOn w:val="Normal"/>
     <w:next w:val="Normal"/>
@@ -17564,13 +17664,13 @@
       <w:lang w:eastAsia="zh-CN"/>
     </w:rPr>
   </w:style>
-  <w:style w:type="character" w:default="1" w:styleId="DefaultParagraphFont">
+  <w:style w:type="character" w:default="1" w:styleId="Policepardfaut">
     <w:name w:val="Default Paragraph Font"/>
     <w:uiPriority w:val="1"/>
     <w:semiHidden/>
     <w:unhideWhenUsed/>
   </w:style>
-  <w:style w:type="table" w:default="1" w:styleId="TableNormal">
+  <w:style w:type="table" w:default="1" w:styleId="TableauNormal">
     <w:name w:val="Normal Table"/>
     <w:uiPriority w:val="99"/>
     <w:semiHidden/>
@@ -17585,7 +17685,7 @@
       </w:tblCellMar>
     </w:tblPr>
   </w:style>
-  <w:style w:type="numbering" w:default="1" w:styleId="NoList">
+  <w:style w:type="numbering" w:default="1" w:styleId="Aucuneliste">
     <w:name w:val="No List"/>
     <w:uiPriority w:val="99"/>
     <w:semiHidden/>
@@ -17848,7 +17948,7 @@
     <w:name w:val="WW-Police par défaut"/>
     <w:qFormat/>
   </w:style>
-  <w:style w:type="character" w:styleId="PageNumber">
+  <w:style w:type="character" w:styleId="Numrodepage">
     <w:name w:val="page number"/>
     <w:basedOn w:val="WW-Policepardfaut"/>
   </w:style>
@@ -17921,9 +18021,9 @@
     <w:name w:val="Police par défaut1"/>
     <w:qFormat/>
   </w:style>
-  <w:style w:type="character" w:styleId="Hyperlink">
+  <w:style w:type="character" w:styleId="Lienhypertexte">
     <w:name w:val="Hyperlink"/>
-    <w:basedOn w:val="DefaultParagraphFont"/>
+    <w:basedOn w:val="Policepardfaut"/>
     <w:uiPriority w:val="99"/>
     <w:semiHidden/>
     <w:unhideWhenUsed/>
@@ -17933,9 +18033,9 @@
       <w:u w:val="single"/>
     </w:rPr>
   </w:style>
-  <w:style w:type="character" w:styleId="FollowedHyperlink">
+  <w:style w:type="character" w:styleId="Lienhypertextesuivivisit">
     <w:name w:val="FollowedHyperlink"/>
-    <w:basedOn w:val="DefaultParagraphFont"/>
+    <w:basedOn w:val="Policepardfaut"/>
     <w:uiPriority w:val="99"/>
     <w:semiHidden/>
     <w:unhideWhenUsed/>
@@ -17948,7 +18048,7 @@
   <w:style w:type="paragraph" w:customStyle="1" w:styleId="Heading">
     <w:name w:val="Heading"/>
     <w:basedOn w:val="Normal"/>
-    <w:next w:val="BodyText"/>
+    <w:next w:val="Corpsdetexte"/>
     <w:qFormat/>
     <w:pPr>
       <w:keepNext/>
@@ -17960,7 +18060,7 @@
       <w:szCs w:val="28"/>
     </w:rPr>
   </w:style>
-  <w:style w:type="paragraph" w:styleId="BodyText">
+  <w:style w:type="paragraph" w:styleId="Corpsdetexte">
     <w:name w:val="Body Text"/>
     <w:basedOn w:val="Normal"/>
     <w:pPr>
@@ -17973,14 +18073,14 @@
       <w:lang w:eastAsia="zh-CN"/>
     </w:rPr>
   </w:style>
-  <w:style w:type="paragraph" w:styleId="List">
+  <w:style w:type="paragraph" w:styleId="Liste">
     <w:name w:val="List"/>
-    <w:basedOn w:val="BodyText"/>
+    <w:basedOn w:val="Corpsdetexte"/>
     <w:rPr>
       <w:rFonts w:cs="Tahoma"/>
     </w:rPr>
   </w:style>
-  <w:style w:type="paragraph" w:styleId="Caption">
+  <w:style w:type="paragraph" w:styleId="Lgende">
     <w:name w:val="caption"/>
     <w:basedOn w:val="Normal"/>
     <w:qFormat/>
@@ -18011,10 +18111,10 @@
       <w:lang w:eastAsia="zh-CN"/>
     </w:rPr>
   </w:style>
-  <w:style w:type="paragraph" w:customStyle="1" w:styleId="Titre2">
+  <w:style w:type="paragraph" w:customStyle="1" w:styleId="Titre20">
     <w:name w:val="Titre2"/>
     <w:basedOn w:val="Normal"/>
-    <w:next w:val="BodyText"/>
+    <w:next w:val="Corpsdetexte"/>
     <w:qFormat/>
     <w:pPr>
       <w:keepNext/>
@@ -18047,7 +18147,7 @@
   <w:style w:type="paragraph" w:customStyle="1" w:styleId="WW-Titre">
     <w:name w:val="WW-Titre"/>
     <w:basedOn w:val="Normal"/>
-    <w:next w:val="BodyText"/>
+    <w:next w:val="Corpsdetexte"/>
     <w:qFormat/>
     <w:pPr>
       <w:keepNext/>
@@ -18062,10 +18162,10 @@
       <w:lang w:eastAsia="zh-CN"/>
     </w:rPr>
   </w:style>
-  <w:style w:type="paragraph" w:styleId="Subtitle">
+  <w:style w:type="paragraph" w:styleId="Sous-titre">
     <w:name w:val="Subtitle"/>
-    <w:basedOn w:val="Titre2"/>
-    <w:next w:val="BodyText"/>
+    <w:basedOn w:val="Titre20"/>
+    <w:next w:val="Corpsdetexte"/>
     <w:qFormat/>
     <w:pPr>
       <w:jc w:val="center"/>
@@ -18095,7 +18195,7 @@
     <w:basedOn w:val="Normal"/>
     <w:qFormat/>
   </w:style>
-  <w:style w:type="paragraph" w:styleId="Header">
+  <w:style w:type="paragraph" w:styleId="En-tte">
     <w:name w:val="header"/>
     <w:basedOn w:val="Normal"/>
     <w:pPr>
@@ -18111,7 +18211,7 @@
       <w:lang w:eastAsia="zh-CN"/>
     </w:rPr>
   </w:style>
-  <w:style w:type="paragraph" w:styleId="Footer">
+  <w:style w:type="paragraph" w:styleId="Pieddepage">
     <w:name w:val="footer"/>
     <w:basedOn w:val="Normal"/>
     <w:pPr>
@@ -18221,7 +18321,7 @@
       <w:lang w:eastAsia="zh-CN"/>
     </w:rPr>
   </w:style>
-  <w:style w:type="paragraph" w:styleId="FootnoteText">
+  <w:style w:type="paragraph" w:styleId="Notedebasdepage">
     <w:name w:val="footnote text"/>
     <w:basedOn w:val="Normal"/>
     <w:pPr>
@@ -18385,7 +18485,7 @@
   </w:style>
   <w:style w:type="paragraph" w:customStyle="1" w:styleId="Contenudetableau">
     <w:name w:val="Contenu de tableau"/>
-    <w:basedOn w:val="BodyText"/>
+    <w:basedOn w:val="Corpsdetexte"/>
     <w:qFormat/>
     <w:pPr>
       <w:suppressLineNumbers/>
@@ -18465,7 +18565,7 @@
       <w:iCs/>
     </w:rPr>
   </w:style>
-  <w:style w:type="paragraph" w:customStyle="1" w:styleId="TITRE4">
+  <w:style w:type="paragraph" w:customStyle="1" w:styleId="TITRE40">
     <w:name w:val="TITRE4"/>
     <w:basedOn w:val="Normal"/>
     <w:qFormat/>
@@ -18480,7 +18580,7 @@
       <w:lang w:eastAsia="zh-CN"/>
     </w:rPr>
   </w:style>
-  <w:style w:type="paragraph" w:customStyle="1" w:styleId="TITRE5">
+  <w:style w:type="paragraph" w:customStyle="1" w:styleId="TITRE50">
     <w:name w:val="TITRE5"/>
     <w:basedOn w:val="Normal"/>
     <w:qFormat/>
@@ -18528,13 +18628,13 @@
   </w:style>
   <w:style w:type="paragraph" w:customStyle="1" w:styleId="Contenuducadre">
     <w:name w:val="Contenu du cadre"/>
-    <w:basedOn w:val="BodyText"/>
+    <w:basedOn w:val="Corpsdetexte"/>
     <w:qFormat/>
   </w:style>
-  <w:style w:type="paragraph" w:customStyle="1" w:styleId="Titre1">
+  <w:style w:type="paragraph" w:customStyle="1" w:styleId="Titre10">
     <w:name w:val="Titre1"/>
     <w:basedOn w:val="Normal"/>
-    <w:next w:val="BodyText"/>
+    <w:next w:val="Corpsdetexte"/>
     <w:qFormat/>
     <w:pPr>
       <w:keepNext/>
@@ -18613,7 +18713,7 @@
       <w:lang w:eastAsia="zh-CN"/>
     </w:rPr>
   </w:style>
-  <w:style w:type="paragraph" w:styleId="ListParagraph">
+  <w:style w:type="paragraph" w:styleId="Paragraphedeliste">
     <w:name w:val="List Paragraph"/>
     <w:basedOn w:val="Normal"/>
     <w:uiPriority w:val="34"/>
@@ -18681,9 +18781,9 @@
     <w:basedOn w:val="Normal"/>
     <w:qFormat/>
   </w:style>
-  <w:style w:type="table" w:styleId="TableGrid">
+  <w:style w:type="table" w:styleId="Grilledutableau">
     <w:name w:val="Table Grid"/>
-    <w:basedOn w:val="TableNormal"/>
+    <w:basedOn w:val="TableauNormal"/>
     <w:uiPriority w:val="59"/>
     <w:rsid w:val="00ED0284"/>
     <w:tblPr>

</xml_diff>

<commit_message>
fix: corriger le template de convention pour afficher la date de signature de la délibération
</commit_message>
<xml_diff>
--- a/documents/Residence-template.docx
+++ b/documents/Residence-template.docx
@@ -46,13 +46,21 @@
           <w:bCs/>
           <w:color w:val="000000"/>
         </w:rPr>
-        <w:t>Convention{% if outre_mer %}-type{% endif %} conclue entre l'ETAT, l'organisme propriétaire et l'organisme gestionnaire en application de l'article L. 353-2 du code de la construction et de l'habitation et portant sur les résidences sociales visées aux articles L. 353-1, L. 831-1 (5°) et R. 832-20 {% if outre_mer %}</w:t>
+        <w:t xml:space="preserve">Convention{% if outre_mer %}-type{% endif %} conclue entre </w:t>
       </w:r>
       <w:r>
         <w:rPr>
           <w:b/>
           <w:bCs/>
           <w:color w:val="000000"/>
+        </w:rPr>
+        <w:t>l'ETAT, l'organisme propriétaire et l'organisme gestionnaire en application de l'article L. 353-2 du code de la construction et de l'habitation et portant sur les résidences sociales visées aux articles L. 353-1, L. 831-1 (5°) et R. 832-20 {% if outre_mer %}</w:t>
+      </w:r>
+      <w:r>
+        <w:rPr>
+          <w:b/>
+          <w:bCs/>
+          <w:color w:val="000000"/>
           <w:sz w:val="22"/>
           <w:szCs w:val="22"/>
         </w:rPr>
@@ -91,7 +99,13 @@
         <w:rPr>
           <w:color w:val="000000"/>
         </w:rPr>
-        <w:t xml:space="preserve">{% if outre_mer %}Le ministre chargé du logement, agissant au nom de l'Etat, et représenté par le préfet ou, lorsqu'un établissement public de coopération intercommunale, un département, la collectivité territoriale de Guyane ou de Martinique a signé une convention mentionnée aux articles L. 301-5-1 et L. 301-5-2 du code de la construction et de l'habitation, par le président de l'établissement public de coopération intercommunale, du conseil départemental, de l'assemblée de Guyane ou du conseil exécutif de la Martinique ; {% else %}Le ministre chargé du logement, agissant au nom de l'ETAT, et représenté par le préfet ou, lorsqu'un établissement public de coopération intercommunale ou un département a signé une convention mentionnée aux articles L. 301-5-1 et L. 301-5-2 du code de la construction et de l'habitation, par le président de l'établissement public de coopération intercommunale ou du conseil </w:t>
+        <w:t>{% if outre_mer %}Le ministre chargé du logement, agissant au nom de l'Etat, et représenté par le préfet ou, lorsqu'un établissement public de coopération intercommunale, un département, la collectivité territoriale de Guyane ou de Martinique a signé une convention mentionnée aux articles L. 301-5-1 et L. 301-5-2 du code de la construction et de l'habitation, par le président de l'établissement public de coopération intercommunale, du conseil départemental, de l'assemblée de Guyane ou du conseil exécutif de</w:t>
+      </w:r>
+      <w:r>
+        <w:rPr>
+          <w:color w:val="000000"/>
+        </w:rPr>
+        <w:t xml:space="preserve"> la Martinique ; {% else %}Le ministre chargé du logement, agissant au nom de l'ETAT, et représenté par le préfet ou, lorsqu'un établissement public de coopération intercommunale ou un département a signé une convention mentionnée aux articles L. 301-5-1 et L. 301-5-2 du code de la construction et de l'habitation, par le président de l'établissement public de coopération intercommunale ou du conseil </w:t>
       </w:r>
       <w:r>
         <w:t>;{% endif %}</w:t>
@@ -113,7 +127,10 @@
         <w:t>_</w:t>
       </w:r>
       <w:r>
-        <w:t xml:space="preserve">nom|upper }}  [Organisme d'habitations à loyer modéré, société d'économie mixte ou collectivité territoriale ou autre personne morale propriétaire du logement-foyer], représenté (e), {{ signataire_nom }}, {{ signataire_fonction }} agissant en vertu de la délibération du Conseil d’Administration en date du signataire_date_deliberation|d }}, inscrit sous le numéro </w:t>
+        <w:t xml:space="preserve">nom|upper }}  [Organisme d'habitations à loyer modéré, société d'économie mixte ou collectivité territoriale ou autre personne morale propriétaire du logement-foyer], représenté (e), {{ signataire_nom }}, {{ signataire_fonction }} agissant en vertu de la délibération du Conseil d’Administration en date du {{ </w:t>
+      </w:r>
+      <w:r>
+        <w:t xml:space="preserve">signataire_date_deliberation|d }}, inscrit sous le numéro </w:t>
       </w:r>
       <w:bookmarkStart w:id="0" w:name="Siret1"/>
       <w:bookmarkEnd w:id="0"/>
@@ -335,7 +352,10 @@
         <w:jc w:val="both"/>
       </w:pPr>
       <w:r>
-        <w:t>[Le cas échéant] Vu la description du programme et des travaux prévus annexée à la présente convention</w:t>
+        <w:t xml:space="preserve">[Le cas échéant] Vu la </w:t>
+      </w:r>
+      <w:r>
+        <w:t>description du programme et des travaux prévus annexée à la présente convention</w:t>
       </w:r>
       <w:r>
         <w:softHyphen/>
@@ -685,7 +705,13 @@
         <w:rPr>
           <w:color w:val="000000"/>
         </w:rPr>
-        <w:t>Aucune dénonciation décidée par le propriétaire et, s'il y a lieu et d'un commun accord, par le propriétaire et le gestionnaire ne peut prendre effet avant la date d'expiration de la convention. La résiliation doit être notifiée au moins six mois avant cette date par acte notarié ou par acte d'huissier de justice et notifiée au préfet ou, lorsqu'un établissement public de coopération {% if outre_mer %}intercommunale, un département, la collectivité territoriale de Guyane ou de Martinique,{% else %}intercommunale ou un département{% endif  %} a signé une convention mentionnée aux articles L. 301-5-1 et L. 301-5-2, au président de l'établissement public de coopération intercommunale {% if outre_mer %}, du conseil départemental, de l'assemblée de Guyane ou du conseil exécutif de Martinique{% else %}ou du conseil général{% endif %}</w:t>
+        <w:t>Aucune dénonciation décidée par le propriétaire et, s'il y a lieu et d'un commun accord, par le propriétaire et le gestionnaire ne peut prendre effet avant la date d'expiration de la convention. La résiliation doit être notifiée au moins six mois avant cette date par acte notarié ou par acte d'huissier de justice et notifiée au préfet ou, lorsqu'un établissement public de coopération {% if outre_mer %}intercommunale, un département, la collectivité territoriale de Guyane ou de Martinique,{% else %}intercomm</w:t>
+      </w:r>
+      <w:r>
+        <w:rPr>
+          <w:color w:val="000000"/>
+        </w:rPr>
+        <w:t>unale ou un département{% endif  %} a signé une convention mentionnée aux articles L. 301-5-1 et L. 301-5-2, au président de l'établissement public de coopération intercommunale {% if outre_mer %}, du conseil départemental, de l'assemblée de Guyane ou du conseil exécutif de Martinique{% else %}ou du conseil général{% endif %}</w:t>
       </w:r>
       <w:r>
         <w:t>.</w:t>
@@ -1282,7 +1308,13 @@
         <w:rPr>
           <w:color w:val="000000"/>
         </w:rPr>
-        <w:t>L'annexe {% if outre_mer %}B{% else %}II{% endif %} précise ces engagements ainsi que l'ensemble des actions menées au bénéfice des résidents</w:t>
+        <w:t xml:space="preserve">L'annexe {% if outre_mer %}B{% else %}II{% endif %} </w:t>
+      </w:r>
+      <w:r>
+        <w:rPr>
+          <w:color w:val="000000"/>
+        </w:rPr>
+        <w:t>précise ces engagements ainsi que l'ensemble des actions menées au bénéfice des résidents</w:t>
       </w:r>
       <w:r>
         <w:t>.</w:t>
@@ -1507,7 +1539,13 @@
         <w:rPr>
           <w:color w:val="000000"/>
         </w:rPr>
-        <w:t>- ses modalités et conditions de résiliation telles que définies à l'article 6 de la présente convention ;</w:t>
+        <w:t xml:space="preserve">- ses modalités et conditions de résiliation telles que définies à </w:t>
+      </w:r>
+      <w:r>
+        <w:rPr>
+          <w:color w:val="000000"/>
+        </w:rPr>
+        <w:t>l'article 6 de la présente convention ;</w:t>
       </w:r>
     </w:p>
     <w:p>
@@ -1617,7 +1655,13 @@
         <w:rPr>
           <w:color w:val="000000"/>
         </w:rPr>
-        <w:t>La résiliation du contrat par le gestionnaire ou le propriétaire ne peut intervenir que dans les cas suivants :</w:t>
+        <w:t xml:space="preserve">La résiliation du contrat par le gestionnaire ou le </w:t>
+      </w:r>
+      <w:r>
+        <w:rPr>
+          <w:color w:val="000000"/>
+        </w:rPr>
+        <w:t>propriétaire ne peut intervenir que dans les cas suivants :</w:t>
       </w:r>
     </w:p>
     <w:p>
@@ -1779,7 +1823,13 @@
         <w:rPr>
           <w:color w:val="000000"/>
         </w:rPr>
-        <w:t>{% if outre_mer %}</w:t>
+        <w:t xml:space="preserve">{% if </w:t>
+      </w:r>
+      <w:r>
+        <w:rPr>
+          <w:color w:val="000000"/>
+        </w:rPr>
+        <w:t>outre_mer %}</w:t>
       </w:r>
       <w:r>
         <w:rPr>
@@ -1794,28 +1844,46 @@
         <w:rPr>
           <w:color w:val="000000"/>
         </w:rPr>
-        <w:t>Conformément aux articles L. 824-1, R. 824-4 et R. 824-31 du code de la construction et de l'habitation, lorsque le locataire est débiteur à l'égard du bailleur d'une somme au moins égale à deux fois le montant mensuel brut de la redevance, le gestionnaire signale l'impayé à l'organisme payeur (caisse d'allocations familiales pour la Guadeloupe, la Guyane, la Martinique et à la Réunion et, pour Mayotte caisse de sécurité sociale) dans un délai de deux mois après la constitution de l'impayé tel que défini à l'article R. 824-1 du code de la construction et de l'habitation, en indiquant les démarches entreprises auprès du résident défaillant. L'aide personnalisée au logement peut être maintenue ou non selon les cas soumis à l'organisme payeur.</w:t>
-      </w:r>
-    </w:p>
-    <w:p>
-      <w:pPr>
-        <w:rPr>
-          <w:color w:val="000000"/>
-        </w:rPr>
-      </w:pPr>
-    </w:p>
-    <w:p>
-      <w:pPr>
-        <w:jc w:val="both"/>
-        <w:rPr>
-          <w:color w:val="000000"/>
-        </w:rPr>
-      </w:pPr>
-      <w:r>
-        <w:rPr>
-          <w:color w:val="000000"/>
-        </w:rPr>
-        <w:t>Le gestionnaire doit justifier qu'il poursuit par tous les moyens possibles le recouvrement de la créance en notifiant au bénéficiaire de l'aide, par lettre recommandée avec accusé de réception, le montant de cette créance ainsi que les conditions de résiliation du contrat d'occupation et le risque de suspension du versement de l'APL. Cette suspension ne peut intervenir que sur décision de l'organisme payeur après consultation de la commission de coordination des actions de prévention des expulsions (CCAPEX) le cas échéant, selon les modalités prévues à l'article R. 824-7 du même code.{% else %}En application de l'article R. 824-31 du code de la construction et de l'habitation, lorsque le bénéficiaire ne règle pas la part de dépense de logement restant à sa charge, son cas est soumis à l'organisme mentionné à l'article L. 824-2 du code de la construction et de l'habitation et, le cas échéant, à la commission spécialisée de coordination des actions de prévention des expulsions locatives par le gestionnaire percevant l'APL pour son compte.</w:t>
+        <w:t xml:space="preserve">Conformément aux articles L. 824-1, R. 824-4 et R. 824-31 du code de la construction et de l'habitation, lorsque le locataire est débiteur à l'égard du bailleur d'une somme au moins égale à deux fois le montant mensuel brut de la redevance, le gestionnaire signale l'impayé à l'organisme payeur (caisse d'allocations familiales pour la Guadeloupe, la Guyane, la Martinique et à la Réunion et, pour Mayotte caisse de sécurité sociale) dans un délai de deux mois après la constitution de l'impayé tel </w:t>
+      </w:r>
+      <w:r>
+        <w:rPr>
+          <w:color w:val="000000"/>
+        </w:rPr>
+        <w:t>que défini à l'article R. 824-1 du code de la construction et de l'habitation, en indiquant les démarches entreprises auprès du résident défaillant. L'aide personnalisée au logement peut être maintenue ou non selon les cas soumis à l'organisme payeur.</w:t>
+      </w:r>
+    </w:p>
+    <w:p>
+      <w:pPr>
+        <w:rPr>
+          <w:color w:val="000000"/>
+        </w:rPr>
+      </w:pPr>
+    </w:p>
+    <w:p>
+      <w:pPr>
+        <w:jc w:val="both"/>
+        <w:rPr>
+          <w:color w:val="000000"/>
+        </w:rPr>
+      </w:pPr>
+      <w:r>
+        <w:rPr>
+          <w:color w:val="000000"/>
+        </w:rPr>
+        <w:t>Le gestionnaire doit justifier qu'il poursuit par tous les moyens possibles le recouvrement de la créance en notifiant au bénéficiaire de l'aide, par lettre recommandée avec accusé de réception, le montant de cette créance ainsi que les conditions de résiliation du contrat d'occupation et le risque de suspension du versement de l'APL. Cette suspension ne peut intervenir que sur décision de l'organisme payeur après consultation de la commission de coordination des actions de prévention des expulsions (CCAPEX</w:t>
+      </w:r>
+      <w:r>
+        <w:rPr>
+          <w:color w:val="000000"/>
+        </w:rPr>
+        <w:t>) le cas échéant, selon les modalités prévues à l'article R. 824-7 du même code.{% else %}En application de l'article R. 824-31 du code de la construction et de l'habitation, lorsque le bénéficiaire ne règle pas la part de dépense de logement restant à sa charge, son cas est soumis à l'organisme mentionné à l'article L. 824-2 du code de la construction et de l'habitation et, le cas échéant, à la commission spécialisée de coordination des actions de prévention des expulsions locatives par le gestionnaire per</w:t>
+      </w:r>
+      <w:r>
+        <w:rPr>
+          <w:color w:val="000000"/>
+        </w:rPr>
+        <w:t>cevant l'APL pour son compte.</w:t>
       </w:r>
     </w:p>
     <w:p>
@@ -1884,7 +1952,13 @@
         <w:rPr>
           <w:color w:val="000000"/>
         </w:rPr>
-        <w:t>Le gestionnaire peut demander au résident un dépôt de garantie qui ne peut être supérieur à un mois de la redevance. Au départ du résident, il est restitué dans un délai maximum de quinze jours à compter de la remise des clefs, déduction faite, le cas échéant, des sommes dues au gestionnaire sous réserve qu'elles soient dûment justifiées. Le montant du dépôt de garantie ne porte pas intérêt au bénéfice du résident. Il ne doit faire l'objet d'aucune révision. A défaut de restitution dans le délai prévu, le solde du dépôt de garantie restant dû au résident, après arrêté des comptes, produit intérêt au taux légal au profit du résident.</w:t>
+        <w:t>Le gestionnaire peut demander au résident un dépôt de garantie qui ne peut être supérieur à un mois de la redevance. Au départ du résident, il est restitué dans un délai maximum de quinze jours à compter de la remise des clefs, déduction faite, le cas échéant, des sommes dues au gestionnaire sous réserve qu'elles soient dûment justifiées. Le montant du dépôt de garantie ne porte pas intérêt au bénéfice du résident. Il ne doit faire l'objet d'aucune révision. A défaut de restitution dans le délai prévu, le s</w:t>
+      </w:r>
+      <w:r>
+        <w:rPr>
+          <w:color w:val="000000"/>
+        </w:rPr>
+        <w:t>olde du dépôt de garantie restant dû au résident, après arrêté des comptes, produit intérêt au taux légal au profit du résident.</w:t>
       </w:r>
     </w:p>
     <w:p>
@@ -2247,7 +2321,13 @@
         <w:rPr>
           <w:color w:val="000000"/>
         </w:rPr>
-        <w:t>- du montant de la prime d'assurance de l'immeuble ;</w:t>
+        <w:t xml:space="preserve">- du montant de la prime </w:t>
+      </w:r>
+      <w:r>
+        <w:rPr>
+          <w:color w:val="000000"/>
+        </w:rPr>
+        <w:t>d'assurance de l'immeuble ;</w:t>
       </w:r>
     </w:p>
     <w:p>
@@ -2498,7 +2578,7 @@
     </w:p>
     <w:p>
       <w:pPr>
-        <w:pStyle w:val="ListParagraph"/>
+        <w:pStyle w:val="Paragraphedeliste"/>
         <w:numPr>
           <w:ilvl w:val="0"/>
           <w:numId w:val="5"/>
@@ -2564,7 +2644,7 @@
     </w:p>
     <w:p>
       <w:pPr>
-        <w:pStyle w:val="ListParagraph"/>
+        <w:pStyle w:val="Paragraphedeliste"/>
         <w:numPr>
           <w:ilvl w:val="0"/>
           <w:numId w:val="5"/>
@@ -2767,7 +2847,19 @@
         <w:rPr>
           <w:color w:val="000000"/>
         </w:rPr>
-        <w:t>Ces travaux doivent conduire à mettre la résidence sociale en conformité totale avec les normes minimales d'habitabilité et les caractéristiques techniques définies par l'arrêté {% if outre_mer %}du 3 avril 2023 relatif aux caractéristiques techniques, aux plafonds de ressources et aux plafonds de redevance des opérations de construction, d'acquisition-amélioration ou d'amélioration des logements-foyers en Guadeloupe, en Guyane, en Martinique, à La Réunion, à Mayotte{% else %}interministériel du 10 juin 1996{% endif %}, sous réserve des impératifs techniques tenant à la structure de l'immeuble et respecter les dispositions des articles {% if outre_mer %}R. 163.1, R. 163-2 et R. 164-2{% else %}R. 111-18-8, R. 111-18-9 et R. 111-19-8{% endif %} du code de la construction et de l'habitation.</w:t>
+        <w:t xml:space="preserve">Ces travaux doivent conduire à mettre la résidence sociale en </w:t>
+      </w:r>
+      <w:r>
+        <w:rPr>
+          <w:color w:val="000000"/>
+        </w:rPr>
+        <w:t xml:space="preserve">conformité totale avec les normes minimales d'habitabilité et les caractéristiques techniques définies par l'arrêté {% if outre_mer %}du 3 avril 2023 relatif aux caractéristiques techniques, aux plafonds de ressources et aux plafonds de redevance des opérations de construction, d'acquisition-amélioration ou d'amélioration des logements-foyers en Guadeloupe, en Guyane, en Martinique, à La Réunion, à Mayotte{% else %}interministériel du 10 juin 1996{% endif %}, sous réserve des impératifs techniques tenant à </w:t>
+      </w:r>
+      <w:r>
+        <w:rPr>
+          <w:color w:val="000000"/>
+        </w:rPr>
+        <w:t>la structure de l'immeuble et respecter les dispositions des articles {% if outre_mer %}R. 163.1, R. 163-2 et R. 164-2{% else %}R. 111-18-8, R. 111-18-9 et R. 111-19-8{% endif %} du code de la construction et de l'habitation.</w:t>
       </w:r>
     </w:p>
     <w:p>
@@ -2799,7 +2891,13 @@
         <w:rPr>
           <w:color w:val="000000"/>
         </w:rPr>
-        <w:t>Lorsque ces travaux nécessitent l'évacuation temporaire ou définitive des résidents, le gestionnaire doit trouver des solutions de relogement. Les modalités de ces relogements seront déterminées en accord avec le préfet ou son représentant. Elles devront, en tout état de cause, être équivalentes à leurs conditions de logement avant travaux. A l'achèvement des travaux, le résident peut demander à réintégrer préférentiellement l'établissement amélioré.</w:t>
+        <w:t xml:space="preserve">Lorsque ces travaux nécessitent l'évacuation temporaire ou définitive des résidents, le gestionnaire doit trouver des solutions de relogement. Les modalités de ces relogements seront déterminées en accord </w:t>
+      </w:r>
+      <w:r>
+        <w:rPr>
+          <w:color w:val="000000"/>
+        </w:rPr>
+        <w:t>avec le préfet ou son représentant. Elles devront, en tout état de cause, être équivalentes à leurs conditions de logement avant travaux. A l'achèvement des travaux, le résident peut demander à réintégrer préférentiellement l'établissement amélioré.</w:t>
       </w:r>
     </w:p>
     <w:p>
@@ -2885,7 +2983,19 @@
         <w:rPr>
           <w:color w:val="000000"/>
         </w:rPr>
-        <w:t>Chaque année, au 15 novembre, le gestionnaire adresse au préfet ou, lorsqu'un établissement public de coopération intercommunale{% if outre_mer %}, un département, la collectivité territoriale de Guyane ou de Martinique, a signé la convention mentionnée aux articles L. 301-5-1 et L. 301-5-2 du code de la construction et de l'habitation, au président de l'établissement public de coopération intercommunale, du conseil départemental, de l'assemblée de Guyane ou du conseil exécutif de la Martinique, {% else %} ou un département a signé la convention mentionnée aux articles L. 301-5-1 et L. 301-5-2 du code de la construction et de l'habitation, au président de l'établissement public de coopération intercommunale ou au conseil général, {% endif %}un bilan d'occupation et d'action sociales, le tableau des redevances pratiquées mentionné à l'article 11 ainsi que la liste et le prix des prestations prévues à l'article 12 de la présente convention, la comptabilité relative à la résidence sociale pour l'année précédente, un budget prévisionnel de fonctionnement pour l'année en cours et les éventuels avenants à la convention de location signée entre le propriétaire et le gestionnaire. Le gestionnaire doit être en mesure de justifier au préfet le montant de la redevance et des prestations au vu de ces documents. Il en adresse copie au propriétaire.</w:t>
+        <w:t xml:space="preserve">Chaque année, au 15 novembre, le gestionnaire adresse au préfet ou, lorsqu'un établissement public de coopération intercommunale{% if outre_mer %}, un département, la collectivité territoriale de Guyane ou de Martinique, a signé la convention mentionnée aux articles L. 301-5-1 et L. 301-5-2 du code de la construction et de l'habitation, au président de l'établissement public de coopération intercommunale, du conseil départemental, de l'assemblée de Guyane ou du conseil exécutif de la Martinique, {% else %} </w:t>
+      </w:r>
+      <w:r>
+        <w:rPr>
+          <w:color w:val="000000"/>
+        </w:rPr>
+        <w:t>ou un département a signé la convention mentionnée aux articles L. 301-5-1 et L. 301-5-2 du code de la construction et de l'habitation, au président de l'établissement public de coopération intercommunale ou au conseil général, {% endif %}un bilan d'occupation et d'action sociales, le tableau des redevances pratiquées mentionné à l'article 11 ainsi que la liste et le prix des prestations prévues à l'article 12 de la présente convention, la comptabilité relative à la résidence sociale pour l'année précédente</w:t>
+      </w:r>
+      <w:r>
+        <w:rPr>
+          <w:color w:val="000000"/>
+        </w:rPr>
+        <w:t>, un budget prévisionnel de fonctionnement pour l'année en cours et les éventuels avenants à la convention de location signée entre le propriétaire et le gestionnaire. Le gestionnaire doit être en mesure de justifier au préfet le montant de la redevance et des prestations au vu de ces documents. Il en adresse copie au propriétaire.</w:t>
       </w:r>
     </w:p>
     <w:p>
@@ -3107,7 +3217,13 @@
         <w:rPr>
           <w:color w:val="000000"/>
         </w:rPr>
-        <w:t>Avant le 15 novembre de chaque année, le gestionnaire s'engage à adresser aux organismes payeurs de l'APL un tableau mentionnant, pour l'année en cours, les redevances pratiquées au 1er juillet, les redevances prévisionnelles totales, le montant de l'équivalence de loyer et de charges par logement correspondant à la liste des locaux d'habitation établie au III de l'annexe à la présente convention. Ce tableau est valable pour l'année civile suivante. Les gestionnaires s'engagent à réaliser cette démarche prioritairement par voie dématérialisée au moyen des outils mis à disposition par les organismes payeurs.</w:t>
+        <w:t xml:space="preserve">Avant le 15 novembre de chaque année, le gestionnaire s'engage à adresser aux organismes payeurs de l'APL un tableau </w:t>
+      </w:r>
+      <w:r>
+        <w:rPr>
+          <w:color w:val="000000"/>
+        </w:rPr>
+        <w:t>mentionnant, pour l'année en cours, les redevances pratiquées au 1er juillet, les redevances prévisionnelles totales, le montant de l'équivalence de loyer et de charges par logement correspondant à la liste des locaux d'habitation établie au III de l'annexe à la présente convention. Ce tableau est valable pour l'année civile suivante. Les gestionnaires s'engagent à réaliser cette démarche prioritairement par voie dématérialisée au moyen des outils mis à disposition par les organismes payeurs.</w:t>
       </w:r>
     </w:p>
     <w:p>
@@ -3165,7 +3281,13 @@
         <w:rPr>
           <w:color w:val="000000"/>
         </w:rPr>
-        <w:t>Le gestionnaire fait part dans un délai maximum d'un mois aux organismes payeurs de l'APL des modifications affectant la situation locative du bénéficiaire (notamment résiliation de bail, décès) en application de l'article D. 823-15 du même code. Ce délai peut être prolongé d'un mois supplémentaire si le gestionnaire apporte la preuve qu'il n'était manifestement pas en mesure de signaler ce déménagement ou cette résiliation dans le premier délai d'un mois. Les gestionnaires s'engagent à réaliser cette démarche prioritairement par voie dématérialisée au moyen des outils mis à disposition par les organismes payeurs. Le gestionnaire s'engage à fournir à l'organisme payeur concerné toutes justifications concernant le paiement de la redevance.</w:t>
+        <w:t>Le gestionnaire fait part dans un délai maximum d'un mois aux organismes payeurs de l'APL des modifications affectant la situation locative du bénéficiaire (notamment résiliation de bail, décès) en application de l'article D. 823-15 du même code. Ce délai peut être prolongé d'un mois supplémentaire si le gestionnaire apporte la preuve qu'il n'était manifestement pas en mesure de signaler ce déménagement ou cette résiliation dans le premier délai d'un mois. Les gestionnaires s'engagent à réaliser cette démar</w:t>
+      </w:r>
+      <w:r>
+        <w:rPr>
+          <w:color w:val="000000"/>
+        </w:rPr>
+        <w:t>che prioritairement par voie dématérialisée au moyen des outils mis à disposition par les organismes payeurs. Le gestionnaire s'engage à fournir à l'organisme payeur concerné toutes justifications concernant le paiement de la redevance.</w:t>
       </w:r>
     </w:p>
     <w:p>
@@ -3289,7 +3411,13 @@
         <w:rPr>
           <w:color w:val="000000"/>
         </w:rPr>
-        <w:t>Avant le 15 novembre de chaque année, le gestionnaire s'engage à fournir aux organismes liquidateurs la liste des bénéficiaires non à jour de leurs obligations, en indiquant la date à laquelle l'organisme mentionné à l'article L. 824-2 du code de la construction et de l'habitation et la commission spécialisée de coordination des actions de prévention des expulsions locatives ont été saisis et en certifiant que la liste fournie est exhaustive ou que, le cas échéant, tous les bénéficiaires sont à jour.{% endif %}</w:t>
+        <w:t>Avant le 15 novembre de chaque année, le gestionnaire s'engage à fournir aux organismes liquidateurs la liste des bénéficiaires non à jour de leurs obligations, en indiquant la date à laquelle l'organisme mentionné à l'article L. 824-2 du code de la construction et de l'habitation et la commission spécialisée de coordination des actions de prévention des expulsions locatives ont été saisis et en certifiant que la liste fournie est exhaustive ou que, le cas échéant, tous les bénéficiaires sont à jour.{% endi</w:t>
+      </w:r>
+      <w:r>
+        <w:rPr>
+          <w:color w:val="000000"/>
+        </w:rPr>
+        <w:t>f %}</w:t>
       </w:r>
     </w:p>
     <w:p>
@@ -3359,23 +3487,35 @@
         <w:rPr>
           <w:color w:val="000000"/>
         </w:rPr>
-        <w:t>Il sera fait application des dispositions prévues à l'article {% if outre_mer %}L. 353-6{% else %}D. 353-174{% endif %} du code de la construction et de l'habitation. Pour les occupants dans les lieux à la date à laquelle la résiliation est devenue définitive, la redevance est celle fixée par la convention, diminuée de l'APL, prise en charge désormais par le gestionnaire.</w:t>
-      </w:r>
-    </w:p>
-    <w:p>
-      <w:pPr>
-        <w:jc w:val="both"/>
-      </w:pPr>
-    </w:p>
-    <w:p>
-      <w:pPr>
-        <w:jc w:val="both"/>
-      </w:pPr>
-      <w:r>
-        <w:rPr>
-          <w:color w:val="000000"/>
-        </w:rPr>
-        <w:t>La résiliation par l'État, dans les conditions prévues à l'article L. 353-6, de la convention ouvrant le droit à l'aide personnalisée au logement est, sous réserve du respect par l'occupant des obligations prévues par le contrat de location, sans incidence sur les stipulations de ce contrat. Toutefois, à compter de la date à laquelle la résiliation est devenue définitive, l'aide personnalisée au logement n'est plus versée et la redevance exigible déterminée dans les conditions fixées par la convention est diminuée du montant de l'aide qui aurait été due au contrat des logements, prise en charge par le {% if outre_mer %}gestionnaire{% else %}bailleur{% endif %}.</w:t>
+        <w:t xml:space="preserve">Il sera fait application des </w:t>
+      </w:r>
+      <w:r>
+        <w:rPr>
+          <w:color w:val="000000"/>
+        </w:rPr>
+        <w:t>dispositions prévues à l'article {% if outre_mer %}L. 353-6{% else %}D. 353-174{% endif %} du code de la construction et de l'habitation. Pour les occupants dans les lieux à la date à laquelle la résiliation est devenue définitive, la redevance est celle fixée par la convention, diminuée de l'APL, prise en charge désormais par le gestionnaire.</w:t>
+      </w:r>
+    </w:p>
+    <w:p>
+      <w:pPr>
+        <w:jc w:val="both"/>
+      </w:pPr>
+    </w:p>
+    <w:p>
+      <w:pPr>
+        <w:jc w:val="both"/>
+      </w:pPr>
+      <w:r>
+        <w:rPr>
+          <w:color w:val="000000"/>
+        </w:rPr>
+        <w:t>La résiliation par l'État, dans les conditions prévues à l'article L. 353-6, de la convention ouvrant le droit à l'aide personnalisée au logement est, sous réserve du respect par l'occupant des obligations prévues par le contrat de location, sans incidence sur les stipulations de ce contrat. Toutefois, à compter de la date à laquelle la résiliation est devenue définitive, l'aide personnalisée au logement n'est plus versée et la redevance exigible déterminée dans les conditions fixées par la convention est d</w:t>
+      </w:r>
+      <w:r>
+        <w:rPr>
+          <w:color w:val="000000"/>
+        </w:rPr>
+        <w:t>iminuée du montant de l'aide qui aurait été due au contrat des logements, prise en charge par le {% if outre_mer %}gestionnaire{% else %}bailleur{% endif %}.</w:t>
       </w:r>
     </w:p>
     <w:p>
@@ -3453,7 +3593,13 @@
         <w:rPr>
           <w:color w:val="000000"/>
         </w:rPr>
-        <w:t>{% if outre_mer %}En application de l'article L. 353-2 du code de la construction et de l'habitation, des sanctions administratives peuvent être mises en œuvre.</w:t>
+        <w:t xml:space="preserve">{% if outre_mer %}En application de l'article L. 353-2 du code de la construction et de </w:t>
+      </w:r>
+      <w:r>
+        <w:rPr>
+          <w:color w:val="000000"/>
+        </w:rPr>
+        <w:t>l'habitation, des sanctions administratives peuvent être mises en œuvre.</w:t>
       </w:r>
     </w:p>
     <w:p>
@@ -3511,7 +3657,13 @@
         <w:rPr>
           <w:color w:val="000000"/>
         </w:rPr>
-        <w:t>Lorsqu'un gestionnaire ne respecte pas, pour un ou plusieurs logements, les engagements prévus par la convention, et après qu'il a été mis en mesure de présenter ses observations conformément aux dispositions de l'article L. 342-12 du code de la construction et de l'habitation ou, en cas de mise en demeure, à l'issue du délai mentionné à ce même article, l'Agence nationale de contrôle du logement social peut proposer au ministre chargé du logement de prononcer une sanction en application de l'article L. 342-14 du même code.{% else %}Des sanctions administratives peuvent être mises en œuvre en application de l'article L. 353-2 du code de la construction et de l'habitation.</w:t>
+        <w:t>Lorsqu'un gestionnaire ne respecte pas, pour un ou plusieurs logements, les engagements prévus par la convention, et après qu'il a été mis en mesure de présenter ses observations conformément aux dispositions de l'article L. 342-12 du code de la construction et de l'habitation ou, en cas de mise en demeure, à l'issue du délai mentionné à ce même article, l'Agence nationale de contrôle du logement social peut proposer au ministre chargé du logement de prononcer une sanction en application de l'article L. 342</w:t>
+      </w:r>
+      <w:r>
+        <w:rPr>
+          <w:color w:val="000000"/>
+        </w:rPr>
+        <w:t>-14 du même code.{% else %}Des sanctions administratives peuvent être mises en œuvre en application de l'article L. 353-2 du code de la construction et de l'habitation.</w:t>
       </w:r>
     </w:p>
     <w:p>
@@ -3649,7 +3801,13 @@
         <w:rPr>
           <w:color w:val="000000"/>
         </w:rPr>
-        <w:t>Afin de permettre à l'ETAT d'assurer le contrôle de l'application de la présente convention, le gestionnaire et le propriétaire fournissent {% if outre_mer%}à tout moment à la demande du préfet, ou de l'Agence nationale de contrôle du logement social{% else %}à la demande du représentant de l'ETAT dans le département{% endif %} toutes les informations et tous les documents nécessaires au plein exercice de ce contrôle.</w:t>
+        <w:t xml:space="preserve">Afin de permettre à l'ETAT d'assurer le contrôle de l'application de la présente convention, le gestionnaire et le propriétaire fournissent {% if outre_mer%}à tout moment à la demande du préfet, ou de </w:t>
+      </w:r>
+      <w:r>
+        <w:rPr>
+          <w:color w:val="000000"/>
+        </w:rPr>
+        <w:t>l'Agence nationale de contrôle du logement social{% else %}à la demande du représentant de l'ETAT dans le département{% endif %} toutes les informations et tous les documents nécessaires au plein exercice de ce contrôle.</w:t>
       </w:r>
     </w:p>
     <w:p>
@@ -3723,7 +3881,13 @@
         <w:rPr>
           <w:color w:val="000000"/>
         </w:rPr>
-        <w:t>Le préfet, ou, lorsqu'un établissement public de coopération intercommunale ou un département a signé une convention mentionnée aux articles L. 301-5-1 et L. 301-5-2 du code de la construction et de l'habitation, le président de l'établissement public de coopération intercommunale ou du conseil général transmet aux organismes chargés de la liquidation et du paiement de l'aide personnalisée au logement une photocopie de la présente convention, de ses avenants éventuels ainsi que l'état prouvant qu'elle (ou ils) a (ont) bien fait l'objet d'une publication au fichier immobilier (ou d'une inscription au livre foncier).{% endif %}</w:t>
+        <w:t>Le préfet, ou, lorsqu'un établissement public de coopération intercommunale ou un département a signé une convention mentionnée aux articles L. 301-5-1 et L. 301-5-2 du code de la construction et de l'habitation, le président de l'établissement public de coopération intercommunale ou du conseil général transmet aux organismes chargés de la liquidation et du paiement de l'aide personnalisée au logement une photocopie de la présente convention, de ses avenants éventuels ainsi que l'état prouvant qu'elle (ou i</w:t>
+      </w:r>
+      <w:r>
+        <w:rPr>
+          <w:color w:val="000000"/>
+        </w:rPr>
+        <w:t>ls) a (ont) bien fait l'objet d'une publication au fichier immobilier (ou d'une inscription au livre foncier).{% endif %}</w:t>
       </w:r>
     </w:p>
     <w:p>
@@ -3739,370 +3903,171 @@
         <w:rPr>
           <w:noProof/>
         </w:rPr>
-        <w:lastRenderedPageBreak/>
-        <mc:AlternateContent>
-          <mc:Choice Requires="wps">
-            <w:drawing>
-              <wp:inline distT="0" distB="0" distL="0" distR="0" wp14:anchorId="135094DA" wp14:editId="156B3269">
-                <wp:extent cx="5231765" cy="4039870"/>
-                <wp:effectExtent l="0" t="0" r="635" b="0"/>
-                <wp:docPr id="1" name="Text Box 9"/>
-                <wp:cNvGraphicFramePr/>
-                <a:graphic xmlns:a="http://schemas.openxmlformats.org/drawingml/2006/main">
-                  <a:graphicData uri="http://schemas.microsoft.com/office/word/2010/wordprocessingShape">
-                    <wps:wsp>
-                      <wps:cNvSpPr/>
-                      <wps:spPr>
-                        <a:xfrm>
-                          <a:off x="0" y="0"/>
-                          <a:ext cx="5231880" cy="4039920"/>
-                        </a:xfrm>
-                        <a:prstGeom prst="rect">
-                          <a:avLst/>
-                        </a:prstGeom>
-                        <a:solidFill>
-                          <a:schemeClr val="lt1"/>
-                        </a:solidFill>
-                        <a:ln w="6350">
-                          <a:noFill/>
-                        </a:ln>
-                      </wps:spPr>
-                      <wps:style>
-                        <a:lnRef idx="0">
-                          <a:scrgbClr r="0" g="0" b="0"/>
-                        </a:lnRef>
-                        <a:fillRef idx="0">
-                          <a:scrgbClr r="0" g="0" b="0"/>
-                        </a:fillRef>
-                        <a:effectRef idx="0">
-                          <a:scrgbClr r="0" g="0" b="0"/>
-                        </a:effectRef>
-                        <a:fontRef idx="minor"/>
-                      </wps:style>
-                      <wps:txbx>
-                        <w:txbxContent>
-                          <w:p>
-                            <w:pPr>
-                              <w:pStyle w:val="FrameContents"/>
-                              <w:jc w:val="both"/>
-                            </w:pPr>
-                            <w:r>
-                              <w:t>Fait à {{administration.get_ville_signature_or_empty() }}, le</w:t>
-                            </w:r>
-                          </w:p>
-                          <w:p>
-                            <w:pPr>
-                              <w:pStyle w:val="FrameContents"/>
-                              <w:jc w:val="both"/>
-                            </w:pPr>
-                          </w:p>
-                          <w:p>
-                            <w:pPr>
-                              <w:pStyle w:val="FrameContents"/>
-                              <w:jc w:val="both"/>
-                            </w:pPr>
-                            <w:r>
-                              <w:t>Le propriétaire (6), {%  if convention.signataire_bloc_signature %}{{ convention.signataire_bloc_signature|default_empty_if_none }}{% else %} {{ bailleur.signataire_bloc_signature|default_empty_if_none }}{% endif %}</w:t>
-                            </w:r>
-                          </w:p>
-                          <w:p>
-                            <w:pPr>
-                              <w:pStyle w:val="FrameContents"/>
-                              <w:jc w:val="both"/>
-                            </w:pPr>
-                          </w:p>
-                          <w:p>
-                            <w:pPr>
-                              <w:pStyle w:val="FrameContents"/>
-                              <w:jc w:val="both"/>
-                            </w:pPr>
-                          </w:p>
-                          <w:p>
-                            <w:pPr>
-                              <w:pStyle w:val="FrameContents"/>
-                              <w:jc w:val="both"/>
-                            </w:pPr>
-                          </w:p>
-                          <w:p>
-                            <w:pPr>
-                              <w:pStyle w:val="FrameContents"/>
-                              <w:jc w:val="both"/>
-                            </w:pPr>
-                          </w:p>
-                          <w:p>
-                            <w:pPr>
-                              <w:pStyle w:val="FrameContents"/>
-                              <w:jc w:val="both"/>
-                            </w:pPr>
-                          </w:p>
-                          <w:p>
-                            <w:pPr>
-                              <w:pStyle w:val="FrameContents"/>
-                              <w:jc w:val="both"/>
-                            </w:pPr>
-                            <w:r>
-                              <w:t>Le gestionnaire (6), {{ convention.gestionnaire_signataire_bloc_signature|default_empty_if_none }}</w:t>
-                            </w:r>
-                          </w:p>
-                          <w:p>
-                            <w:pPr>
-                              <w:pStyle w:val="FrameContents"/>
-                              <w:jc w:val="both"/>
-                            </w:pPr>
-                          </w:p>
-                          <w:p>
-                            <w:pPr>
-                              <w:pStyle w:val="FrameContents"/>
-                              <w:jc w:val="both"/>
-                            </w:pPr>
-                          </w:p>
-                          <w:p>
-                            <w:pPr>
-                              <w:pStyle w:val="FrameContents"/>
-                              <w:jc w:val="both"/>
-                            </w:pPr>
-                          </w:p>
-                          <w:p>
-                            <w:pPr>
-                              <w:pStyle w:val="FrameContents"/>
-                              <w:jc w:val="both"/>
-                            </w:pPr>
-                          </w:p>
-                          <w:p>
-                            <w:pPr>
-                              <w:pStyle w:val="FrameContents"/>
-                              <w:jc w:val="both"/>
-                            </w:pPr>
-                          </w:p>
-                          <w:p>
-                            <w:pPr>
-                              <w:pStyle w:val="FrameContents"/>
-                              <w:jc w:val="both"/>
-                            </w:pPr>
-                            <w:r>
-                              <w:rPr>
-                                <w:shd w:val="clear" w:color="auto" w:fill="FFFFFF"/>
-                              </w:rPr>
-                              <w:t>Le préfet, le président de l'établissement public de coopération intercommunale, {% if outre_mer %}le président du conseil départemental de Guadeloupe, de La Réunion, de Mayotte, de l'assemblée de Guyane, du conseil exécutif de Martinique,{% else %}du conseil départemental, de la métropole de Lyon, de la métropole du Grand Paris, de la métropole d’Aix-Marseille-Provence, ou du conseil exécutif de Corse,{% endif %}</w:t>
-                            </w:r>
-                            <w:r>
-                              <w:t xml:space="preserve"> {{ administration.signataire_bloc_signature|default_empty_if_none }}</w:t>
-                            </w:r>
-                          </w:p>
-                          <w:p>
-                            <w:pPr>
-                              <w:pStyle w:val="FrameContents"/>
-                              <w:jc w:val="both"/>
-                              <w:rPr>
-                                <w:shd w:val="clear" w:color="auto" w:fill="FFFFFF"/>
-                              </w:rPr>
-                            </w:pPr>
-                          </w:p>
-                          <w:p>
-                            <w:pPr>
-                              <w:pStyle w:val="FrameContents"/>
-                              <w:jc w:val="both"/>
-                            </w:pPr>
-                          </w:p>
-                          <w:p>
-                            <w:pPr>
-                              <w:pStyle w:val="FrameContents"/>
-                            </w:pPr>
-                          </w:p>
-                          <w:p>
-                            <w:pPr>
-                              <w:pStyle w:val="FrameContents"/>
-                            </w:pPr>
-                          </w:p>
-                          <w:p>
-                            <w:pPr>
-                              <w:pStyle w:val="FrameContents"/>
-                            </w:pPr>
-                          </w:p>
-                          <w:p>
-                            <w:pPr>
-                              <w:pStyle w:val="FrameContents"/>
-                            </w:pPr>
-                          </w:p>
-                          <w:p>
-                            <w:pPr>
-                              <w:pStyle w:val="FrameContents"/>
-                            </w:pPr>
-                          </w:p>
-                        </w:txbxContent>
-                      </wps:txbx>
-                      <wps:bodyPr lIns="0" tIns="0" rIns="0" bIns="0" anchor="t">
-                        <a:prstTxWarp prst="textNoShape">
-                          <a:avLst/>
-                        </a:prstTxWarp>
-                        <a:noAutofit/>
-                      </wps:bodyPr>
-                    </wps:wsp>
-                  </a:graphicData>
-                </a:graphic>
-              </wp:inline>
-            </w:drawing>
-          </mc:Choice>
-          <mc:Fallback>
-            <w:pict>
-              <v:rect w14:anchorId="135094DA" id="Text Box 9" o:spid="_x0000_s1026" style="width:411.95pt;height:318.1pt;visibility:visible;mso-wrap-style:square;mso-left-percent:-10001;mso-top-percent:-10001;mso-position-horizontal:absolute;mso-position-horizontal-relative:char;mso-position-vertical:absolute;mso-position-vertical-relative:line;mso-left-percent:-10001;mso-top-percent:-10001;v-text-anchor:top" o:gfxdata="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" fillcolor="white [3201]" stroked="f" strokeweight=".5pt">
-                <v:textbox inset="0,0,0,0">
-                  <w:txbxContent>
-                    <w:p>
-                      <w:pPr>
-                        <w:pStyle w:val="FrameContents"/>
-                        <w:jc w:val="both"/>
-                      </w:pPr>
-                      <w:r>
-                        <w:t>Fait à {{administration.get_ville_signature_or_empty() }}, le</w:t>
-                      </w:r>
-                    </w:p>
-                    <w:p>
-                      <w:pPr>
-                        <w:pStyle w:val="FrameContents"/>
-                        <w:jc w:val="both"/>
-                      </w:pPr>
-                    </w:p>
-                    <w:p>
-                      <w:pPr>
-                        <w:pStyle w:val="FrameContents"/>
-                        <w:jc w:val="both"/>
-                      </w:pPr>
-                      <w:r>
-                        <w:t>Le propriétaire (6), {%  if convention.signataire_bloc_signature %}{{ convention.signataire_bloc_signature|default_empty_if_none }}{% else %} {{ bailleur.signataire_bloc_signature|default_empty_if_none }}{% endif %}</w:t>
-                      </w:r>
-                    </w:p>
-                    <w:p>
-                      <w:pPr>
-                        <w:pStyle w:val="FrameContents"/>
-                        <w:jc w:val="both"/>
-                      </w:pPr>
-                    </w:p>
-                    <w:p>
-                      <w:pPr>
-                        <w:pStyle w:val="FrameContents"/>
-                        <w:jc w:val="both"/>
-                      </w:pPr>
-                    </w:p>
-                    <w:p>
-                      <w:pPr>
-                        <w:pStyle w:val="FrameContents"/>
-                        <w:jc w:val="both"/>
-                      </w:pPr>
-                    </w:p>
-                    <w:p>
-                      <w:pPr>
-                        <w:pStyle w:val="FrameContents"/>
-                        <w:jc w:val="both"/>
-                      </w:pPr>
-                    </w:p>
-                    <w:p>
-                      <w:pPr>
-                        <w:pStyle w:val="FrameContents"/>
-                        <w:jc w:val="both"/>
-                      </w:pPr>
-                    </w:p>
-                    <w:p>
-                      <w:pPr>
-                        <w:pStyle w:val="FrameContents"/>
-                        <w:jc w:val="both"/>
-                      </w:pPr>
-                      <w:r>
-                        <w:t>Le gestionnaire (6), {{ convention.gestionnaire_signataire_bloc_signature|default_empty_if_none }}</w:t>
-                      </w:r>
-                    </w:p>
-                    <w:p>
-                      <w:pPr>
-                        <w:pStyle w:val="FrameContents"/>
-                        <w:jc w:val="both"/>
-                      </w:pPr>
-                    </w:p>
-                    <w:p>
-                      <w:pPr>
-                        <w:pStyle w:val="FrameContents"/>
-                        <w:jc w:val="both"/>
-                      </w:pPr>
-                    </w:p>
-                    <w:p>
-                      <w:pPr>
-                        <w:pStyle w:val="FrameContents"/>
-                        <w:jc w:val="both"/>
-                      </w:pPr>
-                    </w:p>
-                    <w:p>
-                      <w:pPr>
-                        <w:pStyle w:val="FrameContents"/>
-                        <w:jc w:val="both"/>
-                      </w:pPr>
-                    </w:p>
-                    <w:p>
-                      <w:pPr>
-                        <w:pStyle w:val="FrameContents"/>
-                        <w:jc w:val="both"/>
-                      </w:pPr>
-                    </w:p>
-                    <w:p>
-                      <w:pPr>
-                        <w:pStyle w:val="FrameContents"/>
-                        <w:jc w:val="both"/>
-                      </w:pPr>
-                      <w:r>
-                        <w:rPr>
-                          <w:shd w:val="clear" w:color="auto" w:fill="FFFFFF"/>
-                        </w:rPr>
-                        <w:t>Le préfet, le président de l'établissement public de coopération intercommunale, {% if outre_mer %}le président du conseil départemental de Guadeloupe, de La Réunion, de Mayotte, de l'assemblée de Guyane, du conseil exécutif de Martinique,{% else %}du conseil départemental, de la métropole de Lyon, de la métropole du Grand Paris, de la métropole d’Aix-Marseille-Provence, ou du conseil exécutif de Corse,{% endif %}</w:t>
-                      </w:r>
-                      <w:r>
-                        <w:t xml:space="preserve"> {{ administration.signataire_bloc_signature|default_empty_if_none }}</w:t>
-                      </w:r>
-                    </w:p>
-                    <w:p>
-                      <w:pPr>
-                        <w:pStyle w:val="FrameContents"/>
-                        <w:jc w:val="both"/>
-                        <w:rPr>
-                          <w:shd w:val="clear" w:color="auto" w:fill="FFFFFF"/>
-                        </w:rPr>
-                      </w:pPr>
-                    </w:p>
-                    <w:p>
-                      <w:pPr>
-                        <w:pStyle w:val="FrameContents"/>
-                        <w:jc w:val="both"/>
-                      </w:pPr>
-                    </w:p>
-                    <w:p>
-                      <w:pPr>
-                        <w:pStyle w:val="FrameContents"/>
-                      </w:pPr>
-                    </w:p>
-                    <w:p>
-                      <w:pPr>
-                        <w:pStyle w:val="FrameContents"/>
-                      </w:pPr>
-                    </w:p>
-                    <w:p>
-                      <w:pPr>
-                        <w:pStyle w:val="FrameContents"/>
-                      </w:pPr>
-                    </w:p>
-                    <w:p>
-                      <w:pPr>
-                        <w:pStyle w:val="FrameContents"/>
-                      </w:pPr>
-                    </w:p>
-                    <w:p>
-                      <w:pPr>
-                        <w:pStyle w:val="FrameContents"/>
-                      </w:pPr>
-                    </w:p>
-                  </w:txbxContent>
-                </v:textbox>
-                <w10:anchorlock/>
-              </v:rect>
-            </w:pict>
-          </mc:Fallback>
-        </mc:AlternateContent>
+      </w:r>
+      <w:r>
+        <w:pict w14:anchorId="274B62E0">
+          <v:rect id="Text Box 9" o:spid="_x0000_s2052" style="width:411.95pt;height:318.1pt;visibility:visible;mso-wrap-style:square;mso-left-percent:-10001;mso-top-percent:-10001;mso-position-horizontal:absolute;mso-position-horizontal-relative:char;mso-position-vertical:absolute;mso-position-vertical-relative:line;mso-left-percent:-10001;mso-top-percent:-10001;v-text-anchor:top" o:gfxdata="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" fillcolor="white [3201]" stroked="f" strokeweight=".5pt">
+            <v:textbox inset="0,0,0,0">
+              <w:txbxContent>
+                <w:p>
+                  <w:pPr>
+                    <w:pStyle w:val="FrameContents"/>
+                    <w:jc w:val="both"/>
+                  </w:pPr>
+                  <w:r>
+                    <w:t>Fait à {{administration.get_ville_signature_or_empty() }}, le</w:t>
+                  </w:r>
+                </w:p>
+                <w:p>
+                  <w:pPr>
+                    <w:pStyle w:val="FrameContents"/>
+                    <w:jc w:val="both"/>
+                  </w:pPr>
+                </w:p>
+                <w:p>
+                  <w:pPr>
+                    <w:pStyle w:val="FrameContents"/>
+                    <w:jc w:val="both"/>
+                  </w:pPr>
+                  <w:r>
+                    <w:t>Le propriétaire (6), {%  if convention.signataire_bloc_signature %}{{ convention.signataire_bloc_signature|default_empty_if_none }}{% else %} {{ bailleur.signataire_bloc_signature|default_empty_if_none }}{% endif %}</w:t>
+                  </w:r>
+                </w:p>
+                <w:p>
+                  <w:pPr>
+                    <w:pStyle w:val="FrameContents"/>
+                    <w:jc w:val="both"/>
+                  </w:pPr>
+                </w:p>
+                <w:p>
+                  <w:pPr>
+                    <w:pStyle w:val="FrameContents"/>
+                    <w:jc w:val="both"/>
+                  </w:pPr>
+                </w:p>
+                <w:p>
+                  <w:pPr>
+                    <w:pStyle w:val="FrameContents"/>
+                    <w:jc w:val="both"/>
+                  </w:pPr>
+                </w:p>
+                <w:p>
+                  <w:pPr>
+                    <w:pStyle w:val="FrameContents"/>
+                    <w:jc w:val="both"/>
+                  </w:pPr>
+                </w:p>
+                <w:p>
+                  <w:pPr>
+                    <w:pStyle w:val="FrameContents"/>
+                    <w:jc w:val="both"/>
+                  </w:pPr>
+                </w:p>
+                <w:p>
+                  <w:pPr>
+                    <w:pStyle w:val="FrameContents"/>
+                    <w:jc w:val="both"/>
+                  </w:pPr>
+                  <w:r>
+                    <w:t>Le gestionnaire (6), {{ convention.gestionnaire_signataire_bloc_signature|default_empty_if_none }}</w:t>
+                  </w:r>
+                </w:p>
+                <w:p>
+                  <w:pPr>
+                    <w:pStyle w:val="FrameContents"/>
+                    <w:jc w:val="both"/>
+                  </w:pPr>
+                </w:p>
+                <w:p>
+                  <w:pPr>
+                    <w:pStyle w:val="FrameContents"/>
+                    <w:jc w:val="both"/>
+                  </w:pPr>
+                </w:p>
+                <w:p>
+                  <w:pPr>
+                    <w:pStyle w:val="FrameContents"/>
+                    <w:jc w:val="both"/>
+                  </w:pPr>
+                </w:p>
+                <w:p>
+                  <w:pPr>
+                    <w:pStyle w:val="FrameContents"/>
+                    <w:jc w:val="both"/>
+                  </w:pPr>
+                </w:p>
+                <w:p>
+                  <w:pPr>
+                    <w:pStyle w:val="FrameContents"/>
+                    <w:jc w:val="both"/>
+                  </w:pPr>
+                </w:p>
+                <w:p>
+                  <w:pPr>
+                    <w:pStyle w:val="FrameContents"/>
+                    <w:jc w:val="both"/>
+                  </w:pPr>
+                  <w:r>
+                    <w:rPr>
+                      <w:shd w:val="clear" w:color="auto" w:fill="FFFFFF"/>
+                    </w:rPr>
+                    <w:t xml:space="preserve">Le préfet, le président de l'établissement public de coopération intercommunale, {% if outre_mer %}le président du conseil départemental de Guadeloupe, de La Réunion, de Mayotte, de l'assemblée de Guyane, du conseil exécutif de </w:t>
+                  </w:r>
+                  <w:r>
+                    <w:rPr>
+                      <w:shd w:val="clear" w:color="auto" w:fill="FFFFFF"/>
+                    </w:rPr>
+                    <w:t>Martinique,{% else %}du conseil départemental, de la métropole de Lyon, de la métropole du Grand Paris, de la métropole d’Aix-Marseille-Provence, ou du conseil exécutif de Corse,{% endif %}</w:t>
+                  </w:r>
+                  <w:r>
+                    <w:t xml:space="preserve"> {{ administration.signataire_bloc_signature|default_empty_if_none }}</w:t>
+                  </w:r>
+                </w:p>
+                <w:p>
+                  <w:pPr>
+                    <w:pStyle w:val="FrameContents"/>
+                    <w:jc w:val="both"/>
+                    <w:rPr>
+                      <w:shd w:val="clear" w:color="auto" w:fill="FFFFFF"/>
+                    </w:rPr>
+                  </w:pPr>
+                </w:p>
+                <w:p>
+                  <w:pPr>
+                    <w:pStyle w:val="FrameContents"/>
+                    <w:jc w:val="both"/>
+                  </w:pPr>
+                </w:p>
+                <w:p>
+                  <w:pPr>
+                    <w:pStyle w:val="FrameContents"/>
+                  </w:pPr>
+                </w:p>
+                <w:p>
+                  <w:pPr>
+                    <w:pStyle w:val="FrameContents"/>
+                  </w:pPr>
+                </w:p>
+                <w:p>
+                  <w:pPr>
+                    <w:pStyle w:val="FrameContents"/>
+                  </w:pPr>
+                </w:p>
+                <w:p>
+                  <w:pPr>
+                    <w:pStyle w:val="FrameContents"/>
+                  </w:pPr>
+                </w:p>
+                <w:p>
+                  <w:pPr>
+                    <w:pStyle w:val="FrameContents"/>
+                  </w:pPr>
+                </w:p>
+              </w:txbxContent>
+            </v:textbox>
+            <w10:anchorlock/>
+          </v:rect>
+        </w:pict>
       </w:r>
       <w:r>
         <w:br w:type="page"/>
@@ -4714,70 +4679,77 @@
           <w:shd w:val="clear" w:color="auto" w:fill="FFFFFF"/>
           <w:lang w:val="en-US"/>
         </w:rPr>
-        <w:t>{% endfor %}{% if lot.edd_volumetrique_text()|len %}</w:t>
-      </w:r>
-    </w:p>
-    <w:p>
-      <w:pPr>
-        <w:jc w:val="both"/>
+        <w:t xml:space="preserve">{% endfor %}{% if </w:t>
+      </w:r>
+      <w:r>
         <w:rPr>
           <w:shd w:val="clear" w:color="auto" w:fill="FFFFFF"/>
           <w:lang w:val="en-US"/>
         </w:rPr>
-      </w:pPr>
-      <w:r>
+        <w:t>lot.edd_volumetrique_text()|len %}</w:t>
+      </w:r>
+    </w:p>
+    <w:p>
+      <w:pPr>
+        <w:jc w:val="both"/>
         <w:rPr>
           <w:shd w:val="clear" w:color="auto" w:fill="FFFFFF"/>
           <w:lang w:val="en-US"/>
         </w:rPr>
-        <w:t>{{ lot.edd_volumetrique_text() }}</w:t>
-      </w:r>
-    </w:p>
-    <w:p>
-      <w:pPr>
-        <w:jc w:val="both"/>
+      </w:pPr>
+      <w:r>
         <w:rPr>
           <w:shd w:val="clear" w:color="auto" w:fill="FFFFFF"/>
           <w:lang w:val="en-US"/>
         </w:rPr>
-      </w:pPr>
-      <w:r>
+        <w:t>{{ lot.edd_volumetrique_text() }}</w:t>
+      </w:r>
+    </w:p>
+    <w:p>
+      <w:pPr>
+        <w:jc w:val="both"/>
         <w:rPr>
           <w:shd w:val="clear" w:color="auto" w:fill="FFFFFF"/>
           <w:lang w:val="en-US"/>
         </w:rPr>
-        <w:t>{% endif %}{% for image in edd_volumetrique_images %}</w:t>
-      </w:r>
-    </w:p>
-    <w:p>
-      <w:pPr>
-        <w:jc w:val="both"/>
+      </w:pPr>
+      <w:r>
         <w:rPr>
           <w:shd w:val="clear" w:color="auto" w:fill="FFFFFF"/>
           <w:lang w:val="en-US"/>
         </w:rPr>
-      </w:pPr>
-      <w:r>
+        <w:t>{% endif %}{% for image in edd_volumetrique_images %}</w:t>
+      </w:r>
+    </w:p>
+    <w:p>
+      <w:pPr>
+        <w:jc w:val="both"/>
         <w:rPr>
           <w:shd w:val="clear" w:color="auto" w:fill="FFFFFF"/>
           <w:lang w:val="en-US"/>
         </w:rPr>
-        <w:t>{{image}}</w:t>
-      </w:r>
-    </w:p>
-    <w:p>
-      <w:pPr>
-        <w:jc w:val="both"/>
+      </w:pPr>
+      <w:r>
         <w:rPr>
           <w:shd w:val="clear" w:color="auto" w:fill="FFFFFF"/>
           <w:lang w:val="en-US"/>
         </w:rPr>
-      </w:pPr>
-      <w:r>
+        <w:t>{{image}}</w:t>
+      </w:r>
+    </w:p>
+    <w:p>
+      <w:pPr>
+        <w:jc w:val="both"/>
         <w:rPr>
           <w:shd w:val="clear" w:color="auto" w:fill="FFFFFF"/>
           <w:lang w:val="en-US"/>
         </w:rPr>
+      </w:pPr>
+      <w:r>
+        <w:rPr>
+          <w:shd w:val="clear" w:color="auto" w:fill="FFFFFF"/>
+          <w:lang w:val="en-US"/>
+        </w:rPr>
         <w:t>{% endfor %}{% if programme.mention_publication_edd_volumetrique %}</w:t>
       </w:r>
     </w:p>
@@ -4792,7 +4764,13 @@
         <w:rPr>
           <w:shd w:val="clear" w:color="auto" w:fill="FFFFFF"/>
         </w:rPr>
-        <w:t>{{ programme.mention_publication_edd_volumetrique }}</w:t>
+        <w:t xml:space="preserve">{{ </w:t>
+      </w:r>
+      <w:r>
+        <w:rPr>
+          <w:shd w:val="clear" w:color="auto" w:fill="FFFFFF"/>
+        </w:rPr>
+        <w:t>programme.mention_publication_edd_volumetrique }}</w:t>
       </w:r>
     </w:p>
     <w:p>
@@ -5224,7 +5202,15 @@
                 <w:szCs w:val="16"/>
                 <w:lang w:val="en-US"/>
               </w:rPr>
-              <w:t>{{ i.designation }}</w:t>
+              <w:t xml:space="preserve">{{ </w:t>
+            </w:r>
+            <w:r>
+              <w:rPr>
+                <w:sz w:val="16"/>
+                <w:szCs w:val="16"/>
+                <w:lang w:val="en-US"/>
+              </w:rPr>
+              <w:t>i.designation }}</w:t>
             </w:r>
           </w:p>
         </w:tc>
@@ -5392,7 +5378,13 @@
         <w:rPr>
           <w:color w:val="000000"/>
         </w:rPr>
-        <w:t>II. Nature du programme conventionné</w:t>
+        <w:t xml:space="preserve">II. </w:t>
+      </w:r>
+      <w:r>
+        <w:rPr>
+          <w:color w:val="000000"/>
+        </w:rPr>
+        <w:t>Nature du programme conventionné</w:t>
       </w:r>
     </w:p>
     <w:p>
@@ -5637,7 +5629,7 @@
     </w:p>
     <w:p>
       <w:pPr>
-        <w:pStyle w:val="ListParagraph"/>
+        <w:pStyle w:val="Paragraphedeliste"/>
         <w:numPr>
           <w:ilvl w:val="0"/>
           <w:numId w:val="4"/>
@@ -5662,7 +5654,7 @@
     </w:p>
     <w:p>
       <w:pPr>
-        <w:pStyle w:val="ListParagraph"/>
+        <w:pStyle w:val="Paragraphedeliste"/>
         <w:numPr>
           <w:ilvl w:val="0"/>
           <w:numId w:val="4"/>
@@ -5867,7 +5859,15 @@
                 <w:sz w:val="16"/>
                 <w:szCs w:val="16"/>
               </w:rPr>
-              <w:t>du logement</w:t>
+              <w:t xml:space="preserve">du </w:t>
+            </w:r>
+            <w:r>
+              <w:rPr>
+                <w:color w:val="000000"/>
+                <w:sz w:val="16"/>
+                <w:szCs w:val="16"/>
+              </w:rPr>
+              <w:t>logement</w:t>
             </w:r>
           </w:p>
         </w:tc>
@@ -6131,7 +6131,13 @@
               <w:rPr>
                 <w:color w:val="000000"/>
               </w:rPr>
-              <w:t>(*) Normes des typologies définies par l'arrêté du {% if outre_mer %}3 avril 2023 relatif aux caractéristiques techniques, aux plafonds de ressources et aux plafonds de redevance des opérations de construction, d'acquisition-amélioration ou d'amélioration des logements-foyers en Guadeloupe, en Guyane, en Martinique, à La Réunion, à Mayotte{% else %}17 octobre 2011. A prendre en compte dans la liste déroulante{% endif %}</w:t>
+              <w:t xml:space="preserve">(*) Normes des typologies définies par </w:t>
+            </w:r>
+            <w:r>
+              <w:rPr>
+                <w:color w:val="000000"/>
+              </w:rPr>
+              <w:t>l'arrêté du {% if outre_mer %}3 avril 2023 relatif aux caractéristiques techniques, aux plafonds de ressources et aux plafonds de redevance des opérations de construction, d'acquisition-amélioration ou d'amélioration des logements-foyers en Guadeloupe, en Guyane, en Martinique, à La Réunion, à Mayotte{% else %}17 octobre 2011. A prendre en compte dans la liste déroulante{% endif %}</w:t>
             </w:r>
           </w:p>
         </w:tc>
@@ -6159,7 +6165,7 @@
     </w:p>
     <w:p>
       <w:pPr>
-        <w:pStyle w:val="ListParagraph"/>
+        <w:pStyle w:val="Paragraphedeliste"/>
         <w:numPr>
           <w:ilvl w:val="0"/>
           <w:numId w:val="4"/>
@@ -6496,7 +6502,7 @@
     </w:p>
     <w:p>
       <w:pPr>
-        <w:pStyle w:val="ListParagraph"/>
+        <w:pStyle w:val="Paragraphedeliste"/>
         <w:numPr>
           <w:ilvl w:val="0"/>
           <w:numId w:val="4"/>
@@ -6509,7 +6515,13 @@
         <w:rPr>
           <w:color w:val="000000"/>
         </w:rPr>
-        <w:t>Dépendances (nombre et surface) : {% if lot.foyer_residence_dependance %}</w:t>
+        <w:t xml:space="preserve">Dépendances (nombre et surface) : {% if </w:t>
+      </w:r>
+      <w:r>
+        <w:rPr>
+          <w:color w:val="000000"/>
+        </w:rPr>
+        <w:t>lot.foyer_residence_dependance %}</w:t>
       </w:r>
     </w:p>
     <w:p>
@@ -6541,7 +6553,7 @@
     </w:p>
     <w:p>
       <w:pPr>
-        <w:pStyle w:val="ListParagraph"/>
+        <w:pStyle w:val="Paragraphedeliste"/>
         <w:numPr>
           <w:ilvl w:val="0"/>
           <w:numId w:val="4"/>
@@ -6579,7 +6591,7 @@
     </w:p>
     <w:p>
       <w:pPr>
-        <w:pStyle w:val="ListParagraph"/>
+        <w:pStyle w:val="Paragraphedeliste"/>
         <w:numPr>
           <w:ilvl w:val="0"/>
           <w:numId w:val="6"/>
@@ -6592,7 +6604,13 @@
         <w:rPr>
           <w:color w:val="000000"/>
         </w:rPr>
-        <w:t>Dépendances (nombre et surface) : {% if lot.foyer_residence_dependance %}</w:t>
+        <w:t xml:space="preserve">Dépendances (nombre et surface) : {% if </w:t>
+      </w:r>
+      <w:r>
+        <w:rPr>
+          <w:color w:val="000000"/>
+        </w:rPr>
+        <w:t>lot.foyer_residence_dependance %}</w:t>
       </w:r>
     </w:p>
     <w:p>
@@ -6624,7 +6642,7 @@
     </w:p>
     <w:p>
       <w:pPr>
-        <w:pStyle w:val="ListParagraph"/>
+        <w:pStyle w:val="Paragraphedeliste"/>
         <w:numPr>
           <w:ilvl w:val="0"/>
           <w:numId w:val="6"/>
@@ -6689,7 +6707,7 @@
     </w:p>
     <w:p>
       <w:pPr>
-        <w:pStyle w:val="ListParagraph"/>
+        <w:pStyle w:val="Paragraphedeliste"/>
         <w:numPr>
           <w:ilvl w:val="0"/>
           <w:numId w:val="5"/>
@@ -6884,7 +6902,10 @@
       <w:bookmarkStart w:id="12" w:name="Notaire"/>
       <w:bookmarkEnd w:id="12"/>
       <w:r>
-        <w:t>{{ programme.reference_notaire_text()  }}</w:t>
+        <w:t xml:space="preserve">{{ </w:t>
+      </w:r>
+      <w:r>
+        <w:t>programme.reference_notaire_text()  }}</w:t>
       </w:r>
     </w:p>
     <w:p>
@@ -6940,7 +6961,13 @@
         <w:rPr>
           <w:lang w:val="en-US"/>
         </w:rPr>
-        <w:t>{% for image in reference_publication_acte_images %}</w:t>
+        <w:t xml:space="preserve">{% for image in </w:t>
+      </w:r>
+      <w:r>
+        <w:rPr>
+          <w:lang w:val="en-US"/>
+        </w:rPr>
+        <w:t>reference_publication_acte_images %}</w:t>
       </w:r>
     </w:p>
     <w:p>
@@ -7016,7 +7043,7 @@
     </w:p>
     <w:p>
       <w:pPr>
-        <w:pStyle w:val="ListParagraph"/>
+        <w:pStyle w:val="Paragraphedeliste"/>
         <w:numPr>
           <w:ilvl w:val="0"/>
           <w:numId w:val="3"/>
@@ -7029,7 +7056,7 @@
     </w:p>
     <w:p>
       <w:pPr>
-        <w:pStyle w:val="ListParagraph"/>
+        <w:pStyle w:val="Paragraphedeliste"/>
         <w:numPr>
           <w:ilvl w:val="0"/>
           <w:numId w:val="3"/>
@@ -7042,7 +7069,7 @@
     </w:p>
     <w:p>
       <w:pPr>
-        <w:pStyle w:val="ListParagraph"/>
+        <w:pStyle w:val="Paragraphedeliste"/>
         <w:numPr>
           <w:ilvl w:val="0"/>
           <w:numId w:val="3"/>
@@ -7055,7 +7082,7 @@
     </w:p>
     <w:p>
       <w:pPr>
-        <w:pStyle w:val="ListParagraph"/>
+        <w:pStyle w:val="Paragraphedeliste"/>
         <w:numPr>
           <w:ilvl w:val="0"/>
           <w:numId w:val="3"/>
@@ -7068,7 +7095,7 @@
     </w:p>
     <w:p>
       <w:pPr>
-        <w:pStyle w:val="ListParagraph"/>
+        <w:pStyle w:val="Paragraphedeliste"/>
         <w:numPr>
           <w:ilvl w:val="0"/>
           <w:numId w:val="3"/>
@@ -7122,7 +7149,7 @@
     </w:p>
     <w:p>
       <w:pPr>
-        <w:pStyle w:val="ListParagraph"/>
+        <w:pStyle w:val="Paragraphedeliste"/>
         <w:numPr>
           <w:ilvl w:val="0"/>
           <w:numId w:val="3"/>
@@ -7141,7 +7168,7 @@
     </w:p>
     <w:p>
       <w:pPr>
-        <w:pStyle w:val="ListParagraph"/>
+        <w:pStyle w:val="Paragraphedeliste"/>
         <w:numPr>
           <w:ilvl w:val="0"/>
           <w:numId w:val="3"/>
@@ -7160,7 +7187,7 @@
     </w:p>
     <w:p>
       <w:pPr>
-        <w:pStyle w:val="ListParagraph"/>
+        <w:pStyle w:val="Paragraphedeliste"/>
         <w:numPr>
           <w:ilvl w:val="0"/>
           <w:numId w:val="3"/>
@@ -7179,7 +7206,7 @@
     </w:p>
     <w:p>
       <w:pPr>
-        <w:pStyle w:val="ListParagraph"/>
+        <w:pStyle w:val="Paragraphedeliste"/>
         <w:numPr>
           <w:ilvl w:val="0"/>
           <w:numId w:val="3"/>
@@ -7198,7 +7225,7 @@
     </w:p>
     <w:p>
       <w:pPr>
-        <w:pStyle w:val="ListParagraph"/>
+        <w:pStyle w:val="Paragraphedeliste"/>
         <w:numPr>
           <w:ilvl w:val="0"/>
           <w:numId w:val="3"/>
@@ -7224,7 +7251,10 @@
       <w:bookmarkStart w:id="15" w:name="Fondpropre"/>
       <w:bookmarkEnd w:id="15"/>
       <w:r>
-        <w:t>{% if convention.fond_propre and not outre_mer %}Fond propre : {{ convention.fond_propre|f }} €</w:t>
+        <w:t xml:space="preserve">{% if convention.fond_propre and not outre_mer %}Fond propre : {{ </w:t>
+      </w:r>
+      <w:r>
+        <w:t>convention.fond_propre|f }} €</w:t>
       </w:r>
     </w:p>
     <w:p>
@@ -7303,345 +7333,153 @@
         <w:rPr>
           <w:noProof/>
         </w:rPr>
-        <mc:AlternateContent>
-          <mc:Choice Requires="wps">
-            <w:drawing>
-              <wp:inline distT="0" distB="0" distL="0" distR="0" wp14:anchorId="4C7996FF" wp14:editId="6FA29EF5">
-                <wp:extent cx="5231765" cy="4039870"/>
-                <wp:effectExtent l="0" t="0" r="635" b="0"/>
-                <wp:docPr id="2" name="Text Box 68"/>
-                <wp:cNvGraphicFramePr/>
-                <a:graphic xmlns:a="http://schemas.openxmlformats.org/drawingml/2006/main">
-                  <a:graphicData uri="http://schemas.microsoft.com/office/word/2010/wordprocessingShape">
-                    <wps:wsp>
-                      <wps:cNvSpPr/>
-                      <wps:spPr>
-                        <a:xfrm>
-                          <a:off x="0" y="0"/>
-                          <a:ext cx="5231880" cy="4039920"/>
-                        </a:xfrm>
-                        <a:prstGeom prst="rect">
-                          <a:avLst/>
-                        </a:prstGeom>
-                        <a:solidFill>
-                          <a:schemeClr val="lt1"/>
-                        </a:solidFill>
-                        <a:ln w="6350">
-                          <a:noFill/>
-                        </a:ln>
-                      </wps:spPr>
-                      <wps:style>
-                        <a:lnRef idx="0">
-                          <a:scrgbClr r="0" g="0" b="0"/>
-                        </a:lnRef>
-                        <a:fillRef idx="0">
-                          <a:scrgbClr r="0" g="0" b="0"/>
-                        </a:fillRef>
-                        <a:effectRef idx="0">
-                          <a:scrgbClr r="0" g="0" b="0"/>
-                        </a:effectRef>
-                        <a:fontRef idx="minor"/>
-                      </wps:style>
-                      <wps:txbx>
-                        <w:txbxContent>
-                          <w:p>
-                            <w:pPr>
-                              <w:pStyle w:val="FrameContents"/>
-                              <w:jc w:val="both"/>
-                            </w:pPr>
-                            <w:r>
-                              <w:t>Fait à {{administration.get_ville_signature_or_empty() }}, le</w:t>
-                            </w:r>
-                          </w:p>
-                          <w:p>
-                            <w:pPr>
-                              <w:pStyle w:val="FrameContents"/>
-                              <w:jc w:val="both"/>
-                            </w:pPr>
-                          </w:p>
-                          <w:p>
-                            <w:pPr>
-                              <w:pStyle w:val="FrameContents"/>
-                              <w:jc w:val="both"/>
-                            </w:pPr>
-                            <w:r>
-                              <w:t>Le propriétaire (6), {%  if convention.signataire_bloc_signature %}{{ convention.signataire_bloc_signature|default_empty_if_none }}{% else %} {{ bailleur.signataire_bloc_signature|default_empty_if_none }}{% endif %}</w:t>
-                            </w:r>
-                          </w:p>
-                          <w:p>
-                            <w:pPr>
-                              <w:pStyle w:val="FrameContents"/>
-                              <w:jc w:val="both"/>
-                            </w:pPr>
-                          </w:p>
-                          <w:p>
-                            <w:pPr>
-                              <w:pStyle w:val="FrameContents"/>
-                              <w:jc w:val="both"/>
-                            </w:pPr>
-                          </w:p>
-                          <w:p>
-                            <w:pPr>
-                              <w:pStyle w:val="FrameContents"/>
-                              <w:jc w:val="both"/>
-                            </w:pPr>
-                          </w:p>
-                          <w:p>
-                            <w:pPr>
-                              <w:pStyle w:val="FrameContents"/>
-                              <w:jc w:val="both"/>
-                            </w:pPr>
-                          </w:p>
-                          <w:p>
-                            <w:pPr>
-                              <w:pStyle w:val="FrameContents"/>
-                              <w:jc w:val="both"/>
-                            </w:pPr>
-                            <w:r>
-                              <w:t>Le gestionnaire (6), {{ convention.gestionnaire_signataire_bloc_signature|default_empty_if_none }}</w:t>
-                            </w:r>
-                          </w:p>
-                          <w:p>
-                            <w:pPr>
-                              <w:pStyle w:val="FrameContents"/>
-                              <w:jc w:val="both"/>
-                            </w:pPr>
-                          </w:p>
-                          <w:p>
-                            <w:pPr>
-                              <w:pStyle w:val="FrameContents"/>
-                              <w:jc w:val="both"/>
-                            </w:pPr>
-                          </w:p>
-                          <w:p>
-                            <w:pPr>
-                              <w:pStyle w:val="FrameContents"/>
-                              <w:jc w:val="both"/>
-                            </w:pPr>
-                          </w:p>
-                          <w:p>
-                            <w:pPr>
-                              <w:pStyle w:val="FrameContents"/>
-                              <w:jc w:val="both"/>
-                            </w:pPr>
-                          </w:p>
-                          <w:p>
-                            <w:pPr>
-                              <w:pStyle w:val="FrameContents"/>
-                              <w:jc w:val="both"/>
-                            </w:pPr>
-                          </w:p>
-                          <w:p>
-                            <w:pPr>
-                              <w:pStyle w:val="FrameContents"/>
-                              <w:jc w:val="both"/>
-                              <w:rPr>
-                                <w:shd w:val="clear" w:color="auto" w:fill="FFFFFF"/>
-                              </w:rPr>
-                            </w:pPr>
-                            <w:r>
-                              <w:rPr>
-                                <w:shd w:val="clear" w:color="auto" w:fill="FFFFFF"/>
-                              </w:rPr>
-                              <w:t>Le préfet, le président de l'établissement public de coopération intercommunale, du conseil départemental{% if outre_mer %} de Guadeloupe, de La Réunion, de Mayotte, de l'assemblée de Guyane, du conseil exécutif de Martinique,{% else %}, de la métropole de Lyon, de la métropole du Grand Paris, de la métropole d’Aix-Marseille-Provence, ou du conseil exécutif de Corse,{% endif %}</w:t>
-                            </w:r>
-                            <w:r>
-                              <w:t xml:space="preserve"> {{ administration.signataire_bloc_signature|default_empty_if_none }}</w:t>
-                            </w:r>
-                          </w:p>
-                          <w:p>
-                            <w:pPr>
-                              <w:pStyle w:val="FrameContents"/>
-                              <w:jc w:val="both"/>
-                            </w:pPr>
-                          </w:p>
-                          <w:p>
-                            <w:pPr>
-                              <w:pStyle w:val="FrameContents"/>
-                            </w:pPr>
-                          </w:p>
-                          <w:p>
-                            <w:pPr>
-                              <w:pStyle w:val="FrameContents"/>
-                            </w:pPr>
-                          </w:p>
-                          <w:p>
-                            <w:pPr>
-                              <w:pStyle w:val="FrameContents"/>
-                            </w:pPr>
-                          </w:p>
-                          <w:p>
-                            <w:pPr>
-                              <w:pStyle w:val="FrameContents"/>
-                            </w:pPr>
-                          </w:p>
-                          <w:p>
-                            <w:pPr>
-                              <w:pStyle w:val="FrameContents"/>
-                            </w:pPr>
-                          </w:p>
-                        </w:txbxContent>
-                      </wps:txbx>
-                      <wps:bodyPr lIns="0" tIns="0" rIns="0" bIns="0" anchor="t">
-                        <a:prstTxWarp prst="textNoShape">
-                          <a:avLst/>
-                        </a:prstTxWarp>
-                        <a:noAutofit/>
-                      </wps:bodyPr>
-                    </wps:wsp>
-                  </a:graphicData>
-                </a:graphic>
-              </wp:inline>
-            </w:drawing>
-          </mc:Choice>
-          <mc:Fallback>
-            <w:pict>
-              <v:rect w14:anchorId="4C7996FF" id="Text Box 68" o:spid="_x0000_s1027" style="width:411.95pt;height:318.1pt;visibility:visible;mso-wrap-style:square;mso-left-percent:-10001;mso-top-percent:-10001;mso-position-horizontal:absolute;mso-position-horizontal-relative:char;mso-position-vertical:absolute;mso-position-vertical-relative:line;mso-left-percent:-10001;mso-top-percent:-10001;v-text-anchor:top" o:gfxdata="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" fillcolor="white [3201]" stroked="f" strokeweight=".5pt">
-                <v:textbox inset="0,0,0,0">
-                  <w:txbxContent>
-                    <w:p>
-                      <w:pPr>
-                        <w:pStyle w:val="FrameContents"/>
-                        <w:jc w:val="both"/>
-                      </w:pPr>
-                      <w:r>
-                        <w:t>Fait à {{administration.get_ville_signature_or_empty() }}, le</w:t>
-                      </w:r>
-                    </w:p>
-                    <w:p>
-                      <w:pPr>
-                        <w:pStyle w:val="FrameContents"/>
-                        <w:jc w:val="both"/>
-                      </w:pPr>
-                    </w:p>
-                    <w:p>
-                      <w:pPr>
-                        <w:pStyle w:val="FrameContents"/>
-                        <w:jc w:val="both"/>
-                      </w:pPr>
-                      <w:r>
-                        <w:t>Le propriétaire (6), {%  if convention.signataire_bloc_signature %}{{ convention.signataire_bloc_signature|default_empty_if_none }}{% else %} {{ bailleur.signataire_bloc_signature|default_empty_if_none }}{% endif %}</w:t>
-                      </w:r>
-                    </w:p>
-                    <w:p>
-                      <w:pPr>
-                        <w:pStyle w:val="FrameContents"/>
-                        <w:jc w:val="both"/>
-                      </w:pPr>
-                    </w:p>
-                    <w:p>
-                      <w:pPr>
-                        <w:pStyle w:val="FrameContents"/>
-                        <w:jc w:val="both"/>
-                      </w:pPr>
-                    </w:p>
-                    <w:p>
-                      <w:pPr>
-                        <w:pStyle w:val="FrameContents"/>
-                        <w:jc w:val="both"/>
-                      </w:pPr>
-                    </w:p>
-                    <w:p>
-                      <w:pPr>
-                        <w:pStyle w:val="FrameContents"/>
-                        <w:jc w:val="both"/>
-                      </w:pPr>
-                    </w:p>
-                    <w:p>
-                      <w:pPr>
-                        <w:pStyle w:val="FrameContents"/>
-                        <w:jc w:val="both"/>
-                      </w:pPr>
-                      <w:r>
-                        <w:t>Le gestionnaire (6), {{ convention.gestionnaire_signataire_bloc_signature|default_empty_if_none }}</w:t>
-                      </w:r>
-                    </w:p>
-                    <w:p>
-                      <w:pPr>
-                        <w:pStyle w:val="FrameContents"/>
-                        <w:jc w:val="both"/>
-                      </w:pPr>
-                    </w:p>
-                    <w:p>
-                      <w:pPr>
-                        <w:pStyle w:val="FrameContents"/>
-                        <w:jc w:val="both"/>
-                      </w:pPr>
-                    </w:p>
-                    <w:p>
-                      <w:pPr>
-                        <w:pStyle w:val="FrameContents"/>
-                        <w:jc w:val="both"/>
-                      </w:pPr>
-                    </w:p>
-                    <w:p>
-                      <w:pPr>
-                        <w:pStyle w:val="FrameContents"/>
-                        <w:jc w:val="both"/>
-                      </w:pPr>
-                    </w:p>
-                    <w:p>
-                      <w:pPr>
-                        <w:pStyle w:val="FrameContents"/>
-                        <w:jc w:val="both"/>
-                      </w:pPr>
-                    </w:p>
-                    <w:p>
-                      <w:pPr>
-                        <w:pStyle w:val="FrameContents"/>
-                        <w:jc w:val="both"/>
-                        <w:rPr>
-                          <w:shd w:val="clear" w:color="auto" w:fill="FFFFFF"/>
-                        </w:rPr>
-                      </w:pPr>
-                      <w:r>
-                        <w:rPr>
-                          <w:shd w:val="clear" w:color="auto" w:fill="FFFFFF"/>
-                        </w:rPr>
-                        <w:t>Le préfet, le président de l'établissement public de coopération intercommunale, du conseil départemental{% if outre_mer %} de Guadeloupe, de La Réunion, de Mayotte, de l'assemblée de Guyane, du conseil exécutif de Martinique,{% else %}, de la métropole de Lyon, de la métropole du Grand Paris, de la métropole d’Aix-Marseille-Provence, ou du conseil exécutif de Corse,{% endif %}</w:t>
-                      </w:r>
-                      <w:r>
-                        <w:t xml:space="preserve"> {{ administration.signataire_bloc_signature|default_empty_if_none }}</w:t>
-                      </w:r>
-                    </w:p>
-                    <w:p>
-                      <w:pPr>
-                        <w:pStyle w:val="FrameContents"/>
-                        <w:jc w:val="both"/>
-                      </w:pPr>
-                    </w:p>
-                    <w:p>
-                      <w:pPr>
-                        <w:pStyle w:val="FrameContents"/>
-                      </w:pPr>
-                    </w:p>
-                    <w:p>
-                      <w:pPr>
-                        <w:pStyle w:val="FrameContents"/>
-                      </w:pPr>
-                    </w:p>
-                    <w:p>
-                      <w:pPr>
-                        <w:pStyle w:val="FrameContents"/>
-                      </w:pPr>
-                    </w:p>
-                    <w:p>
-                      <w:pPr>
-                        <w:pStyle w:val="FrameContents"/>
-                      </w:pPr>
-                    </w:p>
-                    <w:p>
-                      <w:pPr>
-                        <w:pStyle w:val="FrameContents"/>
-                      </w:pPr>
-                    </w:p>
-                  </w:txbxContent>
-                </v:textbox>
-                <w10:anchorlock/>
-              </v:rect>
-            </w:pict>
-          </mc:Fallback>
-        </mc:AlternateContent>
+      </w:r>
+      <w:r>
+        <w:pict w14:anchorId="4E5AB9C2">
+          <v:rect id="Text Box 68" o:spid="_x0000_s2051" style="width:411.95pt;height:318.1pt;visibility:visible;mso-wrap-style:square;mso-left-percent:-10001;mso-top-percent:-10001;mso-position-horizontal:absolute;mso-position-horizontal-relative:char;mso-position-vertical:absolute;mso-position-vertical-relative:line;mso-left-percent:-10001;mso-top-percent:-10001;v-text-anchor:top" o:gfxdata="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" fillcolor="white [3201]" stroked="f" strokeweight=".5pt">
+            <v:textbox inset="0,0,0,0">
+              <w:txbxContent>
+                <w:p>
+                  <w:pPr>
+                    <w:pStyle w:val="FrameContents"/>
+                    <w:jc w:val="both"/>
+                  </w:pPr>
+                  <w:r>
+                    <w:t>Fait à {{administration.get_ville_signature_or_empty() }}, le</w:t>
+                  </w:r>
+                </w:p>
+                <w:p>
+                  <w:pPr>
+                    <w:pStyle w:val="FrameContents"/>
+                    <w:jc w:val="both"/>
+                  </w:pPr>
+                </w:p>
+                <w:p>
+                  <w:pPr>
+                    <w:pStyle w:val="FrameContents"/>
+                    <w:jc w:val="both"/>
+                  </w:pPr>
+                  <w:r>
+                    <w:t>Le propriétaire (6), {%  if convention.signataire_bloc_signature %}{{ convention.signataire_bloc_signature|default_empty_if_none }}{% else %} {{ bailleur.signataire_bloc_signature|default_empty_if_none }}{% endif %}</w:t>
+                  </w:r>
+                </w:p>
+                <w:p>
+                  <w:pPr>
+                    <w:pStyle w:val="FrameContents"/>
+                    <w:jc w:val="both"/>
+                  </w:pPr>
+                </w:p>
+                <w:p>
+                  <w:pPr>
+                    <w:pStyle w:val="FrameContents"/>
+                    <w:jc w:val="both"/>
+                  </w:pPr>
+                </w:p>
+                <w:p>
+                  <w:pPr>
+                    <w:pStyle w:val="FrameContents"/>
+                    <w:jc w:val="both"/>
+                  </w:pPr>
+                </w:p>
+                <w:p>
+                  <w:pPr>
+                    <w:pStyle w:val="FrameContents"/>
+                    <w:jc w:val="both"/>
+                  </w:pPr>
+                </w:p>
+                <w:p>
+                  <w:pPr>
+                    <w:pStyle w:val="FrameContents"/>
+                    <w:jc w:val="both"/>
+                  </w:pPr>
+                  <w:r>
+                    <w:t>Le gestionnaire (6), {{ convention.gestionnaire_signataire_bloc_signature|default_empty_if_none }}</w:t>
+                  </w:r>
+                </w:p>
+                <w:p>
+                  <w:pPr>
+                    <w:pStyle w:val="FrameContents"/>
+                    <w:jc w:val="both"/>
+                  </w:pPr>
+                </w:p>
+                <w:p>
+                  <w:pPr>
+                    <w:pStyle w:val="FrameContents"/>
+                    <w:jc w:val="both"/>
+                  </w:pPr>
+                </w:p>
+                <w:p>
+                  <w:pPr>
+                    <w:pStyle w:val="FrameContents"/>
+                    <w:jc w:val="both"/>
+                  </w:pPr>
+                </w:p>
+                <w:p>
+                  <w:pPr>
+                    <w:pStyle w:val="FrameContents"/>
+                    <w:jc w:val="both"/>
+                  </w:pPr>
+                </w:p>
+                <w:p>
+                  <w:pPr>
+                    <w:pStyle w:val="FrameContents"/>
+                    <w:jc w:val="both"/>
+                  </w:pPr>
+                </w:p>
+                <w:p>
+                  <w:pPr>
+                    <w:pStyle w:val="FrameContents"/>
+                    <w:jc w:val="both"/>
+                    <w:rPr>
+                      <w:shd w:val="clear" w:color="auto" w:fill="FFFFFF"/>
+                    </w:rPr>
+                  </w:pPr>
+                  <w:r>
+                    <w:rPr>
+                      <w:shd w:val="clear" w:color="auto" w:fill="FFFFFF"/>
+                    </w:rPr>
+                    <w:t>Le préfet, le président de l'établissement public de coopération intercommunale, du conseil départemental{% if outre_mer %} de Guadeloupe, de La Réunion, de Mayotte, de l'assemblée de Guyane, du conseil exécutif de Martinique,{% else %}, de la métropole de Lyon, de la métropole du Grand Paris, de la métropole d’Aix-Marseille-Provence, ou du conseil exécutif de Corse,{% endif %}</w:t>
+                  </w:r>
+                  <w:r>
+                    <w:t xml:space="preserve"> {{ administration.signataire_bloc_signature|default_empty_if_none }}</w:t>
+                  </w:r>
+                </w:p>
+                <w:p>
+                  <w:pPr>
+                    <w:pStyle w:val="FrameContents"/>
+                    <w:jc w:val="both"/>
+                  </w:pPr>
+                </w:p>
+                <w:p>
+                  <w:pPr>
+                    <w:pStyle w:val="FrameContents"/>
+                  </w:pPr>
+                </w:p>
+                <w:p>
+                  <w:pPr>
+                    <w:pStyle w:val="FrameContents"/>
+                  </w:pPr>
+                </w:p>
+                <w:p>
+                  <w:pPr>
+                    <w:pStyle w:val="FrameContents"/>
+                  </w:pPr>
+                </w:p>
+                <w:p>
+                  <w:pPr>
+                    <w:pStyle w:val="FrameContents"/>
+                  </w:pPr>
+                </w:p>
+                <w:p>
+                  <w:pPr>
+                    <w:pStyle w:val="FrameContents"/>
+                  </w:pPr>
+                </w:p>
+              </w:txbxContent>
+            </v:textbox>
+            <w10:anchorlock/>
+          </v:rect>
+        </w:pict>
       </w:r>
     </w:p>
     <w:p>
@@ -7688,60 +7526,68 @@
           <w:bCs/>
           <w:color w:val="000000"/>
         </w:rPr>
-        <w:t>ANNEXE [B] À LA CONVENTION ANNEXÉE À L'ARTICLE R. 373-3 DU CODE DE LA CONSTRUCTION ET DE L'HABITATION OUVRANT DROIT À L'APL DANS LES RÉSIDENCES SOCIALES{% else %}Annexe II à la convention n° 2 annexée au III de l'article R. 353-159 du code de la construction et de l'habitation ouvrant droit à l'APL{% endif %}</w:t>
-      </w:r>
-    </w:p>
-    <w:p>
-      <w:pPr>
-        <w:jc w:val="center"/>
+        <w:t xml:space="preserve">ANNEXE [B] À LA CONVENTION ANNEXÉE À L'ARTICLE R. 373-3 DU </w:t>
+      </w:r>
+      <w:r>
         <w:rPr>
           <w:b/>
           <w:bCs/>
           <w:color w:val="000000"/>
         </w:rPr>
-      </w:pPr>
-      <w:r>
+        <w:t>CODE DE LA CONSTRUCTION ET DE L'HABITATION OUVRANT DROIT À L'APL DANS LES RÉSIDENCES SOCIALES{% else %}Annexe II à la convention n° 2 annexée au III de l'article R. 353-159 du code de la construction et de l'habitation ouvrant droit à l'APL{% endif %}</w:t>
+      </w:r>
+    </w:p>
+    <w:p>
+      <w:pPr>
+        <w:jc w:val="center"/>
         <w:rPr>
           <w:b/>
           <w:bCs/>
           <w:color w:val="000000"/>
         </w:rPr>
-        <w:t>{% if outre_mer %}</w:t>
-      </w:r>
-    </w:p>
-    <w:p>
-      <w:pPr>
-        <w:jc w:val="center"/>
+      </w:pPr>
+      <w:r>
         <w:rPr>
           <w:b/>
           <w:bCs/>
           <w:color w:val="000000"/>
         </w:rPr>
-      </w:pPr>
-      <w:r>
+        <w:t>{% if outre_mer %}</w:t>
+      </w:r>
+    </w:p>
+    <w:p>
+      <w:pPr>
+        <w:jc w:val="center"/>
         <w:rPr>
           <w:b/>
           <w:bCs/>
           <w:color w:val="000000"/>
         </w:rPr>
-        <w:t>Projet social</w:t>
-      </w:r>
-    </w:p>
-    <w:p>
-      <w:pPr>
-        <w:jc w:val="center"/>
+      </w:pPr>
+      <w:r>
         <w:rPr>
           <w:b/>
           <w:bCs/>
           <w:color w:val="000000"/>
         </w:rPr>
-      </w:pPr>
-      <w:r>
+        <w:t>Projet social</w:t>
+      </w:r>
+    </w:p>
+    <w:p>
+      <w:pPr>
+        <w:jc w:val="center"/>
         <w:rPr>
           <w:b/>
           <w:bCs/>
           <w:color w:val="000000"/>
         </w:rPr>
+      </w:pPr>
+      <w:r>
+        <w:rPr>
+          <w:b/>
+          <w:bCs/>
+          <w:color w:val="000000"/>
+        </w:rPr>
         <w:t>{% endif %}</w:t>
       </w:r>
     </w:p>
@@ -7957,7 +7803,13 @@
         <w:rPr>
           <w:color w:val="000000"/>
         </w:rPr>
-        <w:t>{% if convention.attribution_inclusif_modalites_attribution %}</w:t>
+        <w:t xml:space="preserve">{% if </w:t>
+      </w:r>
+      <w:r>
+        <w:rPr>
+          <w:color w:val="000000"/>
+        </w:rPr>
+        <w:t>convention.attribution_inclusif_modalites_attribution %}</w:t>
       </w:r>
     </w:p>
     <w:p>
@@ -8060,358 +7912,165 @@
         <w:rPr>
           <w:noProof/>
         </w:rPr>
-        <w:lastRenderedPageBreak/>
-        <mc:AlternateContent>
-          <mc:Choice Requires="wps">
-            <w:drawing>
-              <wp:inline distT="0" distB="0" distL="0" distR="0" wp14:anchorId="4CB9138A" wp14:editId="732F7C9B">
-                <wp:extent cx="5231765" cy="4039870"/>
-                <wp:effectExtent l="0" t="0" r="635" b="0"/>
-                <wp:docPr id="3" name="Text Box 51"/>
-                <wp:cNvGraphicFramePr/>
-                <a:graphic xmlns:a="http://schemas.openxmlformats.org/drawingml/2006/main">
-                  <a:graphicData uri="http://schemas.microsoft.com/office/word/2010/wordprocessingShape">
-                    <wps:wsp>
-                      <wps:cNvSpPr/>
-                      <wps:spPr>
-                        <a:xfrm>
-                          <a:off x="0" y="0"/>
-                          <a:ext cx="5231880" cy="4039920"/>
-                        </a:xfrm>
-                        <a:prstGeom prst="rect">
-                          <a:avLst/>
-                        </a:prstGeom>
-                        <a:solidFill>
-                          <a:schemeClr val="lt1"/>
-                        </a:solidFill>
-                        <a:ln w="6350">
-                          <a:noFill/>
-                        </a:ln>
-                      </wps:spPr>
-                      <wps:style>
-                        <a:lnRef idx="0">
-                          <a:scrgbClr r="0" g="0" b="0"/>
-                        </a:lnRef>
-                        <a:fillRef idx="0">
-                          <a:scrgbClr r="0" g="0" b="0"/>
-                        </a:fillRef>
-                        <a:effectRef idx="0">
-                          <a:scrgbClr r="0" g="0" b="0"/>
-                        </a:effectRef>
-                        <a:fontRef idx="minor"/>
-                      </wps:style>
-                      <wps:txbx>
-                        <w:txbxContent>
-                          <w:p>
-                            <w:pPr>
-                              <w:pStyle w:val="FrameContents"/>
-                              <w:jc w:val="both"/>
-                            </w:pPr>
-                            <w:r>
-                              <w:t>Fait à {{administration.get_ville_signature_or_empty() }}, le</w:t>
-                            </w:r>
-                          </w:p>
-                          <w:p>
-                            <w:pPr>
-                              <w:pStyle w:val="FrameContents"/>
-                              <w:jc w:val="both"/>
-                            </w:pPr>
-                          </w:p>
-                          <w:p>
-                            <w:pPr>
-                              <w:pStyle w:val="FrameContents"/>
-                              <w:jc w:val="both"/>
-                            </w:pPr>
-                            <w:r>
-                              <w:t>Le propriétaire (6), {{ convention.signataire_bloc_signature|default_empty_if_none }}</w:t>
-                            </w:r>
-                          </w:p>
-                          <w:p>
-                            <w:pPr>
-                              <w:pStyle w:val="FrameContents"/>
-                              <w:jc w:val="both"/>
-                            </w:pPr>
-                          </w:p>
-                          <w:p>
-                            <w:pPr>
-                              <w:pStyle w:val="FrameContents"/>
-                              <w:jc w:val="both"/>
-                            </w:pPr>
-                          </w:p>
-                          <w:p>
-                            <w:pPr>
-                              <w:pStyle w:val="FrameContents"/>
-                              <w:jc w:val="both"/>
-                            </w:pPr>
-                          </w:p>
-                          <w:p>
-                            <w:pPr>
-                              <w:pStyle w:val="FrameContents"/>
-                              <w:jc w:val="both"/>
-                            </w:pPr>
-                          </w:p>
-                          <w:p>
-                            <w:pPr>
-                              <w:pStyle w:val="FrameContents"/>
-                              <w:jc w:val="both"/>
-                            </w:pPr>
-                          </w:p>
-                          <w:p>
-                            <w:pPr>
-                              <w:pStyle w:val="FrameContents"/>
-                              <w:jc w:val="both"/>
-                            </w:pPr>
-                            <w:r>
-                              <w:t>Le gestionnaire (6), {{ convention.gestionnaire_signataire_bloc_signature|default_empty_if_none }}</w:t>
-                            </w:r>
-                          </w:p>
-                          <w:p>
-                            <w:pPr>
-                              <w:pStyle w:val="FrameContents"/>
-                              <w:jc w:val="both"/>
-                            </w:pPr>
-                          </w:p>
-                          <w:p>
-                            <w:pPr>
-                              <w:pStyle w:val="FrameContents"/>
-                              <w:jc w:val="both"/>
-                            </w:pPr>
-                          </w:p>
-                          <w:p>
-                            <w:pPr>
-                              <w:pStyle w:val="FrameContents"/>
-                              <w:jc w:val="both"/>
-                            </w:pPr>
-                          </w:p>
-                          <w:p>
-                            <w:pPr>
-                              <w:pStyle w:val="FrameContents"/>
-                              <w:jc w:val="both"/>
-                            </w:pPr>
-                          </w:p>
-                          <w:p>
-                            <w:pPr>
-                              <w:pStyle w:val="FrameContents"/>
-                              <w:jc w:val="both"/>
-                            </w:pPr>
-                          </w:p>
-                          <w:p>
-                            <w:pPr>
-                              <w:pStyle w:val="FrameContents"/>
-                              <w:jc w:val="both"/>
-                              <w:rPr>
-                                <w:shd w:val="clear" w:color="auto" w:fill="FFFFFF"/>
-                              </w:rPr>
-                            </w:pPr>
-                            <w:r>
-                              <w:rPr>
-                                <w:shd w:val="clear" w:color="auto" w:fill="FFFFFF"/>
-                              </w:rPr>
-                              <w:t>Le préfet, le président de l'établissement public de coopération intercommunale, du conseil départemental{% if outre_mer %} de Guadeloupe, de La Réunion, de Mayotte, de l'assemblée de Guyane, du conseil exécutif de Martinique,{% else %}, de la métropole de Lyon, de la métropole du Grand Paris, de la métropole d’Aix-Marseille-Provence, ou du conseil exécutif de Corse,{% endif %}</w:t>
-                            </w:r>
-                            <w:r>
-                              <w:t xml:space="preserve"> {{ administration.signataire_bloc_signature|default_empty_if_none }}</w:t>
-                            </w:r>
-                          </w:p>
-                          <w:p>
-                            <w:pPr>
-                              <w:pStyle w:val="FrameContents"/>
-                              <w:jc w:val="both"/>
-                            </w:pPr>
-                          </w:p>
-                          <w:p>
-                            <w:pPr>
-                              <w:pStyle w:val="FrameContents"/>
-                            </w:pPr>
-                          </w:p>
-                          <w:p>
-                            <w:pPr>
-                              <w:pStyle w:val="FrameContents"/>
-                            </w:pPr>
-                          </w:p>
-                          <w:p>
-                            <w:pPr>
-                              <w:pStyle w:val="FrameContents"/>
-                            </w:pPr>
-                          </w:p>
-                          <w:p>
-                            <w:pPr>
-                              <w:pStyle w:val="FrameContents"/>
-                            </w:pPr>
-                          </w:p>
-                          <w:p>
-                            <w:pPr>
-                              <w:pStyle w:val="FrameContents"/>
-                            </w:pPr>
-                          </w:p>
-                        </w:txbxContent>
-                      </wps:txbx>
-                      <wps:bodyPr lIns="0" tIns="0" rIns="0" bIns="0" anchor="t">
-                        <a:prstTxWarp prst="textNoShape">
-                          <a:avLst/>
-                        </a:prstTxWarp>
-                        <a:noAutofit/>
-                      </wps:bodyPr>
-                    </wps:wsp>
-                  </a:graphicData>
-                </a:graphic>
-              </wp:inline>
-            </w:drawing>
-          </mc:Choice>
-          <mc:Fallback>
-            <w:pict>
-              <v:rect w14:anchorId="4CB9138A" id="Text Box 51" o:spid="_x0000_s1028" style="width:411.95pt;height:318.1pt;visibility:visible;mso-wrap-style:square;mso-left-percent:-10001;mso-top-percent:-10001;mso-position-horizontal:absolute;mso-position-horizontal-relative:char;mso-position-vertical:absolute;mso-position-vertical-relative:line;mso-left-percent:-10001;mso-top-percent:-10001;v-text-anchor:top" o:gfxdata="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" fillcolor="white [3201]" stroked="f" strokeweight=".5pt">
-                <v:textbox inset="0,0,0,0">
-                  <w:txbxContent>
-                    <w:p>
-                      <w:pPr>
-                        <w:pStyle w:val="FrameContents"/>
-                        <w:jc w:val="both"/>
-                      </w:pPr>
-                      <w:r>
-                        <w:t>Fait à {{administration.get_ville_signature_or_empty() }}, le</w:t>
-                      </w:r>
-                    </w:p>
-                    <w:p>
-                      <w:pPr>
-                        <w:pStyle w:val="FrameContents"/>
-                        <w:jc w:val="both"/>
-                      </w:pPr>
-                    </w:p>
-                    <w:p>
-                      <w:pPr>
-                        <w:pStyle w:val="FrameContents"/>
-                        <w:jc w:val="both"/>
-                      </w:pPr>
-                      <w:r>
-                        <w:t>Le propriétaire (6), {{ convention.signataire_bloc_signature|default_empty_if_none }}</w:t>
-                      </w:r>
-                    </w:p>
-                    <w:p>
-                      <w:pPr>
-                        <w:pStyle w:val="FrameContents"/>
-                        <w:jc w:val="both"/>
-                      </w:pPr>
-                    </w:p>
-                    <w:p>
-                      <w:pPr>
-                        <w:pStyle w:val="FrameContents"/>
-                        <w:jc w:val="both"/>
-                      </w:pPr>
-                    </w:p>
-                    <w:p>
-                      <w:pPr>
-                        <w:pStyle w:val="FrameContents"/>
-                        <w:jc w:val="both"/>
-                      </w:pPr>
-                    </w:p>
-                    <w:p>
-                      <w:pPr>
-                        <w:pStyle w:val="FrameContents"/>
-                        <w:jc w:val="both"/>
-                      </w:pPr>
-                    </w:p>
-                    <w:p>
-                      <w:pPr>
-                        <w:pStyle w:val="FrameContents"/>
-                        <w:jc w:val="both"/>
-                      </w:pPr>
-                    </w:p>
-                    <w:p>
-                      <w:pPr>
-                        <w:pStyle w:val="FrameContents"/>
-                        <w:jc w:val="both"/>
-                      </w:pPr>
-                      <w:r>
-                        <w:t>Le gestionnaire (6), {{ convention.gestionnaire_signataire_bloc_signature|default_empty_if_none }}</w:t>
-                      </w:r>
-                    </w:p>
-                    <w:p>
-                      <w:pPr>
-                        <w:pStyle w:val="FrameContents"/>
-                        <w:jc w:val="both"/>
-                      </w:pPr>
-                    </w:p>
-                    <w:p>
-                      <w:pPr>
-                        <w:pStyle w:val="FrameContents"/>
-                        <w:jc w:val="both"/>
-                      </w:pPr>
-                    </w:p>
-                    <w:p>
-                      <w:pPr>
-                        <w:pStyle w:val="FrameContents"/>
-                        <w:jc w:val="both"/>
-                      </w:pPr>
-                    </w:p>
-                    <w:p>
-                      <w:pPr>
-                        <w:pStyle w:val="FrameContents"/>
-                        <w:jc w:val="both"/>
-                      </w:pPr>
-                    </w:p>
-                    <w:p>
-                      <w:pPr>
-                        <w:pStyle w:val="FrameContents"/>
-                        <w:jc w:val="both"/>
-                      </w:pPr>
-                    </w:p>
-                    <w:p>
-                      <w:pPr>
-                        <w:pStyle w:val="FrameContents"/>
-                        <w:jc w:val="both"/>
-                        <w:rPr>
-                          <w:shd w:val="clear" w:color="auto" w:fill="FFFFFF"/>
-                        </w:rPr>
-                      </w:pPr>
-                      <w:r>
-                        <w:rPr>
-                          <w:shd w:val="clear" w:color="auto" w:fill="FFFFFF"/>
-                        </w:rPr>
-                        <w:t>Le préfet, le président de l'établissement public de coopération intercommunale, du conseil départemental{% if outre_mer %} de Guadeloupe, de La Réunion, de Mayotte, de l'assemblée de Guyane, du conseil exécutif de Martinique,{% else %}, de la métropole de Lyon, de la métropole du Grand Paris, de la métropole d’Aix-Marseille-Provence, ou du conseil exécutif de Corse,{% endif %}</w:t>
-                      </w:r>
-                      <w:r>
-                        <w:t xml:space="preserve"> {{ administration.signataire_bloc_signature|default_empty_if_none }}</w:t>
-                      </w:r>
-                    </w:p>
-                    <w:p>
-                      <w:pPr>
-                        <w:pStyle w:val="FrameContents"/>
-                        <w:jc w:val="both"/>
-                      </w:pPr>
-                    </w:p>
-                    <w:p>
-                      <w:pPr>
-                        <w:pStyle w:val="FrameContents"/>
-                      </w:pPr>
-                    </w:p>
-                    <w:p>
-                      <w:pPr>
-                        <w:pStyle w:val="FrameContents"/>
-                      </w:pPr>
-                    </w:p>
-                    <w:p>
-                      <w:pPr>
-                        <w:pStyle w:val="FrameContents"/>
-                      </w:pPr>
-                    </w:p>
-                    <w:p>
-                      <w:pPr>
-                        <w:pStyle w:val="FrameContents"/>
-                      </w:pPr>
-                    </w:p>
-                    <w:p>
-                      <w:pPr>
-                        <w:pStyle w:val="FrameContents"/>
-                      </w:pPr>
-                    </w:p>
-                  </w:txbxContent>
-                </v:textbox>
-                <w10:anchorlock/>
-              </v:rect>
-            </w:pict>
-          </mc:Fallback>
-        </mc:AlternateContent>
+      </w:r>
+      <w:r>
+        <w:pict w14:anchorId="057319F9">
+          <v:rect id="Text Box 51" o:spid="_x0000_s2050" style="width:411.95pt;height:318.1pt;visibility:visible;mso-wrap-style:square;mso-left-percent:-10001;mso-top-percent:-10001;mso-position-horizontal:absolute;mso-position-horizontal-relative:char;mso-position-vertical:absolute;mso-position-vertical-relative:line;mso-left-percent:-10001;mso-top-percent:-10001;v-text-anchor:top" o:gfxdata="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" fillcolor="white [3201]" stroked="f" strokeweight=".5pt">
+            <v:textbox inset="0,0,0,0">
+              <w:txbxContent>
+                <w:p>
+                  <w:pPr>
+                    <w:pStyle w:val="FrameContents"/>
+                    <w:jc w:val="both"/>
+                  </w:pPr>
+                  <w:r>
+                    <w:t>Fait à {{administration.get_ville_signature_or_empty() }}, le</w:t>
+                  </w:r>
+                </w:p>
+                <w:p>
+                  <w:pPr>
+                    <w:pStyle w:val="FrameContents"/>
+                    <w:jc w:val="both"/>
+                  </w:pPr>
+                </w:p>
+                <w:p>
+                  <w:pPr>
+                    <w:pStyle w:val="FrameContents"/>
+                    <w:jc w:val="both"/>
+                  </w:pPr>
+                  <w:r>
+                    <w:t>Le propriétaire (6), {{ convention.signataire_bloc_signature|default_empty_if_none }}</w:t>
+                  </w:r>
+                </w:p>
+                <w:p>
+                  <w:pPr>
+                    <w:pStyle w:val="FrameContents"/>
+                    <w:jc w:val="both"/>
+                  </w:pPr>
+                </w:p>
+                <w:p>
+                  <w:pPr>
+                    <w:pStyle w:val="FrameContents"/>
+                    <w:jc w:val="both"/>
+                  </w:pPr>
+                </w:p>
+                <w:p>
+                  <w:pPr>
+                    <w:pStyle w:val="FrameContents"/>
+                    <w:jc w:val="both"/>
+                  </w:pPr>
+                </w:p>
+                <w:p>
+                  <w:pPr>
+                    <w:pStyle w:val="FrameContents"/>
+                    <w:jc w:val="both"/>
+                  </w:pPr>
+                </w:p>
+                <w:p>
+                  <w:pPr>
+                    <w:pStyle w:val="FrameContents"/>
+                    <w:jc w:val="both"/>
+                  </w:pPr>
+                </w:p>
+                <w:p>
+                  <w:pPr>
+                    <w:pStyle w:val="FrameContents"/>
+                    <w:jc w:val="both"/>
+                  </w:pPr>
+                  <w:r>
+                    <w:t>Le gestionnaire (6), {{ convention.gestionnaire_signataire_bloc_signature|default_empty_if_none }}</w:t>
+                  </w:r>
+                </w:p>
+                <w:p>
+                  <w:pPr>
+                    <w:pStyle w:val="FrameContents"/>
+                    <w:jc w:val="both"/>
+                  </w:pPr>
+                </w:p>
+                <w:p>
+                  <w:pPr>
+                    <w:pStyle w:val="FrameContents"/>
+                    <w:jc w:val="both"/>
+                  </w:pPr>
+                </w:p>
+                <w:p>
+                  <w:pPr>
+                    <w:pStyle w:val="FrameContents"/>
+                    <w:jc w:val="both"/>
+                  </w:pPr>
+                </w:p>
+                <w:p>
+                  <w:pPr>
+                    <w:pStyle w:val="FrameContents"/>
+                    <w:jc w:val="both"/>
+                  </w:pPr>
+                </w:p>
+                <w:p>
+                  <w:pPr>
+                    <w:pStyle w:val="FrameContents"/>
+                    <w:jc w:val="both"/>
+                  </w:pPr>
+                </w:p>
+                <w:p>
+                  <w:pPr>
+                    <w:pStyle w:val="FrameContents"/>
+                    <w:jc w:val="both"/>
+                    <w:rPr>
+                      <w:shd w:val="clear" w:color="auto" w:fill="FFFFFF"/>
+                    </w:rPr>
+                  </w:pPr>
+                  <w:r>
+                    <w:rPr>
+                      <w:shd w:val="clear" w:color="auto" w:fill="FFFFFF"/>
+                    </w:rPr>
+                    <w:t xml:space="preserve">Le préfet, le président de l'établissement public de coopération intercommunale, du conseil départemental{% if outre_mer %} de Guadeloupe, de La Réunion, de Mayotte, de l'assemblée de Guyane, du conseil exécutif de Martinique,{% else %}, de la </w:t>
+                  </w:r>
+                  <w:r>
+                    <w:rPr>
+                      <w:shd w:val="clear" w:color="auto" w:fill="FFFFFF"/>
+                    </w:rPr>
+                    <w:t>métropole de Lyon, de la métropole du Grand Paris, de la métropole d’Aix-Marseille-Provence, ou du conseil exécutif de Corse,{% endif %}</w:t>
+                  </w:r>
+                  <w:r>
+                    <w:t xml:space="preserve"> {{ administration.signataire_bloc_signature|default_empty_if_none }}</w:t>
+                  </w:r>
+                </w:p>
+                <w:p>
+                  <w:pPr>
+                    <w:pStyle w:val="FrameContents"/>
+                    <w:jc w:val="both"/>
+                  </w:pPr>
+                </w:p>
+                <w:p>
+                  <w:pPr>
+                    <w:pStyle w:val="FrameContents"/>
+                  </w:pPr>
+                </w:p>
+                <w:p>
+                  <w:pPr>
+                    <w:pStyle w:val="FrameContents"/>
+                  </w:pPr>
+                </w:p>
+                <w:p>
+                  <w:pPr>
+                    <w:pStyle w:val="FrameContents"/>
+                  </w:pPr>
+                </w:p>
+                <w:p>
+                  <w:pPr>
+                    <w:pStyle w:val="FrameContents"/>
+                  </w:pPr>
+                </w:p>
+                <w:p>
+                  <w:pPr>
+                    <w:pStyle w:val="FrameContents"/>
+                  </w:pPr>
+                </w:p>
+              </w:txbxContent>
+            </v:textbox>
+            <w10:anchorlock/>
+          </v:rect>
+        </w:pict>
       </w:r>
     </w:p>
     <w:p>
@@ -8834,7 +8493,7 @@
 <w:ftr xmlns:wpc="http://schemas.microsoft.com/office/word/2010/wordprocessingCanvas" xmlns:cx="http://schemas.microsoft.com/office/drawing/2014/chartex" xmlns:cx1="http://schemas.microsoft.com/office/drawing/2015/9/8/chartex" xmlns:cx2="http://schemas.microsoft.com/office/drawing/2015/10/21/chartex" xmlns:cx3="http://schemas.microsoft.com/office/drawing/2016/5/9/chartex" xmlns:cx4="http://schemas.microsoft.com/office/drawing/2016/5/10/chartex" xmlns:cx5="http://schemas.microsoft.com/office/drawing/2016/5/11/chartex" xmlns:cx6="http://schemas.microsoft.com/office/drawing/2016/5/12/chartex" xmlns:cx7="http://schemas.microsoft.com/office/drawing/2016/5/13/chartex" xmlns:cx8="http://schemas.microsoft.com/office/drawing/2016/5/14/chartex" xmlns:mc="http://schemas.openxmlformats.org/markup-compatibility/2006" xmlns:aink="http://schemas.microsoft.com/office/drawing/2016/ink" xmlns:am3d="http://schemas.microsoft.com/office/drawing/2017/model3d" xmlns:o="urn:schemas-microsoft-com:office:office" xmlns:oel="http://schemas.microsoft.com/office/2019/extlst" xmlns:r="http://schemas.openxmlformats.org/officeDocument/2006/relationships" xmlns:m="http://schemas.openxmlformats.org/officeDocument/2006/math" xmlns:v="urn:schemas-microsoft-com:vml" xmlns:wp14="http://schemas.microsoft.com/office/word/2010/wordprocessingDrawing" xmlns:wp="http://schemas.openxmlformats.org/drawingml/2006/wordprocessingDrawing" xmlns:w10="urn:schemas-microsoft-com:office:word" xmlns:w="http://schemas.openxmlformats.org/wordprocessingml/2006/main" xmlns:w14="http://schemas.microsoft.com/office/word/2010/wordml" xmlns:w15="http://schemas.microsoft.com/office/word/2012/wordml" xmlns:w16cex="http://schemas.microsoft.com/office/word/2018/wordml/cex" xmlns:w16cid="http://schemas.microsoft.com/office/word/2016/wordml/cid" xmlns:w16="http://schemas.microsoft.com/office/word/2018/wordml" xmlns:w16du="http://schemas.microsoft.com/office/word/2023/wordml/word16du" xmlns:w16sdtdh="http://schemas.microsoft.com/office/word/2020/wordml/sdtdatahash" xmlns:w16sdtfl="http://schemas.microsoft.com/office/word/2024/wordml/sdtformatlock" xmlns:w16se="http://schemas.microsoft.com/office/word/2015/wordml/symex" xmlns:wpg="http://schemas.microsoft.com/office/word/2010/wordprocessingGroup" xmlns:wpi="http://schemas.microsoft.com/office/word/2010/wordprocessingInk" xmlns:wne="http://schemas.microsoft.com/office/word/2006/wordml" xmlns:wps="http://schemas.microsoft.com/office/word/2010/wordprocessingShape" mc:Ignorable="w14 w15 w16se w16cid w16 w16cex w16sdtdh w16sdtfl w16du wp14">
   <w:p>
     <w:pPr>
-      <w:pStyle w:val="Footer"/>
+      <w:pStyle w:val="Pieddepage"/>
     </w:pPr>
     <w:r>
       <w:t xml:space="preserve"> </w:t>
@@ -8847,7 +8506,7 @@
 <w:ftr xmlns:wpc="http://schemas.microsoft.com/office/word/2010/wordprocessingCanvas" xmlns:cx="http://schemas.microsoft.com/office/drawing/2014/chartex" xmlns:cx1="http://schemas.microsoft.com/office/drawing/2015/9/8/chartex" xmlns:cx2="http://schemas.microsoft.com/office/drawing/2015/10/21/chartex" xmlns:cx3="http://schemas.microsoft.com/office/drawing/2016/5/9/chartex" xmlns:cx4="http://schemas.microsoft.com/office/drawing/2016/5/10/chartex" xmlns:cx5="http://schemas.microsoft.com/office/drawing/2016/5/11/chartex" xmlns:cx6="http://schemas.microsoft.com/office/drawing/2016/5/12/chartex" xmlns:cx7="http://schemas.microsoft.com/office/drawing/2016/5/13/chartex" xmlns:cx8="http://schemas.microsoft.com/office/drawing/2016/5/14/chartex" xmlns:mc="http://schemas.openxmlformats.org/markup-compatibility/2006" xmlns:aink="http://schemas.microsoft.com/office/drawing/2016/ink" xmlns:am3d="http://schemas.microsoft.com/office/drawing/2017/model3d" xmlns:o="urn:schemas-microsoft-com:office:office" xmlns:oel="http://schemas.microsoft.com/office/2019/extlst" xmlns:r="http://schemas.openxmlformats.org/officeDocument/2006/relationships" xmlns:m="http://schemas.openxmlformats.org/officeDocument/2006/math" xmlns:v="urn:schemas-microsoft-com:vml" xmlns:wp14="http://schemas.microsoft.com/office/word/2010/wordprocessingDrawing" xmlns:wp="http://schemas.openxmlformats.org/drawingml/2006/wordprocessingDrawing" xmlns:w10="urn:schemas-microsoft-com:office:word" xmlns:w="http://schemas.openxmlformats.org/wordprocessingml/2006/main" xmlns:w14="http://schemas.microsoft.com/office/word/2010/wordml" xmlns:w15="http://schemas.microsoft.com/office/word/2012/wordml" xmlns:w16cex="http://schemas.microsoft.com/office/word/2018/wordml/cex" xmlns:w16cid="http://schemas.microsoft.com/office/word/2016/wordml/cid" xmlns:w16="http://schemas.microsoft.com/office/word/2018/wordml" xmlns:w16du="http://schemas.microsoft.com/office/word/2023/wordml/word16du" xmlns:w16sdtdh="http://schemas.microsoft.com/office/word/2020/wordml/sdtdatahash" xmlns:w16sdtfl="http://schemas.microsoft.com/office/word/2024/wordml/sdtformatlock" xmlns:w16se="http://schemas.microsoft.com/office/word/2015/wordml/symex" xmlns:wpg="http://schemas.microsoft.com/office/word/2010/wordprocessingGroup" xmlns:wpi="http://schemas.microsoft.com/office/word/2010/wordprocessingInk" xmlns:wne="http://schemas.microsoft.com/office/word/2006/wordml" xmlns:wps="http://schemas.microsoft.com/office/word/2010/wordprocessingShape" mc:Ignorable="w14 w15 w16se w16cid w16 w16cex w16sdtdh w16sdtfl w16du wp14">
   <w:p>
     <w:pPr>
-      <w:pStyle w:val="Footer"/>
+      <w:pStyle w:val="Pieddepage"/>
     </w:pPr>
     <w:r>
       <w:t xml:space="preserve"> </w:t>
@@ -8860,7 +8519,7 @@
 <w:ftr xmlns:wpc="http://schemas.microsoft.com/office/word/2010/wordprocessingCanvas" xmlns:cx="http://schemas.microsoft.com/office/drawing/2014/chartex" xmlns:cx1="http://schemas.microsoft.com/office/drawing/2015/9/8/chartex" xmlns:cx2="http://schemas.microsoft.com/office/drawing/2015/10/21/chartex" xmlns:cx3="http://schemas.microsoft.com/office/drawing/2016/5/9/chartex" xmlns:cx4="http://schemas.microsoft.com/office/drawing/2016/5/10/chartex" xmlns:cx5="http://schemas.microsoft.com/office/drawing/2016/5/11/chartex" xmlns:cx6="http://schemas.microsoft.com/office/drawing/2016/5/12/chartex" xmlns:cx7="http://schemas.microsoft.com/office/drawing/2016/5/13/chartex" xmlns:cx8="http://schemas.microsoft.com/office/drawing/2016/5/14/chartex" xmlns:mc="http://schemas.openxmlformats.org/markup-compatibility/2006" xmlns:aink="http://schemas.microsoft.com/office/drawing/2016/ink" xmlns:am3d="http://schemas.microsoft.com/office/drawing/2017/model3d" xmlns:o="urn:schemas-microsoft-com:office:office" xmlns:oel="http://schemas.microsoft.com/office/2019/extlst" xmlns:r="http://schemas.openxmlformats.org/officeDocument/2006/relationships" xmlns:m="http://schemas.openxmlformats.org/officeDocument/2006/math" xmlns:v="urn:schemas-microsoft-com:vml" xmlns:wp14="http://schemas.microsoft.com/office/word/2010/wordprocessingDrawing" xmlns:wp="http://schemas.openxmlformats.org/drawingml/2006/wordprocessingDrawing" xmlns:w10="urn:schemas-microsoft-com:office:word" xmlns:w="http://schemas.openxmlformats.org/wordprocessingml/2006/main" xmlns:w14="http://schemas.microsoft.com/office/word/2010/wordml" xmlns:w15="http://schemas.microsoft.com/office/word/2012/wordml" xmlns:w16cex="http://schemas.microsoft.com/office/word/2018/wordml/cex" xmlns:w16cid="http://schemas.microsoft.com/office/word/2016/wordml/cid" xmlns:w16="http://schemas.microsoft.com/office/word/2018/wordml" xmlns:w16du="http://schemas.microsoft.com/office/word/2023/wordml/word16du" xmlns:w16sdtdh="http://schemas.microsoft.com/office/word/2020/wordml/sdtdatahash" xmlns:w16sdtfl="http://schemas.microsoft.com/office/word/2024/wordml/sdtformatlock" xmlns:w16se="http://schemas.microsoft.com/office/word/2015/wordml/symex" xmlns:wpg="http://schemas.microsoft.com/office/word/2010/wordprocessingGroup" xmlns:wpi="http://schemas.microsoft.com/office/word/2010/wordprocessingInk" xmlns:wne="http://schemas.microsoft.com/office/word/2006/wordml" xmlns:wps="http://schemas.microsoft.com/office/word/2010/wordprocessingShape" mc:Ignorable="w14 w15 w16se w16cid w16 w16cex w16sdtdh w16sdtfl w16du wp14">
   <w:p>
     <w:pPr>
-      <w:pStyle w:val="Footer"/>
+      <w:pStyle w:val="Pieddepage"/>
     </w:pPr>
     <w:r>
       <w:t xml:space="preserve"> </w:t>
@@ -8892,7 +8551,7 @@
 <w:hdr xmlns:wpc="http://schemas.microsoft.com/office/word/2010/wordprocessingCanvas" xmlns:cx="http://schemas.microsoft.com/office/drawing/2014/chartex" xmlns:cx1="http://schemas.microsoft.com/office/drawing/2015/9/8/chartex" xmlns:cx2="http://schemas.microsoft.com/office/drawing/2015/10/21/chartex" xmlns:cx3="http://schemas.microsoft.com/office/drawing/2016/5/9/chartex" xmlns:cx4="http://schemas.microsoft.com/office/drawing/2016/5/10/chartex" xmlns:cx5="http://schemas.microsoft.com/office/drawing/2016/5/11/chartex" xmlns:cx6="http://schemas.microsoft.com/office/drawing/2016/5/12/chartex" xmlns:cx7="http://schemas.microsoft.com/office/drawing/2016/5/13/chartex" xmlns:cx8="http://schemas.microsoft.com/office/drawing/2016/5/14/chartex" xmlns:mc="http://schemas.openxmlformats.org/markup-compatibility/2006" xmlns:aink="http://schemas.microsoft.com/office/drawing/2016/ink" xmlns:am3d="http://schemas.microsoft.com/office/drawing/2017/model3d" xmlns:o="urn:schemas-microsoft-com:office:office" xmlns:oel="http://schemas.microsoft.com/office/2019/extlst" xmlns:r="http://schemas.openxmlformats.org/officeDocument/2006/relationships" xmlns:m="http://schemas.openxmlformats.org/officeDocument/2006/math" xmlns:v="urn:schemas-microsoft-com:vml" xmlns:wp14="http://schemas.microsoft.com/office/word/2010/wordprocessingDrawing" xmlns:wp="http://schemas.openxmlformats.org/drawingml/2006/wordprocessingDrawing" xmlns:w10="urn:schemas-microsoft-com:office:word" xmlns:w="http://schemas.openxmlformats.org/wordprocessingml/2006/main" xmlns:w14="http://schemas.microsoft.com/office/word/2010/wordml" xmlns:w15="http://schemas.microsoft.com/office/word/2012/wordml" xmlns:w16cex="http://schemas.microsoft.com/office/word/2018/wordml/cex" xmlns:w16cid="http://schemas.microsoft.com/office/word/2016/wordml/cid" xmlns:w16="http://schemas.microsoft.com/office/word/2018/wordml" xmlns:w16du="http://schemas.microsoft.com/office/word/2023/wordml/word16du" xmlns:w16sdtdh="http://schemas.microsoft.com/office/word/2020/wordml/sdtdatahash" xmlns:w16sdtfl="http://schemas.microsoft.com/office/word/2024/wordml/sdtformatlock" xmlns:w16se="http://schemas.microsoft.com/office/word/2015/wordml/symex" xmlns:wpg="http://schemas.microsoft.com/office/word/2010/wordprocessingGroup" xmlns:wpi="http://schemas.microsoft.com/office/word/2010/wordprocessingInk" xmlns:wne="http://schemas.microsoft.com/office/word/2006/wordml" xmlns:wps="http://schemas.microsoft.com/office/word/2010/wordprocessingShape" mc:Ignorable="w14 w15 w16se w16cid w16 w16cex w16sdtdh w16sdtfl w16du wp14">
   <w:p>
     <w:pPr>
-      <w:pStyle w:val="Header"/>
+      <w:pStyle w:val="En-tte"/>
     </w:pPr>
     <w:r>
       <w:pict w14:anchorId="23DA8F0D">
@@ -8931,182 +8590,68 @@
       <w:rPr>
         <w:noProof/>
       </w:rPr>
-      <mc:AlternateContent>
-        <mc:Choice Requires="wps">
-          <w:drawing>
-            <wp:anchor distT="0" distB="0" distL="0" distR="0" simplePos="0" relativeHeight="251658752" behindDoc="1" locked="0" layoutInCell="0" allowOverlap="1" wp14:anchorId="549BCD1F" wp14:editId="7819086F">
-              <wp:simplePos x="0" y="0"/>
-              <wp:positionH relativeFrom="page">
-                <wp:posOffset>5425440</wp:posOffset>
-              </wp:positionH>
-              <wp:positionV relativeFrom="page">
-                <wp:posOffset>243840</wp:posOffset>
-              </wp:positionV>
-              <wp:extent cx="264160" cy="243840"/>
-              <wp:effectExtent l="0" t="0" r="0" b="0"/>
-              <wp:wrapSquare wrapText="largest"/>
-              <wp:docPr id="5" name="Text Box 2"/>
-              <wp:cNvGraphicFramePr/>
-              <a:graphic xmlns:a="http://schemas.openxmlformats.org/drawingml/2006/main">
-                <a:graphicData uri="http://schemas.microsoft.com/office/word/2010/wordprocessingShape">
-                  <wps:wsp>
-                    <wps:cNvSpPr/>
-                    <wps:spPr>
-                      <a:xfrm>
-                        <a:off x="0" y="0"/>
-                        <a:ext cx="264240" cy="243720"/>
-                      </a:xfrm>
-                      <a:prstGeom prst="rect">
-                        <a:avLst/>
-                      </a:prstGeom>
-                      <a:noFill/>
-                      <a:ln w="0">
-                        <a:noFill/>
-                      </a:ln>
-                    </wps:spPr>
-                    <wps:style>
-                      <a:lnRef idx="0">
-                        <a:scrgbClr r="0" g="0" b="0"/>
-                      </a:lnRef>
-                      <a:fillRef idx="0">
-                        <a:scrgbClr r="0" g="0" b="0"/>
-                      </a:fillRef>
-                      <a:effectRef idx="0">
-                        <a:scrgbClr r="0" g="0" b="0"/>
-                      </a:effectRef>
-                      <a:fontRef idx="minor"/>
-                    </wps:style>
-                    <wps:txbx>
-                      <w:txbxContent>
-                        <w:p>
-                          <w:pPr>
-                            <w:pStyle w:val="FrameContents"/>
-                          </w:pPr>
-                          <w:r>
-                            <w:rPr>
-                              <w:rStyle w:val="PageNumber"/>
-                              <w:sz w:val="22"/>
-                              <w:szCs w:val="22"/>
-                            </w:rPr>
-                            <w:t xml:space="preserve">   </w:t>
-                          </w:r>
-                          <w:r>
-                            <w:rPr>
-                              <w:rStyle w:val="PageNumber"/>
-                              <w:sz w:val="22"/>
-                              <w:szCs w:val="22"/>
-                            </w:rPr>
-                            <w:fldChar w:fldCharType="begin"/>
-                          </w:r>
-                          <w:r>
-                            <w:rPr>
-                              <w:rStyle w:val="PageNumber"/>
-                              <w:sz w:val="22"/>
-                              <w:szCs w:val="22"/>
-                            </w:rPr>
-                            <w:instrText xml:space="preserve"> PAGE </w:instrText>
-                          </w:r>
-                          <w:r>
-                            <w:rPr>
-                              <w:rStyle w:val="PageNumber"/>
-                              <w:sz w:val="22"/>
-                              <w:szCs w:val="22"/>
-                            </w:rPr>
-                            <w:fldChar w:fldCharType="separate"/>
-                          </w:r>
-                          <w:r>
-                            <w:rPr>
-                              <w:rStyle w:val="PageNumber"/>
-                              <w:sz w:val="22"/>
-                              <w:szCs w:val="22"/>
-                            </w:rPr>
-                            <w:t>24</w:t>
-                          </w:r>
-                          <w:r>
-                            <w:rPr>
-                              <w:rStyle w:val="PageNumber"/>
-                              <w:sz w:val="22"/>
-                              <w:szCs w:val="22"/>
-                            </w:rPr>
-                            <w:fldChar w:fldCharType="end"/>
-                          </w:r>
-                        </w:p>
-                      </w:txbxContent>
-                    </wps:txbx>
-                    <wps:bodyPr lIns="5760" tIns="5760" rIns="5760" bIns="5760" anchor="t" upright="1">
-                      <a:noAutofit/>
-                    </wps:bodyPr>
-                  </wps:wsp>
-                </a:graphicData>
-              </a:graphic>
-            </wp:anchor>
-          </w:drawing>
-        </mc:Choice>
-        <mc:Fallback>
-          <w:pict>
-            <v:rect w14:anchorId="549BCD1F" id="Text Box 2" o:spid="_x0000_s1029" style="position:absolute;left:0;text-align:left;margin-left:427.2pt;margin-top:19.2pt;width:20.8pt;height:19.2pt;z-index:-251657728;visibility:visible;mso-wrap-style:square;mso-wrap-distance-left:0;mso-wrap-distance-top:0;mso-wrap-distance-right:0;mso-wrap-distance-bottom:0;mso-position-horizontal:absolute;mso-position-horizontal-relative:page;mso-position-vertical:absolute;mso-position-vertical-relative:page;v-text-anchor:top" o:gfxdata="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" o:allowincell="f" filled="f" stroked="f" strokeweight="0">
-              <v:textbox inset=".16mm,.16mm,.16mm,.16mm">
-                <w:txbxContent>
-                  <w:p>
-                    <w:pPr>
-                      <w:pStyle w:val="FrameContents"/>
-                    </w:pPr>
-                    <w:r>
-                      <w:rPr>
-                        <w:rStyle w:val="Numrodepage"/>
-                        <w:sz w:val="22"/>
-                        <w:szCs w:val="22"/>
-                      </w:rPr>
-                      <w:t xml:space="preserve">   </w:t>
-                    </w:r>
-                    <w:r>
-                      <w:rPr>
-                        <w:rStyle w:val="Numrodepage"/>
-                        <w:sz w:val="22"/>
-                        <w:szCs w:val="22"/>
-                      </w:rPr>
-                      <w:fldChar w:fldCharType="begin"/>
-                    </w:r>
-                    <w:r>
-                      <w:rPr>
-                        <w:rStyle w:val="Numrodepage"/>
-                        <w:sz w:val="22"/>
-                        <w:szCs w:val="22"/>
-                      </w:rPr>
-                      <w:instrText xml:space="preserve"> PAGE </w:instrText>
-                    </w:r>
-                    <w:r>
-                      <w:rPr>
-                        <w:rStyle w:val="Numrodepage"/>
-                        <w:sz w:val="22"/>
-                        <w:szCs w:val="22"/>
-                      </w:rPr>
-                      <w:fldChar w:fldCharType="separate"/>
-                    </w:r>
-                    <w:r>
-                      <w:rPr>
-                        <w:rStyle w:val="Numrodepage"/>
-                        <w:sz w:val="22"/>
-                        <w:szCs w:val="22"/>
-                      </w:rPr>
-                      <w:t>24</w:t>
-                    </w:r>
-                    <w:r>
-                      <w:rPr>
-                        <w:rStyle w:val="Numrodepage"/>
-                        <w:sz w:val="22"/>
-                        <w:szCs w:val="22"/>
-                      </w:rPr>
-                      <w:fldChar w:fldCharType="end"/>
-                    </w:r>
-                  </w:p>
-                </w:txbxContent>
-              </v:textbox>
-              <w10:wrap type="square" side="largest" anchorx="page" anchory="page"/>
-            </v:rect>
-          </w:pict>
-        </mc:Fallback>
-      </mc:AlternateContent>
+      <w:pict w14:anchorId="0B40C3A2">
+        <v:rect id="_x0000_s1035" style="position:absolute;left:0;text-align:left;margin-left:427.2pt;margin-top:19.2pt;width:20.8pt;height:19.2pt;z-index:-251657728;visibility:visible;mso-wrap-style:square;mso-wrap-distance-left:0;mso-wrap-distance-top:0;mso-wrap-distance-right:0;mso-wrap-distance-bottom:0;mso-position-horizontal:absolute;mso-position-horizontal-relative:page;mso-position-vertical:absolute;mso-position-vertical-relative:page;v-text-anchor:top" o:gfxdata="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" o:allowincell="f" filled="f" stroked="f" strokeweight="0">
+          <v:textbox inset=".16mm,.16mm,.16mm,.16mm">
+            <w:txbxContent>
+              <w:p>
+                <w:pPr>
+                  <w:pStyle w:val="FrameContents"/>
+                </w:pPr>
+                <w:r>
+                  <w:rPr>
+                    <w:rStyle w:val="Numrodepage"/>
+                    <w:sz w:val="22"/>
+                    <w:szCs w:val="22"/>
+                  </w:rPr>
+                  <w:t xml:space="preserve">   </w:t>
+                </w:r>
+                <w:r>
+                  <w:rPr>
+                    <w:rStyle w:val="Numrodepage"/>
+                    <w:sz w:val="22"/>
+                    <w:szCs w:val="22"/>
+                  </w:rPr>
+                  <w:fldChar w:fldCharType="begin"/>
+                </w:r>
+                <w:r>
+                  <w:rPr>
+                    <w:rStyle w:val="Numrodepage"/>
+                    <w:sz w:val="22"/>
+                    <w:szCs w:val="22"/>
+                  </w:rPr>
+                  <w:instrText xml:space="preserve"> PAGE </w:instrText>
+                </w:r>
+                <w:r>
+                  <w:rPr>
+                    <w:rStyle w:val="Numrodepage"/>
+                    <w:sz w:val="22"/>
+                    <w:szCs w:val="22"/>
+                  </w:rPr>
+                  <w:fldChar w:fldCharType="separate"/>
+                </w:r>
+                <w:r>
+                  <w:rPr>
+                    <w:rStyle w:val="Numrodepage"/>
+                    <w:sz w:val="22"/>
+                    <w:szCs w:val="22"/>
+                  </w:rPr>
+                  <w:t>24</w:t>
+                </w:r>
+                <w:r>
+                  <w:rPr>
+                    <w:rStyle w:val="Numrodepage"/>
+                    <w:sz w:val="22"/>
+                    <w:szCs w:val="22"/>
+                  </w:rPr>
+                  <w:fldChar w:fldCharType="end"/>
+                </w:r>
+              </w:p>
+            </w:txbxContent>
+          </v:textbox>
+          <w10:wrap type="square" side="largest" anchorx="page" anchory="page"/>
+        </v:rect>
+      </w:pict>
     </w:r>
   </w:p>
 </w:hdr>
@@ -9116,7 +8661,7 @@
 <w:hdr xmlns:wpc="http://schemas.microsoft.com/office/word/2010/wordprocessingCanvas" xmlns:cx="http://schemas.microsoft.com/office/drawing/2014/chartex" xmlns:cx1="http://schemas.microsoft.com/office/drawing/2015/9/8/chartex" xmlns:cx2="http://schemas.microsoft.com/office/drawing/2015/10/21/chartex" xmlns:cx3="http://schemas.microsoft.com/office/drawing/2016/5/9/chartex" xmlns:cx4="http://schemas.microsoft.com/office/drawing/2016/5/10/chartex" xmlns:cx5="http://schemas.microsoft.com/office/drawing/2016/5/11/chartex" xmlns:cx6="http://schemas.microsoft.com/office/drawing/2016/5/12/chartex" xmlns:cx7="http://schemas.microsoft.com/office/drawing/2016/5/13/chartex" xmlns:cx8="http://schemas.microsoft.com/office/drawing/2016/5/14/chartex" xmlns:mc="http://schemas.openxmlformats.org/markup-compatibility/2006" xmlns:aink="http://schemas.microsoft.com/office/drawing/2016/ink" xmlns:am3d="http://schemas.microsoft.com/office/drawing/2017/model3d" xmlns:o="urn:schemas-microsoft-com:office:office" xmlns:oel="http://schemas.microsoft.com/office/2019/extlst" xmlns:r="http://schemas.openxmlformats.org/officeDocument/2006/relationships" xmlns:m="http://schemas.openxmlformats.org/officeDocument/2006/math" xmlns:v="urn:schemas-microsoft-com:vml" xmlns:wp14="http://schemas.microsoft.com/office/word/2010/wordprocessingDrawing" xmlns:wp="http://schemas.openxmlformats.org/drawingml/2006/wordprocessingDrawing" xmlns:w10="urn:schemas-microsoft-com:office:word" xmlns:w="http://schemas.openxmlformats.org/wordprocessingml/2006/main" xmlns:w14="http://schemas.microsoft.com/office/word/2010/wordml" xmlns:w15="http://schemas.microsoft.com/office/word/2012/wordml" xmlns:w16cex="http://schemas.microsoft.com/office/word/2018/wordml/cex" xmlns:w16cid="http://schemas.microsoft.com/office/word/2016/wordml/cid" xmlns:w16="http://schemas.microsoft.com/office/word/2018/wordml" xmlns:w16du="http://schemas.microsoft.com/office/word/2023/wordml/word16du" xmlns:w16sdtdh="http://schemas.microsoft.com/office/word/2020/wordml/sdtdatahash" xmlns:w16sdtfl="http://schemas.microsoft.com/office/word/2024/wordml/sdtformatlock" xmlns:w16se="http://schemas.microsoft.com/office/word/2015/wordml/symex" xmlns:wpg="http://schemas.microsoft.com/office/word/2010/wordprocessingGroup" xmlns:wpi="http://schemas.microsoft.com/office/word/2010/wordprocessingInk" xmlns:wne="http://schemas.microsoft.com/office/word/2006/wordml" xmlns:wps="http://schemas.microsoft.com/office/word/2010/wordprocessingShape" mc:Ignorable="w14 w15 w16se w16cid w16 w16cex w16sdtdh w16sdtfl w16du wp14">
   <w:p>
     <w:pPr>
-      <w:pStyle w:val="Header"/>
+      <w:pStyle w:val="En-tte"/>
       <w:ind w:right="360"/>
     </w:pPr>
     <w:r>
@@ -9156,204 +8701,90 @@
       <w:rPr>
         <w:noProof/>
       </w:rPr>
-      <mc:AlternateContent>
-        <mc:Choice Requires="wps">
-          <w:drawing>
-            <wp:anchor distT="0" distB="0" distL="0" distR="0" simplePos="0" relativeHeight="251654656" behindDoc="1" locked="0" layoutInCell="0" allowOverlap="1" wp14:anchorId="33B42092" wp14:editId="205254A9">
-              <wp:simplePos x="0" y="0"/>
-              <wp:positionH relativeFrom="page">
-                <wp:posOffset>6837680</wp:posOffset>
-              </wp:positionH>
-              <wp:positionV relativeFrom="page">
-                <wp:posOffset>254000</wp:posOffset>
-              </wp:positionV>
-              <wp:extent cx="264160" cy="264160"/>
-              <wp:effectExtent l="0" t="0" r="0" b="0"/>
-              <wp:wrapSquare wrapText="largest"/>
-              <wp:docPr id="7" name="Text Box 2"/>
-              <wp:cNvGraphicFramePr/>
-              <a:graphic xmlns:a="http://schemas.openxmlformats.org/drawingml/2006/main">
-                <a:graphicData uri="http://schemas.microsoft.com/office/word/2010/wordprocessingShape">
-                  <wps:wsp>
-                    <wps:cNvSpPr/>
-                    <wps:spPr>
-                      <a:xfrm>
-                        <a:off x="0" y="0"/>
-                        <a:ext cx="264240" cy="264240"/>
-                      </a:xfrm>
-                      <a:prstGeom prst="rect">
-                        <a:avLst/>
-                      </a:prstGeom>
-                      <a:noFill/>
-                      <a:ln w="0">
-                        <a:noFill/>
-                      </a:ln>
-                    </wps:spPr>
-                    <wps:style>
-                      <a:lnRef idx="0">
-                        <a:scrgbClr r="0" g="0" b="0"/>
-                      </a:lnRef>
-                      <a:fillRef idx="0">
-                        <a:scrgbClr r="0" g="0" b="0"/>
-                      </a:fillRef>
-                      <a:effectRef idx="0">
-                        <a:scrgbClr r="0" g="0" b="0"/>
-                      </a:effectRef>
-                      <a:fontRef idx="minor"/>
-                    </wps:style>
-                    <wps:txbx>
-                      <w:txbxContent>
-                        <w:p>
-                          <w:pPr>
-                            <w:pStyle w:val="FrameContents"/>
-                          </w:pPr>
-                          <w:r>
-                            <w:rPr>
-                              <w:rStyle w:val="PageNumber"/>
-                              <w:sz w:val="22"/>
-                              <w:szCs w:val="22"/>
-                            </w:rPr>
-                            <w:t xml:space="preserve">   </w:t>
-                          </w:r>
-                          <w:r>
-                            <w:rPr>
-                              <w:rStyle w:val="PageNumber"/>
-                              <w:sz w:val="22"/>
-                              <w:szCs w:val="22"/>
-                            </w:rPr>
-                            <w:fldChar w:fldCharType="begin"/>
-                          </w:r>
-                          <w:r>
-                            <w:rPr>
-                              <w:rStyle w:val="PageNumber"/>
-                              <w:sz w:val="22"/>
-                              <w:szCs w:val="22"/>
-                            </w:rPr>
-                            <w:instrText xml:space="preserve"> PAGE </w:instrText>
-                          </w:r>
-                          <w:r>
-                            <w:rPr>
-                              <w:rStyle w:val="PageNumber"/>
-                              <w:sz w:val="22"/>
-                              <w:szCs w:val="22"/>
-                            </w:rPr>
-                            <w:fldChar w:fldCharType="separate"/>
-                          </w:r>
-                          <w:r>
-                            <w:rPr>
-                              <w:rStyle w:val="PageNumber"/>
-                              <w:sz w:val="22"/>
-                              <w:szCs w:val="22"/>
-                            </w:rPr>
-                            <w:t>25</w:t>
-                          </w:r>
-                          <w:r>
-                            <w:rPr>
-                              <w:rStyle w:val="PageNumber"/>
-                              <w:sz w:val="22"/>
-                              <w:szCs w:val="22"/>
-                            </w:rPr>
-                            <w:fldChar w:fldCharType="end"/>
-                          </w:r>
-                        </w:p>
-                      </w:txbxContent>
-                    </wps:txbx>
-                    <wps:bodyPr lIns="5760" tIns="5760" rIns="5760" bIns="5760" anchor="t" upright="1">
-                      <a:noAutofit/>
-                    </wps:bodyPr>
-                  </wps:wsp>
-                </a:graphicData>
-              </a:graphic>
-            </wp:anchor>
-          </w:drawing>
-        </mc:Choice>
-        <mc:Fallback>
-          <w:pict>
-            <v:rect w14:anchorId="33B42092" id="_x0000_s1030" style="position:absolute;left:0;text-align:left;margin-left:538.4pt;margin-top:20pt;width:20.8pt;height:20.8pt;z-index:-251661824;visibility:visible;mso-wrap-style:square;mso-wrap-distance-left:0;mso-wrap-distance-top:0;mso-wrap-distance-right:0;mso-wrap-distance-bottom:0;mso-position-horizontal:absolute;mso-position-horizontal-relative:page;mso-position-vertical:absolute;mso-position-vertical-relative:page;v-text-anchor:top" o:gfxdata="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" o:allowincell="f" filled="f" stroked="f" strokeweight="0">
-              <v:textbox inset=".16mm,.16mm,.16mm,.16mm">
-                <w:txbxContent>
-                  <w:p>
-                    <w:pPr>
-                      <w:pStyle w:val="FrameContents"/>
-                    </w:pPr>
-                    <w:r>
-                      <w:rPr>
-                        <w:rStyle w:val="Numrodepage"/>
-                        <w:sz w:val="22"/>
-                        <w:szCs w:val="22"/>
-                      </w:rPr>
-                      <w:t xml:space="preserve">   </w:t>
-                    </w:r>
-                    <w:r>
-                      <w:rPr>
-                        <w:rStyle w:val="Numrodepage"/>
-                        <w:sz w:val="22"/>
-                        <w:szCs w:val="22"/>
-                      </w:rPr>
-                      <w:fldChar w:fldCharType="begin"/>
-                    </w:r>
-                    <w:r>
-                      <w:rPr>
-                        <w:rStyle w:val="Numrodepage"/>
-                        <w:sz w:val="22"/>
-                        <w:szCs w:val="22"/>
-                      </w:rPr>
-                      <w:instrText xml:space="preserve"> PAGE </w:instrText>
-                    </w:r>
-                    <w:r>
-                      <w:rPr>
-                        <w:rStyle w:val="Numrodepage"/>
-                        <w:sz w:val="22"/>
-                        <w:szCs w:val="22"/>
-                      </w:rPr>
-                      <w:fldChar w:fldCharType="separate"/>
-                    </w:r>
-                    <w:r>
-                      <w:rPr>
-                        <w:rStyle w:val="Numrodepage"/>
-                        <w:sz w:val="22"/>
-                        <w:szCs w:val="22"/>
-                      </w:rPr>
-                      <w:t>25</w:t>
-                    </w:r>
-                    <w:r>
-                      <w:rPr>
-                        <w:rStyle w:val="Numrodepage"/>
-                        <w:sz w:val="22"/>
-                        <w:szCs w:val="22"/>
-                      </w:rPr>
-                      <w:fldChar w:fldCharType="end"/>
-                    </w:r>
-                  </w:p>
-                </w:txbxContent>
-              </v:textbox>
-              <w10:wrap type="square" side="largest" anchorx="page" anchory="page"/>
-            </v:rect>
-          </w:pict>
-        </mc:Fallback>
-      </mc:AlternateContent>
+      <w:pict w14:anchorId="2A0B8142">
+        <v:rect id="Text Box 2" o:spid="_x0000_s1034" style="position:absolute;left:0;text-align:left;margin-left:538.4pt;margin-top:20pt;width:20.8pt;height:20.8pt;z-index:-251661824;visibility:visible;mso-wrap-style:square;mso-wrap-distance-left:0;mso-wrap-distance-top:0;mso-wrap-distance-right:0;mso-wrap-distance-bottom:0;mso-position-horizontal:absolute;mso-position-horizontal-relative:page;mso-position-vertical:absolute;mso-position-vertical-relative:page;v-text-anchor:top" o:gfxdata="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" o:allowincell="f" filled="f" stroked="f" strokeweight="0">
+          <v:textbox inset=".16mm,.16mm,.16mm,.16mm">
+            <w:txbxContent>
+              <w:p>
+                <w:pPr>
+                  <w:pStyle w:val="FrameContents"/>
+                </w:pPr>
+                <w:r>
+                  <w:rPr>
+                    <w:rStyle w:val="Numrodepage"/>
+                    <w:sz w:val="22"/>
+                    <w:szCs w:val="22"/>
+                  </w:rPr>
+                  <w:t xml:space="preserve">   </w:t>
+                </w:r>
+                <w:r>
+                  <w:rPr>
+                    <w:rStyle w:val="Numrodepage"/>
+                    <w:sz w:val="22"/>
+                    <w:szCs w:val="22"/>
+                  </w:rPr>
+                  <w:fldChar w:fldCharType="begin"/>
+                </w:r>
+                <w:r>
+                  <w:rPr>
+                    <w:rStyle w:val="Numrodepage"/>
+                    <w:sz w:val="22"/>
+                    <w:szCs w:val="22"/>
+                  </w:rPr>
+                  <w:instrText xml:space="preserve"> PAGE </w:instrText>
+                </w:r>
+                <w:r>
+                  <w:rPr>
+                    <w:rStyle w:val="Numrodepage"/>
+                    <w:sz w:val="22"/>
+                    <w:szCs w:val="22"/>
+                  </w:rPr>
+                  <w:fldChar w:fldCharType="separate"/>
+                </w:r>
+                <w:r>
+                  <w:rPr>
+                    <w:rStyle w:val="Numrodepage"/>
+                    <w:sz w:val="22"/>
+                    <w:szCs w:val="22"/>
+                  </w:rPr>
+                  <w:t>25</w:t>
+                </w:r>
+                <w:r>
+                  <w:rPr>
+                    <w:rStyle w:val="Numrodepage"/>
+                    <w:sz w:val="22"/>
+                    <w:szCs w:val="22"/>
+                  </w:rPr>
+                  <w:fldChar w:fldCharType="end"/>
+                </w:r>
+              </w:p>
+            </w:txbxContent>
+          </v:textbox>
+          <w10:wrap type="square" side="largest" anchorx="page" anchory="page"/>
+        </v:rect>
+      </w:pict>
     </w:r>
     <w:r>
       <w:rPr>
-        <w:rStyle w:val="PageNumber"/>
+        <w:rStyle w:val="Numrodepage"/>
       </w:rPr>
       <w:t xml:space="preserve"> </w:t>
     </w:r>
     <w:r>
       <w:rPr>
-        <w:rStyle w:val="PageNumber"/>
+        <w:rStyle w:val="Numrodepage"/>
       </w:rPr>
       <w:tab/>
     </w:r>
     <w:r>
       <w:rPr>
-        <w:rStyle w:val="PageNumber"/>
+        <w:rStyle w:val="Numrodepage"/>
       </w:rPr>
       <w:tab/>
     </w:r>
     <w:r>
       <w:rPr>
-        <w:rStyle w:val="PageNumber"/>
+        <w:rStyle w:val="Numrodepage"/>
       </w:rPr>
       <w:tab/>
     </w:r>
@@ -9365,7 +8796,7 @@
 <w:hdr xmlns:wpc="http://schemas.microsoft.com/office/word/2010/wordprocessingCanvas" xmlns:cx="http://schemas.microsoft.com/office/drawing/2014/chartex" xmlns:cx1="http://schemas.microsoft.com/office/drawing/2015/9/8/chartex" xmlns:cx2="http://schemas.microsoft.com/office/drawing/2015/10/21/chartex" xmlns:cx3="http://schemas.microsoft.com/office/drawing/2016/5/9/chartex" xmlns:cx4="http://schemas.microsoft.com/office/drawing/2016/5/10/chartex" xmlns:cx5="http://schemas.microsoft.com/office/drawing/2016/5/11/chartex" xmlns:cx6="http://schemas.microsoft.com/office/drawing/2016/5/12/chartex" xmlns:cx7="http://schemas.microsoft.com/office/drawing/2016/5/13/chartex" xmlns:cx8="http://schemas.microsoft.com/office/drawing/2016/5/14/chartex" xmlns:mc="http://schemas.openxmlformats.org/markup-compatibility/2006" xmlns:aink="http://schemas.microsoft.com/office/drawing/2016/ink" xmlns:am3d="http://schemas.microsoft.com/office/drawing/2017/model3d" xmlns:o="urn:schemas-microsoft-com:office:office" xmlns:oel="http://schemas.microsoft.com/office/2019/extlst" xmlns:r="http://schemas.openxmlformats.org/officeDocument/2006/relationships" xmlns:m="http://schemas.openxmlformats.org/officeDocument/2006/math" xmlns:v="urn:schemas-microsoft-com:vml" xmlns:wp14="http://schemas.microsoft.com/office/word/2010/wordprocessingDrawing" xmlns:wp="http://schemas.openxmlformats.org/drawingml/2006/wordprocessingDrawing" xmlns:w10="urn:schemas-microsoft-com:office:word" xmlns:w="http://schemas.openxmlformats.org/wordprocessingml/2006/main" xmlns:w14="http://schemas.microsoft.com/office/word/2010/wordml" xmlns:w15="http://schemas.microsoft.com/office/word/2012/wordml" xmlns:w16cex="http://schemas.microsoft.com/office/word/2018/wordml/cex" xmlns:w16cid="http://schemas.microsoft.com/office/word/2016/wordml/cid" xmlns:w16="http://schemas.microsoft.com/office/word/2018/wordml" xmlns:w16du="http://schemas.microsoft.com/office/word/2023/wordml/word16du" xmlns:w16sdtdh="http://schemas.microsoft.com/office/word/2020/wordml/sdtdatahash" xmlns:w16sdtfl="http://schemas.microsoft.com/office/word/2024/wordml/sdtformatlock" xmlns:w16se="http://schemas.microsoft.com/office/word/2015/wordml/symex" xmlns:wpg="http://schemas.microsoft.com/office/word/2010/wordprocessingGroup" xmlns:wpi="http://schemas.microsoft.com/office/word/2010/wordprocessingInk" xmlns:wne="http://schemas.microsoft.com/office/word/2006/wordml" xmlns:wps="http://schemas.microsoft.com/office/word/2010/wordprocessingShape" mc:Ignorable="w14 w15 w16se w16cid w16 w16cex w16sdtdh w16sdtfl w16du wp14">
   <w:tbl>
     <w:tblPr>
-      <w:tblStyle w:val="TableGrid"/>
+      <w:tblStyle w:val="Grilledutableau"/>
       <w:tblW w:w="8460" w:type="dxa"/>
       <w:jc w:val="center"/>
       <w:tblLayout w:type="fixed"/>
@@ -9406,116 +8837,35 @@
             <w:rPr>
               <w:noProof/>
             </w:rPr>
-            <mc:AlternateContent>
-              <mc:Choice Requires="wps">
-                <w:drawing>
-                  <wp:anchor distT="0" distB="0" distL="0" distR="0" simplePos="0" relativeHeight="251655680" behindDoc="1" locked="0" layoutInCell="1" allowOverlap="1" wp14:anchorId="307DC92B" wp14:editId="649B33D6">
-                    <wp:simplePos x="0" y="0"/>
-                    <wp:positionH relativeFrom="column">
-                      <wp:posOffset>4092575</wp:posOffset>
-                    </wp:positionH>
-                    <wp:positionV relativeFrom="page">
-                      <wp:posOffset>184785</wp:posOffset>
-                    </wp:positionV>
-                    <wp:extent cx="798830" cy="306705"/>
-                    <wp:effectExtent l="0" t="0" r="0" b="0"/>
-                    <wp:wrapNone/>
-                    <wp:docPr id="8" name="Text Box 18"/>
-                    <wp:cNvGraphicFramePr/>
-                    <a:graphic xmlns:a="http://schemas.openxmlformats.org/drawingml/2006/main">
-                      <a:graphicData uri="http://schemas.microsoft.com/office/word/2010/wordprocessingShape">
-                        <wps:wsp>
-                          <wps:cNvSpPr/>
-                          <wps:spPr>
-                            <a:xfrm>
-                              <a:off x="0" y="0"/>
-                              <a:ext cx="798840" cy="306720"/>
-                            </a:xfrm>
-                            <a:prstGeom prst="rect">
-                              <a:avLst/>
-                            </a:prstGeom>
-                            <a:noFill/>
-                            <a:ln w="0">
-                              <a:noFill/>
-                            </a:ln>
-                          </wps:spPr>
-                          <wps:style>
-                            <a:lnRef idx="0">
-                              <a:scrgbClr r="0" g="0" b="0"/>
-                            </a:lnRef>
-                            <a:fillRef idx="0">
-                              <a:scrgbClr r="0" g="0" b="0"/>
-                            </a:fillRef>
-                            <a:effectRef idx="0">
-                              <a:scrgbClr r="0" g="0" b="0"/>
-                            </a:effectRef>
-                            <a:fontRef idx="minor"/>
-                          </wps:style>
-                          <wps:txbx>
-                            <w:txbxContent>
-                              <w:p>
-                                <w:pPr>
-                                  <w:pStyle w:val="Form12"/>
-                                  <w:jc w:val="center"/>
-                                </w:pPr>
-                                <w:r>
-                                  <w:rPr>
-                                    <w:sz w:val="20"/>
-                                  </w:rPr>
-                                  <w:t>N° 3265-SD</w:t>
-                                </w:r>
-                              </w:p>
-                              <w:p>
-                                <w:pPr>
-                                  <w:pStyle w:val="Form12"/>
-                                </w:pPr>
-                                <w:r>
-                                  <w:tab/>
-                                </w:r>
-                              </w:p>
-                            </w:txbxContent>
-                          </wps:txbx>
-                          <wps:bodyPr lIns="5760" tIns="5760" rIns="5760" bIns="5760" anchor="t" upright="1">
-                            <a:noAutofit/>
-                          </wps:bodyPr>
-                        </wps:wsp>
-                      </a:graphicData>
-                    </a:graphic>
-                  </wp:anchor>
-                </w:drawing>
-              </mc:Choice>
-              <mc:Fallback>
-                <w:pict>
-                  <v:rect w14:anchorId="307DC92B" id="Text Box 18" o:spid="_x0000_s1031" style="position:absolute;left:0;text-align:left;margin-left:322.25pt;margin-top:14.55pt;width:62.9pt;height:24.15pt;z-index:-251660800;visibility:visible;mso-wrap-style:square;mso-wrap-distance-left:0;mso-wrap-distance-top:0;mso-wrap-distance-right:0;mso-wrap-distance-bottom:0;mso-position-horizontal:absolute;mso-position-horizontal-relative:text;mso-position-vertical:absolute;mso-position-vertical-relative:page;v-text-anchor:top" o:gfxdata="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" filled="f" stroked="f" strokeweight="0">
-                    <v:textbox inset=".16mm,.16mm,.16mm,.16mm">
-                      <w:txbxContent>
-                        <w:p>
-                          <w:pPr>
-                            <w:pStyle w:val="Form12"/>
-                            <w:jc w:val="center"/>
-                          </w:pPr>
-                          <w:r>
-                            <w:rPr>
-                              <w:sz w:val="20"/>
-                            </w:rPr>
-                            <w:t>N° 3265-SD</w:t>
-                          </w:r>
-                        </w:p>
-                        <w:p>
-                          <w:pPr>
-                            <w:pStyle w:val="Form12"/>
-                          </w:pPr>
-                          <w:r>
-                            <w:tab/>
-                          </w:r>
-                        </w:p>
-                      </w:txbxContent>
-                    </v:textbox>
-                    <w10:wrap anchory="page"/>
-                  </v:rect>
-                </w:pict>
-              </mc:Fallback>
-            </mc:AlternateContent>
+            <w:pict w14:anchorId="455A2351">
+              <v:rect id="Text Box 18" o:spid="_x0000_s1033" style="position:absolute;left:0;text-align:left;margin-left:322.25pt;margin-top:14.55pt;width:62.9pt;height:24.15pt;z-index:-251660800;visibility:visible;mso-wrap-style:square;mso-wrap-distance-left:0;mso-wrap-distance-top:0;mso-wrap-distance-right:0;mso-wrap-distance-bottom:0;mso-position-horizontal:absolute;mso-position-horizontal-relative:text;mso-position-vertical:absolute;mso-position-vertical-relative:page;v-text-anchor:top" o:gfxdata="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" filled="f" stroked="f" strokeweight="0">
+                <v:textbox inset=".16mm,.16mm,.16mm,.16mm">
+                  <w:txbxContent>
+                    <w:p>
+                      <w:pPr>
+                        <w:pStyle w:val="Form12"/>
+                        <w:jc w:val="center"/>
+                      </w:pPr>
+                      <w:r>
+                        <w:rPr>
+                          <w:sz w:val="20"/>
+                        </w:rPr>
+                        <w:t>N° 3265-SD</w:t>
+                      </w:r>
+                    </w:p>
+                    <w:p>
+                      <w:pPr>
+                        <w:pStyle w:val="Form12"/>
+                      </w:pPr>
+                      <w:r>
+                        <w:tab/>
+                      </w:r>
+                    </w:p>
+                  </w:txbxContent>
+                </v:textbox>
+                <w10:wrap anchory="page"/>
+              </v:rect>
+            </w:pict>
           </w:r>
           <w:r>
             <w:rPr>
@@ -9579,7 +8929,10 @@
             <w:pStyle w:val="Form9"/>
           </w:pPr>
           <w:r>
-            <w:t>(pour l'établissement d'expéditions, copies, extraits d'actes ou décisions judiciaires à publier)</w:t>
+            <w:t xml:space="preserve">(pour l'établissement d'expéditions, copies, extraits d'actes ou </w:t>
+          </w:r>
+          <w:r>
+            <w:t>décisions judiciaires à publier)</w:t>
           </w:r>
         </w:p>
         <w:p/>
@@ -9856,7 +9209,7 @@
   </w:tbl>
   <w:p>
     <w:pPr>
-      <w:pStyle w:val="Header"/>
+      <w:pStyle w:val="En-tte"/>
       <w:tabs>
         <w:tab w:val="clear" w:pos="4536"/>
         <w:tab w:val="clear" w:pos="9072"/>
@@ -9866,70 +9219,12 @@
       <w:rPr>
         <w:noProof/>
       </w:rPr>
-      <mc:AlternateContent>
-        <mc:Choice Requires="wps">
-          <w:drawing>
-            <wp:anchor distT="12700" distB="12065" distL="12700" distR="12065" simplePos="0" relativeHeight="251653632" behindDoc="1" locked="0" layoutInCell="0" allowOverlap="1" wp14:anchorId="11745074" wp14:editId="363F1A14">
-              <wp:simplePos x="0" y="0"/>
-              <wp:positionH relativeFrom="page">
-                <wp:posOffset>5577840</wp:posOffset>
-              </wp:positionH>
-              <wp:positionV relativeFrom="page">
-                <wp:posOffset>2743200</wp:posOffset>
-              </wp:positionV>
-              <wp:extent cx="1372235" cy="635"/>
-              <wp:effectExtent l="5080" t="5080" r="5080" b="5080"/>
-              <wp:wrapNone/>
-              <wp:docPr id="10" name="Line 8"/>
-              <wp:cNvGraphicFramePr/>
-              <a:graphic xmlns:a="http://schemas.openxmlformats.org/drawingml/2006/main">
-                <a:graphicData uri="http://schemas.microsoft.com/office/word/2010/wordprocessingShape">
-                  <wps:wsp>
-                    <wps:cNvCnPr/>
-                    <wps:spPr>
-                      <a:xfrm>
-                        <a:off x="0" y="0"/>
-                        <a:ext cx="1372320" cy="720"/>
-                      </a:xfrm>
-                      <a:prstGeom prst="line">
-                        <a:avLst/>
-                      </a:prstGeom>
-                      <a:ln w="9360" cap="sq">
-                        <a:solidFill>
-                          <a:srgbClr val="000000"/>
-                        </a:solidFill>
-                        <a:miter/>
-                      </a:ln>
-                    </wps:spPr>
-                    <wps:style>
-                      <a:lnRef idx="0">
-                        <a:scrgbClr r="0" g="0" b="0"/>
-                      </a:lnRef>
-                      <a:fillRef idx="0">
-                        <a:scrgbClr r="0" g="0" b="0"/>
-                      </a:fillRef>
-                      <a:effectRef idx="0">
-                        <a:scrgbClr r="0" g="0" b="0"/>
-                      </a:effectRef>
-                      <a:fontRef idx="minor"/>
-                    </wps:style>
-                    <wps:bodyPr/>
-                  </wps:wsp>
-                </a:graphicData>
-              </a:graphic>
-            </wp:anchor>
-          </w:drawing>
-        </mc:Choice>
-        <mc:Fallback>
-          <w:pict>
-            <v:line id="shape_0" from="439.2pt,216pt" to="547.2pt,216pt" ID="Line 8" stroked="t" o:allowincell="f" style="position:absolute;mso-position-horizontal-relative:page;mso-position-vertical-relative:page" wp14:anchorId="314566BD">
-              <v:stroke color="black" weight="9360" joinstyle="miter" endcap="square"/>
-              <v:fill o:detectmouseclick="t" on="false"/>
-              <w10:wrap type="none"/>
-            </v:line>
-          </w:pict>
-        </mc:Fallback>
-      </mc:AlternateContent>
+      <w:pict w14:anchorId="1F70A35C">
+        <v:line id="Line 8" o:spid="_x0000_s1032" style="position:absolute;left:0;text-align:left;z-index:-251662848;visibility:visible;mso-wrap-style:square;mso-wrap-distance-left:1pt;mso-wrap-distance-top:1pt;mso-wrap-distance-right:.95pt;mso-wrap-distance-bottom:.95pt;mso-position-horizontal:absolute;mso-position-horizontal-relative:page;mso-position-vertical:absolute;mso-position-vertical-relative:page" from="439.2pt,3in" to="547.25pt,216.05pt" o:gfxdata="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" o:allowincell="f" strokeweight=".26mm">
+          <v:stroke joinstyle="miter" endcap="square"/>
+          <w10:wrap anchorx="page" anchory="page"/>
+        </v:line>
+      </w:pict>
     </w:r>
     <w:r>
       <w:pict w14:anchorId="2DD843FD">
@@ -9968,408 +9263,137 @@
       <w:rPr>
         <w:noProof/>
       </w:rPr>
-      <mc:AlternateContent>
-        <mc:Choice Requires="wpg">
-          <w:drawing>
-            <wp:anchor distT="0" distB="0" distL="0" distR="0" simplePos="0" relativeHeight="251656704" behindDoc="1" locked="0" layoutInCell="0" allowOverlap="1" wp14:anchorId="281E2876" wp14:editId="280307DE">
-              <wp:simplePos x="0" y="0"/>
-              <wp:positionH relativeFrom="page">
-                <wp:posOffset>6888480</wp:posOffset>
-              </wp:positionH>
-              <wp:positionV relativeFrom="page">
-                <wp:posOffset>193040</wp:posOffset>
-              </wp:positionV>
-              <wp:extent cx="271780" cy="243840"/>
-              <wp:effectExtent l="0" t="0" r="0" b="0"/>
-              <wp:wrapNone/>
-              <wp:docPr id="12" name="Group 14"/>
-              <wp:cNvGraphicFramePr/>
-              <a:graphic xmlns:a="http://schemas.openxmlformats.org/drawingml/2006/main">
-                <a:graphicData uri="http://schemas.microsoft.com/office/word/2010/wordprocessingGroup">
-                  <wpg:wgp>
-                    <wpg:cNvGrpSpPr/>
-                    <wpg:grpSpPr>
-                      <a:xfrm>
-                        <a:off x="0" y="0"/>
-                        <a:ext cx="271800" cy="243720"/>
-                        <a:chOff x="0" y="0"/>
-                        <a:chExt cx="271800" cy="243720"/>
-                      </a:xfrm>
-                    </wpg:grpSpPr>
-                    <wps:wsp>
-                      <wps:cNvPr id="13" name="AutoShape 15"/>
-                      <wps:cNvSpPr/>
-                      <wps:spPr>
-                        <a:xfrm>
-                          <a:off x="4320" y="5760"/>
-                          <a:ext cx="267480" cy="237960"/>
-                        </a:xfrm>
-                        <a:prstGeom prst="roundRect">
-                          <a:avLst>
-                            <a:gd name="adj" fmla="val 16667"/>
-                          </a:avLst>
-                        </a:prstGeom>
-                        <a:noFill/>
-                        <a:ln w="0">
-                          <a:noFill/>
-                        </a:ln>
-                      </wps:spPr>
-                      <wps:style>
-                        <a:lnRef idx="0">
-                          <a:scrgbClr r="0" g="0" b="0"/>
-                        </a:lnRef>
-                        <a:fillRef idx="0">
-                          <a:scrgbClr r="0" g="0" b="0"/>
-                        </a:fillRef>
-                        <a:effectRef idx="0">
-                          <a:scrgbClr r="0" g="0" b="0"/>
-                        </a:effectRef>
-                        <a:fontRef idx="minor"/>
-                      </wps:style>
-                      <wps:bodyPr/>
-                    </wps:wsp>
-                    <wps:wsp>
-                      <wps:cNvPr id="14" name="Text Box 16"/>
-                      <wps:cNvSpPr/>
-                      <wps:spPr>
-                        <a:xfrm>
-                          <a:off x="0" y="0"/>
-                          <a:ext cx="267480" cy="237960"/>
-                        </a:xfrm>
-                        <a:prstGeom prst="rect">
-                          <a:avLst/>
-                        </a:prstGeom>
-                        <a:noFill/>
-                        <a:ln w="0">
-                          <a:noFill/>
-                        </a:ln>
-                      </wps:spPr>
-                      <wps:style>
-                        <a:lnRef idx="0">
-                          <a:scrgbClr r="0" g="0" b="0"/>
-                        </a:lnRef>
-                        <a:fillRef idx="0">
-                          <a:scrgbClr r="0" g="0" b="0"/>
-                        </a:fillRef>
-                        <a:effectRef idx="0">
-                          <a:scrgbClr r="0" g="0" b="0"/>
-                        </a:effectRef>
-                        <a:fontRef idx="minor"/>
-                      </wps:style>
-                      <wps:txbx>
-                        <w:txbxContent>
-                          <w:p>
-                            <w:pPr>
-                              <w:jc w:val="center"/>
-                              <w:rPr>
-                                <w:kern w:val="2"/>
-                              </w:rPr>
-                            </w:pPr>
-                            <w:r>
-                              <w:rPr>
-                                <w:kern w:val="2"/>
-                                <w:sz w:val="22"/>
-                                <w:szCs w:val="22"/>
-                              </w:rPr>
-                              <w:t xml:space="preserve">  1</w:t>
-                            </w:r>
-                          </w:p>
-                        </w:txbxContent>
-                      </wps:txbx>
-                      <wps:bodyPr lIns="12600" tIns="12600" rIns="12600" bIns="12600" anchor="ctr">
-                        <a:noAutofit/>
-                      </wps:bodyPr>
-                    </wps:wsp>
-                  </wpg:wgp>
-                </a:graphicData>
-              </a:graphic>
-            </wp:anchor>
-          </w:drawing>
-        </mc:Choice>
-        <mc:Fallback>
-          <w:pict>
-            <v:group w14:anchorId="281E2876" id="Group 14" o:spid="_x0000_s1032" style="position:absolute;left:0;text-align:left;margin-left:542.4pt;margin-top:15.2pt;width:21.4pt;height:19.2pt;z-index:-251659776;mso-wrap-distance-left:0;mso-wrap-distance-right:0;mso-position-horizontal-relative:page;mso-position-vertical-relative:page" coordsize="271800,243720" o:gfxdata="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" o:allowincell="f">
-              <v:roundrect id="AutoShape 15" o:spid="_x0000_s1033" style="position:absolute;left:4320;top:5760;width:267480;height:237960;visibility:visible;mso-wrap-style:square;v-text-anchor:top" arcsize="10923f" o:gfxdata="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" filled="f" stroked="f" strokeweight="0"/>
-              <v:rect id="Text Box 16" o:spid="_x0000_s1034" style="position:absolute;width:267480;height:237960;visibility:visible;mso-wrap-style:square;v-text-anchor:middle" o:gfxdata="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" filled="f" stroked="f" strokeweight="0">
-                <v:textbox inset=".35mm,.35mm,.35mm,.35mm">
-                  <w:txbxContent>
-                    <w:p>
-                      <w:pPr>
-                        <w:jc w:val="center"/>
-                        <w:rPr>
-                          <w:kern w:val="2"/>
-                        </w:rPr>
-                      </w:pPr>
-                      <w:r>
-                        <w:rPr>
-                          <w:kern w:val="2"/>
-                          <w:sz w:val="22"/>
-                          <w:szCs w:val="22"/>
-                        </w:rPr>
-                        <w:t xml:space="preserve">  1</w:t>
-                      </w:r>
-                    </w:p>
-                  </w:txbxContent>
-                </v:textbox>
-              </v:rect>
-              <w10:wrap anchorx="page" anchory="page"/>
-            </v:group>
-          </w:pict>
-        </mc:Fallback>
-      </mc:AlternateContent>
+      <w:pict w14:anchorId="7D1FF1C6">
+        <v:group id="Group 14" o:spid="_x0000_s1029" style="position:absolute;left:0;text-align:left;margin-left:542.4pt;margin-top:15.2pt;width:21.4pt;height:19.2pt;z-index:-251659776;mso-wrap-distance-left:0;mso-wrap-distance-right:0;mso-position-horizontal-relative:page;mso-position-vertical-relative:page" coordsize="271800,243720" o:gfxdata="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" o:allowincell="f">
+          <v:roundrect id="AutoShape 15" o:spid="_x0000_s1030" style="position:absolute;left:4320;top:5760;width:267480;height:237960;visibility:visible;mso-wrap-style:square;v-text-anchor:top" arcsize="10923f" o:gfxdata="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" filled="f" stroked="f" strokeweight="0"/>
+          <v:rect id="Text Box 16" o:spid="_x0000_s1031" style="position:absolute;width:267480;height:237960;visibility:visible;mso-wrap-style:square;v-text-anchor:middle" o:gfxdata="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" filled="f" stroked="f" strokeweight="0">
+            <v:textbox inset=".35mm,.35mm,.35mm,.35mm">
+              <w:txbxContent>
+                <w:p>
+                  <w:pPr>
+                    <w:jc w:val="center"/>
+                    <w:rPr>
+                      <w:kern w:val="2"/>
+                    </w:rPr>
+                  </w:pPr>
+                  <w:r>
+                    <w:rPr>
+                      <w:kern w:val="2"/>
+                      <w:sz w:val="22"/>
+                      <w:szCs w:val="22"/>
+                    </w:rPr>
+                    <w:t xml:space="preserve">  1</w:t>
+                  </w:r>
+                </w:p>
+              </w:txbxContent>
+            </v:textbox>
+          </v:rect>
+          <w10:wrap anchorx="page" anchory="page"/>
+        </v:group>
+      </w:pict>
     </w:r>
     <w:r>
       <w:rPr>
         <w:noProof/>
       </w:rPr>
-      <mc:AlternateContent>
-        <mc:Choice Requires="wps">
-          <w:drawing>
-            <wp:anchor distT="0" distB="0" distL="0" distR="0" simplePos="0" relativeHeight="251657728" behindDoc="1" locked="0" layoutInCell="0" allowOverlap="1" wp14:anchorId="175190B0" wp14:editId="2F287CE4">
-              <wp:simplePos x="0" y="0"/>
-              <wp:positionH relativeFrom="page">
-                <wp:posOffset>474345</wp:posOffset>
-              </wp:positionH>
-              <wp:positionV relativeFrom="page">
-                <wp:posOffset>268605</wp:posOffset>
-              </wp:positionV>
-              <wp:extent cx="996950" cy="631190"/>
-              <wp:effectExtent l="0" t="0" r="0" b="0"/>
-              <wp:wrapNone/>
-              <wp:docPr id="15" name="Text Box 17"/>
-              <wp:cNvGraphicFramePr/>
-              <a:graphic xmlns:a="http://schemas.openxmlformats.org/drawingml/2006/main">
-                <a:graphicData uri="http://schemas.microsoft.com/office/word/2010/wordprocessingShape">
-                  <wps:wsp>
-                    <wps:cNvSpPr/>
-                    <wps:spPr>
-                      <a:xfrm>
-                        <a:off x="0" y="0"/>
-                        <a:ext cx="996840" cy="631080"/>
-                      </a:xfrm>
-                      <a:prstGeom prst="rect">
-                        <a:avLst/>
-                      </a:prstGeom>
-                      <a:noFill/>
-                      <a:ln w="0">
-                        <a:noFill/>
-                      </a:ln>
-                    </wps:spPr>
-                    <wps:style>
-                      <a:lnRef idx="0">
-                        <a:scrgbClr r="0" g="0" b="0"/>
-                      </a:lnRef>
-                      <a:fillRef idx="0">
-                        <a:scrgbClr r="0" g="0" b="0"/>
-                      </a:fillRef>
-                      <a:effectRef idx="0">
-                        <a:scrgbClr r="0" g="0" b="0"/>
-                      </a:effectRef>
-                      <a:fontRef idx="minor"/>
-                    </wps:style>
-                    <wps:txbx>
-                      <w:txbxContent>
-                        <w:p>
-                          <w:pPr>
-                            <w:pStyle w:val="FrameContents"/>
-                            <w:jc w:val="center"/>
-                            <w:rPr>
-                              <w:sz w:val="16"/>
-                            </w:rPr>
-                          </w:pPr>
-                        </w:p>
-                        <w:p>
-                          <w:pPr>
-                            <w:pStyle w:val="Cerfa"/>
-                            <w:rPr>
-                              <w:sz w:val="16"/>
-                              <w:szCs w:val="16"/>
-                            </w:rPr>
-                          </w:pPr>
-                          <w:r>
-                            <w:rPr>
-                              <w:noProof/>
-                            </w:rPr>
-                            <w:drawing>
-                              <wp:inline distT="0" distB="0" distL="0" distR="0" wp14:anchorId="2FBC6135" wp14:editId="68EA0CBC">
-                                <wp:extent cx="428625" cy="228600"/>
-                                <wp:effectExtent l="0" t="0" r="0" b="0"/>
-                                <wp:docPr id="17" name="Image2"/>
-                                <wp:cNvGraphicFramePr>
-                                  <a:graphicFrameLocks xmlns:a="http://schemas.openxmlformats.org/drawingml/2006/main" noChangeAspect="1"/>
-                                </wp:cNvGraphicFramePr>
-                                <a:graphic xmlns:a="http://schemas.openxmlformats.org/drawingml/2006/main">
-                                  <a:graphicData uri="http://schemas.openxmlformats.org/drawingml/2006/picture">
-                                    <pic:pic xmlns:pic="http://schemas.openxmlformats.org/drawingml/2006/picture">
-                                      <pic:nvPicPr>
-                                        <pic:cNvPr id="17" name="Image2"/>
-                                        <pic:cNvPicPr>
-                                          <a:picLocks noChangeAspect="1" noChangeArrowheads="1"/>
-                                        </pic:cNvPicPr>
-                                      </pic:nvPicPr>
-                                      <pic:blipFill>
-                                        <a:blip r:embed="rId3">
-                                          <a:extLst>
-                                            <a:ext uri="{96DAC541-7B7A-43D3-8B79-37D633B846F1}">
-                                              <asvg:svgBlip xmlns:asvg="http://schemas.microsoft.com/office/drawing/2016/SVG/main" r:embed="rId4"/>
-                                            </a:ext>
-                                          </a:extLst>
-                                        </a:blip>
-                                        <a:stretch>
-                                          <a:fillRect/>
-                                        </a:stretch>
-                                      </pic:blipFill>
-                                      <pic:spPr bwMode="auto">
-                                        <a:xfrm>
-                                          <a:off x="0" y="0"/>
-                                          <a:ext cx="428625" cy="228600"/>
-                                        </a:xfrm>
-                                        <a:prstGeom prst="rect">
-                                          <a:avLst/>
-                                        </a:prstGeom>
-                                      </pic:spPr>
-                                    </pic:pic>
-                                  </a:graphicData>
-                                </a:graphic>
-                              </wp:inline>
-                            </w:drawing>
-                          </w:r>
-                        </w:p>
-                        <w:p>
-                          <w:pPr>
-                            <w:pStyle w:val="Form6"/>
-                          </w:pPr>
-                          <w:r>
-                            <w:rPr>
-                              <w:rFonts w:ascii="Times New Roman" w:hAnsi="Times New Roman"/>
-                              <w:sz w:val="16"/>
-                              <w:szCs w:val="16"/>
-                            </w:rPr>
-                            <w:t>N° 11196*03</w:t>
-                          </w:r>
-                        </w:p>
-                        <w:p>
-                          <w:pPr>
-                            <w:pStyle w:val="Form6"/>
-                            <w:rPr>
-                              <w:rFonts w:ascii="Times New Roman" w:hAnsi="Times New Roman"/>
-                              <w:sz w:val="16"/>
-                              <w:szCs w:val="16"/>
-                            </w:rPr>
-                          </w:pPr>
-                        </w:p>
-                      </w:txbxContent>
-                    </wps:txbx>
-                    <wps:bodyPr lIns="5760" tIns="5760" rIns="5760" bIns="5760" anchor="t" upright="1">
-                      <a:noAutofit/>
-                    </wps:bodyPr>
-                  </wps:wsp>
-                </a:graphicData>
-              </a:graphic>
-            </wp:anchor>
-          </w:drawing>
-        </mc:Choice>
-        <mc:Fallback>
-          <w:pict>
-            <v:rect w14:anchorId="175190B0" id="Text Box 17" o:spid="_x0000_s1035" style="position:absolute;left:0;text-align:left;margin-left:37.35pt;margin-top:21.15pt;width:78.5pt;height:49.7pt;z-index:-251658752;visibility:visible;mso-wrap-style:square;mso-wrap-distance-left:0;mso-wrap-distance-top:0;mso-wrap-distance-right:0;mso-wrap-distance-bottom:0;mso-position-horizontal:absolute;mso-position-horizontal-relative:page;mso-position-vertical:absolute;mso-position-vertical-relative:page;v-text-anchor:top" o:gfxdata="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" o:allowincell="f" filled="f" stroked="f" strokeweight="0">
-              <v:textbox inset=".16mm,.16mm,.16mm,.16mm">
-                <w:txbxContent>
-                  <w:p>
-                    <w:pPr>
-                      <w:pStyle w:val="FrameContents"/>
-                      <w:jc w:val="center"/>
-                      <w:rPr>
-                        <w:sz w:val="16"/>
-                      </w:rPr>
-                    </w:pPr>
-                  </w:p>
-                  <w:p>
-                    <w:pPr>
-                      <w:pStyle w:val="Cerfa"/>
-                      <w:rPr>
-                        <w:sz w:val="16"/>
-                        <w:szCs w:val="16"/>
-                      </w:rPr>
-                    </w:pPr>
-                    <w:r>
-                      <w:rPr>
-                        <w:noProof/>
-                      </w:rPr>
-                      <w:drawing>
-                        <wp:inline distT="0" distB="0" distL="0" distR="0" wp14:anchorId="2FBC6135" wp14:editId="68EA0CBC">
-                          <wp:extent cx="428625" cy="228600"/>
-                          <wp:effectExtent l="0" t="0" r="0" b="0"/>
-                          <wp:docPr id="17" name="Image2"/>
-                          <wp:cNvGraphicFramePr>
-                            <a:graphicFrameLocks xmlns:a="http://schemas.openxmlformats.org/drawingml/2006/main" noChangeAspect="1"/>
-                          </wp:cNvGraphicFramePr>
-                          <a:graphic xmlns:a="http://schemas.openxmlformats.org/drawingml/2006/main">
-                            <a:graphicData uri="http://schemas.openxmlformats.org/drawingml/2006/picture">
-                              <pic:pic xmlns:pic="http://schemas.openxmlformats.org/drawingml/2006/picture">
-                                <pic:nvPicPr>
-                                  <pic:cNvPr id="17" name="Image2"/>
-                                  <pic:cNvPicPr>
-                                    <a:picLocks noChangeAspect="1" noChangeArrowheads="1"/>
-                                  </pic:cNvPicPr>
-                                </pic:nvPicPr>
-                                <pic:blipFill>
-                                  <a:blip r:embed="rId5">
-                                    <a:extLst>
-                                      <a:ext uri="{96DAC541-7B7A-43D3-8B79-37D633B846F1}">
-                                        <asvg:svgBlip xmlns:asvg="http://schemas.microsoft.com/office/drawing/2016/SVG/main" r:embed="rId6"/>
-                                      </a:ext>
-                                    </a:extLst>
-                                  </a:blip>
-                                  <a:stretch>
-                                    <a:fillRect/>
-                                  </a:stretch>
-                                </pic:blipFill>
-                                <pic:spPr bwMode="auto">
-                                  <a:xfrm>
-                                    <a:off x="0" y="0"/>
-                                    <a:ext cx="428625" cy="228600"/>
-                                  </a:xfrm>
-                                  <a:prstGeom prst="rect">
-                                    <a:avLst/>
-                                  </a:prstGeom>
-                                </pic:spPr>
-                              </pic:pic>
-                            </a:graphicData>
-                          </a:graphic>
-                        </wp:inline>
-                      </w:drawing>
-                    </w:r>
-                  </w:p>
-                  <w:p>
-                    <w:pPr>
-                      <w:pStyle w:val="Form6"/>
-                    </w:pPr>
-                    <w:r>
-                      <w:rPr>
-                        <w:rFonts w:ascii="Times New Roman" w:hAnsi="Times New Roman"/>
-                        <w:sz w:val="16"/>
-                        <w:szCs w:val="16"/>
-                      </w:rPr>
-                      <w:t>N° 11196*03</w:t>
-                    </w:r>
-                  </w:p>
-                  <w:p>
-                    <w:pPr>
-                      <w:pStyle w:val="Form6"/>
-                      <w:rPr>
-                        <w:rFonts w:ascii="Times New Roman" w:hAnsi="Times New Roman"/>
-                        <w:sz w:val="16"/>
-                        <w:szCs w:val="16"/>
-                      </w:rPr>
-                    </w:pPr>
-                  </w:p>
-                </w:txbxContent>
-              </v:textbox>
-              <w10:wrap anchorx="page" anchory="page"/>
-            </v:rect>
-          </w:pict>
-        </mc:Fallback>
-      </mc:AlternateContent>
+      <w:pict w14:anchorId="26D3B991">
+        <v:rect id="Text Box 17" o:spid="_x0000_s1028" style="position:absolute;left:0;text-align:left;margin-left:37.35pt;margin-top:21.15pt;width:78.5pt;height:49.7pt;z-index:-251658752;visibility:visible;mso-wrap-style:square;mso-wrap-distance-left:0;mso-wrap-distance-top:0;mso-wrap-distance-right:0;mso-wrap-distance-bottom:0;mso-position-horizontal:absolute;mso-position-horizontal-relative:page;mso-position-vertical:absolute;mso-position-vertical-relative:page;v-text-anchor:top" o:gfxdata="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" o:allowincell="f" filled="f" stroked="f" strokeweight="0">
+          <v:textbox inset=".16mm,.16mm,.16mm,.16mm">
+            <w:txbxContent>
+              <w:p>
+                <w:pPr>
+                  <w:pStyle w:val="FrameContents"/>
+                  <w:jc w:val="center"/>
+                  <w:rPr>
+                    <w:sz w:val="16"/>
+                  </w:rPr>
+                </w:pPr>
+              </w:p>
+              <w:p>
+                <w:pPr>
+                  <w:pStyle w:val="Cerfa"/>
+                  <w:rPr>
+                    <w:sz w:val="16"/>
+                    <w:szCs w:val="16"/>
+                  </w:rPr>
+                </w:pPr>
+                <w:r>
+                  <w:rPr>
+                    <w:noProof/>
+                  </w:rPr>
+                  <w:drawing>
+                    <wp:inline distT="0" distB="0" distL="0" distR="0" wp14:anchorId="2FBC6135" wp14:editId="68EA0CBC">
+                      <wp:extent cx="428625" cy="228600"/>
+                      <wp:effectExtent l="0" t="0" r="0" b="0"/>
+                      <wp:docPr id="17" name="Image2"/>
+                      <wp:cNvGraphicFramePr>
+                        <a:graphicFrameLocks xmlns:a="http://schemas.openxmlformats.org/drawingml/2006/main" noChangeAspect="1"/>
+                      </wp:cNvGraphicFramePr>
+                      <a:graphic xmlns:a="http://schemas.openxmlformats.org/drawingml/2006/main">
+                        <a:graphicData uri="http://schemas.openxmlformats.org/drawingml/2006/picture">
+                          <pic:pic xmlns:pic="http://schemas.openxmlformats.org/drawingml/2006/picture">
+                            <pic:nvPicPr>
+                              <pic:cNvPr id="17" name="Image2"/>
+                              <pic:cNvPicPr>
+                                <a:picLocks noChangeAspect="1" noChangeArrowheads="1"/>
+                              </pic:cNvPicPr>
+                            </pic:nvPicPr>
+                            <pic:blipFill>
+                              <a:blip r:embed="rId3">
+                                <a:extLst>
+                                  <a:ext uri="{96DAC541-7B7A-43D3-8B79-37D633B846F1}">
+                                    <asvg:svgBlip xmlns:asvg="http://schemas.microsoft.com/office/drawing/2016/SVG/main" r:embed="rId4"/>
+                                  </a:ext>
+                                </a:extLst>
+                              </a:blip>
+                              <a:stretch>
+                                <a:fillRect/>
+                              </a:stretch>
+                            </pic:blipFill>
+                            <pic:spPr bwMode="auto">
+                              <a:xfrm>
+                                <a:off x="0" y="0"/>
+                                <a:ext cx="428625" cy="228600"/>
+                              </a:xfrm>
+                              <a:prstGeom prst="rect">
+                                <a:avLst/>
+                              </a:prstGeom>
+                            </pic:spPr>
+                          </pic:pic>
+                        </a:graphicData>
+                      </a:graphic>
+                    </wp:inline>
+                  </w:drawing>
+                </w:r>
+              </w:p>
+              <w:p>
+                <w:pPr>
+                  <w:pStyle w:val="Form6"/>
+                </w:pPr>
+                <w:r>
+                  <w:rPr>
+                    <w:rFonts w:ascii="Times New Roman" w:hAnsi="Times New Roman"/>
+                    <w:sz w:val="16"/>
+                    <w:szCs w:val="16"/>
+                  </w:rPr>
+                  <w:t>N° 11196*03</w:t>
+                </w:r>
+              </w:p>
+              <w:p>
+                <w:pPr>
+                  <w:pStyle w:val="Form6"/>
+                  <w:rPr>
+                    <w:rFonts w:ascii="Times New Roman" w:hAnsi="Times New Roman"/>
+                    <w:sz w:val="16"/>
+                    <w:szCs w:val="16"/>
+                  </w:rPr>
+                </w:pPr>
+              </w:p>
+            </w:txbxContent>
+          </v:textbox>
+          <w10:wrap anchorx="page" anchory="page"/>
+        </v:rect>
+      </w:pict>
     </w:r>
   </w:p>
 </w:hdr>
@@ -10763,7 +9787,7 @@
     <w:lvl w:ilvl="0">
       <w:start w:val="1"/>
       <w:numFmt w:val="none"/>
-      <w:pStyle w:val="Heading1"/>
+      <w:pStyle w:val="Titre1"/>
       <w:suff w:val="nothing"/>
       <w:lvlText w:val=""/>
       <w:lvlJc w:val="left"/>
@@ -10777,7 +9801,7 @@
     <w:lvl w:ilvl="1">
       <w:start w:val="1"/>
       <w:numFmt w:val="none"/>
-      <w:pStyle w:val="Heading2"/>
+      <w:pStyle w:val="Titre2"/>
       <w:suff w:val="nothing"/>
       <w:lvlText w:val=""/>
       <w:lvlJc w:val="left"/>
@@ -10804,7 +9828,7 @@
     <w:lvl w:ilvl="3">
       <w:start w:val="1"/>
       <w:numFmt w:val="none"/>
-      <w:pStyle w:val="Heading4"/>
+      <w:pStyle w:val="Titre4"/>
       <w:suff w:val="nothing"/>
       <w:lvlText w:val=""/>
       <w:lvlJc w:val="left"/>
@@ -10818,7 +9842,7 @@
     <w:lvl w:ilvl="4">
       <w:start w:val="1"/>
       <w:numFmt w:val="none"/>
-      <w:pStyle w:val="Heading5"/>
+      <w:pStyle w:val="Titre5"/>
       <w:suff w:val="nothing"/>
       <w:lvlText w:val=""/>
       <w:lvlJc w:val="left"/>
@@ -10832,7 +9856,7 @@
     <w:lvl w:ilvl="5">
       <w:start w:val="1"/>
       <w:numFmt w:val="none"/>
-      <w:pStyle w:val="Heading6"/>
+      <w:pStyle w:val="Titre6"/>
       <w:suff w:val="nothing"/>
       <w:lvlText w:val=""/>
       <w:lvlJc w:val="left"/>
@@ -10846,7 +9870,7 @@
     <w:lvl w:ilvl="6">
       <w:start w:val="1"/>
       <w:numFmt w:val="none"/>
-      <w:pStyle w:val="Heading7"/>
+      <w:pStyle w:val="Titre7"/>
       <w:suff w:val="nothing"/>
       <w:lvlText w:val=""/>
       <w:lvlJc w:val="left"/>
@@ -11676,7 +10700,7 @@
       <w:szCs w:val="24"/>
     </w:rPr>
   </w:style>
-  <w:style w:type="paragraph" w:styleId="Heading1">
+  <w:style w:type="paragraph" w:styleId="Titre1">
     <w:name w:val="heading 1"/>
     <w:basedOn w:val="Normal"/>
     <w:next w:val="Normal"/>
@@ -11706,7 +10730,7 @@
       <w:lang w:eastAsia="zh-CN"/>
     </w:rPr>
   </w:style>
-  <w:style w:type="paragraph" w:styleId="Heading2">
+  <w:style w:type="paragraph" w:styleId="Titre2">
     <w:name w:val="heading 2"/>
     <w:basedOn w:val="Normal"/>
     <w:next w:val="Normal"/>
@@ -11730,9 +10754,9 @@
       <w:lang w:eastAsia="zh-CN"/>
     </w:rPr>
   </w:style>
-  <w:style w:type="paragraph" w:styleId="Heading3">
+  <w:style w:type="paragraph" w:styleId="Titre3">
     <w:name w:val="heading 3"/>
-    <w:basedOn w:val="Heading2"/>
+    <w:basedOn w:val="Titre2"/>
     <w:next w:val="Normal"/>
     <w:qFormat/>
     <w:pPr>
@@ -11742,7 +10766,7 @@
       <w:color w:val="800080"/>
     </w:rPr>
   </w:style>
-  <w:style w:type="paragraph" w:styleId="Heading4">
+  <w:style w:type="paragraph" w:styleId="Titre4">
     <w:name w:val="heading 4"/>
     <w:basedOn w:val="Normal"/>
     <w:next w:val="Normal"/>
@@ -11763,7 +10787,7 @@
       <w:lang w:eastAsia="zh-CN"/>
     </w:rPr>
   </w:style>
-  <w:style w:type="paragraph" w:styleId="Heading5">
+  <w:style w:type="paragraph" w:styleId="Titre5">
     <w:name w:val="heading 5"/>
     <w:basedOn w:val="Normal"/>
     <w:next w:val="Normal"/>
@@ -11784,7 +10808,7 @@
       <w:lang w:eastAsia="zh-CN"/>
     </w:rPr>
   </w:style>
-  <w:style w:type="paragraph" w:styleId="Heading6">
+  <w:style w:type="paragraph" w:styleId="Titre6">
     <w:name w:val="heading 6"/>
     <w:basedOn w:val="Normal"/>
     <w:next w:val="Normal"/>
@@ -11806,7 +10830,7 @@
       <w:lang w:eastAsia="zh-CN"/>
     </w:rPr>
   </w:style>
-  <w:style w:type="paragraph" w:styleId="Heading7">
+  <w:style w:type="paragraph" w:styleId="Titre7">
     <w:name w:val="heading 7"/>
     <w:basedOn w:val="Normal"/>
     <w:next w:val="Normal"/>
@@ -11829,13 +10853,13 @@
       <w:lang w:eastAsia="zh-CN"/>
     </w:rPr>
   </w:style>
-  <w:style w:type="character" w:default="1" w:styleId="DefaultParagraphFont">
+  <w:style w:type="character" w:default="1" w:styleId="Policepardfaut">
     <w:name w:val="Default Paragraph Font"/>
     <w:uiPriority w:val="1"/>
     <w:semiHidden/>
     <w:unhideWhenUsed/>
   </w:style>
-  <w:style w:type="table" w:default="1" w:styleId="TableNormal">
+  <w:style w:type="table" w:default="1" w:styleId="TableauNormal">
     <w:name w:val="Normal Table"/>
     <w:uiPriority w:val="99"/>
     <w:semiHidden/>
@@ -11850,7 +10874,7 @@
       </w:tblCellMar>
     </w:tblPr>
   </w:style>
-  <w:style w:type="numbering" w:default="1" w:styleId="NoList">
+  <w:style w:type="numbering" w:default="1" w:styleId="Aucuneliste">
     <w:name w:val="No List"/>
     <w:uiPriority w:val="99"/>
     <w:semiHidden/>
@@ -12113,7 +11137,7 @@
     <w:name w:val="WW-Police par défaut"/>
     <w:qFormat/>
   </w:style>
-  <w:style w:type="character" w:styleId="PageNumber">
+  <w:style w:type="character" w:styleId="Numrodepage">
     <w:name w:val="page number"/>
     <w:basedOn w:val="WW-Policepardfaut"/>
   </w:style>
@@ -12186,9 +11210,9 @@
     <w:name w:val="Police par défaut1"/>
     <w:qFormat/>
   </w:style>
-  <w:style w:type="character" w:styleId="Hyperlink">
+  <w:style w:type="character" w:styleId="Lienhypertexte">
     <w:name w:val="Hyperlink"/>
-    <w:basedOn w:val="DefaultParagraphFont"/>
+    <w:basedOn w:val="Policepardfaut"/>
     <w:uiPriority w:val="99"/>
     <w:semiHidden/>
     <w:unhideWhenUsed/>
@@ -12198,9 +11222,9 @@
       <w:u w:val="single"/>
     </w:rPr>
   </w:style>
-  <w:style w:type="character" w:styleId="FollowedHyperlink">
+  <w:style w:type="character" w:styleId="Lienhypertextesuivivisit">
     <w:name w:val="FollowedHyperlink"/>
-    <w:basedOn w:val="DefaultParagraphFont"/>
+    <w:basedOn w:val="Policepardfaut"/>
     <w:uiPriority w:val="99"/>
     <w:semiHidden/>
     <w:unhideWhenUsed/>
@@ -12213,7 +11237,7 @@
   <w:style w:type="paragraph" w:customStyle="1" w:styleId="Heading">
     <w:name w:val="Heading"/>
     <w:basedOn w:val="Normal"/>
-    <w:next w:val="BodyText"/>
+    <w:next w:val="Corpsdetexte"/>
     <w:qFormat/>
     <w:pPr>
       <w:keepNext/>
@@ -12225,7 +11249,7 @@
       <w:szCs w:val="28"/>
     </w:rPr>
   </w:style>
-  <w:style w:type="paragraph" w:styleId="BodyText">
+  <w:style w:type="paragraph" w:styleId="Corpsdetexte">
     <w:name w:val="Body Text"/>
     <w:basedOn w:val="Normal"/>
     <w:pPr>
@@ -12238,14 +11262,14 @@
       <w:lang w:eastAsia="zh-CN"/>
     </w:rPr>
   </w:style>
-  <w:style w:type="paragraph" w:styleId="List">
+  <w:style w:type="paragraph" w:styleId="Liste">
     <w:name w:val="List"/>
-    <w:basedOn w:val="BodyText"/>
+    <w:basedOn w:val="Corpsdetexte"/>
     <w:rPr>
       <w:rFonts w:cs="Tahoma"/>
     </w:rPr>
   </w:style>
-  <w:style w:type="paragraph" w:styleId="Caption">
+  <w:style w:type="paragraph" w:styleId="Lgende">
     <w:name w:val="caption"/>
     <w:basedOn w:val="Normal"/>
     <w:qFormat/>
@@ -12276,10 +11300,10 @@
       <w:lang w:eastAsia="zh-CN"/>
     </w:rPr>
   </w:style>
-  <w:style w:type="paragraph" w:customStyle="1" w:styleId="Titre2">
+  <w:style w:type="paragraph" w:customStyle="1" w:styleId="Titre20">
     <w:name w:val="Titre2"/>
     <w:basedOn w:val="Normal"/>
-    <w:next w:val="BodyText"/>
+    <w:next w:val="Corpsdetexte"/>
     <w:qFormat/>
     <w:pPr>
       <w:keepNext/>
@@ -12312,7 +11336,7 @@
   <w:style w:type="paragraph" w:customStyle="1" w:styleId="WW-Titre">
     <w:name w:val="WW-Titre"/>
     <w:basedOn w:val="Normal"/>
-    <w:next w:val="BodyText"/>
+    <w:next w:val="Corpsdetexte"/>
     <w:qFormat/>
     <w:pPr>
       <w:keepNext/>
@@ -12327,10 +11351,10 @@
       <w:lang w:eastAsia="zh-CN"/>
     </w:rPr>
   </w:style>
-  <w:style w:type="paragraph" w:styleId="Subtitle">
+  <w:style w:type="paragraph" w:styleId="Sous-titre">
     <w:name w:val="Subtitle"/>
-    <w:basedOn w:val="Titre2"/>
-    <w:next w:val="BodyText"/>
+    <w:basedOn w:val="Titre20"/>
+    <w:next w:val="Corpsdetexte"/>
     <w:qFormat/>
     <w:pPr>
       <w:jc w:val="center"/>
@@ -12360,7 +11384,7 @@
     <w:basedOn w:val="Normal"/>
     <w:qFormat/>
   </w:style>
-  <w:style w:type="paragraph" w:styleId="Header">
+  <w:style w:type="paragraph" w:styleId="En-tte">
     <w:name w:val="header"/>
     <w:basedOn w:val="Normal"/>
     <w:pPr>
@@ -12376,7 +11400,7 @@
       <w:lang w:eastAsia="zh-CN"/>
     </w:rPr>
   </w:style>
-  <w:style w:type="paragraph" w:styleId="Footer">
+  <w:style w:type="paragraph" w:styleId="Pieddepage">
     <w:name w:val="footer"/>
     <w:basedOn w:val="Normal"/>
     <w:pPr>
@@ -12486,7 +11510,7 @@
       <w:lang w:eastAsia="zh-CN"/>
     </w:rPr>
   </w:style>
-  <w:style w:type="paragraph" w:styleId="FootnoteText">
+  <w:style w:type="paragraph" w:styleId="Notedebasdepage">
     <w:name w:val="footnote text"/>
     <w:basedOn w:val="Normal"/>
     <w:pPr>
@@ -12650,7 +11674,7 @@
   </w:style>
   <w:style w:type="paragraph" w:customStyle="1" w:styleId="Contenudetableau">
     <w:name w:val="Contenu de tableau"/>
-    <w:basedOn w:val="BodyText"/>
+    <w:basedOn w:val="Corpsdetexte"/>
     <w:qFormat/>
     <w:pPr>
       <w:suppressLineNumbers/>
@@ -12730,7 +11754,7 @@
       <w:iCs/>
     </w:rPr>
   </w:style>
-  <w:style w:type="paragraph" w:customStyle="1" w:styleId="TITRE4">
+  <w:style w:type="paragraph" w:customStyle="1" w:styleId="TITRE40">
     <w:name w:val="TITRE4"/>
     <w:basedOn w:val="Normal"/>
     <w:qFormat/>
@@ -12745,7 +11769,7 @@
       <w:lang w:eastAsia="zh-CN"/>
     </w:rPr>
   </w:style>
-  <w:style w:type="paragraph" w:customStyle="1" w:styleId="TITRE5">
+  <w:style w:type="paragraph" w:customStyle="1" w:styleId="TITRE50">
     <w:name w:val="TITRE5"/>
     <w:basedOn w:val="Normal"/>
     <w:qFormat/>
@@ -12793,13 +11817,13 @@
   </w:style>
   <w:style w:type="paragraph" w:customStyle="1" w:styleId="Contenuducadre">
     <w:name w:val="Contenu du cadre"/>
-    <w:basedOn w:val="BodyText"/>
+    <w:basedOn w:val="Corpsdetexte"/>
     <w:qFormat/>
   </w:style>
-  <w:style w:type="paragraph" w:customStyle="1" w:styleId="Titre1">
+  <w:style w:type="paragraph" w:customStyle="1" w:styleId="Titre10">
     <w:name w:val="Titre1"/>
     <w:basedOn w:val="Normal"/>
-    <w:next w:val="BodyText"/>
+    <w:next w:val="Corpsdetexte"/>
     <w:qFormat/>
     <w:pPr>
       <w:keepNext/>
@@ -12878,7 +11902,7 @@
       <w:lang w:eastAsia="zh-CN"/>
     </w:rPr>
   </w:style>
-  <w:style w:type="paragraph" w:styleId="ListParagraph">
+  <w:style w:type="paragraph" w:styleId="Paragraphedeliste">
     <w:name w:val="List Paragraph"/>
     <w:basedOn w:val="Normal"/>
     <w:uiPriority w:val="34"/>
@@ -12946,9 +11970,9 @@
     <w:basedOn w:val="Normal"/>
     <w:qFormat/>
   </w:style>
-  <w:style w:type="table" w:styleId="TableGrid">
+  <w:style w:type="table" w:styleId="Grilledutableau">
     <w:name w:val="Table Grid"/>
-    <w:basedOn w:val="TableNormal"/>
+    <w:basedOn w:val="TableauNormal"/>
     <w:uiPriority w:val="59"/>
     <w:rsid w:val="00ED0284"/>
     <w:tblPr>

</xml_diff>

<commit_message>
fix: corriger le template de convention pour afficher la date de signature de la délibération (#1993)
Co-authored-by: Ayoub BOUCHACHIA <ayoub.bouchachia@sully-group.com>
</commit_message>
<xml_diff>
--- a/documents/Residence-template.docx
+++ b/documents/Residence-template.docx
@@ -46,13 +46,21 @@
           <w:bCs/>
           <w:color w:val="000000"/>
         </w:rPr>
-        <w:t>Convention{% if outre_mer %}-type{% endif %} conclue entre l'ETAT, l'organisme propriétaire et l'organisme gestionnaire en application de l'article L. 353-2 du code de la construction et de l'habitation et portant sur les résidences sociales visées aux articles L. 353-1, L. 831-1 (5°) et R. 832-20 {% if outre_mer %}</w:t>
+        <w:t xml:space="preserve">Convention{% if outre_mer %}-type{% endif %} conclue entre </w:t>
       </w:r>
       <w:r>
         <w:rPr>
           <w:b/>
           <w:bCs/>
           <w:color w:val="000000"/>
+        </w:rPr>
+        <w:t>l'ETAT, l'organisme propriétaire et l'organisme gestionnaire en application de l'article L. 353-2 du code de la construction et de l'habitation et portant sur les résidences sociales visées aux articles L. 353-1, L. 831-1 (5°) et R. 832-20 {% if outre_mer %}</w:t>
+      </w:r>
+      <w:r>
+        <w:rPr>
+          <w:b/>
+          <w:bCs/>
+          <w:color w:val="000000"/>
           <w:sz w:val="22"/>
           <w:szCs w:val="22"/>
         </w:rPr>
@@ -91,7 +99,13 @@
         <w:rPr>
           <w:color w:val="000000"/>
         </w:rPr>
-        <w:t xml:space="preserve">{% if outre_mer %}Le ministre chargé du logement, agissant au nom de l'Etat, et représenté par le préfet ou, lorsqu'un établissement public de coopération intercommunale, un département, la collectivité territoriale de Guyane ou de Martinique a signé une convention mentionnée aux articles L. 301-5-1 et L. 301-5-2 du code de la construction et de l'habitation, par le président de l'établissement public de coopération intercommunale, du conseil départemental, de l'assemblée de Guyane ou du conseil exécutif de la Martinique ; {% else %}Le ministre chargé du logement, agissant au nom de l'ETAT, et représenté par le préfet ou, lorsqu'un établissement public de coopération intercommunale ou un département a signé une convention mentionnée aux articles L. 301-5-1 et L. 301-5-2 du code de la construction et de l'habitation, par le président de l'établissement public de coopération intercommunale ou du conseil </w:t>
+        <w:t>{% if outre_mer %}Le ministre chargé du logement, agissant au nom de l'Etat, et représenté par le préfet ou, lorsqu'un établissement public de coopération intercommunale, un département, la collectivité territoriale de Guyane ou de Martinique a signé une convention mentionnée aux articles L. 301-5-1 et L. 301-5-2 du code de la construction et de l'habitation, par le président de l'établissement public de coopération intercommunale, du conseil départemental, de l'assemblée de Guyane ou du conseil exécutif de</w:t>
+      </w:r>
+      <w:r>
+        <w:rPr>
+          <w:color w:val="000000"/>
+        </w:rPr>
+        <w:t xml:space="preserve"> la Martinique ; {% else %}Le ministre chargé du logement, agissant au nom de l'ETAT, et représenté par le préfet ou, lorsqu'un établissement public de coopération intercommunale ou un département a signé une convention mentionnée aux articles L. 301-5-1 et L. 301-5-2 du code de la construction et de l'habitation, par le président de l'établissement public de coopération intercommunale ou du conseil </w:t>
       </w:r>
       <w:r>
         <w:t>;{% endif %}</w:t>
@@ -113,7 +127,10 @@
         <w:t>_</w:t>
       </w:r>
       <w:r>
-        <w:t xml:space="preserve">nom|upper }}  [Organisme d'habitations à loyer modéré, société d'économie mixte ou collectivité territoriale ou autre personne morale propriétaire du logement-foyer], représenté (e), {{ signataire_nom }}, {{ signataire_fonction }} agissant en vertu de la délibération du Conseil d’Administration en date du signataire_date_deliberation|d }}, inscrit sous le numéro </w:t>
+        <w:t xml:space="preserve">nom|upper }}  [Organisme d'habitations à loyer modéré, société d'économie mixte ou collectivité territoriale ou autre personne morale propriétaire du logement-foyer], représenté (e), {{ signataire_nom }}, {{ signataire_fonction }} agissant en vertu de la délibération du Conseil d’Administration en date du {{ </w:t>
+      </w:r>
+      <w:r>
+        <w:t xml:space="preserve">signataire_date_deliberation|d }}, inscrit sous le numéro </w:t>
       </w:r>
       <w:bookmarkStart w:id="0" w:name="Siret1"/>
       <w:bookmarkEnd w:id="0"/>
@@ -335,7 +352,10 @@
         <w:jc w:val="both"/>
       </w:pPr>
       <w:r>
-        <w:t>[Le cas échéant] Vu la description du programme et des travaux prévus annexée à la présente convention</w:t>
+        <w:t xml:space="preserve">[Le cas échéant] Vu la </w:t>
+      </w:r>
+      <w:r>
+        <w:t>description du programme et des travaux prévus annexée à la présente convention</w:t>
       </w:r>
       <w:r>
         <w:softHyphen/>
@@ -685,7 +705,13 @@
         <w:rPr>
           <w:color w:val="000000"/>
         </w:rPr>
-        <w:t>Aucune dénonciation décidée par le propriétaire et, s'il y a lieu et d'un commun accord, par le propriétaire et le gestionnaire ne peut prendre effet avant la date d'expiration de la convention. La résiliation doit être notifiée au moins six mois avant cette date par acte notarié ou par acte d'huissier de justice et notifiée au préfet ou, lorsqu'un établissement public de coopération {% if outre_mer %}intercommunale, un département, la collectivité territoriale de Guyane ou de Martinique,{% else %}intercommunale ou un département{% endif  %} a signé une convention mentionnée aux articles L. 301-5-1 et L. 301-5-2, au président de l'établissement public de coopération intercommunale {% if outre_mer %}, du conseil départemental, de l'assemblée de Guyane ou du conseil exécutif de Martinique{% else %}ou du conseil général{% endif %}</w:t>
+        <w:t>Aucune dénonciation décidée par le propriétaire et, s'il y a lieu et d'un commun accord, par le propriétaire et le gestionnaire ne peut prendre effet avant la date d'expiration de la convention. La résiliation doit être notifiée au moins six mois avant cette date par acte notarié ou par acte d'huissier de justice et notifiée au préfet ou, lorsqu'un établissement public de coopération {% if outre_mer %}intercommunale, un département, la collectivité territoriale de Guyane ou de Martinique,{% else %}intercomm</w:t>
+      </w:r>
+      <w:r>
+        <w:rPr>
+          <w:color w:val="000000"/>
+        </w:rPr>
+        <w:t>unale ou un département{% endif  %} a signé une convention mentionnée aux articles L. 301-5-1 et L. 301-5-2, au président de l'établissement public de coopération intercommunale {% if outre_mer %}, du conseil départemental, de l'assemblée de Guyane ou du conseil exécutif de Martinique{% else %}ou du conseil général{% endif %}</w:t>
       </w:r>
       <w:r>
         <w:t>.</w:t>
@@ -1282,7 +1308,13 @@
         <w:rPr>
           <w:color w:val="000000"/>
         </w:rPr>
-        <w:t>L'annexe {% if outre_mer %}B{% else %}II{% endif %} précise ces engagements ainsi que l'ensemble des actions menées au bénéfice des résidents</w:t>
+        <w:t xml:space="preserve">L'annexe {% if outre_mer %}B{% else %}II{% endif %} </w:t>
+      </w:r>
+      <w:r>
+        <w:rPr>
+          <w:color w:val="000000"/>
+        </w:rPr>
+        <w:t>précise ces engagements ainsi que l'ensemble des actions menées au bénéfice des résidents</w:t>
       </w:r>
       <w:r>
         <w:t>.</w:t>
@@ -1507,7 +1539,13 @@
         <w:rPr>
           <w:color w:val="000000"/>
         </w:rPr>
-        <w:t>- ses modalités et conditions de résiliation telles que définies à l'article 6 de la présente convention ;</w:t>
+        <w:t xml:space="preserve">- ses modalités et conditions de résiliation telles que définies à </w:t>
+      </w:r>
+      <w:r>
+        <w:rPr>
+          <w:color w:val="000000"/>
+        </w:rPr>
+        <w:t>l'article 6 de la présente convention ;</w:t>
       </w:r>
     </w:p>
     <w:p>
@@ -1617,7 +1655,13 @@
         <w:rPr>
           <w:color w:val="000000"/>
         </w:rPr>
-        <w:t>La résiliation du contrat par le gestionnaire ou le propriétaire ne peut intervenir que dans les cas suivants :</w:t>
+        <w:t xml:space="preserve">La résiliation du contrat par le gestionnaire ou le </w:t>
+      </w:r>
+      <w:r>
+        <w:rPr>
+          <w:color w:val="000000"/>
+        </w:rPr>
+        <w:t>propriétaire ne peut intervenir que dans les cas suivants :</w:t>
       </w:r>
     </w:p>
     <w:p>
@@ -1779,7 +1823,13 @@
         <w:rPr>
           <w:color w:val="000000"/>
         </w:rPr>
-        <w:t>{% if outre_mer %}</w:t>
+        <w:t xml:space="preserve">{% if </w:t>
+      </w:r>
+      <w:r>
+        <w:rPr>
+          <w:color w:val="000000"/>
+        </w:rPr>
+        <w:t>outre_mer %}</w:t>
       </w:r>
       <w:r>
         <w:rPr>
@@ -1794,28 +1844,46 @@
         <w:rPr>
           <w:color w:val="000000"/>
         </w:rPr>
-        <w:t>Conformément aux articles L. 824-1, R. 824-4 et R. 824-31 du code de la construction et de l'habitation, lorsque le locataire est débiteur à l'égard du bailleur d'une somme au moins égale à deux fois le montant mensuel brut de la redevance, le gestionnaire signale l'impayé à l'organisme payeur (caisse d'allocations familiales pour la Guadeloupe, la Guyane, la Martinique et à la Réunion et, pour Mayotte caisse de sécurité sociale) dans un délai de deux mois après la constitution de l'impayé tel que défini à l'article R. 824-1 du code de la construction et de l'habitation, en indiquant les démarches entreprises auprès du résident défaillant. L'aide personnalisée au logement peut être maintenue ou non selon les cas soumis à l'organisme payeur.</w:t>
-      </w:r>
-    </w:p>
-    <w:p>
-      <w:pPr>
-        <w:rPr>
-          <w:color w:val="000000"/>
-        </w:rPr>
-      </w:pPr>
-    </w:p>
-    <w:p>
-      <w:pPr>
-        <w:jc w:val="both"/>
-        <w:rPr>
-          <w:color w:val="000000"/>
-        </w:rPr>
-      </w:pPr>
-      <w:r>
-        <w:rPr>
-          <w:color w:val="000000"/>
-        </w:rPr>
-        <w:t>Le gestionnaire doit justifier qu'il poursuit par tous les moyens possibles le recouvrement de la créance en notifiant au bénéficiaire de l'aide, par lettre recommandée avec accusé de réception, le montant de cette créance ainsi que les conditions de résiliation du contrat d'occupation et le risque de suspension du versement de l'APL. Cette suspension ne peut intervenir que sur décision de l'organisme payeur après consultation de la commission de coordination des actions de prévention des expulsions (CCAPEX) le cas échéant, selon les modalités prévues à l'article R. 824-7 du même code.{% else %}En application de l'article R. 824-31 du code de la construction et de l'habitation, lorsque le bénéficiaire ne règle pas la part de dépense de logement restant à sa charge, son cas est soumis à l'organisme mentionné à l'article L. 824-2 du code de la construction et de l'habitation et, le cas échéant, à la commission spécialisée de coordination des actions de prévention des expulsions locatives par le gestionnaire percevant l'APL pour son compte.</w:t>
+        <w:t xml:space="preserve">Conformément aux articles L. 824-1, R. 824-4 et R. 824-31 du code de la construction et de l'habitation, lorsque le locataire est débiteur à l'égard du bailleur d'une somme au moins égale à deux fois le montant mensuel brut de la redevance, le gestionnaire signale l'impayé à l'organisme payeur (caisse d'allocations familiales pour la Guadeloupe, la Guyane, la Martinique et à la Réunion et, pour Mayotte caisse de sécurité sociale) dans un délai de deux mois après la constitution de l'impayé tel </w:t>
+      </w:r>
+      <w:r>
+        <w:rPr>
+          <w:color w:val="000000"/>
+        </w:rPr>
+        <w:t>que défini à l'article R. 824-1 du code de la construction et de l'habitation, en indiquant les démarches entreprises auprès du résident défaillant. L'aide personnalisée au logement peut être maintenue ou non selon les cas soumis à l'organisme payeur.</w:t>
+      </w:r>
+    </w:p>
+    <w:p>
+      <w:pPr>
+        <w:rPr>
+          <w:color w:val="000000"/>
+        </w:rPr>
+      </w:pPr>
+    </w:p>
+    <w:p>
+      <w:pPr>
+        <w:jc w:val="both"/>
+        <w:rPr>
+          <w:color w:val="000000"/>
+        </w:rPr>
+      </w:pPr>
+      <w:r>
+        <w:rPr>
+          <w:color w:val="000000"/>
+        </w:rPr>
+        <w:t>Le gestionnaire doit justifier qu'il poursuit par tous les moyens possibles le recouvrement de la créance en notifiant au bénéficiaire de l'aide, par lettre recommandée avec accusé de réception, le montant de cette créance ainsi que les conditions de résiliation du contrat d'occupation et le risque de suspension du versement de l'APL. Cette suspension ne peut intervenir que sur décision de l'organisme payeur après consultation de la commission de coordination des actions de prévention des expulsions (CCAPEX</w:t>
+      </w:r>
+      <w:r>
+        <w:rPr>
+          <w:color w:val="000000"/>
+        </w:rPr>
+        <w:t>) le cas échéant, selon les modalités prévues à l'article R. 824-7 du même code.{% else %}En application de l'article R. 824-31 du code de la construction et de l'habitation, lorsque le bénéficiaire ne règle pas la part de dépense de logement restant à sa charge, son cas est soumis à l'organisme mentionné à l'article L. 824-2 du code de la construction et de l'habitation et, le cas échéant, à la commission spécialisée de coordination des actions de prévention des expulsions locatives par le gestionnaire per</w:t>
+      </w:r>
+      <w:r>
+        <w:rPr>
+          <w:color w:val="000000"/>
+        </w:rPr>
+        <w:t>cevant l'APL pour son compte.</w:t>
       </w:r>
     </w:p>
     <w:p>
@@ -1884,7 +1952,13 @@
         <w:rPr>
           <w:color w:val="000000"/>
         </w:rPr>
-        <w:t>Le gestionnaire peut demander au résident un dépôt de garantie qui ne peut être supérieur à un mois de la redevance. Au départ du résident, il est restitué dans un délai maximum de quinze jours à compter de la remise des clefs, déduction faite, le cas échéant, des sommes dues au gestionnaire sous réserve qu'elles soient dûment justifiées. Le montant du dépôt de garantie ne porte pas intérêt au bénéfice du résident. Il ne doit faire l'objet d'aucune révision. A défaut de restitution dans le délai prévu, le solde du dépôt de garantie restant dû au résident, après arrêté des comptes, produit intérêt au taux légal au profit du résident.</w:t>
+        <w:t>Le gestionnaire peut demander au résident un dépôt de garantie qui ne peut être supérieur à un mois de la redevance. Au départ du résident, il est restitué dans un délai maximum de quinze jours à compter de la remise des clefs, déduction faite, le cas échéant, des sommes dues au gestionnaire sous réserve qu'elles soient dûment justifiées. Le montant du dépôt de garantie ne porte pas intérêt au bénéfice du résident. Il ne doit faire l'objet d'aucune révision. A défaut de restitution dans le délai prévu, le s</w:t>
+      </w:r>
+      <w:r>
+        <w:rPr>
+          <w:color w:val="000000"/>
+        </w:rPr>
+        <w:t>olde du dépôt de garantie restant dû au résident, après arrêté des comptes, produit intérêt au taux légal au profit du résident.</w:t>
       </w:r>
     </w:p>
     <w:p>
@@ -2247,7 +2321,13 @@
         <w:rPr>
           <w:color w:val="000000"/>
         </w:rPr>
-        <w:t>- du montant de la prime d'assurance de l'immeuble ;</w:t>
+        <w:t xml:space="preserve">- du montant de la prime </w:t>
+      </w:r>
+      <w:r>
+        <w:rPr>
+          <w:color w:val="000000"/>
+        </w:rPr>
+        <w:t>d'assurance de l'immeuble ;</w:t>
       </w:r>
     </w:p>
     <w:p>
@@ -2498,7 +2578,7 @@
     </w:p>
     <w:p>
       <w:pPr>
-        <w:pStyle w:val="ListParagraph"/>
+        <w:pStyle w:val="Paragraphedeliste"/>
         <w:numPr>
           <w:ilvl w:val="0"/>
           <w:numId w:val="5"/>
@@ -2564,7 +2644,7 @@
     </w:p>
     <w:p>
       <w:pPr>
-        <w:pStyle w:val="ListParagraph"/>
+        <w:pStyle w:val="Paragraphedeliste"/>
         <w:numPr>
           <w:ilvl w:val="0"/>
           <w:numId w:val="5"/>
@@ -2767,7 +2847,19 @@
         <w:rPr>
           <w:color w:val="000000"/>
         </w:rPr>
-        <w:t>Ces travaux doivent conduire à mettre la résidence sociale en conformité totale avec les normes minimales d'habitabilité et les caractéristiques techniques définies par l'arrêté {% if outre_mer %}du 3 avril 2023 relatif aux caractéristiques techniques, aux plafonds de ressources et aux plafonds de redevance des opérations de construction, d'acquisition-amélioration ou d'amélioration des logements-foyers en Guadeloupe, en Guyane, en Martinique, à La Réunion, à Mayotte{% else %}interministériel du 10 juin 1996{% endif %}, sous réserve des impératifs techniques tenant à la structure de l'immeuble et respecter les dispositions des articles {% if outre_mer %}R. 163.1, R. 163-2 et R. 164-2{% else %}R. 111-18-8, R. 111-18-9 et R. 111-19-8{% endif %} du code de la construction et de l'habitation.</w:t>
+        <w:t xml:space="preserve">Ces travaux doivent conduire à mettre la résidence sociale en </w:t>
+      </w:r>
+      <w:r>
+        <w:rPr>
+          <w:color w:val="000000"/>
+        </w:rPr>
+        <w:t xml:space="preserve">conformité totale avec les normes minimales d'habitabilité et les caractéristiques techniques définies par l'arrêté {% if outre_mer %}du 3 avril 2023 relatif aux caractéristiques techniques, aux plafonds de ressources et aux plafonds de redevance des opérations de construction, d'acquisition-amélioration ou d'amélioration des logements-foyers en Guadeloupe, en Guyane, en Martinique, à La Réunion, à Mayotte{% else %}interministériel du 10 juin 1996{% endif %}, sous réserve des impératifs techniques tenant à </w:t>
+      </w:r>
+      <w:r>
+        <w:rPr>
+          <w:color w:val="000000"/>
+        </w:rPr>
+        <w:t>la structure de l'immeuble et respecter les dispositions des articles {% if outre_mer %}R. 163.1, R. 163-2 et R. 164-2{% else %}R. 111-18-8, R. 111-18-9 et R. 111-19-8{% endif %} du code de la construction et de l'habitation.</w:t>
       </w:r>
     </w:p>
     <w:p>
@@ -2799,7 +2891,13 @@
         <w:rPr>
           <w:color w:val="000000"/>
         </w:rPr>
-        <w:t>Lorsque ces travaux nécessitent l'évacuation temporaire ou définitive des résidents, le gestionnaire doit trouver des solutions de relogement. Les modalités de ces relogements seront déterminées en accord avec le préfet ou son représentant. Elles devront, en tout état de cause, être équivalentes à leurs conditions de logement avant travaux. A l'achèvement des travaux, le résident peut demander à réintégrer préférentiellement l'établissement amélioré.</w:t>
+        <w:t xml:space="preserve">Lorsque ces travaux nécessitent l'évacuation temporaire ou définitive des résidents, le gestionnaire doit trouver des solutions de relogement. Les modalités de ces relogements seront déterminées en accord </w:t>
+      </w:r>
+      <w:r>
+        <w:rPr>
+          <w:color w:val="000000"/>
+        </w:rPr>
+        <w:t>avec le préfet ou son représentant. Elles devront, en tout état de cause, être équivalentes à leurs conditions de logement avant travaux. A l'achèvement des travaux, le résident peut demander à réintégrer préférentiellement l'établissement amélioré.</w:t>
       </w:r>
     </w:p>
     <w:p>
@@ -2885,7 +2983,19 @@
         <w:rPr>
           <w:color w:val="000000"/>
         </w:rPr>
-        <w:t>Chaque année, au 15 novembre, le gestionnaire adresse au préfet ou, lorsqu'un établissement public de coopération intercommunale{% if outre_mer %}, un département, la collectivité territoriale de Guyane ou de Martinique, a signé la convention mentionnée aux articles L. 301-5-1 et L. 301-5-2 du code de la construction et de l'habitation, au président de l'établissement public de coopération intercommunale, du conseil départemental, de l'assemblée de Guyane ou du conseil exécutif de la Martinique, {% else %} ou un département a signé la convention mentionnée aux articles L. 301-5-1 et L. 301-5-2 du code de la construction et de l'habitation, au président de l'établissement public de coopération intercommunale ou au conseil général, {% endif %}un bilan d'occupation et d'action sociales, le tableau des redevances pratiquées mentionné à l'article 11 ainsi que la liste et le prix des prestations prévues à l'article 12 de la présente convention, la comptabilité relative à la résidence sociale pour l'année précédente, un budget prévisionnel de fonctionnement pour l'année en cours et les éventuels avenants à la convention de location signée entre le propriétaire et le gestionnaire. Le gestionnaire doit être en mesure de justifier au préfet le montant de la redevance et des prestations au vu de ces documents. Il en adresse copie au propriétaire.</w:t>
+        <w:t xml:space="preserve">Chaque année, au 15 novembre, le gestionnaire adresse au préfet ou, lorsqu'un établissement public de coopération intercommunale{% if outre_mer %}, un département, la collectivité territoriale de Guyane ou de Martinique, a signé la convention mentionnée aux articles L. 301-5-1 et L. 301-5-2 du code de la construction et de l'habitation, au président de l'établissement public de coopération intercommunale, du conseil départemental, de l'assemblée de Guyane ou du conseil exécutif de la Martinique, {% else %} </w:t>
+      </w:r>
+      <w:r>
+        <w:rPr>
+          <w:color w:val="000000"/>
+        </w:rPr>
+        <w:t>ou un département a signé la convention mentionnée aux articles L. 301-5-1 et L. 301-5-2 du code de la construction et de l'habitation, au président de l'établissement public de coopération intercommunale ou au conseil général, {% endif %}un bilan d'occupation et d'action sociales, le tableau des redevances pratiquées mentionné à l'article 11 ainsi que la liste et le prix des prestations prévues à l'article 12 de la présente convention, la comptabilité relative à la résidence sociale pour l'année précédente</w:t>
+      </w:r>
+      <w:r>
+        <w:rPr>
+          <w:color w:val="000000"/>
+        </w:rPr>
+        <w:t>, un budget prévisionnel de fonctionnement pour l'année en cours et les éventuels avenants à la convention de location signée entre le propriétaire et le gestionnaire. Le gestionnaire doit être en mesure de justifier au préfet le montant de la redevance et des prestations au vu de ces documents. Il en adresse copie au propriétaire.</w:t>
       </w:r>
     </w:p>
     <w:p>
@@ -3107,7 +3217,13 @@
         <w:rPr>
           <w:color w:val="000000"/>
         </w:rPr>
-        <w:t>Avant le 15 novembre de chaque année, le gestionnaire s'engage à adresser aux organismes payeurs de l'APL un tableau mentionnant, pour l'année en cours, les redevances pratiquées au 1er juillet, les redevances prévisionnelles totales, le montant de l'équivalence de loyer et de charges par logement correspondant à la liste des locaux d'habitation établie au III de l'annexe à la présente convention. Ce tableau est valable pour l'année civile suivante. Les gestionnaires s'engagent à réaliser cette démarche prioritairement par voie dématérialisée au moyen des outils mis à disposition par les organismes payeurs.</w:t>
+        <w:t xml:space="preserve">Avant le 15 novembre de chaque année, le gestionnaire s'engage à adresser aux organismes payeurs de l'APL un tableau </w:t>
+      </w:r>
+      <w:r>
+        <w:rPr>
+          <w:color w:val="000000"/>
+        </w:rPr>
+        <w:t>mentionnant, pour l'année en cours, les redevances pratiquées au 1er juillet, les redevances prévisionnelles totales, le montant de l'équivalence de loyer et de charges par logement correspondant à la liste des locaux d'habitation établie au III de l'annexe à la présente convention. Ce tableau est valable pour l'année civile suivante. Les gestionnaires s'engagent à réaliser cette démarche prioritairement par voie dématérialisée au moyen des outils mis à disposition par les organismes payeurs.</w:t>
       </w:r>
     </w:p>
     <w:p>
@@ -3165,7 +3281,13 @@
         <w:rPr>
           <w:color w:val="000000"/>
         </w:rPr>
-        <w:t>Le gestionnaire fait part dans un délai maximum d'un mois aux organismes payeurs de l'APL des modifications affectant la situation locative du bénéficiaire (notamment résiliation de bail, décès) en application de l'article D. 823-15 du même code. Ce délai peut être prolongé d'un mois supplémentaire si le gestionnaire apporte la preuve qu'il n'était manifestement pas en mesure de signaler ce déménagement ou cette résiliation dans le premier délai d'un mois. Les gestionnaires s'engagent à réaliser cette démarche prioritairement par voie dématérialisée au moyen des outils mis à disposition par les organismes payeurs. Le gestionnaire s'engage à fournir à l'organisme payeur concerné toutes justifications concernant le paiement de la redevance.</w:t>
+        <w:t>Le gestionnaire fait part dans un délai maximum d'un mois aux organismes payeurs de l'APL des modifications affectant la situation locative du bénéficiaire (notamment résiliation de bail, décès) en application de l'article D. 823-15 du même code. Ce délai peut être prolongé d'un mois supplémentaire si le gestionnaire apporte la preuve qu'il n'était manifestement pas en mesure de signaler ce déménagement ou cette résiliation dans le premier délai d'un mois. Les gestionnaires s'engagent à réaliser cette démar</w:t>
+      </w:r>
+      <w:r>
+        <w:rPr>
+          <w:color w:val="000000"/>
+        </w:rPr>
+        <w:t>che prioritairement par voie dématérialisée au moyen des outils mis à disposition par les organismes payeurs. Le gestionnaire s'engage à fournir à l'organisme payeur concerné toutes justifications concernant le paiement de la redevance.</w:t>
       </w:r>
     </w:p>
     <w:p>
@@ -3289,7 +3411,13 @@
         <w:rPr>
           <w:color w:val="000000"/>
         </w:rPr>
-        <w:t>Avant le 15 novembre de chaque année, le gestionnaire s'engage à fournir aux organismes liquidateurs la liste des bénéficiaires non à jour de leurs obligations, en indiquant la date à laquelle l'organisme mentionné à l'article L. 824-2 du code de la construction et de l'habitation et la commission spécialisée de coordination des actions de prévention des expulsions locatives ont été saisis et en certifiant que la liste fournie est exhaustive ou que, le cas échéant, tous les bénéficiaires sont à jour.{% endif %}</w:t>
+        <w:t>Avant le 15 novembre de chaque année, le gestionnaire s'engage à fournir aux organismes liquidateurs la liste des bénéficiaires non à jour de leurs obligations, en indiquant la date à laquelle l'organisme mentionné à l'article L. 824-2 du code de la construction et de l'habitation et la commission spécialisée de coordination des actions de prévention des expulsions locatives ont été saisis et en certifiant que la liste fournie est exhaustive ou que, le cas échéant, tous les bénéficiaires sont à jour.{% endi</w:t>
+      </w:r>
+      <w:r>
+        <w:rPr>
+          <w:color w:val="000000"/>
+        </w:rPr>
+        <w:t>f %}</w:t>
       </w:r>
     </w:p>
     <w:p>
@@ -3359,23 +3487,35 @@
         <w:rPr>
           <w:color w:val="000000"/>
         </w:rPr>
-        <w:t>Il sera fait application des dispositions prévues à l'article {% if outre_mer %}L. 353-6{% else %}D. 353-174{% endif %} du code de la construction et de l'habitation. Pour les occupants dans les lieux à la date à laquelle la résiliation est devenue définitive, la redevance est celle fixée par la convention, diminuée de l'APL, prise en charge désormais par le gestionnaire.</w:t>
-      </w:r>
-    </w:p>
-    <w:p>
-      <w:pPr>
-        <w:jc w:val="both"/>
-      </w:pPr>
-    </w:p>
-    <w:p>
-      <w:pPr>
-        <w:jc w:val="both"/>
-      </w:pPr>
-      <w:r>
-        <w:rPr>
-          <w:color w:val="000000"/>
-        </w:rPr>
-        <w:t>La résiliation par l'État, dans les conditions prévues à l'article L. 353-6, de la convention ouvrant le droit à l'aide personnalisée au logement est, sous réserve du respect par l'occupant des obligations prévues par le contrat de location, sans incidence sur les stipulations de ce contrat. Toutefois, à compter de la date à laquelle la résiliation est devenue définitive, l'aide personnalisée au logement n'est plus versée et la redevance exigible déterminée dans les conditions fixées par la convention est diminuée du montant de l'aide qui aurait été due au contrat des logements, prise en charge par le {% if outre_mer %}gestionnaire{% else %}bailleur{% endif %}.</w:t>
+        <w:t xml:space="preserve">Il sera fait application des </w:t>
+      </w:r>
+      <w:r>
+        <w:rPr>
+          <w:color w:val="000000"/>
+        </w:rPr>
+        <w:t>dispositions prévues à l'article {% if outre_mer %}L. 353-6{% else %}D. 353-174{% endif %} du code de la construction et de l'habitation. Pour les occupants dans les lieux à la date à laquelle la résiliation est devenue définitive, la redevance est celle fixée par la convention, diminuée de l'APL, prise en charge désormais par le gestionnaire.</w:t>
+      </w:r>
+    </w:p>
+    <w:p>
+      <w:pPr>
+        <w:jc w:val="both"/>
+      </w:pPr>
+    </w:p>
+    <w:p>
+      <w:pPr>
+        <w:jc w:val="both"/>
+      </w:pPr>
+      <w:r>
+        <w:rPr>
+          <w:color w:val="000000"/>
+        </w:rPr>
+        <w:t>La résiliation par l'État, dans les conditions prévues à l'article L. 353-6, de la convention ouvrant le droit à l'aide personnalisée au logement est, sous réserve du respect par l'occupant des obligations prévues par le contrat de location, sans incidence sur les stipulations de ce contrat. Toutefois, à compter de la date à laquelle la résiliation est devenue définitive, l'aide personnalisée au logement n'est plus versée et la redevance exigible déterminée dans les conditions fixées par la convention est d</w:t>
+      </w:r>
+      <w:r>
+        <w:rPr>
+          <w:color w:val="000000"/>
+        </w:rPr>
+        <w:t>iminuée du montant de l'aide qui aurait été due au contrat des logements, prise en charge par le {% if outre_mer %}gestionnaire{% else %}bailleur{% endif %}.</w:t>
       </w:r>
     </w:p>
     <w:p>
@@ -3453,7 +3593,13 @@
         <w:rPr>
           <w:color w:val="000000"/>
         </w:rPr>
-        <w:t>{% if outre_mer %}En application de l'article L. 353-2 du code de la construction et de l'habitation, des sanctions administratives peuvent être mises en œuvre.</w:t>
+        <w:t xml:space="preserve">{% if outre_mer %}En application de l'article L. 353-2 du code de la construction et de </w:t>
+      </w:r>
+      <w:r>
+        <w:rPr>
+          <w:color w:val="000000"/>
+        </w:rPr>
+        <w:t>l'habitation, des sanctions administratives peuvent être mises en œuvre.</w:t>
       </w:r>
     </w:p>
     <w:p>
@@ -3511,7 +3657,13 @@
         <w:rPr>
           <w:color w:val="000000"/>
         </w:rPr>
-        <w:t>Lorsqu'un gestionnaire ne respecte pas, pour un ou plusieurs logements, les engagements prévus par la convention, et après qu'il a été mis en mesure de présenter ses observations conformément aux dispositions de l'article L. 342-12 du code de la construction et de l'habitation ou, en cas de mise en demeure, à l'issue du délai mentionné à ce même article, l'Agence nationale de contrôle du logement social peut proposer au ministre chargé du logement de prononcer une sanction en application de l'article L. 342-14 du même code.{% else %}Des sanctions administratives peuvent être mises en œuvre en application de l'article L. 353-2 du code de la construction et de l'habitation.</w:t>
+        <w:t>Lorsqu'un gestionnaire ne respecte pas, pour un ou plusieurs logements, les engagements prévus par la convention, et après qu'il a été mis en mesure de présenter ses observations conformément aux dispositions de l'article L. 342-12 du code de la construction et de l'habitation ou, en cas de mise en demeure, à l'issue du délai mentionné à ce même article, l'Agence nationale de contrôle du logement social peut proposer au ministre chargé du logement de prononcer une sanction en application de l'article L. 342</w:t>
+      </w:r>
+      <w:r>
+        <w:rPr>
+          <w:color w:val="000000"/>
+        </w:rPr>
+        <w:t>-14 du même code.{% else %}Des sanctions administratives peuvent être mises en œuvre en application de l'article L. 353-2 du code de la construction et de l'habitation.</w:t>
       </w:r>
     </w:p>
     <w:p>
@@ -3649,7 +3801,13 @@
         <w:rPr>
           <w:color w:val="000000"/>
         </w:rPr>
-        <w:t>Afin de permettre à l'ETAT d'assurer le contrôle de l'application de la présente convention, le gestionnaire et le propriétaire fournissent {% if outre_mer%}à tout moment à la demande du préfet, ou de l'Agence nationale de contrôle du logement social{% else %}à la demande du représentant de l'ETAT dans le département{% endif %} toutes les informations et tous les documents nécessaires au plein exercice de ce contrôle.</w:t>
+        <w:t xml:space="preserve">Afin de permettre à l'ETAT d'assurer le contrôle de l'application de la présente convention, le gestionnaire et le propriétaire fournissent {% if outre_mer%}à tout moment à la demande du préfet, ou de </w:t>
+      </w:r>
+      <w:r>
+        <w:rPr>
+          <w:color w:val="000000"/>
+        </w:rPr>
+        <w:t>l'Agence nationale de contrôle du logement social{% else %}à la demande du représentant de l'ETAT dans le département{% endif %} toutes les informations et tous les documents nécessaires au plein exercice de ce contrôle.</w:t>
       </w:r>
     </w:p>
     <w:p>
@@ -3723,7 +3881,13 @@
         <w:rPr>
           <w:color w:val="000000"/>
         </w:rPr>
-        <w:t>Le préfet, ou, lorsqu'un établissement public de coopération intercommunale ou un département a signé une convention mentionnée aux articles L. 301-5-1 et L. 301-5-2 du code de la construction et de l'habitation, le président de l'établissement public de coopération intercommunale ou du conseil général transmet aux organismes chargés de la liquidation et du paiement de l'aide personnalisée au logement une photocopie de la présente convention, de ses avenants éventuels ainsi que l'état prouvant qu'elle (ou ils) a (ont) bien fait l'objet d'une publication au fichier immobilier (ou d'une inscription au livre foncier).{% endif %}</w:t>
+        <w:t>Le préfet, ou, lorsqu'un établissement public de coopération intercommunale ou un département a signé une convention mentionnée aux articles L. 301-5-1 et L. 301-5-2 du code de la construction et de l'habitation, le président de l'établissement public de coopération intercommunale ou du conseil général transmet aux organismes chargés de la liquidation et du paiement de l'aide personnalisée au logement une photocopie de la présente convention, de ses avenants éventuels ainsi que l'état prouvant qu'elle (ou i</w:t>
+      </w:r>
+      <w:r>
+        <w:rPr>
+          <w:color w:val="000000"/>
+        </w:rPr>
+        <w:t>ls) a (ont) bien fait l'objet d'une publication au fichier immobilier (ou d'une inscription au livre foncier).{% endif %}</w:t>
       </w:r>
     </w:p>
     <w:p>
@@ -3739,370 +3903,171 @@
         <w:rPr>
           <w:noProof/>
         </w:rPr>
-        <w:lastRenderedPageBreak/>
-        <mc:AlternateContent>
-          <mc:Choice Requires="wps">
-            <w:drawing>
-              <wp:inline distT="0" distB="0" distL="0" distR="0" wp14:anchorId="135094DA" wp14:editId="156B3269">
-                <wp:extent cx="5231765" cy="4039870"/>
-                <wp:effectExtent l="0" t="0" r="635" b="0"/>
-                <wp:docPr id="1" name="Text Box 9"/>
-                <wp:cNvGraphicFramePr/>
-                <a:graphic xmlns:a="http://schemas.openxmlformats.org/drawingml/2006/main">
-                  <a:graphicData uri="http://schemas.microsoft.com/office/word/2010/wordprocessingShape">
-                    <wps:wsp>
-                      <wps:cNvSpPr/>
-                      <wps:spPr>
-                        <a:xfrm>
-                          <a:off x="0" y="0"/>
-                          <a:ext cx="5231880" cy="4039920"/>
-                        </a:xfrm>
-                        <a:prstGeom prst="rect">
-                          <a:avLst/>
-                        </a:prstGeom>
-                        <a:solidFill>
-                          <a:schemeClr val="lt1"/>
-                        </a:solidFill>
-                        <a:ln w="6350">
-                          <a:noFill/>
-                        </a:ln>
-                      </wps:spPr>
-                      <wps:style>
-                        <a:lnRef idx="0">
-                          <a:scrgbClr r="0" g="0" b="0"/>
-                        </a:lnRef>
-                        <a:fillRef idx="0">
-                          <a:scrgbClr r="0" g="0" b="0"/>
-                        </a:fillRef>
-                        <a:effectRef idx="0">
-                          <a:scrgbClr r="0" g="0" b="0"/>
-                        </a:effectRef>
-                        <a:fontRef idx="minor"/>
-                      </wps:style>
-                      <wps:txbx>
-                        <w:txbxContent>
-                          <w:p>
-                            <w:pPr>
-                              <w:pStyle w:val="FrameContents"/>
-                              <w:jc w:val="both"/>
-                            </w:pPr>
-                            <w:r>
-                              <w:t>Fait à {{administration.get_ville_signature_or_empty() }}, le</w:t>
-                            </w:r>
-                          </w:p>
-                          <w:p>
-                            <w:pPr>
-                              <w:pStyle w:val="FrameContents"/>
-                              <w:jc w:val="both"/>
-                            </w:pPr>
-                          </w:p>
-                          <w:p>
-                            <w:pPr>
-                              <w:pStyle w:val="FrameContents"/>
-                              <w:jc w:val="both"/>
-                            </w:pPr>
-                            <w:r>
-                              <w:t>Le propriétaire (6), {%  if convention.signataire_bloc_signature %}{{ convention.signataire_bloc_signature|default_empty_if_none }}{% else %} {{ bailleur.signataire_bloc_signature|default_empty_if_none }}{% endif %}</w:t>
-                            </w:r>
-                          </w:p>
-                          <w:p>
-                            <w:pPr>
-                              <w:pStyle w:val="FrameContents"/>
-                              <w:jc w:val="both"/>
-                            </w:pPr>
-                          </w:p>
-                          <w:p>
-                            <w:pPr>
-                              <w:pStyle w:val="FrameContents"/>
-                              <w:jc w:val="both"/>
-                            </w:pPr>
-                          </w:p>
-                          <w:p>
-                            <w:pPr>
-                              <w:pStyle w:val="FrameContents"/>
-                              <w:jc w:val="both"/>
-                            </w:pPr>
-                          </w:p>
-                          <w:p>
-                            <w:pPr>
-                              <w:pStyle w:val="FrameContents"/>
-                              <w:jc w:val="both"/>
-                            </w:pPr>
-                          </w:p>
-                          <w:p>
-                            <w:pPr>
-                              <w:pStyle w:val="FrameContents"/>
-                              <w:jc w:val="both"/>
-                            </w:pPr>
-                          </w:p>
-                          <w:p>
-                            <w:pPr>
-                              <w:pStyle w:val="FrameContents"/>
-                              <w:jc w:val="both"/>
-                            </w:pPr>
-                            <w:r>
-                              <w:t>Le gestionnaire (6), {{ convention.gestionnaire_signataire_bloc_signature|default_empty_if_none }}</w:t>
-                            </w:r>
-                          </w:p>
-                          <w:p>
-                            <w:pPr>
-                              <w:pStyle w:val="FrameContents"/>
-                              <w:jc w:val="both"/>
-                            </w:pPr>
-                          </w:p>
-                          <w:p>
-                            <w:pPr>
-                              <w:pStyle w:val="FrameContents"/>
-                              <w:jc w:val="both"/>
-                            </w:pPr>
-                          </w:p>
-                          <w:p>
-                            <w:pPr>
-                              <w:pStyle w:val="FrameContents"/>
-                              <w:jc w:val="both"/>
-                            </w:pPr>
-                          </w:p>
-                          <w:p>
-                            <w:pPr>
-                              <w:pStyle w:val="FrameContents"/>
-                              <w:jc w:val="both"/>
-                            </w:pPr>
-                          </w:p>
-                          <w:p>
-                            <w:pPr>
-                              <w:pStyle w:val="FrameContents"/>
-                              <w:jc w:val="both"/>
-                            </w:pPr>
-                          </w:p>
-                          <w:p>
-                            <w:pPr>
-                              <w:pStyle w:val="FrameContents"/>
-                              <w:jc w:val="both"/>
-                            </w:pPr>
-                            <w:r>
-                              <w:rPr>
-                                <w:shd w:val="clear" w:color="auto" w:fill="FFFFFF"/>
-                              </w:rPr>
-                              <w:t>Le préfet, le président de l'établissement public de coopération intercommunale, {% if outre_mer %}le président du conseil départemental de Guadeloupe, de La Réunion, de Mayotte, de l'assemblée de Guyane, du conseil exécutif de Martinique,{% else %}du conseil départemental, de la métropole de Lyon, de la métropole du Grand Paris, de la métropole d’Aix-Marseille-Provence, ou du conseil exécutif de Corse,{% endif %}</w:t>
-                            </w:r>
-                            <w:r>
-                              <w:t xml:space="preserve"> {{ administration.signataire_bloc_signature|default_empty_if_none }}</w:t>
-                            </w:r>
-                          </w:p>
-                          <w:p>
-                            <w:pPr>
-                              <w:pStyle w:val="FrameContents"/>
-                              <w:jc w:val="both"/>
-                              <w:rPr>
-                                <w:shd w:val="clear" w:color="auto" w:fill="FFFFFF"/>
-                              </w:rPr>
-                            </w:pPr>
-                          </w:p>
-                          <w:p>
-                            <w:pPr>
-                              <w:pStyle w:val="FrameContents"/>
-                              <w:jc w:val="both"/>
-                            </w:pPr>
-                          </w:p>
-                          <w:p>
-                            <w:pPr>
-                              <w:pStyle w:val="FrameContents"/>
-                            </w:pPr>
-                          </w:p>
-                          <w:p>
-                            <w:pPr>
-                              <w:pStyle w:val="FrameContents"/>
-                            </w:pPr>
-                          </w:p>
-                          <w:p>
-                            <w:pPr>
-                              <w:pStyle w:val="FrameContents"/>
-                            </w:pPr>
-                          </w:p>
-                          <w:p>
-                            <w:pPr>
-                              <w:pStyle w:val="FrameContents"/>
-                            </w:pPr>
-                          </w:p>
-                          <w:p>
-                            <w:pPr>
-                              <w:pStyle w:val="FrameContents"/>
-                            </w:pPr>
-                          </w:p>
-                        </w:txbxContent>
-                      </wps:txbx>
-                      <wps:bodyPr lIns="0" tIns="0" rIns="0" bIns="0" anchor="t">
-                        <a:prstTxWarp prst="textNoShape">
-                          <a:avLst/>
-                        </a:prstTxWarp>
-                        <a:noAutofit/>
-                      </wps:bodyPr>
-                    </wps:wsp>
-                  </a:graphicData>
-                </a:graphic>
-              </wp:inline>
-            </w:drawing>
-          </mc:Choice>
-          <mc:Fallback>
-            <w:pict>
-              <v:rect w14:anchorId="135094DA" id="Text Box 9" o:spid="_x0000_s1026" style="width:411.95pt;height:318.1pt;visibility:visible;mso-wrap-style:square;mso-left-percent:-10001;mso-top-percent:-10001;mso-position-horizontal:absolute;mso-position-horizontal-relative:char;mso-position-vertical:absolute;mso-position-vertical-relative:line;mso-left-percent:-10001;mso-top-percent:-10001;v-text-anchor:top" o:gfxdata="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" fillcolor="white [3201]" stroked="f" strokeweight=".5pt">
-                <v:textbox inset="0,0,0,0">
-                  <w:txbxContent>
-                    <w:p>
-                      <w:pPr>
-                        <w:pStyle w:val="FrameContents"/>
-                        <w:jc w:val="both"/>
-                      </w:pPr>
-                      <w:r>
-                        <w:t>Fait à {{administration.get_ville_signature_or_empty() }}, le</w:t>
-                      </w:r>
-                    </w:p>
-                    <w:p>
-                      <w:pPr>
-                        <w:pStyle w:val="FrameContents"/>
-                        <w:jc w:val="both"/>
-                      </w:pPr>
-                    </w:p>
-                    <w:p>
-                      <w:pPr>
-                        <w:pStyle w:val="FrameContents"/>
-                        <w:jc w:val="both"/>
-                      </w:pPr>
-                      <w:r>
-                        <w:t>Le propriétaire (6), {%  if convention.signataire_bloc_signature %}{{ convention.signataire_bloc_signature|default_empty_if_none }}{% else %} {{ bailleur.signataire_bloc_signature|default_empty_if_none }}{% endif %}</w:t>
-                      </w:r>
-                    </w:p>
-                    <w:p>
-                      <w:pPr>
-                        <w:pStyle w:val="FrameContents"/>
-                        <w:jc w:val="both"/>
-                      </w:pPr>
-                    </w:p>
-                    <w:p>
-                      <w:pPr>
-                        <w:pStyle w:val="FrameContents"/>
-                        <w:jc w:val="both"/>
-                      </w:pPr>
-                    </w:p>
-                    <w:p>
-                      <w:pPr>
-                        <w:pStyle w:val="FrameContents"/>
-                        <w:jc w:val="both"/>
-                      </w:pPr>
-                    </w:p>
-                    <w:p>
-                      <w:pPr>
-                        <w:pStyle w:val="FrameContents"/>
-                        <w:jc w:val="both"/>
-                      </w:pPr>
-                    </w:p>
-                    <w:p>
-                      <w:pPr>
-                        <w:pStyle w:val="FrameContents"/>
-                        <w:jc w:val="both"/>
-                      </w:pPr>
-                    </w:p>
-                    <w:p>
-                      <w:pPr>
-                        <w:pStyle w:val="FrameContents"/>
-                        <w:jc w:val="both"/>
-                      </w:pPr>
-                      <w:r>
-                        <w:t>Le gestionnaire (6), {{ convention.gestionnaire_signataire_bloc_signature|default_empty_if_none }}</w:t>
-                      </w:r>
-                    </w:p>
-                    <w:p>
-                      <w:pPr>
-                        <w:pStyle w:val="FrameContents"/>
-                        <w:jc w:val="both"/>
-                      </w:pPr>
-                    </w:p>
-                    <w:p>
-                      <w:pPr>
-                        <w:pStyle w:val="FrameContents"/>
-                        <w:jc w:val="both"/>
-                      </w:pPr>
-                    </w:p>
-                    <w:p>
-                      <w:pPr>
-                        <w:pStyle w:val="FrameContents"/>
-                        <w:jc w:val="both"/>
-                      </w:pPr>
-                    </w:p>
-                    <w:p>
-                      <w:pPr>
-                        <w:pStyle w:val="FrameContents"/>
-                        <w:jc w:val="both"/>
-                      </w:pPr>
-                    </w:p>
-                    <w:p>
-                      <w:pPr>
-                        <w:pStyle w:val="FrameContents"/>
-                        <w:jc w:val="both"/>
-                      </w:pPr>
-                    </w:p>
-                    <w:p>
-                      <w:pPr>
-                        <w:pStyle w:val="FrameContents"/>
-                        <w:jc w:val="both"/>
-                      </w:pPr>
-                      <w:r>
-                        <w:rPr>
-                          <w:shd w:val="clear" w:color="auto" w:fill="FFFFFF"/>
-                        </w:rPr>
-                        <w:t>Le préfet, le président de l'établissement public de coopération intercommunale, {% if outre_mer %}le président du conseil départemental de Guadeloupe, de La Réunion, de Mayotte, de l'assemblée de Guyane, du conseil exécutif de Martinique,{% else %}du conseil départemental, de la métropole de Lyon, de la métropole du Grand Paris, de la métropole d’Aix-Marseille-Provence, ou du conseil exécutif de Corse,{% endif %}</w:t>
-                      </w:r>
-                      <w:r>
-                        <w:t xml:space="preserve"> {{ administration.signataire_bloc_signature|default_empty_if_none }}</w:t>
-                      </w:r>
-                    </w:p>
-                    <w:p>
-                      <w:pPr>
-                        <w:pStyle w:val="FrameContents"/>
-                        <w:jc w:val="both"/>
-                        <w:rPr>
-                          <w:shd w:val="clear" w:color="auto" w:fill="FFFFFF"/>
-                        </w:rPr>
-                      </w:pPr>
-                    </w:p>
-                    <w:p>
-                      <w:pPr>
-                        <w:pStyle w:val="FrameContents"/>
-                        <w:jc w:val="both"/>
-                      </w:pPr>
-                    </w:p>
-                    <w:p>
-                      <w:pPr>
-                        <w:pStyle w:val="FrameContents"/>
-                      </w:pPr>
-                    </w:p>
-                    <w:p>
-                      <w:pPr>
-                        <w:pStyle w:val="FrameContents"/>
-                      </w:pPr>
-                    </w:p>
-                    <w:p>
-                      <w:pPr>
-                        <w:pStyle w:val="FrameContents"/>
-                      </w:pPr>
-                    </w:p>
-                    <w:p>
-                      <w:pPr>
-                        <w:pStyle w:val="FrameContents"/>
-                      </w:pPr>
-                    </w:p>
-                    <w:p>
-                      <w:pPr>
-                        <w:pStyle w:val="FrameContents"/>
-                      </w:pPr>
-                    </w:p>
-                  </w:txbxContent>
-                </v:textbox>
-                <w10:anchorlock/>
-              </v:rect>
-            </w:pict>
-          </mc:Fallback>
-        </mc:AlternateContent>
+      </w:r>
+      <w:r>
+        <w:pict w14:anchorId="274B62E0">
+          <v:rect id="Text Box 9" o:spid="_x0000_s2052" style="width:411.95pt;height:318.1pt;visibility:visible;mso-wrap-style:square;mso-left-percent:-10001;mso-top-percent:-10001;mso-position-horizontal:absolute;mso-position-horizontal-relative:char;mso-position-vertical:absolute;mso-position-vertical-relative:line;mso-left-percent:-10001;mso-top-percent:-10001;v-text-anchor:top" o:gfxdata="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" fillcolor="white [3201]" stroked="f" strokeweight=".5pt">
+            <v:textbox inset="0,0,0,0">
+              <w:txbxContent>
+                <w:p>
+                  <w:pPr>
+                    <w:pStyle w:val="FrameContents"/>
+                    <w:jc w:val="both"/>
+                  </w:pPr>
+                  <w:r>
+                    <w:t>Fait à {{administration.get_ville_signature_or_empty() }}, le</w:t>
+                  </w:r>
+                </w:p>
+                <w:p>
+                  <w:pPr>
+                    <w:pStyle w:val="FrameContents"/>
+                    <w:jc w:val="both"/>
+                  </w:pPr>
+                </w:p>
+                <w:p>
+                  <w:pPr>
+                    <w:pStyle w:val="FrameContents"/>
+                    <w:jc w:val="both"/>
+                  </w:pPr>
+                  <w:r>
+                    <w:t>Le propriétaire (6), {%  if convention.signataire_bloc_signature %}{{ convention.signataire_bloc_signature|default_empty_if_none }}{% else %} {{ bailleur.signataire_bloc_signature|default_empty_if_none }}{% endif %}</w:t>
+                  </w:r>
+                </w:p>
+                <w:p>
+                  <w:pPr>
+                    <w:pStyle w:val="FrameContents"/>
+                    <w:jc w:val="both"/>
+                  </w:pPr>
+                </w:p>
+                <w:p>
+                  <w:pPr>
+                    <w:pStyle w:val="FrameContents"/>
+                    <w:jc w:val="both"/>
+                  </w:pPr>
+                </w:p>
+                <w:p>
+                  <w:pPr>
+                    <w:pStyle w:val="FrameContents"/>
+                    <w:jc w:val="both"/>
+                  </w:pPr>
+                </w:p>
+                <w:p>
+                  <w:pPr>
+                    <w:pStyle w:val="FrameContents"/>
+                    <w:jc w:val="both"/>
+                  </w:pPr>
+                </w:p>
+                <w:p>
+                  <w:pPr>
+                    <w:pStyle w:val="FrameContents"/>
+                    <w:jc w:val="both"/>
+                  </w:pPr>
+                </w:p>
+                <w:p>
+                  <w:pPr>
+                    <w:pStyle w:val="FrameContents"/>
+                    <w:jc w:val="both"/>
+                  </w:pPr>
+                  <w:r>
+                    <w:t>Le gestionnaire (6), {{ convention.gestionnaire_signataire_bloc_signature|default_empty_if_none }}</w:t>
+                  </w:r>
+                </w:p>
+                <w:p>
+                  <w:pPr>
+                    <w:pStyle w:val="FrameContents"/>
+                    <w:jc w:val="both"/>
+                  </w:pPr>
+                </w:p>
+                <w:p>
+                  <w:pPr>
+                    <w:pStyle w:val="FrameContents"/>
+                    <w:jc w:val="both"/>
+                  </w:pPr>
+                </w:p>
+                <w:p>
+                  <w:pPr>
+                    <w:pStyle w:val="FrameContents"/>
+                    <w:jc w:val="both"/>
+                  </w:pPr>
+                </w:p>
+                <w:p>
+                  <w:pPr>
+                    <w:pStyle w:val="FrameContents"/>
+                    <w:jc w:val="both"/>
+                  </w:pPr>
+                </w:p>
+                <w:p>
+                  <w:pPr>
+                    <w:pStyle w:val="FrameContents"/>
+                    <w:jc w:val="both"/>
+                  </w:pPr>
+                </w:p>
+                <w:p>
+                  <w:pPr>
+                    <w:pStyle w:val="FrameContents"/>
+                    <w:jc w:val="both"/>
+                  </w:pPr>
+                  <w:r>
+                    <w:rPr>
+                      <w:shd w:val="clear" w:color="auto" w:fill="FFFFFF"/>
+                    </w:rPr>
+                    <w:t xml:space="preserve">Le préfet, le président de l'établissement public de coopération intercommunale, {% if outre_mer %}le président du conseil départemental de Guadeloupe, de La Réunion, de Mayotte, de l'assemblée de Guyane, du conseil exécutif de </w:t>
+                  </w:r>
+                  <w:r>
+                    <w:rPr>
+                      <w:shd w:val="clear" w:color="auto" w:fill="FFFFFF"/>
+                    </w:rPr>
+                    <w:t>Martinique,{% else %}du conseil départemental, de la métropole de Lyon, de la métropole du Grand Paris, de la métropole d’Aix-Marseille-Provence, ou du conseil exécutif de Corse,{% endif %}</w:t>
+                  </w:r>
+                  <w:r>
+                    <w:t xml:space="preserve"> {{ administration.signataire_bloc_signature|default_empty_if_none }}</w:t>
+                  </w:r>
+                </w:p>
+                <w:p>
+                  <w:pPr>
+                    <w:pStyle w:val="FrameContents"/>
+                    <w:jc w:val="both"/>
+                    <w:rPr>
+                      <w:shd w:val="clear" w:color="auto" w:fill="FFFFFF"/>
+                    </w:rPr>
+                  </w:pPr>
+                </w:p>
+                <w:p>
+                  <w:pPr>
+                    <w:pStyle w:val="FrameContents"/>
+                    <w:jc w:val="both"/>
+                  </w:pPr>
+                </w:p>
+                <w:p>
+                  <w:pPr>
+                    <w:pStyle w:val="FrameContents"/>
+                  </w:pPr>
+                </w:p>
+                <w:p>
+                  <w:pPr>
+                    <w:pStyle w:val="FrameContents"/>
+                  </w:pPr>
+                </w:p>
+                <w:p>
+                  <w:pPr>
+                    <w:pStyle w:val="FrameContents"/>
+                  </w:pPr>
+                </w:p>
+                <w:p>
+                  <w:pPr>
+                    <w:pStyle w:val="FrameContents"/>
+                  </w:pPr>
+                </w:p>
+                <w:p>
+                  <w:pPr>
+                    <w:pStyle w:val="FrameContents"/>
+                  </w:pPr>
+                </w:p>
+              </w:txbxContent>
+            </v:textbox>
+            <w10:anchorlock/>
+          </v:rect>
+        </w:pict>
       </w:r>
       <w:r>
         <w:br w:type="page"/>
@@ -4714,70 +4679,77 @@
           <w:shd w:val="clear" w:color="auto" w:fill="FFFFFF"/>
           <w:lang w:val="en-US"/>
         </w:rPr>
-        <w:t>{% endfor %}{% if lot.edd_volumetrique_text()|len %}</w:t>
-      </w:r>
-    </w:p>
-    <w:p>
-      <w:pPr>
-        <w:jc w:val="both"/>
+        <w:t xml:space="preserve">{% endfor %}{% if </w:t>
+      </w:r>
+      <w:r>
         <w:rPr>
           <w:shd w:val="clear" w:color="auto" w:fill="FFFFFF"/>
           <w:lang w:val="en-US"/>
         </w:rPr>
-      </w:pPr>
-      <w:r>
+        <w:t>lot.edd_volumetrique_text()|len %}</w:t>
+      </w:r>
+    </w:p>
+    <w:p>
+      <w:pPr>
+        <w:jc w:val="both"/>
         <w:rPr>
           <w:shd w:val="clear" w:color="auto" w:fill="FFFFFF"/>
           <w:lang w:val="en-US"/>
         </w:rPr>
-        <w:t>{{ lot.edd_volumetrique_text() }}</w:t>
-      </w:r>
-    </w:p>
-    <w:p>
-      <w:pPr>
-        <w:jc w:val="both"/>
+      </w:pPr>
+      <w:r>
         <w:rPr>
           <w:shd w:val="clear" w:color="auto" w:fill="FFFFFF"/>
           <w:lang w:val="en-US"/>
         </w:rPr>
-      </w:pPr>
-      <w:r>
+        <w:t>{{ lot.edd_volumetrique_text() }}</w:t>
+      </w:r>
+    </w:p>
+    <w:p>
+      <w:pPr>
+        <w:jc w:val="both"/>
         <w:rPr>
           <w:shd w:val="clear" w:color="auto" w:fill="FFFFFF"/>
           <w:lang w:val="en-US"/>
         </w:rPr>
-        <w:t>{% endif %}{% for image in edd_volumetrique_images %}</w:t>
-      </w:r>
-    </w:p>
-    <w:p>
-      <w:pPr>
-        <w:jc w:val="both"/>
+      </w:pPr>
+      <w:r>
         <w:rPr>
           <w:shd w:val="clear" w:color="auto" w:fill="FFFFFF"/>
           <w:lang w:val="en-US"/>
         </w:rPr>
-      </w:pPr>
-      <w:r>
+        <w:t>{% endif %}{% for image in edd_volumetrique_images %}</w:t>
+      </w:r>
+    </w:p>
+    <w:p>
+      <w:pPr>
+        <w:jc w:val="both"/>
         <w:rPr>
           <w:shd w:val="clear" w:color="auto" w:fill="FFFFFF"/>
           <w:lang w:val="en-US"/>
         </w:rPr>
-        <w:t>{{image}}</w:t>
-      </w:r>
-    </w:p>
-    <w:p>
-      <w:pPr>
-        <w:jc w:val="both"/>
+      </w:pPr>
+      <w:r>
         <w:rPr>
           <w:shd w:val="clear" w:color="auto" w:fill="FFFFFF"/>
           <w:lang w:val="en-US"/>
         </w:rPr>
-      </w:pPr>
-      <w:r>
+        <w:t>{{image}}</w:t>
+      </w:r>
+    </w:p>
+    <w:p>
+      <w:pPr>
+        <w:jc w:val="both"/>
         <w:rPr>
           <w:shd w:val="clear" w:color="auto" w:fill="FFFFFF"/>
           <w:lang w:val="en-US"/>
         </w:rPr>
+      </w:pPr>
+      <w:r>
+        <w:rPr>
+          <w:shd w:val="clear" w:color="auto" w:fill="FFFFFF"/>
+          <w:lang w:val="en-US"/>
+        </w:rPr>
         <w:t>{% endfor %}{% if programme.mention_publication_edd_volumetrique %}</w:t>
       </w:r>
     </w:p>
@@ -4792,7 +4764,13 @@
         <w:rPr>
           <w:shd w:val="clear" w:color="auto" w:fill="FFFFFF"/>
         </w:rPr>
-        <w:t>{{ programme.mention_publication_edd_volumetrique }}</w:t>
+        <w:t xml:space="preserve">{{ </w:t>
+      </w:r>
+      <w:r>
+        <w:rPr>
+          <w:shd w:val="clear" w:color="auto" w:fill="FFFFFF"/>
+        </w:rPr>
+        <w:t>programme.mention_publication_edd_volumetrique }}</w:t>
       </w:r>
     </w:p>
     <w:p>
@@ -5224,7 +5202,15 @@
                 <w:szCs w:val="16"/>
                 <w:lang w:val="en-US"/>
               </w:rPr>
-              <w:t>{{ i.designation }}</w:t>
+              <w:t xml:space="preserve">{{ </w:t>
+            </w:r>
+            <w:r>
+              <w:rPr>
+                <w:sz w:val="16"/>
+                <w:szCs w:val="16"/>
+                <w:lang w:val="en-US"/>
+              </w:rPr>
+              <w:t>i.designation }}</w:t>
             </w:r>
           </w:p>
         </w:tc>
@@ -5392,7 +5378,13 @@
         <w:rPr>
           <w:color w:val="000000"/>
         </w:rPr>
-        <w:t>II. Nature du programme conventionné</w:t>
+        <w:t xml:space="preserve">II. </w:t>
+      </w:r>
+      <w:r>
+        <w:rPr>
+          <w:color w:val="000000"/>
+        </w:rPr>
+        <w:t>Nature du programme conventionné</w:t>
       </w:r>
     </w:p>
     <w:p>
@@ -5637,7 +5629,7 @@
     </w:p>
     <w:p>
       <w:pPr>
-        <w:pStyle w:val="ListParagraph"/>
+        <w:pStyle w:val="Paragraphedeliste"/>
         <w:numPr>
           <w:ilvl w:val="0"/>
           <w:numId w:val="4"/>
@@ -5662,7 +5654,7 @@
     </w:p>
     <w:p>
       <w:pPr>
-        <w:pStyle w:val="ListParagraph"/>
+        <w:pStyle w:val="Paragraphedeliste"/>
         <w:numPr>
           <w:ilvl w:val="0"/>
           <w:numId w:val="4"/>
@@ -5867,7 +5859,15 @@
                 <w:sz w:val="16"/>
                 <w:szCs w:val="16"/>
               </w:rPr>
-              <w:t>du logement</w:t>
+              <w:t xml:space="preserve">du </w:t>
+            </w:r>
+            <w:r>
+              <w:rPr>
+                <w:color w:val="000000"/>
+                <w:sz w:val="16"/>
+                <w:szCs w:val="16"/>
+              </w:rPr>
+              <w:t>logement</w:t>
             </w:r>
           </w:p>
         </w:tc>
@@ -6131,7 +6131,13 @@
               <w:rPr>
                 <w:color w:val="000000"/>
               </w:rPr>
-              <w:t>(*) Normes des typologies définies par l'arrêté du {% if outre_mer %}3 avril 2023 relatif aux caractéristiques techniques, aux plafonds de ressources et aux plafonds de redevance des opérations de construction, d'acquisition-amélioration ou d'amélioration des logements-foyers en Guadeloupe, en Guyane, en Martinique, à La Réunion, à Mayotte{% else %}17 octobre 2011. A prendre en compte dans la liste déroulante{% endif %}</w:t>
+              <w:t xml:space="preserve">(*) Normes des typologies définies par </w:t>
+            </w:r>
+            <w:r>
+              <w:rPr>
+                <w:color w:val="000000"/>
+              </w:rPr>
+              <w:t>l'arrêté du {% if outre_mer %}3 avril 2023 relatif aux caractéristiques techniques, aux plafonds de ressources et aux plafonds de redevance des opérations de construction, d'acquisition-amélioration ou d'amélioration des logements-foyers en Guadeloupe, en Guyane, en Martinique, à La Réunion, à Mayotte{% else %}17 octobre 2011. A prendre en compte dans la liste déroulante{% endif %}</w:t>
             </w:r>
           </w:p>
         </w:tc>
@@ -6159,7 +6165,7 @@
     </w:p>
     <w:p>
       <w:pPr>
-        <w:pStyle w:val="ListParagraph"/>
+        <w:pStyle w:val="Paragraphedeliste"/>
         <w:numPr>
           <w:ilvl w:val="0"/>
           <w:numId w:val="4"/>
@@ -6496,7 +6502,7 @@
     </w:p>
     <w:p>
       <w:pPr>
-        <w:pStyle w:val="ListParagraph"/>
+        <w:pStyle w:val="Paragraphedeliste"/>
         <w:numPr>
           <w:ilvl w:val="0"/>
           <w:numId w:val="4"/>
@@ -6509,7 +6515,13 @@
         <w:rPr>
           <w:color w:val="000000"/>
         </w:rPr>
-        <w:t>Dépendances (nombre et surface) : {% if lot.foyer_residence_dependance %}</w:t>
+        <w:t xml:space="preserve">Dépendances (nombre et surface) : {% if </w:t>
+      </w:r>
+      <w:r>
+        <w:rPr>
+          <w:color w:val="000000"/>
+        </w:rPr>
+        <w:t>lot.foyer_residence_dependance %}</w:t>
       </w:r>
     </w:p>
     <w:p>
@@ -6541,7 +6553,7 @@
     </w:p>
     <w:p>
       <w:pPr>
-        <w:pStyle w:val="ListParagraph"/>
+        <w:pStyle w:val="Paragraphedeliste"/>
         <w:numPr>
           <w:ilvl w:val="0"/>
           <w:numId w:val="4"/>
@@ -6579,7 +6591,7 @@
     </w:p>
     <w:p>
       <w:pPr>
-        <w:pStyle w:val="ListParagraph"/>
+        <w:pStyle w:val="Paragraphedeliste"/>
         <w:numPr>
           <w:ilvl w:val="0"/>
           <w:numId w:val="6"/>
@@ -6592,7 +6604,13 @@
         <w:rPr>
           <w:color w:val="000000"/>
         </w:rPr>
-        <w:t>Dépendances (nombre et surface) : {% if lot.foyer_residence_dependance %}</w:t>
+        <w:t xml:space="preserve">Dépendances (nombre et surface) : {% if </w:t>
+      </w:r>
+      <w:r>
+        <w:rPr>
+          <w:color w:val="000000"/>
+        </w:rPr>
+        <w:t>lot.foyer_residence_dependance %}</w:t>
       </w:r>
     </w:p>
     <w:p>
@@ -6624,7 +6642,7 @@
     </w:p>
     <w:p>
       <w:pPr>
-        <w:pStyle w:val="ListParagraph"/>
+        <w:pStyle w:val="Paragraphedeliste"/>
         <w:numPr>
           <w:ilvl w:val="0"/>
           <w:numId w:val="6"/>
@@ -6689,7 +6707,7 @@
     </w:p>
     <w:p>
       <w:pPr>
-        <w:pStyle w:val="ListParagraph"/>
+        <w:pStyle w:val="Paragraphedeliste"/>
         <w:numPr>
           <w:ilvl w:val="0"/>
           <w:numId w:val="5"/>
@@ -6884,7 +6902,10 @@
       <w:bookmarkStart w:id="12" w:name="Notaire"/>
       <w:bookmarkEnd w:id="12"/>
       <w:r>
-        <w:t>{{ programme.reference_notaire_text()  }}</w:t>
+        <w:t xml:space="preserve">{{ </w:t>
+      </w:r>
+      <w:r>
+        <w:t>programme.reference_notaire_text()  }}</w:t>
       </w:r>
     </w:p>
     <w:p>
@@ -6940,7 +6961,13 @@
         <w:rPr>
           <w:lang w:val="en-US"/>
         </w:rPr>
-        <w:t>{% for image in reference_publication_acte_images %}</w:t>
+        <w:t xml:space="preserve">{% for image in </w:t>
+      </w:r>
+      <w:r>
+        <w:rPr>
+          <w:lang w:val="en-US"/>
+        </w:rPr>
+        <w:t>reference_publication_acte_images %}</w:t>
       </w:r>
     </w:p>
     <w:p>
@@ -7016,7 +7043,7 @@
     </w:p>
     <w:p>
       <w:pPr>
-        <w:pStyle w:val="ListParagraph"/>
+        <w:pStyle w:val="Paragraphedeliste"/>
         <w:numPr>
           <w:ilvl w:val="0"/>
           <w:numId w:val="3"/>
@@ -7029,7 +7056,7 @@
     </w:p>
     <w:p>
       <w:pPr>
-        <w:pStyle w:val="ListParagraph"/>
+        <w:pStyle w:val="Paragraphedeliste"/>
         <w:numPr>
           <w:ilvl w:val="0"/>
           <w:numId w:val="3"/>
@@ -7042,7 +7069,7 @@
     </w:p>
     <w:p>
       <w:pPr>
-        <w:pStyle w:val="ListParagraph"/>
+        <w:pStyle w:val="Paragraphedeliste"/>
         <w:numPr>
           <w:ilvl w:val="0"/>
           <w:numId w:val="3"/>
@@ -7055,7 +7082,7 @@
     </w:p>
     <w:p>
       <w:pPr>
-        <w:pStyle w:val="ListParagraph"/>
+        <w:pStyle w:val="Paragraphedeliste"/>
         <w:numPr>
           <w:ilvl w:val="0"/>
           <w:numId w:val="3"/>
@@ -7068,7 +7095,7 @@
     </w:p>
     <w:p>
       <w:pPr>
-        <w:pStyle w:val="ListParagraph"/>
+        <w:pStyle w:val="Paragraphedeliste"/>
         <w:numPr>
           <w:ilvl w:val="0"/>
           <w:numId w:val="3"/>
@@ -7122,7 +7149,7 @@
     </w:p>
     <w:p>
       <w:pPr>
-        <w:pStyle w:val="ListParagraph"/>
+        <w:pStyle w:val="Paragraphedeliste"/>
         <w:numPr>
           <w:ilvl w:val="0"/>
           <w:numId w:val="3"/>
@@ -7141,7 +7168,7 @@
     </w:p>
     <w:p>
       <w:pPr>
-        <w:pStyle w:val="ListParagraph"/>
+        <w:pStyle w:val="Paragraphedeliste"/>
         <w:numPr>
           <w:ilvl w:val="0"/>
           <w:numId w:val="3"/>
@@ -7160,7 +7187,7 @@
     </w:p>
     <w:p>
       <w:pPr>
-        <w:pStyle w:val="ListParagraph"/>
+        <w:pStyle w:val="Paragraphedeliste"/>
         <w:numPr>
           <w:ilvl w:val="0"/>
           <w:numId w:val="3"/>
@@ -7179,7 +7206,7 @@
     </w:p>
     <w:p>
       <w:pPr>
-        <w:pStyle w:val="ListParagraph"/>
+        <w:pStyle w:val="Paragraphedeliste"/>
         <w:numPr>
           <w:ilvl w:val="0"/>
           <w:numId w:val="3"/>
@@ -7198,7 +7225,7 @@
     </w:p>
     <w:p>
       <w:pPr>
-        <w:pStyle w:val="ListParagraph"/>
+        <w:pStyle w:val="Paragraphedeliste"/>
         <w:numPr>
           <w:ilvl w:val="0"/>
           <w:numId w:val="3"/>
@@ -7224,7 +7251,10 @@
       <w:bookmarkStart w:id="15" w:name="Fondpropre"/>
       <w:bookmarkEnd w:id="15"/>
       <w:r>
-        <w:t>{% if convention.fond_propre and not outre_mer %}Fond propre : {{ convention.fond_propre|f }} €</w:t>
+        <w:t xml:space="preserve">{% if convention.fond_propre and not outre_mer %}Fond propre : {{ </w:t>
+      </w:r>
+      <w:r>
+        <w:t>convention.fond_propre|f }} €</w:t>
       </w:r>
     </w:p>
     <w:p>
@@ -7303,345 +7333,153 @@
         <w:rPr>
           <w:noProof/>
         </w:rPr>
-        <mc:AlternateContent>
-          <mc:Choice Requires="wps">
-            <w:drawing>
-              <wp:inline distT="0" distB="0" distL="0" distR="0" wp14:anchorId="4C7996FF" wp14:editId="6FA29EF5">
-                <wp:extent cx="5231765" cy="4039870"/>
-                <wp:effectExtent l="0" t="0" r="635" b="0"/>
-                <wp:docPr id="2" name="Text Box 68"/>
-                <wp:cNvGraphicFramePr/>
-                <a:graphic xmlns:a="http://schemas.openxmlformats.org/drawingml/2006/main">
-                  <a:graphicData uri="http://schemas.microsoft.com/office/word/2010/wordprocessingShape">
-                    <wps:wsp>
-                      <wps:cNvSpPr/>
-                      <wps:spPr>
-                        <a:xfrm>
-                          <a:off x="0" y="0"/>
-                          <a:ext cx="5231880" cy="4039920"/>
-                        </a:xfrm>
-                        <a:prstGeom prst="rect">
-                          <a:avLst/>
-                        </a:prstGeom>
-                        <a:solidFill>
-                          <a:schemeClr val="lt1"/>
-                        </a:solidFill>
-                        <a:ln w="6350">
-                          <a:noFill/>
-                        </a:ln>
-                      </wps:spPr>
-                      <wps:style>
-                        <a:lnRef idx="0">
-                          <a:scrgbClr r="0" g="0" b="0"/>
-                        </a:lnRef>
-                        <a:fillRef idx="0">
-                          <a:scrgbClr r="0" g="0" b="0"/>
-                        </a:fillRef>
-                        <a:effectRef idx="0">
-                          <a:scrgbClr r="0" g="0" b="0"/>
-                        </a:effectRef>
-                        <a:fontRef idx="minor"/>
-                      </wps:style>
-                      <wps:txbx>
-                        <w:txbxContent>
-                          <w:p>
-                            <w:pPr>
-                              <w:pStyle w:val="FrameContents"/>
-                              <w:jc w:val="both"/>
-                            </w:pPr>
-                            <w:r>
-                              <w:t>Fait à {{administration.get_ville_signature_or_empty() }}, le</w:t>
-                            </w:r>
-                          </w:p>
-                          <w:p>
-                            <w:pPr>
-                              <w:pStyle w:val="FrameContents"/>
-                              <w:jc w:val="both"/>
-                            </w:pPr>
-                          </w:p>
-                          <w:p>
-                            <w:pPr>
-                              <w:pStyle w:val="FrameContents"/>
-                              <w:jc w:val="both"/>
-                            </w:pPr>
-                            <w:r>
-                              <w:t>Le propriétaire (6), {%  if convention.signataire_bloc_signature %}{{ convention.signataire_bloc_signature|default_empty_if_none }}{% else %} {{ bailleur.signataire_bloc_signature|default_empty_if_none }}{% endif %}</w:t>
-                            </w:r>
-                          </w:p>
-                          <w:p>
-                            <w:pPr>
-                              <w:pStyle w:val="FrameContents"/>
-                              <w:jc w:val="both"/>
-                            </w:pPr>
-                          </w:p>
-                          <w:p>
-                            <w:pPr>
-                              <w:pStyle w:val="FrameContents"/>
-                              <w:jc w:val="both"/>
-                            </w:pPr>
-                          </w:p>
-                          <w:p>
-                            <w:pPr>
-                              <w:pStyle w:val="FrameContents"/>
-                              <w:jc w:val="both"/>
-                            </w:pPr>
-                          </w:p>
-                          <w:p>
-                            <w:pPr>
-                              <w:pStyle w:val="FrameContents"/>
-                              <w:jc w:val="both"/>
-                            </w:pPr>
-                          </w:p>
-                          <w:p>
-                            <w:pPr>
-                              <w:pStyle w:val="FrameContents"/>
-                              <w:jc w:val="both"/>
-                            </w:pPr>
-                            <w:r>
-                              <w:t>Le gestionnaire (6), {{ convention.gestionnaire_signataire_bloc_signature|default_empty_if_none }}</w:t>
-                            </w:r>
-                          </w:p>
-                          <w:p>
-                            <w:pPr>
-                              <w:pStyle w:val="FrameContents"/>
-                              <w:jc w:val="both"/>
-                            </w:pPr>
-                          </w:p>
-                          <w:p>
-                            <w:pPr>
-                              <w:pStyle w:val="FrameContents"/>
-                              <w:jc w:val="both"/>
-                            </w:pPr>
-                          </w:p>
-                          <w:p>
-                            <w:pPr>
-                              <w:pStyle w:val="FrameContents"/>
-                              <w:jc w:val="both"/>
-                            </w:pPr>
-                          </w:p>
-                          <w:p>
-                            <w:pPr>
-                              <w:pStyle w:val="FrameContents"/>
-                              <w:jc w:val="both"/>
-                            </w:pPr>
-                          </w:p>
-                          <w:p>
-                            <w:pPr>
-                              <w:pStyle w:val="FrameContents"/>
-                              <w:jc w:val="both"/>
-                            </w:pPr>
-                          </w:p>
-                          <w:p>
-                            <w:pPr>
-                              <w:pStyle w:val="FrameContents"/>
-                              <w:jc w:val="both"/>
-                              <w:rPr>
-                                <w:shd w:val="clear" w:color="auto" w:fill="FFFFFF"/>
-                              </w:rPr>
-                            </w:pPr>
-                            <w:r>
-                              <w:rPr>
-                                <w:shd w:val="clear" w:color="auto" w:fill="FFFFFF"/>
-                              </w:rPr>
-                              <w:t>Le préfet, le président de l'établissement public de coopération intercommunale, du conseil départemental{% if outre_mer %} de Guadeloupe, de La Réunion, de Mayotte, de l'assemblée de Guyane, du conseil exécutif de Martinique,{% else %}, de la métropole de Lyon, de la métropole du Grand Paris, de la métropole d’Aix-Marseille-Provence, ou du conseil exécutif de Corse,{% endif %}</w:t>
-                            </w:r>
-                            <w:r>
-                              <w:t xml:space="preserve"> {{ administration.signataire_bloc_signature|default_empty_if_none }}</w:t>
-                            </w:r>
-                          </w:p>
-                          <w:p>
-                            <w:pPr>
-                              <w:pStyle w:val="FrameContents"/>
-                              <w:jc w:val="both"/>
-                            </w:pPr>
-                          </w:p>
-                          <w:p>
-                            <w:pPr>
-                              <w:pStyle w:val="FrameContents"/>
-                            </w:pPr>
-                          </w:p>
-                          <w:p>
-                            <w:pPr>
-                              <w:pStyle w:val="FrameContents"/>
-                            </w:pPr>
-                          </w:p>
-                          <w:p>
-                            <w:pPr>
-                              <w:pStyle w:val="FrameContents"/>
-                            </w:pPr>
-                          </w:p>
-                          <w:p>
-                            <w:pPr>
-                              <w:pStyle w:val="FrameContents"/>
-                            </w:pPr>
-                          </w:p>
-                          <w:p>
-                            <w:pPr>
-                              <w:pStyle w:val="FrameContents"/>
-                            </w:pPr>
-                          </w:p>
-                        </w:txbxContent>
-                      </wps:txbx>
-                      <wps:bodyPr lIns="0" tIns="0" rIns="0" bIns="0" anchor="t">
-                        <a:prstTxWarp prst="textNoShape">
-                          <a:avLst/>
-                        </a:prstTxWarp>
-                        <a:noAutofit/>
-                      </wps:bodyPr>
-                    </wps:wsp>
-                  </a:graphicData>
-                </a:graphic>
-              </wp:inline>
-            </w:drawing>
-          </mc:Choice>
-          <mc:Fallback>
-            <w:pict>
-              <v:rect w14:anchorId="4C7996FF" id="Text Box 68" o:spid="_x0000_s1027" style="width:411.95pt;height:318.1pt;visibility:visible;mso-wrap-style:square;mso-left-percent:-10001;mso-top-percent:-10001;mso-position-horizontal:absolute;mso-position-horizontal-relative:char;mso-position-vertical:absolute;mso-position-vertical-relative:line;mso-left-percent:-10001;mso-top-percent:-10001;v-text-anchor:top" o:gfxdata="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" fillcolor="white [3201]" stroked="f" strokeweight=".5pt">
-                <v:textbox inset="0,0,0,0">
-                  <w:txbxContent>
-                    <w:p>
-                      <w:pPr>
-                        <w:pStyle w:val="FrameContents"/>
-                        <w:jc w:val="both"/>
-                      </w:pPr>
-                      <w:r>
-                        <w:t>Fait à {{administration.get_ville_signature_or_empty() }}, le</w:t>
-                      </w:r>
-                    </w:p>
-                    <w:p>
-                      <w:pPr>
-                        <w:pStyle w:val="FrameContents"/>
-                        <w:jc w:val="both"/>
-                      </w:pPr>
-                    </w:p>
-                    <w:p>
-                      <w:pPr>
-                        <w:pStyle w:val="FrameContents"/>
-                        <w:jc w:val="both"/>
-                      </w:pPr>
-                      <w:r>
-                        <w:t>Le propriétaire (6), {%  if convention.signataire_bloc_signature %}{{ convention.signataire_bloc_signature|default_empty_if_none }}{% else %} {{ bailleur.signataire_bloc_signature|default_empty_if_none }}{% endif %}</w:t>
-                      </w:r>
-                    </w:p>
-                    <w:p>
-                      <w:pPr>
-                        <w:pStyle w:val="FrameContents"/>
-                        <w:jc w:val="both"/>
-                      </w:pPr>
-                    </w:p>
-                    <w:p>
-                      <w:pPr>
-                        <w:pStyle w:val="FrameContents"/>
-                        <w:jc w:val="both"/>
-                      </w:pPr>
-                    </w:p>
-                    <w:p>
-                      <w:pPr>
-                        <w:pStyle w:val="FrameContents"/>
-                        <w:jc w:val="both"/>
-                      </w:pPr>
-                    </w:p>
-                    <w:p>
-                      <w:pPr>
-                        <w:pStyle w:val="FrameContents"/>
-                        <w:jc w:val="both"/>
-                      </w:pPr>
-                    </w:p>
-                    <w:p>
-                      <w:pPr>
-                        <w:pStyle w:val="FrameContents"/>
-                        <w:jc w:val="both"/>
-                      </w:pPr>
-                      <w:r>
-                        <w:t>Le gestionnaire (6), {{ convention.gestionnaire_signataire_bloc_signature|default_empty_if_none }}</w:t>
-                      </w:r>
-                    </w:p>
-                    <w:p>
-                      <w:pPr>
-                        <w:pStyle w:val="FrameContents"/>
-                        <w:jc w:val="both"/>
-                      </w:pPr>
-                    </w:p>
-                    <w:p>
-                      <w:pPr>
-                        <w:pStyle w:val="FrameContents"/>
-                        <w:jc w:val="both"/>
-                      </w:pPr>
-                    </w:p>
-                    <w:p>
-                      <w:pPr>
-                        <w:pStyle w:val="FrameContents"/>
-                        <w:jc w:val="both"/>
-                      </w:pPr>
-                    </w:p>
-                    <w:p>
-                      <w:pPr>
-                        <w:pStyle w:val="FrameContents"/>
-                        <w:jc w:val="both"/>
-                      </w:pPr>
-                    </w:p>
-                    <w:p>
-                      <w:pPr>
-                        <w:pStyle w:val="FrameContents"/>
-                        <w:jc w:val="both"/>
-                      </w:pPr>
-                    </w:p>
-                    <w:p>
-                      <w:pPr>
-                        <w:pStyle w:val="FrameContents"/>
-                        <w:jc w:val="both"/>
-                        <w:rPr>
-                          <w:shd w:val="clear" w:color="auto" w:fill="FFFFFF"/>
-                        </w:rPr>
-                      </w:pPr>
-                      <w:r>
-                        <w:rPr>
-                          <w:shd w:val="clear" w:color="auto" w:fill="FFFFFF"/>
-                        </w:rPr>
-                        <w:t>Le préfet, le président de l'établissement public de coopération intercommunale, du conseil départemental{% if outre_mer %} de Guadeloupe, de La Réunion, de Mayotte, de l'assemblée de Guyane, du conseil exécutif de Martinique,{% else %}, de la métropole de Lyon, de la métropole du Grand Paris, de la métropole d’Aix-Marseille-Provence, ou du conseil exécutif de Corse,{% endif %}</w:t>
-                      </w:r>
-                      <w:r>
-                        <w:t xml:space="preserve"> {{ administration.signataire_bloc_signature|default_empty_if_none }}</w:t>
-                      </w:r>
-                    </w:p>
-                    <w:p>
-                      <w:pPr>
-                        <w:pStyle w:val="FrameContents"/>
-                        <w:jc w:val="both"/>
-                      </w:pPr>
-                    </w:p>
-                    <w:p>
-                      <w:pPr>
-                        <w:pStyle w:val="FrameContents"/>
-                      </w:pPr>
-                    </w:p>
-                    <w:p>
-                      <w:pPr>
-                        <w:pStyle w:val="FrameContents"/>
-                      </w:pPr>
-                    </w:p>
-                    <w:p>
-                      <w:pPr>
-                        <w:pStyle w:val="FrameContents"/>
-                      </w:pPr>
-                    </w:p>
-                    <w:p>
-                      <w:pPr>
-                        <w:pStyle w:val="FrameContents"/>
-                      </w:pPr>
-                    </w:p>
-                    <w:p>
-                      <w:pPr>
-                        <w:pStyle w:val="FrameContents"/>
-                      </w:pPr>
-                    </w:p>
-                  </w:txbxContent>
-                </v:textbox>
-                <w10:anchorlock/>
-              </v:rect>
-            </w:pict>
-          </mc:Fallback>
-        </mc:AlternateContent>
+      </w:r>
+      <w:r>
+        <w:pict w14:anchorId="4E5AB9C2">
+          <v:rect id="Text Box 68" o:spid="_x0000_s2051" style="width:411.95pt;height:318.1pt;visibility:visible;mso-wrap-style:square;mso-left-percent:-10001;mso-top-percent:-10001;mso-position-horizontal:absolute;mso-position-horizontal-relative:char;mso-position-vertical:absolute;mso-position-vertical-relative:line;mso-left-percent:-10001;mso-top-percent:-10001;v-text-anchor:top" o:gfxdata="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" fillcolor="white [3201]" stroked="f" strokeweight=".5pt">
+            <v:textbox inset="0,0,0,0">
+              <w:txbxContent>
+                <w:p>
+                  <w:pPr>
+                    <w:pStyle w:val="FrameContents"/>
+                    <w:jc w:val="both"/>
+                  </w:pPr>
+                  <w:r>
+                    <w:t>Fait à {{administration.get_ville_signature_or_empty() }}, le</w:t>
+                  </w:r>
+                </w:p>
+                <w:p>
+                  <w:pPr>
+                    <w:pStyle w:val="FrameContents"/>
+                    <w:jc w:val="both"/>
+                  </w:pPr>
+                </w:p>
+                <w:p>
+                  <w:pPr>
+                    <w:pStyle w:val="FrameContents"/>
+                    <w:jc w:val="both"/>
+                  </w:pPr>
+                  <w:r>
+                    <w:t>Le propriétaire (6), {%  if convention.signataire_bloc_signature %}{{ convention.signataire_bloc_signature|default_empty_if_none }}{% else %} {{ bailleur.signataire_bloc_signature|default_empty_if_none }}{% endif %}</w:t>
+                  </w:r>
+                </w:p>
+                <w:p>
+                  <w:pPr>
+                    <w:pStyle w:val="FrameContents"/>
+                    <w:jc w:val="both"/>
+                  </w:pPr>
+                </w:p>
+                <w:p>
+                  <w:pPr>
+                    <w:pStyle w:val="FrameContents"/>
+                    <w:jc w:val="both"/>
+                  </w:pPr>
+                </w:p>
+                <w:p>
+                  <w:pPr>
+                    <w:pStyle w:val="FrameContents"/>
+                    <w:jc w:val="both"/>
+                  </w:pPr>
+                </w:p>
+                <w:p>
+                  <w:pPr>
+                    <w:pStyle w:val="FrameContents"/>
+                    <w:jc w:val="both"/>
+                  </w:pPr>
+                </w:p>
+                <w:p>
+                  <w:pPr>
+                    <w:pStyle w:val="FrameContents"/>
+                    <w:jc w:val="both"/>
+                  </w:pPr>
+                  <w:r>
+                    <w:t>Le gestionnaire (6), {{ convention.gestionnaire_signataire_bloc_signature|default_empty_if_none }}</w:t>
+                  </w:r>
+                </w:p>
+                <w:p>
+                  <w:pPr>
+                    <w:pStyle w:val="FrameContents"/>
+                    <w:jc w:val="both"/>
+                  </w:pPr>
+                </w:p>
+                <w:p>
+                  <w:pPr>
+                    <w:pStyle w:val="FrameContents"/>
+                    <w:jc w:val="both"/>
+                  </w:pPr>
+                </w:p>
+                <w:p>
+                  <w:pPr>
+                    <w:pStyle w:val="FrameContents"/>
+                    <w:jc w:val="both"/>
+                  </w:pPr>
+                </w:p>
+                <w:p>
+                  <w:pPr>
+                    <w:pStyle w:val="FrameContents"/>
+                    <w:jc w:val="both"/>
+                  </w:pPr>
+                </w:p>
+                <w:p>
+                  <w:pPr>
+                    <w:pStyle w:val="FrameContents"/>
+                    <w:jc w:val="both"/>
+                  </w:pPr>
+                </w:p>
+                <w:p>
+                  <w:pPr>
+                    <w:pStyle w:val="FrameContents"/>
+                    <w:jc w:val="both"/>
+                    <w:rPr>
+                      <w:shd w:val="clear" w:color="auto" w:fill="FFFFFF"/>
+                    </w:rPr>
+                  </w:pPr>
+                  <w:r>
+                    <w:rPr>
+                      <w:shd w:val="clear" w:color="auto" w:fill="FFFFFF"/>
+                    </w:rPr>
+                    <w:t>Le préfet, le président de l'établissement public de coopération intercommunale, du conseil départemental{% if outre_mer %} de Guadeloupe, de La Réunion, de Mayotte, de l'assemblée de Guyane, du conseil exécutif de Martinique,{% else %}, de la métropole de Lyon, de la métropole du Grand Paris, de la métropole d’Aix-Marseille-Provence, ou du conseil exécutif de Corse,{% endif %}</w:t>
+                  </w:r>
+                  <w:r>
+                    <w:t xml:space="preserve"> {{ administration.signataire_bloc_signature|default_empty_if_none }}</w:t>
+                  </w:r>
+                </w:p>
+                <w:p>
+                  <w:pPr>
+                    <w:pStyle w:val="FrameContents"/>
+                    <w:jc w:val="both"/>
+                  </w:pPr>
+                </w:p>
+                <w:p>
+                  <w:pPr>
+                    <w:pStyle w:val="FrameContents"/>
+                  </w:pPr>
+                </w:p>
+                <w:p>
+                  <w:pPr>
+                    <w:pStyle w:val="FrameContents"/>
+                  </w:pPr>
+                </w:p>
+                <w:p>
+                  <w:pPr>
+                    <w:pStyle w:val="FrameContents"/>
+                  </w:pPr>
+                </w:p>
+                <w:p>
+                  <w:pPr>
+                    <w:pStyle w:val="FrameContents"/>
+                  </w:pPr>
+                </w:p>
+                <w:p>
+                  <w:pPr>
+                    <w:pStyle w:val="FrameContents"/>
+                  </w:pPr>
+                </w:p>
+              </w:txbxContent>
+            </v:textbox>
+            <w10:anchorlock/>
+          </v:rect>
+        </w:pict>
       </w:r>
     </w:p>
     <w:p>
@@ -7688,60 +7526,68 @@
           <w:bCs/>
           <w:color w:val="000000"/>
         </w:rPr>
-        <w:t>ANNEXE [B] À LA CONVENTION ANNEXÉE À L'ARTICLE R. 373-3 DU CODE DE LA CONSTRUCTION ET DE L'HABITATION OUVRANT DROIT À L'APL DANS LES RÉSIDENCES SOCIALES{% else %}Annexe II à la convention n° 2 annexée au III de l'article R. 353-159 du code de la construction et de l'habitation ouvrant droit à l'APL{% endif %}</w:t>
-      </w:r>
-    </w:p>
-    <w:p>
-      <w:pPr>
-        <w:jc w:val="center"/>
+        <w:t xml:space="preserve">ANNEXE [B] À LA CONVENTION ANNEXÉE À L'ARTICLE R. 373-3 DU </w:t>
+      </w:r>
+      <w:r>
         <w:rPr>
           <w:b/>
           <w:bCs/>
           <w:color w:val="000000"/>
         </w:rPr>
-      </w:pPr>
-      <w:r>
+        <w:t>CODE DE LA CONSTRUCTION ET DE L'HABITATION OUVRANT DROIT À L'APL DANS LES RÉSIDENCES SOCIALES{% else %}Annexe II à la convention n° 2 annexée au III de l'article R. 353-159 du code de la construction et de l'habitation ouvrant droit à l'APL{% endif %}</w:t>
+      </w:r>
+    </w:p>
+    <w:p>
+      <w:pPr>
+        <w:jc w:val="center"/>
         <w:rPr>
           <w:b/>
           <w:bCs/>
           <w:color w:val="000000"/>
         </w:rPr>
-        <w:t>{% if outre_mer %}</w:t>
-      </w:r>
-    </w:p>
-    <w:p>
-      <w:pPr>
-        <w:jc w:val="center"/>
+      </w:pPr>
+      <w:r>
         <w:rPr>
           <w:b/>
           <w:bCs/>
           <w:color w:val="000000"/>
         </w:rPr>
-      </w:pPr>
-      <w:r>
+        <w:t>{% if outre_mer %}</w:t>
+      </w:r>
+    </w:p>
+    <w:p>
+      <w:pPr>
+        <w:jc w:val="center"/>
         <w:rPr>
           <w:b/>
           <w:bCs/>
           <w:color w:val="000000"/>
         </w:rPr>
-        <w:t>Projet social</w:t>
-      </w:r>
-    </w:p>
-    <w:p>
-      <w:pPr>
-        <w:jc w:val="center"/>
+      </w:pPr>
+      <w:r>
         <w:rPr>
           <w:b/>
           <w:bCs/>
           <w:color w:val="000000"/>
         </w:rPr>
-      </w:pPr>
-      <w:r>
+        <w:t>Projet social</w:t>
+      </w:r>
+    </w:p>
+    <w:p>
+      <w:pPr>
+        <w:jc w:val="center"/>
         <w:rPr>
           <w:b/>
           <w:bCs/>
           <w:color w:val="000000"/>
         </w:rPr>
+      </w:pPr>
+      <w:r>
+        <w:rPr>
+          <w:b/>
+          <w:bCs/>
+          <w:color w:val="000000"/>
+        </w:rPr>
         <w:t>{% endif %}</w:t>
       </w:r>
     </w:p>
@@ -7957,7 +7803,13 @@
         <w:rPr>
           <w:color w:val="000000"/>
         </w:rPr>
-        <w:t>{% if convention.attribution_inclusif_modalites_attribution %}</w:t>
+        <w:t xml:space="preserve">{% if </w:t>
+      </w:r>
+      <w:r>
+        <w:rPr>
+          <w:color w:val="000000"/>
+        </w:rPr>
+        <w:t>convention.attribution_inclusif_modalites_attribution %}</w:t>
       </w:r>
     </w:p>
     <w:p>
@@ -8060,358 +7912,165 @@
         <w:rPr>
           <w:noProof/>
         </w:rPr>
-        <w:lastRenderedPageBreak/>
-        <mc:AlternateContent>
-          <mc:Choice Requires="wps">
-            <w:drawing>
-              <wp:inline distT="0" distB="0" distL="0" distR="0" wp14:anchorId="4CB9138A" wp14:editId="732F7C9B">
-                <wp:extent cx="5231765" cy="4039870"/>
-                <wp:effectExtent l="0" t="0" r="635" b="0"/>
-                <wp:docPr id="3" name="Text Box 51"/>
-                <wp:cNvGraphicFramePr/>
-                <a:graphic xmlns:a="http://schemas.openxmlformats.org/drawingml/2006/main">
-                  <a:graphicData uri="http://schemas.microsoft.com/office/word/2010/wordprocessingShape">
-                    <wps:wsp>
-                      <wps:cNvSpPr/>
-                      <wps:spPr>
-                        <a:xfrm>
-                          <a:off x="0" y="0"/>
-                          <a:ext cx="5231880" cy="4039920"/>
-                        </a:xfrm>
-                        <a:prstGeom prst="rect">
-                          <a:avLst/>
-                        </a:prstGeom>
-                        <a:solidFill>
-                          <a:schemeClr val="lt1"/>
-                        </a:solidFill>
-                        <a:ln w="6350">
-                          <a:noFill/>
-                        </a:ln>
-                      </wps:spPr>
-                      <wps:style>
-                        <a:lnRef idx="0">
-                          <a:scrgbClr r="0" g="0" b="0"/>
-                        </a:lnRef>
-                        <a:fillRef idx="0">
-                          <a:scrgbClr r="0" g="0" b="0"/>
-                        </a:fillRef>
-                        <a:effectRef idx="0">
-                          <a:scrgbClr r="0" g="0" b="0"/>
-                        </a:effectRef>
-                        <a:fontRef idx="minor"/>
-                      </wps:style>
-                      <wps:txbx>
-                        <w:txbxContent>
-                          <w:p>
-                            <w:pPr>
-                              <w:pStyle w:val="FrameContents"/>
-                              <w:jc w:val="both"/>
-                            </w:pPr>
-                            <w:r>
-                              <w:t>Fait à {{administration.get_ville_signature_or_empty() }}, le</w:t>
-                            </w:r>
-                          </w:p>
-                          <w:p>
-                            <w:pPr>
-                              <w:pStyle w:val="FrameContents"/>
-                              <w:jc w:val="both"/>
-                            </w:pPr>
-                          </w:p>
-                          <w:p>
-                            <w:pPr>
-                              <w:pStyle w:val="FrameContents"/>
-                              <w:jc w:val="both"/>
-                            </w:pPr>
-                            <w:r>
-                              <w:t>Le propriétaire (6), {{ convention.signataire_bloc_signature|default_empty_if_none }}</w:t>
-                            </w:r>
-                          </w:p>
-                          <w:p>
-                            <w:pPr>
-                              <w:pStyle w:val="FrameContents"/>
-                              <w:jc w:val="both"/>
-                            </w:pPr>
-                          </w:p>
-                          <w:p>
-                            <w:pPr>
-                              <w:pStyle w:val="FrameContents"/>
-                              <w:jc w:val="both"/>
-                            </w:pPr>
-                          </w:p>
-                          <w:p>
-                            <w:pPr>
-                              <w:pStyle w:val="FrameContents"/>
-                              <w:jc w:val="both"/>
-                            </w:pPr>
-                          </w:p>
-                          <w:p>
-                            <w:pPr>
-                              <w:pStyle w:val="FrameContents"/>
-                              <w:jc w:val="both"/>
-                            </w:pPr>
-                          </w:p>
-                          <w:p>
-                            <w:pPr>
-                              <w:pStyle w:val="FrameContents"/>
-                              <w:jc w:val="both"/>
-                            </w:pPr>
-                          </w:p>
-                          <w:p>
-                            <w:pPr>
-                              <w:pStyle w:val="FrameContents"/>
-                              <w:jc w:val="both"/>
-                            </w:pPr>
-                            <w:r>
-                              <w:t>Le gestionnaire (6), {{ convention.gestionnaire_signataire_bloc_signature|default_empty_if_none }}</w:t>
-                            </w:r>
-                          </w:p>
-                          <w:p>
-                            <w:pPr>
-                              <w:pStyle w:val="FrameContents"/>
-                              <w:jc w:val="both"/>
-                            </w:pPr>
-                          </w:p>
-                          <w:p>
-                            <w:pPr>
-                              <w:pStyle w:val="FrameContents"/>
-                              <w:jc w:val="both"/>
-                            </w:pPr>
-                          </w:p>
-                          <w:p>
-                            <w:pPr>
-                              <w:pStyle w:val="FrameContents"/>
-                              <w:jc w:val="both"/>
-                            </w:pPr>
-                          </w:p>
-                          <w:p>
-                            <w:pPr>
-                              <w:pStyle w:val="FrameContents"/>
-                              <w:jc w:val="both"/>
-                            </w:pPr>
-                          </w:p>
-                          <w:p>
-                            <w:pPr>
-                              <w:pStyle w:val="FrameContents"/>
-                              <w:jc w:val="both"/>
-                            </w:pPr>
-                          </w:p>
-                          <w:p>
-                            <w:pPr>
-                              <w:pStyle w:val="FrameContents"/>
-                              <w:jc w:val="both"/>
-                              <w:rPr>
-                                <w:shd w:val="clear" w:color="auto" w:fill="FFFFFF"/>
-                              </w:rPr>
-                            </w:pPr>
-                            <w:r>
-                              <w:rPr>
-                                <w:shd w:val="clear" w:color="auto" w:fill="FFFFFF"/>
-                              </w:rPr>
-                              <w:t>Le préfet, le président de l'établissement public de coopération intercommunale, du conseil départemental{% if outre_mer %} de Guadeloupe, de La Réunion, de Mayotte, de l'assemblée de Guyane, du conseil exécutif de Martinique,{% else %}, de la métropole de Lyon, de la métropole du Grand Paris, de la métropole d’Aix-Marseille-Provence, ou du conseil exécutif de Corse,{% endif %}</w:t>
-                            </w:r>
-                            <w:r>
-                              <w:t xml:space="preserve"> {{ administration.signataire_bloc_signature|default_empty_if_none }}</w:t>
-                            </w:r>
-                          </w:p>
-                          <w:p>
-                            <w:pPr>
-                              <w:pStyle w:val="FrameContents"/>
-                              <w:jc w:val="both"/>
-                            </w:pPr>
-                          </w:p>
-                          <w:p>
-                            <w:pPr>
-                              <w:pStyle w:val="FrameContents"/>
-                            </w:pPr>
-                          </w:p>
-                          <w:p>
-                            <w:pPr>
-                              <w:pStyle w:val="FrameContents"/>
-                            </w:pPr>
-                          </w:p>
-                          <w:p>
-                            <w:pPr>
-                              <w:pStyle w:val="FrameContents"/>
-                            </w:pPr>
-                          </w:p>
-                          <w:p>
-                            <w:pPr>
-                              <w:pStyle w:val="FrameContents"/>
-                            </w:pPr>
-                          </w:p>
-                          <w:p>
-                            <w:pPr>
-                              <w:pStyle w:val="FrameContents"/>
-                            </w:pPr>
-                          </w:p>
-                        </w:txbxContent>
-                      </wps:txbx>
-                      <wps:bodyPr lIns="0" tIns="0" rIns="0" bIns="0" anchor="t">
-                        <a:prstTxWarp prst="textNoShape">
-                          <a:avLst/>
-                        </a:prstTxWarp>
-                        <a:noAutofit/>
-                      </wps:bodyPr>
-                    </wps:wsp>
-                  </a:graphicData>
-                </a:graphic>
-              </wp:inline>
-            </w:drawing>
-          </mc:Choice>
-          <mc:Fallback>
-            <w:pict>
-              <v:rect w14:anchorId="4CB9138A" id="Text Box 51" o:spid="_x0000_s1028" style="width:411.95pt;height:318.1pt;visibility:visible;mso-wrap-style:square;mso-left-percent:-10001;mso-top-percent:-10001;mso-position-horizontal:absolute;mso-position-horizontal-relative:char;mso-position-vertical:absolute;mso-position-vertical-relative:line;mso-left-percent:-10001;mso-top-percent:-10001;v-text-anchor:top" o:gfxdata="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" fillcolor="white [3201]" stroked="f" strokeweight=".5pt">
-                <v:textbox inset="0,0,0,0">
-                  <w:txbxContent>
-                    <w:p>
-                      <w:pPr>
-                        <w:pStyle w:val="FrameContents"/>
-                        <w:jc w:val="both"/>
-                      </w:pPr>
-                      <w:r>
-                        <w:t>Fait à {{administration.get_ville_signature_or_empty() }}, le</w:t>
-                      </w:r>
-                    </w:p>
-                    <w:p>
-                      <w:pPr>
-                        <w:pStyle w:val="FrameContents"/>
-                        <w:jc w:val="both"/>
-                      </w:pPr>
-                    </w:p>
-                    <w:p>
-                      <w:pPr>
-                        <w:pStyle w:val="FrameContents"/>
-                        <w:jc w:val="both"/>
-                      </w:pPr>
-                      <w:r>
-                        <w:t>Le propriétaire (6), {{ convention.signataire_bloc_signature|default_empty_if_none }}</w:t>
-                      </w:r>
-                    </w:p>
-                    <w:p>
-                      <w:pPr>
-                        <w:pStyle w:val="FrameContents"/>
-                        <w:jc w:val="both"/>
-                      </w:pPr>
-                    </w:p>
-                    <w:p>
-                      <w:pPr>
-                        <w:pStyle w:val="FrameContents"/>
-                        <w:jc w:val="both"/>
-                      </w:pPr>
-                    </w:p>
-                    <w:p>
-                      <w:pPr>
-                        <w:pStyle w:val="FrameContents"/>
-                        <w:jc w:val="both"/>
-                      </w:pPr>
-                    </w:p>
-                    <w:p>
-                      <w:pPr>
-                        <w:pStyle w:val="FrameContents"/>
-                        <w:jc w:val="both"/>
-                      </w:pPr>
-                    </w:p>
-                    <w:p>
-                      <w:pPr>
-                        <w:pStyle w:val="FrameContents"/>
-                        <w:jc w:val="both"/>
-                      </w:pPr>
-                    </w:p>
-                    <w:p>
-                      <w:pPr>
-                        <w:pStyle w:val="FrameContents"/>
-                        <w:jc w:val="both"/>
-                      </w:pPr>
-                      <w:r>
-                        <w:t>Le gestionnaire (6), {{ convention.gestionnaire_signataire_bloc_signature|default_empty_if_none }}</w:t>
-                      </w:r>
-                    </w:p>
-                    <w:p>
-                      <w:pPr>
-                        <w:pStyle w:val="FrameContents"/>
-                        <w:jc w:val="both"/>
-                      </w:pPr>
-                    </w:p>
-                    <w:p>
-                      <w:pPr>
-                        <w:pStyle w:val="FrameContents"/>
-                        <w:jc w:val="both"/>
-                      </w:pPr>
-                    </w:p>
-                    <w:p>
-                      <w:pPr>
-                        <w:pStyle w:val="FrameContents"/>
-                        <w:jc w:val="both"/>
-                      </w:pPr>
-                    </w:p>
-                    <w:p>
-                      <w:pPr>
-                        <w:pStyle w:val="FrameContents"/>
-                        <w:jc w:val="both"/>
-                      </w:pPr>
-                    </w:p>
-                    <w:p>
-                      <w:pPr>
-                        <w:pStyle w:val="FrameContents"/>
-                        <w:jc w:val="both"/>
-                      </w:pPr>
-                    </w:p>
-                    <w:p>
-                      <w:pPr>
-                        <w:pStyle w:val="FrameContents"/>
-                        <w:jc w:val="both"/>
-                        <w:rPr>
-                          <w:shd w:val="clear" w:color="auto" w:fill="FFFFFF"/>
-                        </w:rPr>
-                      </w:pPr>
-                      <w:r>
-                        <w:rPr>
-                          <w:shd w:val="clear" w:color="auto" w:fill="FFFFFF"/>
-                        </w:rPr>
-                        <w:t>Le préfet, le président de l'établissement public de coopération intercommunale, du conseil départemental{% if outre_mer %} de Guadeloupe, de La Réunion, de Mayotte, de l'assemblée de Guyane, du conseil exécutif de Martinique,{% else %}, de la métropole de Lyon, de la métropole du Grand Paris, de la métropole d’Aix-Marseille-Provence, ou du conseil exécutif de Corse,{% endif %}</w:t>
-                      </w:r>
-                      <w:r>
-                        <w:t xml:space="preserve"> {{ administration.signataire_bloc_signature|default_empty_if_none }}</w:t>
-                      </w:r>
-                    </w:p>
-                    <w:p>
-                      <w:pPr>
-                        <w:pStyle w:val="FrameContents"/>
-                        <w:jc w:val="both"/>
-                      </w:pPr>
-                    </w:p>
-                    <w:p>
-                      <w:pPr>
-                        <w:pStyle w:val="FrameContents"/>
-                      </w:pPr>
-                    </w:p>
-                    <w:p>
-                      <w:pPr>
-                        <w:pStyle w:val="FrameContents"/>
-                      </w:pPr>
-                    </w:p>
-                    <w:p>
-                      <w:pPr>
-                        <w:pStyle w:val="FrameContents"/>
-                      </w:pPr>
-                    </w:p>
-                    <w:p>
-                      <w:pPr>
-                        <w:pStyle w:val="FrameContents"/>
-                      </w:pPr>
-                    </w:p>
-                    <w:p>
-                      <w:pPr>
-                        <w:pStyle w:val="FrameContents"/>
-                      </w:pPr>
-                    </w:p>
-                  </w:txbxContent>
-                </v:textbox>
-                <w10:anchorlock/>
-              </v:rect>
-            </w:pict>
-          </mc:Fallback>
-        </mc:AlternateContent>
+      </w:r>
+      <w:r>
+        <w:pict w14:anchorId="057319F9">
+          <v:rect id="Text Box 51" o:spid="_x0000_s2050" style="width:411.95pt;height:318.1pt;visibility:visible;mso-wrap-style:square;mso-left-percent:-10001;mso-top-percent:-10001;mso-position-horizontal:absolute;mso-position-horizontal-relative:char;mso-position-vertical:absolute;mso-position-vertical-relative:line;mso-left-percent:-10001;mso-top-percent:-10001;v-text-anchor:top" o:gfxdata="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" fillcolor="white [3201]" stroked="f" strokeweight=".5pt">
+            <v:textbox inset="0,0,0,0">
+              <w:txbxContent>
+                <w:p>
+                  <w:pPr>
+                    <w:pStyle w:val="FrameContents"/>
+                    <w:jc w:val="both"/>
+                  </w:pPr>
+                  <w:r>
+                    <w:t>Fait à {{administration.get_ville_signature_or_empty() }}, le</w:t>
+                  </w:r>
+                </w:p>
+                <w:p>
+                  <w:pPr>
+                    <w:pStyle w:val="FrameContents"/>
+                    <w:jc w:val="both"/>
+                  </w:pPr>
+                </w:p>
+                <w:p>
+                  <w:pPr>
+                    <w:pStyle w:val="FrameContents"/>
+                    <w:jc w:val="both"/>
+                  </w:pPr>
+                  <w:r>
+                    <w:t>Le propriétaire (6), {{ convention.signataire_bloc_signature|default_empty_if_none }}</w:t>
+                  </w:r>
+                </w:p>
+                <w:p>
+                  <w:pPr>
+                    <w:pStyle w:val="FrameContents"/>
+                    <w:jc w:val="both"/>
+                  </w:pPr>
+                </w:p>
+                <w:p>
+                  <w:pPr>
+                    <w:pStyle w:val="FrameContents"/>
+                    <w:jc w:val="both"/>
+                  </w:pPr>
+                </w:p>
+                <w:p>
+                  <w:pPr>
+                    <w:pStyle w:val="FrameContents"/>
+                    <w:jc w:val="both"/>
+                  </w:pPr>
+                </w:p>
+                <w:p>
+                  <w:pPr>
+                    <w:pStyle w:val="FrameContents"/>
+                    <w:jc w:val="both"/>
+                  </w:pPr>
+                </w:p>
+                <w:p>
+                  <w:pPr>
+                    <w:pStyle w:val="FrameContents"/>
+                    <w:jc w:val="both"/>
+                  </w:pPr>
+                </w:p>
+                <w:p>
+                  <w:pPr>
+                    <w:pStyle w:val="FrameContents"/>
+                    <w:jc w:val="both"/>
+                  </w:pPr>
+                  <w:r>
+                    <w:t>Le gestionnaire (6), {{ convention.gestionnaire_signataire_bloc_signature|default_empty_if_none }}</w:t>
+                  </w:r>
+                </w:p>
+                <w:p>
+                  <w:pPr>
+                    <w:pStyle w:val="FrameContents"/>
+                    <w:jc w:val="both"/>
+                  </w:pPr>
+                </w:p>
+                <w:p>
+                  <w:pPr>
+                    <w:pStyle w:val="FrameContents"/>
+                    <w:jc w:val="both"/>
+                  </w:pPr>
+                </w:p>
+                <w:p>
+                  <w:pPr>
+                    <w:pStyle w:val="FrameContents"/>
+                    <w:jc w:val="both"/>
+                  </w:pPr>
+                </w:p>
+                <w:p>
+                  <w:pPr>
+                    <w:pStyle w:val="FrameContents"/>
+                    <w:jc w:val="both"/>
+                  </w:pPr>
+                </w:p>
+                <w:p>
+                  <w:pPr>
+                    <w:pStyle w:val="FrameContents"/>
+                    <w:jc w:val="both"/>
+                  </w:pPr>
+                </w:p>
+                <w:p>
+                  <w:pPr>
+                    <w:pStyle w:val="FrameContents"/>
+                    <w:jc w:val="both"/>
+                    <w:rPr>
+                      <w:shd w:val="clear" w:color="auto" w:fill="FFFFFF"/>
+                    </w:rPr>
+                  </w:pPr>
+                  <w:r>
+                    <w:rPr>
+                      <w:shd w:val="clear" w:color="auto" w:fill="FFFFFF"/>
+                    </w:rPr>
+                    <w:t xml:space="preserve">Le préfet, le président de l'établissement public de coopération intercommunale, du conseil départemental{% if outre_mer %} de Guadeloupe, de La Réunion, de Mayotte, de l'assemblée de Guyane, du conseil exécutif de Martinique,{% else %}, de la </w:t>
+                  </w:r>
+                  <w:r>
+                    <w:rPr>
+                      <w:shd w:val="clear" w:color="auto" w:fill="FFFFFF"/>
+                    </w:rPr>
+                    <w:t>métropole de Lyon, de la métropole du Grand Paris, de la métropole d’Aix-Marseille-Provence, ou du conseil exécutif de Corse,{% endif %}</w:t>
+                  </w:r>
+                  <w:r>
+                    <w:t xml:space="preserve"> {{ administration.signataire_bloc_signature|default_empty_if_none }}</w:t>
+                  </w:r>
+                </w:p>
+                <w:p>
+                  <w:pPr>
+                    <w:pStyle w:val="FrameContents"/>
+                    <w:jc w:val="both"/>
+                  </w:pPr>
+                </w:p>
+                <w:p>
+                  <w:pPr>
+                    <w:pStyle w:val="FrameContents"/>
+                  </w:pPr>
+                </w:p>
+                <w:p>
+                  <w:pPr>
+                    <w:pStyle w:val="FrameContents"/>
+                  </w:pPr>
+                </w:p>
+                <w:p>
+                  <w:pPr>
+                    <w:pStyle w:val="FrameContents"/>
+                  </w:pPr>
+                </w:p>
+                <w:p>
+                  <w:pPr>
+                    <w:pStyle w:val="FrameContents"/>
+                  </w:pPr>
+                </w:p>
+                <w:p>
+                  <w:pPr>
+                    <w:pStyle w:val="FrameContents"/>
+                  </w:pPr>
+                </w:p>
+              </w:txbxContent>
+            </v:textbox>
+            <w10:anchorlock/>
+          </v:rect>
+        </w:pict>
       </w:r>
     </w:p>
     <w:p>
@@ -8834,7 +8493,7 @@
 <w:ftr xmlns:wpc="http://schemas.microsoft.com/office/word/2010/wordprocessingCanvas" xmlns:cx="http://schemas.microsoft.com/office/drawing/2014/chartex" xmlns:cx1="http://schemas.microsoft.com/office/drawing/2015/9/8/chartex" xmlns:cx2="http://schemas.microsoft.com/office/drawing/2015/10/21/chartex" xmlns:cx3="http://schemas.microsoft.com/office/drawing/2016/5/9/chartex" xmlns:cx4="http://schemas.microsoft.com/office/drawing/2016/5/10/chartex" xmlns:cx5="http://schemas.microsoft.com/office/drawing/2016/5/11/chartex" xmlns:cx6="http://schemas.microsoft.com/office/drawing/2016/5/12/chartex" xmlns:cx7="http://schemas.microsoft.com/office/drawing/2016/5/13/chartex" xmlns:cx8="http://schemas.microsoft.com/office/drawing/2016/5/14/chartex" xmlns:mc="http://schemas.openxmlformats.org/markup-compatibility/2006" xmlns:aink="http://schemas.microsoft.com/office/drawing/2016/ink" xmlns:am3d="http://schemas.microsoft.com/office/drawing/2017/model3d" xmlns:o="urn:schemas-microsoft-com:office:office" xmlns:oel="http://schemas.microsoft.com/office/2019/extlst" xmlns:r="http://schemas.openxmlformats.org/officeDocument/2006/relationships" xmlns:m="http://schemas.openxmlformats.org/officeDocument/2006/math" xmlns:v="urn:schemas-microsoft-com:vml" xmlns:wp14="http://schemas.microsoft.com/office/word/2010/wordprocessingDrawing" xmlns:wp="http://schemas.openxmlformats.org/drawingml/2006/wordprocessingDrawing" xmlns:w10="urn:schemas-microsoft-com:office:word" xmlns:w="http://schemas.openxmlformats.org/wordprocessingml/2006/main" xmlns:w14="http://schemas.microsoft.com/office/word/2010/wordml" xmlns:w15="http://schemas.microsoft.com/office/word/2012/wordml" xmlns:w16cex="http://schemas.microsoft.com/office/word/2018/wordml/cex" xmlns:w16cid="http://schemas.microsoft.com/office/word/2016/wordml/cid" xmlns:w16="http://schemas.microsoft.com/office/word/2018/wordml" xmlns:w16du="http://schemas.microsoft.com/office/word/2023/wordml/word16du" xmlns:w16sdtdh="http://schemas.microsoft.com/office/word/2020/wordml/sdtdatahash" xmlns:w16sdtfl="http://schemas.microsoft.com/office/word/2024/wordml/sdtformatlock" xmlns:w16se="http://schemas.microsoft.com/office/word/2015/wordml/symex" xmlns:wpg="http://schemas.microsoft.com/office/word/2010/wordprocessingGroup" xmlns:wpi="http://schemas.microsoft.com/office/word/2010/wordprocessingInk" xmlns:wne="http://schemas.microsoft.com/office/word/2006/wordml" xmlns:wps="http://schemas.microsoft.com/office/word/2010/wordprocessingShape" mc:Ignorable="w14 w15 w16se w16cid w16 w16cex w16sdtdh w16sdtfl w16du wp14">
   <w:p>
     <w:pPr>
-      <w:pStyle w:val="Footer"/>
+      <w:pStyle w:val="Pieddepage"/>
     </w:pPr>
     <w:r>
       <w:t xml:space="preserve"> </w:t>
@@ -8847,7 +8506,7 @@
 <w:ftr xmlns:wpc="http://schemas.microsoft.com/office/word/2010/wordprocessingCanvas" xmlns:cx="http://schemas.microsoft.com/office/drawing/2014/chartex" xmlns:cx1="http://schemas.microsoft.com/office/drawing/2015/9/8/chartex" xmlns:cx2="http://schemas.microsoft.com/office/drawing/2015/10/21/chartex" xmlns:cx3="http://schemas.microsoft.com/office/drawing/2016/5/9/chartex" xmlns:cx4="http://schemas.microsoft.com/office/drawing/2016/5/10/chartex" xmlns:cx5="http://schemas.microsoft.com/office/drawing/2016/5/11/chartex" xmlns:cx6="http://schemas.microsoft.com/office/drawing/2016/5/12/chartex" xmlns:cx7="http://schemas.microsoft.com/office/drawing/2016/5/13/chartex" xmlns:cx8="http://schemas.microsoft.com/office/drawing/2016/5/14/chartex" xmlns:mc="http://schemas.openxmlformats.org/markup-compatibility/2006" xmlns:aink="http://schemas.microsoft.com/office/drawing/2016/ink" xmlns:am3d="http://schemas.microsoft.com/office/drawing/2017/model3d" xmlns:o="urn:schemas-microsoft-com:office:office" xmlns:oel="http://schemas.microsoft.com/office/2019/extlst" xmlns:r="http://schemas.openxmlformats.org/officeDocument/2006/relationships" xmlns:m="http://schemas.openxmlformats.org/officeDocument/2006/math" xmlns:v="urn:schemas-microsoft-com:vml" xmlns:wp14="http://schemas.microsoft.com/office/word/2010/wordprocessingDrawing" xmlns:wp="http://schemas.openxmlformats.org/drawingml/2006/wordprocessingDrawing" xmlns:w10="urn:schemas-microsoft-com:office:word" xmlns:w="http://schemas.openxmlformats.org/wordprocessingml/2006/main" xmlns:w14="http://schemas.microsoft.com/office/word/2010/wordml" xmlns:w15="http://schemas.microsoft.com/office/word/2012/wordml" xmlns:w16cex="http://schemas.microsoft.com/office/word/2018/wordml/cex" xmlns:w16cid="http://schemas.microsoft.com/office/word/2016/wordml/cid" xmlns:w16="http://schemas.microsoft.com/office/word/2018/wordml" xmlns:w16du="http://schemas.microsoft.com/office/word/2023/wordml/word16du" xmlns:w16sdtdh="http://schemas.microsoft.com/office/word/2020/wordml/sdtdatahash" xmlns:w16sdtfl="http://schemas.microsoft.com/office/word/2024/wordml/sdtformatlock" xmlns:w16se="http://schemas.microsoft.com/office/word/2015/wordml/symex" xmlns:wpg="http://schemas.microsoft.com/office/word/2010/wordprocessingGroup" xmlns:wpi="http://schemas.microsoft.com/office/word/2010/wordprocessingInk" xmlns:wne="http://schemas.microsoft.com/office/word/2006/wordml" xmlns:wps="http://schemas.microsoft.com/office/word/2010/wordprocessingShape" mc:Ignorable="w14 w15 w16se w16cid w16 w16cex w16sdtdh w16sdtfl w16du wp14">
   <w:p>
     <w:pPr>
-      <w:pStyle w:val="Footer"/>
+      <w:pStyle w:val="Pieddepage"/>
     </w:pPr>
     <w:r>
       <w:t xml:space="preserve"> </w:t>
@@ -8860,7 +8519,7 @@
 <w:ftr xmlns:wpc="http://schemas.microsoft.com/office/word/2010/wordprocessingCanvas" xmlns:cx="http://schemas.microsoft.com/office/drawing/2014/chartex" xmlns:cx1="http://schemas.microsoft.com/office/drawing/2015/9/8/chartex" xmlns:cx2="http://schemas.microsoft.com/office/drawing/2015/10/21/chartex" xmlns:cx3="http://schemas.microsoft.com/office/drawing/2016/5/9/chartex" xmlns:cx4="http://schemas.microsoft.com/office/drawing/2016/5/10/chartex" xmlns:cx5="http://schemas.microsoft.com/office/drawing/2016/5/11/chartex" xmlns:cx6="http://schemas.microsoft.com/office/drawing/2016/5/12/chartex" xmlns:cx7="http://schemas.microsoft.com/office/drawing/2016/5/13/chartex" xmlns:cx8="http://schemas.microsoft.com/office/drawing/2016/5/14/chartex" xmlns:mc="http://schemas.openxmlformats.org/markup-compatibility/2006" xmlns:aink="http://schemas.microsoft.com/office/drawing/2016/ink" xmlns:am3d="http://schemas.microsoft.com/office/drawing/2017/model3d" xmlns:o="urn:schemas-microsoft-com:office:office" xmlns:oel="http://schemas.microsoft.com/office/2019/extlst" xmlns:r="http://schemas.openxmlformats.org/officeDocument/2006/relationships" xmlns:m="http://schemas.openxmlformats.org/officeDocument/2006/math" xmlns:v="urn:schemas-microsoft-com:vml" xmlns:wp14="http://schemas.microsoft.com/office/word/2010/wordprocessingDrawing" xmlns:wp="http://schemas.openxmlformats.org/drawingml/2006/wordprocessingDrawing" xmlns:w10="urn:schemas-microsoft-com:office:word" xmlns:w="http://schemas.openxmlformats.org/wordprocessingml/2006/main" xmlns:w14="http://schemas.microsoft.com/office/word/2010/wordml" xmlns:w15="http://schemas.microsoft.com/office/word/2012/wordml" xmlns:w16cex="http://schemas.microsoft.com/office/word/2018/wordml/cex" xmlns:w16cid="http://schemas.microsoft.com/office/word/2016/wordml/cid" xmlns:w16="http://schemas.microsoft.com/office/word/2018/wordml" xmlns:w16du="http://schemas.microsoft.com/office/word/2023/wordml/word16du" xmlns:w16sdtdh="http://schemas.microsoft.com/office/word/2020/wordml/sdtdatahash" xmlns:w16sdtfl="http://schemas.microsoft.com/office/word/2024/wordml/sdtformatlock" xmlns:w16se="http://schemas.microsoft.com/office/word/2015/wordml/symex" xmlns:wpg="http://schemas.microsoft.com/office/word/2010/wordprocessingGroup" xmlns:wpi="http://schemas.microsoft.com/office/word/2010/wordprocessingInk" xmlns:wne="http://schemas.microsoft.com/office/word/2006/wordml" xmlns:wps="http://schemas.microsoft.com/office/word/2010/wordprocessingShape" mc:Ignorable="w14 w15 w16se w16cid w16 w16cex w16sdtdh w16sdtfl w16du wp14">
   <w:p>
     <w:pPr>
-      <w:pStyle w:val="Footer"/>
+      <w:pStyle w:val="Pieddepage"/>
     </w:pPr>
     <w:r>
       <w:t xml:space="preserve"> </w:t>
@@ -8892,7 +8551,7 @@
 <w:hdr xmlns:wpc="http://schemas.microsoft.com/office/word/2010/wordprocessingCanvas" xmlns:cx="http://schemas.microsoft.com/office/drawing/2014/chartex" xmlns:cx1="http://schemas.microsoft.com/office/drawing/2015/9/8/chartex" xmlns:cx2="http://schemas.microsoft.com/office/drawing/2015/10/21/chartex" xmlns:cx3="http://schemas.microsoft.com/office/drawing/2016/5/9/chartex" xmlns:cx4="http://schemas.microsoft.com/office/drawing/2016/5/10/chartex" xmlns:cx5="http://schemas.microsoft.com/office/drawing/2016/5/11/chartex" xmlns:cx6="http://schemas.microsoft.com/office/drawing/2016/5/12/chartex" xmlns:cx7="http://schemas.microsoft.com/office/drawing/2016/5/13/chartex" xmlns:cx8="http://schemas.microsoft.com/office/drawing/2016/5/14/chartex" xmlns:mc="http://schemas.openxmlformats.org/markup-compatibility/2006" xmlns:aink="http://schemas.microsoft.com/office/drawing/2016/ink" xmlns:am3d="http://schemas.microsoft.com/office/drawing/2017/model3d" xmlns:o="urn:schemas-microsoft-com:office:office" xmlns:oel="http://schemas.microsoft.com/office/2019/extlst" xmlns:r="http://schemas.openxmlformats.org/officeDocument/2006/relationships" xmlns:m="http://schemas.openxmlformats.org/officeDocument/2006/math" xmlns:v="urn:schemas-microsoft-com:vml" xmlns:wp14="http://schemas.microsoft.com/office/word/2010/wordprocessingDrawing" xmlns:wp="http://schemas.openxmlformats.org/drawingml/2006/wordprocessingDrawing" xmlns:w10="urn:schemas-microsoft-com:office:word" xmlns:w="http://schemas.openxmlformats.org/wordprocessingml/2006/main" xmlns:w14="http://schemas.microsoft.com/office/word/2010/wordml" xmlns:w15="http://schemas.microsoft.com/office/word/2012/wordml" xmlns:w16cex="http://schemas.microsoft.com/office/word/2018/wordml/cex" xmlns:w16cid="http://schemas.microsoft.com/office/word/2016/wordml/cid" xmlns:w16="http://schemas.microsoft.com/office/word/2018/wordml" xmlns:w16du="http://schemas.microsoft.com/office/word/2023/wordml/word16du" xmlns:w16sdtdh="http://schemas.microsoft.com/office/word/2020/wordml/sdtdatahash" xmlns:w16sdtfl="http://schemas.microsoft.com/office/word/2024/wordml/sdtformatlock" xmlns:w16se="http://schemas.microsoft.com/office/word/2015/wordml/symex" xmlns:wpg="http://schemas.microsoft.com/office/word/2010/wordprocessingGroup" xmlns:wpi="http://schemas.microsoft.com/office/word/2010/wordprocessingInk" xmlns:wne="http://schemas.microsoft.com/office/word/2006/wordml" xmlns:wps="http://schemas.microsoft.com/office/word/2010/wordprocessingShape" mc:Ignorable="w14 w15 w16se w16cid w16 w16cex w16sdtdh w16sdtfl w16du wp14">
   <w:p>
     <w:pPr>
-      <w:pStyle w:val="Header"/>
+      <w:pStyle w:val="En-tte"/>
     </w:pPr>
     <w:r>
       <w:pict w14:anchorId="23DA8F0D">
@@ -8931,182 +8590,68 @@
       <w:rPr>
         <w:noProof/>
       </w:rPr>
-      <mc:AlternateContent>
-        <mc:Choice Requires="wps">
-          <w:drawing>
-            <wp:anchor distT="0" distB="0" distL="0" distR="0" simplePos="0" relativeHeight="251658752" behindDoc="1" locked="0" layoutInCell="0" allowOverlap="1" wp14:anchorId="549BCD1F" wp14:editId="7819086F">
-              <wp:simplePos x="0" y="0"/>
-              <wp:positionH relativeFrom="page">
-                <wp:posOffset>5425440</wp:posOffset>
-              </wp:positionH>
-              <wp:positionV relativeFrom="page">
-                <wp:posOffset>243840</wp:posOffset>
-              </wp:positionV>
-              <wp:extent cx="264160" cy="243840"/>
-              <wp:effectExtent l="0" t="0" r="0" b="0"/>
-              <wp:wrapSquare wrapText="largest"/>
-              <wp:docPr id="5" name="Text Box 2"/>
-              <wp:cNvGraphicFramePr/>
-              <a:graphic xmlns:a="http://schemas.openxmlformats.org/drawingml/2006/main">
-                <a:graphicData uri="http://schemas.microsoft.com/office/word/2010/wordprocessingShape">
-                  <wps:wsp>
-                    <wps:cNvSpPr/>
-                    <wps:spPr>
-                      <a:xfrm>
-                        <a:off x="0" y="0"/>
-                        <a:ext cx="264240" cy="243720"/>
-                      </a:xfrm>
-                      <a:prstGeom prst="rect">
-                        <a:avLst/>
-                      </a:prstGeom>
-                      <a:noFill/>
-                      <a:ln w="0">
-                        <a:noFill/>
-                      </a:ln>
-                    </wps:spPr>
-                    <wps:style>
-                      <a:lnRef idx="0">
-                        <a:scrgbClr r="0" g="0" b="0"/>
-                      </a:lnRef>
-                      <a:fillRef idx="0">
-                        <a:scrgbClr r="0" g="0" b="0"/>
-                      </a:fillRef>
-                      <a:effectRef idx="0">
-                        <a:scrgbClr r="0" g="0" b="0"/>
-                      </a:effectRef>
-                      <a:fontRef idx="minor"/>
-                    </wps:style>
-                    <wps:txbx>
-                      <w:txbxContent>
-                        <w:p>
-                          <w:pPr>
-                            <w:pStyle w:val="FrameContents"/>
-                          </w:pPr>
-                          <w:r>
-                            <w:rPr>
-                              <w:rStyle w:val="PageNumber"/>
-                              <w:sz w:val="22"/>
-                              <w:szCs w:val="22"/>
-                            </w:rPr>
-                            <w:t xml:space="preserve">   </w:t>
-                          </w:r>
-                          <w:r>
-                            <w:rPr>
-                              <w:rStyle w:val="PageNumber"/>
-                              <w:sz w:val="22"/>
-                              <w:szCs w:val="22"/>
-                            </w:rPr>
-                            <w:fldChar w:fldCharType="begin"/>
-                          </w:r>
-                          <w:r>
-                            <w:rPr>
-                              <w:rStyle w:val="PageNumber"/>
-                              <w:sz w:val="22"/>
-                              <w:szCs w:val="22"/>
-                            </w:rPr>
-                            <w:instrText xml:space="preserve"> PAGE </w:instrText>
-                          </w:r>
-                          <w:r>
-                            <w:rPr>
-                              <w:rStyle w:val="PageNumber"/>
-                              <w:sz w:val="22"/>
-                              <w:szCs w:val="22"/>
-                            </w:rPr>
-                            <w:fldChar w:fldCharType="separate"/>
-                          </w:r>
-                          <w:r>
-                            <w:rPr>
-                              <w:rStyle w:val="PageNumber"/>
-                              <w:sz w:val="22"/>
-                              <w:szCs w:val="22"/>
-                            </w:rPr>
-                            <w:t>24</w:t>
-                          </w:r>
-                          <w:r>
-                            <w:rPr>
-                              <w:rStyle w:val="PageNumber"/>
-                              <w:sz w:val="22"/>
-                              <w:szCs w:val="22"/>
-                            </w:rPr>
-                            <w:fldChar w:fldCharType="end"/>
-                          </w:r>
-                        </w:p>
-                      </w:txbxContent>
-                    </wps:txbx>
-                    <wps:bodyPr lIns="5760" tIns="5760" rIns="5760" bIns="5760" anchor="t" upright="1">
-                      <a:noAutofit/>
-                    </wps:bodyPr>
-                  </wps:wsp>
-                </a:graphicData>
-              </a:graphic>
-            </wp:anchor>
-          </w:drawing>
-        </mc:Choice>
-        <mc:Fallback>
-          <w:pict>
-            <v:rect w14:anchorId="549BCD1F" id="Text Box 2" o:spid="_x0000_s1029" style="position:absolute;left:0;text-align:left;margin-left:427.2pt;margin-top:19.2pt;width:20.8pt;height:19.2pt;z-index:-251657728;visibility:visible;mso-wrap-style:square;mso-wrap-distance-left:0;mso-wrap-distance-top:0;mso-wrap-distance-right:0;mso-wrap-distance-bottom:0;mso-position-horizontal:absolute;mso-position-horizontal-relative:page;mso-position-vertical:absolute;mso-position-vertical-relative:page;v-text-anchor:top" o:gfxdata="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" o:allowincell="f" filled="f" stroked="f" strokeweight="0">
-              <v:textbox inset=".16mm,.16mm,.16mm,.16mm">
-                <w:txbxContent>
-                  <w:p>
-                    <w:pPr>
-                      <w:pStyle w:val="FrameContents"/>
-                    </w:pPr>
-                    <w:r>
-                      <w:rPr>
-                        <w:rStyle w:val="Numrodepage"/>
-                        <w:sz w:val="22"/>
-                        <w:szCs w:val="22"/>
-                      </w:rPr>
-                      <w:t xml:space="preserve">   </w:t>
-                    </w:r>
-                    <w:r>
-                      <w:rPr>
-                        <w:rStyle w:val="Numrodepage"/>
-                        <w:sz w:val="22"/>
-                        <w:szCs w:val="22"/>
-                      </w:rPr>
-                      <w:fldChar w:fldCharType="begin"/>
-                    </w:r>
-                    <w:r>
-                      <w:rPr>
-                        <w:rStyle w:val="Numrodepage"/>
-                        <w:sz w:val="22"/>
-                        <w:szCs w:val="22"/>
-                      </w:rPr>
-                      <w:instrText xml:space="preserve"> PAGE </w:instrText>
-                    </w:r>
-                    <w:r>
-                      <w:rPr>
-                        <w:rStyle w:val="Numrodepage"/>
-                        <w:sz w:val="22"/>
-                        <w:szCs w:val="22"/>
-                      </w:rPr>
-                      <w:fldChar w:fldCharType="separate"/>
-                    </w:r>
-                    <w:r>
-                      <w:rPr>
-                        <w:rStyle w:val="Numrodepage"/>
-                        <w:sz w:val="22"/>
-                        <w:szCs w:val="22"/>
-                      </w:rPr>
-                      <w:t>24</w:t>
-                    </w:r>
-                    <w:r>
-                      <w:rPr>
-                        <w:rStyle w:val="Numrodepage"/>
-                        <w:sz w:val="22"/>
-                        <w:szCs w:val="22"/>
-                      </w:rPr>
-                      <w:fldChar w:fldCharType="end"/>
-                    </w:r>
-                  </w:p>
-                </w:txbxContent>
-              </v:textbox>
-              <w10:wrap type="square" side="largest" anchorx="page" anchory="page"/>
-            </v:rect>
-          </w:pict>
-        </mc:Fallback>
-      </mc:AlternateContent>
+      <w:pict w14:anchorId="0B40C3A2">
+        <v:rect id="_x0000_s1035" style="position:absolute;left:0;text-align:left;margin-left:427.2pt;margin-top:19.2pt;width:20.8pt;height:19.2pt;z-index:-251657728;visibility:visible;mso-wrap-style:square;mso-wrap-distance-left:0;mso-wrap-distance-top:0;mso-wrap-distance-right:0;mso-wrap-distance-bottom:0;mso-position-horizontal:absolute;mso-position-horizontal-relative:page;mso-position-vertical:absolute;mso-position-vertical-relative:page;v-text-anchor:top" o:gfxdata="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" o:allowincell="f" filled="f" stroked="f" strokeweight="0">
+          <v:textbox inset=".16mm,.16mm,.16mm,.16mm">
+            <w:txbxContent>
+              <w:p>
+                <w:pPr>
+                  <w:pStyle w:val="FrameContents"/>
+                </w:pPr>
+                <w:r>
+                  <w:rPr>
+                    <w:rStyle w:val="Numrodepage"/>
+                    <w:sz w:val="22"/>
+                    <w:szCs w:val="22"/>
+                  </w:rPr>
+                  <w:t xml:space="preserve">   </w:t>
+                </w:r>
+                <w:r>
+                  <w:rPr>
+                    <w:rStyle w:val="Numrodepage"/>
+                    <w:sz w:val="22"/>
+                    <w:szCs w:val="22"/>
+                  </w:rPr>
+                  <w:fldChar w:fldCharType="begin"/>
+                </w:r>
+                <w:r>
+                  <w:rPr>
+                    <w:rStyle w:val="Numrodepage"/>
+                    <w:sz w:val="22"/>
+                    <w:szCs w:val="22"/>
+                  </w:rPr>
+                  <w:instrText xml:space="preserve"> PAGE </w:instrText>
+                </w:r>
+                <w:r>
+                  <w:rPr>
+                    <w:rStyle w:val="Numrodepage"/>
+                    <w:sz w:val="22"/>
+                    <w:szCs w:val="22"/>
+                  </w:rPr>
+                  <w:fldChar w:fldCharType="separate"/>
+                </w:r>
+                <w:r>
+                  <w:rPr>
+                    <w:rStyle w:val="Numrodepage"/>
+                    <w:sz w:val="22"/>
+                    <w:szCs w:val="22"/>
+                  </w:rPr>
+                  <w:t>24</w:t>
+                </w:r>
+                <w:r>
+                  <w:rPr>
+                    <w:rStyle w:val="Numrodepage"/>
+                    <w:sz w:val="22"/>
+                    <w:szCs w:val="22"/>
+                  </w:rPr>
+                  <w:fldChar w:fldCharType="end"/>
+                </w:r>
+              </w:p>
+            </w:txbxContent>
+          </v:textbox>
+          <w10:wrap type="square" side="largest" anchorx="page" anchory="page"/>
+        </v:rect>
+      </w:pict>
     </w:r>
   </w:p>
 </w:hdr>
@@ -9116,7 +8661,7 @@
 <w:hdr xmlns:wpc="http://schemas.microsoft.com/office/word/2010/wordprocessingCanvas" xmlns:cx="http://schemas.microsoft.com/office/drawing/2014/chartex" xmlns:cx1="http://schemas.microsoft.com/office/drawing/2015/9/8/chartex" xmlns:cx2="http://schemas.microsoft.com/office/drawing/2015/10/21/chartex" xmlns:cx3="http://schemas.microsoft.com/office/drawing/2016/5/9/chartex" xmlns:cx4="http://schemas.microsoft.com/office/drawing/2016/5/10/chartex" xmlns:cx5="http://schemas.microsoft.com/office/drawing/2016/5/11/chartex" xmlns:cx6="http://schemas.microsoft.com/office/drawing/2016/5/12/chartex" xmlns:cx7="http://schemas.microsoft.com/office/drawing/2016/5/13/chartex" xmlns:cx8="http://schemas.microsoft.com/office/drawing/2016/5/14/chartex" xmlns:mc="http://schemas.openxmlformats.org/markup-compatibility/2006" xmlns:aink="http://schemas.microsoft.com/office/drawing/2016/ink" xmlns:am3d="http://schemas.microsoft.com/office/drawing/2017/model3d" xmlns:o="urn:schemas-microsoft-com:office:office" xmlns:oel="http://schemas.microsoft.com/office/2019/extlst" xmlns:r="http://schemas.openxmlformats.org/officeDocument/2006/relationships" xmlns:m="http://schemas.openxmlformats.org/officeDocument/2006/math" xmlns:v="urn:schemas-microsoft-com:vml" xmlns:wp14="http://schemas.microsoft.com/office/word/2010/wordprocessingDrawing" xmlns:wp="http://schemas.openxmlformats.org/drawingml/2006/wordprocessingDrawing" xmlns:w10="urn:schemas-microsoft-com:office:word" xmlns:w="http://schemas.openxmlformats.org/wordprocessingml/2006/main" xmlns:w14="http://schemas.microsoft.com/office/word/2010/wordml" xmlns:w15="http://schemas.microsoft.com/office/word/2012/wordml" xmlns:w16cex="http://schemas.microsoft.com/office/word/2018/wordml/cex" xmlns:w16cid="http://schemas.microsoft.com/office/word/2016/wordml/cid" xmlns:w16="http://schemas.microsoft.com/office/word/2018/wordml" xmlns:w16du="http://schemas.microsoft.com/office/word/2023/wordml/word16du" xmlns:w16sdtdh="http://schemas.microsoft.com/office/word/2020/wordml/sdtdatahash" xmlns:w16sdtfl="http://schemas.microsoft.com/office/word/2024/wordml/sdtformatlock" xmlns:w16se="http://schemas.microsoft.com/office/word/2015/wordml/symex" xmlns:wpg="http://schemas.microsoft.com/office/word/2010/wordprocessingGroup" xmlns:wpi="http://schemas.microsoft.com/office/word/2010/wordprocessingInk" xmlns:wne="http://schemas.microsoft.com/office/word/2006/wordml" xmlns:wps="http://schemas.microsoft.com/office/word/2010/wordprocessingShape" mc:Ignorable="w14 w15 w16se w16cid w16 w16cex w16sdtdh w16sdtfl w16du wp14">
   <w:p>
     <w:pPr>
-      <w:pStyle w:val="Header"/>
+      <w:pStyle w:val="En-tte"/>
       <w:ind w:right="360"/>
     </w:pPr>
     <w:r>
@@ -9156,204 +8701,90 @@
       <w:rPr>
         <w:noProof/>
       </w:rPr>
-      <mc:AlternateContent>
-        <mc:Choice Requires="wps">
-          <w:drawing>
-            <wp:anchor distT="0" distB="0" distL="0" distR="0" simplePos="0" relativeHeight="251654656" behindDoc="1" locked="0" layoutInCell="0" allowOverlap="1" wp14:anchorId="33B42092" wp14:editId="205254A9">
-              <wp:simplePos x="0" y="0"/>
-              <wp:positionH relativeFrom="page">
-                <wp:posOffset>6837680</wp:posOffset>
-              </wp:positionH>
-              <wp:positionV relativeFrom="page">
-                <wp:posOffset>254000</wp:posOffset>
-              </wp:positionV>
-              <wp:extent cx="264160" cy="264160"/>
-              <wp:effectExtent l="0" t="0" r="0" b="0"/>
-              <wp:wrapSquare wrapText="largest"/>
-              <wp:docPr id="7" name="Text Box 2"/>
-              <wp:cNvGraphicFramePr/>
-              <a:graphic xmlns:a="http://schemas.openxmlformats.org/drawingml/2006/main">
-                <a:graphicData uri="http://schemas.microsoft.com/office/word/2010/wordprocessingShape">
-                  <wps:wsp>
-                    <wps:cNvSpPr/>
-                    <wps:spPr>
-                      <a:xfrm>
-                        <a:off x="0" y="0"/>
-                        <a:ext cx="264240" cy="264240"/>
-                      </a:xfrm>
-                      <a:prstGeom prst="rect">
-                        <a:avLst/>
-                      </a:prstGeom>
-                      <a:noFill/>
-                      <a:ln w="0">
-                        <a:noFill/>
-                      </a:ln>
-                    </wps:spPr>
-                    <wps:style>
-                      <a:lnRef idx="0">
-                        <a:scrgbClr r="0" g="0" b="0"/>
-                      </a:lnRef>
-                      <a:fillRef idx="0">
-                        <a:scrgbClr r="0" g="0" b="0"/>
-                      </a:fillRef>
-                      <a:effectRef idx="0">
-                        <a:scrgbClr r="0" g="0" b="0"/>
-                      </a:effectRef>
-                      <a:fontRef idx="minor"/>
-                    </wps:style>
-                    <wps:txbx>
-                      <w:txbxContent>
-                        <w:p>
-                          <w:pPr>
-                            <w:pStyle w:val="FrameContents"/>
-                          </w:pPr>
-                          <w:r>
-                            <w:rPr>
-                              <w:rStyle w:val="PageNumber"/>
-                              <w:sz w:val="22"/>
-                              <w:szCs w:val="22"/>
-                            </w:rPr>
-                            <w:t xml:space="preserve">   </w:t>
-                          </w:r>
-                          <w:r>
-                            <w:rPr>
-                              <w:rStyle w:val="PageNumber"/>
-                              <w:sz w:val="22"/>
-                              <w:szCs w:val="22"/>
-                            </w:rPr>
-                            <w:fldChar w:fldCharType="begin"/>
-                          </w:r>
-                          <w:r>
-                            <w:rPr>
-                              <w:rStyle w:val="PageNumber"/>
-                              <w:sz w:val="22"/>
-                              <w:szCs w:val="22"/>
-                            </w:rPr>
-                            <w:instrText xml:space="preserve"> PAGE </w:instrText>
-                          </w:r>
-                          <w:r>
-                            <w:rPr>
-                              <w:rStyle w:val="PageNumber"/>
-                              <w:sz w:val="22"/>
-                              <w:szCs w:val="22"/>
-                            </w:rPr>
-                            <w:fldChar w:fldCharType="separate"/>
-                          </w:r>
-                          <w:r>
-                            <w:rPr>
-                              <w:rStyle w:val="PageNumber"/>
-                              <w:sz w:val="22"/>
-                              <w:szCs w:val="22"/>
-                            </w:rPr>
-                            <w:t>25</w:t>
-                          </w:r>
-                          <w:r>
-                            <w:rPr>
-                              <w:rStyle w:val="PageNumber"/>
-                              <w:sz w:val="22"/>
-                              <w:szCs w:val="22"/>
-                            </w:rPr>
-                            <w:fldChar w:fldCharType="end"/>
-                          </w:r>
-                        </w:p>
-                      </w:txbxContent>
-                    </wps:txbx>
-                    <wps:bodyPr lIns="5760" tIns="5760" rIns="5760" bIns="5760" anchor="t" upright="1">
-                      <a:noAutofit/>
-                    </wps:bodyPr>
-                  </wps:wsp>
-                </a:graphicData>
-              </a:graphic>
-            </wp:anchor>
-          </w:drawing>
-        </mc:Choice>
-        <mc:Fallback>
-          <w:pict>
-            <v:rect w14:anchorId="33B42092" id="_x0000_s1030" style="position:absolute;left:0;text-align:left;margin-left:538.4pt;margin-top:20pt;width:20.8pt;height:20.8pt;z-index:-251661824;visibility:visible;mso-wrap-style:square;mso-wrap-distance-left:0;mso-wrap-distance-top:0;mso-wrap-distance-right:0;mso-wrap-distance-bottom:0;mso-position-horizontal:absolute;mso-position-horizontal-relative:page;mso-position-vertical:absolute;mso-position-vertical-relative:page;v-text-anchor:top" o:gfxdata="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" o:allowincell="f" filled="f" stroked="f" strokeweight="0">
-              <v:textbox inset=".16mm,.16mm,.16mm,.16mm">
-                <w:txbxContent>
-                  <w:p>
-                    <w:pPr>
-                      <w:pStyle w:val="FrameContents"/>
-                    </w:pPr>
-                    <w:r>
-                      <w:rPr>
-                        <w:rStyle w:val="Numrodepage"/>
-                        <w:sz w:val="22"/>
-                        <w:szCs w:val="22"/>
-                      </w:rPr>
-                      <w:t xml:space="preserve">   </w:t>
-                    </w:r>
-                    <w:r>
-                      <w:rPr>
-                        <w:rStyle w:val="Numrodepage"/>
-                        <w:sz w:val="22"/>
-                        <w:szCs w:val="22"/>
-                      </w:rPr>
-                      <w:fldChar w:fldCharType="begin"/>
-                    </w:r>
-                    <w:r>
-                      <w:rPr>
-                        <w:rStyle w:val="Numrodepage"/>
-                        <w:sz w:val="22"/>
-                        <w:szCs w:val="22"/>
-                      </w:rPr>
-                      <w:instrText xml:space="preserve"> PAGE </w:instrText>
-                    </w:r>
-                    <w:r>
-                      <w:rPr>
-                        <w:rStyle w:val="Numrodepage"/>
-                        <w:sz w:val="22"/>
-                        <w:szCs w:val="22"/>
-                      </w:rPr>
-                      <w:fldChar w:fldCharType="separate"/>
-                    </w:r>
-                    <w:r>
-                      <w:rPr>
-                        <w:rStyle w:val="Numrodepage"/>
-                        <w:sz w:val="22"/>
-                        <w:szCs w:val="22"/>
-                      </w:rPr>
-                      <w:t>25</w:t>
-                    </w:r>
-                    <w:r>
-                      <w:rPr>
-                        <w:rStyle w:val="Numrodepage"/>
-                        <w:sz w:val="22"/>
-                        <w:szCs w:val="22"/>
-                      </w:rPr>
-                      <w:fldChar w:fldCharType="end"/>
-                    </w:r>
-                  </w:p>
-                </w:txbxContent>
-              </v:textbox>
-              <w10:wrap type="square" side="largest" anchorx="page" anchory="page"/>
-            </v:rect>
-          </w:pict>
-        </mc:Fallback>
-      </mc:AlternateContent>
+      <w:pict w14:anchorId="2A0B8142">
+        <v:rect id="Text Box 2" o:spid="_x0000_s1034" style="position:absolute;left:0;text-align:left;margin-left:538.4pt;margin-top:20pt;width:20.8pt;height:20.8pt;z-index:-251661824;visibility:visible;mso-wrap-style:square;mso-wrap-distance-left:0;mso-wrap-distance-top:0;mso-wrap-distance-right:0;mso-wrap-distance-bottom:0;mso-position-horizontal:absolute;mso-position-horizontal-relative:page;mso-position-vertical:absolute;mso-position-vertical-relative:page;v-text-anchor:top" o:gfxdata="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" o:allowincell="f" filled="f" stroked="f" strokeweight="0">
+          <v:textbox inset=".16mm,.16mm,.16mm,.16mm">
+            <w:txbxContent>
+              <w:p>
+                <w:pPr>
+                  <w:pStyle w:val="FrameContents"/>
+                </w:pPr>
+                <w:r>
+                  <w:rPr>
+                    <w:rStyle w:val="Numrodepage"/>
+                    <w:sz w:val="22"/>
+                    <w:szCs w:val="22"/>
+                  </w:rPr>
+                  <w:t xml:space="preserve">   </w:t>
+                </w:r>
+                <w:r>
+                  <w:rPr>
+                    <w:rStyle w:val="Numrodepage"/>
+                    <w:sz w:val="22"/>
+                    <w:szCs w:val="22"/>
+                  </w:rPr>
+                  <w:fldChar w:fldCharType="begin"/>
+                </w:r>
+                <w:r>
+                  <w:rPr>
+                    <w:rStyle w:val="Numrodepage"/>
+                    <w:sz w:val="22"/>
+                    <w:szCs w:val="22"/>
+                  </w:rPr>
+                  <w:instrText xml:space="preserve"> PAGE </w:instrText>
+                </w:r>
+                <w:r>
+                  <w:rPr>
+                    <w:rStyle w:val="Numrodepage"/>
+                    <w:sz w:val="22"/>
+                    <w:szCs w:val="22"/>
+                  </w:rPr>
+                  <w:fldChar w:fldCharType="separate"/>
+                </w:r>
+                <w:r>
+                  <w:rPr>
+                    <w:rStyle w:val="Numrodepage"/>
+                    <w:sz w:val="22"/>
+                    <w:szCs w:val="22"/>
+                  </w:rPr>
+                  <w:t>25</w:t>
+                </w:r>
+                <w:r>
+                  <w:rPr>
+                    <w:rStyle w:val="Numrodepage"/>
+                    <w:sz w:val="22"/>
+                    <w:szCs w:val="22"/>
+                  </w:rPr>
+                  <w:fldChar w:fldCharType="end"/>
+                </w:r>
+              </w:p>
+            </w:txbxContent>
+          </v:textbox>
+          <w10:wrap type="square" side="largest" anchorx="page" anchory="page"/>
+        </v:rect>
+      </w:pict>
     </w:r>
     <w:r>
       <w:rPr>
-        <w:rStyle w:val="PageNumber"/>
+        <w:rStyle w:val="Numrodepage"/>
       </w:rPr>
       <w:t xml:space="preserve"> </w:t>
     </w:r>
     <w:r>
       <w:rPr>
-        <w:rStyle w:val="PageNumber"/>
+        <w:rStyle w:val="Numrodepage"/>
       </w:rPr>
       <w:tab/>
     </w:r>
     <w:r>
       <w:rPr>
-        <w:rStyle w:val="PageNumber"/>
+        <w:rStyle w:val="Numrodepage"/>
       </w:rPr>
       <w:tab/>
     </w:r>
     <w:r>
       <w:rPr>
-        <w:rStyle w:val="PageNumber"/>
+        <w:rStyle w:val="Numrodepage"/>
       </w:rPr>
       <w:tab/>
     </w:r>
@@ -9365,7 +8796,7 @@
 <w:hdr xmlns:wpc="http://schemas.microsoft.com/office/word/2010/wordprocessingCanvas" xmlns:cx="http://schemas.microsoft.com/office/drawing/2014/chartex" xmlns:cx1="http://schemas.microsoft.com/office/drawing/2015/9/8/chartex" xmlns:cx2="http://schemas.microsoft.com/office/drawing/2015/10/21/chartex" xmlns:cx3="http://schemas.microsoft.com/office/drawing/2016/5/9/chartex" xmlns:cx4="http://schemas.microsoft.com/office/drawing/2016/5/10/chartex" xmlns:cx5="http://schemas.microsoft.com/office/drawing/2016/5/11/chartex" xmlns:cx6="http://schemas.microsoft.com/office/drawing/2016/5/12/chartex" xmlns:cx7="http://schemas.microsoft.com/office/drawing/2016/5/13/chartex" xmlns:cx8="http://schemas.microsoft.com/office/drawing/2016/5/14/chartex" xmlns:mc="http://schemas.openxmlformats.org/markup-compatibility/2006" xmlns:aink="http://schemas.microsoft.com/office/drawing/2016/ink" xmlns:am3d="http://schemas.microsoft.com/office/drawing/2017/model3d" xmlns:o="urn:schemas-microsoft-com:office:office" xmlns:oel="http://schemas.microsoft.com/office/2019/extlst" xmlns:r="http://schemas.openxmlformats.org/officeDocument/2006/relationships" xmlns:m="http://schemas.openxmlformats.org/officeDocument/2006/math" xmlns:v="urn:schemas-microsoft-com:vml" xmlns:wp14="http://schemas.microsoft.com/office/word/2010/wordprocessingDrawing" xmlns:wp="http://schemas.openxmlformats.org/drawingml/2006/wordprocessingDrawing" xmlns:w10="urn:schemas-microsoft-com:office:word" xmlns:w="http://schemas.openxmlformats.org/wordprocessingml/2006/main" xmlns:w14="http://schemas.microsoft.com/office/word/2010/wordml" xmlns:w15="http://schemas.microsoft.com/office/word/2012/wordml" xmlns:w16cex="http://schemas.microsoft.com/office/word/2018/wordml/cex" xmlns:w16cid="http://schemas.microsoft.com/office/word/2016/wordml/cid" xmlns:w16="http://schemas.microsoft.com/office/word/2018/wordml" xmlns:w16du="http://schemas.microsoft.com/office/word/2023/wordml/word16du" xmlns:w16sdtdh="http://schemas.microsoft.com/office/word/2020/wordml/sdtdatahash" xmlns:w16sdtfl="http://schemas.microsoft.com/office/word/2024/wordml/sdtformatlock" xmlns:w16se="http://schemas.microsoft.com/office/word/2015/wordml/symex" xmlns:wpg="http://schemas.microsoft.com/office/word/2010/wordprocessingGroup" xmlns:wpi="http://schemas.microsoft.com/office/word/2010/wordprocessingInk" xmlns:wne="http://schemas.microsoft.com/office/word/2006/wordml" xmlns:wps="http://schemas.microsoft.com/office/word/2010/wordprocessingShape" mc:Ignorable="w14 w15 w16se w16cid w16 w16cex w16sdtdh w16sdtfl w16du wp14">
   <w:tbl>
     <w:tblPr>
-      <w:tblStyle w:val="TableGrid"/>
+      <w:tblStyle w:val="Grilledutableau"/>
       <w:tblW w:w="8460" w:type="dxa"/>
       <w:jc w:val="center"/>
       <w:tblLayout w:type="fixed"/>
@@ -9406,116 +8837,35 @@
             <w:rPr>
               <w:noProof/>
             </w:rPr>
-            <mc:AlternateContent>
-              <mc:Choice Requires="wps">
-                <w:drawing>
-                  <wp:anchor distT="0" distB="0" distL="0" distR="0" simplePos="0" relativeHeight="251655680" behindDoc="1" locked="0" layoutInCell="1" allowOverlap="1" wp14:anchorId="307DC92B" wp14:editId="649B33D6">
-                    <wp:simplePos x="0" y="0"/>
-                    <wp:positionH relativeFrom="column">
-                      <wp:posOffset>4092575</wp:posOffset>
-                    </wp:positionH>
-                    <wp:positionV relativeFrom="page">
-                      <wp:posOffset>184785</wp:posOffset>
-                    </wp:positionV>
-                    <wp:extent cx="798830" cy="306705"/>
-                    <wp:effectExtent l="0" t="0" r="0" b="0"/>
-                    <wp:wrapNone/>
-                    <wp:docPr id="8" name="Text Box 18"/>
-                    <wp:cNvGraphicFramePr/>
-                    <a:graphic xmlns:a="http://schemas.openxmlformats.org/drawingml/2006/main">
-                      <a:graphicData uri="http://schemas.microsoft.com/office/word/2010/wordprocessingShape">
-                        <wps:wsp>
-                          <wps:cNvSpPr/>
-                          <wps:spPr>
-                            <a:xfrm>
-                              <a:off x="0" y="0"/>
-                              <a:ext cx="798840" cy="306720"/>
-                            </a:xfrm>
-                            <a:prstGeom prst="rect">
-                              <a:avLst/>
-                            </a:prstGeom>
-                            <a:noFill/>
-                            <a:ln w="0">
-                              <a:noFill/>
-                            </a:ln>
-                          </wps:spPr>
-                          <wps:style>
-                            <a:lnRef idx="0">
-                              <a:scrgbClr r="0" g="0" b="0"/>
-                            </a:lnRef>
-                            <a:fillRef idx="0">
-                              <a:scrgbClr r="0" g="0" b="0"/>
-                            </a:fillRef>
-                            <a:effectRef idx="0">
-                              <a:scrgbClr r="0" g="0" b="0"/>
-                            </a:effectRef>
-                            <a:fontRef idx="minor"/>
-                          </wps:style>
-                          <wps:txbx>
-                            <w:txbxContent>
-                              <w:p>
-                                <w:pPr>
-                                  <w:pStyle w:val="Form12"/>
-                                  <w:jc w:val="center"/>
-                                </w:pPr>
-                                <w:r>
-                                  <w:rPr>
-                                    <w:sz w:val="20"/>
-                                  </w:rPr>
-                                  <w:t>N° 3265-SD</w:t>
-                                </w:r>
-                              </w:p>
-                              <w:p>
-                                <w:pPr>
-                                  <w:pStyle w:val="Form12"/>
-                                </w:pPr>
-                                <w:r>
-                                  <w:tab/>
-                                </w:r>
-                              </w:p>
-                            </w:txbxContent>
-                          </wps:txbx>
-                          <wps:bodyPr lIns="5760" tIns="5760" rIns="5760" bIns="5760" anchor="t" upright="1">
-                            <a:noAutofit/>
-                          </wps:bodyPr>
-                        </wps:wsp>
-                      </a:graphicData>
-                    </a:graphic>
-                  </wp:anchor>
-                </w:drawing>
-              </mc:Choice>
-              <mc:Fallback>
-                <w:pict>
-                  <v:rect w14:anchorId="307DC92B" id="Text Box 18" o:spid="_x0000_s1031" style="position:absolute;left:0;text-align:left;margin-left:322.25pt;margin-top:14.55pt;width:62.9pt;height:24.15pt;z-index:-251660800;visibility:visible;mso-wrap-style:square;mso-wrap-distance-left:0;mso-wrap-distance-top:0;mso-wrap-distance-right:0;mso-wrap-distance-bottom:0;mso-position-horizontal:absolute;mso-position-horizontal-relative:text;mso-position-vertical:absolute;mso-position-vertical-relative:page;v-text-anchor:top" o:gfxdata="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" filled="f" stroked="f" strokeweight="0">
-                    <v:textbox inset=".16mm,.16mm,.16mm,.16mm">
-                      <w:txbxContent>
-                        <w:p>
-                          <w:pPr>
-                            <w:pStyle w:val="Form12"/>
-                            <w:jc w:val="center"/>
-                          </w:pPr>
-                          <w:r>
-                            <w:rPr>
-                              <w:sz w:val="20"/>
-                            </w:rPr>
-                            <w:t>N° 3265-SD</w:t>
-                          </w:r>
-                        </w:p>
-                        <w:p>
-                          <w:pPr>
-                            <w:pStyle w:val="Form12"/>
-                          </w:pPr>
-                          <w:r>
-                            <w:tab/>
-                          </w:r>
-                        </w:p>
-                      </w:txbxContent>
-                    </v:textbox>
-                    <w10:wrap anchory="page"/>
-                  </v:rect>
-                </w:pict>
-              </mc:Fallback>
-            </mc:AlternateContent>
+            <w:pict w14:anchorId="455A2351">
+              <v:rect id="Text Box 18" o:spid="_x0000_s1033" style="position:absolute;left:0;text-align:left;margin-left:322.25pt;margin-top:14.55pt;width:62.9pt;height:24.15pt;z-index:-251660800;visibility:visible;mso-wrap-style:square;mso-wrap-distance-left:0;mso-wrap-distance-top:0;mso-wrap-distance-right:0;mso-wrap-distance-bottom:0;mso-position-horizontal:absolute;mso-position-horizontal-relative:text;mso-position-vertical:absolute;mso-position-vertical-relative:page;v-text-anchor:top" o:gfxdata="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" filled="f" stroked="f" strokeweight="0">
+                <v:textbox inset=".16mm,.16mm,.16mm,.16mm">
+                  <w:txbxContent>
+                    <w:p>
+                      <w:pPr>
+                        <w:pStyle w:val="Form12"/>
+                        <w:jc w:val="center"/>
+                      </w:pPr>
+                      <w:r>
+                        <w:rPr>
+                          <w:sz w:val="20"/>
+                        </w:rPr>
+                        <w:t>N° 3265-SD</w:t>
+                      </w:r>
+                    </w:p>
+                    <w:p>
+                      <w:pPr>
+                        <w:pStyle w:val="Form12"/>
+                      </w:pPr>
+                      <w:r>
+                        <w:tab/>
+                      </w:r>
+                    </w:p>
+                  </w:txbxContent>
+                </v:textbox>
+                <w10:wrap anchory="page"/>
+              </v:rect>
+            </w:pict>
           </w:r>
           <w:r>
             <w:rPr>
@@ -9579,7 +8929,10 @@
             <w:pStyle w:val="Form9"/>
           </w:pPr>
           <w:r>
-            <w:t>(pour l'établissement d'expéditions, copies, extraits d'actes ou décisions judiciaires à publier)</w:t>
+            <w:t xml:space="preserve">(pour l'établissement d'expéditions, copies, extraits d'actes ou </w:t>
+          </w:r>
+          <w:r>
+            <w:t>décisions judiciaires à publier)</w:t>
           </w:r>
         </w:p>
         <w:p/>
@@ -9856,7 +9209,7 @@
   </w:tbl>
   <w:p>
     <w:pPr>
-      <w:pStyle w:val="Header"/>
+      <w:pStyle w:val="En-tte"/>
       <w:tabs>
         <w:tab w:val="clear" w:pos="4536"/>
         <w:tab w:val="clear" w:pos="9072"/>
@@ -9866,70 +9219,12 @@
       <w:rPr>
         <w:noProof/>
       </w:rPr>
-      <mc:AlternateContent>
-        <mc:Choice Requires="wps">
-          <w:drawing>
-            <wp:anchor distT="12700" distB="12065" distL="12700" distR="12065" simplePos="0" relativeHeight="251653632" behindDoc="1" locked="0" layoutInCell="0" allowOverlap="1" wp14:anchorId="11745074" wp14:editId="363F1A14">
-              <wp:simplePos x="0" y="0"/>
-              <wp:positionH relativeFrom="page">
-                <wp:posOffset>5577840</wp:posOffset>
-              </wp:positionH>
-              <wp:positionV relativeFrom="page">
-                <wp:posOffset>2743200</wp:posOffset>
-              </wp:positionV>
-              <wp:extent cx="1372235" cy="635"/>
-              <wp:effectExtent l="5080" t="5080" r="5080" b="5080"/>
-              <wp:wrapNone/>
-              <wp:docPr id="10" name="Line 8"/>
-              <wp:cNvGraphicFramePr/>
-              <a:graphic xmlns:a="http://schemas.openxmlformats.org/drawingml/2006/main">
-                <a:graphicData uri="http://schemas.microsoft.com/office/word/2010/wordprocessingShape">
-                  <wps:wsp>
-                    <wps:cNvCnPr/>
-                    <wps:spPr>
-                      <a:xfrm>
-                        <a:off x="0" y="0"/>
-                        <a:ext cx="1372320" cy="720"/>
-                      </a:xfrm>
-                      <a:prstGeom prst="line">
-                        <a:avLst/>
-                      </a:prstGeom>
-                      <a:ln w="9360" cap="sq">
-                        <a:solidFill>
-                          <a:srgbClr val="000000"/>
-                        </a:solidFill>
-                        <a:miter/>
-                      </a:ln>
-                    </wps:spPr>
-                    <wps:style>
-                      <a:lnRef idx="0">
-                        <a:scrgbClr r="0" g="0" b="0"/>
-                      </a:lnRef>
-                      <a:fillRef idx="0">
-                        <a:scrgbClr r="0" g="0" b="0"/>
-                      </a:fillRef>
-                      <a:effectRef idx="0">
-                        <a:scrgbClr r="0" g="0" b="0"/>
-                      </a:effectRef>
-                      <a:fontRef idx="minor"/>
-                    </wps:style>
-                    <wps:bodyPr/>
-                  </wps:wsp>
-                </a:graphicData>
-              </a:graphic>
-            </wp:anchor>
-          </w:drawing>
-        </mc:Choice>
-        <mc:Fallback>
-          <w:pict>
-            <v:line id="shape_0" from="439.2pt,216pt" to="547.2pt,216pt" ID="Line 8" stroked="t" o:allowincell="f" style="position:absolute;mso-position-horizontal-relative:page;mso-position-vertical-relative:page" wp14:anchorId="314566BD">
-              <v:stroke color="black" weight="9360" joinstyle="miter" endcap="square"/>
-              <v:fill o:detectmouseclick="t" on="false"/>
-              <w10:wrap type="none"/>
-            </v:line>
-          </w:pict>
-        </mc:Fallback>
-      </mc:AlternateContent>
+      <w:pict w14:anchorId="1F70A35C">
+        <v:line id="Line 8" o:spid="_x0000_s1032" style="position:absolute;left:0;text-align:left;z-index:-251662848;visibility:visible;mso-wrap-style:square;mso-wrap-distance-left:1pt;mso-wrap-distance-top:1pt;mso-wrap-distance-right:.95pt;mso-wrap-distance-bottom:.95pt;mso-position-horizontal:absolute;mso-position-horizontal-relative:page;mso-position-vertical:absolute;mso-position-vertical-relative:page" from="439.2pt,3in" to="547.25pt,216.05pt" o:gfxdata="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" o:allowincell="f" strokeweight=".26mm">
+          <v:stroke joinstyle="miter" endcap="square"/>
+          <w10:wrap anchorx="page" anchory="page"/>
+        </v:line>
+      </w:pict>
     </w:r>
     <w:r>
       <w:pict w14:anchorId="2DD843FD">
@@ -9968,408 +9263,137 @@
       <w:rPr>
         <w:noProof/>
       </w:rPr>
-      <mc:AlternateContent>
-        <mc:Choice Requires="wpg">
-          <w:drawing>
-            <wp:anchor distT="0" distB="0" distL="0" distR="0" simplePos="0" relativeHeight="251656704" behindDoc="1" locked="0" layoutInCell="0" allowOverlap="1" wp14:anchorId="281E2876" wp14:editId="280307DE">
-              <wp:simplePos x="0" y="0"/>
-              <wp:positionH relativeFrom="page">
-                <wp:posOffset>6888480</wp:posOffset>
-              </wp:positionH>
-              <wp:positionV relativeFrom="page">
-                <wp:posOffset>193040</wp:posOffset>
-              </wp:positionV>
-              <wp:extent cx="271780" cy="243840"/>
-              <wp:effectExtent l="0" t="0" r="0" b="0"/>
-              <wp:wrapNone/>
-              <wp:docPr id="12" name="Group 14"/>
-              <wp:cNvGraphicFramePr/>
-              <a:graphic xmlns:a="http://schemas.openxmlformats.org/drawingml/2006/main">
-                <a:graphicData uri="http://schemas.microsoft.com/office/word/2010/wordprocessingGroup">
-                  <wpg:wgp>
-                    <wpg:cNvGrpSpPr/>
-                    <wpg:grpSpPr>
-                      <a:xfrm>
-                        <a:off x="0" y="0"/>
-                        <a:ext cx="271800" cy="243720"/>
-                        <a:chOff x="0" y="0"/>
-                        <a:chExt cx="271800" cy="243720"/>
-                      </a:xfrm>
-                    </wpg:grpSpPr>
-                    <wps:wsp>
-                      <wps:cNvPr id="13" name="AutoShape 15"/>
-                      <wps:cNvSpPr/>
-                      <wps:spPr>
-                        <a:xfrm>
-                          <a:off x="4320" y="5760"/>
-                          <a:ext cx="267480" cy="237960"/>
-                        </a:xfrm>
-                        <a:prstGeom prst="roundRect">
-                          <a:avLst>
-                            <a:gd name="adj" fmla="val 16667"/>
-                          </a:avLst>
-                        </a:prstGeom>
-                        <a:noFill/>
-                        <a:ln w="0">
-                          <a:noFill/>
-                        </a:ln>
-                      </wps:spPr>
-                      <wps:style>
-                        <a:lnRef idx="0">
-                          <a:scrgbClr r="0" g="0" b="0"/>
-                        </a:lnRef>
-                        <a:fillRef idx="0">
-                          <a:scrgbClr r="0" g="0" b="0"/>
-                        </a:fillRef>
-                        <a:effectRef idx="0">
-                          <a:scrgbClr r="0" g="0" b="0"/>
-                        </a:effectRef>
-                        <a:fontRef idx="minor"/>
-                      </wps:style>
-                      <wps:bodyPr/>
-                    </wps:wsp>
-                    <wps:wsp>
-                      <wps:cNvPr id="14" name="Text Box 16"/>
-                      <wps:cNvSpPr/>
-                      <wps:spPr>
-                        <a:xfrm>
-                          <a:off x="0" y="0"/>
-                          <a:ext cx="267480" cy="237960"/>
-                        </a:xfrm>
-                        <a:prstGeom prst="rect">
-                          <a:avLst/>
-                        </a:prstGeom>
-                        <a:noFill/>
-                        <a:ln w="0">
-                          <a:noFill/>
-                        </a:ln>
-                      </wps:spPr>
-                      <wps:style>
-                        <a:lnRef idx="0">
-                          <a:scrgbClr r="0" g="0" b="0"/>
-                        </a:lnRef>
-                        <a:fillRef idx="0">
-                          <a:scrgbClr r="0" g="0" b="0"/>
-                        </a:fillRef>
-                        <a:effectRef idx="0">
-                          <a:scrgbClr r="0" g="0" b="0"/>
-                        </a:effectRef>
-                        <a:fontRef idx="minor"/>
-                      </wps:style>
-                      <wps:txbx>
-                        <w:txbxContent>
-                          <w:p>
-                            <w:pPr>
-                              <w:jc w:val="center"/>
-                              <w:rPr>
-                                <w:kern w:val="2"/>
-                              </w:rPr>
-                            </w:pPr>
-                            <w:r>
-                              <w:rPr>
-                                <w:kern w:val="2"/>
-                                <w:sz w:val="22"/>
-                                <w:szCs w:val="22"/>
-                              </w:rPr>
-                              <w:t xml:space="preserve">  1</w:t>
-                            </w:r>
-                          </w:p>
-                        </w:txbxContent>
-                      </wps:txbx>
-                      <wps:bodyPr lIns="12600" tIns="12600" rIns="12600" bIns="12600" anchor="ctr">
-                        <a:noAutofit/>
-                      </wps:bodyPr>
-                    </wps:wsp>
-                  </wpg:wgp>
-                </a:graphicData>
-              </a:graphic>
-            </wp:anchor>
-          </w:drawing>
-        </mc:Choice>
-        <mc:Fallback>
-          <w:pict>
-            <v:group w14:anchorId="281E2876" id="Group 14" o:spid="_x0000_s1032" style="position:absolute;left:0;text-align:left;margin-left:542.4pt;margin-top:15.2pt;width:21.4pt;height:19.2pt;z-index:-251659776;mso-wrap-distance-left:0;mso-wrap-distance-right:0;mso-position-horizontal-relative:page;mso-position-vertical-relative:page" coordsize="271800,243720" o:gfxdata="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" o:allowincell="f">
-              <v:roundrect id="AutoShape 15" o:spid="_x0000_s1033" style="position:absolute;left:4320;top:5760;width:267480;height:237960;visibility:visible;mso-wrap-style:square;v-text-anchor:top" arcsize="10923f" o:gfxdata="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" filled="f" stroked="f" strokeweight="0"/>
-              <v:rect id="Text Box 16" o:spid="_x0000_s1034" style="position:absolute;width:267480;height:237960;visibility:visible;mso-wrap-style:square;v-text-anchor:middle" o:gfxdata="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" filled="f" stroked="f" strokeweight="0">
-                <v:textbox inset=".35mm,.35mm,.35mm,.35mm">
-                  <w:txbxContent>
-                    <w:p>
-                      <w:pPr>
-                        <w:jc w:val="center"/>
-                        <w:rPr>
-                          <w:kern w:val="2"/>
-                        </w:rPr>
-                      </w:pPr>
-                      <w:r>
-                        <w:rPr>
-                          <w:kern w:val="2"/>
-                          <w:sz w:val="22"/>
-                          <w:szCs w:val="22"/>
-                        </w:rPr>
-                        <w:t xml:space="preserve">  1</w:t>
-                      </w:r>
-                    </w:p>
-                  </w:txbxContent>
-                </v:textbox>
-              </v:rect>
-              <w10:wrap anchorx="page" anchory="page"/>
-            </v:group>
-          </w:pict>
-        </mc:Fallback>
-      </mc:AlternateContent>
+      <w:pict w14:anchorId="7D1FF1C6">
+        <v:group id="Group 14" o:spid="_x0000_s1029" style="position:absolute;left:0;text-align:left;margin-left:542.4pt;margin-top:15.2pt;width:21.4pt;height:19.2pt;z-index:-251659776;mso-wrap-distance-left:0;mso-wrap-distance-right:0;mso-position-horizontal-relative:page;mso-position-vertical-relative:page" coordsize="271800,243720" o:gfxdata="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" o:allowincell="f">
+          <v:roundrect id="AutoShape 15" o:spid="_x0000_s1030" style="position:absolute;left:4320;top:5760;width:267480;height:237960;visibility:visible;mso-wrap-style:square;v-text-anchor:top" arcsize="10923f" o:gfxdata="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" filled="f" stroked="f" strokeweight="0"/>
+          <v:rect id="Text Box 16" o:spid="_x0000_s1031" style="position:absolute;width:267480;height:237960;visibility:visible;mso-wrap-style:square;v-text-anchor:middle" o:gfxdata="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" filled="f" stroked="f" strokeweight="0">
+            <v:textbox inset=".35mm,.35mm,.35mm,.35mm">
+              <w:txbxContent>
+                <w:p>
+                  <w:pPr>
+                    <w:jc w:val="center"/>
+                    <w:rPr>
+                      <w:kern w:val="2"/>
+                    </w:rPr>
+                  </w:pPr>
+                  <w:r>
+                    <w:rPr>
+                      <w:kern w:val="2"/>
+                      <w:sz w:val="22"/>
+                      <w:szCs w:val="22"/>
+                    </w:rPr>
+                    <w:t xml:space="preserve">  1</w:t>
+                  </w:r>
+                </w:p>
+              </w:txbxContent>
+            </v:textbox>
+          </v:rect>
+          <w10:wrap anchorx="page" anchory="page"/>
+        </v:group>
+      </w:pict>
     </w:r>
     <w:r>
       <w:rPr>
         <w:noProof/>
       </w:rPr>
-      <mc:AlternateContent>
-        <mc:Choice Requires="wps">
-          <w:drawing>
-            <wp:anchor distT="0" distB="0" distL="0" distR="0" simplePos="0" relativeHeight="251657728" behindDoc="1" locked="0" layoutInCell="0" allowOverlap="1" wp14:anchorId="175190B0" wp14:editId="2F287CE4">
-              <wp:simplePos x="0" y="0"/>
-              <wp:positionH relativeFrom="page">
-                <wp:posOffset>474345</wp:posOffset>
-              </wp:positionH>
-              <wp:positionV relativeFrom="page">
-                <wp:posOffset>268605</wp:posOffset>
-              </wp:positionV>
-              <wp:extent cx="996950" cy="631190"/>
-              <wp:effectExtent l="0" t="0" r="0" b="0"/>
-              <wp:wrapNone/>
-              <wp:docPr id="15" name="Text Box 17"/>
-              <wp:cNvGraphicFramePr/>
-              <a:graphic xmlns:a="http://schemas.openxmlformats.org/drawingml/2006/main">
-                <a:graphicData uri="http://schemas.microsoft.com/office/word/2010/wordprocessingShape">
-                  <wps:wsp>
-                    <wps:cNvSpPr/>
-                    <wps:spPr>
-                      <a:xfrm>
-                        <a:off x="0" y="0"/>
-                        <a:ext cx="996840" cy="631080"/>
-                      </a:xfrm>
-                      <a:prstGeom prst="rect">
-                        <a:avLst/>
-                      </a:prstGeom>
-                      <a:noFill/>
-                      <a:ln w="0">
-                        <a:noFill/>
-                      </a:ln>
-                    </wps:spPr>
-                    <wps:style>
-                      <a:lnRef idx="0">
-                        <a:scrgbClr r="0" g="0" b="0"/>
-                      </a:lnRef>
-                      <a:fillRef idx="0">
-                        <a:scrgbClr r="0" g="0" b="0"/>
-                      </a:fillRef>
-                      <a:effectRef idx="0">
-                        <a:scrgbClr r="0" g="0" b="0"/>
-                      </a:effectRef>
-                      <a:fontRef idx="minor"/>
-                    </wps:style>
-                    <wps:txbx>
-                      <w:txbxContent>
-                        <w:p>
-                          <w:pPr>
-                            <w:pStyle w:val="FrameContents"/>
-                            <w:jc w:val="center"/>
-                            <w:rPr>
-                              <w:sz w:val="16"/>
-                            </w:rPr>
-                          </w:pPr>
-                        </w:p>
-                        <w:p>
-                          <w:pPr>
-                            <w:pStyle w:val="Cerfa"/>
-                            <w:rPr>
-                              <w:sz w:val="16"/>
-                              <w:szCs w:val="16"/>
-                            </w:rPr>
-                          </w:pPr>
-                          <w:r>
-                            <w:rPr>
-                              <w:noProof/>
-                            </w:rPr>
-                            <w:drawing>
-                              <wp:inline distT="0" distB="0" distL="0" distR="0" wp14:anchorId="2FBC6135" wp14:editId="68EA0CBC">
-                                <wp:extent cx="428625" cy="228600"/>
-                                <wp:effectExtent l="0" t="0" r="0" b="0"/>
-                                <wp:docPr id="17" name="Image2"/>
-                                <wp:cNvGraphicFramePr>
-                                  <a:graphicFrameLocks xmlns:a="http://schemas.openxmlformats.org/drawingml/2006/main" noChangeAspect="1"/>
-                                </wp:cNvGraphicFramePr>
-                                <a:graphic xmlns:a="http://schemas.openxmlformats.org/drawingml/2006/main">
-                                  <a:graphicData uri="http://schemas.openxmlformats.org/drawingml/2006/picture">
-                                    <pic:pic xmlns:pic="http://schemas.openxmlformats.org/drawingml/2006/picture">
-                                      <pic:nvPicPr>
-                                        <pic:cNvPr id="17" name="Image2"/>
-                                        <pic:cNvPicPr>
-                                          <a:picLocks noChangeAspect="1" noChangeArrowheads="1"/>
-                                        </pic:cNvPicPr>
-                                      </pic:nvPicPr>
-                                      <pic:blipFill>
-                                        <a:blip r:embed="rId3">
-                                          <a:extLst>
-                                            <a:ext uri="{96DAC541-7B7A-43D3-8B79-37D633B846F1}">
-                                              <asvg:svgBlip xmlns:asvg="http://schemas.microsoft.com/office/drawing/2016/SVG/main" r:embed="rId4"/>
-                                            </a:ext>
-                                          </a:extLst>
-                                        </a:blip>
-                                        <a:stretch>
-                                          <a:fillRect/>
-                                        </a:stretch>
-                                      </pic:blipFill>
-                                      <pic:spPr bwMode="auto">
-                                        <a:xfrm>
-                                          <a:off x="0" y="0"/>
-                                          <a:ext cx="428625" cy="228600"/>
-                                        </a:xfrm>
-                                        <a:prstGeom prst="rect">
-                                          <a:avLst/>
-                                        </a:prstGeom>
-                                      </pic:spPr>
-                                    </pic:pic>
-                                  </a:graphicData>
-                                </a:graphic>
-                              </wp:inline>
-                            </w:drawing>
-                          </w:r>
-                        </w:p>
-                        <w:p>
-                          <w:pPr>
-                            <w:pStyle w:val="Form6"/>
-                          </w:pPr>
-                          <w:r>
-                            <w:rPr>
-                              <w:rFonts w:ascii="Times New Roman" w:hAnsi="Times New Roman"/>
-                              <w:sz w:val="16"/>
-                              <w:szCs w:val="16"/>
-                            </w:rPr>
-                            <w:t>N° 11196*03</w:t>
-                          </w:r>
-                        </w:p>
-                        <w:p>
-                          <w:pPr>
-                            <w:pStyle w:val="Form6"/>
-                            <w:rPr>
-                              <w:rFonts w:ascii="Times New Roman" w:hAnsi="Times New Roman"/>
-                              <w:sz w:val="16"/>
-                              <w:szCs w:val="16"/>
-                            </w:rPr>
-                          </w:pPr>
-                        </w:p>
-                      </w:txbxContent>
-                    </wps:txbx>
-                    <wps:bodyPr lIns="5760" tIns="5760" rIns="5760" bIns="5760" anchor="t" upright="1">
-                      <a:noAutofit/>
-                    </wps:bodyPr>
-                  </wps:wsp>
-                </a:graphicData>
-              </a:graphic>
-            </wp:anchor>
-          </w:drawing>
-        </mc:Choice>
-        <mc:Fallback>
-          <w:pict>
-            <v:rect w14:anchorId="175190B0" id="Text Box 17" o:spid="_x0000_s1035" style="position:absolute;left:0;text-align:left;margin-left:37.35pt;margin-top:21.15pt;width:78.5pt;height:49.7pt;z-index:-251658752;visibility:visible;mso-wrap-style:square;mso-wrap-distance-left:0;mso-wrap-distance-top:0;mso-wrap-distance-right:0;mso-wrap-distance-bottom:0;mso-position-horizontal:absolute;mso-position-horizontal-relative:page;mso-position-vertical:absolute;mso-position-vertical-relative:page;v-text-anchor:top" o:gfxdata="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" o:allowincell="f" filled="f" stroked="f" strokeweight="0">
-              <v:textbox inset=".16mm,.16mm,.16mm,.16mm">
-                <w:txbxContent>
-                  <w:p>
-                    <w:pPr>
-                      <w:pStyle w:val="FrameContents"/>
-                      <w:jc w:val="center"/>
-                      <w:rPr>
-                        <w:sz w:val="16"/>
-                      </w:rPr>
-                    </w:pPr>
-                  </w:p>
-                  <w:p>
-                    <w:pPr>
-                      <w:pStyle w:val="Cerfa"/>
-                      <w:rPr>
-                        <w:sz w:val="16"/>
-                        <w:szCs w:val="16"/>
-                      </w:rPr>
-                    </w:pPr>
-                    <w:r>
-                      <w:rPr>
-                        <w:noProof/>
-                      </w:rPr>
-                      <w:drawing>
-                        <wp:inline distT="0" distB="0" distL="0" distR="0" wp14:anchorId="2FBC6135" wp14:editId="68EA0CBC">
-                          <wp:extent cx="428625" cy="228600"/>
-                          <wp:effectExtent l="0" t="0" r="0" b="0"/>
-                          <wp:docPr id="17" name="Image2"/>
-                          <wp:cNvGraphicFramePr>
-                            <a:graphicFrameLocks xmlns:a="http://schemas.openxmlformats.org/drawingml/2006/main" noChangeAspect="1"/>
-                          </wp:cNvGraphicFramePr>
-                          <a:graphic xmlns:a="http://schemas.openxmlformats.org/drawingml/2006/main">
-                            <a:graphicData uri="http://schemas.openxmlformats.org/drawingml/2006/picture">
-                              <pic:pic xmlns:pic="http://schemas.openxmlformats.org/drawingml/2006/picture">
-                                <pic:nvPicPr>
-                                  <pic:cNvPr id="17" name="Image2"/>
-                                  <pic:cNvPicPr>
-                                    <a:picLocks noChangeAspect="1" noChangeArrowheads="1"/>
-                                  </pic:cNvPicPr>
-                                </pic:nvPicPr>
-                                <pic:blipFill>
-                                  <a:blip r:embed="rId5">
-                                    <a:extLst>
-                                      <a:ext uri="{96DAC541-7B7A-43D3-8B79-37D633B846F1}">
-                                        <asvg:svgBlip xmlns:asvg="http://schemas.microsoft.com/office/drawing/2016/SVG/main" r:embed="rId6"/>
-                                      </a:ext>
-                                    </a:extLst>
-                                  </a:blip>
-                                  <a:stretch>
-                                    <a:fillRect/>
-                                  </a:stretch>
-                                </pic:blipFill>
-                                <pic:spPr bwMode="auto">
-                                  <a:xfrm>
-                                    <a:off x="0" y="0"/>
-                                    <a:ext cx="428625" cy="228600"/>
-                                  </a:xfrm>
-                                  <a:prstGeom prst="rect">
-                                    <a:avLst/>
-                                  </a:prstGeom>
-                                </pic:spPr>
-                              </pic:pic>
-                            </a:graphicData>
-                          </a:graphic>
-                        </wp:inline>
-                      </w:drawing>
-                    </w:r>
-                  </w:p>
-                  <w:p>
-                    <w:pPr>
-                      <w:pStyle w:val="Form6"/>
-                    </w:pPr>
-                    <w:r>
-                      <w:rPr>
-                        <w:rFonts w:ascii="Times New Roman" w:hAnsi="Times New Roman"/>
-                        <w:sz w:val="16"/>
-                        <w:szCs w:val="16"/>
-                      </w:rPr>
-                      <w:t>N° 11196*03</w:t>
-                    </w:r>
-                  </w:p>
-                  <w:p>
-                    <w:pPr>
-                      <w:pStyle w:val="Form6"/>
-                      <w:rPr>
-                        <w:rFonts w:ascii="Times New Roman" w:hAnsi="Times New Roman"/>
-                        <w:sz w:val="16"/>
-                        <w:szCs w:val="16"/>
-                      </w:rPr>
-                    </w:pPr>
-                  </w:p>
-                </w:txbxContent>
-              </v:textbox>
-              <w10:wrap anchorx="page" anchory="page"/>
-            </v:rect>
-          </w:pict>
-        </mc:Fallback>
-      </mc:AlternateContent>
+      <w:pict w14:anchorId="26D3B991">
+        <v:rect id="Text Box 17" o:spid="_x0000_s1028" style="position:absolute;left:0;text-align:left;margin-left:37.35pt;margin-top:21.15pt;width:78.5pt;height:49.7pt;z-index:-251658752;visibility:visible;mso-wrap-style:square;mso-wrap-distance-left:0;mso-wrap-distance-top:0;mso-wrap-distance-right:0;mso-wrap-distance-bottom:0;mso-position-horizontal:absolute;mso-position-horizontal-relative:page;mso-position-vertical:absolute;mso-position-vertical-relative:page;v-text-anchor:top" o:gfxdata="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" o:allowincell="f" filled="f" stroked="f" strokeweight="0">
+          <v:textbox inset=".16mm,.16mm,.16mm,.16mm">
+            <w:txbxContent>
+              <w:p>
+                <w:pPr>
+                  <w:pStyle w:val="FrameContents"/>
+                  <w:jc w:val="center"/>
+                  <w:rPr>
+                    <w:sz w:val="16"/>
+                  </w:rPr>
+                </w:pPr>
+              </w:p>
+              <w:p>
+                <w:pPr>
+                  <w:pStyle w:val="Cerfa"/>
+                  <w:rPr>
+                    <w:sz w:val="16"/>
+                    <w:szCs w:val="16"/>
+                  </w:rPr>
+                </w:pPr>
+                <w:r>
+                  <w:rPr>
+                    <w:noProof/>
+                  </w:rPr>
+                  <w:drawing>
+                    <wp:inline distT="0" distB="0" distL="0" distR="0" wp14:anchorId="2FBC6135" wp14:editId="68EA0CBC">
+                      <wp:extent cx="428625" cy="228600"/>
+                      <wp:effectExtent l="0" t="0" r="0" b="0"/>
+                      <wp:docPr id="17" name="Image2"/>
+                      <wp:cNvGraphicFramePr>
+                        <a:graphicFrameLocks xmlns:a="http://schemas.openxmlformats.org/drawingml/2006/main" noChangeAspect="1"/>
+                      </wp:cNvGraphicFramePr>
+                      <a:graphic xmlns:a="http://schemas.openxmlformats.org/drawingml/2006/main">
+                        <a:graphicData uri="http://schemas.openxmlformats.org/drawingml/2006/picture">
+                          <pic:pic xmlns:pic="http://schemas.openxmlformats.org/drawingml/2006/picture">
+                            <pic:nvPicPr>
+                              <pic:cNvPr id="17" name="Image2"/>
+                              <pic:cNvPicPr>
+                                <a:picLocks noChangeAspect="1" noChangeArrowheads="1"/>
+                              </pic:cNvPicPr>
+                            </pic:nvPicPr>
+                            <pic:blipFill>
+                              <a:blip r:embed="rId3">
+                                <a:extLst>
+                                  <a:ext uri="{96DAC541-7B7A-43D3-8B79-37D633B846F1}">
+                                    <asvg:svgBlip xmlns:asvg="http://schemas.microsoft.com/office/drawing/2016/SVG/main" r:embed="rId4"/>
+                                  </a:ext>
+                                </a:extLst>
+                              </a:blip>
+                              <a:stretch>
+                                <a:fillRect/>
+                              </a:stretch>
+                            </pic:blipFill>
+                            <pic:spPr bwMode="auto">
+                              <a:xfrm>
+                                <a:off x="0" y="0"/>
+                                <a:ext cx="428625" cy="228600"/>
+                              </a:xfrm>
+                              <a:prstGeom prst="rect">
+                                <a:avLst/>
+                              </a:prstGeom>
+                            </pic:spPr>
+                          </pic:pic>
+                        </a:graphicData>
+                      </a:graphic>
+                    </wp:inline>
+                  </w:drawing>
+                </w:r>
+              </w:p>
+              <w:p>
+                <w:pPr>
+                  <w:pStyle w:val="Form6"/>
+                </w:pPr>
+                <w:r>
+                  <w:rPr>
+                    <w:rFonts w:ascii="Times New Roman" w:hAnsi="Times New Roman"/>
+                    <w:sz w:val="16"/>
+                    <w:szCs w:val="16"/>
+                  </w:rPr>
+                  <w:t>N° 11196*03</w:t>
+                </w:r>
+              </w:p>
+              <w:p>
+                <w:pPr>
+                  <w:pStyle w:val="Form6"/>
+                  <w:rPr>
+                    <w:rFonts w:ascii="Times New Roman" w:hAnsi="Times New Roman"/>
+                    <w:sz w:val="16"/>
+                    <w:szCs w:val="16"/>
+                  </w:rPr>
+                </w:pPr>
+              </w:p>
+            </w:txbxContent>
+          </v:textbox>
+          <w10:wrap anchorx="page" anchory="page"/>
+        </v:rect>
+      </w:pict>
     </w:r>
   </w:p>
 </w:hdr>
@@ -10763,7 +9787,7 @@
     <w:lvl w:ilvl="0">
       <w:start w:val="1"/>
       <w:numFmt w:val="none"/>
-      <w:pStyle w:val="Heading1"/>
+      <w:pStyle w:val="Titre1"/>
       <w:suff w:val="nothing"/>
       <w:lvlText w:val=""/>
       <w:lvlJc w:val="left"/>
@@ -10777,7 +9801,7 @@
     <w:lvl w:ilvl="1">
       <w:start w:val="1"/>
       <w:numFmt w:val="none"/>
-      <w:pStyle w:val="Heading2"/>
+      <w:pStyle w:val="Titre2"/>
       <w:suff w:val="nothing"/>
       <w:lvlText w:val=""/>
       <w:lvlJc w:val="left"/>
@@ -10804,7 +9828,7 @@
     <w:lvl w:ilvl="3">
       <w:start w:val="1"/>
       <w:numFmt w:val="none"/>
-      <w:pStyle w:val="Heading4"/>
+      <w:pStyle w:val="Titre4"/>
       <w:suff w:val="nothing"/>
       <w:lvlText w:val=""/>
       <w:lvlJc w:val="left"/>
@@ -10818,7 +9842,7 @@
     <w:lvl w:ilvl="4">
       <w:start w:val="1"/>
       <w:numFmt w:val="none"/>
-      <w:pStyle w:val="Heading5"/>
+      <w:pStyle w:val="Titre5"/>
       <w:suff w:val="nothing"/>
       <w:lvlText w:val=""/>
       <w:lvlJc w:val="left"/>
@@ -10832,7 +9856,7 @@
     <w:lvl w:ilvl="5">
       <w:start w:val="1"/>
       <w:numFmt w:val="none"/>
-      <w:pStyle w:val="Heading6"/>
+      <w:pStyle w:val="Titre6"/>
       <w:suff w:val="nothing"/>
       <w:lvlText w:val=""/>
       <w:lvlJc w:val="left"/>
@@ -10846,7 +9870,7 @@
     <w:lvl w:ilvl="6">
       <w:start w:val="1"/>
       <w:numFmt w:val="none"/>
-      <w:pStyle w:val="Heading7"/>
+      <w:pStyle w:val="Titre7"/>
       <w:suff w:val="nothing"/>
       <w:lvlText w:val=""/>
       <w:lvlJc w:val="left"/>
@@ -11676,7 +10700,7 @@
       <w:szCs w:val="24"/>
     </w:rPr>
   </w:style>
-  <w:style w:type="paragraph" w:styleId="Heading1">
+  <w:style w:type="paragraph" w:styleId="Titre1">
     <w:name w:val="heading 1"/>
     <w:basedOn w:val="Normal"/>
     <w:next w:val="Normal"/>
@@ -11706,7 +10730,7 @@
       <w:lang w:eastAsia="zh-CN"/>
     </w:rPr>
   </w:style>
-  <w:style w:type="paragraph" w:styleId="Heading2">
+  <w:style w:type="paragraph" w:styleId="Titre2">
     <w:name w:val="heading 2"/>
     <w:basedOn w:val="Normal"/>
     <w:next w:val="Normal"/>
@@ -11730,9 +10754,9 @@
       <w:lang w:eastAsia="zh-CN"/>
     </w:rPr>
   </w:style>
-  <w:style w:type="paragraph" w:styleId="Heading3">
+  <w:style w:type="paragraph" w:styleId="Titre3">
     <w:name w:val="heading 3"/>
-    <w:basedOn w:val="Heading2"/>
+    <w:basedOn w:val="Titre2"/>
     <w:next w:val="Normal"/>
     <w:qFormat/>
     <w:pPr>
@@ -11742,7 +10766,7 @@
       <w:color w:val="800080"/>
     </w:rPr>
   </w:style>
-  <w:style w:type="paragraph" w:styleId="Heading4">
+  <w:style w:type="paragraph" w:styleId="Titre4">
     <w:name w:val="heading 4"/>
     <w:basedOn w:val="Normal"/>
     <w:next w:val="Normal"/>
@@ -11763,7 +10787,7 @@
       <w:lang w:eastAsia="zh-CN"/>
     </w:rPr>
   </w:style>
-  <w:style w:type="paragraph" w:styleId="Heading5">
+  <w:style w:type="paragraph" w:styleId="Titre5">
     <w:name w:val="heading 5"/>
     <w:basedOn w:val="Normal"/>
     <w:next w:val="Normal"/>
@@ -11784,7 +10808,7 @@
       <w:lang w:eastAsia="zh-CN"/>
     </w:rPr>
   </w:style>
-  <w:style w:type="paragraph" w:styleId="Heading6">
+  <w:style w:type="paragraph" w:styleId="Titre6">
     <w:name w:val="heading 6"/>
     <w:basedOn w:val="Normal"/>
     <w:next w:val="Normal"/>
@@ -11806,7 +10830,7 @@
       <w:lang w:eastAsia="zh-CN"/>
     </w:rPr>
   </w:style>
-  <w:style w:type="paragraph" w:styleId="Heading7">
+  <w:style w:type="paragraph" w:styleId="Titre7">
     <w:name w:val="heading 7"/>
     <w:basedOn w:val="Normal"/>
     <w:next w:val="Normal"/>
@@ -11829,13 +10853,13 @@
       <w:lang w:eastAsia="zh-CN"/>
     </w:rPr>
   </w:style>
-  <w:style w:type="character" w:default="1" w:styleId="DefaultParagraphFont">
+  <w:style w:type="character" w:default="1" w:styleId="Policepardfaut">
     <w:name w:val="Default Paragraph Font"/>
     <w:uiPriority w:val="1"/>
     <w:semiHidden/>
     <w:unhideWhenUsed/>
   </w:style>
-  <w:style w:type="table" w:default="1" w:styleId="TableNormal">
+  <w:style w:type="table" w:default="1" w:styleId="TableauNormal">
     <w:name w:val="Normal Table"/>
     <w:uiPriority w:val="99"/>
     <w:semiHidden/>
@@ -11850,7 +10874,7 @@
       </w:tblCellMar>
     </w:tblPr>
   </w:style>
-  <w:style w:type="numbering" w:default="1" w:styleId="NoList">
+  <w:style w:type="numbering" w:default="1" w:styleId="Aucuneliste">
     <w:name w:val="No List"/>
     <w:uiPriority w:val="99"/>
     <w:semiHidden/>
@@ -12113,7 +11137,7 @@
     <w:name w:val="WW-Police par défaut"/>
     <w:qFormat/>
   </w:style>
-  <w:style w:type="character" w:styleId="PageNumber">
+  <w:style w:type="character" w:styleId="Numrodepage">
     <w:name w:val="page number"/>
     <w:basedOn w:val="WW-Policepardfaut"/>
   </w:style>
@@ -12186,9 +11210,9 @@
     <w:name w:val="Police par défaut1"/>
     <w:qFormat/>
   </w:style>
-  <w:style w:type="character" w:styleId="Hyperlink">
+  <w:style w:type="character" w:styleId="Lienhypertexte">
     <w:name w:val="Hyperlink"/>
-    <w:basedOn w:val="DefaultParagraphFont"/>
+    <w:basedOn w:val="Policepardfaut"/>
     <w:uiPriority w:val="99"/>
     <w:semiHidden/>
     <w:unhideWhenUsed/>
@@ -12198,9 +11222,9 @@
       <w:u w:val="single"/>
     </w:rPr>
   </w:style>
-  <w:style w:type="character" w:styleId="FollowedHyperlink">
+  <w:style w:type="character" w:styleId="Lienhypertextesuivivisit">
     <w:name w:val="FollowedHyperlink"/>
-    <w:basedOn w:val="DefaultParagraphFont"/>
+    <w:basedOn w:val="Policepardfaut"/>
     <w:uiPriority w:val="99"/>
     <w:semiHidden/>
     <w:unhideWhenUsed/>
@@ -12213,7 +11237,7 @@
   <w:style w:type="paragraph" w:customStyle="1" w:styleId="Heading">
     <w:name w:val="Heading"/>
     <w:basedOn w:val="Normal"/>
-    <w:next w:val="BodyText"/>
+    <w:next w:val="Corpsdetexte"/>
     <w:qFormat/>
     <w:pPr>
       <w:keepNext/>
@@ -12225,7 +11249,7 @@
       <w:szCs w:val="28"/>
     </w:rPr>
   </w:style>
-  <w:style w:type="paragraph" w:styleId="BodyText">
+  <w:style w:type="paragraph" w:styleId="Corpsdetexte">
     <w:name w:val="Body Text"/>
     <w:basedOn w:val="Normal"/>
     <w:pPr>
@@ -12238,14 +11262,14 @@
       <w:lang w:eastAsia="zh-CN"/>
     </w:rPr>
   </w:style>
-  <w:style w:type="paragraph" w:styleId="List">
+  <w:style w:type="paragraph" w:styleId="Liste">
     <w:name w:val="List"/>
-    <w:basedOn w:val="BodyText"/>
+    <w:basedOn w:val="Corpsdetexte"/>
     <w:rPr>
       <w:rFonts w:cs="Tahoma"/>
     </w:rPr>
   </w:style>
-  <w:style w:type="paragraph" w:styleId="Caption">
+  <w:style w:type="paragraph" w:styleId="Lgende">
     <w:name w:val="caption"/>
     <w:basedOn w:val="Normal"/>
     <w:qFormat/>
@@ -12276,10 +11300,10 @@
       <w:lang w:eastAsia="zh-CN"/>
     </w:rPr>
   </w:style>
-  <w:style w:type="paragraph" w:customStyle="1" w:styleId="Titre2">
+  <w:style w:type="paragraph" w:customStyle="1" w:styleId="Titre20">
     <w:name w:val="Titre2"/>
     <w:basedOn w:val="Normal"/>
-    <w:next w:val="BodyText"/>
+    <w:next w:val="Corpsdetexte"/>
     <w:qFormat/>
     <w:pPr>
       <w:keepNext/>
@@ -12312,7 +11336,7 @@
   <w:style w:type="paragraph" w:customStyle="1" w:styleId="WW-Titre">
     <w:name w:val="WW-Titre"/>
     <w:basedOn w:val="Normal"/>
-    <w:next w:val="BodyText"/>
+    <w:next w:val="Corpsdetexte"/>
     <w:qFormat/>
     <w:pPr>
       <w:keepNext/>
@@ -12327,10 +11351,10 @@
       <w:lang w:eastAsia="zh-CN"/>
     </w:rPr>
   </w:style>
-  <w:style w:type="paragraph" w:styleId="Subtitle">
+  <w:style w:type="paragraph" w:styleId="Sous-titre">
     <w:name w:val="Subtitle"/>
-    <w:basedOn w:val="Titre2"/>
-    <w:next w:val="BodyText"/>
+    <w:basedOn w:val="Titre20"/>
+    <w:next w:val="Corpsdetexte"/>
     <w:qFormat/>
     <w:pPr>
       <w:jc w:val="center"/>
@@ -12360,7 +11384,7 @@
     <w:basedOn w:val="Normal"/>
     <w:qFormat/>
   </w:style>
-  <w:style w:type="paragraph" w:styleId="Header">
+  <w:style w:type="paragraph" w:styleId="En-tte">
     <w:name w:val="header"/>
     <w:basedOn w:val="Normal"/>
     <w:pPr>
@@ -12376,7 +11400,7 @@
       <w:lang w:eastAsia="zh-CN"/>
     </w:rPr>
   </w:style>
-  <w:style w:type="paragraph" w:styleId="Footer">
+  <w:style w:type="paragraph" w:styleId="Pieddepage">
     <w:name w:val="footer"/>
     <w:basedOn w:val="Normal"/>
     <w:pPr>
@@ -12486,7 +11510,7 @@
       <w:lang w:eastAsia="zh-CN"/>
     </w:rPr>
   </w:style>
-  <w:style w:type="paragraph" w:styleId="FootnoteText">
+  <w:style w:type="paragraph" w:styleId="Notedebasdepage">
     <w:name w:val="footnote text"/>
     <w:basedOn w:val="Normal"/>
     <w:pPr>
@@ -12650,7 +11674,7 @@
   </w:style>
   <w:style w:type="paragraph" w:customStyle="1" w:styleId="Contenudetableau">
     <w:name w:val="Contenu de tableau"/>
-    <w:basedOn w:val="BodyText"/>
+    <w:basedOn w:val="Corpsdetexte"/>
     <w:qFormat/>
     <w:pPr>
       <w:suppressLineNumbers/>
@@ -12730,7 +11754,7 @@
       <w:iCs/>
     </w:rPr>
   </w:style>
-  <w:style w:type="paragraph" w:customStyle="1" w:styleId="TITRE4">
+  <w:style w:type="paragraph" w:customStyle="1" w:styleId="TITRE40">
     <w:name w:val="TITRE4"/>
     <w:basedOn w:val="Normal"/>
     <w:qFormat/>
@@ -12745,7 +11769,7 @@
       <w:lang w:eastAsia="zh-CN"/>
     </w:rPr>
   </w:style>
-  <w:style w:type="paragraph" w:customStyle="1" w:styleId="TITRE5">
+  <w:style w:type="paragraph" w:customStyle="1" w:styleId="TITRE50">
     <w:name w:val="TITRE5"/>
     <w:basedOn w:val="Normal"/>
     <w:qFormat/>
@@ -12793,13 +11817,13 @@
   </w:style>
   <w:style w:type="paragraph" w:customStyle="1" w:styleId="Contenuducadre">
     <w:name w:val="Contenu du cadre"/>
-    <w:basedOn w:val="BodyText"/>
+    <w:basedOn w:val="Corpsdetexte"/>
     <w:qFormat/>
   </w:style>
-  <w:style w:type="paragraph" w:customStyle="1" w:styleId="Titre1">
+  <w:style w:type="paragraph" w:customStyle="1" w:styleId="Titre10">
     <w:name w:val="Titre1"/>
     <w:basedOn w:val="Normal"/>
-    <w:next w:val="BodyText"/>
+    <w:next w:val="Corpsdetexte"/>
     <w:qFormat/>
     <w:pPr>
       <w:keepNext/>
@@ -12878,7 +11902,7 @@
       <w:lang w:eastAsia="zh-CN"/>
     </w:rPr>
   </w:style>
-  <w:style w:type="paragraph" w:styleId="ListParagraph">
+  <w:style w:type="paragraph" w:styleId="Paragraphedeliste">
     <w:name w:val="List Paragraph"/>
     <w:basedOn w:val="Normal"/>
     <w:uiPriority w:val="34"/>
@@ -12946,9 +11970,9 @@
     <w:basedOn w:val="Normal"/>
     <w:qFormat/>
   </w:style>
-  <w:style w:type="table" w:styleId="TableGrid">
+  <w:style w:type="table" w:styleId="Grilledutableau">
     <w:name w:val="Table Grid"/>
-    <w:basedOn w:val="TableNormal"/>
+    <w:basedOn w:val="TableauNormal"/>
     <w:uiPriority w:val="59"/>
     <w:rsid w:val="00ED0284"/>
     <w:tblPr>

</xml_diff>